<commit_message>
#79 - mu: rename lib crate to mu
</commit_message>
<xml_diff>
--- a/doc/refcards/lib-ref.docx
+++ b/doc/refcards/lib-ref.docx
@@ -16357,7 +16357,31 @@
           <w:sz w:val="12"/>
           <w:szCs w:val="12"/>
         </w:rPr>
-        <w:t>use libcore::{Condition, Config, Exception, Mu, Result, Tag}</w:t>
+        <w:t xml:space="preserve">use </w:t>
+      </w:r>
+      <w:r>
+        <w:rPr>
+          <w:rFonts w:ascii="Andale Mono" w:hAnsi="Andale Mono"/>
+          <w:b w:val="false"/>
+          <w:bCs w:val="false"/>
+          <w:i w:val="false"/>
+          <w:iCs w:val="false"/>
+          <w:sz w:val="12"/>
+          <w:szCs w:val="12"/>
+        </w:rPr>
+        <w:t>mu</w:t>
+      </w:r>
+      <w:r>
+        <w:rPr>
+          <w:rFonts w:ascii="Andale Mono" w:hAnsi="Andale Mono"/>
+          <w:b w:val="false"/>
+          <w:bCs w:val="false"/>
+          <w:i w:val="false"/>
+          <w:iCs w:val="false"/>
+          <w:sz w:val="12"/>
+          <w:szCs w:val="12"/>
+        </w:rPr>
+        <w:t>::{Condition, Config, Exception, Mu, Result, Tag}</w:t>
       </w:r>
     </w:p>
     <w:p>

</xml_diff>

<commit_message>
#81 - doc: improve refcard
</commit_message>
<xml_diff>
--- a/doc/refcards/lib-ref.docx
+++ b/doc/refcards/lib-ref.docx
@@ -66,7 +66,7 @@
           <w:tab w:val="left" w:pos="4110" w:leader="none"/>
         </w:tabs>
         <w:suppressAutoHyphens w:val="true"/>
-        <w:overflowPunct w:val="false"/>
+        <w:overflowPunct w:val="true"/>
         <w:bidi w:val="0"/>
         <w:spacing w:before="0" w:after="0"/>
         <w:ind w:hanging="0" w:start="0" w:end="0"/>
@@ -11022,7 +11022,7 @@
           <w:tab w:val="left" w:pos="4110" w:leader="none"/>
         </w:tabs>
         <w:suppressAutoHyphens w:val="true"/>
-        <w:overflowPunct w:val="false"/>
+        <w:overflowPunct w:val="true"/>
         <w:bidi w:val="0"/>
         <w:spacing w:before="0" w:after="0"/>
         <w:ind w:hanging="0" w:start="0" w:end="0"/>
@@ -11486,7 +11486,7 @@
           <w:tab w:val="left" w:pos="4110" w:leader="none"/>
         </w:tabs>
         <w:suppressAutoHyphens w:val="true"/>
-        <w:overflowPunct w:val="false"/>
+        <w:overflowPunct w:val="true"/>
         <w:bidi w:val="0"/>
         <w:spacing w:before="0" w:after="0"/>
         <w:ind w:hanging="0" w:start="0" w:end="0"/>
@@ -11515,7 +11515,7 @@
           <w:tab w:val="left" w:pos="4110" w:leader="none"/>
         </w:tabs>
         <w:suppressAutoHyphens w:val="true"/>
-        <w:overflowPunct w:val="false"/>
+        <w:overflowPunct w:val="true"/>
         <w:bidi w:val="0"/>
         <w:spacing w:before="0" w:after="0"/>
         <w:ind w:hanging="0" w:start="0" w:end="0"/>
@@ -11542,7 +11542,7 @@
           <w:tab w:val="left" w:pos="4110" w:leader="none"/>
         </w:tabs>
         <w:suppressAutoHyphens w:val="true"/>
-        <w:overflowPunct w:val="false"/>
+        <w:overflowPunct w:val="true"/>
         <w:bidi w:val="0"/>
         <w:spacing w:before="0" w:after="0"/>
         <w:ind w:hanging="0" w:start="0" w:end="0"/>
@@ -16282,7 +16282,49 @@
           <w:sz w:val="12"/>
           <w:szCs w:val="12"/>
         </w:rPr>
-        <w:t>mu = { git = “</w:t>
+        <w:t>mu = {</w:t>
+      </w:r>
+    </w:p>
+    <w:p>
+      <w:pPr>
+        <w:pStyle w:val="Normal"/>
+        <w:rPr/>
+      </w:pPr>
+      <w:r>
+        <w:rPr>
+          <w:rFonts w:ascii="Andale Mono" w:hAnsi="Andale Mono"/>
+          <w:b w:val="false"/>
+          <w:bCs w:val="false"/>
+          <w:i/>
+          <w:iCs/>
+          <w:sz w:val="12"/>
+          <w:szCs w:val="12"/>
+        </w:rPr>
+        <w:t xml:space="preserve">   </w:t>
+      </w:r>
+      <w:r>
+        <w:rPr>
+          <w:rFonts w:ascii="Andale Mono" w:hAnsi="Andale Mono"/>
+          <w:b w:val="false"/>
+          <w:bCs w:val="false"/>
+          <w:i/>
+          <w:iCs/>
+          <w:sz w:val="12"/>
+          <w:szCs w:val="12"/>
+        </w:rPr>
+        <w:t xml:space="preserve">git </w:t>
+      </w:r>
+      <w:r>
+        <w:rPr>
+          <w:rFonts w:ascii="Andale Mono" w:hAnsi="Andale Mono"/>
+          <w:b w:val="false"/>
+          <w:bCs w:val="false"/>
+          <w:i/>
+          <w:iCs/>
+          <w:sz w:val="12"/>
+          <w:szCs w:val="12"/>
+        </w:rPr>
+        <w:t>= “</w:t>
       </w:r>
       <w:hyperlink r:id="rId2">
         <w:r>
@@ -16309,23 +16351,26 @@
           <w:sz w:val="12"/>
           <w:szCs w:val="12"/>
         </w:rPr>
-        <w:t>”, branch=main }</w:t>
-      </w:r>
-    </w:p>
-    <w:p>
-      <w:pPr>
-        <w:pStyle w:val="Normal"/>
-        <w:rPr>
-          <w:rFonts w:ascii="Andale Mono" w:hAnsi="Andale Mono"/>
-          <w:b w:val="false"/>
-          <w:bCs w:val="false"/>
-          <w:i/>
+        <w:t>”,</w:t>
+      </w:r>
+    </w:p>
+    <w:p>
+      <w:pPr>
+        <w:pStyle w:val="Normal"/>
+        <w:rPr/>
+      </w:pPr>
+      <w:r>
+        <w:rPr>
+          <w:rFonts w:ascii="Andale Mono" w:hAnsi="Andale Mono"/>
+          <w:b w:val="false"/>
+          <w:bCs w:val="false"/>
           <w:i/>
           <w:iCs/>
           <w:sz w:val="12"/>
           <w:szCs w:val="12"/>
         </w:rPr>
-      </w:pPr>
+        <w:t xml:space="preserve">   </w:t>
+      </w:r>
       <w:r>
         <w:rPr>
           <w:rFonts w:ascii="Andale Mono" w:hAnsi="Andale Mono"/>
@@ -16336,198 +16381,197 @@
           <w:sz w:val="12"/>
           <w:szCs w:val="12"/>
         </w:rPr>
-      </w:r>
-    </w:p>
-    <w:p>
-      <w:pPr>
-        <w:pStyle w:val="Normal"/>
-        <w:rPr>
-          <w:rFonts w:ascii="Andale Mono" w:hAnsi="Andale Mono"/>
-          <w:b w:val="false"/>
-          <w:bCs w:val="false"/>
-        </w:rPr>
-      </w:pPr>
-      <w:r>
-        <w:rPr>
-          <w:rFonts w:ascii="Andale Mono" w:hAnsi="Andale Mono"/>
-          <w:b w:val="false"/>
-          <w:bCs w:val="false"/>
-          <w:i w:val="false"/>
-          <w:iCs w:val="false"/>
+        <w:t>branch=main</w:t>
+      </w:r>
+    </w:p>
+    <w:p>
+      <w:pPr>
+        <w:pStyle w:val="Normal"/>
+        <w:rPr/>
+      </w:pPr>
+      <w:r>
+        <w:rPr>
+          <w:rFonts w:ascii="Andale Mono" w:hAnsi="Andale Mono"/>
+          <w:b w:val="false"/>
+          <w:bCs w:val="false"/>
+          <w:i/>
+          <w:iCs/>
           <w:sz w:val="12"/>
           <w:szCs w:val="12"/>
         </w:rPr>
-        <w:t xml:space="preserve">use </w:t>
-      </w:r>
-      <w:r>
-        <w:rPr>
-          <w:rFonts w:ascii="Andale Mono" w:hAnsi="Andale Mono"/>
-          <w:b w:val="false"/>
-          <w:bCs w:val="false"/>
-          <w:i w:val="false"/>
-          <w:iCs w:val="false"/>
+        <w:t>}</w:t>
+      </w:r>
+    </w:p>
+    <w:p>
+      <w:pPr>
+        <w:pStyle w:val="Normal"/>
+        <w:rPr>
+          <w:rFonts w:ascii="Andale Mono" w:hAnsi="Andale Mono"/>
+          <w:b w:val="false"/>
+          <w:bCs w:val="false"/>
+          <w:i/>
+          <w:i/>
+          <w:iCs/>
           <w:sz w:val="12"/>
           <w:szCs w:val="12"/>
         </w:rPr>
-        <w:t>mu</w:t>
-      </w:r>
-      <w:r>
-        <w:rPr>
-          <w:rFonts w:ascii="Andale Mono" w:hAnsi="Andale Mono"/>
-          <w:b w:val="false"/>
-          <w:bCs w:val="false"/>
-          <w:i w:val="false"/>
-          <w:iCs w:val="false"/>
+      </w:pPr>
+      <w:r>
+        <w:rPr>
+          <w:rFonts w:ascii="Andale Mono" w:hAnsi="Andale Mono"/>
+          <w:b w:val="false"/>
+          <w:bCs w:val="false"/>
+          <w:i/>
+          <w:iCs/>
           <w:sz w:val="12"/>
           <w:szCs w:val="12"/>
         </w:rPr>
-        <w:t>::{Condition, Config, Exception, Mu, Result, Tag}</w:t>
-      </w:r>
-    </w:p>
-    <w:p>
-      <w:pPr>
-        <w:pStyle w:val="Normal"/>
-        <w:rPr>
-          <w:rFonts w:ascii="Andale Mono" w:hAnsi="Andale Mono"/>
-          <w:b w:val="false"/>
-          <w:bCs w:val="false"/>
-          <w:i/>
-          <w:i/>
-          <w:iCs/>
+      </w:r>
+    </w:p>
+    <w:p>
+      <w:pPr>
+        <w:pStyle w:val="Normal"/>
+        <w:rPr>
+          <w:rFonts w:ascii="Andale Mono" w:hAnsi="Andale Mono"/>
+          <w:b w:val="false"/>
+          <w:bCs w:val="false"/>
+        </w:rPr>
+      </w:pPr>
+      <w:r>
+        <w:rPr>
+          <w:rFonts w:ascii="Andale Mono" w:hAnsi="Andale Mono"/>
+          <w:b w:val="false"/>
+          <w:bCs w:val="false"/>
+          <w:i w:val="false"/>
+          <w:iCs w:val="false"/>
           <w:sz w:val="12"/>
           <w:szCs w:val="12"/>
         </w:rPr>
-      </w:pPr>
-      <w:r>
-        <w:rPr>
-          <w:rFonts w:ascii="Andale Mono" w:hAnsi="Andale Mono"/>
-          <w:b w:val="false"/>
-          <w:bCs w:val="false"/>
+        <w:t>use mu::{Condition, Config, Exception, Mu, Result, Tag}</w:t>
+      </w:r>
+    </w:p>
+    <w:p>
+      <w:pPr>
+        <w:pStyle w:val="Normal"/>
+        <w:rPr>
+          <w:rFonts w:ascii="Andale Mono" w:hAnsi="Andale Mono"/>
+          <w:b w:val="false"/>
+          <w:bCs w:val="false"/>
+          <w:i/>
           <w:i/>
           <w:iCs/>
           <w:sz w:val="12"/>
           <w:szCs w:val="12"/>
         </w:rPr>
-      </w:r>
-    </w:p>
-    <w:p>
-      <w:pPr>
-        <w:pStyle w:val="Normal"/>
-        <w:rPr>
-          <w:rFonts w:ascii="Andale Mono" w:hAnsi="Andale Mono"/>
-          <w:b w:val="false"/>
-          <w:bCs w:val="false"/>
-          <w:i/>
+      </w:pPr>
+      <w:r>
+        <w:rPr>
+          <w:rFonts w:ascii="Andale Mono" w:hAnsi="Andale Mono"/>
+          <w:b w:val="false"/>
+          <w:bCs w:val="false"/>
           <w:i/>
           <w:iCs/>
           <w:sz w:val="12"/>
           <w:szCs w:val="12"/>
         </w:rPr>
-      </w:pPr>
-      <w:r>
-        <w:rPr>
-          <w:rFonts w:ascii="Andale Mono" w:hAnsi="Andale Mono"/>
-          <w:b w:val="false"/>
-          <w:bCs w:val="false"/>
+      </w:r>
+    </w:p>
+    <w:p>
+      <w:pPr>
+        <w:pStyle w:val="Normal"/>
+        <w:rPr>
+          <w:rFonts w:ascii="Andale Mono" w:hAnsi="Andale Mono"/>
+          <w:b w:val="false"/>
+          <w:bCs w:val="false"/>
+          <w:i/>
           <w:i/>
           <w:iCs/>
           <w:sz w:val="12"/>
           <w:szCs w:val="12"/>
         </w:rPr>
-        <w:t>config string format: “npages:N,gcmode:GCMODE”</w:t>
-      </w:r>
-    </w:p>
-    <w:p>
-      <w:pPr>
-        <w:pStyle w:val="Normal"/>
-        <w:rPr>
-          <w:rFonts w:ascii="Andale Mono" w:hAnsi="Andale Mono"/>
-          <w:b w:val="false"/>
-          <w:bCs w:val="false"/>
-          <w:i/>
+      </w:pPr>
+      <w:r>
+        <w:rPr>
+          <w:rFonts w:ascii="Andale Mono" w:hAnsi="Andale Mono"/>
+          <w:b w:val="false"/>
+          <w:bCs w:val="false"/>
           <w:i/>
           <w:iCs/>
           <w:sz w:val="12"/>
           <w:szCs w:val="12"/>
         </w:rPr>
-      </w:pPr>
-      <w:r>
-        <w:rPr>
-          <w:rFonts w:ascii="Andale Mono" w:hAnsi="Andale Mono"/>
-          <w:b w:val="false"/>
-          <w:bCs w:val="false"/>
+        <w:t>config string format: “npages:N,gcmode:GCMODE”</w:t>
+      </w:r>
+    </w:p>
+    <w:p>
+      <w:pPr>
+        <w:pStyle w:val="Normal"/>
+        <w:rPr>
+          <w:rFonts w:ascii="Andale Mono" w:hAnsi="Andale Mono"/>
+          <w:b w:val="false"/>
+          <w:bCs w:val="false"/>
+          <w:i/>
           <w:i/>
           <w:iCs/>
           <w:sz w:val="12"/>
           <w:szCs w:val="12"/>
         </w:rPr>
-        <w:t xml:space="preserve">GCMODE – { none, auto, demand } </w:t>
-      </w:r>
-    </w:p>
-    <w:p>
-      <w:pPr>
-        <w:pStyle w:val="Normal"/>
-        <w:rPr>
-          <w:rFonts w:ascii="Georgia" w:hAnsi="Georgia"/>
-          <w:b w:val="false"/>
-          <w:bCs w:val="false"/>
-          <w:sz w:val="16"/>
-          <w:szCs w:val="16"/>
-        </w:rPr>
-      </w:pPr>
-      <w:r>
-        <w:rPr>
-          <w:rFonts w:ascii="Georgia" w:hAnsi="Georgia"/>
-          <w:b w:val="false"/>
-          <w:bCs w:val="false"/>
-          <w:sz w:val="16"/>
-          <w:szCs w:val="16"/>
-        </w:rPr>
-      </w:r>
-    </w:p>
-    <w:p>
-      <w:pPr>
-        <w:pStyle w:val="Normal"/>
-        <w:rPr>
-          <w:rFonts w:ascii="Andale Mono" w:hAnsi="Andale Mono"/>
-          <w:b w:val="false"/>
-          <w:bCs w:val="false"/>
-        </w:rPr>
-      </w:pPr>
-      <w:r>
-        <w:rPr>
-          <w:rFonts w:ascii="Andale Mono" w:hAnsi="Andale Mono"/>
-          <w:b w:val="false"/>
-          <w:bCs w:val="false"/>
-          <w:i w:val="false"/>
-          <w:iCs w:val="false"/>
+      </w:pPr>
+      <w:r>
+        <w:rPr>
+          <w:rFonts w:ascii="Andale Mono" w:hAnsi="Andale Mono"/>
+          <w:b w:val="false"/>
+          <w:bCs w:val="false"/>
+          <w:i/>
+          <w:iCs/>
           <w:sz w:val="12"/>
           <w:szCs w:val="12"/>
         </w:rPr>
-        <w:t>impl Mu {</w:t>
-      </w:r>
-    </w:p>
-    <w:p>
-      <w:pPr>
-        <w:pStyle w:val="Normal"/>
-        <w:rPr>
-          <w:rFonts w:ascii="Andale Mono" w:hAnsi="Andale Mono"/>
-          <w:b w:val="false"/>
-          <w:bCs w:val="false"/>
-        </w:rPr>
-      </w:pPr>
-      <w:r>
-        <w:rPr>
-          <w:rFonts w:ascii="Andale Mono" w:hAnsi="Andale Mono"/>
-          <w:b w:val="false"/>
-          <w:bCs w:val="false"/>
-          <w:i w:val="false"/>
-          <w:iCs w:val="false"/>
+        <w:t xml:space="preserve">       </w:t>
+      </w:r>
+      <w:r>
+        <w:rPr>
+          <w:rFonts w:ascii="Andale Mono" w:hAnsi="Andale Mono"/>
+          <w:b w:val="false"/>
+          <w:bCs w:val="false"/>
+          <w:i/>
+          <w:iCs/>
           <w:sz w:val="12"/>
           <w:szCs w:val="12"/>
         </w:rPr>
-        <w:t xml:space="preserve">  </w:t>
-      </w:r>
+        <w:t xml:space="preserve">GCMODE – { none, auto, demand } </w:t>
+      </w:r>
+    </w:p>
+    <w:p>
+      <w:pPr>
+        <w:pStyle w:val="Normal"/>
+        <w:rPr>
+          <w:rFonts w:ascii="Georgia" w:hAnsi="Georgia"/>
+          <w:b w:val="false"/>
+          <w:bCs w:val="false"/>
+          <w:sz w:val="16"/>
+          <w:szCs w:val="16"/>
+        </w:rPr>
+      </w:pPr>
+      <w:r>
+        <w:rPr>
+          <w:rFonts w:ascii="Georgia" w:hAnsi="Georgia"/>
+          <w:b w:val="false"/>
+          <w:bCs w:val="false"/>
+          <w:sz w:val="16"/>
+          <w:szCs w:val="16"/>
+        </w:rPr>
+      </w:r>
+    </w:p>
+    <w:p>
+      <w:pPr>
+        <w:pStyle w:val="Normal"/>
+        <w:rPr>
+          <w:rFonts w:ascii="Andale Mono" w:hAnsi="Andale Mono"/>
+          <w:b w:val="false"/>
+          <w:bCs w:val="false"/>
+        </w:rPr>
+      </w:pPr>
       <w:r>
         <w:rPr>
           <w:rFonts w:ascii="Andale Mono" w:hAnsi="Andale Mono"/>
@@ -16538,28 +16582,7 @@
           <w:sz w:val="12"/>
           <w:szCs w:val="12"/>
         </w:rPr>
-        <w:t>const Mu::VERSION: &amp;str</w:t>
-      </w:r>
-    </w:p>
-    <w:p>
-      <w:pPr>
-        <w:pStyle w:val="Normal"/>
-        <w:rPr>
-          <w:rFonts w:ascii="Georgia" w:hAnsi="Georgia"/>
-          <w:b w:val="false"/>
-          <w:bCs w:val="false"/>
-          <w:sz w:val="16"/>
-          <w:szCs w:val="16"/>
-        </w:rPr>
-      </w:pPr>
-      <w:r>
-        <w:rPr>
-          <w:rFonts w:ascii="Georgia" w:hAnsi="Georgia"/>
-          <w:b w:val="false"/>
-          <w:bCs w:val="false"/>
-          <w:sz w:val="16"/>
-          <w:szCs w:val="16"/>
-        </w:rPr>
+        <w:t>impl Mu {</w:t>
       </w:r>
     </w:p>
     <w:p>
@@ -16593,7 +16616,7 @@
           <w:sz w:val="12"/>
           <w:szCs w:val="12"/>
         </w:rPr>
-        <w:t>fn config(config: String) -&gt; Option&lt;Config&gt;;</w:t>
+        <w:t>const VERSION: &amp;str</w:t>
       </w:r>
     </w:p>
     <w:p>
@@ -16627,24 +16650,7 @@
           <w:sz w:val="12"/>
           <w:szCs w:val="12"/>
         </w:rPr>
-        <w:t>fn new(config: &amp;Config)-&gt; Mu;</w:t>
-      </w:r>
-    </w:p>
-    <w:p>
-      <w:pPr>
-        <w:pStyle w:val="Normal"/>
-        <w:rPr>
-          <w:rFonts w:ascii="Andale Mono" w:hAnsi="Andale Mono"/>
-          <w:b w:val="false"/>
-          <w:bCs w:val="false"/>
-        </w:rPr>
-      </w:pPr>
-      <w:r>
-        <w:rPr>
-          <w:rFonts w:ascii="Andale Mono" w:hAnsi="Andale Mono"/>
-          <w:b w:val="false"/>
-          <w:bCs w:val="false"/>
-        </w:rPr>
+        <w:t>fn config(config: String) → Option&lt;Config&gt;</w:t>
       </w:r>
     </w:p>
     <w:p>
@@ -16678,7 +16684,7 @@
           <w:sz w:val="12"/>
           <w:szCs w:val="12"/>
         </w:rPr>
-        <w:t>fn apply(&amp;self, func: Tag, args: Tag)-&gt; Result;</w:t>
+        <w:t>fn new(config: &amp;Config) → Mu</w:t>
       </w:r>
     </w:p>
     <w:p>
@@ -16712,18 +16718,8 @@
           <w:sz w:val="12"/>
           <w:szCs w:val="12"/>
         </w:rPr>
-        <w:t>fn compile(&amp;self, form: Tag) -&gt; Result;</w:t>
-      </w:r>
-    </w:p>
-    <w:p>
-      <w:pPr>
-        <w:pStyle w:val="Normal"/>
-        <w:rPr>
-          <w:rFonts w:ascii="Andale Mono" w:hAnsi="Andale Mono"/>
-          <w:b w:val="false"/>
-          <w:bCs w:val="false"/>
-        </w:rPr>
-      </w:pPr>
+        <w:t>fn apply(&amp;self, func: Tag, args: Tag) → Result&lt;</w:t>
+      </w:r>
       <w:r>
         <w:rPr>
           <w:rFonts w:ascii="Andale Mono" w:hAnsi="Andale Mono"/>
@@ -16734,8 +16730,18 @@
           <w:sz w:val="12"/>
           <w:szCs w:val="12"/>
         </w:rPr>
-        <w:t xml:space="preserve">  </w:t>
-      </w:r>
+        <w:t>Tag&gt;</w:t>
+      </w:r>
+    </w:p>
+    <w:p>
+      <w:pPr>
+        <w:pStyle w:val="Normal"/>
+        <w:rPr>
+          <w:rFonts w:ascii="Andale Mono" w:hAnsi="Andale Mono"/>
+          <w:b w:val="false"/>
+          <w:bCs w:val="false"/>
+        </w:rPr>
+      </w:pPr>
       <w:r>
         <w:rPr>
           <w:rFonts w:ascii="Andale Mono" w:hAnsi="Andale Mono"/>
@@ -16746,18 +16752,8 @@
           <w:sz w:val="12"/>
           <w:szCs w:val="12"/>
         </w:rPr>
-        <w:t>fn eq(&amp;self, func: Tag, args: Tag) -&gt; bool;</w:t>
-      </w:r>
-    </w:p>
-    <w:p>
-      <w:pPr>
-        <w:pStyle w:val="Normal"/>
-        <w:rPr>
-          <w:rFonts w:ascii="Andale Mono" w:hAnsi="Andale Mono"/>
-          <w:b w:val="false"/>
-          <w:bCs w:val="false"/>
-        </w:rPr>
-      </w:pPr>
+        <w:t xml:space="preserve">  </w:t>
+      </w:r>
       <w:r>
         <w:rPr>
           <w:rFonts w:ascii="Andale Mono" w:hAnsi="Andale Mono"/>
@@ -16768,7 +16764,7 @@
           <w:sz w:val="12"/>
           <w:szCs w:val="12"/>
         </w:rPr>
-        <w:t xml:space="preserve">  </w:t>
+        <w:t>fn compile(&amp;self, form: Tag) → Result&lt;</w:t>
       </w:r>
       <w:r>
         <w:rPr>
@@ -16780,7 +16776,7 @@
           <w:sz w:val="12"/>
           <w:szCs w:val="12"/>
         </w:rPr>
-        <w:t>fn exception_string(&amp;self, ex: Exception) -&gt; String;</w:t>
+        <w:t>Tag&gt;</w:t>
       </w:r>
     </w:p>
     <w:p>
@@ -16814,7 +16810,7 @@
           <w:sz w:val="12"/>
           <w:szCs w:val="12"/>
         </w:rPr>
-        <w:t>fn eval(&amp;self, expr: Tag) -&gt; Result;</w:t>
+        <w:t>fn eq(&amp;self, func: Tag, args: Tag) → bool;</w:t>
       </w:r>
     </w:p>
     <w:p>
@@ -16848,7 +16844,7 @@
           <w:sz w:val="12"/>
           <w:szCs w:val="12"/>
         </w:rPr>
-        <w:t>fn eval_str(&amp;self, expr: &amp;str) -&gt; Result;</w:t>
+        <w:t>fn exception_string(&amp;self, ex: Exception) → String</w:t>
       </w:r>
     </w:p>
     <w:p>
@@ -16882,18 +16878,8 @@
           <w:sz w:val="12"/>
           <w:szCs w:val="12"/>
         </w:rPr>
-        <w:t>fn load(&amp;self, file_path: &amp;str) -&gt; Result;</w:t>
-      </w:r>
-    </w:p>
-    <w:p>
-      <w:pPr>
-        <w:pStyle w:val="Normal"/>
-        <w:rPr>
-          <w:rFonts w:ascii="Andale Mono" w:hAnsi="Andale Mono"/>
-          <w:b w:val="false"/>
-          <w:bCs w:val="false"/>
-        </w:rPr>
-      </w:pPr>
+        <w:t>fn eval(&amp;self, exp: Tag) → Result&lt;</w:t>
+      </w:r>
       <w:r>
         <w:rPr>
           <w:rFonts w:ascii="Andale Mono" w:hAnsi="Andale Mono"/>
@@ -16904,8 +16890,18 @@
           <w:sz w:val="12"/>
           <w:szCs w:val="12"/>
         </w:rPr>
-        <w:t xml:space="preserve">  </w:t>
-      </w:r>
+        <w:t>Tag&gt;</w:t>
+      </w:r>
+    </w:p>
+    <w:p>
+      <w:pPr>
+        <w:pStyle w:val="Normal"/>
+        <w:rPr>
+          <w:rFonts w:ascii="Andale Mono" w:hAnsi="Andale Mono"/>
+          <w:b w:val="false"/>
+          <w:bCs w:val="false"/>
+        </w:rPr>
+      </w:pPr>
       <w:r>
         <w:rPr>
           <w:rFonts w:ascii="Andale Mono" w:hAnsi="Andale Mono"/>
@@ -16916,18 +16912,8 @@
           <w:sz w:val="12"/>
           <w:szCs w:val="12"/>
         </w:rPr>
-        <w:t>fn load_image(&amp;self, file_path: &amp;str) -&gt; Result;</w:t>
-      </w:r>
-    </w:p>
-    <w:p>
-      <w:pPr>
-        <w:pStyle w:val="Normal"/>
-        <w:rPr>
-          <w:rFonts w:ascii="Andale Mono" w:hAnsi="Andale Mono"/>
-          <w:b w:val="false"/>
-          <w:bCs w:val="false"/>
-        </w:rPr>
-      </w:pPr>
+        <w:t xml:space="preserve">  </w:t>
+      </w:r>
       <w:r>
         <w:rPr>
           <w:rFonts w:ascii="Andale Mono" w:hAnsi="Andale Mono"/>
@@ -16938,7 +16924,7 @@
           <w:sz w:val="12"/>
           <w:szCs w:val="12"/>
         </w:rPr>
-        <w:t xml:space="preserve">  </w:t>
+        <w:t>fn eval_str(&amp;self, exp: &amp;str) → Result&lt;</w:t>
       </w:r>
       <w:r>
         <w:rPr>
@@ -16950,7 +16936,7 @@
           <w:sz w:val="12"/>
           <w:szCs w:val="12"/>
         </w:rPr>
-        <w:t>fn read(&amp;self, stream: Tag, eofp: bool, eof: Tag) -&gt; Result;</w:t>
+        <w:t>Tag&gt;</w:t>
       </w:r>
     </w:p>
     <w:p>
@@ -16984,18 +16970,8 @@
           <w:sz w:val="12"/>
           <w:szCs w:val="12"/>
         </w:rPr>
-        <w:t>fn read_str(&amp;self, str: &amp;str) -&gt; Result;</w:t>
-      </w:r>
-    </w:p>
-    <w:p>
-      <w:pPr>
-        <w:pStyle w:val="Normal"/>
-        <w:rPr>
-          <w:rFonts w:ascii="Andale Mono" w:hAnsi="Andale Mono"/>
-          <w:b w:val="false"/>
-          <w:bCs w:val="false"/>
-        </w:rPr>
-      </w:pPr>
+        <w:t>fn load(&amp;self, file_path: &amp;str) → Result&lt;</w:t>
+      </w:r>
       <w:r>
         <w:rPr>
           <w:rFonts w:ascii="Andale Mono" w:hAnsi="Andale Mono"/>
@@ -17006,8 +16982,18 @@
           <w:sz w:val="12"/>
           <w:szCs w:val="12"/>
         </w:rPr>
-        <w:t xml:space="preserve">  </w:t>
-      </w:r>
+        <w:t>bool&gt;</w:t>
+      </w:r>
+    </w:p>
+    <w:p>
+      <w:pPr>
+        <w:pStyle w:val="Normal"/>
+        <w:rPr>
+          <w:rFonts w:ascii="Andale Mono" w:hAnsi="Andale Mono"/>
+          <w:b w:val="false"/>
+          <w:bCs w:val="false"/>
+        </w:rPr>
+      </w:pPr>
       <w:r>
         <w:rPr>
           <w:rFonts w:ascii="Andale Mono" w:hAnsi="Andale Mono"/>
@@ -17018,18 +17004,8 @@
           <w:sz w:val="12"/>
           <w:szCs w:val="12"/>
         </w:rPr>
-        <w:t>fn err_out(&amp;self) -&gt; Tag</w:t>
-      </w:r>
-    </w:p>
-    <w:p>
-      <w:pPr>
-        <w:pStyle w:val="Normal"/>
-        <w:rPr>
-          <w:rFonts w:ascii="Andale Mono" w:hAnsi="Andale Mono"/>
-          <w:b w:val="false"/>
-          <w:bCs w:val="false"/>
-        </w:rPr>
-      </w:pPr>
+        <w:t xml:space="preserve">  </w:t>
+      </w:r>
       <w:r>
         <w:rPr>
           <w:rFonts w:ascii="Andale Mono" w:hAnsi="Andale Mono"/>
@@ -17040,7 +17016,7 @@
           <w:sz w:val="12"/>
           <w:szCs w:val="12"/>
         </w:rPr>
-        <w:t xml:space="preserve">  </w:t>
+        <w:t>fn load_image(&amp;self, path: &amp;str) → Result&lt;</w:t>
       </w:r>
       <w:r>
         <w:rPr>
@@ -17052,18 +17028,8 @@
           <w:sz w:val="12"/>
           <w:szCs w:val="12"/>
         </w:rPr>
-        <w:t>fn save_and_exit(&amp;self, file_path: &amp;str) → Result;</w:t>
-      </w:r>
-    </w:p>
-    <w:p>
-      <w:pPr>
-        <w:pStyle w:val="Normal"/>
-        <w:rPr>
-          <w:rFonts w:ascii="Andale Mono" w:hAnsi="Andale Mono"/>
-          <w:b w:val="false"/>
-          <w:bCs w:val="false"/>
-        </w:rPr>
-      </w:pPr>
+        <w:t>bool&gt;</w:t>
+      </w:r>
       <w:r>
         <w:rPr>
           <w:rFonts w:ascii="Andale Mono" w:hAnsi="Andale Mono"/>
@@ -17074,8 +17040,18 @@
           <w:sz w:val="12"/>
           <w:szCs w:val="12"/>
         </w:rPr>
-        <w:t xml:space="preserve">  </w:t>
-      </w:r>
+        <w:t>;</w:t>
+      </w:r>
+    </w:p>
+    <w:p>
+      <w:pPr>
+        <w:pStyle w:val="Normal"/>
+        <w:rPr>
+          <w:rFonts w:ascii="Andale Mono" w:hAnsi="Andale Mono"/>
+          <w:b w:val="false"/>
+          <w:bCs w:val="false"/>
+        </w:rPr>
+      </w:pPr>
       <w:r>
         <w:rPr>
           <w:rFonts w:ascii="Andale Mono" w:hAnsi="Andale Mono"/>
@@ -17086,18 +17062,8 @@
           <w:sz w:val="12"/>
           <w:szCs w:val="12"/>
         </w:rPr>
-        <w:t>fn std_in(&amp;self) -&gt; Tag</w:t>
-      </w:r>
-    </w:p>
-    <w:p>
-      <w:pPr>
-        <w:pStyle w:val="Normal"/>
-        <w:rPr>
-          <w:rFonts w:ascii="Andale Mono" w:hAnsi="Andale Mono"/>
-          <w:b w:val="false"/>
-          <w:bCs w:val="false"/>
-        </w:rPr>
-      </w:pPr>
+        <w:t xml:space="preserve">  </w:t>
+      </w:r>
       <w:r>
         <w:rPr>
           <w:rFonts w:ascii="Andale Mono" w:hAnsi="Andale Mono"/>
@@ -17108,7 +17074,7 @@
           <w:sz w:val="12"/>
           <w:szCs w:val="12"/>
         </w:rPr>
-        <w:t xml:space="preserve">  </w:t>
+        <w:t>fn read(&amp;self, st: Tag, eofp: bool, eof: Tag) → Result&lt;</w:t>
       </w:r>
       <w:r>
         <w:rPr>
@@ -17120,7 +17086,7 @@
           <w:sz w:val="12"/>
           <w:szCs w:val="12"/>
         </w:rPr>
-        <w:t>fn std_out(&amp;self) -&gt; Tag</w:t>
+        <w:t>Tag&gt;</w:t>
       </w:r>
     </w:p>
     <w:p>
@@ -17154,18 +17120,8 @@
           <w:sz w:val="12"/>
           <w:szCs w:val="12"/>
         </w:rPr>
-        <w:t>fn write(&amp;self, expr: Tag, esc: bool, stream: Tag) -&gt; Result</w:t>
-      </w:r>
-    </w:p>
-    <w:p>
-      <w:pPr>
-        <w:pStyle w:val="Normal"/>
-        <w:rPr>
-          <w:rFonts w:ascii="Andale Mono" w:hAnsi="Andale Mono"/>
-          <w:b w:val="false"/>
-          <w:bCs w:val="false"/>
-        </w:rPr>
-      </w:pPr>
+        <w:t>fn read_str(&amp;self, str: &amp;str) → Result&lt;</w:t>
+      </w:r>
       <w:r>
         <w:rPr>
           <w:rFonts w:ascii="Andale Mono" w:hAnsi="Andale Mono"/>
@@ -17176,8 +17132,18 @@
           <w:sz w:val="12"/>
           <w:szCs w:val="12"/>
         </w:rPr>
-        <w:t xml:space="preserve">  </w:t>
-      </w:r>
+        <w:t>Tag&gt;</w:t>
+      </w:r>
+    </w:p>
+    <w:p>
+      <w:pPr>
+        <w:pStyle w:val="Normal"/>
+        <w:rPr>
+          <w:rFonts w:ascii="Andale Mono" w:hAnsi="Andale Mono"/>
+          <w:b w:val="false"/>
+          <w:bCs w:val="false"/>
+        </w:rPr>
+      </w:pPr>
       <w:r>
         <w:rPr>
           <w:rFonts w:ascii="Andale Mono" w:hAnsi="Andale Mono"/>
@@ -17188,18 +17154,8 @@
           <w:sz w:val="12"/>
           <w:szCs w:val="12"/>
         </w:rPr>
-        <w:t>fn write_str(&amp;self, str: &amp;str, stream: Tag) -&gt; Result;</w:t>
-      </w:r>
-    </w:p>
-    <w:p>
-      <w:pPr>
-        <w:pStyle w:val="Normal"/>
-        <w:rPr>
-          <w:rFonts w:ascii="Andale Mono" w:hAnsi="Andale Mono"/>
-          <w:b w:val="false"/>
-          <w:bCs w:val="false"/>
-        </w:rPr>
-      </w:pPr>
+        <w:t xml:space="preserve">  </w:t>
+      </w:r>
       <w:r>
         <w:rPr>
           <w:rFonts w:ascii="Andale Mono" w:hAnsi="Andale Mono"/>
@@ -17210,7 +17166,7 @@
           <w:sz w:val="12"/>
           <w:szCs w:val="12"/>
         </w:rPr>
-        <w:t xml:space="preserve">  </w:t>
+        <w:t>fn save_and_exit(&amp;self, path: &amp;str) → Result&lt;</w:t>
       </w:r>
       <w:r>
         <w:rPr>
@@ -17222,7 +17178,7 @@
           <w:sz w:val="12"/>
           <w:szCs w:val="12"/>
         </w:rPr>
-        <w:t>fn write_to_string(&amp;self, stream: Tag) -&gt; Result;</w:t>
+        <w:t>bool&gt;</w:t>
       </w:r>
     </w:p>
     <w:p>
@@ -17244,7 +17200,332 @@
           <w:sz w:val="12"/>
           <w:szCs w:val="12"/>
         </w:rPr>
+        <w:t xml:space="preserve">  </w:t>
+      </w:r>
+      <w:r>
+        <w:rPr>
+          <w:rFonts w:ascii="Andale Mono" w:hAnsi="Andale Mono"/>
+          <w:b w:val="false"/>
+          <w:bCs w:val="false"/>
+          <w:i w:val="false"/>
+          <w:iCs w:val="false"/>
+          <w:sz w:val="12"/>
+          <w:szCs w:val="12"/>
+        </w:rPr>
+        <w:t xml:space="preserve">fn err_out(&amp;self) → Tag  </w:t>
+      </w:r>
+    </w:p>
+    <w:p>
+      <w:pPr>
+        <w:pStyle w:val="Normal"/>
+        <w:rPr>
+          <w:rFonts w:ascii="Andale Mono" w:hAnsi="Andale Mono"/>
+          <w:b w:val="false"/>
+          <w:bCs w:val="false"/>
+        </w:rPr>
+      </w:pPr>
+      <w:r>
+        <w:rPr>
+          <w:rFonts w:ascii="Andale Mono" w:hAnsi="Andale Mono"/>
+          <w:b w:val="false"/>
+          <w:bCs w:val="false"/>
+          <w:i w:val="false"/>
+          <w:iCs w:val="false"/>
+          <w:sz w:val="12"/>
+          <w:szCs w:val="12"/>
+        </w:rPr>
+        <w:t xml:space="preserve">  </w:t>
+      </w:r>
+      <w:r>
+        <w:rPr>
+          <w:rFonts w:ascii="Andale Mono" w:hAnsi="Andale Mono"/>
+          <w:b w:val="false"/>
+          <w:bCs w:val="false"/>
+          <w:i w:val="false"/>
+          <w:iCs w:val="false"/>
+          <w:sz w:val="12"/>
+          <w:szCs w:val="12"/>
+        </w:rPr>
+        <w:t>fn std_in(&amp;self) → Tag</w:t>
+      </w:r>
+    </w:p>
+    <w:p>
+      <w:pPr>
+        <w:pStyle w:val="Normal"/>
+        <w:rPr>
+          <w:rFonts w:ascii="Andale Mono" w:hAnsi="Andale Mono"/>
+          <w:b w:val="false"/>
+          <w:bCs w:val="false"/>
+        </w:rPr>
+      </w:pPr>
+      <w:r>
+        <w:rPr>
+          <w:rFonts w:ascii="Andale Mono" w:hAnsi="Andale Mono"/>
+          <w:b w:val="false"/>
+          <w:bCs w:val="false"/>
+          <w:i w:val="false"/>
+          <w:iCs w:val="false"/>
+          <w:sz w:val="12"/>
+          <w:szCs w:val="12"/>
+        </w:rPr>
+        <w:t xml:space="preserve">  </w:t>
+      </w:r>
+      <w:r>
+        <w:rPr>
+          <w:rFonts w:ascii="Andale Mono" w:hAnsi="Andale Mono"/>
+          <w:b w:val="false"/>
+          <w:bCs w:val="false"/>
+          <w:i w:val="false"/>
+          <w:iCs w:val="false"/>
+          <w:sz w:val="12"/>
+          <w:szCs w:val="12"/>
+        </w:rPr>
+        <w:t>fn std_out(&amp;self) → Tag</w:t>
+      </w:r>
+    </w:p>
+    <w:p>
+      <w:pPr>
+        <w:pStyle w:val="Normal"/>
+        <w:rPr>
+          <w:rFonts w:ascii="Andale Mono" w:hAnsi="Andale Mono"/>
+          <w:b w:val="false"/>
+          <w:bCs w:val="false"/>
+        </w:rPr>
+      </w:pPr>
+      <w:r>
+        <w:rPr>
+          <w:rFonts w:ascii="Andale Mono" w:hAnsi="Andale Mono"/>
+          <w:b w:val="false"/>
+          <w:bCs w:val="false"/>
+          <w:i w:val="false"/>
+          <w:iCs w:val="false"/>
+          <w:sz w:val="12"/>
+          <w:szCs w:val="12"/>
+        </w:rPr>
+        <w:t xml:space="preserve">  </w:t>
+      </w:r>
+      <w:r>
+        <w:rPr>
+          <w:rFonts w:ascii="Andale Mono" w:hAnsi="Andale Mono"/>
+          <w:b w:val="false"/>
+          <w:bCs w:val="false"/>
+          <w:i w:val="false"/>
+          <w:iCs w:val="false"/>
+          <w:sz w:val="12"/>
+          <w:szCs w:val="12"/>
+        </w:rPr>
+        <w:t>fn write(&amp;self, exp: Tag, esc: bool, st: Tag) →</w:t>
+      </w:r>
+      <w:r>
+        <w:rPr>
+          <w:rFonts w:ascii="Andale Mono" w:hAnsi="Andale Mono"/>
+          <w:b w:val="false"/>
+          <w:bCs w:val="false"/>
+          <w:i w:val="false"/>
+          <w:iCs w:val="false"/>
+          <w:sz w:val="12"/>
+          <w:szCs w:val="12"/>
+        </w:rPr>
+        <w:t xml:space="preserve"> </w:t>
+      </w:r>
+      <w:r>
+        <w:rPr>
+          <w:rFonts w:ascii="Andale Mono" w:hAnsi="Andale Mono"/>
+          <w:b w:val="false"/>
+          <w:bCs w:val="false"/>
+          <w:i w:val="false"/>
+          <w:iCs w:val="false"/>
+          <w:sz w:val="12"/>
+          <w:szCs w:val="12"/>
+        </w:rPr>
+        <w:t>Result&lt;</w:t>
+      </w:r>
+      <w:r>
+        <w:rPr>
+          <w:rFonts w:ascii="Andale Mono" w:hAnsi="Andale Mono"/>
+          <w:b w:val="false"/>
+          <w:bCs w:val="false"/>
+          <w:i w:val="false"/>
+          <w:iCs w:val="false"/>
+          <w:sz w:val="12"/>
+          <w:szCs w:val="12"/>
+        </w:rPr>
+        <w:t>()&gt;</w:t>
+      </w:r>
+    </w:p>
+    <w:p>
+      <w:pPr>
+        <w:pStyle w:val="Normal"/>
+        <w:rPr>
+          <w:rFonts w:ascii="Andale Mono" w:hAnsi="Andale Mono"/>
+          <w:b w:val="false"/>
+          <w:bCs w:val="false"/>
+        </w:rPr>
+      </w:pPr>
+      <w:r>
+        <w:rPr>
+          <w:rFonts w:ascii="Andale Mono" w:hAnsi="Andale Mono"/>
+          <w:b w:val="false"/>
+          <w:bCs w:val="false"/>
+          <w:i w:val="false"/>
+          <w:iCs w:val="false"/>
+          <w:sz w:val="12"/>
+          <w:szCs w:val="12"/>
+        </w:rPr>
+        <w:t xml:space="preserve">  </w:t>
+      </w:r>
+      <w:r>
+        <w:rPr>
+          <w:rFonts w:ascii="Andale Mono" w:hAnsi="Andale Mono"/>
+          <w:b w:val="false"/>
+          <w:bCs w:val="false"/>
+          <w:i w:val="false"/>
+          <w:iCs w:val="false"/>
+          <w:sz w:val="12"/>
+          <w:szCs w:val="12"/>
+        </w:rPr>
+        <w:t>fn write_str(&amp;self, str: &amp;str, st: Tag) → Result&lt;</w:t>
+      </w:r>
+      <w:r>
+        <w:rPr>
+          <w:rFonts w:ascii="Andale Mono" w:hAnsi="Andale Mono"/>
+          <w:b w:val="false"/>
+          <w:bCs w:val="false"/>
+          <w:i w:val="false"/>
+          <w:iCs w:val="false"/>
+          <w:sz w:val="12"/>
+          <w:szCs w:val="12"/>
+        </w:rPr>
+        <w:t>()&gt;</w:t>
+      </w:r>
+    </w:p>
+    <w:p>
+      <w:pPr>
+        <w:pStyle w:val="Normal"/>
+        <w:rPr>
+          <w:rFonts w:ascii="Andale Mono" w:hAnsi="Andale Mono"/>
+          <w:b w:val="false"/>
+          <w:bCs w:val="false"/>
+        </w:rPr>
+      </w:pPr>
+      <w:r>
+        <w:rPr>
+          <w:rFonts w:ascii="Andale Mono" w:hAnsi="Andale Mono"/>
+          <w:b w:val="false"/>
+          <w:bCs w:val="false"/>
+          <w:i w:val="false"/>
+          <w:iCs w:val="false"/>
+          <w:sz w:val="12"/>
+          <w:szCs w:val="12"/>
+        </w:rPr>
+        <w:t xml:space="preserve">  </w:t>
+      </w:r>
+      <w:r>
+        <w:rPr>
+          <w:rFonts w:ascii="Andale Mono" w:hAnsi="Andale Mono"/>
+          <w:b w:val="false"/>
+          <w:bCs w:val="false"/>
+          <w:i w:val="false"/>
+          <w:iCs w:val="false"/>
+          <w:sz w:val="12"/>
+          <w:szCs w:val="12"/>
+        </w:rPr>
+        <w:t xml:space="preserve">fn write_to_string(&amp;self, </w:t>
+      </w:r>
+      <w:r>
+        <w:rPr>
+          <w:rFonts w:ascii="Andale Mono" w:hAnsi="Andale Mono"/>
+          <w:b w:val="false"/>
+          <w:bCs w:val="false"/>
+          <w:i w:val="false"/>
+          <w:iCs w:val="false"/>
+          <w:sz w:val="12"/>
+          <w:szCs w:val="12"/>
+        </w:rPr>
+        <w:t>exp</w:t>
+      </w:r>
+      <w:r>
+        <w:rPr>
+          <w:rFonts w:ascii="Andale Mono" w:hAnsi="Andale Mono"/>
+          <w:b w:val="false"/>
+          <w:bCs w:val="false"/>
+          <w:i w:val="false"/>
+          <w:iCs w:val="false"/>
+          <w:sz w:val="12"/>
+          <w:szCs w:val="12"/>
+        </w:rPr>
+        <w:t xml:space="preserve">: Tag, </w:t>
+      </w:r>
+      <w:r>
+        <w:rPr>
+          <w:rFonts w:ascii="Andale Mono" w:hAnsi="Andale Mono"/>
+          <w:b w:val="false"/>
+          <w:bCs w:val="false"/>
+          <w:i w:val="false"/>
+          <w:iCs w:val="false"/>
+          <w:sz w:val="12"/>
+          <w:szCs w:val="12"/>
+        </w:rPr>
+        <w:t>esc: bool</w:t>
+      </w:r>
+      <w:r>
+        <w:rPr>
+          <w:rFonts w:ascii="Andale Mono" w:hAnsi="Andale Mono"/>
+          <w:b w:val="false"/>
+          <w:bCs w:val="false"/>
+          <w:i w:val="false"/>
+          <w:iCs w:val="false"/>
+          <w:sz w:val="12"/>
+          <w:szCs w:val="12"/>
+        </w:rPr>
+        <w:t xml:space="preserve">) → </w:t>
+      </w:r>
+      <w:r>
+        <w:rPr>
+          <w:rFonts w:ascii="Andale Mono" w:hAnsi="Andale Mono"/>
+          <w:b w:val="false"/>
+          <w:bCs w:val="false"/>
+          <w:i w:val="false"/>
+          <w:iCs w:val="false"/>
+          <w:sz w:val="12"/>
+          <w:szCs w:val="12"/>
+        </w:rPr>
+        <w:t>String</w:t>
+      </w:r>
+    </w:p>
+    <w:p>
+      <w:pPr>
+        <w:pStyle w:val="Normal"/>
+        <w:rPr>
+          <w:rFonts w:ascii="Andale Mono" w:hAnsi="Andale Mono"/>
+          <w:b w:val="false"/>
+          <w:bCs w:val="false"/>
+        </w:rPr>
+      </w:pPr>
+      <w:r>
+        <w:rPr>
+          <w:rFonts w:ascii="Andale Mono" w:hAnsi="Andale Mono"/>
+          <w:b w:val="false"/>
+          <w:bCs w:val="false"/>
+          <w:i w:val="false"/>
+          <w:iCs w:val="false"/>
+          <w:sz w:val="12"/>
+          <w:szCs w:val="12"/>
+        </w:rPr>
         <w:t>}</w:t>
+      </w:r>
+    </w:p>
+    <w:p>
+      <w:pPr>
+        <w:pStyle w:val="Normal"/>
+        <w:rPr>
+          <w:rFonts w:ascii="Andale Mono" w:hAnsi="Andale Mono"/>
+          <w:b w:val="false"/>
+          <w:bCs w:val="false"/>
+        </w:rPr>
+      </w:pPr>
+      <w:r>
+        <w:rPr/>
       </w:r>
     </w:p>
     <w:p>
@@ -20271,7 +20552,7 @@
     <w:pPr>
       <w:widowControl/>
       <w:suppressAutoHyphens w:val="true"/>
-      <w:overflowPunct w:val="false"/>
+      <w:overflowPunct w:val="true"/>
       <w:bidi w:val="0"/>
       <w:spacing w:before="0" w:after="0"/>
       <w:jc w:val="start"/>

</xml_diff>

<commit_message>
#87 - lib: no RefCells
</commit_message>
<xml_diff>
--- a/doc/refcards/lib-ref.docx
+++ b/doc/refcards/lib-ref.docx
@@ -297,7 +297,19 @@
           <w:sz w:val="16"/>
           <w:szCs w:val="16"/>
         </w:rPr>
-        <w:t>0.0.41</w:t>
+        <w:t>0.0.4</w:t>
+      </w:r>
+      <w:r>
+        <w:rPr>
+          <w:rFonts w:ascii="Georgia" w:hAnsi="Georgia"/>
+          <w:b/>
+          <w:bCs/>
+          <w:i/>
+          <w:iCs/>
+          <w:sz w:val="16"/>
+          <w:szCs w:val="16"/>
+        </w:rPr>
+        <w:t>2</w:t>
       </w:r>
     </w:p>
     <w:p>
@@ -12491,7 +12503,7 @@
           <w:u w:val="none"/>
           <w:shd w:fill="333333" w:val="clear"/>
         </w:rPr>
-        <w:t>Stream                                                    </w:t>
+        <w:t>Stream                                                     </w:t>
       </w:r>
       <w:r>
         <w:rPr>
@@ -16312,19 +16324,7 @@
           <w:sz w:val="12"/>
           <w:szCs w:val="12"/>
         </w:rPr>
-        <w:t xml:space="preserve">git </w:t>
-      </w:r>
-      <w:r>
-        <w:rPr>
-          <w:rFonts w:ascii="Andale Mono" w:hAnsi="Andale Mono"/>
-          <w:b w:val="false"/>
-          <w:bCs w:val="false"/>
-          <w:i/>
-          <w:iCs/>
-          <w:sz w:val="12"/>
-          <w:szCs w:val="12"/>
-        </w:rPr>
-        <w:t>= “</w:t>
+        <w:t>git = “</w:t>
       </w:r>
       <w:hyperlink r:id="rId2">
         <w:r>
@@ -16718,8 +16718,18 @@
           <w:sz w:val="12"/>
           <w:szCs w:val="12"/>
         </w:rPr>
-        <w:t>fn apply(&amp;self, func: Tag, args: Tag) → Result&lt;</w:t>
-      </w:r>
+        <w:t>fn apply(&amp;self, func: Tag, args: Tag) → Result&lt;Tag&gt;</w:t>
+      </w:r>
+    </w:p>
+    <w:p>
+      <w:pPr>
+        <w:pStyle w:val="Normal"/>
+        <w:rPr>
+          <w:rFonts w:ascii="Andale Mono" w:hAnsi="Andale Mono"/>
+          <w:b w:val="false"/>
+          <w:bCs w:val="false"/>
+        </w:rPr>
+      </w:pPr>
       <w:r>
         <w:rPr>
           <w:rFonts w:ascii="Andale Mono" w:hAnsi="Andale Mono"/>
@@ -16730,18 +16740,8 @@
           <w:sz w:val="12"/>
           <w:szCs w:val="12"/>
         </w:rPr>
-        <w:t>Tag&gt;</w:t>
-      </w:r>
-    </w:p>
-    <w:p>
-      <w:pPr>
-        <w:pStyle w:val="Normal"/>
-        <w:rPr>
-          <w:rFonts w:ascii="Andale Mono" w:hAnsi="Andale Mono"/>
-          <w:b w:val="false"/>
-          <w:bCs w:val="false"/>
-        </w:rPr>
-      </w:pPr>
+        <w:t xml:space="preserve">  </w:t>
+      </w:r>
       <w:r>
         <w:rPr>
           <w:rFonts w:ascii="Andale Mono" w:hAnsi="Andale Mono"/>
@@ -16752,8 +16752,18 @@
           <w:sz w:val="12"/>
           <w:szCs w:val="12"/>
         </w:rPr>
-        <w:t xml:space="preserve">  </w:t>
-      </w:r>
+        <w:t>fn compile(&amp;self, form: Tag) → Result&lt;Tag&gt;</w:t>
+      </w:r>
+    </w:p>
+    <w:p>
+      <w:pPr>
+        <w:pStyle w:val="Normal"/>
+        <w:rPr>
+          <w:rFonts w:ascii="Andale Mono" w:hAnsi="Andale Mono"/>
+          <w:b w:val="false"/>
+          <w:bCs w:val="false"/>
+        </w:rPr>
+      </w:pPr>
       <w:r>
         <w:rPr>
           <w:rFonts w:ascii="Andale Mono" w:hAnsi="Andale Mono"/>
@@ -16764,7 +16774,7 @@
           <w:sz w:val="12"/>
           <w:szCs w:val="12"/>
         </w:rPr>
-        <w:t>fn compile(&amp;self, form: Tag) → Result&lt;</w:t>
+        <w:t xml:space="preserve">  </w:t>
       </w:r>
       <w:r>
         <w:rPr>
@@ -16776,7 +16786,7 @@
           <w:sz w:val="12"/>
           <w:szCs w:val="12"/>
         </w:rPr>
-        <w:t>Tag&gt;</w:t>
+        <w:t>fn eq(&amp;self, func: Tag, args: Tag) → bool;</w:t>
       </w:r>
     </w:p>
     <w:p>
@@ -16810,7 +16820,7 @@
           <w:sz w:val="12"/>
           <w:szCs w:val="12"/>
         </w:rPr>
-        <w:t>fn eq(&amp;self, func: Tag, args: Tag) → bool;</w:t>
+        <w:t>fn exception_string(&amp;self, ex: Exception) → String</w:t>
       </w:r>
     </w:p>
     <w:p>
@@ -16844,7 +16854,7 @@
           <w:sz w:val="12"/>
           <w:szCs w:val="12"/>
         </w:rPr>
-        <w:t>fn exception_string(&amp;self, ex: Exception) → String</w:t>
+        <w:t>fn eval(&amp;self, exp: Tag) → Result&lt;Tag&gt;</w:t>
       </w:r>
     </w:p>
     <w:p>
@@ -16878,8 +16888,18 @@
           <w:sz w:val="12"/>
           <w:szCs w:val="12"/>
         </w:rPr>
-        <w:t>fn eval(&amp;self, exp: Tag) → Result&lt;</w:t>
-      </w:r>
+        <w:t>fn eval_str(&amp;self, exp: &amp;str) → Result&lt;Tag&gt;</w:t>
+      </w:r>
+    </w:p>
+    <w:p>
+      <w:pPr>
+        <w:pStyle w:val="Normal"/>
+        <w:rPr>
+          <w:rFonts w:ascii="Andale Mono" w:hAnsi="Andale Mono"/>
+          <w:b w:val="false"/>
+          <w:bCs w:val="false"/>
+        </w:rPr>
+      </w:pPr>
       <w:r>
         <w:rPr>
           <w:rFonts w:ascii="Andale Mono" w:hAnsi="Andale Mono"/>
@@ -16890,18 +16910,8 @@
           <w:sz w:val="12"/>
           <w:szCs w:val="12"/>
         </w:rPr>
-        <w:t>Tag&gt;</w:t>
-      </w:r>
-    </w:p>
-    <w:p>
-      <w:pPr>
-        <w:pStyle w:val="Normal"/>
-        <w:rPr>
-          <w:rFonts w:ascii="Andale Mono" w:hAnsi="Andale Mono"/>
-          <w:b w:val="false"/>
-          <w:bCs w:val="false"/>
-        </w:rPr>
-      </w:pPr>
+        <w:t xml:space="preserve">  </w:t>
+      </w:r>
       <w:r>
         <w:rPr>
           <w:rFonts w:ascii="Andale Mono" w:hAnsi="Andale Mono"/>
@@ -16912,8 +16922,18 @@
           <w:sz w:val="12"/>
           <w:szCs w:val="12"/>
         </w:rPr>
-        <w:t xml:space="preserve">  </w:t>
-      </w:r>
+        <w:t>fn load(&amp;self, file_path: &amp;str) → Result&lt;bool&gt;</w:t>
+      </w:r>
+    </w:p>
+    <w:p>
+      <w:pPr>
+        <w:pStyle w:val="Normal"/>
+        <w:rPr>
+          <w:rFonts w:ascii="Andale Mono" w:hAnsi="Andale Mono"/>
+          <w:b w:val="false"/>
+          <w:bCs w:val="false"/>
+        </w:rPr>
+      </w:pPr>
       <w:r>
         <w:rPr>
           <w:rFonts w:ascii="Andale Mono" w:hAnsi="Andale Mono"/>
@@ -16924,7 +16944,7 @@
           <w:sz w:val="12"/>
           <w:szCs w:val="12"/>
         </w:rPr>
-        <w:t>fn eval_str(&amp;self, exp: &amp;str) → Result&lt;</w:t>
+        <w:t xml:space="preserve">  </w:t>
       </w:r>
       <w:r>
         <w:rPr>
@@ -16936,7 +16956,7 @@
           <w:sz w:val="12"/>
           <w:szCs w:val="12"/>
         </w:rPr>
-        <w:t>Tag&gt;</w:t>
+        <w:t>fn load_image(&amp;self, path: &amp;str) → Result&lt;bool&gt;;</w:t>
       </w:r>
     </w:p>
     <w:p>
@@ -16970,8 +16990,18 @@
           <w:sz w:val="12"/>
           <w:szCs w:val="12"/>
         </w:rPr>
-        <w:t>fn load(&amp;self, file_path: &amp;str) → Result&lt;</w:t>
-      </w:r>
+        <w:t>fn read(&amp;self, st: Tag, eofp: bool, eof: Tag) → Result&lt;Tag&gt;</w:t>
+      </w:r>
+    </w:p>
+    <w:p>
+      <w:pPr>
+        <w:pStyle w:val="Normal"/>
+        <w:rPr>
+          <w:rFonts w:ascii="Andale Mono" w:hAnsi="Andale Mono"/>
+          <w:b w:val="false"/>
+          <w:bCs w:val="false"/>
+        </w:rPr>
+      </w:pPr>
       <w:r>
         <w:rPr>
           <w:rFonts w:ascii="Andale Mono" w:hAnsi="Andale Mono"/>
@@ -16982,18 +17012,8 @@
           <w:sz w:val="12"/>
           <w:szCs w:val="12"/>
         </w:rPr>
-        <w:t>bool&gt;</w:t>
-      </w:r>
-    </w:p>
-    <w:p>
-      <w:pPr>
-        <w:pStyle w:val="Normal"/>
-        <w:rPr>
-          <w:rFonts w:ascii="Andale Mono" w:hAnsi="Andale Mono"/>
-          <w:b w:val="false"/>
-          <w:bCs w:val="false"/>
-        </w:rPr>
-      </w:pPr>
+        <w:t xml:space="preserve">  </w:t>
+      </w:r>
       <w:r>
         <w:rPr>
           <w:rFonts w:ascii="Andale Mono" w:hAnsi="Andale Mono"/>
@@ -17004,8 +17024,18 @@
           <w:sz w:val="12"/>
           <w:szCs w:val="12"/>
         </w:rPr>
-        <w:t xml:space="preserve">  </w:t>
-      </w:r>
+        <w:t>fn read_str(&amp;self, str: &amp;str) → Result&lt;Tag&gt;</w:t>
+      </w:r>
+    </w:p>
+    <w:p>
+      <w:pPr>
+        <w:pStyle w:val="Normal"/>
+        <w:rPr>
+          <w:rFonts w:ascii="Andale Mono" w:hAnsi="Andale Mono"/>
+          <w:b w:val="false"/>
+          <w:bCs w:val="false"/>
+        </w:rPr>
+      </w:pPr>
       <w:r>
         <w:rPr>
           <w:rFonts w:ascii="Andale Mono" w:hAnsi="Andale Mono"/>
@@ -17016,7 +17046,7 @@
           <w:sz w:val="12"/>
           <w:szCs w:val="12"/>
         </w:rPr>
-        <w:t>fn load_image(&amp;self, path: &amp;str) → Result&lt;</w:t>
+        <w:t xml:space="preserve">  </w:t>
       </w:r>
       <w:r>
         <w:rPr>
@@ -17028,8 +17058,18 @@
           <w:sz w:val="12"/>
           <w:szCs w:val="12"/>
         </w:rPr>
-        <w:t>bool&gt;</w:t>
-      </w:r>
+        <w:t>fn save_and_exit(&amp;self, path: &amp;str) → Result&lt;bool&gt;</w:t>
+      </w:r>
+    </w:p>
+    <w:p>
+      <w:pPr>
+        <w:pStyle w:val="Normal"/>
+        <w:rPr>
+          <w:rFonts w:ascii="Andale Mono" w:hAnsi="Andale Mono"/>
+          <w:b w:val="false"/>
+          <w:bCs w:val="false"/>
+        </w:rPr>
+      </w:pPr>
       <w:r>
         <w:rPr>
           <w:rFonts w:ascii="Andale Mono" w:hAnsi="Andale Mono"/>
@@ -17040,18 +17080,8 @@
           <w:sz w:val="12"/>
           <w:szCs w:val="12"/>
         </w:rPr>
-        <w:t>;</w:t>
-      </w:r>
-    </w:p>
-    <w:p>
-      <w:pPr>
-        <w:pStyle w:val="Normal"/>
-        <w:rPr>
-          <w:rFonts w:ascii="Andale Mono" w:hAnsi="Andale Mono"/>
-          <w:b w:val="false"/>
-          <w:bCs w:val="false"/>
-        </w:rPr>
-      </w:pPr>
+        <w:t xml:space="preserve">  </w:t>
+      </w:r>
       <w:r>
         <w:rPr>
           <w:rFonts w:ascii="Andale Mono" w:hAnsi="Andale Mono"/>
@@ -17062,8 +17092,18 @@
           <w:sz w:val="12"/>
           <w:szCs w:val="12"/>
         </w:rPr>
-        <w:t xml:space="preserve">  </w:t>
-      </w:r>
+        <w:t xml:space="preserve">fn err_out(&amp;self) → Tag  </w:t>
+      </w:r>
+    </w:p>
+    <w:p>
+      <w:pPr>
+        <w:pStyle w:val="Normal"/>
+        <w:rPr>
+          <w:rFonts w:ascii="Andale Mono" w:hAnsi="Andale Mono"/>
+          <w:b w:val="false"/>
+          <w:bCs w:val="false"/>
+        </w:rPr>
+      </w:pPr>
       <w:r>
         <w:rPr>
           <w:rFonts w:ascii="Andale Mono" w:hAnsi="Andale Mono"/>
@@ -17074,7 +17114,7 @@
           <w:sz w:val="12"/>
           <w:szCs w:val="12"/>
         </w:rPr>
-        <w:t>fn read(&amp;self, st: Tag, eofp: bool, eof: Tag) → Result&lt;</w:t>
+        <w:t xml:space="preserve">  </w:t>
       </w:r>
       <w:r>
         <w:rPr>
@@ -17086,7 +17126,7 @@
           <w:sz w:val="12"/>
           <w:szCs w:val="12"/>
         </w:rPr>
-        <w:t>Tag&gt;</w:t>
+        <w:t>fn std_in(&amp;self) → Tag</w:t>
       </w:r>
     </w:p>
     <w:p>
@@ -17120,8 +17160,18 @@
           <w:sz w:val="12"/>
           <w:szCs w:val="12"/>
         </w:rPr>
-        <w:t>fn read_str(&amp;self, str: &amp;str) → Result&lt;</w:t>
-      </w:r>
+        <w:t>fn std_out(&amp;self) → Tag</w:t>
+      </w:r>
+    </w:p>
+    <w:p>
+      <w:pPr>
+        <w:pStyle w:val="Normal"/>
+        <w:rPr>
+          <w:rFonts w:ascii="Andale Mono" w:hAnsi="Andale Mono"/>
+          <w:b w:val="false"/>
+          <w:bCs w:val="false"/>
+        </w:rPr>
+      </w:pPr>
       <w:r>
         <w:rPr>
           <w:rFonts w:ascii="Andale Mono" w:hAnsi="Andale Mono"/>
@@ -17132,18 +17182,8 @@
           <w:sz w:val="12"/>
           <w:szCs w:val="12"/>
         </w:rPr>
-        <w:t>Tag&gt;</w:t>
-      </w:r>
-    </w:p>
-    <w:p>
-      <w:pPr>
-        <w:pStyle w:val="Normal"/>
-        <w:rPr>
-          <w:rFonts w:ascii="Andale Mono" w:hAnsi="Andale Mono"/>
-          <w:b w:val="false"/>
-          <w:bCs w:val="false"/>
-        </w:rPr>
-      </w:pPr>
+        <w:t xml:space="preserve">  </w:t>
+      </w:r>
       <w:r>
         <w:rPr>
           <w:rFonts w:ascii="Andale Mono" w:hAnsi="Andale Mono"/>
@@ -17154,8 +17194,18 @@
           <w:sz w:val="12"/>
           <w:szCs w:val="12"/>
         </w:rPr>
-        <w:t xml:space="preserve">  </w:t>
-      </w:r>
+        <w:t>fn write(&amp;self, exp: Tag, esc: bool, st: Tag) → Result&lt;()&gt;</w:t>
+      </w:r>
+    </w:p>
+    <w:p>
+      <w:pPr>
+        <w:pStyle w:val="Normal"/>
+        <w:rPr>
+          <w:rFonts w:ascii="Andale Mono" w:hAnsi="Andale Mono"/>
+          <w:b w:val="false"/>
+          <w:bCs w:val="false"/>
+        </w:rPr>
+      </w:pPr>
       <w:r>
         <w:rPr>
           <w:rFonts w:ascii="Andale Mono" w:hAnsi="Andale Mono"/>
@@ -17166,7 +17216,7 @@
           <w:sz w:val="12"/>
           <w:szCs w:val="12"/>
         </w:rPr>
-        <w:t>fn save_and_exit(&amp;self, path: &amp;str) → Result&lt;</w:t>
+        <w:t xml:space="preserve">  </w:t>
       </w:r>
       <w:r>
         <w:rPr>
@@ -17178,7 +17228,7 @@
           <w:sz w:val="12"/>
           <w:szCs w:val="12"/>
         </w:rPr>
-        <w:t>bool&gt;</w:t>
+        <w:t>fn write_str(&amp;self, str: &amp;str, st: Tag) → Result&lt;()&gt;</w:t>
       </w:r>
     </w:p>
     <w:p>
@@ -17212,7 +17262,7 @@
           <w:sz w:val="12"/>
           <w:szCs w:val="12"/>
         </w:rPr>
-        <w:t xml:space="preserve">fn err_out(&amp;self) → Tag  </w:t>
+        <w:t>fn write_to_string(&amp;self, exp: Tag, esc: bool) → String</w:t>
       </w:r>
     </w:p>
     <w:p>
@@ -17234,284 +17284,6 @@
           <w:sz w:val="12"/>
           <w:szCs w:val="12"/>
         </w:rPr>
-        <w:t xml:space="preserve">  </w:t>
-      </w:r>
-      <w:r>
-        <w:rPr>
-          <w:rFonts w:ascii="Andale Mono" w:hAnsi="Andale Mono"/>
-          <w:b w:val="false"/>
-          <w:bCs w:val="false"/>
-          <w:i w:val="false"/>
-          <w:iCs w:val="false"/>
-          <w:sz w:val="12"/>
-          <w:szCs w:val="12"/>
-        </w:rPr>
-        <w:t>fn std_in(&amp;self) → Tag</w:t>
-      </w:r>
-    </w:p>
-    <w:p>
-      <w:pPr>
-        <w:pStyle w:val="Normal"/>
-        <w:rPr>
-          <w:rFonts w:ascii="Andale Mono" w:hAnsi="Andale Mono"/>
-          <w:b w:val="false"/>
-          <w:bCs w:val="false"/>
-        </w:rPr>
-      </w:pPr>
-      <w:r>
-        <w:rPr>
-          <w:rFonts w:ascii="Andale Mono" w:hAnsi="Andale Mono"/>
-          <w:b w:val="false"/>
-          <w:bCs w:val="false"/>
-          <w:i w:val="false"/>
-          <w:iCs w:val="false"/>
-          <w:sz w:val="12"/>
-          <w:szCs w:val="12"/>
-        </w:rPr>
-        <w:t xml:space="preserve">  </w:t>
-      </w:r>
-      <w:r>
-        <w:rPr>
-          <w:rFonts w:ascii="Andale Mono" w:hAnsi="Andale Mono"/>
-          <w:b w:val="false"/>
-          <w:bCs w:val="false"/>
-          <w:i w:val="false"/>
-          <w:iCs w:val="false"/>
-          <w:sz w:val="12"/>
-          <w:szCs w:val="12"/>
-        </w:rPr>
-        <w:t>fn std_out(&amp;self) → Tag</w:t>
-      </w:r>
-    </w:p>
-    <w:p>
-      <w:pPr>
-        <w:pStyle w:val="Normal"/>
-        <w:rPr>
-          <w:rFonts w:ascii="Andale Mono" w:hAnsi="Andale Mono"/>
-          <w:b w:val="false"/>
-          <w:bCs w:val="false"/>
-        </w:rPr>
-      </w:pPr>
-      <w:r>
-        <w:rPr>
-          <w:rFonts w:ascii="Andale Mono" w:hAnsi="Andale Mono"/>
-          <w:b w:val="false"/>
-          <w:bCs w:val="false"/>
-          <w:i w:val="false"/>
-          <w:iCs w:val="false"/>
-          <w:sz w:val="12"/>
-          <w:szCs w:val="12"/>
-        </w:rPr>
-        <w:t xml:space="preserve">  </w:t>
-      </w:r>
-      <w:r>
-        <w:rPr>
-          <w:rFonts w:ascii="Andale Mono" w:hAnsi="Andale Mono"/>
-          <w:b w:val="false"/>
-          <w:bCs w:val="false"/>
-          <w:i w:val="false"/>
-          <w:iCs w:val="false"/>
-          <w:sz w:val="12"/>
-          <w:szCs w:val="12"/>
-        </w:rPr>
-        <w:t>fn write(&amp;self, exp: Tag, esc: bool, st: Tag) →</w:t>
-      </w:r>
-      <w:r>
-        <w:rPr>
-          <w:rFonts w:ascii="Andale Mono" w:hAnsi="Andale Mono"/>
-          <w:b w:val="false"/>
-          <w:bCs w:val="false"/>
-          <w:i w:val="false"/>
-          <w:iCs w:val="false"/>
-          <w:sz w:val="12"/>
-          <w:szCs w:val="12"/>
-        </w:rPr>
-        <w:t xml:space="preserve"> </w:t>
-      </w:r>
-      <w:r>
-        <w:rPr>
-          <w:rFonts w:ascii="Andale Mono" w:hAnsi="Andale Mono"/>
-          <w:b w:val="false"/>
-          <w:bCs w:val="false"/>
-          <w:i w:val="false"/>
-          <w:iCs w:val="false"/>
-          <w:sz w:val="12"/>
-          <w:szCs w:val="12"/>
-        </w:rPr>
-        <w:t>Result&lt;</w:t>
-      </w:r>
-      <w:r>
-        <w:rPr>
-          <w:rFonts w:ascii="Andale Mono" w:hAnsi="Andale Mono"/>
-          <w:b w:val="false"/>
-          <w:bCs w:val="false"/>
-          <w:i w:val="false"/>
-          <w:iCs w:val="false"/>
-          <w:sz w:val="12"/>
-          <w:szCs w:val="12"/>
-        </w:rPr>
-        <w:t>()&gt;</w:t>
-      </w:r>
-    </w:p>
-    <w:p>
-      <w:pPr>
-        <w:pStyle w:val="Normal"/>
-        <w:rPr>
-          <w:rFonts w:ascii="Andale Mono" w:hAnsi="Andale Mono"/>
-          <w:b w:val="false"/>
-          <w:bCs w:val="false"/>
-        </w:rPr>
-      </w:pPr>
-      <w:r>
-        <w:rPr>
-          <w:rFonts w:ascii="Andale Mono" w:hAnsi="Andale Mono"/>
-          <w:b w:val="false"/>
-          <w:bCs w:val="false"/>
-          <w:i w:val="false"/>
-          <w:iCs w:val="false"/>
-          <w:sz w:val="12"/>
-          <w:szCs w:val="12"/>
-        </w:rPr>
-        <w:t xml:space="preserve">  </w:t>
-      </w:r>
-      <w:r>
-        <w:rPr>
-          <w:rFonts w:ascii="Andale Mono" w:hAnsi="Andale Mono"/>
-          <w:b w:val="false"/>
-          <w:bCs w:val="false"/>
-          <w:i w:val="false"/>
-          <w:iCs w:val="false"/>
-          <w:sz w:val="12"/>
-          <w:szCs w:val="12"/>
-        </w:rPr>
-        <w:t>fn write_str(&amp;self, str: &amp;str, st: Tag) → Result&lt;</w:t>
-      </w:r>
-      <w:r>
-        <w:rPr>
-          <w:rFonts w:ascii="Andale Mono" w:hAnsi="Andale Mono"/>
-          <w:b w:val="false"/>
-          <w:bCs w:val="false"/>
-          <w:i w:val="false"/>
-          <w:iCs w:val="false"/>
-          <w:sz w:val="12"/>
-          <w:szCs w:val="12"/>
-        </w:rPr>
-        <w:t>()&gt;</w:t>
-      </w:r>
-    </w:p>
-    <w:p>
-      <w:pPr>
-        <w:pStyle w:val="Normal"/>
-        <w:rPr>
-          <w:rFonts w:ascii="Andale Mono" w:hAnsi="Andale Mono"/>
-          <w:b w:val="false"/>
-          <w:bCs w:val="false"/>
-        </w:rPr>
-      </w:pPr>
-      <w:r>
-        <w:rPr>
-          <w:rFonts w:ascii="Andale Mono" w:hAnsi="Andale Mono"/>
-          <w:b w:val="false"/>
-          <w:bCs w:val="false"/>
-          <w:i w:val="false"/>
-          <w:iCs w:val="false"/>
-          <w:sz w:val="12"/>
-          <w:szCs w:val="12"/>
-        </w:rPr>
-        <w:t xml:space="preserve">  </w:t>
-      </w:r>
-      <w:r>
-        <w:rPr>
-          <w:rFonts w:ascii="Andale Mono" w:hAnsi="Andale Mono"/>
-          <w:b w:val="false"/>
-          <w:bCs w:val="false"/>
-          <w:i w:val="false"/>
-          <w:iCs w:val="false"/>
-          <w:sz w:val="12"/>
-          <w:szCs w:val="12"/>
-        </w:rPr>
-        <w:t xml:space="preserve">fn write_to_string(&amp;self, </w:t>
-      </w:r>
-      <w:r>
-        <w:rPr>
-          <w:rFonts w:ascii="Andale Mono" w:hAnsi="Andale Mono"/>
-          <w:b w:val="false"/>
-          <w:bCs w:val="false"/>
-          <w:i w:val="false"/>
-          <w:iCs w:val="false"/>
-          <w:sz w:val="12"/>
-          <w:szCs w:val="12"/>
-        </w:rPr>
-        <w:t>exp</w:t>
-      </w:r>
-      <w:r>
-        <w:rPr>
-          <w:rFonts w:ascii="Andale Mono" w:hAnsi="Andale Mono"/>
-          <w:b w:val="false"/>
-          <w:bCs w:val="false"/>
-          <w:i w:val="false"/>
-          <w:iCs w:val="false"/>
-          <w:sz w:val="12"/>
-          <w:szCs w:val="12"/>
-        </w:rPr>
-        <w:t xml:space="preserve">: Tag, </w:t>
-      </w:r>
-      <w:r>
-        <w:rPr>
-          <w:rFonts w:ascii="Andale Mono" w:hAnsi="Andale Mono"/>
-          <w:b w:val="false"/>
-          <w:bCs w:val="false"/>
-          <w:i w:val="false"/>
-          <w:iCs w:val="false"/>
-          <w:sz w:val="12"/>
-          <w:szCs w:val="12"/>
-        </w:rPr>
-        <w:t>esc: bool</w:t>
-      </w:r>
-      <w:r>
-        <w:rPr>
-          <w:rFonts w:ascii="Andale Mono" w:hAnsi="Andale Mono"/>
-          <w:b w:val="false"/>
-          <w:bCs w:val="false"/>
-          <w:i w:val="false"/>
-          <w:iCs w:val="false"/>
-          <w:sz w:val="12"/>
-          <w:szCs w:val="12"/>
-        </w:rPr>
-        <w:t xml:space="preserve">) → </w:t>
-      </w:r>
-      <w:r>
-        <w:rPr>
-          <w:rFonts w:ascii="Andale Mono" w:hAnsi="Andale Mono"/>
-          <w:b w:val="false"/>
-          <w:bCs w:val="false"/>
-          <w:i w:val="false"/>
-          <w:iCs w:val="false"/>
-          <w:sz w:val="12"/>
-          <w:szCs w:val="12"/>
-        </w:rPr>
-        <w:t>String</w:t>
-      </w:r>
-    </w:p>
-    <w:p>
-      <w:pPr>
-        <w:pStyle w:val="Normal"/>
-        <w:rPr>
-          <w:rFonts w:ascii="Andale Mono" w:hAnsi="Andale Mono"/>
-          <w:b w:val="false"/>
-          <w:bCs w:val="false"/>
-        </w:rPr>
-      </w:pPr>
-      <w:r>
-        <w:rPr>
-          <w:rFonts w:ascii="Andale Mono" w:hAnsi="Andale Mono"/>
-          <w:b w:val="false"/>
-          <w:bCs w:val="false"/>
-          <w:i w:val="false"/>
-          <w:iCs w:val="false"/>
-          <w:sz w:val="12"/>
-          <w:szCs w:val="12"/>
-        </w:rPr>
         <w:t>}</w:t>
       </w:r>
     </w:p>
@@ -17525,7 +17297,11 @@
         </w:rPr>
       </w:pPr>
       <w:r>
-        <w:rPr/>
+        <w:rPr>
+          <w:rFonts w:ascii="Andale Mono" w:hAnsi="Andale Mono"/>
+          <w:b w:val="false"/>
+          <w:bCs w:val="false"/>
+        </w:rPr>
       </w:r>
     </w:p>
     <w:p>

</xml_diff>

<commit_message>
#91 - mu: make config API more transparent
</commit_message>
<xml_diff>
--- a/doc/refcards/lib-ref.docx
+++ b/doc/refcards/lib-ref.docx
@@ -66,7 +66,7 @@
           <w:tab w:val="left" w:pos="4110" w:leader="none"/>
         </w:tabs>
         <w:suppressAutoHyphens w:val="true"/>
-        <w:overflowPunct w:val="true"/>
+        <w:overflowPunct w:val="false"/>
         <w:bidi w:val="0"/>
         <w:spacing w:before="0" w:after="0"/>
         <w:ind w:hanging="0" w:start="0" w:end="0"/>
@@ -297,19 +297,7 @@
           <w:sz w:val="16"/>
           <w:szCs w:val="16"/>
         </w:rPr>
-        <w:t>0.0.4</w:t>
-      </w:r>
-      <w:r>
-        <w:rPr>
-          <w:rFonts w:ascii="Georgia" w:hAnsi="Georgia"/>
-          <w:b/>
-          <w:bCs/>
-          <w:i/>
-          <w:iCs/>
-          <w:sz w:val="16"/>
-          <w:szCs w:val="16"/>
-        </w:rPr>
-        <w:t>2</w:t>
+        <w:t>0.0.42</w:t>
       </w:r>
     </w:p>
     <w:p>
@@ -11034,7 +11022,7 @@
           <w:tab w:val="left" w:pos="4110" w:leader="none"/>
         </w:tabs>
         <w:suppressAutoHyphens w:val="true"/>
-        <w:overflowPunct w:val="true"/>
+        <w:overflowPunct w:val="false"/>
         <w:bidi w:val="0"/>
         <w:spacing w:before="0" w:after="0"/>
         <w:ind w:hanging="0" w:start="0" w:end="0"/>
@@ -11498,7 +11486,7 @@
           <w:tab w:val="left" w:pos="4110" w:leader="none"/>
         </w:tabs>
         <w:suppressAutoHyphens w:val="true"/>
-        <w:overflowPunct w:val="true"/>
+        <w:overflowPunct w:val="false"/>
         <w:bidi w:val="0"/>
         <w:spacing w:before="0" w:after="0"/>
         <w:ind w:hanging="0" w:start="0" w:end="0"/>
@@ -11527,7 +11515,7 @@
           <w:tab w:val="left" w:pos="4110" w:leader="none"/>
         </w:tabs>
         <w:suppressAutoHyphens w:val="true"/>
-        <w:overflowPunct w:val="true"/>
+        <w:overflowPunct w:val="false"/>
         <w:bidi w:val="0"/>
         <w:spacing w:before="0" w:after="0"/>
         <w:ind w:hanging="0" w:start="0" w:end="0"/>
@@ -11554,7 +11542,7 @@
           <w:tab w:val="left" w:pos="4110" w:leader="none"/>
         </w:tabs>
         <w:suppressAutoHyphens w:val="true"/>
-        <w:overflowPunct w:val="true"/>
+        <w:overflowPunct w:val="false"/>
         <w:bidi w:val="0"/>
         <w:spacing w:before="0" w:after="0"/>
         <w:ind w:hanging="0" w:start="0" w:end="0"/>
@@ -16650,7 +16638,31 @@
           <w:sz w:val="12"/>
           <w:szCs w:val="12"/>
         </w:rPr>
-        <w:t>fn config(config: String) → Option&lt;Config&gt;</w:t>
+        <w:t xml:space="preserve">fn config(config: Option&lt;String&gt;) → </w:t>
+      </w:r>
+      <w:r>
+        <w:rPr>
+          <w:rFonts w:ascii="Andale Mono" w:hAnsi="Andale Mono"/>
+          <w:b w:val="false"/>
+          <w:bCs w:val="false"/>
+          <w:i w:val="false"/>
+          <w:iCs w:val="false"/>
+          <w:sz w:val="12"/>
+          <w:szCs w:val="12"/>
+        </w:rPr>
+        <w:t>Option</w:t>
+      </w:r>
+      <w:r>
+        <w:rPr>
+          <w:rFonts w:ascii="Andale Mono" w:hAnsi="Andale Mono"/>
+          <w:b w:val="false"/>
+          <w:bCs w:val="false"/>
+          <w:i w:val="false"/>
+          <w:iCs w:val="false"/>
+          <w:sz w:val="12"/>
+          <w:szCs w:val="12"/>
+        </w:rPr>
+        <w:t>&lt;Config&gt;</w:t>
       </w:r>
     </w:p>
     <w:p>
@@ -20328,7 +20340,7 @@
     <w:pPr>
       <w:widowControl/>
       <w:suppressAutoHyphens w:val="true"/>
-      <w:overflowPunct w:val="true"/>
+      <w:overflowPunct w:val="false"/>
       <w:bidi w:val="0"/>
       <w:spacing w:before="0" w:after="0"/>
       <w:jc w:val="start"/>

</xml_diff>

<commit_message>
#93 - mu-sys: add null termination
</commit_message>
<xml_diff>
--- a/doc/refcards/lib-ref.docx
+++ b/doc/refcards/lib-ref.docx
@@ -66,7 +66,7 @@
           <w:tab w:val="left" w:pos="4110" w:leader="none"/>
         </w:tabs>
         <w:suppressAutoHyphens w:val="true"/>
-        <w:overflowPunct w:val="false"/>
+        <w:overflowPunct w:val="true"/>
         <w:bidi w:val="0"/>
         <w:spacing w:before="0" w:after="0"/>
         <w:ind w:hanging="0" w:start="0" w:end="0"/>
@@ -11022,7 +11022,7 @@
           <w:tab w:val="left" w:pos="4110" w:leader="none"/>
         </w:tabs>
         <w:suppressAutoHyphens w:val="true"/>
-        <w:overflowPunct w:val="false"/>
+        <w:overflowPunct w:val="true"/>
         <w:bidi w:val="0"/>
         <w:spacing w:before="0" w:after="0"/>
         <w:ind w:hanging="0" w:start="0" w:end="0"/>
@@ -11486,7 +11486,7 @@
           <w:tab w:val="left" w:pos="4110" w:leader="none"/>
         </w:tabs>
         <w:suppressAutoHyphens w:val="true"/>
-        <w:overflowPunct w:val="false"/>
+        <w:overflowPunct w:val="true"/>
         <w:bidi w:val="0"/>
         <w:spacing w:before="0" w:after="0"/>
         <w:ind w:hanging="0" w:start="0" w:end="0"/>
@@ -11515,7 +11515,7 @@
           <w:tab w:val="left" w:pos="4110" w:leader="none"/>
         </w:tabs>
         <w:suppressAutoHyphens w:val="true"/>
-        <w:overflowPunct w:val="false"/>
+        <w:overflowPunct w:val="true"/>
         <w:bidi w:val="0"/>
         <w:spacing w:before="0" w:after="0"/>
         <w:ind w:hanging="0" w:start="0" w:end="0"/>
@@ -11542,7 +11542,7 @@
           <w:tab w:val="left" w:pos="4110" w:leader="none"/>
         </w:tabs>
         <w:suppressAutoHyphens w:val="true"/>
-        <w:overflowPunct w:val="false"/>
+        <w:overflowPunct w:val="true"/>
         <w:bidi w:val="0"/>
         <w:spacing w:before="0" w:after="0"/>
         <w:ind w:hanging="0" w:start="0" w:end="0"/>
@@ -16638,31 +16638,7 @@
           <w:sz w:val="12"/>
           <w:szCs w:val="12"/>
         </w:rPr>
-        <w:t xml:space="preserve">fn config(config: Option&lt;String&gt;) → </w:t>
-      </w:r>
-      <w:r>
-        <w:rPr>
-          <w:rFonts w:ascii="Andale Mono" w:hAnsi="Andale Mono"/>
-          <w:b w:val="false"/>
-          <w:bCs w:val="false"/>
-          <w:i w:val="false"/>
-          <w:iCs w:val="false"/>
-          <w:sz w:val="12"/>
-          <w:szCs w:val="12"/>
-        </w:rPr>
-        <w:t>Option</w:t>
-      </w:r>
-      <w:r>
-        <w:rPr>
-          <w:rFonts w:ascii="Andale Mono" w:hAnsi="Andale Mono"/>
-          <w:b w:val="false"/>
-          <w:bCs w:val="false"/>
-          <w:i w:val="false"/>
-          <w:iCs w:val="false"/>
-          <w:sz w:val="12"/>
-          <w:szCs w:val="12"/>
-        </w:rPr>
-        <w:t>&lt;Config&gt;</w:t>
+        <w:t>fn config(config: Option&lt;String&gt;) → Option&lt;Config&gt;</w:t>
       </w:r>
     </w:p>
     <w:p>
@@ -19488,27 +19464,6 @@
       <w:pPr>
         <w:pStyle w:val="Normal"/>
         <w:rPr>
-          <w:rFonts w:ascii="Courier New" w:hAnsi="Courier New"/>
-          <w:b w:val="false"/>
-          <w:bCs w:val="false"/>
-          <w:sz w:val="16"/>
-          <w:szCs w:val="16"/>
-        </w:rPr>
-      </w:pPr>
-      <w:r>
-        <w:rPr>
-          <w:rFonts w:ascii="Courier New" w:hAnsi="Courier New"/>
-          <w:b w:val="false"/>
-          <w:bCs w:val="false"/>
-          <w:sz w:val="16"/>
-          <w:szCs w:val="16"/>
-        </w:rPr>
-      </w:r>
-    </w:p>
-    <w:p>
-      <w:pPr>
-        <w:pStyle w:val="Normal"/>
-        <w:rPr>
           <w:rFonts w:ascii="Georgia" w:hAnsi="Georgia"/>
           <w:sz w:val="20"/>
           <w:szCs w:val="20"/>
@@ -19668,16 +19623,13 @@
           <w:u w:val="none"/>
           <w:lang w:val="en-US" w:eastAsia="zh-CN" w:bidi="hi-IN"/>
         </w:rPr>
-        <w:t>mu-sys: x.y.z: [-h?pvcelq] [file…]</w:t>
-      </w:r>
-    </w:p>
-    <w:p>
-      <w:pPr>
-        <w:pStyle w:val="Normal"/>
-        <w:ind w:hanging="0" w:start="0" w:end="0"/>
-        <w:rPr>
-          <w:rFonts w:ascii="Georgia" w:hAnsi="Georgia" w:eastAsia="Songti SC" w:cs="Arial Unicode MS"/>
-          <w:i w:val="false"/>
+        <w:t>mu-sys: x.y.z: [-h?pvcelq</w:t>
+      </w:r>
+      <w:r>
+        <w:rPr>
+          <w:rFonts w:eastAsia="Songti SC" w:cs="Arial Unicode MS" w:ascii="Andale Mono" w:hAnsi="Andale Mono"/>
+          <w:b w:val="false"/>
+          <w:bCs w:val="false"/>
           <w:i w:val="false"/>
           <w:iCs w:val="false"/>
           <w:color w:val="auto"/>
@@ -19687,10 +19639,13 @@
           <w:u w:val="none"/>
           <w:lang w:val="en-US" w:eastAsia="zh-CN" w:bidi="hi-IN"/>
         </w:rPr>
-      </w:pPr>
-      <w:r>
-        <w:rPr>
-          <w:rFonts w:eastAsia="Songti SC" w:cs="Arial Unicode MS" w:ascii="Georgia" w:hAnsi="Georgia"/>
+        <w:t>0</w:t>
+      </w:r>
+      <w:r>
+        <w:rPr>
+          <w:rFonts w:eastAsia="Songti SC" w:cs="Arial Unicode MS" w:ascii="Andale Mono" w:hAnsi="Andale Mono"/>
+          <w:b w:val="false"/>
+          <w:bCs w:val="false"/>
           <w:i w:val="false"/>
           <w:iCs w:val="false"/>
           <w:color w:val="auto"/>
@@ -19700,6 +19655,7 @@
           <w:u w:val="none"/>
           <w:lang w:val="en-US" w:eastAsia="zh-CN" w:bidi="hi-IN"/>
         </w:rPr>
+        <w:t>] [file…]</w:t>
       </w:r>
     </w:p>
     <w:p>
@@ -19707,16 +19663,8 @@
         <w:pStyle w:val="Normal"/>
         <w:ind w:hanging="0" w:start="0" w:end="0"/>
         <w:rPr>
-          <w:rFonts w:ascii="Andale Mono" w:hAnsi="Andale Mono"/>
-          <w:b w:val="false"/>
-          <w:bCs w:val="false"/>
-        </w:rPr>
-      </w:pPr>
-      <w:r>
-        <w:rPr>
-          <w:rFonts w:eastAsia="Songti SC" w:cs="Arial Unicode MS" w:ascii="Andale Mono" w:hAnsi="Andale Mono"/>
-          <w:b w:val="false"/>
-          <w:bCs w:val="false"/>
+          <w:rFonts w:ascii="Georgia" w:hAnsi="Georgia" w:eastAsia="Songti SC" w:cs="Arial Unicode MS"/>
+          <w:i w:val="false"/>
           <w:i w:val="false"/>
           <w:iCs w:val="false"/>
           <w:color w:val="auto"/>
@@ -19726,13 +19674,10 @@
           <w:u w:val="none"/>
           <w:lang w:val="en-US" w:eastAsia="zh-CN" w:bidi="hi-IN"/>
         </w:rPr>
-        <w:t xml:space="preserve">  </w:t>
-      </w:r>
-      <w:r>
-        <w:rPr>
-          <w:rFonts w:eastAsia="Songti SC" w:cs="Arial Unicode MS" w:ascii="Andale Mono" w:hAnsi="Andale Mono"/>
-          <w:b w:val="false"/>
-          <w:bCs w:val="false"/>
+      </w:pPr>
+      <w:r>
+        <w:rPr>
+          <w:rFonts w:eastAsia="Songti SC" w:cs="Arial Unicode MS" w:ascii="Georgia" w:hAnsi="Georgia"/>
           <w:i w:val="false"/>
           <w:iCs w:val="false"/>
           <w:color w:val="auto"/>
@@ -19742,7 +19687,6 @@
           <w:u w:val="none"/>
           <w:lang w:val="en-US" w:eastAsia="zh-CN" w:bidi="hi-IN"/>
         </w:rPr>
-        <w:t>?: usage message</w:t>
       </w:r>
     </w:p>
     <w:p>
@@ -19785,7 +19729,7 @@
           <w:u w:val="none"/>
           <w:lang w:val="en-US" w:eastAsia="zh-CN" w:bidi="hi-IN"/>
         </w:rPr>
-        <w:t>h: usage message</w:t>
+        <w:t>?: usage message</w:t>
       </w:r>
     </w:p>
     <w:p>
@@ -19828,7 +19772,7 @@
           <w:u w:val="none"/>
           <w:lang w:val="en-US" w:eastAsia="zh-CN" w:bidi="hi-IN"/>
         </w:rPr>
-        <w:t>c: [name:value,…]</w:t>
+        <w:t>h: usage message</w:t>
       </w:r>
     </w:p>
     <w:p>
@@ -19871,7 +19815,7 @@
           <w:u w:val="none"/>
           <w:lang w:val="en-US" w:eastAsia="zh-CN" w:bidi="hi-IN"/>
         </w:rPr>
-        <w:t>e: eval [form] and print result</w:t>
+        <w:t>c: [name:value,…]</w:t>
       </w:r>
     </w:p>
     <w:p>
@@ -19914,7 +19858,7 @@
           <w:u w:val="none"/>
           <w:lang w:val="en-US" w:eastAsia="zh-CN" w:bidi="hi-IN"/>
         </w:rPr>
-        <w:t>l: load [path]</w:t>
+        <w:t>e: eval [form] and print result</w:t>
       </w:r>
     </w:p>
     <w:p>
@@ -19957,7 +19901,7 @@
           <w:u w:val="none"/>
           <w:lang w:val="en-US" w:eastAsia="zh-CN" w:bidi="hi-IN"/>
         </w:rPr>
-        <w:t>p: pipe mode (no repl)</w:t>
+        <w:t>l: load [path]</w:t>
       </w:r>
     </w:p>
     <w:p>
@@ -20000,7 +19944,7 @@
           <w:u w:val="none"/>
           <w:lang w:val="en-US" w:eastAsia="zh-CN" w:bidi="hi-IN"/>
         </w:rPr>
-        <w:t>q: eval [form] quietly</w:t>
+        <w:t>p: pipe mode (no repl)</w:t>
       </w:r>
     </w:p>
     <w:p>
@@ -20043,7 +19987,93 @@
           <w:u w:val="none"/>
           <w:lang w:val="en-US" w:eastAsia="zh-CN" w:bidi="hi-IN"/>
         </w:rPr>
+        <w:t>q: eval [form] quietly</w:t>
+      </w:r>
+    </w:p>
+    <w:p>
+      <w:pPr>
+        <w:pStyle w:val="Normal"/>
+        <w:ind w:hanging="0" w:start="0" w:end="0"/>
+        <w:rPr>
+          <w:rFonts w:ascii="Andale Mono" w:hAnsi="Andale Mono"/>
+          <w:b w:val="false"/>
+          <w:bCs w:val="false"/>
+        </w:rPr>
+      </w:pPr>
+      <w:r>
+        <w:rPr>
+          <w:rFonts w:eastAsia="Songti SC" w:cs="Arial Unicode MS" w:ascii="Andale Mono" w:hAnsi="Andale Mono"/>
+          <w:b w:val="false"/>
+          <w:bCs w:val="false"/>
+          <w:i w:val="false"/>
+          <w:iCs w:val="false"/>
+          <w:color w:val="auto"/>
+          <w:kern w:val="2"/>
+          <w:sz w:val="16"/>
+          <w:szCs w:val="16"/>
+          <w:u w:val="none"/>
+          <w:lang w:val="en-US" w:eastAsia="zh-CN" w:bidi="hi-IN"/>
+        </w:rPr>
+        <w:t xml:space="preserve">  </w:t>
+      </w:r>
+      <w:r>
+        <w:rPr>
+          <w:rFonts w:eastAsia="Songti SC" w:cs="Arial Unicode MS" w:ascii="Andale Mono" w:hAnsi="Andale Mono"/>
+          <w:b w:val="false"/>
+          <w:bCs w:val="false"/>
+          <w:i w:val="false"/>
+          <w:iCs w:val="false"/>
+          <w:color w:val="auto"/>
+          <w:kern w:val="2"/>
+          <w:sz w:val="16"/>
+          <w:szCs w:val="16"/>
+          <w:u w:val="none"/>
+          <w:lang w:val="en-US" w:eastAsia="zh-CN" w:bidi="hi-IN"/>
+        </w:rPr>
         <w:t>v: print version and exit</w:t>
+      </w:r>
+    </w:p>
+    <w:p>
+      <w:pPr>
+        <w:pStyle w:val="Normal"/>
+        <w:ind w:hanging="0" w:start="0" w:end="0"/>
+        <w:rPr>
+          <w:rFonts w:ascii="Andale Mono" w:hAnsi="Andale Mono"/>
+          <w:b w:val="false"/>
+          <w:bCs w:val="false"/>
+        </w:rPr>
+      </w:pPr>
+      <w:r>
+        <w:rPr>
+          <w:rFonts w:eastAsia="Songti SC" w:cs="Arial Unicode MS" w:ascii="Andale Mono" w:hAnsi="Andale Mono"/>
+          <w:b w:val="false"/>
+          <w:bCs w:val="false"/>
+          <w:i w:val="false"/>
+          <w:iCs w:val="false"/>
+          <w:color w:val="auto"/>
+          <w:kern w:val="2"/>
+          <w:sz w:val="16"/>
+          <w:szCs w:val="16"/>
+          <w:u w:val="none"/>
+          <w:lang w:val="en-US" w:eastAsia="zh-CN" w:bidi="hi-IN"/>
+        </w:rPr>
+        <w:t xml:space="preserve">  </w:t>
+      </w:r>
+      <w:r>
+        <w:rPr>
+          <w:rFonts w:eastAsia="Songti SC" w:cs="Arial Unicode MS" w:ascii="Andale Mono" w:hAnsi="Andale Mono"/>
+          <w:b w:val="false"/>
+          <w:bCs w:val="false"/>
+          <w:i w:val="false"/>
+          <w:iCs w:val="false"/>
+          <w:color w:val="auto"/>
+          <w:kern w:val="2"/>
+          <w:sz w:val="16"/>
+          <w:szCs w:val="16"/>
+          <w:u w:val="none"/>
+          <w:lang w:val="en-US" w:eastAsia="zh-CN" w:bidi="hi-IN"/>
+        </w:rPr>
+        <w:t>0: null terminate</w:t>
       </w:r>
     </w:p>
     <w:sectPr>
@@ -20340,7 +20370,7 @@
     <w:pPr>
       <w:widowControl/>
       <w:suppressAutoHyphens w:val="true"/>
-      <w:overflowPunct w:val="false"/>
+      <w:overflowPunct w:val="true"/>
       <w:bidi w:val="0"/>
       <w:spacing w:before="0" w:after="0"/>
       <w:jc w:val="start"/>

</xml_diff>

<commit_message>
#95 - lib: catch SIGINT
</commit_message>
<xml_diff>
--- a/doc/refcards/lib-ref.docx
+++ b/doc/refcards/lib-ref.docx
@@ -66,7 +66,7 @@
           <w:tab w:val="left" w:pos="4110" w:leader="none"/>
         </w:tabs>
         <w:suppressAutoHyphens w:val="true"/>
-        <w:overflowPunct w:val="true"/>
+        <w:overflowPunct w:val="false"/>
         <w:bidi w:val="0"/>
         <w:spacing w:before="0" w:after="0"/>
         <w:ind w:hanging="0" w:start="0" w:end="0"/>
@@ -297,7 +297,7 @@
           <w:sz w:val="16"/>
           <w:szCs w:val="16"/>
         </w:rPr>
-        <w:t>0.0.42</w:t>
+        <w:t>0.0.43</w:t>
       </w:r>
     </w:p>
     <w:p>
@@ -11022,7 +11022,7 @@
           <w:tab w:val="left" w:pos="4110" w:leader="none"/>
         </w:tabs>
         <w:suppressAutoHyphens w:val="true"/>
-        <w:overflowPunct w:val="true"/>
+        <w:overflowPunct w:val="false"/>
         <w:bidi w:val="0"/>
         <w:spacing w:before="0" w:after="0"/>
         <w:ind w:hanging="0" w:start="0" w:end="0"/>
@@ -11486,7 +11486,7 @@
           <w:tab w:val="left" w:pos="4110" w:leader="none"/>
         </w:tabs>
         <w:suppressAutoHyphens w:val="true"/>
-        <w:overflowPunct w:val="true"/>
+        <w:overflowPunct w:val="false"/>
         <w:bidi w:val="0"/>
         <w:spacing w:before="0" w:after="0"/>
         <w:ind w:hanging="0" w:start="0" w:end="0"/>
@@ -11515,7 +11515,7 @@
           <w:tab w:val="left" w:pos="4110" w:leader="none"/>
         </w:tabs>
         <w:suppressAutoHyphens w:val="true"/>
-        <w:overflowPunct w:val="true"/>
+        <w:overflowPunct w:val="false"/>
         <w:bidi w:val="0"/>
         <w:spacing w:before="0" w:after="0"/>
         <w:ind w:hanging="0" w:start="0" w:end="0"/>
@@ -11542,7 +11542,7 @@
           <w:tab w:val="left" w:pos="4110" w:leader="none"/>
         </w:tabs>
         <w:suppressAutoHyphens w:val="true"/>
-        <w:overflowPunct w:val="true"/>
+        <w:overflowPunct w:val="false"/>
         <w:bidi w:val="0"/>
         <w:spacing w:before="0" w:after="0"/>
         <w:ind w:hanging="0" w:start="0" w:end="0"/>
@@ -12374,7 +12374,17 @@
         <w:tab/>
         <w:t>:syntax</w:t>
         <w:tab/>
-        <w:t>:type</w:t>
+        <w:t>:type :</w:t>
+      </w:r>
+      <w:r>
+        <w:rPr>
+          <w:rFonts w:ascii="Andale Mono" w:hAnsi="Andale Mono"/>
+          <w:b w:val="false"/>
+          <w:bCs w:val="false"/>
+          <w:sz w:val="16"/>
+          <w:szCs w:val="16"/>
+        </w:rPr>
+        <w:t>sigint</w:t>
       </w:r>
     </w:p>
     <w:p>
@@ -16223,25 +16233,25 @@
       <w:pPr>
         <w:pStyle w:val="Normal"/>
         <w:rPr>
-          <w:rFonts w:ascii="Georgia" w:hAnsi="Georgia"/>
-          <w:b w:val="false"/>
-          <w:bCs w:val="false"/>
-          <w:i/>
-          <w:i/>
-          <w:iCs/>
-          <w:sz w:val="16"/>
-          <w:szCs w:val="16"/>
-        </w:rPr>
-      </w:pPr>
-      <w:r>
-        <w:rPr>
-          <w:rFonts w:ascii="Georgia" w:hAnsi="Georgia"/>
-          <w:b w:val="false"/>
-          <w:bCs w:val="false"/>
-          <w:i/>
-          <w:iCs/>
-          <w:sz w:val="16"/>
-          <w:szCs w:val="16"/>
+          <w:rFonts w:ascii="Andale Mono" w:hAnsi="Andale Mono"/>
+          <w:b w:val="false"/>
+          <w:bCs w:val="false"/>
+          <w:i/>
+          <w:i/>
+          <w:iCs/>
+          <w:sz w:val="12"/>
+          <w:szCs w:val="12"/>
+        </w:rPr>
+      </w:pPr>
+      <w:r>
+        <w:rPr>
+          <w:rFonts w:ascii="Andale Mono" w:hAnsi="Andale Mono"/>
+          <w:b w:val="false"/>
+          <w:bCs w:val="false"/>
+          <w:i/>
+          <w:iCs/>
+          <w:sz w:val="12"/>
+          <w:szCs w:val="12"/>
         </w:rPr>
       </w:r>
     </w:p>
@@ -16534,236 +16544,160 @@
       <w:pPr>
         <w:pStyle w:val="Normal"/>
         <w:rPr>
-          <w:rFonts w:ascii="Georgia" w:hAnsi="Georgia"/>
-          <w:b w:val="false"/>
-          <w:bCs w:val="false"/>
-          <w:sz w:val="16"/>
-          <w:szCs w:val="16"/>
-        </w:rPr>
-      </w:pPr>
-      <w:r>
-        <w:rPr>
-          <w:rFonts w:ascii="Georgia" w:hAnsi="Georgia"/>
-          <w:b w:val="false"/>
-          <w:bCs w:val="false"/>
-          <w:sz w:val="16"/>
-          <w:szCs w:val="16"/>
-        </w:rPr>
-      </w:r>
-    </w:p>
-    <w:p>
-      <w:pPr>
-        <w:pStyle w:val="Normal"/>
-        <w:rPr>
-          <w:rFonts w:ascii="Andale Mono" w:hAnsi="Andale Mono"/>
-          <w:b w:val="false"/>
-          <w:bCs w:val="false"/>
-        </w:rPr>
-      </w:pPr>
-      <w:r>
-        <w:rPr>
-          <w:rFonts w:ascii="Andale Mono" w:hAnsi="Andale Mono"/>
-          <w:b w:val="false"/>
-          <w:bCs w:val="false"/>
-          <w:i w:val="false"/>
-          <w:iCs w:val="false"/>
+          <w:rFonts w:ascii="Andale Mono" w:hAnsi="Andale Mono"/>
+          <w:b w:val="false"/>
+          <w:bCs w:val="false"/>
+          <w:i/>
+          <w:i/>
+          <w:iCs/>
           <w:sz w:val="12"/>
           <w:szCs w:val="12"/>
         </w:rPr>
-        <w:t>impl Mu {</w:t>
-      </w:r>
-    </w:p>
-    <w:p>
-      <w:pPr>
-        <w:pStyle w:val="Normal"/>
-        <w:rPr>
-          <w:rFonts w:ascii="Andale Mono" w:hAnsi="Andale Mono"/>
-          <w:b w:val="false"/>
-          <w:bCs w:val="false"/>
-        </w:rPr>
-      </w:pPr>
-      <w:r>
-        <w:rPr>
-          <w:rFonts w:ascii="Andale Mono" w:hAnsi="Andale Mono"/>
-          <w:b w:val="false"/>
-          <w:bCs w:val="false"/>
-          <w:i w:val="false"/>
-          <w:iCs w:val="false"/>
+      </w:pPr>
+      <w:r>
+        <w:rPr>
+          <w:rFonts w:ascii="Andale Mono" w:hAnsi="Andale Mono"/>
+          <w:b w:val="false"/>
+          <w:bCs w:val="false"/>
+          <w:i/>
+          <w:iCs/>
           <w:sz w:val="12"/>
           <w:szCs w:val="12"/>
         </w:rPr>
-        <w:t xml:space="preserve">  </w:t>
-      </w:r>
-      <w:r>
-        <w:rPr>
-          <w:rFonts w:ascii="Andale Mono" w:hAnsi="Andale Mono"/>
-          <w:b w:val="false"/>
-          <w:bCs w:val="false"/>
-          <w:i w:val="false"/>
-          <w:iCs w:val="false"/>
+      </w:r>
+    </w:p>
+    <w:p>
+      <w:pPr>
+        <w:pStyle w:val="Normal"/>
+        <w:rPr>
+          <w:rFonts w:ascii="Andale Mono" w:hAnsi="Andale Mono"/>
+          <w:b w:val="false"/>
+          <w:bCs w:val="false"/>
+          <w:i/>
+          <w:i/>
+          <w:iCs/>
           <w:sz w:val="12"/>
           <w:szCs w:val="12"/>
         </w:rPr>
-        <w:t>const VERSION: &amp;str</w:t>
-      </w:r>
-    </w:p>
-    <w:p>
-      <w:pPr>
-        <w:pStyle w:val="Normal"/>
-        <w:rPr>
-          <w:rFonts w:ascii="Andale Mono" w:hAnsi="Andale Mono"/>
-          <w:b w:val="false"/>
-          <w:bCs w:val="false"/>
-        </w:rPr>
-      </w:pPr>
-      <w:r>
-        <w:rPr>
-          <w:rFonts w:ascii="Andale Mono" w:hAnsi="Andale Mono"/>
-          <w:b w:val="false"/>
-          <w:bCs w:val="false"/>
-          <w:i w:val="false"/>
-          <w:iCs w:val="false"/>
+      </w:pPr>
+      <w:r>
+        <w:rPr>
+          <w:rFonts w:ascii="Andale Mono" w:hAnsi="Andale Mono"/>
+          <w:b w:val="false"/>
+          <w:bCs w:val="false"/>
+          <w:i/>
+          <w:iCs/>
           <w:sz w:val="12"/>
           <w:szCs w:val="12"/>
         </w:rPr>
-        <w:t xml:space="preserve">  </w:t>
-      </w:r>
-      <w:r>
-        <w:rPr>
-          <w:rFonts w:ascii="Andale Mono" w:hAnsi="Andale Mono"/>
-          <w:b w:val="false"/>
-          <w:bCs w:val="false"/>
-          <w:i w:val="false"/>
-          <w:iCs w:val="false"/>
+        <w:t>If the signal_exception</w:t>
+      </w:r>
+      <w:r>
+        <w:rPr>
+          <w:rFonts w:ascii="Andale Mono" w:hAnsi="Andale Mono"/>
+          <w:b w:val="false"/>
+          <w:bCs w:val="false"/>
+          <w:i/>
+          <w:iCs/>
           <w:sz w:val="12"/>
           <w:szCs w:val="12"/>
         </w:rPr>
-        <w:t>fn config(config: Option&lt;String&gt;) → Option&lt;Config&gt;</w:t>
-      </w:r>
-    </w:p>
-    <w:p>
-      <w:pPr>
-        <w:pStyle w:val="Normal"/>
-        <w:rPr>
-          <w:rFonts w:ascii="Andale Mono" w:hAnsi="Andale Mono"/>
-          <w:b w:val="false"/>
-          <w:bCs w:val="false"/>
-        </w:rPr>
-      </w:pPr>
-      <w:r>
-        <w:rPr>
-          <w:rFonts w:ascii="Andale Mono" w:hAnsi="Andale Mono"/>
-          <w:b w:val="false"/>
-          <w:bCs w:val="false"/>
-          <w:i w:val="false"/>
-          <w:iCs w:val="false"/>
+        <w:t>()</w:t>
+      </w:r>
+      <w:r>
+        <w:rPr>
+          <w:rFonts w:ascii="Andale Mono" w:hAnsi="Andale Mono"/>
+          <w:b w:val="false"/>
+          <w:bCs w:val="false"/>
+          <w:i/>
+          <w:iCs/>
           <w:sz w:val="12"/>
           <w:szCs w:val="12"/>
         </w:rPr>
-        <w:t xml:space="preserve">  </w:t>
-      </w:r>
-      <w:r>
-        <w:rPr>
-          <w:rFonts w:ascii="Andale Mono" w:hAnsi="Andale Mono"/>
-          <w:b w:val="false"/>
-          <w:bCs w:val="false"/>
-          <w:i w:val="false"/>
-          <w:iCs w:val="false"/>
+        <w:t xml:space="preserve"> interface is called, ^C will</w:t>
+      </w:r>
+    </w:p>
+    <w:p>
+      <w:pPr>
+        <w:pStyle w:val="Normal"/>
+        <w:rPr>
+          <w:rFonts w:ascii="Andale Mono" w:hAnsi="Andale Mono"/>
+          <w:b w:val="false"/>
+          <w:bCs w:val="false"/>
+          <w:i/>
+          <w:i/>
+          <w:iCs/>
           <w:sz w:val="12"/>
           <w:szCs w:val="12"/>
         </w:rPr>
-        <w:t>fn new(config: &amp;Config) → Mu</w:t>
-      </w:r>
-    </w:p>
-    <w:p>
-      <w:pPr>
-        <w:pStyle w:val="Normal"/>
-        <w:rPr>
-          <w:rFonts w:ascii="Andale Mono" w:hAnsi="Andale Mono"/>
-          <w:b w:val="false"/>
-          <w:bCs w:val="false"/>
-        </w:rPr>
-      </w:pPr>
-      <w:r>
-        <w:rPr>
-          <w:rFonts w:ascii="Andale Mono" w:hAnsi="Andale Mono"/>
-          <w:b w:val="false"/>
-          <w:bCs w:val="false"/>
-          <w:i w:val="false"/>
-          <w:iCs w:val="false"/>
+      </w:pPr>
+      <w:r>
+        <w:rPr>
+          <w:rFonts w:ascii="Andale Mono" w:hAnsi="Andale Mono"/>
+          <w:b w:val="false"/>
+          <w:bCs w:val="false"/>
+          <w:i/>
+          <w:iCs/>
           <w:sz w:val="12"/>
           <w:szCs w:val="12"/>
         </w:rPr>
-        <w:t xml:space="preserve">  </w:t>
-      </w:r>
-      <w:r>
-        <w:rPr>
-          <w:rFonts w:ascii="Andale Mono" w:hAnsi="Andale Mono"/>
-          <w:b w:val="false"/>
-          <w:bCs w:val="false"/>
-          <w:i w:val="false"/>
-          <w:iCs w:val="false"/>
+        <w:t>generate a :</w:t>
+      </w:r>
+      <w:r>
+        <w:rPr>
+          <w:rFonts w:ascii="Andale Mono" w:hAnsi="Andale Mono"/>
+          <w:b w:val="false"/>
+          <w:bCs w:val="false"/>
+          <w:i/>
+          <w:iCs/>
           <w:sz w:val="12"/>
           <w:szCs w:val="12"/>
         </w:rPr>
-        <w:t>fn apply(&amp;self, func: Tag, args: Tag) → Result&lt;Tag&gt;</w:t>
-      </w:r>
-    </w:p>
-    <w:p>
-      <w:pPr>
-        <w:pStyle w:val="Normal"/>
-        <w:rPr>
-          <w:rFonts w:ascii="Andale Mono" w:hAnsi="Andale Mono"/>
-          <w:b w:val="false"/>
-          <w:bCs w:val="false"/>
-        </w:rPr>
-      </w:pPr>
-      <w:r>
-        <w:rPr>
-          <w:rFonts w:ascii="Andale Mono" w:hAnsi="Andale Mono"/>
-          <w:b w:val="false"/>
-          <w:bCs w:val="false"/>
-          <w:i w:val="false"/>
-          <w:iCs w:val="false"/>
+        <w:t xml:space="preserve">sigint </w:t>
+      </w:r>
+      <w:r>
+        <w:rPr>
+          <w:rFonts w:ascii="Andale Mono" w:hAnsi="Andale Mono"/>
+          <w:b w:val="false"/>
+          <w:bCs w:val="false"/>
+          <w:i/>
+          <w:iCs/>
           <w:sz w:val="12"/>
           <w:szCs w:val="12"/>
         </w:rPr>
-        <w:t xml:space="preserve">  </w:t>
-      </w:r>
-      <w:r>
-        <w:rPr>
-          <w:rFonts w:ascii="Andale Mono" w:hAnsi="Andale Mono"/>
-          <w:b w:val="false"/>
-          <w:bCs w:val="false"/>
-          <w:i w:val="false"/>
-          <w:iCs w:val="false"/>
+        <w:t>exception.</w:t>
+      </w:r>
+    </w:p>
+    <w:p>
+      <w:pPr>
+        <w:pStyle w:val="Normal"/>
+        <w:rPr>
+          <w:rFonts w:ascii="Andale Mono" w:hAnsi="Andale Mono"/>
+          <w:b w:val="false"/>
+          <w:bCs w:val="false"/>
           <w:sz w:val="12"/>
           <w:szCs w:val="12"/>
         </w:rPr>
-        <w:t>fn compile(&amp;self, form: Tag) → Result&lt;Tag&gt;</w:t>
-      </w:r>
-    </w:p>
-    <w:p>
-      <w:pPr>
-        <w:pStyle w:val="Normal"/>
-        <w:rPr>
-          <w:rFonts w:ascii="Andale Mono" w:hAnsi="Andale Mono"/>
-          <w:b w:val="false"/>
-          <w:bCs w:val="false"/>
-        </w:rPr>
-      </w:pPr>
-      <w:r>
-        <w:rPr>
-          <w:rFonts w:ascii="Andale Mono" w:hAnsi="Andale Mono"/>
-          <w:b w:val="false"/>
-          <w:bCs w:val="false"/>
-          <w:i w:val="false"/>
-          <w:iCs w:val="false"/>
+      </w:pPr>
+      <w:r>
+        <w:rPr>
+          <w:rFonts w:ascii="Andale Mono" w:hAnsi="Andale Mono"/>
+          <w:b w:val="false"/>
+          <w:bCs w:val="false"/>
           <w:sz w:val="12"/>
           <w:szCs w:val="12"/>
         </w:rPr>
-        <w:t xml:space="preserve">  </w:t>
-      </w:r>
+      </w:r>
+    </w:p>
+    <w:p>
+      <w:pPr>
+        <w:pStyle w:val="Normal"/>
+        <w:rPr>
+          <w:rFonts w:ascii="Andale Mono" w:hAnsi="Andale Mono"/>
+          <w:b w:val="false"/>
+          <w:bCs w:val="false"/>
+        </w:rPr>
+      </w:pPr>
       <w:r>
         <w:rPr>
           <w:rFonts w:ascii="Andale Mono" w:hAnsi="Andale Mono"/>
@@ -16774,7 +16708,7 @@
           <w:sz w:val="12"/>
           <w:szCs w:val="12"/>
         </w:rPr>
-        <w:t>fn eq(&amp;self, func: Tag, args: Tag) → bool;</w:t>
+        <w:t>impl Mu {</w:t>
       </w:r>
     </w:p>
     <w:p>
@@ -16808,7 +16742,7 @@
           <w:sz w:val="12"/>
           <w:szCs w:val="12"/>
         </w:rPr>
-        <w:t>fn exception_string(&amp;self, ex: Exception) → String</w:t>
+        <w:t>const VERSION: &amp;str</w:t>
       </w:r>
     </w:p>
     <w:p>
@@ -16842,7 +16776,7 @@
           <w:sz w:val="12"/>
           <w:szCs w:val="12"/>
         </w:rPr>
-        <w:t>fn eval(&amp;self, exp: Tag) → Result&lt;Tag&gt;</w:t>
+        <w:t>fn signal_exception()</w:t>
       </w:r>
     </w:p>
     <w:p>
@@ -16876,7 +16810,7 @@
           <w:sz w:val="12"/>
           <w:szCs w:val="12"/>
         </w:rPr>
-        <w:t>fn eval_str(&amp;self, exp: &amp;str) → Result&lt;Tag&gt;</w:t>
+        <w:t>fn config(config: Option&lt;String&gt;) → Option&lt;Config&gt;</w:t>
       </w:r>
     </w:p>
     <w:p>
@@ -16910,7 +16844,7 @@
           <w:sz w:val="12"/>
           <w:szCs w:val="12"/>
         </w:rPr>
-        <w:t>fn load(&amp;self, file_path: &amp;str) → Result&lt;bool&gt;</w:t>
+        <w:t>fn new(config: &amp;Config) → Mu</w:t>
       </w:r>
     </w:p>
     <w:p>
@@ -16944,7 +16878,7 @@
           <w:sz w:val="12"/>
           <w:szCs w:val="12"/>
         </w:rPr>
-        <w:t>fn load_image(&amp;self, path: &amp;str) → Result&lt;bool&gt;;</w:t>
+        <w:t>fn apply(&amp;self, func: Tag, args: Tag) → Result&lt;Tag&gt;</w:t>
       </w:r>
     </w:p>
     <w:p>
@@ -16978,7 +16912,7 @@
           <w:sz w:val="12"/>
           <w:szCs w:val="12"/>
         </w:rPr>
-        <w:t>fn read(&amp;self, st: Tag, eofp: bool, eof: Tag) → Result&lt;Tag&gt;</w:t>
+        <w:t>fn compile(&amp;self, form: Tag) → Result&lt;Tag&gt;</w:t>
       </w:r>
     </w:p>
     <w:p>
@@ -17012,7 +16946,7 @@
           <w:sz w:val="12"/>
           <w:szCs w:val="12"/>
         </w:rPr>
-        <w:t>fn read_str(&amp;self, str: &amp;str) → Result&lt;Tag&gt;</w:t>
+        <w:t>fn eq(&amp;self, func: Tag, args: Tag) → bool;</w:t>
       </w:r>
     </w:p>
     <w:p>
@@ -17046,7 +16980,7 @@
           <w:sz w:val="12"/>
           <w:szCs w:val="12"/>
         </w:rPr>
-        <w:t>fn save_and_exit(&amp;self, path: &amp;str) → Result&lt;bool&gt;</w:t>
+        <w:t>fn exception_string(&amp;self, ex: Exception) → String</w:t>
       </w:r>
     </w:p>
     <w:p>
@@ -17080,7 +17014,7 @@
           <w:sz w:val="12"/>
           <w:szCs w:val="12"/>
         </w:rPr>
-        <w:t xml:space="preserve">fn err_out(&amp;self) → Tag  </w:t>
+        <w:t>fn eval(&amp;self, exp: Tag) → Result&lt;Tag&gt;</w:t>
       </w:r>
     </w:p>
     <w:p>
@@ -17114,7 +17048,7 @@
           <w:sz w:val="12"/>
           <w:szCs w:val="12"/>
         </w:rPr>
-        <w:t>fn std_in(&amp;self) → Tag</w:t>
+        <w:t>fn eval_str(&amp;self, exp: &amp;str) → Result&lt;Tag&gt;</w:t>
       </w:r>
     </w:p>
     <w:p>
@@ -17148,7 +17082,7 @@
           <w:sz w:val="12"/>
           <w:szCs w:val="12"/>
         </w:rPr>
-        <w:t>fn std_out(&amp;self) → Tag</w:t>
+        <w:t>fn load(&amp;self, file_path: &amp;str) → Result&lt;bool&gt;</w:t>
       </w:r>
     </w:p>
     <w:p>
@@ -17182,7 +17116,7 @@
           <w:sz w:val="12"/>
           <w:szCs w:val="12"/>
         </w:rPr>
-        <w:t>fn write(&amp;self, exp: Tag, esc: bool, st: Tag) → Result&lt;()&gt;</w:t>
+        <w:t>fn load_image(&amp;self, path: &amp;str) → Result&lt;bool&gt;;</w:t>
       </w:r>
     </w:p>
     <w:p>
@@ -17216,7 +17150,7 @@
           <w:sz w:val="12"/>
           <w:szCs w:val="12"/>
         </w:rPr>
-        <w:t>fn write_str(&amp;self, str: &amp;str, st: Tag) → Result&lt;()&gt;</w:t>
+        <w:t>fn read(&amp;self, st: Tag, eofp: bool, eof: Tag) → Result&lt;Tag&gt;</w:t>
       </w:r>
     </w:p>
     <w:p>
@@ -17250,7 +17184,7 @@
           <w:sz w:val="12"/>
           <w:szCs w:val="12"/>
         </w:rPr>
-        <w:t>fn write_to_string(&amp;self, exp: Tag, esc: bool) → String</w:t>
+        <w:t>fn read_str(&amp;self, str: &amp;str) → Result&lt;Tag&gt;</w:t>
       </w:r>
     </w:p>
     <w:p>
@@ -17272,24 +17206,245 @@
           <w:sz w:val="12"/>
           <w:szCs w:val="12"/>
         </w:rPr>
+        <w:t xml:space="preserve">  </w:t>
+      </w:r>
+      <w:r>
+        <w:rPr>
+          <w:rFonts w:ascii="Andale Mono" w:hAnsi="Andale Mono"/>
+          <w:b w:val="false"/>
+          <w:bCs w:val="false"/>
+          <w:i w:val="false"/>
+          <w:iCs w:val="false"/>
+          <w:sz w:val="12"/>
+          <w:szCs w:val="12"/>
+        </w:rPr>
+        <w:t>fn save_and_exit(&amp;self, path: &amp;str) → Result&lt;bool&gt;</w:t>
+      </w:r>
+    </w:p>
+    <w:p>
+      <w:pPr>
+        <w:pStyle w:val="Normal"/>
+        <w:rPr>
+          <w:rFonts w:ascii="Andale Mono" w:hAnsi="Andale Mono"/>
+          <w:b w:val="false"/>
+          <w:bCs w:val="false"/>
+        </w:rPr>
+      </w:pPr>
+      <w:r>
+        <w:rPr>
+          <w:rFonts w:ascii="Andale Mono" w:hAnsi="Andale Mono"/>
+          <w:b w:val="false"/>
+          <w:bCs w:val="false"/>
+          <w:i w:val="false"/>
+          <w:iCs w:val="false"/>
+          <w:sz w:val="12"/>
+          <w:szCs w:val="12"/>
+        </w:rPr>
+        <w:t xml:space="preserve">  </w:t>
+      </w:r>
+      <w:r>
+        <w:rPr>
+          <w:rFonts w:ascii="Andale Mono" w:hAnsi="Andale Mono"/>
+          <w:b w:val="false"/>
+          <w:bCs w:val="false"/>
+          <w:i w:val="false"/>
+          <w:iCs w:val="false"/>
+          <w:sz w:val="12"/>
+          <w:szCs w:val="12"/>
+        </w:rPr>
+        <w:t xml:space="preserve">fn err_out(&amp;self) → Tag  </w:t>
+      </w:r>
+    </w:p>
+    <w:p>
+      <w:pPr>
+        <w:pStyle w:val="Normal"/>
+        <w:rPr>
+          <w:rFonts w:ascii="Andale Mono" w:hAnsi="Andale Mono"/>
+          <w:b w:val="false"/>
+          <w:bCs w:val="false"/>
+        </w:rPr>
+      </w:pPr>
+      <w:r>
+        <w:rPr>
+          <w:rFonts w:ascii="Andale Mono" w:hAnsi="Andale Mono"/>
+          <w:b w:val="false"/>
+          <w:bCs w:val="false"/>
+          <w:i w:val="false"/>
+          <w:iCs w:val="false"/>
+          <w:sz w:val="12"/>
+          <w:szCs w:val="12"/>
+        </w:rPr>
+        <w:t xml:space="preserve">  </w:t>
+      </w:r>
+      <w:r>
+        <w:rPr>
+          <w:rFonts w:ascii="Andale Mono" w:hAnsi="Andale Mono"/>
+          <w:b w:val="false"/>
+          <w:bCs w:val="false"/>
+          <w:i w:val="false"/>
+          <w:iCs w:val="false"/>
+          <w:sz w:val="12"/>
+          <w:szCs w:val="12"/>
+        </w:rPr>
+        <w:t>fn std_in(&amp;self) → Tag</w:t>
+      </w:r>
+    </w:p>
+    <w:p>
+      <w:pPr>
+        <w:pStyle w:val="Normal"/>
+        <w:rPr>
+          <w:rFonts w:ascii="Andale Mono" w:hAnsi="Andale Mono"/>
+          <w:b w:val="false"/>
+          <w:bCs w:val="false"/>
+        </w:rPr>
+      </w:pPr>
+      <w:r>
+        <w:rPr>
+          <w:rFonts w:ascii="Andale Mono" w:hAnsi="Andale Mono"/>
+          <w:b w:val="false"/>
+          <w:bCs w:val="false"/>
+          <w:i w:val="false"/>
+          <w:iCs w:val="false"/>
+          <w:sz w:val="12"/>
+          <w:szCs w:val="12"/>
+        </w:rPr>
+        <w:t xml:space="preserve">  </w:t>
+      </w:r>
+      <w:r>
+        <w:rPr>
+          <w:rFonts w:ascii="Andale Mono" w:hAnsi="Andale Mono"/>
+          <w:b w:val="false"/>
+          <w:bCs w:val="false"/>
+          <w:i w:val="false"/>
+          <w:iCs w:val="false"/>
+          <w:sz w:val="12"/>
+          <w:szCs w:val="12"/>
+        </w:rPr>
+        <w:t>fn std_out(&amp;self) → Tag</w:t>
+      </w:r>
+    </w:p>
+    <w:p>
+      <w:pPr>
+        <w:pStyle w:val="Normal"/>
+        <w:rPr>
+          <w:rFonts w:ascii="Andale Mono" w:hAnsi="Andale Mono"/>
+          <w:b w:val="false"/>
+          <w:bCs w:val="false"/>
+        </w:rPr>
+      </w:pPr>
+      <w:r>
+        <w:rPr>
+          <w:rFonts w:ascii="Andale Mono" w:hAnsi="Andale Mono"/>
+          <w:b w:val="false"/>
+          <w:bCs w:val="false"/>
+          <w:i w:val="false"/>
+          <w:iCs w:val="false"/>
+          <w:sz w:val="12"/>
+          <w:szCs w:val="12"/>
+        </w:rPr>
+        <w:t xml:space="preserve">  </w:t>
+      </w:r>
+      <w:r>
+        <w:rPr>
+          <w:rFonts w:ascii="Andale Mono" w:hAnsi="Andale Mono"/>
+          <w:b w:val="false"/>
+          <w:bCs w:val="false"/>
+          <w:i w:val="false"/>
+          <w:iCs w:val="false"/>
+          <w:sz w:val="12"/>
+          <w:szCs w:val="12"/>
+        </w:rPr>
+        <w:t>fn write(&amp;self, exp: Tag, esc: bool, st: Tag) → Result&lt;()&gt;</w:t>
+      </w:r>
+    </w:p>
+    <w:p>
+      <w:pPr>
+        <w:pStyle w:val="Normal"/>
+        <w:rPr>
+          <w:rFonts w:ascii="Andale Mono" w:hAnsi="Andale Mono"/>
+          <w:b w:val="false"/>
+          <w:bCs w:val="false"/>
+        </w:rPr>
+      </w:pPr>
+      <w:r>
+        <w:rPr>
+          <w:rFonts w:ascii="Andale Mono" w:hAnsi="Andale Mono"/>
+          <w:b w:val="false"/>
+          <w:bCs w:val="false"/>
+          <w:i w:val="false"/>
+          <w:iCs w:val="false"/>
+          <w:sz w:val="12"/>
+          <w:szCs w:val="12"/>
+        </w:rPr>
+        <w:t xml:space="preserve">  </w:t>
+      </w:r>
+      <w:r>
+        <w:rPr>
+          <w:rFonts w:ascii="Andale Mono" w:hAnsi="Andale Mono"/>
+          <w:b w:val="false"/>
+          <w:bCs w:val="false"/>
+          <w:i w:val="false"/>
+          <w:iCs w:val="false"/>
+          <w:sz w:val="12"/>
+          <w:szCs w:val="12"/>
+        </w:rPr>
+        <w:t>fn write_str(&amp;self, str: &amp;str, st: Tag) → Result&lt;()&gt;</w:t>
+      </w:r>
+    </w:p>
+    <w:p>
+      <w:pPr>
+        <w:pStyle w:val="Normal"/>
+        <w:rPr>
+          <w:rFonts w:ascii="Andale Mono" w:hAnsi="Andale Mono"/>
+          <w:b w:val="false"/>
+          <w:bCs w:val="false"/>
+        </w:rPr>
+      </w:pPr>
+      <w:r>
+        <w:rPr>
+          <w:rFonts w:ascii="Andale Mono" w:hAnsi="Andale Mono"/>
+          <w:b w:val="false"/>
+          <w:bCs w:val="false"/>
+          <w:i w:val="false"/>
+          <w:iCs w:val="false"/>
+          <w:sz w:val="12"/>
+          <w:szCs w:val="12"/>
+        </w:rPr>
+        <w:t xml:space="preserve">  </w:t>
+      </w:r>
+      <w:r>
+        <w:rPr>
+          <w:rFonts w:ascii="Andale Mono" w:hAnsi="Andale Mono"/>
+          <w:b w:val="false"/>
+          <w:bCs w:val="false"/>
+          <w:i w:val="false"/>
+          <w:iCs w:val="false"/>
+          <w:sz w:val="12"/>
+          <w:szCs w:val="12"/>
+        </w:rPr>
+        <w:t>fn write_to_string(&amp;self, exp: Tag, esc: bool) → String</w:t>
+      </w:r>
+    </w:p>
+    <w:p>
+      <w:pPr>
+        <w:pStyle w:val="Normal"/>
+        <w:rPr>
+          <w:rFonts w:ascii="Andale Mono" w:hAnsi="Andale Mono"/>
+          <w:b w:val="false"/>
+          <w:bCs w:val="false"/>
+        </w:rPr>
+      </w:pPr>
+      <w:r>
+        <w:rPr>
+          <w:rFonts w:ascii="Andale Mono" w:hAnsi="Andale Mono"/>
+          <w:b w:val="false"/>
+          <w:bCs w:val="false"/>
+          <w:i w:val="false"/>
+          <w:iCs w:val="false"/>
+          <w:sz w:val="12"/>
+          <w:szCs w:val="12"/>
+        </w:rPr>
         <w:t>}</w:t>
-      </w:r>
-    </w:p>
-    <w:p>
-      <w:pPr>
-        <w:pStyle w:val="Normal"/>
-        <w:rPr>
-          <w:rFonts w:ascii="Andale Mono" w:hAnsi="Andale Mono"/>
-          <w:b w:val="false"/>
-          <w:bCs w:val="false"/>
-        </w:rPr>
-      </w:pPr>
-      <w:r>
-        <w:rPr>
-          <w:rFonts w:ascii="Andale Mono" w:hAnsi="Andale Mono"/>
-          <w:b w:val="false"/>
-          <w:bCs w:val="false"/>
-        </w:rPr>
       </w:r>
     </w:p>
     <w:p>
@@ -19623,39 +19778,7 @@
           <w:u w:val="none"/>
           <w:lang w:val="en-US" w:eastAsia="zh-CN" w:bidi="hi-IN"/>
         </w:rPr>
-        <w:t>mu-sys: x.y.z: [-h?pvcelq</w:t>
-      </w:r>
-      <w:r>
-        <w:rPr>
-          <w:rFonts w:eastAsia="Songti SC" w:cs="Arial Unicode MS" w:ascii="Andale Mono" w:hAnsi="Andale Mono"/>
-          <w:b w:val="false"/>
-          <w:bCs w:val="false"/>
-          <w:i w:val="false"/>
-          <w:iCs w:val="false"/>
-          <w:color w:val="auto"/>
-          <w:kern w:val="2"/>
-          <w:sz w:val="16"/>
-          <w:szCs w:val="16"/>
-          <w:u w:val="none"/>
-          <w:lang w:val="en-US" w:eastAsia="zh-CN" w:bidi="hi-IN"/>
-        </w:rPr>
-        <w:t>0</w:t>
-      </w:r>
-      <w:r>
-        <w:rPr>
-          <w:rFonts w:eastAsia="Songti SC" w:cs="Arial Unicode MS" w:ascii="Andale Mono" w:hAnsi="Andale Mono"/>
-          <w:b w:val="false"/>
-          <w:bCs w:val="false"/>
-          <w:i w:val="false"/>
-          <w:iCs w:val="false"/>
-          <w:color w:val="auto"/>
-          <w:kern w:val="2"/>
-          <w:sz w:val="16"/>
-          <w:szCs w:val="16"/>
-          <w:u w:val="none"/>
-          <w:lang w:val="en-US" w:eastAsia="zh-CN" w:bidi="hi-IN"/>
-        </w:rPr>
-        <w:t>] [file…]</w:t>
+        <w:t>mu-sys: x.y.z: [-h?pvcelq0] [file…]</w:t>
       </w:r>
     </w:p>
     <w:p>
@@ -20370,7 +20493,7 @@
     <w:pPr>
       <w:widowControl/>
       <w:suppressAutoHyphens w:val="true"/>
-      <w:overflowPunct w:val="true"/>
+      <w:overflowPunct w:val="false"/>
       <w:bidi w:val="0"/>
       <w:spacing w:before="0" w:after="0"/>
       <w:jc w:val="start"/>

</xml_diff>

<commit_message>
#104 - lib: add unbound function
</commit_message>
<xml_diff>
--- a/doc/refcards/lib-ref.docx
+++ b/doc/refcards/lib-ref.docx
@@ -66,7 +66,7 @@
           <w:tab w:val="left" w:pos="4110" w:leader="none"/>
         </w:tabs>
         <w:suppressAutoHyphens w:val="true"/>
-        <w:overflowPunct w:val="false"/>
+        <w:overflowPunct w:val="true"/>
         <w:bidi w:val="0"/>
         <w:spacing w:before="0" w:after="0"/>
         <w:ind w:hanging="0" w:start="0" w:end="0"/>
@@ -297,7 +297,19 @@
           <w:sz w:val="16"/>
           <w:szCs w:val="16"/>
         </w:rPr>
-        <w:t>0.0.43</w:t>
+        <w:t>0.0.4</w:t>
+      </w:r>
+      <w:r>
+        <w:rPr>
+          <w:rFonts w:ascii="Georgia" w:hAnsi="Georgia"/>
+          <w:b/>
+          <w:bCs/>
+          <w:i/>
+          <w:iCs/>
+          <w:sz w:val="16"/>
+          <w:szCs w:val="16"/>
+        </w:rPr>
+        <w:t>4</w:t>
       </w:r>
     </w:p>
     <w:p>
@@ -712,8 +724,8 @@
           <w:bCs w:val="false"/>
           <w:i/>
           <w:iCs/>
-          <w:sz w:val="18"/>
-          <w:szCs w:val="18"/>
+          <w:sz w:val="16"/>
+          <w:szCs w:val="16"/>
           <w:u w:val="none"/>
         </w:rPr>
         <w:t>frame</w:t>
@@ -777,6 +789,120 @@
           <w:u w:val="none"/>
         </w:rPr>
         <w:t>Frame</w:t>
+      </w:r>
+    </w:p>
+    <w:p>
+      <w:pPr>
+        <w:pStyle w:val="Normal"/>
+        <w:ind w:hanging="0" w:start="0" w:end="0"/>
+        <w:rPr>
+          <w:rFonts w:ascii="Georgia" w:hAnsi="Georgia"/>
+          <w:b w:val="false"/>
+          <w:bCs w:val="false"/>
+          <w:sz w:val="16"/>
+          <w:szCs w:val="16"/>
+        </w:rPr>
+      </w:pPr>
+      <w:r>
+        <w:rPr>
+          <w:rFonts w:ascii="Georgia" w:hAnsi="Georgia"/>
+          <w:b w:val="false"/>
+          <w:bCs w:val="false"/>
+          <w:sz w:val="16"/>
+          <w:szCs w:val="16"/>
+        </w:rPr>
+        <w:t xml:space="preserve"> </w:t>
+      </w:r>
+      <w:r>
+        <w:rPr>
+          <w:rFonts w:ascii="Georgia" w:hAnsi="Georgia"/>
+          <w:b w:val="false"/>
+          <w:bCs w:val="false"/>
+          <w:i/>
+          <w:iCs/>
+          <w:sz w:val="16"/>
+          <w:szCs w:val="16"/>
+        </w:rPr>
+        <w:t>ns</w:t>
+        <w:tab/>
+        <w:tab/>
+        <w:t xml:space="preserve">keyword </w:t>
+      </w:r>
+      <w:r>
+        <w:rPr>
+          <w:rFonts w:ascii="Georgia" w:hAnsi="Georgia"/>
+          <w:b w:val="false"/>
+          <w:bCs w:val="false"/>
+          <w:i w:val="false"/>
+          <w:iCs w:val="false"/>
+          <w:sz w:val="16"/>
+          <w:szCs w:val="16"/>
+        </w:rPr>
+        <w:t>or</w:t>
+      </w:r>
+      <w:r>
+        <w:rPr>
+          <w:rFonts w:ascii="Georgia" w:hAnsi="Georgia"/>
+          <w:b w:val="false"/>
+          <w:bCs w:val="false"/>
+          <w:i/>
+          <w:iCs/>
+          <w:sz w:val="16"/>
+          <w:szCs w:val="16"/>
+        </w:rPr>
+        <w:t xml:space="preserve"> </w:t>
+      </w:r>
+      <w:r>
+        <w:rPr>
+          <w:rFonts w:ascii="Andale Mono" w:hAnsi="Andale Mono"/>
+          <w:b w:val="false"/>
+          <w:bCs w:val="false"/>
+          <w:i w:val="false"/>
+          <w:iCs w:val="false"/>
+          <w:sz w:val="16"/>
+          <w:szCs w:val="16"/>
+          <w:u w:val="none"/>
+        </w:rPr>
+        <w:t>()</w:t>
+      </w:r>
+      <w:r>
+        <w:rPr>
+          <w:rFonts w:ascii="Georgia" w:hAnsi="Georgia"/>
+          <w:b w:val="false"/>
+          <w:bCs w:val="false"/>
+          <w:i w:val="false"/>
+          <w:iCs w:val="false"/>
+          <w:sz w:val="16"/>
+          <w:szCs w:val="16"/>
+          <w:u w:val="none"/>
+        </w:rPr>
+        <w:t xml:space="preserve">, </w:t>
+      </w:r>
+      <w:r>
+        <w:rPr>
+          <w:rFonts w:ascii="Georgia" w:hAnsi="Georgia"/>
+          <w:b w:val="false"/>
+          <w:bCs w:val="false"/>
+          <w:i w:val="false"/>
+          <w:iCs w:val="false"/>
+          <w:sz w:val="18"/>
+          <w:szCs w:val="18"/>
+          <w:u w:val="none"/>
+        </w:rPr>
+        <w:t xml:space="preserve">see </w:t>
+      </w:r>
+      <w:r>
+        <w:rPr>
+          <w:rFonts w:ascii="Georgia" w:hAnsi="Georgia"/>
+          <w:b/>
+          <w:bCs/>
+          <w:i/>
+          <w:iCs/>
+          <w:sz w:val="18"/>
+          <w:szCs w:val="18"/>
+          <w:u w:val="none"/>
+        </w:rPr>
+        <w:t>Namespace</w:t>
       </w:r>
     </w:p>
     <w:p>
@@ -3529,21 +3655,6 @@
           <w:szCs w:val="18"/>
         </w:rPr>
         <w:t>frame id, offset</w:t>
-      </w:r>
-    </w:p>
-    <w:p>
-      <w:pPr>
-        <w:pStyle w:val="Normal"/>
-        <w:rPr>
-          <w:sz w:val="16"/>
-          <w:szCs w:val="16"/>
-        </w:rPr>
-      </w:pPr>
-      <w:r>
-        <w:rPr>
-          <w:sz w:val="16"/>
-          <w:szCs w:val="16"/>
-        </w:rPr>
       </w:r>
     </w:p>
     <w:p>
@@ -11022,7 +11133,7 @@
           <w:tab w:val="left" w:pos="4110" w:leader="none"/>
         </w:tabs>
         <w:suppressAutoHyphens w:val="true"/>
-        <w:overflowPunct w:val="false"/>
+        <w:overflowPunct w:val="true"/>
         <w:bidi w:val="0"/>
         <w:spacing w:before="0" w:after="0"/>
         <w:ind w:hanging="0" w:start="0" w:end="0"/>
@@ -11486,7 +11597,7 @@
           <w:tab w:val="left" w:pos="4110" w:leader="none"/>
         </w:tabs>
         <w:suppressAutoHyphens w:val="true"/>
-        <w:overflowPunct w:val="false"/>
+        <w:overflowPunct w:val="true"/>
         <w:bidi w:val="0"/>
         <w:spacing w:before="0" w:after="0"/>
         <w:ind w:hanging="0" w:start="0" w:end="0"/>
@@ -11515,7 +11626,7 @@
           <w:tab w:val="left" w:pos="4110" w:leader="none"/>
         </w:tabs>
         <w:suppressAutoHyphens w:val="true"/>
-        <w:overflowPunct w:val="false"/>
+        <w:overflowPunct w:val="true"/>
         <w:bidi w:val="0"/>
         <w:spacing w:before="0" w:after="0"/>
         <w:ind w:hanging="0" w:start="0" w:end="0"/>
@@ -11542,7 +11653,7 @@
           <w:tab w:val="left" w:pos="4110" w:leader="none"/>
         </w:tabs>
         <w:suppressAutoHyphens w:val="true"/>
-        <w:overflowPunct w:val="false"/>
+        <w:overflowPunct w:val="true"/>
         <w:bidi w:val="0"/>
         <w:spacing w:before="0" w:after="0"/>
         <w:ind w:hanging="0" w:start="0" w:end="0"/>
@@ -12374,17 +12485,7 @@
         <w:tab/>
         <w:t>:syntax</w:t>
         <w:tab/>
-        <w:t>:type :</w:t>
-      </w:r>
-      <w:r>
-        <w:rPr>
-          <w:rFonts w:ascii="Andale Mono" w:hAnsi="Andale Mono"/>
-          <w:b w:val="false"/>
-          <w:bCs w:val="false"/>
-          <w:sz w:val="16"/>
-          <w:szCs w:val="16"/>
-        </w:rPr>
-        <w:t>sigint</w:t>
+        <w:t>:type :sigint</w:t>
       </w:r>
     </w:p>
     <w:p>
@@ -14966,7 +15067,7 @@
           <w:sz w:val="18"/>
           <w:szCs w:val="18"/>
         </w:rPr>
-        <w:t>key</w:t>
+        <w:t>ns</w:t>
       </w:r>
       <w:r>
         <w:rPr>
@@ -15129,15 +15230,15 @@
           <w:u w:val="none"/>
           <w:lang w:val="en-US" w:eastAsia="zh-CN" w:bidi="hi-IN"/>
         </w:rPr>
-        <w:t xml:space="preserve">untern </w:t>
+        <w:t>un</w:t>
       </w:r>
       <w:r>
         <w:rPr>
           <w:rFonts w:eastAsia="Songti SC" w:cs="Arial Unicode MS" w:ascii="Georgia" w:hAnsi="Georgia"/>
-          <w:b w:val="false"/>
-          <w:bCs w:val="false"/>
-          <w:i/>
-          <w:iCs/>
+          <w:b/>
+          <w:bCs/>
+          <w:i w:val="false"/>
+          <w:iCs w:val="false"/>
           <w:color w:val="auto"/>
           <w:kern w:val="2"/>
           <w:sz w:val="18"/>
@@ -15145,18 +15246,8 @@
           <w:u w:val="none"/>
           <w:lang w:val="en-US" w:eastAsia="zh-CN" w:bidi="hi-IN"/>
         </w:rPr>
-        <w:t>key  string</w:t>
-      </w:r>
-    </w:p>
-    <w:p>
-      <w:pPr>
-        <w:pStyle w:val="Normal"/>
-        <w:ind w:hanging="0" w:start="0" w:end="0"/>
-        <w:rPr>
-          <w:sz w:val="18"/>
-          <w:szCs w:val="18"/>
-        </w:rPr>
-      </w:pPr>
+        <w:t>bound</w:t>
+      </w:r>
       <w:r>
         <w:rPr>
           <w:rFonts w:eastAsia="Songti SC" w:cs="Arial Unicode MS" w:ascii="Georgia" w:hAnsi="Georgia"/>
@@ -15171,18 +15262,15 @@
           <w:u w:val="none"/>
           <w:lang w:val="en-US" w:eastAsia="zh-CN" w:bidi="hi-IN"/>
         </w:rPr>
-        <w:tab/>
-        <w:tab/>
-        <w:t>symbol</w:t>
-        <w:tab/>
+        <w:t xml:space="preserve"> </w:t>
       </w:r>
       <w:r>
         <w:rPr>
           <w:rFonts w:eastAsia="Songti SC" w:cs="Arial Unicode MS" w:ascii="Georgia" w:hAnsi="Georgia"/>
           <w:b w:val="false"/>
           <w:bCs w:val="false"/>
-          <w:i w:val="false"/>
-          <w:iCs w:val="false"/>
+          <w:i/>
+          <w:iCs/>
           <w:color w:val="auto"/>
           <w:kern w:val="2"/>
           <w:sz w:val="18"/>
@@ -15190,25 +15278,15 @@
           <w:u w:val="none"/>
           <w:lang w:val="en-US" w:eastAsia="zh-CN" w:bidi="hi-IN"/>
         </w:rPr>
-        <w:t>intern unbound symbol</w:t>
-      </w:r>
-    </w:p>
-    <w:p>
-      <w:pPr>
-        <w:pStyle w:val="Normal"/>
-        <w:ind w:hanging="0" w:start="0" w:end="0"/>
-        <w:rPr>
-          <w:sz w:val="18"/>
-          <w:szCs w:val="18"/>
-        </w:rPr>
-      </w:pPr>
+        <w:t>n</w:t>
+      </w:r>
       <w:r>
         <w:rPr>
           <w:rFonts w:eastAsia="Songti SC" w:cs="Arial Unicode MS" w:ascii="Georgia" w:hAnsi="Georgia"/>
-          <w:b/>
-          <w:bCs/>
-          <w:i w:val="false"/>
-          <w:iCs w:val="false"/>
+          <w:b w:val="false"/>
+          <w:bCs w:val="false"/>
+          <w:i/>
+          <w:iCs/>
           <w:color w:val="auto"/>
           <w:kern w:val="2"/>
           <w:sz w:val="18"/>
@@ -15216,15 +15294,15 @@
           <w:u w:val="none"/>
           <w:lang w:val="en-US" w:eastAsia="zh-CN" w:bidi="hi-IN"/>
         </w:rPr>
-        <w:t xml:space="preserve"> </w:t>
+        <w:t>s</w:t>
       </w:r>
       <w:r>
         <w:rPr>
           <w:rFonts w:eastAsia="Songti SC" w:cs="Arial Unicode MS" w:ascii="Georgia" w:hAnsi="Georgia"/>
-          <w:b/>
-          <w:bCs/>
-          <w:i w:val="false"/>
-          <w:iCs w:val="false"/>
+          <w:b w:val="false"/>
+          <w:bCs w:val="false"/>
+          <w:i/>
+          <w:iCs/>
           <w:color w:val="auto"/>
           <w:kern w:val="2"/>
           <w:sz w:val="18"/>
@@ -15232,7 +15310,7 @@
           <w:u w:val="none"/>
           <w:lang w:val="en-US" w:eastAsia="zh-CN" w:bidi="hi-IN"/>
         </w:rPr>
-        <w:t xml:space="preserve">intern </w:t>
+        <w:t xml:space="preserve"> </w:t>
       </w:r>
       <w:r>
         <w:rPr>
@@ -15248,7 +15326,7 @@
           <w:u w:val="none"/>
           <w:lang w:val="en-US" w:eastAsia="zh-CN" w:bidi="hi-IN"/>
         </w:rPr>
-        <w:t>key string value</w:t>
+        <w:t>string</w:t>
       </w:r>
     </w:p>
     <w:p>
@@ -15293,99 +15371,13 @@
           <w:u w:val="none"/>
           <w:lang w:val="en-US" w:eastAsia="zh-CN" w:bidi="hi-IN"/>
         </w:rPr>
-        <w:t>intern bound symbol</w:t>
-      </w:r>
-    </w:p>
-    <w:p>
-      <w:pPr>
-        <w:pStyle w:val="Normal"/>
-        <w:rPr>
-          <w:sz w:val="18"/>
-          <w:szCs w:val="18"/>
-        </w:rPr>
-      </w:pPr>
-      <w:r>
-        <w:rPr>
-          <w:rFonts w:ascii="Georgia" w:hAnsi="Georgia"/>
-          <w:b/>
-          <w:bCs/>
-          <w:i w:val="false"/>
-          <w:iCs w:val="false"/>
-          <w:sz w:val="18"/>
-          <w:szCs w:val="18"/>
-        </w:rPr>
-        <w:t xml:space="preserve"> </w:t>
-      </w:r>
-      <w:r>
-        <w:rPr>
-          <w:rFonts w:ascii="Georgia" w:hAnsi="Georgia"/>
-          <w:b/>
-          <w:bCs/>
-          <w:i w:val="false"/>
-          <w:iCs w:val="false"/>
-          <w:sz w:val="18"/>
-          <w:szCs w:val="18"/>
-        </w:rPr>
-        <w:t>ns-find</w:t>
-      </w:r>
-      <w:r>
-        <w:rPr>
-          <w:rFonts w:ascii="Georgia" w:hAnsi="Georgia"/>
-          <w:b w:val="false"/>
-          <w:i w:val="false"/>
-          <w:iCs/>
-          <w:sz w:val="18"/>
-          <w:szCs w:val="18"/>
-        </w:rPr>
-        <w:t xml:space="preserve"> </w:t>
-      </w:r>
-      <w:r>
-        <w:rPr>
-          <w:rFonts w:ascii="Georgia" w:hAnsi="Georgia"/>
-          <w:b w:val="false"/>
-          <w:i/>
-          <w:iCs/>
-          <w:sz w:val="18"/>
-          <w:szCs w:val="18"/>
-        </w:rPr>
-        <w:t>key</w:t>
-      </w:r>
-      <w:r>
-        <w:rPr>
-          <w:rFonts w:ascii="Georgia" w:hAnsi="Georgia"/>
-          <w:b w:val="false"/>
-          <w:i w:val="false"/>
-          <w:iCs/>
-          <w:sz w:val="18"/>
-          <w:szCs w:val="18"/>
-        </w:rPr>
-        <w:t xml:space="preserve"> </w:t>
-      </w:r>
-      <w:r>
-        <w:rPr>
-          <w:rFonts w:ascii="Georgia" w:hAnsi="Georgia"/>
-          <w:i/>
-          <w:iCs/>
-          <w:sz w:val="18"/>
-          <w:szCs w:val="18"/>
-        </w:rPr>
-        <w:t>string</w:t>
-      </w:r>
-      <w:r>
-        <w:rPr>
-          <w:rFonts w:ascii="Georgia" w:hAnsi="Georgia"/>
-          <w:b w:val="false"/>
-          <w:i w:val="false"/>
-          <w:iCs w:val="false"/>
-          <w:sz w:val="18"/>
-          <w:szCs w:val="18"/>
-        </w:rPr>
-        <w:t xml:space="preserve">    </w:t>
-      </w:r>
-    </w:p>
-    <w:p>
-      <w:pPr>
-        <w:pStyle w:val="Normal"/>
+        <w:t>intern unbound symbol</w:t>
+      </w:r>
+    </w:p>
+    <w:p>
+      <w:pPr>
+        <w:pStyle w:val="Normal"/>
+        <w:ind w:hanging="0" w:start="0" w:end="0"/>
         <w:rPr>
           <w:sz w:val="18"/>
           <w:szCs w:val="18"/>
@@ -15394,8 +15386,8 @@
       <w:r>
         <w:rPr>
           <w:rFonts w:eastAsia="Songti SC" w:cs="Arial Unicode MS" w:ascii="Georgia" w:hAnsi="Georgia"/>
-          <w:b w:val="false"/>
-          <w:bCs w:val="false"/>
+          <w:b/>
+          <w:bCs/>
           <w:i w:val="false"/>
           <w:iCs w:val="false"/>
           <w:color w:val="auto"/>
@@ -15405,16 +15397,15 @@
           <w:u w:val="none"/>
           <w:lang w:val="en-US" w:eastAsia="zh-CN" w:bidi="hi-IN"/>
         </w:rPr>
-        <w:tab/>
-        <w:tab/>
+        <w:t xml:space="preserve"> </w:t>
       </w:r>
       <w:r>
         <w:rPr>
           <w:rFonts w:eastAsia="Songti SC" w:cs="Arial Unicode MS" w:ascii="Georgia" w:hAnsi="Georgia"/>
-          <w:b w:val="false"/>
-          <w:bCs w:val="false"/>
-          <w:i/>
-          <w:iCs/>
+          <w:b/>
+          <w:bCs/>
+          <w:i w:val="false"/>
+          <w:iCs w:val="false"/>
           <w:color w:val="auto"/>
           <w:kern w:val="2"/>
           <w:sz w:val="18"/>
@@ -15422,11 +15413,217 @@
           <w:u w:val="none"/>
           <w:lang w:val="en-US" w:eastAsia="zh-CN" w:bidi="hi-IN"/>
         </w:rPr>
+        <w:t xml:space="preserve">intern </w:t>
+      </w:r>
+      <w:r>
+        <w:rPr>
+          <w:rFonts w:eastAsia="Songti SC" w:cs="Arial Unicode MS" w:ascii="Georgia" w:hAnsi="Georgia"/>
+          <w:b w:val="false"/>
+          <w:bCs w:val="false"/>
+          <w:i/>
+          <w:iCs/>
+          <w:color w:val="auto"/>
+          <w:kern w:val="2"/>
+          <w:sz w:val="18"/>
+          <w:szCs w:val="18"/>
+          <w:u w:val="none"/>
+          <w:lang w:val="en-US" w:eastAsia="zh-CN" w:bidi="hi-IN"/>
+        </w:rPr>
+        <w:t>ns</w:t>
+      </w:r>
+      <w:r>
+        <w:rPr>
+          <w:rFonts w:eastAsia="Songti SC" w:cs="Arial Unicode MS" w:ascii="Georgia" w:hAnsi="Georgia"/>
+          <w:b w:val="false"/>
+          <w:bCs w:val="false"/>
+          <w:i/>
+          <w:iCs/>
+          <w:color w:val="auto"/>
+          <w:kern w:val="2"/>
+          <w:sz w:val="18"/>
+          <w:szCs w:val="18"/>
+          <w:u w:val="none"/>
+          <w:lang w:val="en-US" w:eastAsia="zh-CN" w:bidi="hi-IN"/>
+        </w:rPr>
+        <w:t xml:space="preserve"> string value</w:t>
+      </w:r>
+    </w:p>
+    <w:p>
+      <w:pPr>
+        <w:pStyle w:val="Normal"/>
+        <w:ind w:hanging="0" w:start="0" w:end="0"/>
+        <w:rPr>
+          <w:sz w:val="18"/>
+          <w:szCs w:val="18"/>
+        </w:rPr>
+      </w:pPr>
+      <w:r>
+        <w:rPr>
+          <w:rFonts w:eastAsia="Songti SC" w:cs="Arial Unicode MS" w:ascii="Georgia" w:hAnsi="Georgia"/>
+          <w:b w:val="false"/>
+          <w:bCs w:val="false"/>
+          <w:i/>
+          <w:iCs/>
+          <w:color w:val="auto"/>
+          <w:kern w:val="2"/>
+          <w:sz w:val="18"/>
+          <w:szCs w:val="18"/>
+          <w:u w:val="none"/>
+          <w:lang w:val="en-US" w:eastAsia="zh-CN" w:bidi="hi-IN"/>
+        </w:rPr>
+        <w:tab/>
+        <w:tab/>
         <w:t>symbol</w:t>
         <w:tab/>
       </w:r>
       <w:r>
         <w:rPr>
+          <w:rFonts w:eastAsia="Songti SC" w:cs="Arial Unicode MS" w:ascii="Georgia" w:hAnsi="Georgia"/>
+          <w:b w:val="false"/>
+          <w:bCs w:val="false"/>
+          <w:i w:val="false"/>
+          <w:iCs w:val="false"/>
+          <w:color w:val="auto"/>
+          <w:kern w:val="2"/>
+          <w:sz w:val="18"/>
+          <w:szCs w:val="18"/>
+          <w:u w:val="none"/>
+          <w:lang w:val="en-US" w:eastAsia="zh-CN" w:bidi="hi-IN"/>
+        </w:rPr>
+        <w:t>intern bound symbol</w:t>
+      </w:r>
+    </w:p>
+    <w:p>
+      <w:pPr>
+        <w:pStyle w:val="Normal"/>
+        <w:rPr>
+          <w:sz w:val="18"/>
+          <w:szCs w:val="18"/>
+        </w:rPr>
+      </w:pPr>
+      <w:r>
+        <w:rPr>
+          <w:rFonts w:ascii="Georgia" w:hAnsi="Georgia"/>
+          <w:b/>
+          <w:bCs/>
+          <w:i w:val="false"/>
+          <w:iCs w:val="false"/>
+          <w:sz w:val="18"/>
+          <w:szCs w:val="18"/>
+        </w:rPr>
+        <w:t xml:space="preserve"> </w:t>
+      </w:r>
+      <w:r>
+        <w:rPr>
+          <w:rFonts w:ascii="Georgia" w:hAnsi="Georgia"/>
+          <w:b/>
+          <w:bCs/>
+          <w:i w:val="false"/>
+          <w:iCs w:val="false"/>
+          <w:sz w:val="18"/>
+          <w:szCs w:val="18"/>
+        </w:rPr>
+        <w:t>ns-find</w:t>
+      </w:r>
+      <w:r>
+        <w:rPr>
+          <w:rFonts w:ascii="Georgia" w:hAnsi="Georgia"/>
+          <w:b w:val="false"/>
+          <w:i w:val="false"/>
+          <w:iCs/>
+          <w:sz w:val="18"/>
+          <w:szCs w:val="18"/>
+        </w:rPr>
+        <w:t xml:space="preserve"> </w:t>
+      </w:r>
+      <w:r>
+        <w:rPr>
+          <w:rFonts w:ascii="Georgia" w:hAnsi="Georgia"/>
+          <w:b w:val="false"/>
+          <w:i/>
+          <w:iCs/>
+          <w:sz w:val="18"/>
+          <w:szCs w:val="18"/>
+        </w:rPr>
+        <w:t>ns</w:t>
+      </w:r>
+      <w:r>
+        <w:rPr>
+          <w:rFonts w:ascii="Georgia" w:hAnsi="Georgia"/>
+          <w:b w:val="false"/>
+          <w:i w:val="false"/>
+          <w:iCs/>
+          <w:sz w:val="18"/>
+          <w:szCs w:val="18"/>
+        </w:rPr>
+        <w:t xml:space="preserve"> </w:t>
+      </w:r>
+      <w:r>
+        <w:rPr>
+          <w:rFonts w:ascii="Georgia" w:hAnsi="Georgia"/>
+          <w:i/>
+          <w:iCs/>
+          <w:sz w:val="18"/>
+          <w:szCs w:val="18"/>
+        </w:rPr>
+        <w:t>string</w:t>
+      </w:r>
+      <w:r>
+        <w:rPr>
+          <w:rFonts w:ascii="Georgia" w:hAnsi="Georgia"/>
+          <w:b w:val="false"/>
+          <w:i w:val="false"/>
+          <w:iCs w:val="false"/>
+          <w:sz w:val="18"/>
+          <w:szCs w:val="18"/>
+        </w:rPr>
+        <w:t xml:space="preserve">    </w:t>
+      </w:r>
+    </w:p>
+    <w:p>
+      <w:pPr>
+        <w:pStyle w:val="Normal"/>
+        <w:rPr>
+          <w:sz w:val="18"/>
+          <w:szCs w:val="18"/>
+        </w:rPr>
+      </w:pPr>
+      <w:r>
+        <w:rPr>
+          <w:rFonts w:eastAsia="Songti SC" w:cs="Arial Unicode MS" w:ascii="Georgia" w:hAnsi="Georgia"/>
+          <w:b w:val="false"/>
+          <w:bCs w:val="false"/>
+          <w:i w:val="false"/>
+          <w:iCs w:val="false"/>
+          <w:color w:val="auto"/>
+          <w:kern w:val="2"/>
+          <w:sz w:val="18"/>
+          <w:szCs w:val="18"/>
+          <w:u w:val="none"/>
+          <w:lang w:val="en-US" w:eastAsia="zh-CN" w:bidi="hi-IN"/>
+        </w:rPr>
+        <w:tab/>
+        <w:tab/>
+      </w:r>
+      <w:r>
+        <w:rPr>
+          <w:rFonts w:eastAsia="Songti SC" w:cs="Arial Unicode MS" w:ascii="Georgia" w:hAnsi="Georgia"/>
+          <w:b w:val="false"/>
+          <w:bCs w:val="false"/>
+          <w:i/>
+          <w:iCs/>
+          <w:color w:val="auto"/>
+          <w:kern w:val="2"/>
+          <w:sz w:val="18"/>
+          <w:szCs w:val="18"/>
+          <w:u w:val="none"/>
+          <w:lang w:val="en-US" w:eastAsia="zh-CN" w:bidi="hi-IN"/>
+        </w:rPr>
+        <w:t>symbol</w:t>
+        <w:tab/>
+      </w:r>
+      <w:r>
+        <w:rPr>
           <w:rFonts w:ascii="Georgia" w:hAnsi="Georgia"/>
           <w:i w:val="false"/>
           <w:iCs w:val="false"/>
@@ -15577,7 +15774,19 @@
           <w:sz w:val="18"/>
           <w:szCs w:val="18"/>
         </w:rPr>
-        <w:t xml:space="preserve">key </w:t>
+        <w:t>ns</w:t>
+      </w:r>
+      <w:r>
+        <w:rPr>
+          <w:rFonts w:ascii="Georgia" w:hAnsi="Georgia"/>
+          <w:b w:val="false"/>
+          <w:bCs w:val="false"/>
+          <w:i/>
+          <w:iCs/>
+          <w:sz w:val="18"/>
+          <w:szCs w:val="18"/>
+        </w:rPr>
+        <w:t xml:space="preserve"> </w:t>
       </w:r>
     </w:p>
     <w:p>
@@ -16590,20 +16799,23 @@
           <w:sz w:val="12"/>
           <w:szCs w:val="12"/>
         </w:rPr>
-        <w:t>If the signal_exception</w:t>
-      </w:r>
-      <w:r>
-        <w:rPr>
-          <w:rFonts w:ascii="Andale Mono" w:hAnsi="Andale Mono"/>
-          <w:b w:val="false"/>
-          <w:bCs w:val="false"/>
+        <w:t>If the signal_exception() interface is called, ^C will</w:t>
+      </w:r>
+    </w:p>
+    <w:p>
+      <w:pPr>
+        <w:pStyle w:val="Normal"/>
+        <w:rPr>
+          <w:rFonts w:ascii="Andale Mono" w:hAnsi="Andale Mono"/>
+          <w:b w:val="false"/>
+          <w:bCs w:val="false"/>
+          <w:i/>
           <w:i/>
           <w:iCs/>
           <w:sz w:val="12"/>
           <w:szCs w:val="12"/>
         </w:rPr>
-        <w:t>()</w:t>
-      </w:r>
+      </w:pPr>
       <w:r>
         <w:rPr>
           <w:rFonts w:ascii="Andale Mono" w:hAnsi="Andale Mono"/>
@@ -16614,58 +16826,7 @@
           <w:sz w:val="12"/>
           <w:szCs w:val="12"/>
         </w:rPr>
-        <w:t xml:space="preserve"> interface is called, ^C will</w:t>
-      </w:r>
-    </w:p>
-    <w:p>
-      <w:pPr>
-        <w:pStyle w:val="Normal"/>
-        <w:rPr>
-          <w:rFonts w:ascii="Andale Mono" w:hAnsi="Andale Mono"/>
-          <w:b w:val="false"/>
-          <w:bCs w:val="false"/>
-          <w:i/>
-          <w:i/>
-          <w:iCs/>
-          <w:sz w:val="12"/>
-          <w:szCs w:val="12"/>
-        </w:rPr>
-      </w:pPr>
-      <w:r>
-        <w:rPr>
-          <w:rFonts w:ascii="Andale Mono" w:hAnsi="Andale Mono"/>
-          <w:b w:val="false"/>
-          <w:bCs w:val="false"/>
-          <w:i/>
-          <w:iCs/>
-          <w:sz w:val="12"/>
-          <w:szCs w:val="12"/>
-        </w:rPr>
-        <w:t>generate a :</w:t>
-      </w:r>
-      <w:r>
-        <w:rPr>
-          <w:rFonts w:ascii="Andale Mono" w:hAnsi="Andale Mono"/>
-          <w:b w:val="false"/>
-          <w:bCs w:val="false"/>
-          <w:i/>
-          <w:iCs/>
-          <w:sz w:val="12"/>
-          <w:szCs w:val="12"/>
-        </w:rPr>
-        <w:t xml:space="preserve">sigint </w:t>
-      </w:r>
-      <w:r>
-        <w:rPr>
-          <w:rFonts w:ascii="Andale Mono" w:hAnsi="Andale Mono"/>
-          <w:b w:val="false"/>
-          <w:bCs w:val="false"/>
-          <w:i/>
-          <w:iCs/>
-          <w:sz w:val="12"/>
-          <w:szCs w:val="12"/>
-        </w:rPr>
-        <w:t>exception.</w:t>
+        <w:t>generate a :sigint exception.</w:t>
       </w:r>
     </w:p>
     <w:p>
@@ -20493,7 +20654,7 @@
     <w:pPr>
       <w:widowControl/>
       <w:suppressAutoHyphens w:val="true"/>
-      <w:overflowPunct w:val="false"/>
+      <w:overflowPunct w:val="true"/>
       <w:bidi w:val="0"/>
       <w:spacing w:before="0" w:after="0"/>
       <w:jc w:val="start"/>

</xml_diff>

<commit_message>
#116 - lib: Mu is really Env
</commit_message>
<xml_diff>
--- a/doc/refcards/lib-ref.docx
+++ b/doc/refcards/lib-ref.docx
@@ -88,7 +88,7 @@
           <w:u w:val="none"/>
           <w:shd w:fill="333333" w:val="clear"/>
         </w:rPr>
-        <w:t xml:space="preserve">             </w:t>
+        <w:t xml:space="preserve">              </w:t>
       </w:r>
       <w:r>
         <w:rPr>
@@ -102,118 +102,104 @@
           <w:u w:val="none"/>
           <w:shd w:fill="333333" w:val="clear"/>
         </w:rPr>
-        <w:t>mu/</w:t>
-      </w:r>
-      <w:r>
-        <w:rPr>
-          <w:rFonts w:ascii="Georgia" w:hAnsi="Georgia"/>
-          <w:b w:val="false"/>
-          <w:bCs w:val="false"/>
-          <w:i/>
+        <w:t>libenv</w:t>
+      </w:r>
+      <w:r>
+        <w:rPr>
+          <w:rFonts w:ascii="Georgia" w:hAnsi="Georgia"/>
+          <w:b w:val="false"/>
+          <w:bCs/>
+          <w:i w:val="false"/>
           <w:iCs/>
           <w:sz w:val="32"/>
           <w:szCs w:val="32"/>
           <w:u w:val="none"/>
           <w:shd w:fill="333333" w:val="clear"/>
         </w:rPr>
-        <w:t>lib</w:t>
-      </w:r>
-      <w:r>
-        <w:rPr>
-          <w:rFonts w:ascii="Georgia" w:hAnsi="Georgia"/>
-          <w:b w:val="false"/>
-          <w:bCs/>
-          <w:i w:val="false"/>
-          <w:iCs/>
+        <w:t xml:space="preserve"> </w:t>
+      </w:r>
+      <w:r>
+        <w:rPr>
+          <w:rFonts w:ascii="Georgia" w:hAnsi="Georgia"/>
+          <w:b w:val="false"/>
+          <w:bCs/>
+          <w:i w:val="false"/>
+          <w:iCs w:val="false"/>
           <w:sz w:val="32"/>
           <w:szCs w:val="32"/>
           <w:u w:val="none"/>
           <w:shd w:fill="333333" w:val="clear"/>
         </w:rPr>
-        <w:t xml:space="preserve"> </w:t>
-      </w:r>
-      <w:r>
-        <w:rPr>
-          <w:rFonts w:ascii="Georgia" w:hAnsi="Georgia"/>
-          <w:b w:val="false"/>
-          <w:bCs/>
-          <w:i w:val="false"/>
-          <w:iCs w:val="false"/>
+        <w:t>Reference</w:t>
+      </w:r>
+      <w:r>
+        <w:rPr>
+          <w:rFonts w:ascii="Georgia" w:hAnsi="Georgia"/>
+          <w:b w:val="false"/>
+          <w:bCs/>
+          <w:i/>
+          <w:iCs/>
           <w:sz w:val="32"/>
           <w:szCs w:val="32"/>
           <w:u w:val="none"/>
           <w:shd w:fill="333333" w:val="clear"/>
         </w:rPr>
-        <w:t>Reference</w:t>
-      </w:r>
-      <w:r>
-        <w:rPr>
-          <w:rFonts w:ascii="Georgia" w:hAnsi="Georgia"/>
-          <w:b w:val="false"/>
-          <w:bCs/>
-          <w:i/>
+        <w:t xml:space="preserve">        </w:t>
+      </w:r>
+      <w:r>
+        <w:rPr>
+          <w:rFonts w:ascii="Georgia" w:hAnsi="Georgia"/>
+          <w:b w:val="false"/>
+          <w:bCs/>
+          <w:i w:val="false"/>
           <w:iCs/>
           <w:sz w:val="32"/>
           <w:szCs w:val="32"/>
           <w:u w:val="none"/>
           <w:shd w:fill="333333" w:val="clear"/>
         </w:rPr>
-        <w:t xml:space="preserve">        </w:t>
-      </w:r>
-      <w:r>
-        <w:rPr>
-          <w:rFonts w:ascii="Georgia" w:hAnsi="Georgia"/>
-          <w:b w:val="false"/>
-          <w:bCs/>
-          <w:i w:val="false"/>
+        <w:t xml:space="preserve">   </w:t>
+      </w:r>
+      <w:r>
+        <w:rPr>
+          <w:rFonts w:ascii="Georgia" w:hAnsi="Georgia"/>
+          <w:b/>
+          <w:bCs/>
+          <w:i/>
           <w:iCs/>
           <w:sz w:val="32"/>
           <w:szCs w:val="32"/>
           <w:u w:val="none"/>
           <w:shd w:fill="333333" w:val="clear"/>
         </w:rPr>
-        <w:t xml:space="preserve">   </w:t>
-      </w:r>
-      <w:r>
-        <w:rPr>
-          <w:rFonts w:ascii="Georgia" w:hAnsi="Georgia"/>
-          <w:b/>
-          <w:bCs/>
-          <w:i/>
+        <w:t>            </w:t>
+      </w:r>
+      <w:r>
+        <w:rPr>
+          <w:rFonts w:ascii="Georgia" w:hAnsi="Georgia"/>
+          <w:b w:val="false"/>
+          <w:bCs/>
+          <w:i w:val="false"/>
           <w:iCs/>
           <w:sz w:val="32"/>
           <w:szCs w:val="32"/>
           <w:u w:val="none"/>
           <w:shd w:fill="333333" w:val="clear"/>
         </w:rPr>
-        <w:t>            </w:t>
-      </w:r>
-      <w:r>
-        <w:rPr>
-          <w:rFonts w:ascii="Georgia" w:hAnsi="Georgia"/>
-          <w:b w:val="false"/>
-          <w:bCs/>
-          <w:i w:val="false"/>
+        <w:t xml:space="preserve">  </w:t>
+      </w:r>
+      <w:r>
+        <w:rPr>
+          <w:rFonts w:ascii="Georgia" w:hAnsi="Georgia"/>
+          <w:b/>
+          <w:bCs/>
+          <w:i/>
           <w:iCs/>
           <w:sz w:val="32"/>
           <w:szCs w:val="32"/>
-          <w:u w:val="none"/>
-          <w:shd w:fill="333333" w:val="clear"/>
         </w:rPr>
         <w:t xml:space="preserve">  </w:t>
       </w:r>
-      <w:r>
-        <w:rPr>
-          <w:rFonts w:ascii="Georgia" w:hAnsi="Georgia"/>
-          <w:b/>
-          <w:bCs/>
-          <w:i/>
-          <w:iCs/>
-          <w:sz w:val="32"/>
-          <w:szCs w:val="32"/>
-        </w:rPr>
-        <w:t xml:space="preserve">  </w:t>
-      </w:r>
     </w:p>
     <w:p>
       <w:pPr>
@@ -297,19 +283,7 @@
           <w:sz w:val="16"/>
           <w:szCs w:val="16"/>
         </w:rPr>
-        <w:t>0.0.4</w:t>
-      </w:r>
-      <w:r>
-        <w:rPr>
-          <w:rFonts w:ascii="Georgia" w:hAnsi="Georgia"/>
-          <w:b/>
-          <w:bCs/>
-          <w:i/>
-          <w:iCs/>
-          <w:sz w:val="16"/>
-          <w:szCs w:val="16"/>
-        </w:rPr>
-        <w:t>4</w:t>
+        <w:t>0.0.45</w:t>
       </w:r>
     </w:p>
     <w:p>
@@ -15230,15 +15204,15 @@
           <w:u w:val="none"/>
           <w:lang w:val="en-US" w:eastAsia="zh-CN" w:bidi="hi-IN"/>
         </w:rPr>
-        <w:t>un</w:t>
+        <w:t>unbound</w:t>
       </w:r>
       <w:r>
         <w:rPr>
           <w:rFonts w:eastAsia="Songti SC" w:cs="Arial Unicode MS" w:ascii="Georgia" w:hAnsi="Georgia"/>
-          <w:b/>
-          <w:bCs/>
-          <w:i w:val="false"/>
-          <w:iCs w:val="false"/>
+          <w:b w:val="false"/>
+          <w:bCs w:val="false"/>
+          <w:i/>
+          <w:iCs/>
           <w:color w:val="auto"/>
           <w:kern w:val="2"/>
           <w:sz w:val="18"/>
@@ -15246,8 +15220,18 @@
           <w:u w:val="none"/>
           <w:lang w:val="en-US" w:eastAsia="zh-CN" w:bidi="hi-IN"/>
         </w:rPr>
-        <w:t>bound</w:t>
-      </w:r>
+        <w:t xml:space="preserve"> ns string</w:t>
+      </w:r>
+    </w:p>
+    <w:p>
+      <w:pPr>
+        <w:pStyle w:val="Normal"/>
+        <w:ind w:hanging="0" w:start="0" w:end="0"/>
+        <w:rPr>
+          <w:sz w:val="18"/>
+          <w:szCs w:val="18"/>
+        </w:rPr>
+      </w:pPr>
       <w:r>
         <w:rPr>
           <w:rFonts w:eastAsia="Songti SC" w:cs="Arial Unicode MS" w:ascii="Georgia" w:hAnsi="Georgia"/>
@@ -15262,15 +15246,18 @@
           <w:u w:val="none"/>
           <w:lang w:val="en-US" w:eastAsia="zh-CN" w:bidi="hi-IN"/>
         </w:rPr>
-        <w:t xml:space="preserve"> </w:t>
+        <w:tab/>
+        <w:tab/>
+        <w:t>symbol</w:t>
+        <w:tab/>
       </w:r>
       <w:r>
         <w:rPr>
           <w:rFonts w:eastAsia="Songti SC" w:cs="Arial Unicode MS" w:ascii="Georgia" w:hAnsi="Georgia"/>
           <w:b w:val="false"/>
           <w:bCs w:val="false"/>
-          <w:i/>
-          <w:iCs/>
+          <w:i w:val="false"/>
+          <w:iCs w:val="false"/>
           <w:color w:val="auto"/>
           <w:kern w:val="2"/>
           <w:sz w:val="18"/>
@@ -15278,15 +15265,25 @@
           <w:u w:val="none"/>
           <w:lang w:val="en-US" w:eastAsia="zh-CN" w:bidi="hi-IN"/>
         </w:rPr>
-        <w:t>n</w:t>
-      </w:r>
+        <w:t>intern unbound symbol</w:t>
+      </w:r>
+    </w:p>
+    <w:p>
+      <w:pPr>
+        <w:pStyle w:val="Normal"/>
+        <w:ind w:hanging="0" w:start="0" w:end="0"/>
+        <w:rPr>
+          <w:sz w:val="18"/>
+          <w:szCs w:val="18"/>
+        </w:rPr>
+      </w:pPr>
       <w:r>
         <w:rPr>
           <w:rFonts w:eastAsia="Songti SC" w:cs="Arial Unicode MS" w:ascii="Georgia" w:hAnsi="Georgia"/>
-          <w:b w:val="false"/>
-          <w:bCs w:val="false"/>
-          <w:i/>
-          <w:iCs/>
+          <w:b/>
+          <w:bCs/>
+          <w:i w:val="false"/>
+          <w:iCs w:val="false"/>
           <w:color w:val="auto"/>
           <w:kern w:val="2"/>
           <w:sz w:val="18"/>
@@ -15294,15 +15291,15 @@
           <w:u w:val="none"/>
           <w:lang w:val="en-US" w:eastAsia="zh-CN" w:bidi="hi-IN"/>
         </w:rPr>
-        <w:t>s</w:t>
+        <w:t xml:space="preserve"> </w:t>
       </w:r>
       <w:r>
         <w:rPr>
           <w:rFonts w:eastAsia="Songti SC" w:cs="Arial Unicode MS" w:ascii="Georgia" w:hAnsi="Georgia"/>
-          <w:b w:val="false"/>
-          <w:bCs w:val="false"/>
-          <w:i/>
-          <w:iCs/>
+          <w:b/>
+          <w:bCs/>
+          <w:i w:val="false"/>
+          <w:iCs w:val="false"/>
           <w:color w:val="auto"/>
           <w:kern w:val="2"/>
           <w:sz w:val="18"/>
@@ -15310,7 +15307,7 @@
           <w:u w:val="none"/>
           <w:lang w:val="en-US" w:eastAsia="zh-CN" w:bidi="hi-IN"/>
         </w:rPr>
-        <w:t xml:space="preserve"> </w:t>
+        <w:t xml:space="preserve">intern </w:t>
       </w:r>
       <w:r>
         <w:rPr>
@@ -15326,7 +15323,7 @@
           <w:u w:val="none"/>
           <w:lang w:val="en-US" w:eastAsia="zh-CN" w:bidi="hi-IN"/>
         </w:rPr>
-        <w:t>string</w:t>
+        <w:t>ns string value</w:t>
       </w:r>
     </w:p>
     <w:p>
@@ -15371,13 +15368,99 @@
           <w:u w:val="none"/>
           <w:lang w:val="en-US" w:eastAsia="zh-CN" w:bidi="hi-IN"/>
         </w:rPr>
-        <w:t>intern unbound symbol</w:t>
-      </w:r>
-    </w:p>
-    <w:p>
-      <w:pPr>
-        <w:pStyle w:val="Normal"/>
-        <w:ind w:hanging="0" w:start="0" w:end="0"/>
+        <w:t>intern bound symbol</w:t>
+      </w:r>
+    </w:p>
+    <w:p>
+      <w:pPr>
+        <w:pStyle w:val="Normal"/>
+        <w:rPr>
+          <w:sz w:val="18"/>
+          <w:szCs w:val="18"/>
+        </w:rPr>
+      </w:pPr>
+      <w:r>
+        <w:rPr>
+          <w:rFonts w:ascii="Georgia" w:hAnsi="Georgia"/>
+          <w:b/>
+          <w:bCs/>
+          <w:i w:val="false"/>
+          <w:iCs w:val="false"/>
+          <w:sz w:val="18"/>
+          <w:szCs w:val="18"/>
+        </w:rPr>
+        <w:t xml:space="preserve"> </w:t>
+      </w:r>
+      <w:r>
+        <w:rPr>
+          <w:rFonts w:ascii="Georgia" w:hAnsi="Georgia"/>
+          <w:b/>
+          <w:bCs/>
+          <w:i w:val="false"/>
+          <w:iCs w:val="false"/>
+          <w:sz w:val="18"/>
+          <w:szCs w:val="18"/>
+        </w:rPr>
+        <w:t>ns-find</w:t>
+      </w:r>
+      <w:r>
+        <w:rPr>
+          <w:rFonts w:ascii="Georgia" w:hAnsi="Georgia"/>
+          <w:b w:val="false"/>
+          <w:i w:val="false"/>
+          <w:iCs/>
+          <w:sz w:val="18"/>
+          <w:szCs w:val="18"/>
+        </w:rPr>
+        <w:t xml:space="preserve"> </w:t>
+      </w:r>
+      <w:r>
+        <w:rPr>
+          <w:rFonts w:ascii="Georgia" w:hAnsi="Georgia"/>
+          <w:b w:val="false"/>
+          <w:i/>
+          <w:iCs/>
+          <w:sz w:val="18"/>
+          <w:szCs w:val="18"/>
+        </w:rPr>
+        <w:t>ns</w:t>
+      </w:r>
+      <w:r>
+        <w:rPr>
+          <w:rFonts w:ascii="Georgia" w:hAnsi="Georgia"/>
+          <w:b w:val="false"/>
+          <w:i w:val="false"/>
+          <w:iCs/>
+          <w:sz w:val="18"/>
+          <w:szCs w:val="18"/>
+        </w:rPr>
+        <w:t xml:space="preserve"> </w:t>
+      </w:r>
+      <w:r>
+        <w:rPr>
+          <w:rFonts w:ascii="Georgia" w:hAnsi="Georgia"/>
+          <w:i/>
+          <w:iCs/>
+          <w:sz w:val="18"/>
+          <w:szCs w:val="18"/>
+        </w:rPr>
+        <w:t>string</w:t>
+      </w:r>
+      <w:r>
+        <w:rPr>
+          <w:rFonts w:ascii="Georgia" w:hAnsi="Georgia"/>
+          <w:b w:val="false"/>
+          <w:i w:val="false"/>
+          <w:iCs w:val="false"/>
+          <w:sz w:val="18"/>
+          <w:szCs w:val="18"/>
+        </w:rPr>
+        <w:t xml:space="preserve">    </w:t>
+      </w:r>
+    </w:p>
+    <w:p>
+      <w:pPr>
+        <w:pStyle w:val="Normal"/>
         <w:rPr>
           <w:sz w:val="18"/>
           <w:szCs w:val="18"/>
@@ -15386,8 +15469,8 @@
       <w:r>
         <w:rPr>
           <w:rFonts w:eastAsia="Songti SC" w:cs="Arial Unicode MS" w:ascii="Georgia" w:hAnsi="Georgia"/>
-          <w:b/>
-          <w:bCs/>
+          <w:b w:val="false"/>
+          <w:bCs w:val="false"/>
           <w:i w:val="false"/>
           <w:iCs w:val="false"/>
           <w:color w:val="auto"/>
@@ -15397,15 +15480,16 @@
           <w:u w:val="none"/>
           <w:lang w:val="en-US" w:eastAsia="zh-CN" w:bidi="hi-IN"/>
         </w:rPr>
-        <w:t xml:space="preserve"> </w:t>
+        <w:tab/>
+        <w:tab/>
       </w:r>
       <w:r>
         <w:rPr>
           <w:rFonts w:eastAsia="Songti SC" w:cs="Arial Unicode MS" w:ascii="Georgia" w:hAnsi="Georgia"/>
-          <w:b/>
-          <w:bCs/>
-          <w:i w:val="false"/>
-          <w:iCs w:val="false"/>
+          <w:b w:val="false"/>
+          <w:bCs w:val="false"/>
+          <w:i/>
+          <w:iCs/>
           <w:color w:val="auto"/>
           <w:kern w:val="2"/>
           <w:sz w:val="18"/>
@@ -15413,154 +15497,34 @@
           <w:u w:val="none"/>
           <w:lang w:val="en-US" w:eastAsia="zh-CN" w:bidi="hi-IN"/>
         </w:rPr>
-        <w:t xml:space="preserve">intern </w:t>
-      </w:r>
-      <w:r>
-        <w:rPr>
-          <w:rFonts w:eastAsia="Songti SC" w:cs="Arial Unicode MS" w:ascii="Georgia" w:hAnsi="Georgia"/>
-          <w:b w:val="false"/>
-          <w:bCs w:val="false"/>
-          <w:i/>
-          <w:iCs/>
-          <w:color w:val="auto"/>
-          <w:kern w:val="2"/>
-          <w:sz w:val="18"/>
-          <w:szCs w:val="18"/>
-          <w:u w:val="none"/>
-          <w:lang w:val="en-US" w:eastAsia="zh-CN" w:bidi="hi-IN"/>
-        </w:rPr>
-        <w:t>ns</w:t>
-      </w:r>
-      <w:r>
-        <w:rPr>
-          <w:rFonts w:eastAsia="Songti SC" w:cs="Arial Unicode MS" w:ascii="Georgia" w:hAnsi="Georgia"/>
-          <w:b w:val="false"/>
-          <w:bCs w:val="false"/>
-          <w:i/>
-          <w:iCs/>
-          <w:color w:val="auto"/>
-          <w:kern w:val="2"/>
-          <w:sz w:val="18"/>
-          <w:szCs w:val="18"/>
-          <w:u w:val="none"/>
-          <w:lang w:val="en-US" w:eastAsia="zh-CN" w:bidi="hi-IN"/>
-        </w:rPr>
-        <w:t xml:space="preserve"> string value</w:t>
-      </w:r>
-    </w:p>
-    <w:p>
-      <w:pPr>
-        <w:pStyle w:val="Normal"/>
-        <w:ind w:hanging="0" w:start="0" w:end="0"/>
-        <w:rPr>
-          <w:sz w:val="18"/>
-          <w:szCs w:val="18"/>
-        </w:rPr>
-      </w:pPr>
-      <w:r>
-        <w:rPr>
-          <w:rFonts w:eastAsia="Songti SC" w:cs="Arial Unicode MS" w:ascii="Georgia" w:hAnsi="Georgia"/>
-          <w:b w:val="false"/>
-          <w:bCs w:val="false"/>
-          <w:i/>
-          <w:iCs/>
-          <w:color w:val="auto"/>
-          <w:kern w:val="2"/>
-          <w:sz w:val="18"/>
-          <w:szCs w:val="18"/>
-          <w:u w:val="none"/>
-          <w:lang w:val="en-US" w:eastAsia="zh-CN" w:bidi="hi-IN"/>
-        </w:rPr>
-        <w:tab/>
-        <w:tab/>
         <w:t>symbol</w:t>
         <w:tab/>
       </w:r>
       <w:r>
         <w:rPr>
-          <w:rFonts w:eastAsia="Songti SC" w:cs="Arial Unicode MS" w:ascii="Georgia" w:hAnsi="Georgia"/>
-          <w:b w:val="false"/>
-          <w:bCs w:val="false"/>
-          <w:i w:val="false"/>
-          <w:iCs w:val="false"/>
-          <w:color w:val="auto"/>
-          <w:kern w:val="2"/>
-          <w:sz w:val="18"/>
-          <w:szCs w:val="18"/>
-          <w:u w:val="none"/>
-          <w:lang w:val="en-US" w:eastAsia="zh-CN" w:bidi="hi-IN"/>
-        </w:rPr>
-        <w:t>intern bound symbol</w:t>
-      </w:r>
-    </w:p>
-    <w:p>
-      <w:pPr>
-        <w:pStyle w:val="Normal"/>
-        <w:rPr>
-          <w:sz w:val="18"/>
-          <w:szCs w:val="18"/>
-        </w:rPr>
-      </w:pPr>
-      <w:r>
-        <w:rPr>
-          <w:rFonts w:ascii="Georgia" w:hAnsi="Georgia"/>
-          <w:b/>
-          <w:bCs/>
-          <w:i w:val="false"/>
-          <w:iCs w:val="false"/>
-          <w:sz w:val="18"/>
-          <w:szCs w:val="18"/>
-        </w:rPr>
-        <w:t xml:space="preserve"> </w:t>
-      </w:r>
-      <w:r>
-        <w:rPr>
-          <w:rFonts w:ascii="Georgia" w:hAnsi="Georgia"/>
-          <w:b/>
-          <w:bCs/>
-          <w:i w:val="false"/>
-          <w:iCs w:val="false"/>
-          <w:sz w:val="18"/>
-          <w:szCs w:val="18"/>
-        </w:rPr>
-        <w:t>ns-find</w:t>
-      </w:r>
-      <w:r>
-        <w:rPr>
-          <w:rFonts w:ascii="Georgia" w:hAnsi="Georgia"/>
-          <w:b w:val="false"/>
-          <w:i w:val="false"/>
-          <w:iCs/>
-          <w:sz w:val="18"/>
-          <w:szCs w:val="18"/>
-        </w:rPr>
-        <w:t xml:space="preserve"> </w:t>
-      </w:r>
-      <w:r>
-        <w:rPr>
-          <w:rFonts w:ascii="Georgia" w:hAnsi="Georgia"/>
-          <w:b w:val="false"/>
-          <w:i/>
-          <w:iCs/>
-          <w:sz w:val="18"/>
-          <w:szCs w:val="18"/>
-        </w:rPr>
-        <w:t>ns</w:t>
-      </w:r>
-      <w:r>
-        <w:rPr>
-          <w:rFonts w:ascii="Georgia" w:hAnsi="Georgia"/>
-          <w:b w:val="false"/>
-          <w:i w:val="false"/>
-          <w:iCs/>
-          <w:sz w:val="18"/>
-          <w:szCs w:val="18"/>
-        </w:rPr>
-        <w:t xml:space="preserve"> </w:t>
-      </w:r>
-      <w:r>
-        <w:rPr>
-          <w:rFonts w:ascii="Georgia" w:hAnsi="Georgia"/>
+          <w:rFonts w:ascii="Georgia" w:hAnsi="Georgia"/>
+          <w:i w:val="false"/>
+          <w:iCs w:val="false"/>
+          <w:sz w:val="18"/>
+          <w:szCs w:val="18"/>
+        </w:rPr>
+        <w:t>map</w:t>
+      </w:r>
+      <w:r>
+        <w:rPr>
+          <w:rFonts w:ascii="Georgia" w:hAnsi="Georgia"/>
+          <w:b w:val="false"/>
+          <w:i w:val="false"/>
+          <w:iCs w:val="false"/>
+          <w:sz w:val="18"/>
+          <w:szCs w:val="18"/>
+        </w:rPr>
+        <w:t xml:space="preserve"> </w:t>
+      </w:r>
+      <w:r>
+        <w:rPr>
+          <w:rFonts w:ascii="Georgia" w:hAnsi="Georgia"/>
+          <w:b w:val="false"/>
           <w:i/>
           <w:iCs/>
           <w:sz w:val="18"/>
@@ -15573,128 +15537,42 @@
           <w:rFonts w:ascii="Georgia" w:hAnsi="Georgia"/>
           <w:b w:val="false"/>
           <w:i w:val="false"/>
-          <w:iCs w:val="false"/>
-          <w:sz w:val="18"/>
-          <w:szCs w:val="18"/>
-        </w:rPr>
-        <w:t xml:space="preserve">    </w:t>
-      </w:r>
-    </w:p>
-    <w:p>
-      <w:pPr>
-        <w:pStyle w:val="Normal"/>
-        <w:rPr>
-          <w:sz w:val="18"/>
-          <w:szCs w:val="18"/>
-        </w:rPr>
-      </w:pPr>
-      <w:r>
-        <w:rPr>
-          <w:rFonts w:eastAsia="Songti SC" w:cs="Arial Unicode MS" w:ascii="Georgia" w:hAnsi="Georgia"/>
-          <w:b w:val="false"/>
-          <w:bCs w:val="false"/>
-          <w:i w:val="false"/>
-          <w:iCs w:val="false"/>
-          <w:color w:val="auto"/>
-          <w:kern w:val="2"/>
-          <w:sz w:val="18"/>
-          <w:szCs w:val="18"/>
-          <w:u w:val="none"/>
-          <w:lang w:val="en-US" w:eastAsia="zh-CN" w:bidi="hi-IN"/>
-        </w:rPr>
-        <w:tab/>
-        <w:tab/>
-      </w:r>
-      <w:r>
-        <w:rPr>
-          <w:rFonts w:eastAsia="Songti SC" w:cs="Arial Unicode MS" w:ascii="Georgia" w:hAnsi="Georgia"/>
-          <w:b w:val="false"/>
-          <w:bCs w:val="false"/>
-          <w:i/>
-          <w:iCs/>
-          <w:color w:val="auto"/>
-          <w:kern w:val="2"/>
-          <w:sz w:val="18"/>
-          <w:szCs w:val="18"/>
-          <w:u w:val="none"/>
-          <w:lang w:val="en-US" w:eastAsia="zh-CN" w:bidi="hi-IN"/>
+          <w:iCs/>
+          <w:sz w:val="18"/>
+          <w:szCs w:val="18"/>
+        </w:rPr>
+        <w:t xml:space="preserve"> </w:t>
+      </w:r>
+      <w:r>
+        <w:rPr>
+          <w:rFonts w:ascii="Georgia" w:hAnsi="Georgia"/>
+          <w:i w:val="false"/>
+          <w:iCs w:val="false"/>
+          <w:sz w:val="18"/>
+          <w:szCs w:val="18"/>
+        </w:rPr>
+        <w:t>to</w:t>
+      </w:r>
+      <w:r>
+        <w:rPr>
+          <w:rFonts w:ascii="Georgia" w:hAnsi="Georgia"/>
+          <w:b w:val="false"/>
+          <w:i w:val="false"/>
+          <w:iCs w:val="false"/>
+          <w:sz w:val="18"/>
+          <w:szCs w:val="18"/>
+        </w:rPr>
+        <w:t xml:space="preserve"> </w:t>
+      </w:r>
+      <w:r>
+        <w:rPr>
+          <w:rFonts w:ascii="Georgia" w:hAnsi="Georgia"/>
+          <w:i/>
+          <w:iCs/>
+          <w:sz w:val="18"/>
+          <w:szCs w:val="18"/>
         </w:rPr>
         <w:t>symbol</w:t>
-        <w:tab/>
-      </w:r>
-      <w:r>
-        <w:rPr>
-          <w:rFonts w:ascii="Georgia" w:hAnsi="Georgia"/>
-          <w:i w:val="false"/>
-          <w:iCs w:val="false"/>
-          <w:sz w:val="18"/>
-          <w:szCs w:val="18"/>
-        </w:rPr>
-        <w:t>map</w:t>
-      </w:r>
-      <w:r>
-        <w:rPr>
-          <w:rFonts w:ascii="Georgia" w:hAnsi="Georgia"/>
-          <w:b w:val="false"/>
-          <w:i w:val="false"/>
-          <w:iCs w:val="false"/>
-          <w:sz w:val="18"/>
-          <w:szCs w:val="18"/>
-        </w:rPr>
-        <w:t xml:space="preserve"> </w:t>
-      </w:r>
-      <w:r>
-        <w:rPr>
-          <w:rFonts w:ascii="Georgia" w:hAnsi="Georgia"/>
-          <w:b w:val="false"/>
-          <w:i/>
-          <w:iCs/>
-          <w:sz w:val="18"/>
-          <w:szCs w:val="18"/>
-        </w:rPr>
-        <w:t>string</w:t>
-      </w:r>
-      <w:r>
-        <w:rPr>
-          <w:rFonts w:ascii="Georgia" w:hAnsi="Georgia"/>
-          <w:b w:val="false"/>
-          <w:i w:val="false"/>
-          <w:iCs/>
-          <w:sz w:val="18"/>
-          <w:szCs w:val="18"/>
-        </w:rPr>
-        <w:t xml:space="preserve"> </w:t>
-      </w:r>
-      <w:r>
-        <w:rPr>
-          <w:rFonts w:ascii="Georgia" w:hAnsi="Georgia"/>
-          <w:i w:val="false"/>
-          <w:iCs w:val="false"/>
-          <w:sz w:val="18"/>
-          <w:szCs w:val="18"/>
-        </w:rPr>
-        <w:t>to</w:t>
-      </w:r>
-      <w:r>
-        <w:rPr>
-          <w:rFonts w:ascii="Georgia" w:hAnsi="Georgia"/>
-          <w:b w:val="false"/>
-          <w:i w:val="false"/>
-          <w:iCs w:val="false"/>
-          <w:sz w:val="18"/>
-          <w:szCs w:val="18"/>
-        </w:rPr>
-        <w:t xml:space="preserve"> </w:t>
-      </w:r>
-      <w:r>
-        <w:rPr>
-          <w:rFonts w:ascii="Georgia" w:hAnsi="Georgia"/>
-          <w:i/>
-          <w:iCs/>
-          <w:sz w:val="18"/>
-          <w:szCs w:val="18"/>
-        </w:rPr>
-        <w:t>symbol</w:t>
       </w:r>
     </w:p>
     <w:p>
@@ -15774,19 +15652,7 @@
           <w:sz w:val="18"/>
           <w:szCs w:val="18"/>
         </w:rPr>
-        <w:t>ns</w:t>
-      </w:r>
-      <w:r>
-        <w:rPr>
-          <w:rFonts w:ascii="Georgia" w:hAnsi="Georgia"/>
-          <w:b w:val="false"/>
-          <w:bCs w:val="false"/>
-          <w:i/>
-          <w:iCs/>
-          <w:sz w:val="18"/>
-          <w:szCs w:val="18"/>
-        </w:rPr>
-        <w:t xml:space="preserve"> </w:t>
+        <w:t xml:space="preserve">ns </w:t>
       </w:r>
     </w:p>
     <w:p>
@@ -16308,7 +16174,7 @@
           <w:u w:val="none"/>
           <w:shd w:fill="333333" w:val="clear"/>
         </w:rPr>
-        <w:t>mu/lib</w:t>
+        <w:t>libenv</w:t>
       </w:r>
       <w:r>
         <w:rPr>
@@ -16654,33 +16520,31 @@
           <w:sz w:val="12"/>
           <w:szCs w:val="12"/>
         </w:rPr>
-        <w:t>use mu::{Condition, Config, Exception, Mu, Result, Tag}</w:t>
-      </w:r>
-    </w:p>
-    <w:p>
-      <w:pPr>
-        <w:pStyle w:val="Normal"/>
-        <w:rPr>
-          <w:rFonts w:ascii="Andale Mono" w:hAnsi="Andale Mono"/>
-          <w:b w:val="false"/>
-          <w:bCs w:val="false"/>
-          <w:i/>
-          <w:i/>
-          <w:iCs/>
+        <w:t xml:space="preserve">use </w:t>
+      </w:r>
+      <w:r>
+        <w:rPr>
+          <w:rFonts w:ascii="Andale Mono" w:hAnsi="Andale Mono"/>
+          <w:b w:val="false"/>
+          <w:bCs w:val="false"/>
+          <w:i w:val="false"/>
+          <w:iCs w:val="false"/>
           <w:sz w:val="12"/>
           <w:szCs w:val="12"/>
         </w:rPr>
-      </w:pPr>
-      <w:r>
-        <w:rPr>
-          <w:rFonts w:ascii="Andale Mono" w:hAnsi="Andale Mono"/>
-          <w:b w:val="false"/>
-          <w:bCs w:val="false"/>
-          <w:i/>
-          <w:iCs/>
+        <w:t>lib</w:t>
+      </w:r>
+      <w:r>
+        <w:rPr>
+          <w:rFonts w:ascii="Andale Mono" w:hAnsi="Andale Mono"/>
+          <w:b w:val="false"/>
+          <w:bCs w:val="false"/>
+          <w:i w:val="false"/>
+          <w:iCs w:val="false"/>
           <w:sz w:val="12"/>
           <w:szCs w:val="12"/>
         </w:rPr>
+        <w:t>env::{Condition, Config, Env, Exception, Result, Tag}</w:t>
       </w:r>
     </w:p>
     <w:p>
@@ -16707,7 +16571,6 @@
           <w:sz w:val="12"/>
           <w:szCs w:val="12"/>
         </w:rPr>
-        <w:t>config string format: “npages:N,gcmode:GCMODE”</w:t>
       </w:r>
     </w:p>
     <w:p>
@@ -16734,35 +16597,35 @@
           <w:sz w:val="12"/>
           <w:szCs w:val="12"/>
         </w:rPr>
-        <w:t xml:space="preserve">       </w:t>
-      </w:r>
-      <w:r>
-        <w:rPr>
-          <w:rFonts w:ascii="Andale Mono" w:hAnsi="Andale Mono"/>
-          <w:b w:val="false"/>
-          <w:bCs w:val="false"/>
+        <w:t>config string format: “npages:N,gcmode:GCMODE”</w:t>
+      </w:r>
+    </w:p>
+    <w:p>
+      <w:pPr>
+        <w:pStyle w:val="Normal"/>
+        <w:rPr>
+          <w:rFonts w:ascii="Andale Mono" w:hAnsi="Andale Mono"/>
+          <w:b w:val="false"/>
+          <w:bCs w:val="false"/>
+          <w:i/>
           <w:i/>
           <w:iCs/>
           <w:sz w:val="12"/>
           <w:szCs w:val="12"/>
         </w:rPr>
-        <w:t xml:space="preserve">GCMODE – { none, auto, demand } </w:t>
-      </w:r>
-    </w:p>
-    <w:p>
-      <w:pPr>
-        <w:pStyle w:val="Normal"/>
-        <w:rPr>
-          <w:rFonts w:ascii="Andale Mono" w:hAnsi="Andale Mono"/>
-          <w:b w:val="false"/>
-          <w:bCs w:val="false"/>
-          <w:i/>
+      </w:pPr>
+      <w:r>
+        <w:rPr>
+          <w:rFonts w:ascii="Andale Mono" w:hAnsi="Andale Mono"/>
+          <w:b w:val="false"/>
+          <w:bCs w:val="false"/>
           <w:i/>
           <w:iCs/>
           <w:sz w:val="12"/>
           <w:szCs w:val="12"/>
         </w:rPr>
-      </w:pPr>
+        <w:t xml:space="preserve">       </w:t>
+      </w:r>
       <w:r>
         <w:rPr>
           <w:rFonts w:ascii="Andale Mono" w:hAnsi="Andale Mono"/>
@@ -16773,6 +16636,7 @@
           <w:sz w:val="12"/>
           <w:szCs w:val="12"/>
         </w:rPr>
+        <w:t xml:space="preserve">GCMODE – { none, auto, demand } </w:t>
       </w:r>
     </w:p>
     <w:p>
@@ -16799,7 +16663,6 @@
           <w:sz w:val="12"/>
           <w:szCs w:val="12"/>
         </w:rPr>
-        <w:t>If the signal_exception() interface is called, ^C will</w:t>
       </w:r>
     </w:p>
     <w:p>
@@ -16826,16 +16689,19 @@
           <w:sz w:val="12"/>
           <w:szCs w:val="12"/>
         </w:rPr>
-        <w:t>generate a :sigint exception.</w:t>
-      </w:r>
-    </w:p>
-    <w:p>
-      <w:pPr>
-        <w:pStyle w:val="Normal"/>
-        <w:rPr>
-          <w:rFonts w:ascii="Andale Mono" w:hAnsi="Andale Mono"/>
-          <w:b w:val="false"/>
-          <w:bCs w:val="false"/>
+        <w:t>If the signal_exception() interface is called, ^C will</w:t>
+      </w:r>
+    </w:p>
+    <w:p>
+      <w:pPr>
+        <w:pStyle w:val="Normal"/>
+        <w:rPr>
+          <w:rFonts w:ascii="Andale Mono" w:hAnsi="Andale Mono"/>
+          <w:b w:val="false"/>
+          <w:bCs w:val="false"/>
+          <w:i/>
+          <w:i/>
+          <w:iCs/>
           <w:sz w:val="12"/>
           <w:szCs w:val="12"/>
         </w:rPr>
@@ -16845,31 +16711,55 @@
           <w:rFonts w:ascii="Andale Mono" w:hAnsi="Andale Mono"/>
           <w:b w:val="false"/>
           <w:bCs w:val="false"/>
+          <w:i/>
+          <w:iCs/>
           <w:sz w:val="12"/>
           <w:szCs w:val="12"/>
         </w:rPr>
-      </w:r>
-    </w:p>
-    <w:p>
-      <w:pPr>
-        <w:pStyle w:val="Normal"/>
-        <w:rPr>
-          <w:rFonts w:ascii="Andale Mono" w:hAnsi="Andale Mono"/>
-          <w:b w:val="false"/>
-          <w:bCs w:val="false"/>
-        </w:rPr>
-      </w:pPr>
-      <w:r>
-        <w:rPr>
-          <w:rFonts w:ascii="Andale Mono" w:hAnsi="Andale Mono"/>
-          <w:b w:val="false"/>
-          <w:bCs w:val="false"/>
-          <w:i w:val="false"/>
-          <w:iCs w:val="false"/>
+        <w:t>generate a :sigint exception.</w:t>
+      </w:r>
+    </w:p>
+    <w:p>
+      <w:pPr>
+        <w:pStyle w:val="Normal"/>
+        <w:rPr>
+          <w:rFonts w:ascii="Andale Mono" w:hAnsi="Andale Mono"/>
+          <w:b w:val="false"/>
+          <w:bCs w:val="false"/>
           <w:sz w:val="12"/>
           <w:szCs w:val="12"/>
         </w:rPr>
-        <w:t>impl Mu {</w:t>
+      </w:pPr>
+      <w:r>
+        <w:rPr>
+          <w:rFonts w:ascii="Andale Mono" w:hAnsi="Andale Mono"/>
+          <w:b w:val="false"/>
+          <w:bCs w:val="false"/>
+          <w:sz w:val="12"/>
+          <w:szCs w:val="12"/>
+        </w:rPr>
+      </w:r>
+    </w:p>
+    <w:p>
+      <w:pPr>
+        <w:pStyle w:val="Normal"/>
+        <w:rPr>
+          <w:rFonts w:ascii="Andale Mono" w:hAnsi="Andale Mono"/>
+          <w:b w:val="false"/>
+          <w:bCs w:val="false"/>
+        </w:rPr>
+      </w:pPr>
+      <w:r>
+        <w:rPr>
+          <w:rFonts w:ascii="Andale Mono" w:hAnsi="Andale Mono"/>
+          <w:b w:val="false"/>
+          <w:bCs w:val="false"/>
+          <w:i w:val="false"/>
+          <w:iCs w:val="false"/>
+          <w:sz w:val="12"/>
+          <w:szCs w:val="12"/>
+        </w:rPr>
+        <w:t>impl Env {</w:t>
       </w:r>
     </w:p>
     <w:p>

</xml_diff>

<commit_message>
#136 - lib: rip out async
</commit_message>
<xml_diff>
--- a/doc/refcards/lib-ref.docx
+++ b/doc/refcards/lib-ref.docx
@@ -66,7 +66,7 @@
           <w:tab w:val="left" w:pos="4110" w:leader="none"/>
         </w:tabs>
         <w:suppressAutoHyphens w:val="true"/>
-        <w:overflowPunct w:val="true"/>
+        <w:overflowPunct w:val="false"/>
         <w:bidi w:val="0"/>
         <w:spacing w:before="0" w:after="0"/>
         <w:ind w:hanging="0" w:start="0" w:end="0"/>
@@ -235,55 +235,67 @@
           <w:sz w:val="16"/>
           <w:szCs w:val="22"/>
         </w:rPr>
-        <w:t xml:space="preserve">                          </w:t>
-      </w:r>
-      <w:r>
-        <w:rPr>
-          <w:rFonts w:ascii="Georgia" w:hAnsi="Georgia"/>
-          <w:b w:val="false"/>
-          <w:bCs/>
-          <w:i w:val="false"/>
-          <w:iCs/>
-          <w:sz w:val="16"/>
-          <w:szCs w:val="20"/>
-        </w:rPr>
-        <w:t xml:space="preserve"> </w:t>
-      </w:r>
-      <w:r>
-        <w:rPr>
-          <w:rFonts w:ascii="Georgia" w:hAnsi="Georgia"/>
-          <w:b/>
-          <w:bCs/>
-          <w:i/>
-          <w:iCs/>
-          <w:sz w:val="16"/>
-          <w:szCs w:val="16"/>
-        </w:rPr>
-        <w:t>lib:</w:t>
-      </w:r>
-      <w:r>
-        <w:rPr>
-          <w:rFonts w:ascii="Georgia" w:hAnsi="Georgia"/>
-          <w:b/>
-          <w:bCs/>
-          <w:i w:val="false"/>
-          <w:iCs w:val="false"/>
-          <w:sz w:val="16"/>
-          <w:szCs w:val="16"/>
-        </w:rPr>
-        <w:t xml:space="preserve"> namespace version </w:t>
-      </w:r>
-      <w:r>
-        <w:rPr>
-          <w:rFonts w:ascii="Georgia" w:hAnsi="Georgia"/>
-          <w:b/>
-          <w:bCs/>
-          <w:i/>
-          <w:iCs/>
-          <w:sz w:val="16"/>
-          <w:szCs w:val="16"/>
-        </w:rPr>
-        <w:t>0.0.45</w:t>
+        <w:t xml:space="preserve">                       </w:t>
+      </w:r>
+      <w:r>
+        <w:rPr>
+          <w:rFonts w:ascii="Georgia" w:hAnsi="Georgia"/>
+          <w:b/>
+          <w:bCs/>
+          <w:i/>
+          <w:iCs/>
+          <w:sz w:val="16"/>
+          <w:szCs w:val="16"/>
+        </w:rPr>
+        <w:t xml:space="preserve">lib </w:t>
+      </w:r>
+      <w:r>
+        <w:rPr>
+          <w:rFonts w:ascii="Georgia" w:hAnsi="Georgia"/>
+          <w:b/>
+          <w:bCs/>
+          <w:i w:val="false"/>
+          <w:iCs w:val="false"/>
+          <w:sz w:val="16"/>
+          <w:szCs w:val="16"/>
+        </w:rPr>
+        <w:t xml:space="preserve">namespace, version </w:t>
+      </w:r>
+      <w:r>
+        <w:rPr>
+          <w:rFonts w:ascii="Georgia" w:hAnsi="Georgia"/>
+          <w:b/>
+          <w:bCs/>
+          <w:i/>
+          <w:iCs/>
+          <w:sz w:val="16"/>
+          <w:szCs w:val="16"/>
+        </w:rPr>
+        <w:t>0.</w:t>
+      </w:r>
+      <w:r>
+        <w:rPr>
+          <w:rFonts w:ascii="Georgia" w:hAnsi="Georgia"/>
+          <w:b/>
+          <w:bCs/>
+          <w:i/>
+          <w:iCs/>
+          <w:sz w:val="16"/>
+          <w:szCs w:val="16"/>
+        </w:rPr>
+        <w:t>1</w:t>
+      </w:r>
+      <w:r>
+        <w:rPr>
+          <w:rFonts w:ascii="Georgia" w:hAnsi="Georgia"/>
+          <w:b/>
+          <w:bCs/>
+          <w:i/>
+          <w:iCs/>
+          <w:sz w:val="16"/>
+          <w:szCs w:val="16"/>
+        </w:rPr>
+        <w:t>.46</w:t>
       </w:r>
     </w:p>
     <w:p>
@@ -957,96 +969,6 @@
           <w:u w:val="none"/>
         </w:rPr>
         <w:t>(),:nil</w:t>
-      </w:r>
-    </w:p>
-    <w:p>
-      <w:pPr>
-        <w:pStyle w:val="Normal"/>
-        <w:ind w:hanging="0" w:start="0" w:end="0"/>
-        <w:rPr>
-          <w:rFonts w:ascii="Georgia" w:hAnsi="Georgia"/>
-          <w:sz w:val="20"/>
-          <w:szCs w:val="20"/>
-        </w:rPr>
-      </w:pPr>
-      <w:r>
-        <w:rPr>
-          <w:rFonts w:ascii="Andale Mono" w:hAnsi="Andale Mono"/>
-          <w:b w:val="false"/>
-          <w:bCs w:val="false"/>
-          <w:i w:val="false"/>
-          <w:iCs w:val="false"/>
-          <w:sz w:val="16"/>
-          <w:szCs w:val="16"/>
-          <w:u w:val="none"/>
-        </w:rPr>
-        <w:t xml:space="preserve"> </w:t>
-      </w:r>
-      <w:r>
-        <w:rPr>
-          <w:rFonts w:ascii="Andale Mono" w:hAnsi="Andale Mono"/>
-          <w:b w:val="false"/>
-          <w:bCs w:val="false"/>
-          <w:i w:val="false"/>
-          <w:iCs w:val="false"/>
-          <w:sz w:val="16"/>
-          <w:szCs w:val="16"/>
-          <w:u w:val="none"/>
-        </w:rPr>
-        <w:t>:asyncid</w:t>
-      </w:r>
-      <w:r>
-        <w:rPr>
-          <w:rFonts w:ascii="Georgia" w:hAnsi="Georgia"/>
-          <w:b w:val="false"/>
-          <w:bCs w:val="false"/>
-          <w:i w:val="false"/>
-          <w:iCs w:val="false"/>
-          <w:sz w:val="16"/>
-          <w:szCs w:val="20"/>
-          <w:u w:val="none"/>
-        </w:rPr>
-        <w:tab/>
-      </w:r>
-      <w:r>
-        <w:rPr>
-          <w:rFonts w:ascii="Georgia" w:hAnsi="Georgia"/>
-          <w:b w:val="false"/>
-          <w:bCs w:val="false"/>
-          <w:i/>
-          <w:iCs/>
-          <w:sz w:val="18"/>
-          <w:szCs w:val="18"/>
-          <w:u w:val="none"/>
-        </w:rPr>
-        <w:t>async</w:t>
-      </w:r>
-      <w:r>
-        <w:rPr>
-          <w:rFonts w:ascii="Georgia" w:hAnsi="Georgia"/>
-          <w:b w:val="false"/>
-          <w:bCs w:val="false"/>
-          <w:i w:val="false"/>
-          <w:iCs w:val="false"/>
-          <w:sz w:val="16"/>
-          <w:szCs w:val="20"/>
-          <w:u w:val="none"/>
-        </w:rPr>
-        <w:tab/>
-        <w:tab/>
-      </w:r>
-      <w:r>
-        <w:rPr>
-          <w:rFonts w:ascii="Georgia" w:hAnsi="Georgia"/>
-          <w:b w:val="false"/>
-          <w:bCs w:val="false"/>
-          <w:i w:val="false"/>
-          <w:iCs w:val="false"/>
-          <w:sz w:val="18"/>
-          <w:szCs w:val="18"/>
-          <w:u w:val="none"/>
-        </w:rPr>
-        <w:t>async future id</w:t>
       </w:r>
     </w:p>
     <w:p>
@@ -4861,159 +4783,6 @@
           <w:rFonts w:ascii="Georgia" w:hAnsi="Georgia"/>
           <w:b/>
           <w:bCs/>
-          <w:i w:val="false"/>
-          <w:iCs w:val="false"/>
-          <w:sz w:val="18"/>
-          <w:szCs w:val="18"/>
-        </w:rPr>
-        <w:t xml:space="preserve"> </w:t>
-      </w:r>
-      <w:r>
-        <w:rPr>
-          <w:rFonts w:ascii="Georgia" w:hAnsi="Georgia"/>
-          <w:b/>
-          <w:bCs/>
-          <w:i w:val="false"/>
-          <w:iCs w:val="false"/>
-          <w:sz w:val="18"/>
-          <w:szCs w:val="18"/>
-        </w:rPr>
-        <w:t>*:async</w:t>
-      </w:r>
-      <w:r>
-        <w:rPr>
-          <w:rFonts w:ascii="Georgia" w:hAnsi="Georgia"/>
-          <w:b w:val="false"/>
-          <w:bCs/>
-          <w:i w:val="false"/>
-          <w:iCs/>
-          <w:sz w:val="18"/>
-          <w:szCs w:val="18"/>
-        </w:rPr>
-        <w:t xml:space="preserve"> </w:t>
-      </w:r>
-      <w:r>
-        <w:rPr>
-          <w:rFonts w:ascii="Georgia" w:hAnsi="Georgia"/>
-          <w:b w:val="false"/>
-          <w:bCs w:val="false"/>
-          <w:i/>
-          <w:iCs/>
-          <w:sz w:val="18"/>
-          <w:szCs w:val="18"/>
-        </w:rPr>
-        <w:t>fn</w:t>
-      </w:r>
-      <w:r>
-        <w:rPr>
-          <w:rFonts w:ascii="Georgia" w:hAnsi="Georgia"/>
-          <w:b w:val="false"/>
-          <w:bCs/>
-          <w:i w:val="false"/>
-          <w:iCs/>
-          <w:sz w:val="18"/>
-          <w:szCs w:val="18"/>
-        </w:rPr>
-        <w:t xml:space="preserve"> </w:t>
-      </w:r>
-      <w:r>
-        <w:rPr>
-          <w:rFonts w:ascii="Georgia" w:hAnsi="Georgia"/>
-          <w:b w:val="false"/>
-          <w:bCs w:val="false"/>
-          <w:i/>
-          <w:iCs/>
-          <w:sz w:val="18"/>
-          <w:szCs w:val="18"/>
-        </w:rPr>
-        <w:t>. list</w:t>
-      </w:r>
-      <w:r>
-        <w:rPr>
-          <w:rFonts w:ascii="Georgia" w:hAnsi="Georgia"/>
-          <w:b w:val="false"/>
-          <w:bCs w:val="false"/>
-          <w:i w:val="false"/>
-          <w:iCs w:val="false"/>
-          <w:sz w:val="18"/>
-          <w:szCs w:val="18"/>
-        </w:rPr>
-        <w:tab/>
-      </w:r>
-      <w:r>
-        <w:rPr>
-          <w:rFonts w:ascii="Georgia" w:hAnsi="Georgia"/>
-          <w:b w:val="false"/>
-          <w:bCs w:val="false"/>
-          <w:i/>
-          <w:iCs/>
-          <w:sz w:val="18"/>
-          <w:szCs w:val="18"/>
-        </w:rPr>
-        <w:t>async</w:t>
-      </w:r>
-      <w:r>
-        <w:rPr>
-          <w:rFonts w:ascii="Georgia" w:hAnsi="Georgia"/>
-          <w:b/>
-          <w:bCs/>
-          <w:i/>
-          <w:iCs/>
-          <w:sz w:val="18"/>
-          <w:szCs w:val="18"/>
-        </w:rPr>
-        <w:tab/>
-      </w:r>
-      <w:r>
-        <w:rPr>
-          <w:rFonts w:ascii="Georgia" w:hAnsi="Georgia"/>
-          <w:b w:val="false"/>
-          <w:bCs w:val="false"/>
-          <w:i w:val="false"/>
-          <w:iCs w:val="false"/>
-          <w:sz w:val="18"/>
-          <w:szCs w:val="18"/>
-        </w:rPr>
-        <w:t xml:space="preserve">create </w:t>
-      </w:r>
-      <w:r>
-        <w:rPr>
-          <w:rFonts w:ascii="Georgia" w:hAnsi="Georgia"/>
-          <w:b w:val="false"/>
-          <w:bCs w:val="false"/>
-          <w:i/>
-          <w:iCs/>
-          <w:sz w:val="18"/>
-          <w:szCs w:val="18"/>
-        </w:rPr>
-        <w:t>future</w:t>
-      </w:r>
-      <w:r>
-        <w:rPr>
-          <w:rFonts w:ascii="Georgia" w:hAnsi="Georgia"/>
-          <w:b w:val="false"/>
-          <w:bCs w:val="false"/>
-          <w:i w:val="false"/>
-          <w:iCs w:val="false"/>
-          <w:sz w:val="18"/>
-          <w:szCs w:val="18"/>
-        </w:rPr>
-        <w:t xml:space="preserve"> context</w:t>
-      </w:r>
-    </w:p>
-    <w:p>
-      <w:pPr>
-        <w:pStyle w:val="Normal"/>
-        <w:rPr>
-          <w:sz w:val="18"/>
-          <w:szCs w:val="18"/>
-        </w:rPr>
-      </w:pPr>
-      <w:r>
-        <w:rPr>
-          <w:rFonts w:ascii="Georgia" w:hAnsi="Georgia"/>
-          <w:b/>
-          <w:bCs/>
           <w:sz w:val="18"/>
           <w:szCs w:val="18"/>
         </w:rPr>
@@ -5505,12 +5274,14 @@
       <w:pPr>
         <w:pStyle w:val="Normal"/>
         <w:rPr>
-          <w:sz w:val="16"/>
-          <w:szCs w:val="16"/>
-        </w:rPr>
-      </w:pPr>
-      <w:r>
-        <w:rPr>
+          <w:rFonts w:ascii="Georgia" w:hAnsi="Georgia"/>
+          <w:sz w:val="16"/>
+          <w:szCs w:val="16"/>
+        </w:rPr>
+      </w:pPr>
+      <w:r>
+        <w:rPr>
+          <w:rFonts w:ascii="Georgia" w:hAnsi="Georgia"/>
           <w:sz w:val="16"/>
           <w:szCs w:val="16"/>
         </w:rPr>
@@ -6067,217 +5838,16 @@
       <w:pPr>
         <w:pStyle w:val="Normal"/>
         <w:rPr>
-          <w:sz w:val="18"/>
-          <w:szCs w:val="18"/>
-        </w:rPr>
-      </w:pPr>
-      <w:r>
-        <w:rPr>
-          <w:sz w:val="18"/>
-          <w:szCs w:val="18"/>
-        </w:rPr>
-      </w:r>
-    </w:p>
-    <w:p>
-      <w:pPr>
-        <w:pStyle w:val="Normal"/>
-        <w:rPr>
-          <w:sz w:val="18"/>
-          <w:szCs w:val="18"/>
-        </w:rPr>
-      </w:pPr>
-      <w:r>
-        <w:rPr>
-          <w:rFonts w:ascii="Georgia" w:hAnsi="Georgia"/>
-          <w:b/>
-          <w:bCs/>
-          <w:i w:val="false"/>
-          <w:iCs w:val="false"/>
-          <w:sz w:val="18"/>
-          <w:szCs w:val="18"/>
-        </w:rPr>
-        <w:t xml:space="preserve"> </w:t>
-      </w:r>
-      <w:r>
-        <w:rPr>
-          <w:rFonts w:ascii="Georgia" w:hAnsi="Georgia"/>
-          <w:b/>
-          <w:bCs/>
-          <w:i w:val="false"/>
-          <w:iCs w:val="false"/>
-          <w:sz w:val="18"/>
-          <w:szCs w:val="18"/>
-        </w:rPr>
-        <w:t>*await</w:t>
-      </w:r>
-      <w:r>
-        <w:rPr>
-          <w:rFonts w:ascii="Andale Mono" w:hAnsi="Andale Mono"/>
-          <w:b w:val="false"/>
-          <w:bCs w:val="false"/>
-          <w:i w:val="false"/>
-          <w:iCs w:val="false"/>
-          <w:sz w:val="16"/>
-          <w:szCs w:val="16"/>
-        </w:rPr>
-        <w:t xml:space="preserve"> </w:t>
-      </w:r>
-      <w:r>
-        <w:rPr>
-          <w:rFonts w:ascii="Georgia" w:hAnsi="Georgia"/>
-          <w:b w:val="false"/>
-          <w:bCs w:val="false"/>
-          <w:i/>
-          <w:iCs/>
-          <w:sz w:val="18"/>
-          <w:szCs w:val="18"/>
-        </w:rPr>
-        <w:t>async</w:t>
-        <w:tab/>
-        <w:t>T</w:t>
-      </w:r>
-      <w:r>
-        <w:rPr>
-          <w:rFonts w:ascii="Georgia" w:hAnsi="Georgia"/>
-          <w:b/>
-          <w:bCs/>
-          <w:i/>
-          <w:iCs/>
-          <w:sz w:val="18"/>
-          <w:szCs w:val="18"/>
-        </w:rPr>
-        <w:tab/>
-      </w:r>
-      <w:r>
-        <w:rPr>
-          <w:rFonts w:ascii="Georgia" w:hAnsi="Georgia"/>
-          <w:b w:val="false"/>
-          <w:bCs w:val="false"/>
-          <w:i w:val="false"/>
-          <w:iCs w:val="false"/>
-          <w:sz w:val="18"/>
-          <w:szCs w:val="18"/>
-        </w:rPr>
-        <w:t>return value of async future</w:t>
-      </w:r>
-    </w:p>
-    <w:p>
-      <w:pPr>
-        <w:pStyle w:val="Normal"/>
-        <w:rPr>
-          <w:sz w:val="18"/>
-          <w:szCs w:val="18"/>
-        </w:rPr>
-      </w:pPr>
-      <w:r>
-        <w:rPr>
-          <w:rFonts w:ascii="Georgia" w:hAnsi="Georgia"/>
-          <w:b/>
-          <w:bCs/>
-          <w:i w:val="false"/>
-          <w:iCs w:val="false"/>
-          <w:sz w:val="18"/>
-          <w:szCs w:val="18"/>
-        </w:rPr>
-        <w:t xml:space="preserve"> </w:t>
-      </w:r>
-      <w:r>
-        <w:rPr>
-          <w:rFonts w:ascii="Georgia" w:hAnsi="Georgia"/>
-          <w:b/>
-          <w:bCs/>
-          <w:i w:val="false"/>
-          <w:iCs w:val="false"/>
-          <w:sz w:val="18"/>
-          <w:szCs w:val="18"/>
-        </w:rPr>
-        <w:t>*abort</w:t>
-      </w:r>
-      <w:r>
-        <w:rPr>
-          <w:rFonts w:ascii="Andale Mono" w:hAnsi="Andale Mono"/>
-          <w:b w:val="false"/>
-          <w:bCs w:val="false"/>
-          <w:i w:val="false"/>
-          <w:iCs w:val="false"/>
-          <w:sz w:val="16"/>
-          <w:szCs w:val="16"/>
-        </w:rPr>
-        <w:t xml:space="preserve"> </w:t>
-      </w:r>
-      <w:r>
-        <w:rPr>
-          <w:rFonts w:ascii="Georgia" w:hAnsi="Georgia"/>
-          <w:b w:val="false"/>
-          <w:bCs w:val="false"/>
-          <w:i/>
-          <w:iCs/>
-          <w:sz w:val="18"/>
-          <w:szCs w:val="18"/>
-        </w:rPr>
-        <w:t>async</w:t>
-      </w:r>
-      <w:r>
-        <w:rPr>
-          <w:rFonts w:ascii="Andale Mono" w:hAnsi="Andale Mono"/>
-          <w:b w:val="false"/>
-          <w:bCs w:val="false"/>
-          <w:i/>
-          <w:iCs/>
-          <w:sz w:val="16"/>
-          <w:szCs w:val="16"/>
-        </w:rPr>
-        <w:tab/>
-      </w:r>
-      <w:r>
-        <w:rPr>
-          <w:rFonts w:ascii="Georgia" w:hAnsi="Georgia"/>
-          <w:b w:val="false"/>
-          <w:bCs w:val="false"/>
-          <w:i/>
-          <w:iCs/>
-          <w:sz w:val="18"/>
-          <w:szCs w:val="18"/>
-        </w:rPr>
-        <w:t>T</w:t>
-      </w:r>
-      <w:r>
-        <w:rPr>
-          <w:rFonts w:ascii="Georgia" w:hAnsi="Georgia"/>
-          <w:b/>
-          <w:bCs/>
-          <w:i/>
-          <w:iCs/>
-          <w:sz w:val="18"/>
-          <w:szCs w:val="18"/>
-        </w:rPr>
-        <w:tab/>
-      </w:r>
-      <w:r>
-        <w:rPr>
-          <w:rFonts w:ascii="Georgia" w:hAnsi="Georgia"/>
-          <w:b w:val="false"/>
-          <w:bCs w:val="false"/>
-          <w:i w:val="false"/>
-          <w:iCs w:val="false"/>
-          <w:sz w:val="18"/>
-          <w:szCs w:val="18"/>
-        </w:rPr>
-        <w:t>abort future</w:t>
-      </w:r>
-    </w:p>
-    <w:p>
-      <w:pPr>
-        <w:pStyle w:val="Normal"/>
-        <w:rPr>
-          <w:sz w:val="18"/>
-          <w:szCs w:val="18"/>
-        </w:rPr>
-      </w:pPr>
-      <w:r>
-        <w:rPr>
-          <w:sz w:val="18"/>
-          <w:szCs w:val="18"/>
+          <w:rFonts w:ascii="Georgia" w:hAnsi="Georgia"/>
+          <w:sz w:val="16"/>
+          <w:szCs w:val="16"/>
+        </w:rPr>
+      </w:pPr>
+      <w:r>
+        <w:rPr>
+          <w:rFonts w:ascii="Georgia" w:hAnsi="Georgia"/>
+          <w:sz w:val="16"/>
+          <w:szCs w:val="16"/>
         </w:rPr>
       </w:r>
     </w:p>
@@ -6759,12 +6329,14 @@
       <w:pPr>
         <w:pStyle w:val="Normal"/>
         <w:rPr>
-          <w:sz w:val="16"/>
-          <w:szCs w:val="16"/>
-        </w:rPr>
-      </w:pPr>
-      <w:r>
-        <w:rPr>
+          <w:rFonts w:ascii="Georgia" w:hAnsi="Georgia"/>
+          <w:sz w:val="16"/>
+          <w:szCs w:val="16"/>
+        </w:rPr>
+      </w:pPr>
+      <w:r>
+        <w:rPr>
+          <w:rFonts w:ascii="Georgia" w:hAnsi="Georgia"/>
           <w:sz w:val="16"/>
           <w:szCs w:val="16"/>
         </w:rPr>
@@ -7321,6 +6893,74 @@
           <w:lang w:val="en-US" w:eastAsia="zh-CN" w:bidi="hi-IN"/>
         </w:rPr>
         <w:t>string</w:t>
+      </w:r>
+    </w:p>
+    <w:p>
+      <w:pPr>
+        <w:pStyle w:val="Normal"/>
+        <w:rPr>
+          <w:rFonts w:ascii="Georgia" w:hAnsi="Georgia"/>
+          <w:sz w:val="16"/>
+          <w:szCs w:val="16"/>
+        </w:rPr>
+      </w:pPr>
+      <w:r>
+        <w:rPr>
+          <w:rFonts w:ascii="Georgia" w:hAnsi="Georgia"/>
+          <w:sz w:val="16"/>
+          <w:szCs w:val="16"/>
+        </w:rPr>
+      </w:r>
+    </w:p>
+    <w:p>
+      <w:pPr>
+        <w:pStyle w:val="Normal"/>
+        <w:rPr>
+          <w:rFonts w:ascii="Georgia" w:hAnsi="Georgia"/>
+          <w:sz w:val="16"/>
+          <w:szCs w:val="16"/>
+        </w:rPr>
+      </w:pPr>
+      <w:r>
+        <w:rPr>
+          <w:rFonts w:ascii="Georgia" w:hAnsi="Georgia"/>
+          <w:sz w:val="16"/>
+          <w:szCs w:val="16"/>
+        </w:rPr>
+      </w:r>
+    </w:p>
+    <w:p>
+      <w:pPr>
+        <w:pStyle w:val="Normal"/>
+        <w:rPr>
+          <w:rFonts w:ascii="Georgia" w:hAnsi="Georgia"/>
+          <w:sz w:val="16"/>
+          <w:szCs w:val="16"/>
+        </w:rPr>
+      </w:pPr>
+      <w:r>
+        <w:rPr>
+          <w:rFonts w:ascii="Georgia" w:hAnsi="Georgia"/>
+          <w:sz w:val="16"/>
+          <w:szCs w:val="16"/>
+        </w:rPr>
+      </w:r>
+    </w:p>
+    <w:p>
+      <w:pPr>
+        <w:pStyle w:val="Normal"/>
+        <w:rPr>
+          <w:rFonts w:ascii="Georgia" w:hAnsi="Georgia"/>
+          <w:sz w:val="16"/>
+          <w:szCs w:val="16"/>
+        </w:rPr>
+      </w:pPr>
+      <w:r>
+        <w:rPr>
+          <w:rFonts w:ascii="Georgia" w:hAnsi="Georgia"/>
+          <w:sz w:val="16"/>
+          <w:szCs w:val="16"/>
+        </w:rPr>
       </w:r>
     </w:p>
     <w:p>
@@ -9448,12 +9088,14 @@
       <w:pPr>
         <w:pStyle w:val="Normal"/>
         <w:rPr>
-          <w:sz w:val="16"/>
-          <w:szCs w:val="16"/>
-        </w:rPr>
-      </w:pPr>
-      <w:r>
-        <w:rPr>
+          <w:rFonts w:ascii="Georgia" w:hAnsi="Georgia"/>
+          <w:sz w:val="16"/>
+          <w:szCs w:val="16"/>
+        </w:rPr>
+      </w:pPr>
+      <w:r>
+        <w:rPr>
+          <w:rFonts w:ascii="Georgia" w:hAnsi="Georgia"/>
           <w:sz w:val="16"/>
           <w:szCs w:val="16"/>
         </w:rPr>
@@ -11107,7 +10749,7 @@
           <w:tab w:val="left" w:pos="4110" w:leader="none"/>
         </w:tabs>
         <w:suppressAutoHyphens w:val="true"/>
-        <w:overflowPunct w:val="true"/>
+        <w:overflowPunct w:val="false"/>
         <w:bidi w:val="0"/>
         <w:spacing w:before="0" w:after="0"/>
         <w:ind w:hanging="0" w:start="0" w:end="0"/>
@@ -11571,7 +11213,7 @@
           <w:tab w:val="left" w:pos="4110" w:leader="none"/>
         </w:tabs>
         <w:suppressAutoHyphens w:val="true"/>
-        <w:overflowPunct w:val="true"/>
+        <w:overflowPunct w:val="false"/>
         <w:bidi w:val="0"/>
         <w:spacing w:before="0" w:after="0"/>
         <w:ind w:hanging="0" w:start="0" w:end="0"/>
@@ -11600,7 +11242,7 @@
           <w:tab w:val="left" w:pos="4110" w:leader="none"/>
         </w:tabs>
         <w:suppressAutoHyphens w:val="true"/>
-        <w:overflowPunct w:val="true"/>
+        <w:overflowPunct w:val="false"/>
         <w:bidi w:val="0"/>
         <w:spacing w:before="0" w:after="0"/>
         <w:ind w:hanging="0" w:start="0" w:end="0"/>
@@ -11627,7 +11269,7 @@
           <w:tab w:val="left" w:pos="4110" w:leader="none"/>
         </w:tabs>
         <w:suppressAutoHyphens w:val="true"/>
-        <w:overflowPunct w:val="true"/>
+        <w:overflowPunct w:val="false"/>
         <w:bidi w:val="0"/>
         <w:spacing w:before="0" w:after="0"/>
         <w:ind w:hanging="0" w:start="0" w:end="0"/>
@@ -16520,31 +16162,7 @@
           <w:sz w:val="12"/>
           <w:szCs w:val="12"/>
         </w:rPr>
-        <w:t xml:space="preserve">use </w:t>
-      </w:r>
-      <w:r>
-        <w:rPr>
-          <w:rFonts w:ascii="Andale Mono" w:hAnsi="Andale Mono"/>
-          <w:b w:val="false"/>
-          <w:bCs w:val="false"/>
-          <w:i w:val="false"/>
-          <w:iCs w:val="false"/>
-          <w:sz w:val="12"/>
-          <w:szCs w:val="12"/>
-        </w:rPr>
-        <w:t>lib</w:t>
-      </w:r>
-      <w:r>
-        <w:rPr>
-          <w:rFonts w:ascii="Andale Mono" w:hAnsi="Andale Mono"/>
-          <w:b w:val="false"/>
-          <w:bCs w:val="false"/>
-          <w:i w:val="false"/>
-          <w:iCs w:val="false"/>
-          <w:sz w:val="12"/>
-          <w:szCs w:val="12"/>
-        </w:rPr>
-        <w:t>env::{Condition, Config, Env, Exception, Result, Tag}</w:t>
+        <w:t>use libenv::{Condition, Config, Env, Exception, Result, Tag}</w:t>
       </w:r>
     </w:p>
     <w:p>
@@ -20544,7 +20162,7 @@
     <w:pPr>
       <w:widowControl/>
       <w:suppressAutoHyphens w:val="true"/>
-      <w:overflowPunct w:val="true"/>
+      <w:overflowPunct w:val="false"/>
       <w:bidi w:val="0"/>
       <w:spacing w:before="0" w:after="0"/>
       <w:jc w:val="start"/>

</xml_diff>

<commit_message>
#146 - lib: tag environments
</commit_message>
<xml_diff>
--- a/doc/refcards/lib-ref.docx
+++ b/doc/refcards/lib-ref.docx
@@ -271,31 +271,7 @@
           <w:sz w:val="16"/>
           <w:szCs w:val="16"/>
         </w:rPr>
-        <w:t>0.</w:t>
-      </w:r>
-      <w:r>
-        <w:rPr>
-          <w:rFonts w:ascii="Georgia" w:hAnsi="Georgia"/>
-          <w:b/>
-          <w:bCs/>
-          <w:i/>
-          <w:iCs/>
-          <w:sz w:val="16"/>
-          <w:szCs w:val="16"/>
-        </w:rPr>
-        <w:t>1</w:t>
-      </w:r>
-      <w:r>
-        <w:rPr>
-          <w:rFonts w:ascii="Georgia" w:hAnsi="Georgia"/>
-          <w:b/>
-          <w:bCs/>
-          <w:i/>
-          <w:iCs/>
-          <w:sz w:val="16"/>
-          <w:szCs w:val="16"/>
-        </w:rPr>
-        <w:t>.46</w:t>
+        <w:t>0.1.47</w:t>
       </w:r>
     </w:p>
     <w:p>
@@ -1652,7 +1628,7 @@
           <w:sz w:val="18"/>
           <w:szCs w:val="18"/>
         </w:rPr>
-        <w:t>stream</w:t>
+        <w:t>stream, strm</w:t>
       </w:r>
       <w:r>
         <w:rPr>
@@ -1664,7 +1640,6 @@
           <w:sz w:val="20"/>
           <w:szCs w:val="20"/>
         </w:rPr>
-        <w:tab/>
         <w:tab/>
       </w:r>
       <w:r>
@@ -3572,398 +3547,12 @@
       <w:pPr>
         <w:pStyle w:val="Normal"/>
         <w:rPr>
-          <w:sz w:val="24"/>
-          <w:szCs w:val="24"/>
-        </w:rPr>
-      </w:pPr>
-      <w:r>
-        <w:rPr>
-          <w:rFonts w:eastAsia="Songti SC" w:cs="Arial Unicode MS" w:ascii="Georgia" w:hAnsi="Georgia"/>
-          <w:b/>
-          <w:bCs/>
-          <w:i/>
-          <w:iCs/>
-          <w:color w:val="FFFFFF"/>
-          <w:kern w:val="2"/>
-          <w:sz w:val="20"/>
-          <w:szCs w:val="20"/>
-          <w:u w:val="none"/>
-          <w:shd w:fill="333333" w:val="clear"/>
-          <w:lang w:val="en-US" w:eastAsia="zh-CN" w:bidi="hi-IN"/>
-        </w:rPr>
-        <w:t xml:space="preserve">                           </w:t>
-      </w:r>
-      <w:r>
-        <w:rPr>
-          <w:rFonts w:eastAsia="Songti SC" w:cs="Arial Unicode MS" w:ascii="Georgia" w:hAnsi="Georgia"/>
-          <w:b/>
-          <w:bCs/>
-          <w:i/>
-          <w:iCs/>
-          <w:color w:val="FFFFFF"/>
-          <w:kern w:val="2"/>
-          <w:sz w:val="20"/>
-          <w:szCs w:val="20"/>
-          <w:u w:val="none"/>
-          <w:shd w:fill="333333" w:val="clear"/>
-          <w:lang w:val="en-US" w:eastAsia="zh-CN" w:bidi="hi-IN"/>
-        </w:rPr>
-        <w:t xml:space="preserve">Struct                                      </w:t>
-      </w:r>
-      <w:r>
-        <w:rPr>
-          <w:rFonts w:eastAsia="Songti SC" w:cs="Arial Unicode MS" w:ascii="Georgia" w:hAnsi="Georgia"/>
-          <w:b/>
-          <w:bCs/>
-          <w:i/>
-          <w:iCs/>
-          <w:color w:val="000000"/>
-          <w:kern w:val="2"/>
-          <w:sz w:val="20"/>
-          <w:szCs w:val="20"/>
-          <w:u w:val="none"/>
-          <w:shd w:fill="333333" w:val="clear"/>
-          <w:lang w:val="en-US" w:eastAsia="zh-CN" w:bidi="hi-IN"/>
-        </w:rPr>
-        <w:t>t</w:t>
-      </w:r>
-    </w:p>
-    <w:p>
-      <w:pPr>
-        <w:pStyle w:val="Normal"/>
-        <w:rPr>
-          <w:rFonts w:ascii="Georgia" w:hAnsi="Georgia"/>
-          <w:sz w:val="16"/>
-          <w:szCs w:val="16"/>
-        </w:rPr>
-      </w:pPr>
-      <w:r>
-        <w:rPr>
-          <w:rFonts w:ascii="Georgia" w:hAnsi="Georgia"/>
-          <w:sz w:val="16"/>
-          <w:szCs w:val="16"/>
-        </w:rPr>
-      </w:r>
-    </w:p>
-    <w:p>
-      <w:pPr>
-        <w:pStyle w:val="Normal"/>
-        <w:rPr>
-          <w:sz w:val="18"/>
-          <w:szCs w:val="18"/>
-        </w:rPr>
-      </w:pPr>
-      <w:r>
-        <w:rPr>
-          <w:rFonts w:ascii="Georgia" w:hAnsi="Georgia"/>
-          <w:b/>
-          <w:bCs/>
-          <w:i w:val="false"/>
-          <w:iCs w:val="false"/>
-          <w:sz w:val="18"/>
-          <w:szCs w:val="18"/>
-          <w:u w:val="none"/>
-        </w:rPr>
-        <w:t xml:space="preserve">  </w:t>
-      </w:r>
-      <w:r>
-        <w:rPr>
-          <w:rFonts w:ascii="Georgia" w:hAnsi="Georgia"/>
-          <w:b/>
-          <w:bCs/>
-          <w:i w:val="false"/>
-          <w:iCs w:val="false"/>
-          <w:sz w:val="18"/>
-          <w:szCs w:val="18"/>
-          <w:u w:val="none"/>
-        </w:rPr>
-        <w:t>struct</w:t>
-      </w:r>
-      <w:r>
-        <w:rPr>
-          <w:rFonts w:ascii="Georgia" w:hAnsi="Georgia"/>
-          <w:b w:val="false"/>
-          <w:bCs w:val="false"/>
-          <w:i w:val="false"/>
-          <w:iCs/>
-          <w:sz w:val="18"/>
-          <w:szCs w:val="18"/>
-          <w:u w:val="none"/>
-        </w:rPr>
-        <w:t xml:space="preserve"> </w:t>
-      </w:r>
-      <w:r>
-        <w:rPr>
-          <w:rFonts w:ascii="Georgia" w:hAnsi="Georgia"/>
-          <w:b w:val="false"/>
-          <w:bCs w:val="false"/>
-          <w:i/>
-          <w:iCs/>
-          <w:sz w:val="18"/>
-          <w:szCs w:val="18"/>
-          <w:u w:val="none"/>
-        </w:rPr>
-        <w:t xml:space="preserve">key list  </w:t>
-      </w:r>
-      <w:r>
-        <w:rPr>
-          <w:b w:val="false"/>
-          <w:bCs w:val="false"/>
-          <w:i/>
-          <w:iCs/>
-          <w:sz w:val="18"/>
-          <w:szCs w:val="18"/>
-          <w:u w:val="none"/>
-        </w:rPr>
-        <w:t xml:space="preserve">  struct</w:t>
-        <w:tab/>
-      </w:r>
-      <w:r>
-        <w:rPr>
-          <w:rFonts w:ascii="Georgia" w:hAnsi="Georgia"/>
-          <w:b w:val="false"/>
-          <w:bCs w:val="false"/>
-          <w:i w:val="false"/>
-          <w:iCs w:val="false"/>
-          <w:sz w:val="18"/>
-          <w:szCs w:val="18"/>
-          <w:u w:val="none"/>
-        </w:rPr>
-        <w:t>of  type</w:t>
-      </w:r>
-      <w:r>
-        <w:rPr>
-          <w:rFonts w:ascii="Georgia" w:hAnsi="Georgia"/>
-          <w:b w:val="false"/>
-          <w:bCs w:val="false"/>
-          <w:i/>
-          <w:iCs/>
-          <w:sz w:val="18"/>
-          <w:szCs w:val="18"/>
-          <w:u w:val="none"/>
-        </w:rPr>
-        <w:t xml:space="preserve"> key </w:t>
-      </w:r>
-      <w:r>
-        <w:rPr>
-          <w:rFonts w:ascii="Georgia" w:hAnsi="Georgia"/>
-          <w:b w:val="false"/>
-          <w:bCs w:val="false"/>
-          <w:i w:val="false"/>
-          <w:iCs w:val="false"/>
-          <w:sz w:val="18"/>
-          <w:szCs w:val="18"/>
-          <w:u w:val="none"/>
-        </w:rPr>
-        <w:t>from list</w:t>
-      </w:r>
-    </w:p>
-    <w:p>
-      <w:pPr>
-        <w:pStyle w:val="Normal"/>
-        <w:rPr>
-          <w:sz w:val="18"/>
-          <w:szCs w:val="18"/>
-        </w:rPr>
-      </w:pPr>
-      <w:r>
-        <w:rPr>
-          <w:rFonts w:ascii="Georgia" w:hAnsi="Georgia"/>
-          <w:b/>
-          <w:bCs/>
-          <w:sz w:val="18"/>
-          <w:szCs w:val="18"/>
-        </w:rPr>
-        <w:t xml:space="preserve">  </w:t>
-      </w:r>
-      <w:r>
-        <w:rPr>
-          <w:rFonts w:ascii="Georgia" w:hAnsi="Georgia"/>
-          <w:b/>
-          <w:bCs/>
-          <w:sz w:val="18"/>
-          <w:szCs w:val="18"/>
-        </w:rPr>
-        <w:t>st-type</w:t>
-      </w:r>
-      <w:r>
-        <w:rPr>
-          <w:rFonts w:ascii="Georgia" w:hAnsi="Georgia"/>
-          <w:b w:val="false"/>
-          <w:i w:val="false"/>
-          <w:sz w:val="18"/>
-          <w:szCs w:val="18"/>
-        </w:rPr>
-        <w:t xml:space="preserve"> </w:t>
-      </w:r>
-      <w:r>
-        <w:rPr>
-          <w:rFonts w:ascii="Georgia" w:hAnsi="Georgia"/>
-          <w:b w:val="false"/>
-          <w:i/>
-          <w:iCs/>
-          <w:sz w:val="18"/>
-          <w:szCs w:val="18"/>
-        </w:rPr>
-        <w:t>struct</w:t>
-      </w:r>
-      <w:r>
-        <w:rPr>
-          <w:rFonts w:ascii="Georgia" w:hAnsi="Georgia"/>
-          <w:b w:val="false"/>
-          <w:i w:val="false"/>
-          <w:iCs w:val="false"/>
-          <w:sz w:val="18"/>
-          <w:szCs w:val="18"/>
-        </w:rPr>
-        <w:tab/>
-      </w:r>
-      <w:r>
-        <w:rPr>
-          <w:rFonts w:ascii="Georgia" w:hAnsi="Georgia"/>
-          <w:b w:val="false"/>
-          <w:i/>
-          <w:iCs/>
-          <w:sz w:val="18"/>
-          <w:szCs w:val="18"/>
-        </w:rPr>
-        <w:t>key</w:t>
-        <w:tab/>
-      </w:r>
-      <w:r>
-        <w:rPr>
-          <w:rFonts w:ascii="Georgia" w:hAnsi="Georgia"/>
-          <w:b w:val="false"/>
-          <w:i w:val="false"/>
-          <w:iCs w:val="false"/>
-          <w:sz w:val="18"/>
-          <w:szCs w:val="18"/>
-        </w:rPr>
-        <w:t>struct</w:t>
-      </w:r>
-      <w:r>
-        <w:rPr>
-          <w:rFonts w:ascii="Georgia" w:hAnsi="Georgia"/>
-          <w:b w:val="false"/>
-          <w:i/>
-          <w:iCs/>
-          <w:sz w:val="18"/>
-          <w:szCs w:val="18"/>
-        </w:rPr>
-        <w:t xml:space="preserve"> </w:t>
-      </w:r>
-      <w:r>
-        <w:rPr>
-          <w:rFonts w:ascii="Georgia" w:hAnsi="Georgia"/>
-          <w:b w:val="false"/>
-          <w:i w:val="false"/>
-          <w:iCs w:val="false"/>
-          <w:sz w:val="18"/>
-          <w:szCs w:val="18"/>
-        </w:rPr>
-        <w:t>type keyword</w:t>
-      </w:r>
-    </w:p>
-    <w:p>
-      <w:pPr>
-        <w:pStyle w:val="Normal"/>
-        <w:rPr>
-          <w:sz w:val="18"/>
-          <w:szCs w:val="18"/>
-        </w:rPr>
-      </w:pPr>
-      <w:r>
-        <w:rPr>
-          <w:rFonts w:ascii="Georgia" w:hAnsi="Georgia"/>
-          <w:b/>
-          <w:bCs/>
-          <w:sz w:val="18"/>
-          <w:szCs w:val="18"/>
-        </w:rPr>
-        <w:t xml:space="preserve">  </w:t>
-      </w:r>
-      <w:r>
-        <w:rPr>
-          <w:rFonts w:ascii="Georgia" w:hAnsi="Georgia"/>
-          <w:b/>
-          <w:bCs/>
-          <w:sz w:val="18"/>
-          <w:szCs w:val="18"/>
-        </w:rPr>
-        <w:t>st-vec</w:t>
-      </w:r>
-      <w:r>
-        <w:rPr>
-          <w:rFonts w:ascii="Georgia" w:hAnsi="Georgia"/>
-          <w:b w:val="false"/>
-          <w:i w:val="false"/>
-          <w:iCs/>
-          <w:sz w:val="18"/>
-          <w:szCs w:val="18"/>
-        </w:rPr>
-        <w:t xml:space="preserve"> </w:t>
-      </w:r>
-      <w:r>
-        <w:rPr>
-          <w:rFonts w:ascii="Georgia" w:hAnsi="Georgia"/>
-          <w:b w:val="false"/>
-          <w:i/>
-          <w:iCs/>
-          <w:sz w:val="18"/>
-          <w:szCs w:val="18"/>
-        </w:rPr>
-        <w:t>struct</w:t>
-      </w:r>
-      <w:r>
-        <w:rPr>
-          <w:rFonts w:ascii="Georgia" w:hAnsi="Georgia"/>
-          <w:b w:val="false"/>
-          <w:bCs w:val="false"/>
-          <w:i w:val="false"/>
-          <w:iCs/>
-          <w:sz w:val="18"/>
-          <w:szCs w:val="18"/>
-        </w:rPr>
-        <w:tab/>
-      </w:r>
-      <w:r>
-        <w:rPr>
-          <w:rFonts w:ascii="Georgia" w:hAnsi="Georgia"/>
-          <w:b w:val="false"/>
-          <w:bCs w:val="false"/>
-          <w:i/>
-          <w:iCs/>
-          <w:sz w:val="18"/>
-          <w:szCs w:val="18"/>
-        </w:rPr>
-        <w:t>vector</w:t>
-        <w:tab/>
-      </w:r>
-      <w:r>
-        <w:rPr>
-          <w:rFonts w:ascii="Georgia" w:hAnsi="Georgia"/>
-          <w:b w:val="false"/>
-          <w:bCs w:val="false"/>
-          <w:i w:val="false"/>
-          <w:iCs w:val="false"/>
-          <w:sz w:val="18"/>
-          <w:szCs w:val="18"/>
-        </w:rPr>
-        <w:t>of struct members</w:t>
-      </w:r>
-    </w:p>
-    <w:p>
-      <w:pPr>
-        <w:pStyle w:val="Normal"/>
-        <w:rPr>
-          <w:rFonts w:ascii="Georgia" w:hAnsi="Georgia"/>
-          <w:sz w:val="16"/>
-          <w:szCs w:val="16"/>
-        </w:rPr>
-      </w:pPr>
-      <w:r>
-        <w:rPr>
-          <w:rFonts w:ascii="Georgia" w:hAnsi="Georgia"/>
+          <w:sz w:val="16"/>
+          <w:szCs w:val="16"/>
+        </w:rPr>
+      </w:pPr>
+      <w:r>
+        <w:rPr>
           <w:sz w:val="16"/>
           <w:szCs w:val="16"/>
         </w:rPr>
@@ -6893,6 +6482,475 @@
           <w:lang w:val="en-US" w:eastAsia="zh-CN" w:bidi="hi-IN"/>
         </w:rPr>
         <w:t>string</w:t>
+      </w:r>
+    </w:p>
+    <w:p>
+      <w:pPr>
+        <w:pStyle w:val="Normal"/>
+        <w:rPr>
+          <w:rFonts w:ascii="Georgia" w:hAnsi="Georgia"/>
+          <w:sz w:val="16"/>
+          <w:szCs w:val="16"/>
+        </w:rPr>
+      </w:pPr>
+      <w:r>
+        <w:rPr>
+          <w:rFonts w:ascii="Georgia" w:hAnsi="Georgia"/>
+          <w:sz w:val="16"/>
+          <w:szCs w:val="16"/>
+        </w:rPr>
+      </w:r>
+    </w:p>
+    <w:p>
+      <w:pPr>
+        <w:pStyle w:val="Normal"/>
+        <w:rPr>
+          <w:rFonts w:ascii="Georgia" w:hAnsi="Georgia"/>
+          <w:sz w:val="20"/>
+          <w:szCs w:val="20"/>
+        </w:rPr>
+      </w:pPr>
+      <w:r>
+        <w:rPr>
+          <w:rFonts w:ascii="Georgia" w:hAnsi="Georgia"/>
+          <w:b/>
+          <w:bCs/>
+          <w:i/>
+          <w:iCs/>
+          <w:sz w:val="20"/>
+          <w:szCs w:val="20"/>
+          <w:u w:val="none"/>
+          <w:shd w:fill="333333" w:val="clear"/>
+        </w:rPr>
+        <w:t xml:space="preserve">                            </w:t>
+      </w:r>
+      <w:r>
+        <w:rPr>
+          <w:rFonts w:ascii="Georgia" w:hAnsi="Georgia"/>
+          <w:b/>
+          <w:bCs/>
+          <w:i/>
+          <w:iCs/>
+          <w:sz w:val="20"/>
+          <w:szCs w:val="20"/>
+          <w:u w:val="none"/>
+          <w:shd w:fill="333333" w:val="clear"/>
+        </w:rPr>
+        <w:t xml:space="preserve">Future                                  </w:t>
+      </w:r>
+      <w:r>
+        <w:rPr>
+          <w:rFonts w:ascii="Georgia" w:hAnsi="Georgia"/>
+          <w:b/>
+          <w:bCs/>
+          <w:i/>
+          <w:iCs/>
+          <w:color w:val="000000"/>
+          <w:sz w:val="20"/>
+          <w:szCs w:val="20"/>
+          <w:u w:val="none"/>
+          <w:shd w:fill="333333" w:val="clear"/>
+        </w:rPr>
+        <w:t>s</w:t>
+      </w:r>
+      <w:r>
+        <w:rPr>
+          <w:rFonts w:ascii="Georgia" w:hAnsi="Georgia"/>
+          <w:b/>
+          <w:bCs/>
+          <w:i/>
+          <w:iCs/>
+          <w:sz w:val="20"/>
+          <w:szCs w:val="20"/>
+          <w:u w:val="none"/>
+          <w:shd w:fill="000000" w:val="clear"/>
+        </w:rPr>
+        <w:t xml:space="preserve">                 </w:t>
+      </w:r>
+      <w:r>
+        <w:rPr>
+          <w:rFonts w:ascii="Georgia" w:hAnsi="Georgia"/>
+          <w:b/>
+          <w:bCs/>
+          <w:i/>
+          <w:iCs/>
+          <w:color w:val="000000"/>
+          <w:sz w:val="20"/>
+          <w:szCs w:val="20"/>
+          <w:u w:val="none"/>
+          <w:shd w:fill="000000" w:val="clear"/>
+        </w:rPr>
+        <w:t xml:space="preserve"> </w:t>
+      </w:r>
+      <w:r>
+        <w:rPr>
+          <w:rFonts w:ascii="Georgia" w:hAnsi="Georgia"/>
+          <w:b/>
+          <w:bCs/>
+          <w:i/>
+          <w:iCs/>
+          <w:sz w:val="20"/>
+          <w:szCs w:val="20"/>
+          <w:u w:val="none"/>
+          <w:shd w:fill="000000" w:val="clear"/>
+        </w:rPr>
+        <w:t xml:space="preserve"> </w:t>
+      </w:r>
+    </w:p>
+    <w:p>
+      <w:pPr>
+        <w:pStyle w:val="Normal"/>
+        <w:rPr>
+          <w:sz w:val="16"/>
+          <w:szCs w:val="16"/>
+        </w:rPr>
+      </w:pPr>
+      <w:r>
+        <w:rPr>
+          <w:sz w:val="16"/>
+          <w:szCs w:val="16"/>
+        </w:rPr>
+      </w:r>
+    </w:p>
+    <w:p>
+      <w:pPr>
+        <w:pStyle w:val="Normal"/>
+        <w:rPr>
+          <w:sz w:val="18"/>
+          <w:szCs w:val="18"/>
+        </w:rPr>
+      </w:pPr>
+      <w:r>
+        <w:rPr>
+          <w:rFonts w:ascii="Georgia" w:hAnsi="Georgia"/>
+          <w:b/>
+          <w:bCs/>
+          <w:i w:val="false"/>
+          <w:iCs w:val="false"/>
+          <w:sz w:val="18"/>
+          <w:szCs w:val="18"/>
+          <w:u w:val="none"/>
+        </w:rPr>
+        <w:t xml:space="preserve"> </w:t>
+      </w:r>
+      <w:r>
+        <w:rPr>
+          <w:rFonts w:ascii="Georgia" w:hAnsi="Georgia"/>
+          <w:b/>
+          <w:bCs/>
+          <w:i w:val="false"/>
+          <w:iCs w:val="false"/>
+          <w:sz w:val="18"/>
+          <w:szCs w:val="18"/>
+          <w:u w:val="none"/>
+        </w:rPr>
+        <w:t>future</w:t>
+      </w:r>
+      <w:r>
+        <w:rPr>
+          <w:rFonts w:ascii="Georgia" w:hAnsi="Georgia"/>
+          <w:b w:val="false"/>
+          <w:bCs w:val="false"/>
+          <w:i w:val="false"/>
+          <w:iCs/>
+          <w:sz w:val="18"/>
+          <w:szCs w:val="18"/>
+          <w:u w:val="none"/>
+        </w:rPr>
+        <w:t xml:space="preserve"> </w:t>
+      </w:r>
+      <w:r>
+        <w:rPr>
+          <w:rFonts w:ascii="Georgia" w:hAnsi="Georgia"/>
+          <w:b w:val="false"/>
+          <w:bCs w:val="false"/>
+          <w:i/>
+          <w:iCs/>
+          <w:sz w:val="18"/>
+          <w:szCs w:val="18"/>
+          <w:u w:val="none"/>
+        </w:rPr>
+        <w:t>fn</w:t>
+      </w:r>
+      <w:r>
+        <w:rPr>
+          <w:rFonts w:ascii="Georgia" w:hAnsi="Georgia"/>
+          <w:b w:val="false"/>
+          <w:bCs w:val="false"/>
+          <w:i w:val="false"/>
+          <w:iCs/>
+          <w:sz w:val="18"/>
+          <w:szCs w:val="18"/>
+          <w:u w:val="none"/>
+        </w:rPr>
+        <w:t xml:space="preserve"> </w:t>
+      </w:r>
+      <w:r>
+        <w:rPr>
+          <w:rFonts w:ascii="Georgia" w:hAnsi="Georgia"/>
+          <w:b w:val="false"/>
+          <w:bCs w:val="false"/>
+          <w:i/>
+          <w:iCs/>
+          <w:sz w:val="18"/>
+          <w:szCs w:val="18"/>
+          <w:u w:val="none"/>
+        </w:rPr>
+        <w:t>list</w:t>
+      </w:r>
+      <w:r>
+        <w:rPr>
+          <w:rFonts w:ascii="Georgia" w:hAnsi="Georgia"/>
+          <w:b w:val="false"/>
+          <w:bCs w:val="false"/>
+          <w:i w:val="false"/>
+          <w:iCs/>
+          <w:sz w:val="18"/>
+          <w:szCs w:val="18"/>
+          <w:u w:val="none"/>
+        </w:rPr>
+        <w:tab/>
+      </w:r>
+      <w:r>
+        <w:rPr>
+          <w:rFonts w:ascii="Georgia" w:hAnsi="Georgia"/>
+          <w:b w:val="false"/>
+          <w:bCs w:val="false"/>
+          <w:i/>
+          <w:iCs/>
+          <w:sz w:val="18"/>
+          <w:szCs w:val="18"/>
+          <w:u w:val="none"/>
+        </w:rPr>
+        <w:t>struct</w:t>
+      </w:r>
+      <w:r>
+        <w:rPr>
+          <w:rFonts w:ascii="Georgia" w:hAnsi="Georgia"/>
+          <w:b w:val="false"/>
+          <w:bCs w:val="false"/>
+          <w:i w:val="false"/>
+          <w:iCs/>
+          <w:sz w:val="18"/>
+          <w:szCs w:val="18"/>
+          <w:u w:val="none"/>
+        </w:rPr>
+        <w:tab/>
+      </w:r>
+      <w:r>
+        <w:rPr>
+          <w:rFonts w:ascii="Georgia" w:hAnsi="Georgia"/>
+          <w:b w:val="false"/>
+          <w:bCs w:val="false"/>
+          <w:i w:val="false"/>
+          <w:iCs/>
+          <w:sz w:val="18"/>
+          <w:szCs w:val="18"/>
+          <w:u w:val="none"/>
+        </w:rPr>
+        <w:t>create future</w:t>
+      </w:r>
+    </w:p>
+    <w:p>
+      <w:pPr>
+        <w:pStyle w:val="Normal"/>
+        <w:rPr>
+          <w:sz w:val="18"/>
+          <w:szCs w:val="18"/>
+        </w:rPr>
+      </w:pPr>
+      <w:r>
+        <w:rPr>
+          <w:rFonts w:ascii="Georgia" w:hAnsi="Georgia"/>
+          <w:b/>
+          <w:bCs/>
+          <w:sz w:val="18"/>
+          <w:szCs w:val="18"/>
+        </w:rPr>
+        <w:t xml:space="preserve"> </w:t>
+      </w:r>
+      <w:r>
+        <w:rPr>
+          <w:rFonts w:ascii="Georgia" w:hAnsi="Georgia"/>
+          <w:b/>
+          <w:bCs/>
+          <w:sz w:val="18"/>
+          <w:szCs w:val="18"/>
+        </w:rPr>
+        <w:t>fwait</w:t>
+      </w:r>
+      <w:r>
+        <w:rPr>
+          <w:rFonts w:ascii="Georgia" w:hAnsi="Georgia"/>
+          <w:b w:val="false"/>
+          <w:i w:val="false"/>
+          <w:sz w:val="18"/>
+          <w:szCs w:val="18"/>
+        </w:rPr>
+        <w:t xml:space="preserve"> </w:t>
+      </w:r>
+      <w:r>
+        <w:rPr>
+          <w:rFonts w:ascii="Georgia" w:hAnsi="Georgia"/>
+          <w:b w:val="false"/>
+          <w:i/>
+          <w:iCs/>
+          <w:sz w:val="18"/>
+          <w:szCs w:val="18"/>
+        </w:rPr>
+        <w:t>struct</w:t>
+      </w:r>
+      <w:r>
+        <w:rPr>
+          <w:rFonts w:ascii="Georgia" w:hAnsi="Georgia"/>
+          <w:b w:val="false"/>
+          <w:i w:val="false"/>
+          <w:iCs w:val="false"/>
+          <w:sz w:val="18"/>
+          <w:szCs w:val="18"/>
+        </w:rPr>
+        <w:tab/>
+      </w:r>
+      <w:r>
+        <w:rPr>
+          <w:rFonts w:ascii="Georgia" w:hAnsi="Georgia"/>
+          <w:b w:val="false"/>
+          <w:bCs w:val="false"/>
+          <w:i/>
+          <w:iCs/>
+          <w:sz w:val="18"/>
+          <w:szCs w:val="18"/>
+          <w:u w:val="none"/>
+        </w:rPr>
+        <w:t>T</w:t>
+      </w:r>
+      <w:r>
+        <w:rPr>
+          <w:rFonts w:ascii="Georgia" w:hAnsi="Georgia"/>
+          <w:b w:val="false"/>
+          <w:bCs w:val="false"/>
+          <w:i w:val="false"/>
+          <w:iCs/>
+          <w:sz w:val="18"/>
+          <w:szCs w:val="18"/>
+          <w:u w:val="none"/>
+        </w:rPr>
+        <w:tab/>
+      </w:r>
+      <w:r>
+        <w:rPr>
+          <w:rFonts w:ascii="Georgia" w:hAnsi="Georgia"/>
+          <w:b w:val="false"/>
+          <w:bCs w:val="false"/>
+          <w:i w:val="false"/>
+          <w:iCs w:val="false"/>
+          <w:sz w:val="18"/>
+          <w:szCs w:val="18"/>
+          <w:u w:val="none"/>
+        </w:rPr>
+        <w:t>wait for complete</w:t>
+      </w:r>
+    </w:p>
+    <w:p>
+      <w:pPr>
+        <w:pStyle w:val="Normal"/>
+        <w:rPr>
+          <w:sz w:val="18"/>
+          <w:szCs w:val="18"/>
+        </w:rPr>
+      </w:pPr>
+      <w:r>
+        <w:rPr>
+          <w:rFonts w:ascii="Georgia" w:hAnsi="Georgia"/>
+          <w:b/>
+          <w:bCs/>
+          <w:sz w:val="18"/>
+          <w:szCs w:val="18"/>
+        </w:rPr>
+        <w:t xml:space="preserve"> </w:t>
+      </w:r>
+      <w:r>
+        <w:rPr>
+          <w:rFonts w:ascii="Georgia" w:hAnsi="Georgia"/>
+          <w:b/>
+          <w:bCs/>
+          <w:sz w:val="18"/>
+          <w:szCs w:val="18"/>
+        </w:rPr>
+        <w:t>fdone</w:t>
+      </w:r>
+      <w:r>
+        <w:rPr>
+          <w:rFonts w:ascii="Georgia" w:hAnsi="Georgia"/>
+          <w:b w:val="false"/>
+          <w:i w:val="false"/>
+          <w:iCs/>
+          <w:sz w:val="18"/>
+          <w:szCs w:val="18"/>
+        </w:rPr>
+        <w:t xml:space="preserve"> </w:t>
+      </w:r>
+      <w:r>
+        <w:rPr>
+          <w:rFonts w:ascii="Georgia" w:hAnsi="Georgia"/>
+          <w:b w:val="false"/>
+          <w:i/>
+          <w:iCs/>
+          <w:sz w:val="18"/>
+          <w:szCs w:val="18"/>
+        </w:rPr>
+        <w:t>struct</w:t>
+      </w:r>
+      <w:r>
+        <w:rPr>
+          <w:rFonts w:ascii="Georgia" w:hAnsi="Georgia"/>
+          <w:b w:val="false"/>
+          <w:bCs w:val="false"/>
+          <w:i w:val="false"/>
+          <w:iCs/>
+          <w:sz w:val="18"/>
+          <w:szCs w:val="18"/>
+        </w:rPr>
+        <w:tab/>
+      </w:r>
+      <w:r>
+        <w:rPr>
+          <w:rFonts w:ascii="Georgia" w:hAnsi="Georgia"/>
+          <w:b w:val="false"/>
+          <w:bCs w:val="false"/>
+          <w:i/>
+          <w:iCs/>
+          <w:sz w:val="18"/>
+          <w:szCs w:val="18"/>
+          <w:u w:val="none"/>
+        </w:rPr>
+        <w:t>bool</w:t>
+      </w:r>
+      <w:r>
+        <w:rPr>
+          <w:rFonts w:ascii="Georgia" w:hAnsi="Georgia"/>
+          <w:b w:val="false"/>
+          <w:bCs w:val="false"/>
+          <w:i w:val="false"/>
+          <w:iCs/>
+          <w:sz w:val="18"/>
+          <w:szCs w:val="18"/>
+          <w:u w:val="none"/>
+        </w:rPr>
+        <w:tab/>
+      </w:r>
+      <w:r>
+        <w:rPr>
+          <w:rFonts w:ascii="Georgia" w:hAnsi="Georgia"/>
+          <w:b w:val="false"/>
+          <w:bCs w:val="false"/>
+          <w:i w:val="false"/>
+          <w:iCs w:val="false"/>
+          <w:sz w:val="18"/>
+          <w:szCs w:val="18"/>
+          <w:u w:val="none"/>
+        </w:rPr>
+        <w:t>poll completion</w:t>
       </w:r>
     </w:p>
     <w:p>
@@ -10755,14 +10813,16 @@
         <w:ind w:hanging="0" w:start="0" w:end="0"/>
         <w:jc w:val="start"/>
         <w:rPr>
-          <w:sz w:val="32"/>
-          <w:szCs w:val="32"/>
-        </w:rPr>
-      </w:pPr>
-      <w:r>
-        <w:rPr>
-          <w:sz w:val="32"/>
-          <w:szCs w:val="32"/>
+          <w:rFonts w:ascii="Georgia" w:hAnsi="Georgia"/>
+          <w:sz w:val="16"/>
+          <w:szCs w:val="16"/>
+        </w:rPr>
+      </w:pPr>
+      <w:r>
+        <w:rPr>
+          <w:rFonts w:ascii="Georgia" w:hAnsi="Georgia"/>
+          <w:sz w:val="16"/>
+          <w:szCs w:val="16"/>
         </w:rPr>
       </w:r>
     </w:p>
@@ -10920,7 +10980,7 @@
           <w:sz w:val="18"/>
           <w:szCs w:val="18"/>
         </w:rPr>
-        <w:t>stream</w:t>
+        <w:t>strm</w:t>
       </w:r>
       <w:r>
         <w:rPr>
@@ -10970,184 +11030,163 @@
         </w:rPr>
         <w:t>T</w:t>
       </w:r>
-    </w:p>
-    <w:p>
-      <w:pPr>
-        <w:pStyle w:val="Normal"/>
-        <w:rPr>
-          <w:rFonts w:ascii="Georgia" w:hAnsi="Georgia"/>
+      <w:r>
+        <w:rPr>
+          <w:rFonts w:ascii="Georgia" w:hAnsi="Georgia"/>
+          <w:b w:val="false"/>
+          <w:bCs/>
+          <w:i w:val="false"/>
+          <w:iCs w:val="false"/>
           <w:sz w:val="20"/>
           <w:szCs w:val="20"/>
         </w:rPr>
-      </w:pPr>
-      <w:r>
-        <w:rPr>
-          <w:rFonts w:ascii="Georgia" w:hAnsi="Georgia"/>
-          <w:b w:val="false"/>
-          <w:bCs/>
-          <w:i w:val="false"/>
-          <w:iCs w:val="false"/>
+        <w:t xml:space="preserve"> → </w:t>
+      </w:r>
+      <w:r>
+        <w:rPr>
+          <w:rFonts w:ascii="Georgia" w:hAnsi="Georgia"/>
+          <w:b w:val="false"/>
+          <w:bCs/>
+          <w:i/>
+          <w:iCs/>
           <w:sz w:val="20"/>
           <w:szCs w:val="20"/>
         </w:rPr>
-        <w:tab/>
-        <w:tab/>
-      </w:r>
-      <w:r>
-        <w:rPr>
-          <w:rFonts w:ascii="Georgia" w:hAnsi="Georgia"/>
-          <w:b w:val="false"/>
-          <w:bCs/>
-          <w:i/>
-          <w:iCs/>
+        <w:t>T</w:t>
+      </w:r>
+      <w:r>
+        <w:rPr>
+          <w:rFonts w:ascii="Georgia" w:hAnsi="Georgia"/>
+          <w:b w:val="false"/>
+          <w:bCs/>
+          <w:i w:val="false"/>
+          <w:iCs w:val="false"/>
           <w:sz w:val="20"/>
           <w:szCs w:val="20"/>
         </w:rPr>
-        <w:t>T</w:t>
-      </w:r>
-      <w:r>
-        <w:rPr>
-          <w:rFonts w:ascii="Georgia" w:hAnsi="Georgia"/>
-          <w:b w:val="false"/>
-          <w:bCs/>
+        <w:tab/>
+      </w:r>
+      <w:r>
+        <w:rPr>
+          <w:rFonts w:ascii="Georgia" w:hAnsi="Georgia"/>
+          <w:b w:val="false"/>
+          <w:bCs w:val="false"/>
+          <w:i w:val="false"/>
+          <w:iCs w:val="false"/>
+          <w:sz w:val="18"/>
+          <w:szCs w:val="18"/>
+        </w:rPr>
+        <w:t>read stream object</w:t>
+      </w:r>
+      <w:r>
+        <w:rPr>
+          <w:rFonts w:ascii="Georgia" w:hAnsi="Georgia"/>
+          <w:b w:val="false"/>
+          <w:bCs w:val="false"/>
           <w:i w:val="false"/>
           <w:iCs w:val="false"/>
           <w:sz w:val="20"/>
           <w:szCs w:val="20"/>
         </w:rPr>
-        <w:tab/>
-      </w:r>
-      <w:r>
-        <w:rPr>
-          <w:rFonts w:ascii="Georgia" w:hAnsi="Georgia"/>
-          <w:b w:val="false"/>
-          <w:bCs w:val="false"/>
-          <w:i w:val="false"/>
-          <w:iCs w:val="false"/>
-          <w:sz w:val="18"/>
-          <w:szCs w:val="18"/>
-        </w:rPr>
-        <w:t>read stream object</w:t>
-      </w:r>
-      <w:r>
-        <w:rPr>
-          <w:rFonts w:ascii="Georgia" w:hAnsi="Georgia"/>
-          <w:b w:val="false"/>
-          <w:bCs w:val="false"/>
-          <w:i w:val="false"/>
-          <w:iCs w:val="false"/>
+        <w:t xml:space="preserve"> </w:t>
+      </w:r>
+    </w:p>
+    <w:p>
+      <w:pPr>
+        <w:pStyle w:val="Normal"/>
+        <w:rPr>
+          <w:rFonts w:ascii="Georgia" w:hAnsi="Georgia"/>
           <w:sz w:val="20"/>
           <w:szCs w:val="20"/>
         </w:rPr>
-        <w:t xml:space="preserve"> </w:t>
-      </w:r>
-    </w:p>
-    <w:p>
-      <w:pPr>
-        <w:pStyle w:val="Normal"/>
-        <w:rPr>
-          <w:rFonts w:ascii="Georgia" w:hAnsi="Georgia"/>
+      </w:pPr>
+      <w:r>
+        <w:rPr>
+          <w:rFonts w:ascii="Georgia" w:hAnsi="Georgia"/>
+          <w:b/>
+          <w:bCs/>
+          <w:i w:val="false"/>
+          <w:iCs w:val="false"/>
+          <w:sz w:val="18"/>
+          <w:szCs w:val="18"/>
+        </w:rPr>
+        <w:t xml:space="preserve">  </w:t>
+      </w:r>
+      <w:r>
+        <w:rPr>
+          <w:rFonts w:ascii="Georgia" w:hAnsi="Georgia"/>
+          <w:b/>
+          <w:bCs/>
+          <w:i w:val="false"/>
+          <w:iCs w:val="false"/>
+          <w:sz w:val="18"/>
+          <w:szCs w:val="18"/>
+        </w:rPr>
+        <w:t>write</w:t>
+      </w:r>
+      <w:r>
+        <w:rPr>
+          <w:rFonts w:ascii="Georgia" w:hAnsi="Georgia"/>
+          <w:b w:val="false"/>
+          <w:i w:val="false"/>
+          <w:sz w:val="18"/>
+          <w:szCs w:val="18"/>
+        </w:rPr>
+        <w:t xml:space="preserve"> </w:t>
+      </w:r>
+      <w:r>
+        <w:rPr>
+          <w:rFonts w:ascii="Georgia" w:hAnsi="Georgia"/>
+          <w:i/>
+          <w:iCs/>
+          <w:sz w:val="18"/>
+          <w:szCs w:val="18"/>
+        </w:rPr>
+        <w:t>T</w:t>
+      </w:r>
+      <w:r>
+        <w:rPr>
+          <w:rFonts w:ascii="Georgia" w:hAnsi="Georgia"/>
+          <w:b w:val="false"/>
+          <w:i w:val="false"/>
+          <w:iCs/>
+          <w:sz w:val="18"/>
+          <w:szCs w:val="18"/>
+        </w:rPr>
+        <w:t xml:space="preserve"> </w:t>
+      </w:r>
+      <w:r>
+        <w:rPr>
+          <w:rFonts w:ascii="Georgia" w:hAnsi="Georgia"/>
+          <w:b w:val="false"/>
+          <w:bCs w:val="false"/>
+          <w:i/>
+          <w:iCs/>
+          <w:sz w:val="18"/>
+          <w:szCs w:val="18"/>
+        </w:rPr>
+        <w:t xml:space="preserve">bool </w:t>
+      </w:r>
+      <w:r>
+        <w:rPr>
+          <w:rFonts w:ascii="Georgia" w:hAnsi="Georgia"/>
+          <w:i/>
+          <w:iCs/>
+          <w:sz w:val="18"/>
+          <w:szCs w:val="18"/>
+        </w:rPr>
+        <w:t>strm</w:t>
+      </w:r>
+      <w:r>
+        <w:rPr>
+          <w:rFonts w:ascii="Georgia" w:hAnsi="Georgia"/>
+          <w:i/>
+          <w:iCs/>
           <w:sz w:val="20"/>
           <w:szCs w:val="20"/>
         </w:rPr>
-      </w:pPr>
-      <w:r>
-        <w:rPr>
-          <w:rFonts w:ascii="Georgia" w:hAnsi="Georgia"/>
-          <w:b/>
-          <w:bCs/>
-          <w:i w:val="false"/>
-          <w:iCs w:val="false"/>
-          <w:sz w:val="18"/>
-          <w:szCs w:val="18"/>
-        </w:rPr>
-        <w:t xml:space="preserve">  </w:t>
-      </w:r>
-      <w:r>
-        <w:rPr>
-          <w:rFonts w:ascii="Georgia" w:hAnsi="Georgia"/>
-          <w:b/>
-          <w:bCs/>
-          <w:i w:val="false"/>
-          <w:iCs w:val="false"/>
-          <w:sz w:val="18"/>
-          <w:szCs w:val="18"/>
-        </w:rPr>
-        <w:t>write</w:t>
-      </w:r>
-      <w:r>
-        <w:rPr>
-          <w:rFonts w:ascii="Georgia" w:hAnsi="Georgia"/>
-          <w:b w:val="false"/>
-          <w:i w:val="false"/>
-          <w:sz w:val="18"/>
-          <w:szCs w:val="18"/>
-        </w:rPr>
-        <w:t xml:space="preserve"> </w:t>
-      </w:r>
-      <w:r>
-        <w:rPr>
-          <w:rFonts w:ascii="Georgia" w:hAnsi="Georgia"/>
-          <w:i/>
-          <w:iCs/>
-          <w:sz w:val="18"/>
-          <w:szCs w:val="18"/>
-        </w:rPr>
-        <w:t>T</w:t>
-      </w:r>
-      <w:r>
-        <w:rPr>
-          <w:rFonts w:ascii="Georgia" w:hAnsi="Georgia"/>
-          <w:b w:val="false"/>
-          <w:i w:val="false"/>
-          <w:iCs/>
-          <w:sz w:val="18"/>
-          <w:szCs w:val="18"/>
-        </w:rPr>
-        <w:t xml:space="preserve"> </w:t>
-      </w:r>
-      <w:r>
-        <w:rPr>
-          <w:rFonts w:ascii="Georgia" w:hAnsi="Georgia"/>
-          <w:b w:val="false"/>
-          <w:bCs w:val="false"/>
-          <w:i/>
-          <w:iCs/>
-          <w:sz w:val="18"/>
-          <w:szCs w:val="18"/>
-        </w:rPr>
-        <w:t xml:space="preserve">bool </w:t>
-      </w:r>
-      <w:r>
-        <w:rPr>
-          <w:rFonts w:ascii="Georgia" w:hAnsi="Georgia"/>
-          <w:i/>
-          <w:iCs/>
-          <w:sz w:val="18"/>
-          <w:szCs w:val="18"/>
-        </w:rPr>
-        <w:t>stream</w:t>
-      </w:r>
-      <w:r>
-        <w:rPr>
-          <w:rFonts w:ascii="Georgia" w:hAnsi="Georgia"/>
-          <w:i/>
-          <w:iCs/>
-          <w:sz w:val="20"/>
-          <w:szCs w:val="20"/>
-        </w:rPr>
-        <w:tab/>
-      </w:r>
-    </w:p>
-    <w:p>
-      <w:pPr>
-        <w:pStyle w:val="Normal"/>
-        <w:rPr>
-          <w:rFonts w:ascii="Georgia" w:hAnsi="Georgia"/>
-          <w:sz w:val="20"/>
-          <w:szCs w:val="20"/>
-        </w:rPr>
-      </w:pPr>
+        <w:t xml:space="preserve"> → </w:t>
+      </w:r>
       <w:r>
         <w:rPr>
           <w:rFonts w:eastAsia="Songti SC" w:cs="Arial Unicode MS" w:ascii="Georgia" w:hAnsi="Georgia"/>
@@ -11163,8 +11202,6 @@
           <w:shd w:fill="FFFFFF" w:val="clear"/>
           <w:lang w:val="en-US" w:eastAsia="zh-CN" w:bidi="hi-IN"/>
         </w:rPr>
-        <w:tab/>
-        <w:tab/>
         <w:t>T</w:t>
         <w:tab/>
       </w:r>
@@ -11235,48 +11272,9 @@
     <w:p>
       <w:pPr>
         <w:pStyle w:val="Normal"/>
-        <w:widowControl/>
-        <w:tabs>
-          <w:tab w:val="clear" w:pos="709"/>
-          <w:tab w:val="left" w:pos="4090" w:leader="none"/>
-          <w:tab w:val="left" w:pos="4110" w:leader="none"/>
-        </w:tabs>
-        <w:suppressAutoHyphens w:val="true"/>
-        <w:overflowPunct w:val="false"/>
-        <w:bidi w:val="0"/>
-        <w:spacing w:before="0" w:after="0"/>
-        <w:ind w:hanging="0" w:start="0" w:end="0"/>
-        <w:jc w:val="start"/>
-        <w:rPr>
-          <w:sz w:val="32"/>
-          <w:szCs w:val="32"/>
-        </w:rPr>
-      </w:pPr>
-      <w:r>
-        <w:rPr>
-          <w:sz w:val="32"/>
-          <w:szCs w:val="32"/>
-        </w:rPr>
-      </w:r>
-    </w:p>
-    <w:p>
-      <w:pPr>
-        <w:pStyle w:val="Normal"/>
-        <w:widowControl/>
-        <w:tabs>
-          <w:tab w:val="clear" w:pos="709"/>
-          <w:tab w:val="left" w:pos="4090" w:leader="none"/>
-          <w:tab w:val="left" w:pos="4110" w:leader="none"/>
-        </w:tabs>
-        <w:suppressAutoHyphens w:val="true"/>
-        <w:overflowPunct w:val="false"/>
-        <w:bidi w:val="0"/>
-        <w:spacing w:before="0" w:after="0"/>
-        <w:ind w:hanging="0" w:start="0" w:end="0"/>
-        <w:jc w:val="start"/>
-        <w:rPr>
-          <w:sz w:val="32"/>
-          <w:szCs w:val="32"/>
+        <w:rPr>
+          <w:sz w:val="24"/>
+          <w:szCs w:val="24"/>
         </w:rPr>
       </w:pPr>
       <w:r>
@@ -11284,20 +11282,405 @@
           <w:rFonts w:eastAsia="Songti SC" w:cs="Arial Unicode MS" w:ascii="Georgia" w:hAnsi="Georgia"/>
           <w:b/>
           <w:bCs/>
-          <w:i w:val="false"/>
-          <w:iCs w:val="false"/>
+          <w:i/>
+          <w:iCs/>
+          <w:color w:val="FFFFFF"/>
+          <w:kern w:val="2"/>
+          <w:sz w:val="20"/>
+          <w:szCs w:val="20"/>
+          <w:u w:val="none"/>
+          <w:shd w:fill="333333" w:val="clear"/>
+          <w:lang w:val="en-US" w:eastAsia="zh-CN" w:bidi="hi-IN"/>
+        </w:rPr>
+        <w:t xml:space="preserve">                           </w:t>
+      </w:r>
+      <w:r>
+        <w:rPr>
+          <w:rFonts w:eastAsia="Songti SC" w:cs="Arial Unicode MS" w:ascii="Georgia" w:hAnsi="Georgia"/>
+          <w:b/>
+          <w:bCs/>
+          <w:i/>
+          <w:iCs/>
+          <w:color w:val="FFFFFF"/>
+          <w:kern w:val="2"/>
+          <w:sz w:val="20"/>
+          <w:szCs w:val="20"/>
+          <w:u w:val="none"/>
+          <w:shd w:fill="333333" w:val="clear"/>
+          <w:lang w:val="en-US" w:eastAsia="zh-CN" w:bidi="hi-IN"/>
+        </w:rPr>
+        <w:t xml:space="preserve">Struct                                      </w:t>
+      </w:r>
+      <w:r>
+        <w:rPr>
+          <w:rFonts w:eastAsia="Songti SC" w:cs="Arial Unicode MS" w:ascii="Georgia" w:hAnsi="Georgia"/>
+          <w:b/>
+          <w:bCs/>
+          <w:i/>
+          <w:iCs/>
           <w:color w:val="000000"/>
           <w:kern w:val="2"/>
-          <w:sz w:val="18"/>
-          <w:szCs w:val="18"/>
-          <w:u w:val="none"/>
-          <w:shd w:fill="FFFFFF" w:val="clear"/>
+          <w:sz w:val="20"/>
+          <w:szCs w:val="20"/>
+          <w:u w:val="none"/>
+          <w:shd w:fill="333333" w:val="clear"/>
           <w:lang w:val="en-US" w:eastAsia="zh-CN" w:bidi="hi-IN"/>
         </w:rPr>
-        <w:tab/>
-        <w:tab/>
-        <w:tab/>
-        <w:tab/>
+        <w:t>t</w:t>
+      </w:r>
+    </w:p>
+    <w:p>
+      <w:pPr>
+        <w:pStyle w:val="Normal"/>
+        <w:rPr>
+          <w:rFonts w:ascii="Georgia" w:hAnsi="Georgia"/>
+          <w:sz w:val="16"/>
+          <w:szCs w:val="16"/>
+        </w:rPr>
+      </w:pPr>
+      <w:r>
+        <w:rPr>
+          <w:rFonts w:ascii="Georgia" w:hAnsi="Georgia"/>
+          <w:sz w:val="16"/>
+          <w:szCs w:val="16"/>
+        </w:rPr>
+      </w:r>
+    </w:p>
+    <w:p>
+      <w:pPr>
+        <w:pStyle w:val="Normal"/>
+        <w:rPr>
+          <w:sz w:val="18"/>
+          <w:szCs w:val="18"/>
+        </w:rPr>
+      </w:pPr>
+      <w:r>
+        <w:rPr>
+          <w:rFonts w:ascii="Georgia" w:hAnsi="Georgia"/>
+          <w:b/>
+          <w:bCs/>
+          <w:i w:val="false"/>
+          <w:iCs w:val="false"/>
+          <w:sz w:val="18"/>
+          <w:szCs w:val="18"/>
+          <w:u w:val="none"/>
+        </w:rPr>
+        <w:t xml:space="preserve">  </w:t>
+      </w:r>
+      <w:r>
+        <w:rPr>
+          <w:rFonts w:ascii="Georgia" w:hAnsi="Georgia"/>
+          <w:b/>
+          <w:bCs/>
+          <w:i w:val="false"/>
+          <w:iCs w:val="false"/>
+          <w:sz w:val="18"/>
+          <w:szCs w:val="18"/>
+          <w:u w:val="none"/>
+        </w:rPr>
+        <w:t>struct</w:t>
+      </w:r>
+      <w:r>
+        <w:rPr>
+          <w:rFonts w:ascii="Georgia" w:hAnsi="Georgia"/>
+          <w:b w:val="false"/>
+          <w:bCs w:val="false"/>
+          <w:i w:val="false"/>
+          <w:iCs/>
+          <w:sz w:val="18"/>
+          <w:szCs w:val="18"/>
+          <w:u w:val="none"/>
+        </w:rPr>
+        <w:t xml:space="preserve"> </w:t>
+      </w:r>
+      <w:r>
+        <w:rPr>
+          <w:rFonts w:ascii="Georgia" w:hAnsi="Georgia"/>
+          <w:b w:val="false"/>
+          <w:bCs w:val="false"/>
+          <w:i/>
+          <w:iCs/>
+          <w:sz w:val="18"/>
+          <w:szCs w:val="18"/>
+          <w:u w:val="none"/>
+        </w:rPr>
+        <w:t xml:space="preserve">key list  </w:t>
+      </w:r>
+      <w:r>
+        <w:rPr>
+          <w:b w:val="false"/>
+          <w:bCs w:val="false"/>
+          <w:i/>
+          <w:iCs/>
+          <w:sz w:val="18"/>
+          <w:szCs w:val="18"/>
+          <w:u w:val="none"/>
+        </w:rPr>
+        <w:t xml:space="preserve">  struct</w:t>
+        <w:tab/>
+      </w:r>
+      <w:r>
+        <w:rPr>
+          <w:rFonts w:ascii="Georgia" w:hAnsi="Georgia"/>
+          <w:b w:val="false"/>
+          <w:bCs w:val="false"/>
+          <w:i w:val="false"/>
+          <w:iCs w:val="false"/>
+          <w:sz w:val="18"/>
+          <w:szCs w:val="18"/>
+          <w:u w:val="none"/>
+        </w:rPr>
+        <w:t>of  type</w:t>
+      </w:r>
+      <w:r>
+        <w:rPr>
+          <w:rFonts w:ascii="Georgia" w:hAnsi="Georgia"/>
+          <w:b w:val="false"/>
+          <w:bCs w:val="false"/>
+          <w:i/>
+          <w:iCs/>
+          <w:sz w:val="18"/>
+          <w:szCs w:val="18"/>
+          <w:u w:val="none"/>
+        </w:rPr>
+        <w:t xml:space="preserve"> key </w:t>
+      </w:r>
+      <w:r>
+        <w:rPr>
+          <w:rFonts w:ascii="Georgia" w:hAnsi="Georgia"/>
+          <w:b w:val="false"/>
+          <w:bCs w:val="false"/>
+          <w:i w:val="false"/>
+          <w:iCs w:val="false"/>
+          <w:sz w:val="18"/>
+          <w:szCs w:val="18"/>
+          <w:u w:val="none"/>
+        </w:rPr>
+        <w:t>from list</w:t>
+      </w:r>
+    </w:p>
+    <w:p>
+      <w:pPr>
+        <w:pStyle w:val="Normal"/>
+        <w:rPr>
+          <w:sz w:val="18"/>
+          <w:szCs w:val="18"/>
+        </w:rPr>
+      </w:pPr>
+      <w:r>
+        <w:rPr>
+          <w:rFonts w:ascii="Georgia" w:hAnsi="Georgia"/>
+          <w:b/>
+          <w:bCs/>
+          <w:sz w:val="18"/>
+          <w:szCs w:val="18"/>
+        </w:rPr>
+        <w:t xml:space="preserve">  </w:t>
+      </w:r>
+      <w:r>
+        <w:rPr>
+          <w:rFonts w:ascii="Georgia" w:hAnsi="Georgia"/>
+          <w:b/>
+          <w:bCs/>
+          <w:sz w:val="18"/>
+          <w:szCs w:val="18"/>
+        </w:rPr>
+        <w:t>st-type</w:t>
+      </w:r>
+      <w:r>
+        <w:rPr>
+          <w:rFonts w:ascii="Georgia" w:hAnsi="Georgia"/>
+          <w:b w:val="false"/>
+          <w:i w:val="false"/>
+          <w:sz w:val="18"/>
+          <w:szCs w:val="18"/>
+        </w:rPr>
+        <w:t xml:space="preserve"> </w:t>
+      </w:r>
+      <w:r>
+        <w:rPr>
+          <w:rFonts w:ascii="Georgia" w:hAnsi="Georgia"/>
+          <w:b w:val="false"/>
+          <w:i/>
+          <w:iCs/>
+          <w:sz w:val="18"/>
+          <w:szCs w:val="18"/>
+        </w:rPr>
+        <w:t>struct</w:t>
+      </w:r>
+      <w:r>
+        <w:rPr>
+          <w:rFonts w:ascii="Georgia" w:hAnsi="Georgia"/>
+          <w:b w:val="false"/>
+          <w:i w:val="false"/>
+          <w:iCs w:val="false"/>
+          <w:sz w:val="18"/>
+          <w:szCs w:val="18"/>
+        </w:rPr>
+        <w:tab/>
+      </w:r>
+      <w:r>
+        <w:rPr>
+          <w:rFonts w:ascii="Georgia" w:hAnsi="Georgia"/>
+          <w:b w:val="false"/>
+          <w:i/>
+          <w:iCs/>
+          <w:sz w:val="18"/>
+          <w:szCs w:val="18"/>
+        </w:rPr>
+        <w:t>key</w:t>
+        <w:tab/>
+      </w:r>
+      <w:r>
+        <w:rPr>
+          <w:rFonts w:ascii="Georgia" w:hAnsi="Georgia"/>
+          <w:b w:val="false"/>
+          <w:i w:val="false"/>
+          <w:iCs w:val="false"/>
+          <w:sz w:val="18"/>
+          <w:szCs w:val="18"/>
+        </w:rPr>
+        <w:t>struct</w:t>
+      </w:r>
+      <w:r>
+        <w:rPr>
+          <w:rFonts w:ascii="Georgia" w:hAnsi="Georgia"/>
+          <w:b w:val="false"/>
+          <w:i/>
+          <w:iCs/>
+          <w:sz w:val="18"/>
+          <w:szCs w:val="18"/>
+        </w:rPr>
+        <w:t xml:space="preserve"> </w:t>
+      </w:r>
+      <w:r>
+        <w:rPr>
+          <w:rFonts w:ascii="Georgia" w:hAnsi="Georgia"/>
+          <w:b w:val="false"/>
+          <w:i w:val="false"/>
+          <w:iCs w:val="false"/>
+          <w:sz w:val="18"/>
+          <w:szCs w:val="18"/>
+        </w:rPr>
+        <w:t>type keyword</w:t>
+      </w:r>
+    </w:p>
+    <w:p>
+      <w:pPr>
+        <w:pStyle w:val="Normal"/>
+        <w:rPr>
+          <w:sz w:val="18"/>
+          <w:szCs w:val="18"/>
+        </w:rPr>
+      </w:pPr>
+      <w:r>
+        <w:rPr>
+          <w:rFonts w:ascii="Georgia" w:hAnsi="Georgia"/>
+          <w:b/>
+          <w:bCs/>
+          <w:sz w:val="18"/>
+          <w:szCs w:val="18"/>
+        </w:rPr>
+        <w:t xml:space="preserve">  </w:t>
+      </w:r>
+      <w:r>
+        <w:rPr>
+          <w:rFonts w:ascii="Georgia" w:hAnsi="Georgia"/>
+          <w:b/>
+          <w:bCs/>
+          <w:sz w:val="18"/>
+          <w:szCs w:val="18"/>
+        </w:rPr>
+        <w:t>st-vec</w:t>
+      </w:r>
+      <w:r>
+        <w:rPr>
+          <w:rFonts w:ascii="Georgia" w:hAnsi="Georgia"/>
+          <w:b w:val="false"/>
+          <w:i w:val="false"/>
+          <w:iCs/>
+          <w:sz w:val="18"/>
+          <w:szCs w:val="18"/>
+        </w:rPr>
+        <w:t xml:space="preserve"> </w:t>
+      </w:r>
+      <w:r>
+        <w:rPr>
+          <w:rFonts w:ascii="Georgia" w:hAnsi="Georgia"/>
+          <w:b w:val="false"/>
+          <w:i/>
+          <w:iCs/>
+          <w:sz w:val="18"/>
+          <w:szCs w:val="18"/>
+        </w:rPr>
+        <w:t>struct</w:t>
+      </w:r>
+      <w:r>
+        <w:rPr>
+          <w:rFonts w:ascii="Georgia" w:hAnsi="Georgia"/>
+          <w:b w:val="false"/>
+          <w:bCs w:val="false"/>
+          <w:i w:val="false"/>
+          <w:iCs/>
+          <w:sz w:val="18"/>
+          <w:szCs w:val="18"/>
+        </w:rPr>
+        <w:tab/>
+      </w:r>
+      <w:r>
+        <w:rPr>
+          <w:rFonts w:ascii="Georgia" w:hAnsi="Georgia"/>
+          <w:b w:val="false"/>
+          <w:bCs w:val="false"/>
+          <w:i/>
+          <w:iCs/>
+          <w:sz w:val="18"/>
+          <w:szCs w:val="18"/>
+        </w:rPr>
+        <w:t>vector</w:t>
+        <w:tab/>
+      </w:r>
+      <w:r>
+        <w:rPr>
+          <w:rFonts w:ascii="Georgia" w:hAnsi="Georgia"/>
+          <w:b w:val="false"/>
+          <w:bCs w:val="false"/>
+          <w:i w:val="false"/>
+          <w:iCs w:val="false"/>
+          <w:sz w:val="18"/>
+          <w:szCs w:val="18"/>
+        </w:rPr>
+        <w:t>of struct members</w:t>
+      </w:r>
+    </w:p>
+    <w:p>
+      <w:pPr>
+        <w:pStyle w:val="Normal"/>
+        <w:rPr>
+          <w:sz w:val="16"/>
+          <w:szCs w:val="16"/>
+        </w:rPr>
+      </w:pPr>
+      <w:r>
+        <w:rPr>
+          <w:sz w:val="16"/>
+          <w:szCs w:val="16"/>
+        </w:rPr>
+      </w:r>
+    </w:p>
+    <w:p>
+      <w:pPr>
+        <w:pStyle w:val="Normal"/>
+        <w:rPr>
+          <w:sz w:val="16"/>
+          <w:szCs w:val="16"/>
+        </w:rPr>
+      </w:pPr>
+      <w:r>
+        <w:rPr>
+          <w:sz w:val="16"/>
+          <w:szCs w:val="16"/>
+        </w:rPr>
       </w:r>
     </w:p>
     <w:p>

</xml_diff>

<commit_message>
#150 - lib: clarify futures functions
</commit_message>
<xml_diff>
--- a/doc/refcards/lib-ref.docx
+++ b/doc/refcards/lib-ref.docx
@@ -235,7 +235,19 @@
           <w:sz w:val="16"/>
           <w:szCs w:val="22"/>
         </w:rPr>
-        <w:t xml:space="preserve">                       </w:t>
+        <w:t xml:space="preserve">                    </w:t>
+      </w:r>
+      <w:r>
+        <w:rPr>
+          <w:rFonts w:ascii="Georgia" w:hAnsi="Georgia"/>
+          <w:b w:val="false"/>
+          <w:bCs/>
+          <w:i w:val="false"/>
+          <w:iCs/>
+          <w:sz w:val="16"/>
+          <w:szCs w:val="22"/>
+        </w:rPr>
+        <w:t xml:space="preserve">   </w:t>
       </w:r>
       <w:r>
         <w:rPr>
@@ -6644,7 +6656,7 @@
           <w:szCs w:val="18"/>
           <w:u w:val="none"/>
         </w:rPr>
-        <w:t>future</w:t>
+        <w:t>fapply</w:t>
       </w:r>
       <w:r>
         <w:rPr>
@@ -6736,19 +6748,7 @@
           <w:u w:val="none"/>
         </w:rPr>
         <w:tab/>
-      </w:r>
-      <w:r>
-        <w:rPr>
-          <w:rFonts w:ascii="Georgia" w:hAnsi="Georgia"/>
-          <w:b w:val="false"/>
-          <w:bCs w:val="false"/>
-          <w:i w:val="false"/>
-          <w:iCs/>
-          <w:sz w:val="18"/>
-          <w:szCs w:val="18"/>
-          <w:u w:val="none"/>
-        </w:rPr>
-        <w:t>create future</w:t>
+        <w:t>future application</w:t>
       </w:r>
     </w:p>
     <w:p>
@@ -6848,36 +6848,36 @@
           <w:szCs w:val="18"/>
           <w:u w:val="none"/>
         </w:rPr>
-        <w:t>wait for complete</w:t>
-      </w:r>
-    </w:p>
-    <w:p>
-      <w:pPr>
-        <w:pStyle w:val="Normal"/>
-        <w:rPr>
-          <w:sz w:val="18"/>
-          <w:szCs w:val="18"/>
-        </w:rPr>
-      </w:pPr>
-      <w:r>
-        <w:rPr>
-          <w:rFonts w:ascii="Georgia" w:hAnsi="Georgia"/>
-          <w:b/>
-          <w:bCs/>
-          <w:sz w:val="18"/>
-          <w:szCs w:val="18"/>
-        </w:rPr>
-        <w:t xml:space="preserve"> </w:t>
-      </w:r>
-      <w:r>
-        <w:rPr>
-          <w:rFonts w:ascii="Georgia" w:hAnsi="Georgia"/>
-          <w:b/>
-          <w:bCs/>
-          <w:sz w:val="18"/>
-          <w:szCs w:val="18"/>
-        </w:rPr>
-        <w:t>fdone</w:t>
+        <w:t>wait for completion</w:t>
+      </w:r>
+    </w:p>
+    <w:p>
+      <w:pPr>
+        <w:pStyle w:val="Normal"/>
+        <w:rPr>
+          <w:sz w:val="18"/>
+          <w:szCs w:val="18"/>
+        </w:rPr>
+      </w:pPr>
+      <w:r>
+        <w:rPr>
+          <w:rFonts w:ascii="Georgia" w:hAnsi="Georgia"/>
+          <w:b/>
+          <w:bCs/>
+          <w:sz w:val="18"/>
+          <w:szCs w:val="18"/>
+        </w:rPr>
+        <w:t xml:space="preserve"> </w:t>
+      </w:r>
+      <w:r>
+        <w:rPr>
+          <w:rFonts w:ascii="Georgia" w:hAnsi="Georgia"/>
+          <w:b/>
+          <w:bCs/>
+          <w:sz w:val="18"/>
+          <w:szCs w:val="18"/>
+        </w:rPr>
+        <w:t>fpoll</w:t>
       </w:r>
       <w:r>
         <w:rPr>
@@ -14899,23 +14899,6 @@
           <w:rFonts w:ascii="Georgia" w:hAnsi="Georgia"/>
           <w:sz w:val="20"/>
           <w:szCs w:val="20"/>
-        </w:rPr>
-      </w:pPr>
-      <w:r>
-        <w:rPr>
-          <w:rFonts w:ascii="Georgia" w:hAnsi="Georgia"/>
-          <w:sz w:val="20"/>
-          <w:szCs w:val="20"/>
-        </w:rPr>
-      </w:r>
-    </w:p>
-    <w:p>
-      <w:pPr>
-        <w:pStyle w:val="Normal"/>
-        <w:rPr>
-          <w:rFonts w:ascii="Georgia" w:hAnsi="Georgia"/>
-          <w:sz w:val="16"/>
-          <w:szCs w:val="16"/>
         </w:rPr>
       </w:pPr>
       <w:r>

</xml_diff>

<commit_message>
#152 - lib: futures tests
</commit_message>
<xml_diff>
--- a/doc/refcards/lib-ref.docx
+++ b/doc/refcards/lib-ref.docx
@@ -66,7 +66,7 @@
           <w:tab w:val="left" w:pos="4110" w:leader="none"/>
         </w:tabs>
         <w:suppressAutoHyphens w:val="true"/>
-        <w:overflowPunct w:val="false"/>
+        <w:overflowPunct w:val="true"/>
         <w:bidi w:val="0"/>
         <w:spacing w:before="0" w:after="0"/>
         <w:ind w:hanging="0" w:start="0" w:end="0"/>
@@ -235,19 +235,7 @@
           <w:sz w:val="16"/>
           <w:szCs w:val="22"/>
         </w:rPr>
-        <w:t xml:space="preserve">                    </w:t>
-      </w:r>
-      <w:r>
-        <w:rPr>
-          <w:rFonts w:ascii="Georgia" w:hAnsi="Georgia"/>
-          <w:b w:val="false"/>
-          <w:bCs/>
-          <w:i w:val="false"/>
-          <w:iCs/>
-          <w:sz w:val="16"/>
-          <w:szCs w:val="22"/>
-        </w:rPr>
-        <w:t xml:space="preserve">   </w:t>
+        <w:t xml:space="preserve">                       </w:t>
       </w:r>
       <w:r>
         <w:rPr>
@@ -4839,7 +4827,7 @@
           <w:u w:val="none"/>
           <w:shd w:fill="333333" w:val="clear"/>
         </w:rPr>
-        <w:t xml:space="preserve">                            </w:t>
+        <w:t xml:space="preserve">                             </w:t>
       </w:r>
       <w:r>
         <w:rPr>
@@ -5730,6 +5718,21 @@
       <w:pPr>
         <w:pStyle w:val="Normal"/>
         <w:rPr>
+          <w:rFonts w:ascii="Georgia" w:hAnsi="Georgia"/>
+          <w:b/>
+          <w:bCs/>
+          <w:sz w:val="18"/>
+          <w:szCs w:val="18"/>
+        </w:rPr>
+      </w:pPr>
+      <w:r>
+        <w:rPr/>
+      </w:r>
+    </w:p>
+    <w:p>
+      <w:pPr>
+        <w:pStyle w:val="Normal"/>
+        <w:rPr>
           <w:sz w:val="18"/>
           <w:szCs w:val="18"/>
         </w:rPr>
@@ -6548,7 +6551,7 @@
           <w:u w:val="none"/>
           <w:shd w:fill="333333" w:val="clear"/>
         </w:rPr>
-        <w:t xml:space="preserve">Future                                  </w:t>
+        <w:t xml:space="preserve">Future                                   </w:t>
       </w:r>
       <w:r>
         <w:rPr>
@@ -10807,7 +10810,7 @@
           <w:tab w:val="left" w:pos="4110" w:leader="none"/>
         </w:tabs>
         <w:suppressAutoHyphens w:val="true"/>
-        <w:overflowPunct w:val="false"/>
+        <w:overflowPunct w:val="true"/>
         <w:bidi w:val="0"/>
         <w:spacing w:before="0" w:after="0"/>
         <w:ind w:hanging="0" w:start="0" w:end="0"/>
@@ -11049,143 +11052,160 @@
           <w:bCs/>
           <w:i/>
           <w:iCs/>
+          <w:sz w:val="18"/>
+          <w:szCs w:val="18"/>
+        </w:rPr>
+        <w:t>T</w:t>
+      </w:r>
+      <w:r>
+        <w:rPr>
+          <w:rFonts w:ascii="Georgia" w:hAnsi="Georgia"/>
+          <w:b w:val="false"/>
+          <w:bCs/>
+          <w:i w:val="false"/>
+          <w:iCs w:val="false"/>
           <w:sz w:val="20"/>
           <w:szCs w:val="20"/>
         </w:rPr>
-        <w:t>T</w:t>
-      </w:r>
-      <w:r>
-        <w:rPr>
-          <w:rFonts w:ascii="Georgia" w:hAnsi="Georgia"/>
-          <w:b w:val="false"/>
-          <w:bCs/>
+        <w:tab/>
+      </w:r>
+      <w:r>
+        <w:rPr>
+          <w:rFonts w:ascii="Georgia" w:hAnsi="Georgia"/>
+          <w:b w:val="false"/>
+          <w:bCs w:val="false"/>
+          <w:i w:val="false"/>
+          <w:iCs w:val="false"/>
+          <w:sz w:val="18"/>
+          <w:szCs w:val="18"/>
+        </w:rPr>
+        <w:t>read stream object</w:t>
+      </w:r>
+      <w:r>
+        <w:rPr>
+          <w:rFonts w:ascii="Georgia" w:hAnsi="Georgia"/>
+          <w:b w:val="false"/>
+          <w:bCs w:val="false"/>
           <w:i w:val="false"/>
           <w:iCs w:val="false"/>
           <w:sz w:val="20"/>
           <w:szCs w:val="20"/>
         </w:rPr>
-        <w:tab/>
-      </w:r>
-      <w:r>
-        <w:rPr>
-          <w:rFonts w:ascii="Georgia" w:hAnsi="Georgia"/>
-          <w:b w:val="false"/>
-          <w:bCs w:val="false"/>
-          <w:i w:val="false"/>
-          <w:iCs w:val="false"/>
-          <w:sz w:val="18"/>
-          <w:szCs w:val="18"/>
-        </w:rPr>
-        <w:t>read stream object</w:t>
-      </w:r>
-      <w:r>
-        <w:rPr>
-          <w:rFonts w:ascii="Georgia" w:hAnsi="Georgia"/>
-          <w:b w:val="false"/>
-          <w:bCs w:val="false"/>
-          <w:i w:val="false"/>
-          <w:iCs w:val="false"/>
+        <w:t xml:space="preserve"> </w:t>
+      </w:r>
+    </w:p>
+    <w:p>
+      <w:pPr>
+        <w:pStyle w:val="Normal"/>
+        <w:rPr>
+          <w:rFonts w:ascii="Georgia" w:hAnsi="Georgia"/>
           <w:sz w:val="20"/>
           <w:szCs w:val="20"/>
         </w:rPr>
-        <w:t xml:space="preserve"> </w:t>
-      </w:r>
-    </w:p>
-    <w:p>
-      <w:pPr>
-        <w:pStyle w:val="Normal"/>
-        <w:rPr>
-          <w:rFonts w:ascii="Georgia" w:hAnsi="Georgia"/>
+      </w:pPr>
+      <w:r>
+        <w:rPr>
+          <w:rFonts w:ascii="Georgia" w:hAnsi="Georgia"/>
+          <w:b/>
+          <w:bCs/>
+          <w:i w:val="false"/>
+          <w:iCs w:val="false"/>
+          <w:sz w:val="18"/>
+          <w:szCs w:val="18"/>
+        </w:rPr>
+        <w:t xml:space="preserve">  </w:t>
+      </w:r>
+      <w:r>
+        <w:rPr>
+          <w:rFonts w:ascii="Georgia" w:hAnsi="Georgia"/>
+          <w:b/>
+          <w:bCs/>
+          <w:i w:val="false"/>
+          <w:iCs w:val="false"/>
+          <w:sz w:val="18"/>
+          <w:szCs w:val="18"/>
+        </w:rPr>
+        <w:t>write</w:t>
+      </w:r>
+      <w:r>
+        <w:rPr>
+          <w:rFonts w:ascii="Georgia" w:hAnsi="Georgia"/>
+          <w:b w:val="false"/>
+          <w:i w:val="false"/>
+          <w:sz w:val="18"/>
+          <w:szCs w:val="18"/>
+        </w:rPr>
+        <w:t xml:space="preserve"> </w:t>
+      </w:r>
+      <w:r>
+        <w:rPr>
+          <w:rFonts w:ascii="Georgia" w:hAnsi="Georgia"/>
+          <w:i/>
+          <w:iCs/>
+          <w:sz w:val="18"/>
+          <w:szCs w:val="18"/>
+        </w:rPr>
+        <w:t>T</w:t>
+      </w:r>
+      <w:r>
+        <w:rPr>
+          <w:rFonts w:ascii="Georgia" w:hAnsi="Georgia"/>
+          <w:b w:val="false"/>
+          <w:i w:val="false"/>
+          <w:iCs/>
+          <w:sz w:val="18"/>
+          <w:szCs w:val="18"/>
+        </w:rPr>
+        <w:t xml:space="preserve"> </w:t>
+      </w:r>
+      <w:r>
+        <w:rPr>
+          <w:rFonts w:ascii="Georgia" w:hAnsi="Georgia"/>
+          <w:b w:val="false"/>
+          <w:bCs w:val="false"/>
+          <w:i/>
+          <w:iCs/>
+          <w:sz w:val="18"/>
+          <w:szCs w:val="18"/>
+        </w:rPr>
+        <w:t xml:space="preserve">bool </w:t>
+      </w:r>
+      <w:r>
+        <w:rPr>
+          <w:rFonts w:ascii="Georgia" w:hAnsi="Georgia"/>
+          <w:i/>
+          <w:iCs/>
+          <w:sz w:val="18"/>
+          <w:szCs w:val="18"/>
+        </w:rPr>
+        <w:t>strm</w:t>
+      </w:r>
+      <w:r>
+        <w:rPr>
+          <w:rFonts w:ascii="Georgia" w:hAnsi="Georgia"/>
+          <w:i/>
+          <w:iCs/>
           <w:sz w:val="20"/>
           <w:szCs w:val="20"/>
         </w:rPr>
-      </w:pPr>
-      <w:r>
-        <w:rPr>
-          <w:rFonts w:ascii="Georgia" w:hAnsi="Georgia"/>
-          <w:b/>
-          <w:bCs/>
-          <w:i w:val="false"/>
-          <w:iCs w:val="false"/>
-          <w:sz w:val="18"/>
-          <w:szCs w:val="18"/>
-        </w:rPr>
-        <w:t xml:space="preserve">  </w:t>
-      </w:r>
-      <w:r>
-        <w:rPr>
-          <w:rFonts w:ascii="Georgia" w:hAnsi="Georgia"/>
-          <w:b/>
-          <w:bCs/>
-          <w:i w:val="false"/>
-          <w:iCs w:val="false"/>
-          <w:sz w:val="18"/>
-          <w:szCs w:val="18"/>
-        </w:rPr>
-        <w:t>write</w:t>
-      </w:r>
-      <w:r>
-        <w:rPr>
-          <w:rFonts w:ascii="Georgia" w:hAnsi="Georgia"/>
-          <w:b w:val="false"/>
-          <w:i w:val="false"/>
-          <w:sz w:val="18"/>
-          <w:szCs w:val="18"/>
-        </w:rPr>
-        <w:t xml:space="preserve"> </w:t>
-      </w:r>
-      <w:r>
-        <w:rPr>
-          <w:rFonts w:ascii="Georgia" w:hAnsi="Georgia"/>
-          <w:i/>
-          <w:iCs/>
-          <w:sz w:val="18"/>
-          <w:szCs w:val="18"/>
+        <w:t xml:space="preserve"> → </w:t>
+      </w:r>
+      <w:r>
+        <w:rPr>
+          <w:rFonts w:eastAsia="Songti SC" w:cs="Arial Unicode MS" w:ascii="Georgia" w:hAnsi="Georgia"/>
+          <w:b w:val="false"/>
+          <w:bCs w:val="false"/>
+          <w:i/>
+          <w:iCs/>
+          <w:color w:val="000000"/>
+          <w:kern w:val="2"/>
+          <w:sz w:val="18"/>
+          <w:szCs w:val="18"/>
+          <w:u w:val="none"/>
+          <w:shd w:fill="FFFFFF" w:val="clear"/>
+          <w:lang w:val="en-US" w:eastAsia="zh-CN" w:bidi="hi-IN"/>
         </w:rPr>
         <w:t>T</w:t>
-      </w:r>
-      <w:r>
-        <w:rPr>
-          <w:rFonts w:ascii="Georgia" w:hAnsi="Georgia"/>
-          <w:b w:val="false"/>
-          <w:i w:val="false"/>
-          <w:iCs/>
-          <w:sz w:val="18"/>
-          <w:szCs w:val="18"/>
-        </w:rPr>
-        <w:t xml:space="preserve"> </w:t>
-      </w:r>
-      <w:r>
-        <w:rPr>
-          <w:rFonts w:ascii="Georgia" w:hAnsi="Georgia"/>
-          <w:b w:val="false"/>
-          <w:bCs w:val="false"/>
-          <w:i/>
-          <w:iCs/>
-          <w:sz w:val="18"/>
-          <w:szCs w:val="18"/>
-        </w:rPr>
-        <w:t xml:space="preserve">bool </w:t>
-      </w:r>
-      <w:r>
-        <w:rPr>
-          <w:rFonts w:ascii="Georgia" w:hAnsi="Georgia"/>
-          <w:i/>
-          <w:iCs/>
-          <w:sz w:val="18"/>
-          <w:szCs w:val="18"/>
-        </w:rPr>
-        <w:t>strm</w:t>
-      </w:r>
-      <w:r>
-        <w:rPr>
-          <w:rFonts w:ascii="Georgia" w:hAnsi="Georgia"/>
-          <w:i/>
-          <w:iCs/>
-          <w:sz w:val="20"/>
-          <w:szCs w:val="20"/>
-        </w:rPr>
-        <w:t xml:space="preserve"> → </w:t>
       </w:r>
       <w:r>
         <w:rPr>
@@ -11202,7 +11222,6 @@
           <w:shd w:fill="FFFFFF" w:val="clear"/>
           <w:lang w:val="en-US" w:eastAsia="zh-CN" w:bidi="hi-IN"/>
         </w:rPr>
-        <w:t>T</w:t>
         <w:tab/>
       </w:r>
       <w:r>
@@ -11250,7 +11269,7 @@
           <w:tab w:val="left" w:pos="4110" w:leader="none"/>
         </w:tabs>
         <w:suppressAutoHyphens w:val="true"/>
-        <w:overflowPunct w:val="false"/>
+        <w:overflowPunct w:val="true"/>
         <w:bidi w:val="0"/>
         <w:spacing w:before="0" w:after="0"/>
         <w:ind w:hanging="0" w:start="0" w:end="0"/>
@@ -11309,7 +11328,7 @@
           <w:shd w:fill="333333" w:val="clear"/>
           <w:lang w:val="en-US" w:eastAsia="zh-CN" w:bidi="hi-IN"/>
         </w:rPr>
-        <w:t xml:space="preserve">Struct                                      </w:t>
+        <w:t xml:space="preserve">Struct                                          </w:t>
       </w:r>
       <w:r>
         <w:rPr>
@@ -11702,7 +11721,7 @@
           <w:szCs w:val="20"/>
           <w:shd w:fill="333333" w:val="clear"/>
         </w:rPr>
-        <w:t xml:space="preserve">                        </w:t>
+        <w:t xml:space="preserve">                            </w:t>
       </w:r>
       <w:r>
         <w:rPr>
@@ -11727,7 +11746,7 @@
           <w:szCs w:val="20"/>
           <w:shd w:fill="333333" w:val="clear"/>
         </w:rPr>
-        <w:t xml:space="preserve">                                     </w:t>
+        <w:t xml:space="preserve">                                 </w:t>
       </w:r>
       <w:r>
         <w:rPr>
@@ -14904,8 +14923,8 @@
       <w:r>
         <w:rPr>
           <w:rFonts w:ascii="Georgia" w:hAnsi="Georgia"/>
-          <w:sz w:val="16"/>
-          <w:szCs w:val="16"/>
+          <w:sz w:val="20"/>
+          <w:szCs w:val="20"/>
         </w:rPr>
       </w:r>
     </w:p>
@@ -15836,7 +15855,7 @@
           <w:u w:val="none"/>
           <w:shd w:fill="333333" w:val="clear"/>
         </w:rPr>
-        <w:t xml:space="preserve">                         </w:t>
+        <w:t xml:space="preserve">                        </w:t>
       </w:r>
       <w:r>
         <w:rPr>
@@ -20528,7 +20547,7 @@
     <w:pPr>
       <w:widowControl/>
       <w:suppressAutoHyphens w:val="true"/>
-      <w:overflowPunct w:val="false"/>
+      <w:overflowPunct w:val="true"/>
       <w:bidi w:val="0"/>
       <w:spacing w:before="0" w:after="0"/>
       <w:jc w:val="start"/>

</xml_diff>

<commit_message>
#156 - doc: fix gc description
</commit_message>
<xml_diff>
--- a/doc/refcards/lib-ref.docx
+++ b/doc/refcards/lib-ref.docx
@@ -66,7 +66,7 @@
           <w:tab w:val="left" w:pos="4110" w:leader="none"/>
         </w:tabs>
         <w:suppressAutoHyphens w:val="true"/>
-        <w:overflowPunct w:val="false"/>
+        <w:overflowPunct w:val="true"/>
         <w:bidi w:val="0"/>
         <w:spacing w:before="0" w:after="0"/>
         <w:ind w:hanging="0" w:start="0" w:end="0"/>
@@ -271,19 +271,7 @@
           <w:sz w:val="16"/>
           <w:szCs w:val="16"/>
         </w:rPr>
-        <w:t>0.1.4</w:t>
-      </w:r>
-      <w:r>
-        <w:rPr>
-          <w:rFonts w:ascii="Georgia" w:hAnsi="Georgia"/>
-          <w:b/>
-          <w:bCs/>
-          <w:i/>
-          <w:iCs/>
-          <w:sz w:val="16"/>
-          <w:szCs w:val="16"/>
-        </w:rPr>
-        <w:t>8</w:t>
+        <w:t>0.1.48</w:t>
       </w:r>
     </w:p>
     <w:p>
@@ -6294,38 +6282,7 @@
           <w:u w:val="none"/>
           <w:lang w:val="en-US" w:eastAsia="zh-CN" w:bidi="hi-IN"/>
         </w:rPr>
-        <w:t xml:space="preserve">gc </w:t>
-      </w:r>
-      <w:r>
-        <w:rPr>
-          <w:rFonts w:eastAsia="Songti SC" w:cs="Arial Unicode MS" w:ascii="Georgia" w:hAnsi="Georgia"/>
-          <w:b w:val="false"/>
-          <w:bCs w:val="false"/>
-          <w:i/>
-          <w:iCs/>
-          <w:color w:val="auto"/>
-          <w:kern w:val="2"/>
-          <w:sz w:val="18"/>
-          <w:szCs w:val="18"/>
-          <w:u w:val="none"/>
-          <w:lang w:val="en-US" w:eastAsia="zh-CN" w:bidi="hi-IN"/>
-        </w:rPr>
-        <w:t>bool</w:t>
-      </w:r>
-      <w:r>
-        <w:rPr>
-          <w:rFonts w:eastAsia="Songti SC" w:cs="Arial Unicode MS" w:ascii="Georgia" w:hAnsi="Georgia"/>
-          <w:b/>
-          <w:bCs/>
-          <w:i w:val="false"/>
-          <w:iCs w:val="false"/>
-          <w:color w:val="auto"/>
-          <w:kern w:val="2"/>
-          <w:sz w:val="18"/>
-          <w:szCs w:val="18"/>
-          <w:u w:val="none"/>
-          <w:lang w:val="en-US" w:eastAsia="zh-CN" w:bidi="hi-IN"/>
-        </w:rPr>
+        <w:t>gc</w:t>
         <w:tab/>
         <w:tab/>
       </w:r>
@@ -10828,7 +10785,7 @@
           <w:tab w:val="left" w:pos="4110" w:leader="none"/>
         </w:tabs>
         <w:suppressAutoHyphens w:val="true"/>
-        <w:overflowPunct w:val="false"/>
+        <w:overflowPunct w:val="true"/>
         <w:bidi w:val="0"/>
         <w:spacing w:before="0" w:after="0"/>
         <w:ind w:hanging="0" w:start="0" w:end="0"/>
@@ -11287,7 +11244,7 @@
           <w:tab w:val="left" w:pos="4110" w:leader="none"/>
         </w:tabs>
         <w:suppressAutoHyphens w:val="true"/>
-        <w:overflowPunct w:val="false"/>
+        <w:overflowPunct w:val="true"/>
         <w:bidi w:val="0"/>
         <w:spacing w:before="0" w:after="0"/>
         <w:ind w:hanging="0" w:start="0" w:end="0"/>
@@ -12550,17 +12507,7 @@
         <w:tab/>
         <w:t>:range</w:t>
         <w:tab/>
-        <w:t>:except :</w:t>
-      </w:r>
-      <w:r>
-        <w:rPr>
-          <w:rFonts w:ascii="Andale Mono" w:hAnsi="Andale Mono"/>
-          <w:b w:val="false"/>
-          <w:bCs w:val="false"/>
-          <w:sz w:val="16"/>
-          <w:szCs w:val="16"/>
-        </w:rPr>
-        <w:t>future</w:t>
+        <w:t>:except :future</w:t>
       </w:r>
     </w:p>
     <w:p>
@@ -20575,7 +20522,7 @@
     <w:pPr>
       <w:widowControl/>
       <w:suppressAutoHyphens w:val="true"/>
-      <w:overflowPunct w:val="false"/>
+      <w:overflowPunct w:val="true"/>
       <w:bidi w:val="0"/>
       <w:spacing w:before="0" w:after="0"/>
       <w:jc w:val="start"/>

</xml_diff>

<commit_message>
#158 - lib: lazy futures
</commit_message>
<xml_diff>
--- a/doc/refcards/lib-ref.docx
+++ b/doc/refcards/lib-ref.docx
@@ -66,7 +66,7 @@
           <w:tab w:val="left" w:pos="4110" w:leader="none"/>
         </w:tabs>
         <w:suppressAutoHyphens w:val="true"/>
-        <w:overflowPunct w:val="true"/>
+        <w:overflowPunct w:val="false"/>
         <w:bidi w:val="0"/>
         <w:spacing w:before="0" w:after="0"/>
         <w:ind w:hanging="0" w:start="0" w:end="0"/>
@@ -271,7 +271,19 @@
           <w:sz w:val="16"/>
           <w:szCs w:val="16"/>
         </w:rPr>
-        <w:t>0.1.48</w:t>
+        <w:t>0.1.4</w:t>
+      </w:r>
+      <w:r>
+        <w:rPr>
+          <w:rFonts w:ascii="Georgia" w:hAnsi="Georgia"/>
+          <w:b/>
+          <w:bCs/>
+          <w:i/>
+          <w:iCs/>
+          <w:sz w:val="16"/>
+          <w:szCs w:val="16"/>
+        </w:rPr>
+        <w:t>9</w:t>
       </w:r>
     </w:p>
     <w:p>
@@ -5427,23 +5439,6 @@
       <w:pPr>
         <w:pStyle w:val="Normal"/>
         <w:rPr>
-          <w:rFonts w:ascii="Georgia" w:hAnsi="Georgia"/>
-          <w:sz w:val="16"/>
-          <w:szCs w:val="16"/>
-        </w:rPr>
-      </w:pPr>
-      <w:r>
-        <w:rPr>
-          <w:rFonts w:ascii="Georgia" w:hAnsi="Georgia"/>
-          <w:sz w:val="16"/>
-          <w:szCs w:val="16"/>
-        </w:rPr>
-      </w:r>
-    </w:p>
-    <w:p>
-      <w:pPr>
-        <w:pStyle w:val="Normal"/>
-        <w:rPr>
           <w:sz w:val="18"/>
           <w:szCs w:val="18"/>
         </w:rPr>
@@ -6634,20 +6629,20 @@
           <w:szCs w:val="18"/>
           <w:u w:val="none"/>
         </w:rPr>
-        <w:t>fapply</w:t>
-      </w:r>
-      <w:r>
-        <w:rPr>
-          <w:rFonts w:ascii="Georgia" w:hAnsi="Georgia"/>
-          <w:b w:val="false"/>
-          <w:bCs w:val="false"/>
-          <w:i w:val="false"/>
-          <w:iCs/>
-          <w:sz w:val="18"/>
-          <w:szCs w:val="18"/>
-          <w:u w:val="none"/>
-        </w:rPr>
-        <w:t xml:space="preserve"> </w:t>
+        <w:t xml:space="preserve">fapply </w:t>
+      </w:r>
+      <w:r>
+        <w:rPr>
+          <w:rFonts w:ascii="Andale Mono" w:hAnsi="Andale Mono"/>
+          <w:b w:val="false"/>
+          <w:bCs w:val="false"/>
+          <w:i/>
+          <w:iCs/>
+          <w:sz w:val="16"/>
+          <w:szCs w:val="16"/>
+          <w:u w:val="none"/>
+        </w:rPr>
+        <w:t xml:space="preserve">type </w:t>
       </w:r>
       <w:r>
         <w:rPr>
@@ -6664,41 +6659,64 @@
       </w:r>
       <w:r>
         <w:rPr>
-          <w:rFonts w:ascii="Georgia" w:hAnsi="Georgia"/>
-          <w:b w:val="false"/>
-          <w:bCs w:val="false"/>
-          <w:i w:val="false"/>
-          <w:iCs/>
-          <w:sz w:val="18"/>
-          <w:szCs w:val="18"/>
-          <w:u w:val="none"/>
-        </w:rPr>
-        <w:t xml:space="preserve"> </w:t>
-      </w:r>
-      <w:r>
-        <w:rPr>
-          <w:rFonts w:ascii="Georgia" w:hAnsi="Georgia"/>
-          <w:b w:val="false"/>
-          <w:bCs w:val="false"/>
-          <w:i/>
-          <w:iCs/>
-          <w:sz w:val="18"/>
-          <w:szCs w:val="18"/>
-          <w:u w:val="none"/>
-        </w:rPr>
-        <w:t>list</w:t>
-      </w:r>
-      <w:r>
-        <w:rPr>
-          <w:rFonts w:ascii="Georgia" w:hAnsi="Georgia"/>
-          <w:b w:val="false"/>
-          <w:bCs w:val="false"/>
-          <w:i w:val="false"/>
-          <w:iCs/>
-          <w:sz w:val="18"/>
-          <w:szCs w:val="18"/>
-          <w:u w:val="none"/>
-        </w:rPr>
+          <w:rFonts w:ascii="Andale Mono" w:hAnsi="Andale Mono"/>
+          <w:b w:val="false"/>
+          <w:bCs w:val="false"/>
+          <w:i/>
+          <w:iCs/>
+          <w:sz w:val="16"/>
+          <w:szCs w:val="16"/>
+          <w:u w:val="none"/>
+        </w:rPr>
+        <w:t>l</w:t>
+      </w:r>
+      <w:r>
+        <w:rPr>
+          <w:rFonts w:ascii="Georgia" w:hAnsi="Georgia"/>
+          <w:b w:val="false"/>
+          <w:bCs w:val="false"/>
+          <w:i/>
+          <w:iCs/>
+          <w:sz w:val="18"/>
+          <w:szCs w:val="18"/>
+          <w:u w:val="none"/>
+        </w:rPr>
+        <w:t>ist</w:t>
+      </w:r>
+      <w:r>
+        <w:rPr>
+          <w:rFonts w:ascii="Georgia" w:hAnsi="Georgia"/>
+          <w:b w:val="false"/>
+          <w:bCs w:val="false"/>
+          <w:i w:val="false"/>
+          <w:iCs/>
+          <w:sz w:val="18"/>
+          <w:szCs w:val="18"/>
+          <w:u w:val="none"/>
+        </w:rPr>
+        <w:tab/>
+      </w:r>
+    </w:p>
+    <w:p>
+      <w:pPr>
+        <w:pStyle w:val="Normal"/>
+        <w:rPr>
+          <w:sz w:val="18"/>
+          <w:szCs w:val="18"/>
+        </w:rPr>
+      </w:pPr>
+      <w:r>
+        <w:rPr>
+          <w:rFonts w:ascii="Georgia" w:hAnsi="Georgia"/>
+          <w:b w:val="false"/>
+          <w:bCs w:val="false"/>
+          <w:i w:val="false"/>
+          <w:iCs/>
+          <w:sz w:val="18"/>
+          <w:szCs w:val="18"/>
+          <w:u w:val="none"/>
+        </w:rPr>
+        <w:tab/>
         <w:tab/>
       </w:r>
       <w:r>
@@ -6733,6 +6751,126 @@
       <w:pPr>
         <w:pStyle w:val="Normal"/>
         <w:rPr>
+          <w:sz w:val="16"/>
+          <w:szCs w:val="16"/>
+        </w:rPr>
+      </w:pPr>
+      <w:r>
+        <w:rPr>
+          <w:sz w:val="16"/>
+          <w:szCs w:val="16"/>
+        </w:rPr>
+      </w:r>
+    </w:p>
+    <w:p>
+      <w:pPr>
+        <w:pStyle w:val="Normal"/>
+        <w:ind w:hanging="0" w:start="0" w:end="0"/>
+        <w:rPr>
+          <w:sz w:val="18"/>
+          <w:szCs w:val="18"/>
+        </w:rPr>
+      </w:pPr>
+      <w:r>
+        <w:rPr>
+          <w:rFonts w:ascii="Andale Mono" w:hAnsi="Andale Mono"/>
+          <w:b w:val="false"/>
+          <w:bCs w:val="false"/>
+          <w:i/>
+          <w:iCs/>
+          <w:sz w:val="16"/>
+          <w:szCs w:val="16"/>
+          <w:u w:val="none"/>
+        </w:rPr>
+        <w:tab/>
+        <w:tab/>
+        <w:t>type</w:t>
+      </w:r>
+      <w:r>
+        <w:rPr>
+          <w:rFonts w:ascii="Georgia" w:hAnsi="Georgia"/>
+          <w:b w:val="false"/>
+          <w:bCs w:val="false"/>
+          <w:i w:val="false"/>
+          <w:iCs w:val="false"/>
+          <w:sz w:val="18"/>
+          <w:szCs w:val="18"/>
+          <w:u w:val="none"/>
+        </w:rPr>
+        <w:t xml:space="preserve">       </w:t>
+      </w:r>
+      <w:r>
+        <w:rPr>
+          <w:rFonts w:ascii="Andale Mono" w:hAnsi="Andale Mono"/>
+          <w:b w:val="false"/>
+          <w:bCs w:val="false"/>
+          <w:i w:val="false"/>
+          <w:iCs w:val="false"/>
+          <w:sz w:val="16"/>
+          <w:szCs w:val="16"/>
+          <w:u w:val="none"/>
+        </w:rPr>
+        <w:t>- :</w:t>
+      </w:r>
+      <w:r>
+        <w:rPr>
+          <w:rFonts w:ascii="Andale Mono" w:hAnsi="Andale Mono"/>
+          <w:b w:val="false"/>
+          <w:bCs w:val="false"/>
+          <w:i w:val="false"/>
+          <w:iCs w:val="false"/>
+          <w:sz w:val="16"/>
+          <w:szCs w:val="16"/>
+          <w:u w:val="none"/>
+        </w:rPr>
+        <w:t>eager</w:t>
+      </w:r>
+      <w:r>
+        <w:rPr>
+          <w:rFonts w:ascii="Andale Mono" w:hAnsi="Andale Mono"/>
+          <w:b w:val="false"/>
+          <w:bCs w:val="false"/>
+          <w:i w:val="false"/>
+          <w:iCs w:val="false"/>
+          <w:sz w:val="16"/>
+          <w:szCs w:val="16"/>
+          <w:u w:val="none"/>
+        </w:rPr>
+        <w:t xml:space="preserve"> :</w:t>
+      </w:r>
+      <w:r>
+        <w:rPr>
+          <w:rFonts w:ascii="Andale Mono" w:hAnsi="Andale Mono"/>
+          <w:b w:val="false"/>
+          <w:bCs w:val="false"/>
+          <w:i w:val="false"/>
+          <w:iCs w:val="false"/>
+          <w:sz w:val="16"/>
+          <w:szCs w:val="16"/>
+          <w:u w:val="none"/>
+        </w:rPr>
+        <w:t>lazy</w:t>
+      </w:r>
+    </w:p>
+    <w:p>
+      <w:pPr>
+        <w:pStyle w:val="Normal"/>
+        <w:rPr>
+          <w:sz w:val="16"/>
+          <w:szCs w:val="16"/>
+        </w:rPr>
+      </w:pPr>
+      <w:r>
+        <w:rPr>
+          <w:sz w:val="16"/>
+          <w:szCs w:val="16"/>
+        </w:rPr>
+      </w:r>
+    </w:p>
+    <w:p>
+      <w:pPr>
+        <w:pStyle w:val="Normal"/>
+        <w:rPr>
           <w:sz w:val="18"/>
           <w:szCs w:val="18"/>
         </w:rPr>
@@ -6929,74 +7067,6 @@
           <w:u w:val="none"/>
         </w:rPr>
         <w:t>poll completion</w:t>
-      </w:r>
-    </w:p>
-    <w:p>
-      <w:pPr>
-        <w:pStyle w:val="Normal"/>
-        <w:rPr>
-          <w:rFonts w:ascii="Georgia" w:hAnsi="Georgia"/>
-          <w:sz w:val="16"/>
-          <w:szCs w:val="16"/>
-        </w:rPr>
-      </w:pPr>
-      <w:r>
-        <w:rPr>
-          <w:rFonts w:ascii="Georgia" w:hAnsi="Georgia"/>
-          <w:sz w:val="16"/>
-          <w:szCs w:val="16"/>
-        </w:rPr>
-      </w:r>
-    </w:p>
-    <w:p>
-      <w:pPr>
-        <w:pStyle w:val="Normal"/>
-        <w:rPr>
-          <w:rFonts w:ascii="Georgia" w:hAnsi="Georgia"/>
-          <w:sz w:val="16"/>
-          <w:szCs w:val="16"/>
-        </w:rPr>
-      </w:pPr>
-      <w:r>
-        <w:rPr>
-          <w:rFonts w:ascii="Georgia" w:hAnsi="Georgia"/>
-          <w:sz w:val="16"/>
-          <w:szCs w:val="16"/>
-        </w:rPr>
-      </w:r>
-    </w:p>
-    <w:p>
-      <w:pPr>
-        <w:pStyle w:val="Normal"/>
-        <w:rPr>
-          <w:rFonts w:ascii="Georgia" w:hAnsi="Georgia"/>
-          <w:sz w:val="16"/>
-          <w:szCs w:val="16"/>
-        </w:rPr>
-      </w:pPr>
-      <w:r>
-        <w:rPr>
-          <w:rFonts w:ascii="Georgia" w:hAnsi="Georgia"/>
-          <w:sz w:val="16"/>
-          <w:szCs w:val="16"/>
-        </w:rPr>
-      </w:r>
-    </w:p>
-    <w:p>
-      <w:pPr>
-        <w:pStyle w:val="Normal"/>
-        <w:rPr>
-          <w:rFonts w:ascii="Georgia" w:hAnsi="Georgia"/>
-          <w:sz w:val="16"/>
-          <w:szCs w:val="16"/>
-        </w:rPr>
-      </w:pPr>
-      <w:r>
-        <w:rPr>
-          <w:rFonts w:ascii="Georgia" w:hAnsi="Georgia"/>
-          <w:sz w:val="16"/>
-          <w:szCs w:val="16"/>
-        </w:rPr>
       </w:r>
     </w:p>
     <w:p>
@@ -10785,7 +10855,7 @@
           <w:tab w:val="left" w:pos="4110" w:leader="none"/>
         </w:tabs>
         <w:suppressAutoHyphens w:val="true"/>
-        <w:overflowPunct w:val="true"/>
+        <w:overflowPunct w:val="false"/>
         <w:bidi w:val="0"/>
         <w:spacing w:before="0" w:after="0"/>
         <w:ind w:hanging="0" w:start="0" w:end="0"/>
@@ -11244,7 +11314,7 @@
           <w:tab w:val="left" w:pos="4110" w:leader="none"/>
         </w:tabs>
         <w:suppressAutoHyphens w:val="true"/>
-        <w:overflowPunct w:val="true"/>
+        <w:overflowPunct w:val="false"/>
         <w:bidi w:val="0"/>
         <w:spacing w:before="0" w:after="0"/>
         <w:ind w:hanging="0" w:start="0" w:end="0"/>
@@ -20522,7 +20592,7 @@
     <w:pPr>
       <w:widowControl/>
       <w:suppressAutoHyphens w:val="true"/>
-      <w:overflowPunct w:val="true"/>
+      <w:overflowPunct w:val="false"/>
       <w:bidi w:val="0"/>
       <w:spacing w:before="0" w:after="0"/>
       <w:jc w:val="start"/>

</xml_diff>

<commit_message>
#165 - lib: review futures naming
</commit_message>
<xml_diff>
--- a/doc/refcards/lib-ref.docx
+++ b/doc/refcards/lib-ref.docx
@@ -66,7 +66,7 @@
           <w:tab w:val="left" w:pos="4110" w:leader="none"/>
         </w:tabs>
         <w:suppressAutoHyphens w:val="true"/>
-        <w:overflowPunct w:val="false"/>
+        <w:overflowPunct w:val="true"/>
         <w:bidi w:val="0"/>
         <w:spacing w:before="0" w:after="0"/>
         <w:ind w:hanging="0" w:start="0" w:end="0"/>
@@ -271,19 +271,19 @@
           <w:sz w:val="16"/>
           <w:szCs w:val="16"/>
         </w:rPr>
-        <w:t>0.1.4</w:t>
-      </w:r>
-      <w:r>
-        <w:rPr>
-          <w:rFonts w:ascii="Georgia" w:hAnsi="Georgia"/>
-          <w:b/>
-          <w:bCs/>
-          <w:i/>
-          <w:iCs/>
-          <w:sz w:val="16"/>
-          <w:szCs w:val="16"/>
-        </w:rPr>
-        <w:t>9</w:t>
+        <w:t>0.1.</w:t>
+      </w:r>
+      <w:r>
+        <w:rPr>
+          <w:rFonts w:ascii="Georgia" w:hAnsi="Georgia"/>
+          <w:b/>
+          <w:bCs/>
+          <w:i/>
+          <w:iCs/>
+          <w:sz w:val="16"/>
+          <w:szCs w:val="16"/>
+        </w:rPr>
+        <w:t>50</w:t>
       </w:r>
     </w:p>
     <w:p>
@@ -6629,7 +6629,20 @@
           <w:szCs w:val="18"/>
           <w:u w:val="none"/>
         </w:rPr>
-        <w:t xml:space="preserve">fapply </w:t>
+        <w:t>defer</w:t>
+      </w:r>
+      <w:r>
+        <w:rPr>
+          <w:rFonts w:ascii="Georgia" w:hAnsi="Georgia"/>
+          <w:b/>
+          <w:bCs/>
+          <w:i w:val="false"/>
+          <w:iCs w:val="false"/>
+          <w:sz w:val="18"/>
+          <w:szCs w:val="18"/>
+          <w:u w:val="none"/>
+        </w:rPr>
+        <w:t xml:space="preserve"> </w:t>
       </w:r>
       <w:r>
         <w:rPr>
@@ -6810,90 +6823,61 @@
           <w:szCs w:val="16"/>
           <w:u w:val="none"/>
         </w:rPr>
-        <w:t>- :</w:t>
-      </w:r>
-      <w:r>
-        <w:rPr>
-          <w:rFonts w:ascii="Andale Mono" w:hAnsi="Andale Mono"/>
-          <w:b w:val="false"/>
-          <w:bCs w:val="false"/>
-          <w:i w:val="false"/>
-          <w:iCs w:val="false"/>
-          <w:sz w:val="16"/>
-          <w:szCs w:val="16"/>
-          <w:u w:val="none"/>
-        </w:rPr>
-        <w:t>eager</w:t>
-      </w:r>
-      <w:r>
-        <w:rPr>
-          <w:rFonts w:ascii="Andale Mono" w:hAnsi="Andale Mono"/>
-          <w:b w:val="false"/>
-          <w:bCs w:val="false"/>
-          <w:i w:val="false"/>
-          <w:iCs w:val="false"/>
-          <w:sz w:val="16"/>
-          <w:szCs w:val="16"/>
-          <w:u w:val="none"/>
-        </w:rPr>
-        <w:t xml:space="preserve"> :</w:t>
-      </w:r>
-      <w:r>
-        <w:rPr>
-          <w:rFonts w:ascii="Andale Mono" w:hAnsi="Andale Mono"/>
-          <w:b w:val="false"/>
-          <w:bCs w:val="false"/>
-          <w:i w:val="false"/>
-          <w:iCs w:val="false"/>
-          <w:sz w:val="16"/>
-          <w:szCs w:val="16"/>
-          <w:u w:val="none"/>
-        </w:rPr>
-        <w:t>lazy</w:t>
-      </w:r>
-    </w:p>
-    <w:p>
-      <w:pPr>
-        <w:pStyle w:val="Normal"/>
-        <w:rPr>
-          <w:sz w:val="16"/>
-          <w:szCs w:val="16"/>
-        </w:rPr>
-      </w:pPr>
-      <w:r>
-        <w:rPr>
-          <w:sz w:val="16"/>
-          <w:szCs w:val="16"/>
-        </w:rPr>
-      </w:r>
-    </w:p>
-    <w:p>
-      <w:pPr>
-        <w:pStyle w:val="Normal"/>
-        <w:rPr>
-          <w:sz w:val="18"/>
-          <w:szCs w:val="18"/>
-        </w:rPr>
-      </w:pPr>
-      <w:r>
-        <w:rPr>
-          <w:rFonts w:ascii="Georgia" w:hAnsi="Georgia"/>
-          <w:b/>
-          <w:bCs/>
-          <w:sz w:val="18"/>
-          <w:szCs w:val="18"/>
-        </w:rPr>
-        <w:t xml:space="preserve"> </w:t>
-      </w:r>
-      <w:r>
-        <w:rPr>
-          <w:rFonts w:ascii="Georgia" w:hAnsi="Georgia"/>
-          <w:b/>
-          <w:bCs/>
-          <w:sz w:val="18"/>
-          <w:szCs w:val="18"/>
-        </w:rPr>
-        <w:t>fwait</w:t>
+        <w:t>- :eager :lazy</w:t>
+      </w:r>
+    </w:p>
+    <w:p>
+      <w:pPr>
+        <w:pStyle w:val="Normal"/>
+        <w:rPr>
+          <w:sz w:val="16"/>
+          <w:szCs w:val="16"/>
+        </w:rPr>
+      </w:pPr>
+      <w:r>
+        <w:rPr>
+          <w:sz w:val="16"/>
+          <w:szCs w:val="16"/>
+        </w:rPr>
+      </w:r>
+    </w:p>
+    <w:p>
+      <w:pPr>
+        <w:pStyle w:val="Normal"/>
+        <w:rPr>
+          <w:sz w:val="18"/>
+          <w:szCs w:val="18"/>
+        </w:rPr>
+      </w:pPr>
+      <w:r>
+        <w:rPr>
+          <w:rFonts w:ascii="Georgia" w:hAnsi="Georgia"/>
+          <w:b/>
+          <w:bCs/>
+          <w:sz w:val="18"/>
+          <w:szCs w:val="18"/>
+        </w:rPr>
+        <w:t xml:space="preserve"> </w:t>
+      </w:r>
+      <w:r>
+        <w:rPr>
+          <w:rFonts w:ascii="Georgia" w:hAnsi="Georgia"/>
+          <w:b/>
+          <w:bCs/>
+          <w:sz w:val="18"/>
+          <w:szCs w:val="18"/>
+        </w:rPr>
+        <w:t>f</w:t>
+      </w:r>
+      <w:r>
+        <w:rPr>
+          <w:rFonts w:ascii="Georgia" w:hAnsi="Georgia"/>
+          <w:b/>
+          <w:bCs/>
+          <w:sz w:val="18"/>
+          <w:szCs w:val="18"/>
+        </w:rPr>
+        <w:t>orce</w:t>
       </w:r>
       <w:r>
         <w:rPr>
@@ -6959,41 +6943,54 @@
           <w:b w:val="false"/>
           <w:bCs w:val="false"/>
           <w:i w:val="false"/>
-          <w:iCs w:val="false"/>
-          <w:sz w:val="18"/>
-          <w:szCs w:val="18"/>
-          <w:u w:val="none"/>
-        </w:rPr>
-        <w:t>wait for completion</w:t>
-      </w:r>
-    </w:p>
-    <w:p>
-      <w:pPr>
-        <w:pStyle w:val="Normal"/>
-        <w:rPr>
-          <w:sz w:val="18"/>
-          <w:szCs w:val="18"/>
-        </w:rPr>
-      </w:pPr>
-      <w:r>
-        <w:rPr>
-          <w:rFonts w:ascii="Georgia" w:hAnsi="Georgia"/>
-          <w:b/>
-          <w:bCs/>
-          <w:sz w:val="18"/>
-          <w:szCs w:val="18"/>
-        </w:rPr>
-        <w:t xml:space="preserve"> </w:t>
-      </w:r>
-      <w:r>
-        <w:rPr>
-          <w:rFonts w:ascii="Georgia" w:hAnsi="Georgia"/>
-          <w:b/>
-          <w:bCs/>
-          <w:sz w:val="18"/>
-          <w:szCs w:val="18"/>
-        </w:rPr>
-        <w:t>fpoll</w:t>
+          <w:iCs/>
+          <w:sz w:val="18"/>
+          <w:szCs w:val="18"/>
+          <w:u w:val="none"/>
+        </w:rPr>
+        <w:t>force</w:t>
+      </w:r>
+      <w:r>
+        <w:rPr>
+          <w:rFonts w:ascii="Georgia" w:hAnsi="Georgia"/>
+          <w:b w:val="false"/>
+          <w:bCs w:val="false"/>
+          <w:i w:val="false"/>
+          <w:iCs w:val="false"/>
+          <w:sz w:val="18"/>
+          <w:szCs w:val="18"/>
+          <w:u w:val="none"/>
+        </w:rPr>
+        <w:t xml:space="preserve"> completion</w:t>
+      </w:r>
+    </w:p>
+    <w:p>
+      <w:pPr>
+        <w:pStyle w:val="Normal"/>
+        <w:rPr>
+          <w:sz w:val="18"/>
+          <w:szCs w:val="18"/>
+        </w:rPr>
+      </w:pPr>
+      <w:r>
+        <w:rPr>
+          <w:rFonts w:ascii="Georgia" w:hAnsi="Georgia"/>
+          <w:b/>
+          <w:bCs/>
+          <w:sz w:val="18"/>
+          <w:szCs w:val="18"/>
+        </w:rPr>
+        <w:t xml:space="preserve"> </w:t>
+      </w:r>
+      <w:r>
+        <w:rPr>
+          <w:rFonts w:ascii="Georgia" w:hAnsi="Georgia"/>
+          <w:b/>
+          <w:bCs/>
+          <w:sz w:val="18"/>
+          <w:szCs w:val="18"/>
+        </w:rPr>
+        <w:t>poll</w:t>
       </w:r>
       <w:r>
         <w:rPr>
@@ -10855,7 +10852,7 @@
           <w:tab w:val="left" w:pos="4110" w:leader="none"/>
         </w:tabs>
         <w:suppressAutoHyphens w:val="true"/>
-        <w:overflowPunct w:val="false"/>
+        <w:overflowPunct w:val="true"/>
         <w:bidi w:val="0"/>
         <w:spacing w:before="0" w:after="0"/>
         <w:ind w:hanging="0" w:start="0" w:end="0"/>
@@ -11314,7 +11311,7 @@
           <w:tab w:val="left" w:pos="4110" w:leader="none"/>
         </w:tabs>
         <w:suppressAutoHyphens w:val="true"/>
-        <w:overflowPunct w:val="false"/>
+        <w:overflowPunct w:val="true"/>
         <w:bidi w:val="0"/>
         <w:spacing w:before="0" w:after="0"/>
         <w:ind w:hanging="0" w:start="0" w:end="0"/>
@@ -20592,7 +20589,7 @@
     <w:pPr>
       <w:widowControl/>
       <w:suppressAutoHyphens w:val="true"/>
-      <w:overflowPunct w:val="false"/>
+      <w:overflowPunct w:val="true"/>
       <w:bidi w:val="0"/>
       <w:spacing w:before="0" w:after="0"/>
       <w:jc w:val="start"/>

</xml_diff>

<commit_message>
#164 - lib: review with-ex
</commit_message>
<xml_diff>
--- a/doc/refcards/lib-ref.docx
+++ b/doc/refcards/lib-ref.docx
@@ -271,19 +271,7 @@
           <w:sz w:val="16"/>
           <w:szCs w:val="16"/>
         </w:rPr>
-        <w:t>0.1.</w:t>
-      </w:r>
-      <w:r>
-        <w:rPr>
-          <w:rFonts w:ascii="Georgia" w:hAnsi="Georgia"/>
-          <w:b/>
-          <w:bCs/>
-          <w:i/>
-          <w:iCs/>
-          <w:sz w:val="16"/>
-          <w:szCs w:val="16"/>
-        </w:rPr>
-        <w:t>50</w:t>
+        <w:t>0.1.51</w:t>
       </w:r>
     </w:p>
     <w:p>
@@ -6629,20 +6617,7 @@
           <w:szCs w:val="18"/>
           <w:u w:val="none"/>
         </w:rPr>
-        <w:t>defer</w:t>
-      </w:r>
-      <w:r>
-        <w:rPr>
-          <w:rFonts w:ascii="Georgia" w:hAnsi="Georgia"/>
-          <w:b/>
-          <w:bCs/>
-          <w:i w:val="false"/>
-          <w:iCs w:val="false"/>
-          <w:sz w:val="18"/>
-          <w:szCs w:val="18"/>
-          <w:u w:val="none"/>
-        </w:rPr>
-        <w:t xml:space="preserve"> </w:t>
+        <w:t xml:space="preserve">defer </w:t>
       </w:r>
       <w:r>
         <w:rPr>
@@ -6867,17 +6842,7 @@
           <w:sz w:val="18"/>
           <w:szCs w:val="18"/>
         </w:rPr>
-        <w:t>f</w:t>
-      </w:r>
-      <w:r>
-        <w:rPr>
-          <w:rFonts w:ascii="Georgia" w:hAnsi="Georgia"/>
-          <w:b/>
-          <w:bCs/>
-          <w:sz w:val="18"/>
-          <w:szCs w:val="18"/>
-        </w:rPr>
-        <w:t>orce</w:t>
+        <w:t>force</w:t>
       </w:r>
       <w:r>
         <w:rPr>
@@ -6936,18 +6901,6 @@
           <w:u w:val="none"/>
         </w:rPr>
         <w:tab/>
-      </w:r>
-      <w:r>
-        <w:rPr>
-          <w:rFonts w:ascii="Georgia" w:hAnsi="Georgia"/>
-          <w:b w:val="false"/>
-          <w:bCs w:val="false"/>
-          <w:i w:val="false"/>
-          <w:iCs/>
-          <w:sz w:val="18"/>
-          <w:szCs w:val="18"/>
-          <w:u w:val="none"/>
-        </w:rPr>
         <w:t>force</w:t>
       </w:r>
       <w:r>
@@ -11085,20 +11038,17 @@
           <w:sz w:val="20"/>
           <w:szCs w:val="20"/>
         </w:rPr>
-        <w:t xml:space="preserve"> → </w:t>
-      </w:r>
-      <w:r>
-        <w:rPr>
-          <w:rFonts w:ascii="Georgia" w:hAnsi="Georgia"/>
-          <w:b w:val="false"/>
-          <w:bCs/>
-          <w:i/>
-          <w:iCs/>
-          <w:sz w:val="18"/>
-          <w:szCs w:val="18"/>
-        </w:rPr>
-        <w:t>T</w:t>
-      </w:r>
+        <w:t xml:space="preserve"> </w:t>
+      </w:r>
+    </w:p>
+    <w:p>
+      <w:pPr>
+        <w:pStyle w:val="Normal"/>
+        <w:rPr>
+          <w:sz w:val="18"/>
+          <w:szCs w:val="18"/>
+        </w:rPr>
+      </w:pPr>
       <w:r>
         <w:rPr>
           <w:rFonts w:ascii="Georgia" w:hAnsi="Georgia"/>
@@ -11110,127 +11060,163 @@
           <w:szCs w:val="20"/>
         </w:rPr>
         <w:tab/>
-      </w:r>
-      <w:r>
-        <w:rPr>
-          <w:rFonts w:ascii="Georgia" w:hAnsi="Georgia"/>
-          <w:b w:val="false"/>
-          <w:bCs w:val="false"/>
-          <w:i w:val="false"/>
-          <w:iCs w:val="false"/>
-          <w:sz w:val="18"/>
-          <w:szCs w:val="18"/>
-        </w:rPr>
-        <w:t>read stream object</w:t>
-      </w:r>
-      <w:r>
-        <w:rPr>
-          <w:rFonts w:ascii="Georgia" w:hAnsi="Georgia"/>
-          <w:b w:val="false"/>
-          <w:bCs w:val="false"/>
+        <w:tab/>
+      </w:r>
+      <w:r>
+        <w:rPr>
+          <w:rFonts w:ascii="Georgia" w:hAnsi="Georgia"/>
+          <w:b w:val="false"/>
+          <w:bCs/>
+          <w:i/>
+          <w:iCs/>
+          <w:sz w:val="18"/>
+          <w:szCs w:val="18"/>
+        </w:rPr>
+        <w:t>T</w:t>
+      </w:r>
+      <w:r>
+        <w:rPr>
+          <w:rFonts w:ascii="Georgia" w:hAnsi="Georgia"/>
+          <w:b w:val="false"/>
+          <w:bCs/>
           <w:i w:val="false"/>
           <w:iCs w:val="false"/>
           <w:sz w:val="20"/>
           <w:szCs w:val="20"/>
         </w:rPr>
-        <w:t xml:space="preserve"> </w:t>
-      </w:r>
-    </w:p>
-    <w:p>
-      <w:pPr>
-        <w:pStyle w:val="Normal"/>
-        <w:rPr>
-          <w:rFonts w:ascii="Georgia" w:hAnsi="Georgia"/>
+        <w:tab/>
+      </w:r>
+      <w:r>
+        <w:rPr>
+          <w:rFonts w:ascii="Georgia" w:hAnsi="Georgia"/>
+          <w:b w:val="false"/>
+          <w:bCs w:val="false"/>
+          <w:i w:val="false"/>
+          <w:iCs w:val="false"/>
+          <w:sz w:val="18"/>
+          <w:szCs w:val="18"/>
+        </w:rPr>
+        <w:t>read stream object</w:t>
+      </w:r>
+      <w:r>
+        <w:rPr>
+          <w:rFonts w:ascii="Georgia" w:hAnsi="Georgia"/>
+          <w:b w:val="false"/>
+          <w:bCs w:val="false"/>
+          <w:i w:val="false"/>
+          <w:iCs w:val="false"/>
           <w:sz w:val="20"/>
           <w:szCs w:val="20"/>
         </w:rPr>
-      </w:pPr>
-      <w:r>
-        <w:rPr>
-          <w:rFonts w:ascii="Georgia" w:hAnsi="Georgia"/>
-          <w:b/>
-          <w:bCs/>
-          <w:i w:val="false"/>
-          <w:iCs w:val="false"/>
-          <w:sz w:val="18"/>
-          <w:szCs w:val="18"/>
-        </w:rPr>
-        <w:t xml:space="preserve">  </w:t>
-      </w:r>
-      <w:r>
-        <w:rPr>
-          <w:rFonts w:ascii="Georgia" w:hAnsi="Georgia"/>
-          <w:b/>
-          <w:bCs/>
-          <w:i w:val="false"/>
-          <w:iCs w:val="false"/>
-          <w:sz w:val="18"/>
-          <w:szCs w:val="18"/>
-        </w:rPr>
-        <w:t>write</w:t>
-      </w:r>
-      <w:r>
-        <w:rPr>
-          <w:rFonts w:ascii="Georgia" w:hAnsi="Georgia"/>
-          <w:b w:val="false"/>
-          <w:i w:val="false"/>
-          <w:sz w:val="18"/>
-          <w:szCs w:val="18"/>
-        </w:rPr>
-        <w:t xml:space="preserve"> </w:t>
-      </w:r>
-      <w:r>
-        <w:rPr>
-          <w:rFonts w:ascii="Georgia" w:hAnsi="Georgia"/>
-          <w:i/>
-          <w:iCs/>
-          <w:sz w:val="18"/>
-          <w:szCs w:val="18"/>
-        </w:rPr>
-        <w:t>T</w:t>
-      </w:r>
-      <w:r>
-        <w:rPr>
-          <w:rFonts w:ascii="Georgia" w:hAnsi="Georgia"/>
-          <w:b w:val="false"/>
-          <w:i w:val="false"/>
-          <w:iCs/>
-          <w:sz w:val="18"/>
-          <w:szCs w:val="18"/>
-        </w:rPr>
-        <w:t xml:space="preserve"> </w:t>
-      </w:r>
-      <w:r>
-        <w:rPr>
-          <w:rFonts w:ascii="Georgia" w:hAnsi="Georgia"/>
-          <w:b w:val="false"/>
-          <w:bCs w:val="false"/>
-          <w:i/>
-          <w:iCs/>
-          <w:sz w:val="18"/>
-          <w:szCs w:val="18"/>
-        </w:rPr>
-        <w:t xml:space="preserve">bool </w:t>
-      </w:r>
-      <w:r>
-        <w:rPr>
-          <w:rFonts w:ascii="Georgia" w:hAnsi="Georgia"/>
-          <w:i/>
-          <w:iCs/>
-          <w:sz w:val="18"/>
-          <w:szCs w:val="18"/>
-        </w:rPr>
-        <w:t>strm</w:t>
-      </w:r>
-      <w:r>
-        <w:rPr>
-          <w:rFonts w:ascii="Georgia" w:hAnsi="Georgia"/>
-          <w:i/>
-          <w:iCs/>
+        <w:t xml:space="preserve"> </w:t>
+      </w:r>
+    </w:p>
+    <w:p>
+      <w:pPr>
+        <w:pStyle w:val="Normal"/>
+        <w:rPr>
+          <w:rFonts w:ascii="Georgia" w:hAnsi="Georgia"/>
           <w:sz w:val="20"/>
           <w:szCs w:val="20"/>
         </w:rPr>
-        <w:t xml:space="preserve"> → </w:t>
+      </w:pPr>
+      <w:r>
+        <w:rPr>
+          <w:rFonts w:ascii="Georgia" w:hAnsi="Georgia"/>
+          <w:b/>
+          <w:bCs/>
+          <w:i w:val="false"/>
+          <w:iCs w:val="false"/>
+          <w:sz w:val="18"/>
+          <w:szCs w:val="18"/>
+        </w:rPr>
+        <w:t xml:space="preserve">  </w:t>
+      </w:r>
+      <w:r>
+        <w:rPr>
+          <w:rFonts w:ascii="Georgia" w:hAnsi="Georgia"/>
+          <w:b/>
+          <w:bCs/>
+          <w:i w:val="false"/>
+          <w:iCs w:val="false"/>
+          <w:sz w:val="18"/>
+          <w:szCs w:val="18"/>
+        </w:rPr>
+        <w:t>write</w:t>
+      </w:r>
+      <w:r>
+        <w:rPr>
+          <w:rFonts w:ascii="Georgia" w:hAnsi="Georgia"/>
+          <w:b w:val="false"/>
+          <w:i w:val="false"/>
+          <w:sz w:val="18"/>
+          <w:szCs w:val="18"/>
+        </w:rPr>
+        <w:t xml:space="preserve"> </w:t>
+      </w:r>
+      <w:r>
+        <w:rPr>
+          <w:rFonts w:ascii="Georgia" w:hAnsi="Georgia"/>
+          <w:i/>
+          <w:iCs/>
+          <w:sz w:val="18"/>
+          <w:szCs w:val="18"/>
+        </w:rPr>
+        <w:t>T</w:t>
+      </w:r>
+      <w:r>
+        <w:rPr>
+          <w:rFonts w:ascii="Georgia" w:hAnsi="Georgia"/>
+          <w:b w:val="false"/>
+          <w:i w:val="false"/>
+          <w:iCs/>
+          <w:sz w:val="18"/>
+          <w:szCs w:val="18"/>
+        </w:rPr>
+        <w:t xml:space="preserve"> </w:t>
+      </w:r>
+      <w:r>
+        <w:rPr>
+          <w:rFonts w:ascii="Georgia" w:hAnsi="Georgia"/>
+          <w:b w:val="false"/>
+          <w:bCs w:val="false"/>
+          <w:i/>
+          <w:iCs/>
+          <w:sz w:val="18"/>
+          <w:szCs w:val="18"/>
+        </w:rPr>
+        <w:t xml:space="preserve">bool </w:t>
+      </w:r>
+      <w:r>
+        <w:rPr>
+          <w:rFonts w:ascii="Georgia" w:hAnsi="Georgia"/>
+          <w:i/>
+          <w:iCs/>
+          <w:sz w:val="18"/>
+          <w:szCs w:val="18"/>
+        </w:rPr>
+        <w:t>strm</w:t>
+      </w:r>
+    </w:p>
+    <w:p>
+      <w:pPr>
+        <w:pStyle w:val="Normal"/>
+        <w:rPr>
+          <w:rFonts w:ascii="Georgia" w:hAnsi="Georgia"/>
+          <w:sz w:val="20"/>
+          <w:szCs w:val="20"/>
+        </w:rPr>
+      </w:pPr>
+      <w:r>
+        <w:rPr>
+          <w:rFonts w:ascii="Georgia" w:hAnsi="Georgia"/>
+          <w:i/>
+          <w:iCs/>
+          <w:sz w:val="18"/>
+          <w:szCs w:val="18"/>
+        </w:rPr>
+        <w:tab/>
+        <w:tab/>
       </w:r>
       <w:r>
         <w:rPr>
@@ -11718,36 +11704,6 @@
       <w:pPr>
         <w:pStyle w:val="Normal"/>
         <w:rPr>
-          <w:sz w:val="16"/>
-          <w:szCs w:val="16"/>
-        </w:rPr>
-      </w:pPr>
-      <w:r>
-        <w:rPr>
-          <w:sz w:val="16"/>
-          <w:szCs w:val="16"/>
-        </w:rPr>
-      </w:r>
-    </w:p>
-    <w:p>
-      <w:pPr>
-        <w:pStyle w:val="Normal"/>
-        <w:rPr>
-          <w:sz w:val="16"/>
-          <w:szCs w:val="16"/>
-        </w:rPr>
-      </w:pPr>
-      <w:r>
-        <w:rPr>
-          <w:sz w:val="16"/>
-          <w:szCs w:val="16"/>
-        </w:rPr>
-      </w:r>
-    </w:p>
-    <w:p>
-      <w:pPr>
-        <w:pStyle w:val="Normal"/>
-        <w:rPr>
           <w:rFonts w:ascii="Georgia" w:hAnsi="Georgia"/>
           <w:sz w:val="20"/>
           <w:szCs w:val="20"/>
@@ -11883,7 +11839,7 @@
           <w:u w:val="none"/>
           <w:lang w:val="en-US" w:eastAsia="zh-CN" w:bidi="hi-IN"/>
         </w:rPr>
-        <w:t>with-ex</w:t>
+        <w:t>unwind</w:t>
       </w:r>
       <w:r>
         <w:rPr>
@@ -12024,6 +11980,18 @@
         </w:rPr>
       </w:pPr>
       <w:r>
+        <w:rPr/>
+      </w:r>
+    </w:p>
+    <w:p>
+      <w:pPr>
+        <w:pStyle w:val="Normal"/>
+        <w:rPr>
+          <w:sz w:val="18"/>
+          <w:szCs w:val="18"/>
+        </w:rPr>
+      </w:pPr>
+      <w:r>
         <w:rPr>
           <w:rFonts w:eastAsia="Songti SC" w:cs="Arial Unicode MS" w:ascii="Georgia" w:hAnsi="Georgia"/>
           <w:b w:val="false"/>
@@ -12492,118 +12460,120 @@
         </w:rPr>
         <w:t>:arity</w:t>
         <w:tab/>
-        <w:t>:eof</w:t>
-        <w:tab/>
-        <w:t>:open</w:t>
-        <w:tab/>
-        <w:t>:read</w:t>
-      </w:r>
-      <w:r>
-        <w:rPr>
-          <w:rFonts w:ascii="Andale Mono" w:hAnsi="Andale Mono"/>
-          <w:b w:val="false"/>
-          <w:bCs w:val="false"/>
-          <w:sz w:val="18"/>
-          <w:szCs w:val="18"/>
-        </w:rPr>
-        <w:t xml:space="preserve"> </w:t>
-      </w:r>
-      <w:r>
-        <w:rPr>
-          <w:rFonts w:ascii="Andale Mono" w:hAnsi="Andale Mono"/>
-          <w:b w:val="false"/>
-          <w:bCs w:val="false"/>
-          <w:sz w:val="16"/>
-          <w:szCs w:val="16"/>
-        </w:rPr>
-        <w:t>:syscall</w:t>
-      </w:r>
-    </w:p>
-    <w:p>
-      <w:pPr>
-        <w:pStyle w:val="Normal"/>
-        <w:rPr>
-          <w:rFonts w:ascii="Andale Mono" w:hAnsi="Andale Mono"/>
-          <w:b w:val="false"/>
-          <w:bCs w:val="false"/>
-          <w:sz w:val="16"/>
-          <w:szCs w:val="16"/>
-        </w:rPr>
-      </w:pPr>
-      <w:r>
-        <w:rPr>
-          <w:rFonts w:ascii="Andale Mono" w:hAnsi="Andale Mono"/>
-          <w:b w:val="false"/>
-          <w:bCs w:val="false"/>
-          <w:sz w:val="16"/>
-          <w:szCs w:val="16"/>
-        </w:rPr>
-        <w:tab/>
-        <w:t>:write</w:t>
-        <w:tab/>
-        <w:t>:error</w:t>
-        <w:tab/>
-        <w:t>:syntax</w:t>
-        <w:tab/>
-        <w:t>:type :sigint</w:t>
-      </w:r>
-    </w:p>
-    <w:p>
-      <w:pPr>
-        <w:pStyle w:val="Normal"/>
-        <w:rPr>
-          <w:rFonts w:ascii="Andale Mono" w:hAnsi="Andale Mono"/>
-          <w:b w:val="false"/>
-          <w:bCs w:val="false"/>
-          <w:sz w:val="16"/>
-          <w:szCs w:val="16"/>
-        </w:rPr>
-      </w:pPr>
-      <w:r>
-        <w:rPr>
-          <w:rFonts w:ascii="Andale Mono" w:hAnsi="Andale Mono"/>
-          <w:b w:val="false"/>
-          <w:bCs w:val="false"/>
-          <w:sz w:val="16"/>
-          <w:szCs w:val="16"/>
-        </w:rPr>
-        <w:tab/>
-        <w:t>:div0</w:t>
-        <w:tab/>
-        <w:t>:stream</w:t>
+        <w:t xml:space="preserve"> :eof</w:t>
+        <w:tab/>
+        <w:t xml:space="preserve">  :open</w:t>
+        <w:tab/>
+        <w:t xml:space="preserve">   :read</w:t>
+      </w:r>
+    </w:p>
+    <w:p>
+      <w:pPr>
+        <w:pStyle w:val="Normal"/>
+        <w:rPr>
+          <w:sz w:val="18"/>
+          <w:szCs w:val="18"/>
+        </w:rPr>
+      </w:pPr>
+      <w:r>
+        <w:rPr>
+          <w:rFonts w:ascii="Andale Mono" w:hAnsi="Andale Mono"/>
+          <w:b w:val="false"/>
+          <w:bCs w:val="false"/>
+          <w:sz w:val="16"/>
+          <w:szCs w:val="16"/>
+        </w:rPr>
+        <w:t xml:space="preserve">      </w:t>
+      </w:r>
+      <w:r>
+        <w:rPr>
+          <w:rFonts w:ascii="Andale Mono" w:hAnsi="Andale Mono"/>
+          <w:b w:val="false"/>
+          <w:bCs w:val="false"/>
+          <w:sz w:val="18"/>
+          <w:szCs w:val="18"/>
+        </w:rPr>
+        <w:t xml:space="preserve"> </w:t>
+      </w:r>
+      <w:r>
+        <w:rPr>
+          <w:rFonts w:ascii="Andale Mono" w:hAnsi="Andale Mono"/>
+          <w:b w:val="false"/>
+          <w:bCs w:val="false"/>
+          <w:sz w:val="16"/>
+          <w:szCs w:val="16"/>
+        </w:rPr>
+        <w:t>:syscall :write</w:t>
+        <w:tab/>
+        <w:t xml:space="preserve">  :error  :syntax</w:t>
+      </w:r>
+    </w:p>
+    <w:p>
+      <w:pPr>
+        <w:pStyle w:val="Normal"/>
+        <w:rPr>
+          <w:sz w:val="18"/>
+          <w:szCs w:val="18"/>
+        </w:rPr>
+      </w:pPr>
+      <w:r>
+        <w:rPr>
+          <w:rFonts w:ascii="Andale Mono" w:hAnsi="Andale Mono"/>
+          <w:b w:val="false"/>
+          <w:bCs w:val="false"/>
+          <w:sz w:val="16"/>
+          <w:szCs w:val="16"/>
+        </w:rPr>
+        <w:tab/>
+        <w:t>:type    :sigint :div0</w:t>
+        <w:tab/>
+        <w:t xml:space="preserve">   :stream</w:t>
+      </w:r>
+    </w:p>
+    <w:p>
+      <w:pPr>
+        <w:pStyle w:val="Normal"/>
+        <w:rPr>
+          <w:sz w:val="18"/>
+          <w:szCs w:val="18"/>
+        </w:rPr>
+      </w:pPr>
+      <w:r>
+        <w:rPr>
+          <w:rFonts w:ascii="Andale Mono" w:hAnsi="Andale Mono"/>
+          <w:b w:val="false"/>
+          <w:bCs w:val="false"/>
+          <w:sz w:val="16"/>
+          <w:szCs w:val="16"/>
+        </w:rPr>
         <w:tab/>
         <w:t>:range</w:t>
         <w:tab/>
-        <w:t>:except :future</w:t>
-      </w:r>
-    </w:p>
-    <w:p>
-      <w:pPr>
-        <w:pStyle w:val="Normal"/>
-        <w:rPr>
-          <w:rFonts w:ascii="Andale Mono" w:hAnsi="Andale Mono"/>
-          <w:b w:val="false"/>
-          <w:bCs w:val="false"/>
-          <w:sz w:val="16"/>
-          <w:szCs w:val="16"/>
-        </w:rPr>
-      </w:pPr>
-      <w:r>
-        <w:rPr>
-          <w:rFonts w:ascii="Andale Mono" w:hAnsi="Andale Mono"/>
-          <w:b w:val="false"/>
-          <w:bCs w:val="false"/>
-          <w:sz w:val="16"/>
-          <w:szCs w:val="16"/>
-        </w:rPr>
-        <w:tab/>
-        <w:t>:ns</w:t>
+        <w:t xml:space="preserve"> :except :future  :ns</w:t>
+      </w:r>
+    </w:p>
+    <w:p>
+      <w:pPr>
+        <w:pStyle w:val="Normal"/>
+        <w:rPr>
+          <w:sz w:val="18"/>
+          <w:szCs w:val="18"/>
+        </w:rPr>
+      </w:pPr>
+      <w:r>
+        <w:rPr>
+          <w:rFonts w:ascii="Andale Mono" w:hAnsi="Andale Mono"/>
+          <w:b w:val="false"/>
+          <w:bCs w:val="false"/>
+          <w:sz w:val="16"/>
+          <w:szCs w:val="16"/>
+        </w:rPr>
         <w:tab/>
         <w:t>:over</w:t>
         <w:tab/>
-        <w:t>:under</w:t>
-        <w:tab/>
-        <w:t xml:space="preserve">:unbound </w:t>
+        <w:t xml:space="preserve"> :under</w:t>
+        <w:tab/>
+        <w:t xml:space="preserve">  :unbound :return</w:t>
       </w:r>
     </w:p>
     <w:p>
@@ -14917,23 +14887,6 @@
           <w:szCs w:val="16"/>
         </w:rPr>
         <w:t xml:space="preserve">   </w:t>
-      </w:r>
-    </w:p>
-    <w:p>
-      <w:pPr>
-        <w:pStyle w:val="Normal"/>
-        <w:rPr>
-          <w:rFonts w:ascii="Georgia" w:hAnsi="Georgia"/>
-          <w:sz w:val="20"/>
-          <w:szCs w:val="20"/>
-        </w:rPr>
-      </w:pPr>
-      <w:r>
-        <w:rPr>
-          <w:rFonts w:ascii="Georgia" w:hAnsi="Georgia"/>
-          <w:sz w:val="20"/>
-          <w:szCs w:val="20"/>
-        </w:rPr>
       </w:r>
     </w:p>
     <w:p>

</xml_diff>

<commit_message>
#171 - lib: rethink lazy futures
</commit_message>
<xml_diff>
--- a/doc/refcards/lib-ref.docx
+++ b/doc/refcards/lib-ref.docx
@@ -66,7 +66,7 @@
           <w:tab w:val="left" w:pos="4110" w:leader="none"/>
         </w:tabs>
         <w:suppressAutoHyphens w:val="true"/>
-        <w:overflowPunct w:val="true"/>
+        <w:overflowPunct w:val="false"/>
         <w:bidi w:val="0"/>
         <w:spacing w:before="0" w:after="0"/>
         <w:ind w:hanging="0" w:start="0" w:end="0"/>
@@ -271,7 +271,19 @@
           <w:sz w:val="16"/>
           <w:szCs w:val="16"/>
         </w:rPr>
-        <w:t>0.1.51</w:t>
+        <w:t>0.1.5</w:t>
+      </w:r>
+      <w:r>
+        <w:rPr>
+          <w:rFonts w:ascii="Georgia" w:hAnsi="Georgia"/>
+          <w:b/>
+          <w:bCs/>
+          <w:i/>
+          <w:iCs/>
+          <w:sz w:val="16"/>
+          <w:szCs w:val="16"/>
+        </w:rPr>
+        <w:t>2</w:t>
       </w:r>
     </w:p>
     <w:p>
@@ -6604,33 +6616,33 @@
           <w:szCs w:val="18"/>
           <w:u w:val="none"/>
         </w:rPr>
-        <w:t xml:space="preserve"> </w:t>
-      </w:r>
-      <w:r>
-        <w:rPr>
-          <w:rFonts w:ascii="Georgia" w:hAnsi="Georgia"/>
-          <w:b/>
-          <w:bCs/>
-          <w:i w:val="false"/>
-          <w:iCs w:val="false"/>
-          <w:sz w:val="18"/>
-          <w:szCs w:val="18"/>
-          <w:u w:val="none"/>
-        </w:rPr>
-        <w:t xml:space="preserve">defer </w:t>
-      </w:r>
-      <w:r>
-        <w:rPr>
-          <w:rFonts w:ascii="Andale Mono" w:hAnsi="Andale Mono"/>
-          <w:b w:val="false"/>
-          <w:bCs w:val="false"/>
-          <w:i/>
-          <w:iCs/>
-          <w:sz w:val="16"/>
-          <w:szCs w:val="16"/>
-          <w:u w:val="none"/>
-        </w:rPr>
-        <w:t xml:space="preserve">type </w:t>
+        <w:t xml:space="preserve">  </w:t>
+      </w:r>
+      <w:r>
+        <w:rPr>
+          <w:rFonts w:ascii="Georgia" w:hAnsi="Georgia"/>
+          <w:b/>
+          <w:bCs/>
+          <w:i w:val="false"/>
+          <w:iCs w:val="false"/>
+          <w:sz w:val="18"/>
+          <w:szCs w:val="18"/>
+          <w:u w:val="none"/>
+        </w:rPr>
+        <w:t>defer</w:t>
+      </w:r>
+      <w:r>
+        <w:rPr>
+          <w:rFonts w:ascii="Andale Mono" w:hAnsi="Andale Mono"/>
+          <w:b w:val="false"/>
+          <w:bCs w:val="false"/>
+          <w:i/>
+          <w:iCs/>
+          <w:sz w:val="16"/>
+          <w:szCs w:val="16"/>
+          <w:u w:val="none"/>
+        </w:rPr>
+        <w:t xml:space="preserve"> </w:t>
       </w:r>
       <w:r>
         <w:rPr>
@@ -6684,29 +6696,6 @@
         </w:rPr>
         <w:tab/>
       </w:r>
-    </w:p>
-    <w:p>
-      <w:pPr>
-        <w:pStyle w:val="Normal"/>
-        <w:rPr>
-          <w:sz w:val="18"/>
-          <w:szCs w:val="18"/>
-        </w:rPr>
-      </w:pPr>
-      <w:r>
-        <w:rPr>
-          <w:rFonts w:ascii="Georgia" w:hAnsi="Georgia"/>
-          <w:b w:val="false"/>
-          <w:bCs w:val="false"/>
-          <w:i w:val="false"/>
-          <w:iCs/>
-          <w:sz w:val="18"/>
-          <w:szCs w:val="18"/>
-          <w:u w:val="none"/>
-        </w:rPr>
-        <w:tab/>
-        <w:tab/>
-      </w:r>
       <w:r>
         <w:rPr>
           <w:rFonts w:ascii="Georgia" w:hAnsi="Georgia"/>
@@ -6739,100 +6728,174 @@
       <w:pPr>
         <w:pStyle w:val="Normal"/>
         <w:rPr>
-          <w:sz w:val="16"/>
-          <w:szCs w:val="16"/>
-        </w:rPr>
-      </w:pPr>
-      <w:r>
-        <w:rPr>
-          <w:sz w:val="16"/>
-          <w:szCs w:val="16"/>
-        </w:rPr>
-      </w:r>
-    </w:p>
-    <w:p>
-      <w:pPr>
-        <w:pStyle w:val="Normal"/>
-        <w:ind w:hanging="0" w:start="0" w:end="0"/>
-        <w:rPr>
-          <w:sz w:val="18"/>
-          <w:szCs w:val="18"/>
-        </w:rPr>
-      </w:pPr>
-      <w:r>
-        <w:rPr>
-          <w:rFonts w:ascii="Andale Mono" w:hAnsi="Andale Mono"/>
-          <w:b w:val="false"/>
-          <w:bCs w:val="false"/>
-          <w:i/>
-          <w:iCs/>
-          <w:sz w:val="16"/>
-          <w:szCs w:val="16"/>
-          <w:u w:val="none"/>
-        </w:rPr>
-        <w:tab/>
-        <w:tab/>
-        <w:t>type</w:t>
-      </w:r>
-      <w:r>
-        <w:rPr>
-          <w:rFonts w:ascii="Georgia" w:hAnsi="Georgia"/>
-          <w:b w:val="false"/>
-          <w:bCs w:val="false"/>
-          <w:i w:val="false"/>
-          <w:iCs w:val="false"/>
-          <w:sz w:val="18"/>
-          <w:szCs w:val="18"/>
-          <w:u w:val="none"/>
-        </w:rPr>
-        <w:t xml:space="preserve">       </w:t>
-      </w:r>
-      <w:r>
-        <w:rPr>
-          <w:rFonts w:ascii="Andale Mono" w:hAnsi="Andale Mono"/>
-          <w:b w:val="false"/>
-          <w:bCs w:val="false"/>
-          <w:i w:val="false"/>
-          <w:iCs w:val="false"/>
-          <w:sz w:val="16"/>
-          <w:szCs w:val="16"/>
-          <w:u w:val="none"/>
-        </w:rPr>
-        <w:t>- :eager :lazy</w:t>
-      </w:r>
-    </w:p>
-    <w:p>
-      <w:pPr>
-        <w:pStyle w:val="Normal"/>
-        <w:rPr>
-          <w:sz w:val="16"/>
-          <w:szCs w:val="16"/>
-        </w:rPr>
-      </w:pPr>
-      <w:r>
-        <w:rPr>
-          <w:sz w:val="16"/>
-          <w:szCs w:val="16"/>
-        </w:rPr>
-      </w:r>
-    </w:p>
-    <w:p>
-      <w:pPr>
-        <w:pStyle w:val="Normal"/>
-        <w:rPr>
-          <w:sz w:val="18"/>
-          <w:szCs w:val="18"/>
-        </w:rPr>
-      </w:pPr>
-      <w:r>
-        <w:rPr>
-          <w:rFonts w:ascii="Georgia" w:hAnsi="Georgia"/>
-          <w:b/>
-          <w:bCs/>
-          <w:sz w:val="18"/>
-          <w:szCs w:val="18"/>
-        </w:rPr>
-        <w:t xml:space="preserve"> </w:t>
+          <w:sz w:val="18"/>
+          <w:szCs w:val="18"/>
+        </w:rPr>
+      </w:pPr>
+      <w:r>
+        <w:rPr>
+          <w:rFonts w:ascii="Georgia" w:hAnsi="Georgia"/>
+          <w:b/>
+          <w:bCs/>
+          <w:i w:val="false"/>
+          <w:iCs w:val="false"/>
+          <w:sz w:val="18"/>
+          <w:szCs w:val="18"/>
+          <w:u w:val="none"/>
+        </w:rPr>
+        <w:t xml:space="preserve">  </w:t>
+      </w:r>
+      <w:r>
+        <w:rPr>
+          <w:rFonts w:ascii="Georgia" w:hAnsi="Georgia"/>
+          <w:b/>
+          <w:bCs/>
+          <w:i w:val="false"/>
+          <w:iCs w:val="false"/>
+          <w:sz w:val="18"/>
+          <w:szCs w:val="18"/>
+          <w:u w:val="none"/>
+        </w:rPr>
+        <w:t>d</w:t>
+      </w:r>
+      <w:r>
+        <w:rPr>
+          <w:rFonts w:ascii="Georgia" w:hAnsi="Georgia"/>
+          <w:b/>
+          <w:bCs/>
+          <w:i w:val="false"/>
+          <w:iCs w:val="false"/>
+          <w:sz w:val="18"/>
+          <w:szCs w:val="18"/>
+          <w:u w:val="none"/>
+        </w:rPr>
+        <w:t>etach</w:t>
+      </w:r>
+      <w:r>
+        <w:rPr>
+          <w:rFonts w:ascii="Georgia" w:hAnsi="Georgia"/>
+          <w:b/>
+          <w:bCs/>
+          <w:i w:val="false"/>
+          <w:iCs w:val="false"/>
+          <w:sz w:val="18"/>
+          <w:szCs w:val="18"/>
+          <w:u w:val="none"/>
+        </w:rPr>
+        <w:t xml:space="preserve"> </w:t>
+      </w:r>
+      <w:r>
+        <w:rPr>
+          <w:rFonts w:ascii="Georgia" w:hAnsi="Georgia"/>
+          <w:b w:val="false"/>
+          <w:bCs w:val="false"/>
+          <w:i/>
+          <w:iCs/>
+          <w:sz w:val="18"/>
+          <w:szCs w:val="18"/>
+          <w:u w:val="none"/>
+        </w:rPr>
+        <w:t>fn</w:t>
+      </w:r>
+      <w:r>
+        <w:rPr>
+          <w:rFonts w:ascii="Andale Mono" w:hAnsi="Andale Mono"/>
+          <w:b w:val="false"/>
+          <w:bCs w:val="false"/>
+          <w:i/>
+          <w:iCs/>
+          <w:sz w:val="16"/>
+          <w:szCs w:val="16"/>
+          <w:u w:val="none"/>
+        </w:rPr>
+        <w:t>l</w:t>
+      </w:r>
+      <w:r>
+        <w:rPr>
+          <w:rFonts w:ascii="Georgia" w:hAnsi="Georgia"/>
+          <w:b w:val="false"/>
+          <w:bCs w:val="false"/>
+          <w:i/>
+          <w:iCs/>
+          <w:sz w:val="18"/>
+          <w:szCs w:val="18"/>
+          <w:u w:val="none"/>
+        </w:rPr>
+        <w:t>ist</w:t>
+      </w:r>
+      <w:r>
+        <w:rPr>
+          <w:rFonts w:ascii="Georgia" w:hAnsi="Georgia"/>
+          <w:b w:val="false"/>
+          <w:bCs w:val="false"/>
+          <w:i w:val="false"/>
+          <w:iCs/>
+          <w:sz w:val="18"/>
+          <w:szCs w:val="18"/>
+          <w:u w:val="none"/>
+        </w:rPr>
+        <w:tab/>
+      </w:r>
+      <w:r>
+        <w:rPr>
+          <w:rFonts w:ascii="Georgia" w:hAnsi="Georgia"/>
+          <w:b w:val="false"/>
+          <w:bCs w:val="false"/>
+          <w:i/>
+          <w:iCs/>
+          <w:sz w:val="18"/>
+          <w:szCs w:val="18"/>
+          <w:u w:val="none"/>
+        </w:rPr>
+        <w:t>struct</w:t>
+      </w:r>
+      <w:r>
+        <w:rPr>
+          <w:rFonts w:ascii="Georgia" w:hAnsi="Georgia"/>
+          <w:b w:val="false"/>
+          <w:bCs w:val="false"/>
+          <w:i w:val="false"/>
+          <w:iCs/>
+          <w:sz w:val="18"/>
+          <w:szCs w:val="18"/>
+          <w:u w:val="none"/>
+        </w:rPr>
+        <w:tab/>
+        <w:t xml:space="preserve">future application </w:t>
+      </w:r>
+    </w:p>
+    <w:p>
+      <w:pPr>
+        <w:pStyle w:val="Normal"/>
+        <w:rPr>
+          <w:sz w:val="16"/>
+          <w:szCs w:val="16"/>
+        </w:rPr>
+      </w:pPr>
+      <w:r>
+        <w:rPr>
+          <w:sz w:val="16"/>
+          <w:szCs w:val="16"/>
+        </w:rPr>
+      </w:r>
+    </w:p>
+    <w:p>
+      <w:pPr>
+        <w:pStyle w:val="Normal"/>
+        <w:rPr>
+          <w:sz w:val="18"/>
+          <w:szCs w:val="18"/>
+        </w:rPr>
+      </w:pPr>
+      <w:r>
+        <w:rPr>
+          <w:rFonts w:ascii="Georgia" w:hAnsi="Georgia"/>
+          <w:b/>
+          <w:bCs/>
+          <w:sz w:val="18"/>
+          <w:szCs w:val="18"/>
+        </w:rPr>
+        <w:t xml:space="preserve">  </w:t>
       </w:r>
       <w:r>
         <w:rPr>
@@ -6933,7 +6996,7 @@
           <w:sz w:val="18"/>
           <w:szCs w:val="18"/>
         </w:rPr>
-        <w:t xml:space="preserve"> </w:t>
+        <w:t xml:space="preserve">  </w:t>
       </w:r>
       <w:r>
         <w:rPr>
@@ -7017,6 +7080,30 @@
           <w:u w:val="none"/>
         </w:rPr>
         <w:t>poll completion</w:t>
+      </w:r>
+    </w:p>
+    <w:p>
+      <w:pPr>
+        <w:pStyle w:val="Normal"/>
+        <w:rPr>
+          <w:sz w:val="18"/>
+          <w:szCs w:val="18"/>
+        </w:rPr>
+      </w:pPr>
+      <w:r>
+        <w:rPr/>
+      </w:r>
+    </w:p>
+    <w:p>
+      <w:pPr>
+        <w:pStyle w:val="Normal"/>
+        <w:rPr>
+          <w:sz w:val="18"/>
+          <w:szCs w:val="18"/>
+        </w:rPr>
+      </w:pPr>
+      <w:r>
+        <w:rPr/>
       </w:r>
     </w:p>
     <w:p>
@@ -10805,7 +10892,7 @@
           <w:tab w:val="left" w:pos="4110" w:leader="none"/>
         </w:tabs>
         <w:suppressAutoHyphens w:val="true"/>
-        <w:overflowPunct w:val="true"/>
+        <w:overflowPunct w:val="false"/>
         <w:bidi w:val="0"/>
         <w:spacing w:before="0" w:after="0"/>
         <w:ind w:hanging="0" w:start="0" w:end="0"/>
@@ -11297,7 +11384,7 @@
           <w:tab w:val="left" w:pos="4110" w:leader="none"/>
         </w:tabs>
         <w:suppressAutoHyphens w:val="true"/>
-        <w:overflowPunct w:val="true"/>
+        <w:overflowPunct w:val="false"/>
         <w:bidi w:val="0"/>
         <w:spacing w:before="0" w:after="0"/>
         <w:ind w:hanging="0" w:start="0" w:end="0"/>
@@ -11980,7 +12067,10 @@
         </w:rPr>
       </w:pPr>
       <w:r>
-        <w:rPr/>
+        <w:rPr>
+          <w:sz w:val="18"/>
+          <w:szCs w:val="18"/>
+        </w:rPr>
       </w:r>
     </w:p>
     <w:p>
@@ -14887,23 +14977,6 @@
           <w:szCs w:val="16"/>
         </w:rPr>
         <w:t xml:space="preserve">   </w:t>
-      </w:r>
-    </w:p>
-    <w:p>
-      <w:pPr>
-        <w:pStyle w:val="Normal"/>
-        <w:rPr>
-          <w:rFonts w:ascii="Georgia" w:hAnsi="Georgia"/>
-          <w:sz w:val="20"/>
-          <w:szCs w:val="20"/>
-        </w:rPr>
-      </w:pPr>
-      <w:r>
-        <w:rPr>
-          <w:rFonts w:ascii="Georgia" w:hAnsi="Georgia"/>
-          <w:sz w:val="20"/>
-          <w:szCs w:val="20"/>
-        </w:rPr>
       </w:r>
     </w:p>
     <w:p>
@@ -20542,7 +20615,7 @@
     <w:pPr>
       <w:widowControl/>
       <w:suppressAutoHyphens w:val="true"/>
-      <w:overflowPunct w:val="true"/>
+      <w:overflowPunct w:val="false"/>
       <w:bidi w:val="0"/>
       <w:spacing w:before="0" w:after="0"/>
       <w:jc w:val="start"/>

</xml_diff>

<commit_message>
#173 - lib: roll version number
</commit_message>
<xml_diff>
--- a/doc/refcards/lib-ref.docx
+++ b/doc/refcards/lib-ref.docx
@@ -66,7 +66,7 @@
           <w:tab w:val="left" w:pos="4110" w:leader="none"/>
         </w:tabs>
         <w:suppressAutoHyphens w:val="true"/>
-        <w:overflowPunct w:val="false"/>
+        <w:overflowPunct w:val="true"/>
         <w:bidi w:val="0"/>
         <w:spacing w:before="0" w:after="0"/>
         <w:ind w:hanging="0" w:start="0" w:end="0"/>
@@ -271,19 +271,7 @@
           <w:sz w:val="16"/>
           <w:szCs w:val="16"/>
         </w:rPr>
-        <w:t>0.1.5</w:t>
-      </w:r>
-      <w:r>
-        <w:rPr>
-          <w:rFonts w:ascii="Georgia" w:hAnsi="Georgia"/>
-          <w:b/>
-          <w:bCs/>
-          <w:i/>
-          <w:iCs/>
-          <w:sz w:val="16"/>
-          <w:szCs w:val="16"/>
-        </w:rPr>
-        <w:t>2</w:t>
+        <w:t>0.1.52</w:t>
       </w:r>
     </w:p>
     <w:p>
@@ -6756,33 +6744,7 @@
           <w:szCs w:val="18"/>
           <w:u w:val="none"/>
         </w:rPr>
-        <w:t>d</w:t>
-      </w:r>
-      <w:r>
-        <w:rPr>
-          <w:rFonts w:ascii="Georgia" w:hAnsi="Georgia"/>
-          <w:b/>
-          <w:bCs/>
-          <w:i w:val="false"/>
-          <w:iCs w:val="false"/>
-          <w:sz w:val="18"/>
-          <w:szCs w:val="18"/>
-          <w:u w:val="none"/>
-        </w:rPr>
-        <w:t>etach</w:t>
-      </w:r>
-      <w:r>
-        <w:rPr>
-          <w:rFonts w:ascii="Georgia" w:hAnsi="Georgia"/>
-          <w:b/>
-          <w:bCs/>
-          <w:i w:val="false"/>
-          <w:iCs w:val="false"/>
-          <w:sz w:val="18"/>
-          <w:szCs w:val="18"/>
-          <w:u w:val="none"/>
-        </w:rPr>
-        <w:t xml:space="preserve"> </w:t>
+        <w:t xml:space="preserve">detach </w:t>
       </w:r>
       <w:r>
         <w:rPr>
@@ -7091,19 +7053,25 @@
         </w:rPr>
       </w:pPr>
       <w:r>
-        <w:rPr/>
-      </w:r>
-    </w:p>
-    <w:p>
-      <w:pPr>
-        <w:pStyle w:val="Normal"/>
-        <w:rPr>
-          <w:sz w:val="18"/>
-          <w:szCs w:val="18"/>
-        </w:rPr>
-      </w:pPr>
-      <w:r>
-        <w:rPr/>
+        <w:rPr>
+          <w:sz w:val="18"/>
+          <w:szCs w:val="18"/>
+        </w:rPr>
+      </w:r>
+    </w:p>
+    <w:p>
+      <w:pPr>
+        <w:pStyle w:val="Normal"/>
+        <w:rPr>
+          <w:sz w:val="18"/>
+          <w:szCs w:val="18"/>
+        </w:rPr>
+      </w:pPr>
+      <w:r>
+        <w:rPr>
+          <w:sz w:val="18"/>
+          <w:szCs w:val="18"/>
+        </w:rPr>
       </w:r>
     </w:p>
     <w:p>
@@ -10892,7 +10860,7 @@
           <w:tab w:val="left" w:pos="4110" w:leader="none"/>
         </w:tabs>
         <w:suppressAutoHyphens w:val="true"/>
-        <w:overflowPunct w:val="false"/>
+        <w:overflowPunct w:val="true"/>
         <w:bidi w:val="0"/>
         <w:spacing w:before="0" w:after="0"/>
         <w:ind w:hanging="0" w:start="0" w:end="0"/>
@@ -11384,7 +11352,7 @@
           <w:tab w:val="left" w:pos="4110" w:leader="none"/>
         </w:tabs>
         <w:suppressAutoHyphens w:val="true"/>
-        <w:overflowPunct w:val="false"/>
+        <w:overflowPunct w:val="true"/>
         <w:bidi w:val="0"/>
         <w:spacing w:before="0" w:after="0"/>
         <w:ind w:hanging="0" w:start="0" w:end="0"/>
@@ -14977,6 +14945,22 @@
           <w:szCs w:val="16"/>
         </w:rPr>
         <w:t xml:space="preserve">   </w:t>
+      </w:r>
+    </w:p>
+    <w:p>
+      <w:pPr>
+        <w:pStyle w:val="Normal"/>
+        <w:rPr>
+          <w:sz w:val="16"/>
+          <w:szCs w:val="16"/>
+        </w:rPr>
+      </w:pPr>
+      <w:r>
+        <w:rPr>
+          <w:sz w:val="16"/>
+          <w:szCs w:val="16"/>
+        </w:rPr>
+        <w:t>\</w:t>
       </w:r>
     </w:p>
     <w:p>
@@ -20615,7 +20599,7 @@
     <w:pPr>
       <w:widowControl/>
       <w:suppressAutoHyphens w:val="true"/>
-      <w:overflowPunct w:val="false"/>
+      <w:overflowPunct w:val="true"/>
       <w:bidi w:val="0"/>
       <w:spacing w:before="0" w:after="0"/>
       <w:jc w:val="start"/>

</xml_diff>

<commit_message>
#176 - lib: better interrut exception
</commit_message>
<xml_diff>
--- a/doc/refcards/lib-ref.docx
+++ b/doc/refcards/lib-ref.docx
@@ -66,7 +66,7 @@
           <w:tab w:val="left" w:pos="4110" w:leader="none"/>
         </w:tabs>
         <w:suppressAutoHyphens w:val="true"/>
-        <w:overflowPunct w:val="true"/>
+        <w:overflowPunct w:val="false"/>
         <w:bidi w:val="0"/>
         <w:spacing w:before="0" w:after="0"/>
         <w:ind w:hanging="0" w:start="0" w:end="0"/>
@@ -10860,7 +10860,7 @@
           <w:tab w:val="left" w:pos="4110" w:leader="none"/>
         </w:tabs>
         <w:suppressAutoHyphens w:val="true"/>
-        <w:overflowPunct w:val="true"/>
+        <w:overflowPunct w:val="false"/>
         <w:bidi w:val="0"/>
         <w:spacing w:before="0" w:after="0"/>
         <w:ind w:hanging="0" w:start="0" w:end="0"/>
@@ -11352,7 +11352,7 @@
           <w:tab w:val="left" w:pos="4110" w:leader="none"/>
         </w:tabs>
         <w:suppressAutoHyphens w:val="true"/>
-        <w:overflowPunct w:val="true"/>
+        <w:overflowPunct w:val="false"/>
         <w:bidi w:val="0"/>
         <w:spacing w:before="0" w:after="0"/>
         <w:ind w:hanging="0" w:start="0" w:end="0"/>
@@ -14956,11 +14956,7 @@
         </w:rPr>
       </w:pPr>
       <w:r>
-        <w:rPr>
-          <w:sz w:val="16"/>
-          <w:szCs w:val="16"/>
-        </w:rPr>
-        <w:t>\</w:t>
+        <w:rPr/>
       </w:r>
     </w:p>
     <w:p>
@@ -16198,7 +16194,15 @@
           <w:sz w:val="16"/>
           <w:szCs w:val="16"/>
         </w:rPr>
-        <w:t>sysinfo</w:t>
+        <w:t xml:space="preserve">sysinfo </w:t>
+      </w:r>
+      <w:r>
+        <w:rPr>
+          <w:rFonts w:ascii="Georgia" w:hAnsi="Georgia"/>
+          <w:sz w:val="16"/>
+          <w:szCs w:val="16"/>
+        </w:rPr>
+        <w:t>(disabled on macOS)</w:t>
       </w:r>
     </w:p>
     <w:p>
@@ -20599,7 +20603,7 @@
     <w:pPr>
       <w:widowControl/>
       <w:suppressAutoHyphens w:val="true"/>
-      <w:overflowPunct w:val="true"/>
+      <w:overflowPunct w:val="false"/>
       <w:bidi w:val="0"/>
       <w:spacing w:before="0" w:after="0"/>
       <w:jc w:val="start"/>

</xml_diff>

<commit_message>
#215 - lib: namespace object
</commit_message>
<xml_diff>
--- a/doc/refcards/lib-ref.docx
+++ b/doc/refcards/lib-ref.docx
@@ -300,19 +300,7 @@
           <w:sz w:val="16"/>
           <w:szCs w:val="16"/>
         </w:rPr>
-        <w:t>0.1.5</w:t>
-      </w:r>
-      <w:r>
-        <w:rPr>
-          <w:rFonts w:ascii="Georgia" w:hAnsi="Georgia"/>
-          <w:b/>
-          <w:bCs/>
-          <w:i/>
-          <w:iCs/>
-          <w:sz w:val="16"/>
-          <w:szCs w:val="16"/>
-        </w:rPr>
-        <w:t>3</w:t>
+        <w:t>0.1.54</w:t>
       </w:r>
     </w:p>
     <w:p>
@@ -672,15 +660,15 @@
       </w:r>
       <w:r>
         <w:rPr>
-          <w:rFonts w:ascii="Georgia" w:hAnsi="Georgia"/>
-          <w:b w:val="false"/>
-          <w:bCs w:val="false"/>
-          <w:i/>
-          <w:iCs/>
-          <w:sz w:val="18"/>
-          <w:szCs w:val="18"/>
-        </w:rPr>
-        <w:t>cons</w:t>
+          <w:rFonts w:ascii="Andale Mono" w:hAnsi="Andale Mono"/>
+          <w:b w:val="false"/>
+          <w:bCs w:val="false"/>
+          <w:i w:val="false"/>
+          <w:iCs w:val="false"/>
+          <w:sz w:val="16"/>
+          <w:szCs w:val="16"/>
+        </w:rPr>
+        <w:t>:cons</w:t>
       </w:r>
       <w:r>
         <w:rPr>
@@ -858,7 +846,30 @@
         <w:t>ns</w:t>
         <w:tab/>
         <w:tab/>
-        <w:t xml:space="preserve">keyword </w:t>
+      </w:r>
+      <w:r>
+        <w:rPr>
+          <w:rFonts w:ascii="Andale Mono" w:hAnsi="Andale Mono"/>
+          <w:b w:val="false"/>
+          <w:bCs w:val="false"/>
+          <w:i w:val="false"/>
+          <w:iCs w:val="false"/>
+          <w:sz w:val="16"/>
+          <w:szCs w:val="16"/>
+        </w:rPr>
+        <w:t>:ns</w:t>
+      </w:r>
+      <w:r>
+        <w:rPr>
+          <w:rFonts w:ascii="Georgia" w:hAnsi="Georgia"/>
+          <w:b w:val="false"/>
+          <w:bCs w:val="false"/>
+          <w:i/>
+          <w:iCs/>
+          <w:sz w:val="16"/>
+          <w:szCs w:val="16"/>
+        </w:rPr>
+        <w:t xml:space="preserve"> </w:t>
       </w:r>
       <w:r>
         <w:rPr>
@@ -1634,8 +1645,8 @@
           <w:rFonts w:ascii="Georgia" w:hAnsi="Georgia"/>
           <w:b w:val="false"/>
           <w:bCs w:val="false"/>
-          <w:i/>
-          <w:iCs/>
+          <w:i w:val="false"/>
+          <w:iCs w:val="false"/>
           <w:sz w:val="18"/>
           <w:szCs w:val="18"/>
         </w:rPr>
@@ -1654,54 +1665,6 @@
       </w:pPr>
       <w:r>
         <w:rPr>
-          <w:rFonts w:ascii="Andale Mono" w:hAnsi="Andale Mono"/>
-          <w:b w:val="false"/>
-          <w:bCs w:val="false"/>
-          <w:i w:val="false"/>
-          <w:iCs w:val="false"/>
-          <w:sz w:val="16"/>
-          <w:szCs w:val="16"/>
-        </w:rPr>
-        <w:t xml:space="preserve"> </w:t>
-      </w:r>
-      <w:r>
-        <w:rPr>
-          <w:rFonts w:ascii="Andale Mono" w:hAnsi="Andale Mono"/>
-          <w:b w:val="false"/>
-          <w:bCs w:val="false"/>
-          <w:i w:val="false"/>
-          <w:iCs w:val="false"/>
-          <w:sz w:val="16"/>
-          <w:szCs w:val="16"/>
-        </w:rPr>
-        <w:t>:stream</w:t>
-      </w:r>
-      <w:r>
-        <w:rPr>
-          <w:rFonts w:ascii="Georgia" w:hAnsi="Georgia"/>
-          <w:b w:val="false"/>
-          <w:bCs/>
-          <w:i w:val="false"/>
-          <w:iCs w:val="false"/>
-          <w:sz w:val="16"/>
-          <w:szCs w:val="20"/>
-        </w:rPr>
-        <w:tab/>
-      </w:r>
-      <w:r>
-        <w:rPr>
-          <w:rFonts w:ascii="Georgia" w:hAnsi="Georgia"/>
-          <w:b w:val="false"/>
-          <w:bCs w:val="false"/>
-          <w:i/>
-          <w:iCs/>
-          <w:sz w:val="18"/>
-          <w:szCs w:val="18"/>
-        </w:rPr>
-        <w:t>stream, strm</w:t>
-      </w:r>
-      <w:r>
-        <w:rPr>
           <w:rFonts w:ascii="Georgia" w:hAnsi="Georgia"/>
           <w:b w:val="false"/>
           <w:bCs w:val="false"/>
@@ -1710,6 +1673,116 @@
           <w:sz w:val="20"/>
           <w:szCs w:val="20"/>
         </w:rPr>
+        <w:t xml:space="preserve">  </w:t>
+      </w:r>
+      <w:r>
+        <w:rPr>
+          <w:rFonts w:ascii="Andale Mono" w:hAnsi="Andale Mono"/>
+          <w:b w:val="false"/>
+          <w:bCs w:val="false"/>
+          <w:i w:val="false"/>
+          <w:iCs w:val="false"/>
+          <w:sz w:val="16"/>
+          <w:szCs w:val="16"/>
+        </w:rPr>
+        <w:t>:ns</w:t>
+        <w:tab/>
+        <w:tab/>
+      </w:r>
+      <w:r>
+        <w:rPr>
+          <w:rFonts w:ascii="Georgia" w:hAnsi="Georgia"/>
+          <w:b w:val="false"/>
+          <w:bCs w:val="false"/>
+          <w:i/>
+          <w:iCs/>
+          <w:sz w:val="18"/>
+          <w:szCs w:val="18"/>
+        </w:rPr>
+        <w:t>namespace, ns</w:t>
+        <w:tab/>
+      </w:r>
+      <w:r>
+        <w:rPr>
+          <w:rFonts w:ascii="Georgia" w:hAnsi="Georgia"/>
+          <w:b w:val="false"/>
+          <w:bCs w:val="false"/>
+          <w:i w:val="false"/>
+          <w:iCs w:val="false"/>
+          <w:sz w:val="18"/>
+          <w:szCs w:val="18"/>
+        </w:rPr>
+        <w:t>namespace</w:t>
+      </w:r>
+    </w:p>
+    <w:p>
+      <w:pPr>
+        <w:pStyle w:val="Normal"/>
+        <w:ind w:hanging="0" w:start="0" w:end="0"/>
+        <w:rPr>
+          <w:rFonts w:ascii="Georgia" w:hAnsi="Georgia"/>
+          <w:sz w:val="20"/>
+          <w:szCs w:val="20"/>
+        </w:rPr>
+      </w:pPr>
+      <w:r>
+        <w:rPr>
+          <w:rFonts w:ascii="Andale Mono" w:hAnsi="Andale Mono"/>
+          <w:b w:val="false"/>
+          <w:bCs w:val="false"/>
+          <w:i w:val="false"/>
+          <w:iCs w:val="false"/>
+          <w:sz w:val="16"/>
+          <w:szCs w:val="16"/>
+        </w:rPr>
+        <w:t xml:space="preserve"> </w:t>
+      </w:r>
+      <w:r>
+        <w:rPr>
+          <w:rFonts w:ascii="Andale Mono" w:hAnsi="Andale Mono"/>
+          <w:b w:val="false"/>
+          <w:bCs w:val="false"/>
+          <w:i w:val="false"/>
+          <w:iCs w:val="false"/>
+          <w:sz w:val="16"/>
+          <w:szCs w:val="16"/>
+        </w:rPr>
+        <w:t>:stream</w:t>
+      </w:r>
+      <w:r>
+        <w:rPr>
+          <w:rFonts w:ascii="Georgia" w:hAnsi="Georgia"/>
+          <w:b w:val="false"/>
+          <w:bCs/>
+          <w:i w:val="false"/>
+          <w:iCs w:val="false"/>
+          <w:sz w:val="16"/>
+          <w:szCs w:val="20"/>
+        </w:rPr>
+        <w:tab/>
+      </w:r>
+      <w:r>
+        <w:rPr>
+          <w:rFonts w:ascii="Georgia" w:hAnsi="Georgia"/>
+          <w:b w:val="false"/>
+          <w:bCs w:val="false"/>
+          <w:i/>
+          <w:iCs/>
+          <w:sz w:val="18"/>
+          <w:szCs w:val="18"/>
+        </w:rPr>
+        <w:t>stream, strm</w:t>
+      </w:r>
+      <w:r>
+        <w:rPr>
+          <w:rFonts w:ascii="Georgia" w:hAnsi="Georgia"/>
+          <w:b w:val="false"/>
+          <w:bCs w:val="false"/>
+          <w:i/>
+          <w:iCs/>
+          <w:sz w:val="20"/>
+          <w:szCs w:val="20"/>
+        </w:rPr>
         <w:tab/>
       </w:r>
       <w:r>
@@ -1805,6 +1878,18 @@
           <w:szCs w:val="18"/>
         </w:rPr>
         <w:t>typed vector</w:t>
+      </w:r>
+      <w:r>
+        <w:rPr>
+          <w:rFonts w:ascii="Courier New" w:hAnsi="Courier New"/>
+          <w:b/>
+          <w:bCs/>
+          <w:i w:val="false"/>
+          <w:iCs w:val="false"/>
+          <w:sz w:val="18"/>
+          <w:szCs w:val="18"/>
+        </w:rPr>
+        <w:t xml:space="preserve"> </w:t>
       </w:r>
     </w:p>
     <w:p>
@@ -2218,7 +2303,7 @@
           <w:u w:val="none"/>
           <w:lang w:val="en-US" w:eastAsia="zh-CN" w:bidi="hi-IN"/>
         </w:rPr>
-        <w:t>hp-info</w:t>
+        <w:t>heap-info</w:t>
       </w:r>
       <w:r>
         <w:rPr>
@@ -2428,7 +2513,7 @@
           <w:u w:val="none"/>
           <w:lang w:val="en-US" w:eastAsia="zh-CN" w:bidi="hi-IN"/>
         </w:rPr>
-        <w:t>hp-stat</w:t>
+        <w:t>heap-stat</w:t>
         <w:tab/>
       </w:r>
       <w:r>
@@ -2730,7 +2815,7 @@
           <w:u w:val="none"/>
           <w:lang w:val="en-US" w:eastAsia="zh-CN" w:bidi="hi-IN"/>
         </w:rPr>
-        <w:t>hp-size</w:t>
+        <w:t>heap-size</w:t>
       </w:r>
       <w:r>
         <w:rPr>
@@ -2746,7 +2831,6 @@
           <w:u w:val="none"/>
           <w:lang w:val="en-US" w:eastAsia="zh-CN" w:bidi="hi-IN"/>
         </w:rPr>
-        <w:tab/>
         <w:t xml:space="preserve"> </w:t>
       </w:r>
       <w:r>
@@ -3617,21 +3701,6 @@
       <w:pPr>
         <w:pStyle w:val="Normal"/>
         <w:rPr>
-          <w:sz w:val="16"/>
-          <w:szCs w:val="16"/>
-        </w:rPr>
-      </w:pPr>
-      <w:r>
-        <w:rPr>
-          <w:sz w:val="16"/>
-          <w:szCs w:val="16"/>
-        </w:rPr>
-      </w:r>
-    </w:p>
-    <w:p>
-      <w:pPr>
-        <w:pStyle w:val="Normal"/>
-        <w:rPr>
           <w:sz w:val="24"/>
           <w:szCs w:val="24"/>
         </w:rPr>
@@ -3762,6 +3831,7 @@
         </w:rPr>
         <w:t>ym</w:t>
         <w:tab/>
+        <w:tab/>
       </w:r>
       <w:r>
         <w:rPr>
@@ -3868,97 +3938,7 @@
           <w:szCs w:val="18"/>
           <w:u w:val="none"/>
         </w:rPr>
-        <w:t>keyword</w:t>
-      </w:r>
-      <w:r>
-        <w:rPr>
-          <w:rFonts w:ascii="Georgia" w:hAnsi="Georgia"/>
-          <w:b w:val="false"/>
-          <w:i w:val="false"/>
-          <w:sz w:val="18"/>
-          <w:szCs w:val="18"/>
-          <w:u w:val="none"/>
-        </w:rPr>
-        <w:t xml:space="preserve"> </w:t>
-      </w:r>
-      <w:r>
-        <w:rPr>
-          <w:rFonts w:ascii="Georgia" w:hAnsi="Georgia"/>
-          <w:i/>
-          <w:iCs/>
-          <w:sz w:val="18"/>
-          <w:szCs w:val="18"/>
-          <w:u w:val="none"/>
-        </w:rPr>
-        <w:t>str</w:t>
-        <w:tab/>
-        <w:t>key</w:t>
-      </w:r>
-      <w:r>
-        <w:rPr>
-          <w:rFonts w:ascii="Georgia" w:hAnsi="Georgia"/>
-          <w:b w:val="false"/>
-          <w:i w:val="false"/>
-          <w:iCs/>
-          <w:sz w:val="18"/>
-          <w:szCs w:val="18"/>
-          <w:u w:val="none"/>
-        </w:rPr>
-        <w:tab/>
-      </w:r>
-      <w:r>
-        <w:rPr>
-          <w:rFonts w:ascii="Georgia" w:hAnsi="Georgia"/>
-          <w:i/>
-          <w:iCs/>
-          <w:sz w:val="18"/>
-          <w:szCs w:val="18"/>
-          <w:u w:val="none"/>
-        </w:rPr>
-        <w:t>keyword</w:t>
-      </w:r>
-      <w:r>
-        <w:rPr>
-          <w:rFonts w:ascii="Georgia" w:hAnsi="Georgia"/>
-          <w:b w:val="false"/>
-          <w:i w:val="false"/>
-          <w:sz w:val="18"/>
-          <w:szCs w:val="18"/>
-          <w:u w:val="none"/>
-        </w:rPr>
-        <w:t xml:space="preserve"> from </w:t>
-      </w:r>
-      <w:r>
-        <w:rPr>
-          <w:rFonts w:ascii="Georgia" w:hAnsi="Georgia"/>
-          <w:i/>
-          <w:iCs/>
-          <w:sz w:val="18"/>
-          <w:szCs w:val="18"/>
-          <w:u w:val="none"/>
-        </w:rPr>
-        <w:t>string</w:t>
-      </w:r>
-    </w:p>
-    <w:p>
-      <w:pPr>
-        <w:pStyle w:val="Normal"/>
-        <w:rPr>
-          <w:sz w:val="18"/>
-          <w:szCs w:val="18"/>
-        </w:rPr>
-      </w:pPr>
-      <w:r>
-        <w:rPr>
-          <w:rFonts w:ascii="Georgia" w:hAnsi="Georgia"/>
-          <w:b/>
-          <w:bCs/>
-          <w:i w:val="false"/>
-          <w:sz w:val="18"/>
-          <w:szCs w:val="18"/>
-          <w:u w:val="none"/>
-        </w:rPr>
-        <w:t xml:space="preserve">  </w:t>
+        <w:t>make-</w:t>
       </w:r>
       <w:r>
         <w:rPr>
@@ -4081,15 +4061,15 @@
           <w:szCs w:val="18"/>
           <w:u w:val="none"/>
         </w:rPr>
-        <w:t>sy-ns</w:t>
-      </w:r>
-      <w:r>
-        <w:rPr>
-          <w:rFonts w:ascii="Georgia" w:hAnsi="Georgia"/>
-          <w:b/>
-          <w:bCs/>
-          <w:i w:val="false"/>
-          <w:iCs/>
+        <w:t>sy</w:t>
+      </w:r>
+      <w:r>
+        <w:rPr>
+          <w:rFonts w:ascii="Georgia" w:hAnsi="Georgia"/>
+          <w:b/>
+          <w:bCs/>
+          <w:i w:val="false"/>
+          <w:iCs w:val="false"/>
           <w:caps w:val="false"/>
           <w:smallCaps w:val="false"/>
           <w:color w:val="24292E"/>
@@ -4098,15 +4078,15 @@
           <w:szCs w:val="18"/>
           <w:u w:val="none"/>
         </w:rPr>
-        <w:t xml:space="preserve"> </w:t>
-      </w:r>
-      <w:r>
-        <w:rPr>
-          <w:rFonts w:ascii="Georgia" w:hAnsi="Georgia"/>
-          <w:b w:val="false"/>
-          <w:bCs w:val="false"/>
-          <w:i/>
-          <w:iCs/>
+        <w:t>mbol</w:t>
+      </w:r>
+      <w:r>
+        <w:rPr>
+          <w:rFonts w:ascii="Georgia" w:hAnsi="Georgia"/>
+          <w:b/>
+          <w:bCs/>
+          <w:i w:val="false"/>
+          <w:iCs w:val="false"/>
           <w:caps w:val="false"/>
           <w:smallCaps w:val="false"/>
           <w:color w:val="24292E"/>
@@ -4115,13 +4095,13 @@
           <w:szCs w:val="18"/>
           <w:u w:val="none"/>
         </w:rPr>
-        <w:t>sym</w:t>
-      </w:r>
-      <w:r>
-        <w:rPr>
-          <w:rFonts w:ascii="Georgia" w:hAnsi="Georgia"/>
-          <w:b w:val="false"/>
-          <w:bCs w:val="false"/>
+        <w:t>-ns</w:t>
+      </w:r>
+      <w:r>
+        <w:rPr>
+          <w:rFonts w:ascii="Georgia" w:hAnsi="Georgia"/>
+          <w:b/>
+          <w:bCs/>
           <w:i w:val="false"/>
           <w:iCs/>
           <w:caps w:val="false"/>
@@ -4132,7 +4112,7 @@
           <w:szCs w:val="18"/>
           <w:u w:val="none"/>
         </w:rPr>
-        <w:tab/>
+        <w:t xml:space="preserve"> </w:t>
       </w:r>
       <w:r>
         <w:rPr>
@@ -4149,17 +4129,15 @@
           <w:szCs w:val="18"/>
           <w:u w:val="none"/>
         </w:rPr>
-        <w:t>key</w:t>
-        <w:tab/>
-        <w:t xml:space="preserve">symbol </w:t>
-      </w:r>
-      <w:r>
-        <w:rPr>
-          <w:rFonts w:ascii="Georgia" w:hAnsi="Georgia"/>
-          <w:b w:val="false"/>
-          <w:bCs w:val="false"/>
-          <w:i w:val="false"/>
-          <w:iCs w:val="false"/>
+        <w:t>sym</w:t>
+      </w:r>
+      <w:r>
+        <w:rPr>
+          <w:rFonts w:ascii="Georgia" w:hAnsi="Georgia"/>
+          <w:b w:val="false"/>
+          <w:bCs w:val="false"/>
+          <w:i w:val="false"/>
+          <w:iCs/>
           <w:caps w:val="false"/>
           <w:smallCaps w:val="false"/>
           <w:color w:val="24292E"/>
@@ -4168,165 +4146,234 @@
           <w:szCs w:val="18"/>
           <w:u w:val="none"/>
         </w:rPr>
-        <w:t>namespace</w:t>
-      </w:r>
-    </w:p>
-    <w:p>
-      <w:pPr>
-        <w:pStyle w:val="Normal"/>
-        <w:rPr>
-          <w:sz w:val="18"/>
-          <w:szCs w:val="18"/>
-        </w:rPr>
-      </w:pPr>
-      <w:r>
-        <w:rPr>
-          <w:rFonts w:ascii="Georgia" w:hAnsi="Georgia"/>
-          <w:b/>
-          <w:bCs/>
-          <w:sz w:val="18"/>
-          <w:szCs w:val="18"/>
-          <w:u w:val="none"/>
-        </w:rPr>
-        <w:t xml:space="preserve">  </w:t>
-      </w:r>
-      <w:r>
-        <w:rPr>
-          <w:rFonts w:ascii="Georgia" w:hAnsi="Georgia"/>
-          <w:b/>
-          <w:bCs/>
-          <w:sz w:val="18"/>
-          <w:szCs w:val="18"/>
-          <w:u w:val="none"/>
-        </w:rPr>
-        <w:t>sy-name</w:t>
-      </w:r>
-      <w:r>
-        <w:rPr>
-          <w:rFonts w:ascii="Georgia" w:hAnsi="Georgia"/>
-          <w:b w:val="false"/>
-          <w:bCs/>
-          <w:i w:val="false"/>
-          <w:sz w:val="18"/>
-          <w:szCs w:val="18"/>
-          <w:u w:val="none"/>
-        </w:rPr>
-        <w:t xml:space="preserve"> </w:t>
-      </w:r>
-      <w:r>
-        <w:rPr>
-          <w:rFonts w:ascii="Georgia" w:hAnsi="Georgia"/>
-          <w:b w:val="false"/>
-          <w:bCs w:val="false"/>
-          <w:i/>
-          <w:iCs/>
-          <w:sz w:val="18"/>
-          <w:szCs w:val="18"/>
-          <w:u w:val="none"/>
-        </w:rPr>
-        <w:t>sym</w:t>
-        <w:tab/>
-        <w:t>string</w:t>
-        <w:tab/>
-        <w:t>symbol</w:t>
-      </w:r>
-      <w:r>
-        <w:rPr>
-          <w:rFonts w:ascii="Georgia" w:hAnsi="Georgia"/>
-          <w:b w:val="false"/>
-          <w:bCs w:val="false"/>
-          <w:i w:val="false"/>
-          <w:iCs w:val="false"/>
-          <w:sz w:val="18"/>
-          <w:szCs w:val="18"/>
-          <w:u w:val="none"/>
-        </w:rPr>
-        <w:t xml:space="preserve"> name binding</w:t>
-      </w:r>
-    </w:p>
-    <w:p>
-      <w:pPr>
-        <w:pStyle w:val="Normal"/>
-        <w:rPr>
-          <w:sz w:val="18"/>
-          <w:szCs w:val="18"/>
-        </w:rPr>
-      </w:pPr>
-      <w:r>
-        <w:rPr>
-          <w:rFonts w:ascii="Georgia" w:hAnsi="Georgia"/>
-          <w:b/>
-          <w:bCs/>
-          <w:sz w:val="18"/>
-          <w:szCs w:val="18"/>
-          <w:u w:val="none"/>
-        </w:rPr>
-        <w:t xml:space="preserve">  </w:t>
-      </w:r>
-      <w:r>
-        <w:rPr>
-          <w:rFonts w:ascii="Georgia" w:hAnsi="Georgia"/>
-          <w:b/>
-          <w:bCs/>
-          <w:sz w:val="18"/>
-          <w:szCs w:val="18"/>
-          <w:u w:val="none"/>
-        </w:rPr>
-        <w:t xml:space="preserve">sy-val  </w:t>
-      </w:r>
-      <w:r>
-        <w:rPr>
-          <w:rFonts w:ascii="Georgia" w:hAnsi="Georgia"/>
-          <w:b w:val="false"/>
-          <w:bCs w:val="false"/>
-          <w:i/>
-          <w:iCs/>
-          <w:sz w:val="18"/>
-          <w:szCs w:val="18"/>
-          <w:u w:val="none"/>
-        </w:rPr>
-        <w:t>sym</w:t>
-        <w:tab/>
-        <w:t>T</w:t>
-        <w:tab/>
-        <w:t xml:space="preserve">symbol </w:t>
-      </w:r>
-      <w:r>
-        <w:rPr>
-          <w:rFonts w:ascii="Georgia" w:hAnsi="Georgia"/>
-          <w:b w:val="false"/>
-          <w:bCs w:val="false"/>
-          <w:i w:val="false"/>
-          <w:iCs w:val="false"/>
-          <w:sz w:val="18"/>
-          <w:szCs w:val="18"/>
-          <w:u w:val="none"/>
-        </w:rPr>
-        <w:t xml:space="preserve">value binding </w:t>
-      </w:r>
-    </w:p>
-    <w:p>
-      <w:pPr>
-        <w:pStyle w:val="Normal"/>
-        <w:ind w:hanging="0" w:start="0" w:end="0"/>
-        <w:rPr>
-          <w:rFonts w:ascii="Georgia" w:hAnsi="Georgia"/>
-          <w:b w:val="false"/>
-          <w:i w:val="false"/>
-          <w:i w:val="false"/>
-          <w:iCs w:val="false"/>
+        <w:tab/>
+      </w:r>
+      <w:r>
+        <w:rPr>
+          <w:rFonts w:ascii="Georgia" w:hAnsi="Georgia"/>
+          <w:b w:val="false"/>
+          <w:bCs w:val="false"/>
+          <w:i/>
+          <w:iCs/>
           <w:caps w:val="false"/>
           <w:smallCaps w:val="false"/>
           <w:color w:val="24292E"/>
           <w:spacing w:val="0"/>
-          <w:sz w:val="16"/>
-          <w:szCs w:val="16"/>
-        </w:rPr>
-      </w:pPr>
-      <w:r>
-        <w:rPr>
-          <w:rFonts w:ascii="Georgia" w:hAnsi="Georgia"/>
-          <w:b w:val="false"/>
+          <w:sz w:val="18"/>
+          <w:szCs w:val="18"/>
+          <w:u w:val="none"/>
+        </w:rPr>
+        <w:t>key</w:t>
+        <w:tab/>
+        <w:t>namespace</w:t>
+      </w:r>
+    </w:p>
+    <w:p>
+      <w:pPr>
+        <w:pStyle w:val="Normal"/>
+        <w:rPr>
+          <w:sz w:val="18"/>
+          <w:szCs w:val="18"/>
+        </w:rPr>
+      </w:pPr>
+      <w:r>
+        <w:rPr>
+          <w:rFonts w:ascii="Georgia" w:hAnsi="Georgia"/>
+          <w:b/>
+          <w:bCs/>
+          <w:sz w:val="18"/>
+          <w:szCs w:val="18"/>
+          <w:u w:val="none"/>
+        </w:rPr>
+        <w:t xml:space="preserve">  </w:t>
+      </w:r>
+      <w:r>
+        <w:rPr>
+          <w:rFonts w:ascii="Georgia" w:hAnsi="Georgia"/>
+          <w:b/>
+          <w:bCs/>
+          <w:sz w:val="18"/>
+          <w:szCs w:val="18"/>
+          <w:u w:val="none"/>
+        </w:rPr>
+        <w:t>sy</w:t>
+      </w:r>
+      <w:r>
+        <w:rPr>
+          <w:rFonts w:ascii="Georgia" w:hAnsi="Georgia"/>
+          <w:b/>
+          <w:bCs/>
+          <w:sz w:val="18"/>
+          <w:szCs w:val="18"/>
+          <w:u w:val="none"/>
+        </w:rPr>
+        <w:t>mbol</w:t>
+      </w:r>
+      <w:r>
+        <w:rPr>
+          <w:rFonts w:ascii="Georgia" w:hAnsi="Georgia"/>
+          <w:b/>
+          <w:bCs/>
+          <w:sz w:val="18"/>
+          <w:szCs w:val="18"/>
+          <w:u w:val="none"/>
+        </w:rPr>
+        <w:t>-name</w:t>
+      </w:r>
+      <w:r>
+        <w:rPr>
+          <w:rFonts w:ascii="Georgia" w:hAnsi="Georgia"/>
+          <w:b w:val="false"/>
+          <w:bCs/>
+          <w:i w:val="false"/>
+          <w:sz w:val="18"/>
+          <w:szCs w:val="18"/>
+          <w:u w:val="none"/>
+        </w:rPr>
+        <w:t xml:space="preserve"> </w:t>
+      </w:r>
+      <w:r>
+        <w:rPr>
+          <w:rFonts w:ascii="Georgia" w:hAnsi="Georgia"/>
+          <w:b w:val="false"/>
+          <w:bCs w:val="false"/>
+          <w:i/>
+          <w:iCs/>
+          <w:sz w:val="18"/>
+          <w:szCs w:val="18"/>
+          <w:u w:val="none"/>
+        </w:rPr>
+        <w:t>sym</w:t>
+        <w:tab/>
+        <w:t>string</w:t>
+        <w:tab/>
+      </w:r>
+      <w:r>
+        <w:rPr>
+          <w:rFonts w:ascii="Georgia" w:hAnsi="Georgia"/>
+          <w:b w:val="false"/>
+          <w:bCs w:val="false"/>
+          <w:i w:val="false"/>
+          <w:iCs w:val="false"/>
+          <w:sz w:val="18"/>
+          <w:szCs w:val="18"/>
+          <w:u w:val="none"/>
+        </w:rPr>
+        <w:t>name binding</w:t>
+      </w:r>
+    </w:p>
+    <w:p>
+      <w:pPr>
+        <w:pStyle w:val="Normal"/>
+        <w:rPr>
+          <w:sz w:val="18"/>
+          <w:szCs w:val="18"/>
+        </w:rPr>
+      </w:pPr>
+      <w:r>
+        <w:rPr>
+          <w:rFonts w:ascii="Georgia" w:hAnsi="Georgia"/>
+          <w:b/>
+          <w:bCs/>
+          <w:sz w:val="18"/>
+          <w:szCs w:val="18"/>
+          <w:u w:val="none"/>
+        </w:rPr>
+        <w:t xml:space="preserve">  </w:t>
+      </w:r>
+      <w:r>
+        <w:rPr>
+          <w:rFonts w:ascii="Georgia" w:hAnsi="Georgia"/>
+          <w:b/>
+          <w:bCs/>
+          <w:sz w:val="18"/>
+          <w:szCs w:val="18"/>
+          <w:u w:val="none"/>
+        </w:rPr>
+        <w:t>sy</w:t>
+      </w:r>
+      <w:r>
+        <w:rPr>
+          <w:rFonts w:ascii="Georgia" w:hAnsi="Georgia"/>
+          <w:b/>
+          <w:bCs/>
+          <w:sz w:val="18"/>
+          <w:szCs w:val="18"/>
+          <w:u w:val="none"/>
+        </w:rPr>
+        <w:t>mbol</w:t>
+      </w:r>
+      <w:r>
+        <w:rPr>
+          <w:rFonts w:ascii="Georgia" w:hAnsi="Georgia"/>
+          <w:b/>
+          <w:bCs/>
+          <w:sz w:val="18"/>
+          <w:szCs w:val="18"/>
+          <w:u w:val="none"/>
+        </w:rPr>
+        <w:t>-val</w:t>
+      </w:r>
+      <w:r>
+        <w:rPr>
+          <w:rFonts w:ascii="Georgia" w:hAnsi="Georgia"/>
+          <w:b/>
+          <w:bCs/>
+          <w:sz w:val="18"/>
+          <w:szCs w:val="18"/>
+          <w:u w:val="none"/>
+        </w:rPr>
+        <w:t>ue</w:t>
+      </w:r>
+      <w:r>
+        <w:rPr>
+          <w:rFonts w:ascii="Georgia" w:hAnsi="Georgia"/>
+          <w:b/>
+          <w:bCs/>
+          <w:sz w:val="18"/>
+          <w:szCs w:val="18"/>
+          <w:u w:val="none"/>
+        </w:rPr>
+        <w:t xml:space="preserve">  </w:t>
+      </w:r>
+      <w:r>
+        <w:rPr>
+          <w:rFonts w:ascii="Georgia" w:hAnsi="Georgia"/>
+          <w:b w:val="false"/>
+          <w:bCs w:val="false"/>
+          <w:i/>
+          <w:iCs/>
+          <w:sz w:val="18"/>
+          <w:szCs w:val="18"/>
+          <w:u w:val="none"/>
+        </w:rPr>
+        <w:t>sym</w:t>
+        <w:tab/>
+        <w:t>T</w:t>
+        <w:tab/>
+      </w:r>
+      <w:r>
+        <w:rPr>
+          <w:rFonts w:ascii="Georgia" w:hAnsi="Georgia"/>
+          <w:b w:val="false"/>
+          <w:bCs w:val="false"/>
+          <w:i w:val="false"/>
+          <w:iCs w:val="false"/>
+          <w:sz w:val="18"/>
+          <w:szCs w:val="18"/>
+          <w:u w:val="none"/>
+        </w:rPr>
+        <w:t xml:space="preserve">value binding </w:t>
+      </w:r>
+    </w:p>
+    <w:p>
+      <w:pPr>
+        <w:pStyle w:val="Normal"/>
+        <w:ind w:hanging="0" w:start="0" w:end="0"/>
+        <w:rPr>
+          <w:rFonts w:ascii="Georgia" w:hAnsi="Georgia"/>
+          <w:b w:val="false"/>
+          <w:i w:val="false"/>
           <w:i w:val="false"/>
           <w:iCs w:val="false"/>
           <w:caps w:val="false"/>
@@ -4336,6 +4383,20 @@
           <w:sz w:val="16"/>
           <w:szCs w:val="16"/>
         </w:rPr>
+      </w:pPr>
+      <w:r>
+        <w:rPr>
+          <w:rFonts w:ascii="Georgia" w:hAnsi="Georgia"/>
+          <w:b w:val="false"/>
+          <w:i w:val="false"/>
+          <w:iCs w:val="false"/>
+          <w:caps w:val="false"/>
+          <w:smallCaps w:val="false"/>
+          <w:color w:val="24292E"/>
+          <w:spacing w:val="0"/>
+          <w:sz w:val="16"/>
+          <w:szCs w:val="16"/>
+        </w:rPr>
       </w:r>
     </w:p>
     <w:p>
@@ -5364,8 +5425,8 @@
           <w:rFonts w:eastAsia="Songti SC" w:cs="Arial Unicode MS" w:ascii="Georgia" w:hAnsi="Georgia"/>
           <w:b w:val="false"/>
           <w:bCs w:val="false"/>
-          <w:i/>
-          <w:iCs/>
+          <w:i w:val="false"/>
+          <w:iCs w:val="false"/>
           <w:color w:val="auto"/>
           <w:kern w:val="2"/>
           <w:sz w:val="18"/>
@@ -5373,147 +5434,163 @@
           <w:u w:val="none"/>
           <w:lang w:val="en-US" w:eastAsia="zh-CN" w:bidi="hi-IN"/>
         </w:rPr>
-        <w:t>are T</w:t>
-      </w:r>
-      <w:r>
-        <w:rPr>
-          <w:rFonts w:ascii="Georgia" w:hAnsi="Georgia"/>
-          <w:b w:val="false"/>
-          <w:bCs w:val="false"/>
-          <w:i w:val="false"/>
-          <w:iCs w:val="false"/>
-          <w:sz w:val="18"/>
-          <w:szCs w:val="18"/>
-        </w:rPr>
-        <w:t xml:space="preserve"> and </w:t>
-      </w:r>
-      <w:r>
-        <w:rPr>
-          <w:rFonts w:ascii="Georgia" w:hAnsi="Georgia"/>
-          <w:b w:val="false"/>
-          <w:bCs w:val="false"/>
-          <w:i/>
-          <w:iCs/>
-          <w:sz w:val="18"/>
-          <w:szCs w:val="18"/>
-        </w:rPr>
-        <w:t>T’</w:t>
-      </w:r>
-      <w:r>
-        <w:rPr>
-          <w:rFonts w:ascii="Georgia" w:hAnsi="Georgia"/>
-          <w:b w:val="false"/>
-          <w:bCs w:val="false"/>
-          <w:i w:val="false"/>
-          <w:iCs w:val="false"/>
-          <w:sz w:val="18"/>
-          <w:szCs w:val="18"/>
-        </w:rPr>
-        <w:t xml:space="preserve"> identical?</w:t>
-      </w:r>
-    </w:p>
-    <w:p>
-      <w:pPr>
-        <w:pStyle w:val="Normal"/>
-        <w:rPr>
-          <w:sz w:val="18"/>
-          <w:szCs w:val="18"/>
-        </w:rPr>
-      </w:pPr>
-      <w:r>
-        <w:rPr>
-          <w:rFonts w:ascii="Georgia" w:hAnsi="Georgia"/>
-          <w:b/>
-          <w:bCs/>
-          <w:i w:val="false"/>
-          <w:iCs w:val="false"/>
-          <w:sz w:val="18"/>
-          <w:szCs w:val="18"/>
-        </w:rPr>
-        <w:t xml:space="preserve"> </w:t>
-      </w:r>
-      <w:r>
-        <w:rPr>
-          <w:rFonts w:ascii="Georgia" w:hAnsi="Georgia"/>
-          <w:b/>
-          <w:bCs/>
-          <w:i w:val="false"/>
-          <w:iCs w:val="false"/>
-          <w:sz w:val="18"/>
-          <w:szCs w:val="18"/>
-        </w:rPr>
-        <w:t>type-of</w:t>
-      </w:r>
-      <w:r>
-        <w:rPr>
-          <w:rFonts w:ascii="Georgia" w:hAnsi="Georgia"/>
-          <w:b w:val="false"/>
-          <w:bCs w:val="false"/>
-          <w:i w:val="false"/>
-          <w:iCs w:val="false"/>
-          <w:sz w:val="18"/>
-          <w:szCs w:val="18"/>
-        </w:rPr>
-        <w:t xml:space="preserve"> </w:t>
-      </w:r>
-      <w:r>
-        <w:rPr>
-          <w:rFonts w:ascii="Georgia" w:hAnsi="Georgia"/>
-          <w:b w:val="false"/>
-          <w:bCs w:val="false"/>
-          <w:i/>
-          <w:iCs/>
-          <w:sz w:val="18"/>
-          <w:szCs w:val="18"/>
-        </w:rPr>
-        <w:t>T</w:t>
-      </w:r>
-      <w:r>
-        <w:rPr>
-          <w:rFonts w:ascii="Georgia" w:hAnsi="Georgia"/>
-          <w:b w:val="false"/>
-          <w:bCs w:val="false"/>
-          <w:i w:val="false"/>
-          <w:iCs w:val="false"/>
-          <w:sz w:val="18"/>
-          <w:szCs w:val="18"/>
-        </w:rPr>
-        <w:tab/>
-      </w:r>
-      <w:r>
-        <w:rPr>
-          <w:rFonts w:ascii="Georgia" w:hAnsi="Georgia"/>
-          <w:b w:val="false"/>
-          <w:bCs w:val="false"/>
-          <w:i/>
-          <w:iCs/>
-          <w:sz w:val="18"/>
-          <w:szCs w:val="18"/>
-        </w:rPr>
-        <w:t>keyword</w:t>
-      </w:r>
-    </w:p>
-    <w:p>
-      <w:pPr>
-        <w:pStyle w:val="Normal"/>
-        <w:rPr>
-          <w:sz w:val="18"/>
-          <w:szCs w:val="18"/>
-        </w:rPr>
-      </w:pPr>
+        <w:t>are</w:t>
+      </w:r>
       <w:r>
         <w:rPr>
           <w:rFonts w:eastAsia="Songti SC" w:cs="Arial Unicode MS" w:ascii="Georgia" w:hAnsi="Georgia"/>
-          <w:b/>
-          <w:bCs/>
+          <w:b w:val="false"/>
+          <w:bCs w:val="false"/>
+          <w:i/>
+          <w:iCs/>
           <w:color w:val="auto"/>
           <w:kern w:val="2"/>
           <w:sz w:val="18"/>
           <w:szCs w:val="18"/>
+          <w:u w:val="none"/>
           <w:lang w:val="en-US" w:eastAsia="zh-CN" w:bidi="hi-IN"/>
         </w:rPr>
-        <w:t xml:space="preserve"> </w:t>
-      </w:r>
+        <w:t xml:space="preserve"> T</w:t>
+      </w:r>
+      <w:r>
+        <w:rPr>
+          <w:rFonts w:ascii="Georgia" w:hAnsi="Georgia"/>
+          <w:b w:val="false"/>
+          <w:bCs w:val="false"/>
+          <w:i w:val="false"/>
+          <w:iCs w:val="false"/>
+          <w:sz w:val="18"/>
+          <w:szCs w:val="18"/>
+        </w:rPr>
+        <w:t xml:space="preserve"> and </w:t>
+      </w:r>
+      <w:r>
+        <w:rPr>
+          <w:rFonts w:ascii="Georgia" w:hAnsi="Georgia"/>
+          <w:b w:val="false"/>
+          <w:bCs w:val="false"/>
+          <w:i/>
+          <w:iCs/>
+          <w:sz w:val="18"/>
+          <w:szCs w:val="18"/>
+        </w:rPr>
+        <w:t>T’</w:t>
+      </w:r>
+      <w:r>
+        <w:rPr>
+          <w:rFonts w:ascii="Georgia" w:hAnsi="Georgia"/>
+          <w:b w:val="false"/>
+          <w:bCs w:val="false"/>
+          <w:i w:val="false"/>
+          <w:iCs w:val="false"/>
+          <w:sz w:val="18"/>
+          <w:szCs w:val="18"/>
+        </w:rPr>
+        <w:t xml:space="preserve"> identical?</w:t>
+      </w:r>
+    </w:p>
+    <w:p>
+      <w:pPr>
+        <w:pStyle w:val="Normal"/>
+        <w:rPr>
+          <w:sz w:val="18"/>
+          <w:szCs w:val="18"/>
+        </w:rPr>
+      </w:pPr>
+      <w:r>
+        <w:rPr>
+          <w:rFonts w:ascii="Georgia" w:hAnsi="Georgia"/>
+          <w:b/>
+          <w:bCs/>
+          <w:i w:val="false"/>
+          <w:iCs w:val="false"/>
+          <w:sz w:val="18"/>
+          <w:szCs w:val="18"/>
+        </w:rPr>
+        <w:t xml:space="preserve"> </w:t>
+      </w:r>
+      <w:r>
+        <w:rPr>
+          <w:rFonts w:ascii="Georgia" w:hAnsi="Georgia"/>
+          <w:b/>
+          <w:bCs/>
+          <w:i w:val="false"/>
+          <w:iCs w:val="false"/>
+          <w:sz w:val="18"/>
+          <w:szCs w:val="18"/>
+        </w:rPr>
+        <w:t>type-of</w:t>
+      </w:r>
+      <w:r>
+        <w:rPr>
+          <w:rFonts w:ascii="Georgia" w:hAnsi="Georgia"/>
+          <w:b w:val="false"/>
+          <w:bCs w:val="false"/>
+          <w:i w:val="false"/>
+          <w:iCs w:val="false"/>
+          <w:sz w:val="18"/>
+          <w:szCs w:val="18"/>
+        </w:rPr>
+        <w:t xml:space="preserve"> </w:t>
+      </w:r>
+      <w:r>
+        <w:rPr>
+          <w:rFonts w:ascii="Georgia" w:hAnsi="Georgia"/>
+          <w:b w:val="false"/>
+          <w:bCs w:val="false"/>
+          <w:i/>
+          <w:iCs/>
+          <w:sz w:val="18"/>
+          <w:szCs w:val="18"/>
+        </w:rPr>
+        <w:t>T</w:t>
+      </w:r>
+      <w:r>
+        <w:rPr>
+          <w:rFonts w:ascii="Georgia" w:hAnsi="Georgia"/>
+          <w:b w:val="false"/>
+          <w:bCs w:val="false"/>
+          <w:i w:val="false"/>
+          <w:iCs w:val="false"/>
+          <w:sz w:val="18"/>
+          <w:szCs w:val="18"/>
+        </w:rPr>
+        <w:tab/>
+      </w:r>
+      <w:r>
+        <w:rPr>
+          <w:rFonts w:ascii="Georgia" w:hAnsi="Georgia"/>
+          <w:b w:val="false"/>
+          <w:bCs w:val="false"/>
+          <w:i/>
+          <w:iCs/>
+          <w:sz w:val="18"/>
+          <w:szCs w:val="18"/>
+        </w:rPr>
+        <w:t>key</w:t>
+        <w:tab/>
+      </w:r>
+      <w:r>
+        <w:rPr>
+          <w:rFonts w:ascii="Georgia" w:hAnsi="Georgia"/>
+          <w:b w:val="false"/>
+          <w:bCs w:val="false"/>
+          <w:i w:val="false"/>
+          <w:iCs w:val="false"/>
+          <w:sz w:val="18"/>
+          <w:szCs w:val="18"/>
+        </w:rPr>
+        <w:t>type keyword</w:t>
+      </w:r>
+    </w:p>
+    <w:p>
+      <w:pPr>
+        <w:pStyle w:val="Normal"/>
+        <w:rPr>
+          <w:sz w:val="18"/>
+          <w:szCs w:val="18"/>
+        </w:rPr>
+      </w:pPr>
       <w:r>
         <w:rPr>
           <w:rFonts w:eastAsia="Songti SC" w:cs="Arial Unicode MS" w:ascii="Georgia" w:hAnsi="Georgia"/>
@@ -5525,105 +5602,118 @@
           <w:szCs w:val="18"/>
           <w:lang w:val="en-US" w:eastAsia="zh-CN" w:bidi="hi-IN"/>
         </w:rPr>
-        <w:t>compile</w:t>
-      </w:r>
-      <w:r>
-        <w:rPr>
-          <w:rFonts w:ascii="Georgia" w:hAnsi="Georgia"/>
-          <w:b w:val="false"/>
-          <w:bCs/>
-          <w:i w:val="false"/>
-          <w:iCs/>
-          <w:sz w:val="18"/>
-          <w:szCs w:val="18"/>
-        </w:rPr>
-        <w:t xml:space="preserve"> </w:t>
-      </w:r>
-      <w:r>
-        <w:rPr>
-          <w:rFonts w:ascii="Georgia" w:hAnsi="Georgia"/>
-          <w:b w:val="false"/>
-          <w:bCs/>
-          <w:i/>
-          <w:iCs/>
-          <w:sz w:val="18"/>
-          <w:szCs w:val="18"/>
-        </w:rPr>
-        <w:t>form</w:t>
-      </w:r>
-      <w:r>
-        <w:rPr>
-          <w:rFonts w:ascii="Georgia" w:hAnsi="Georgia"/>
-          <w:b w:val="false"/>
-          <w:bCs/>
-          <w:i w:val="false"/>
-          <w:iCs/>
-          <w:sz w:val="18"/>
-          <w:szCs w:val="18"/>
-        </w:rPr>
-        <w:tab/>
-      </w:r>
-      <w:r>
-        <w:rPr>
-          <w:rFonts w:ascii="Georgia" w:hAnsi="Georgia"/>
-          <w:b w:val="false"/>
-          <w:bCs w:val="false"/>
-          <w:i/>
-          <w:iCs/>
-          <w:sz w:val="18"/>
-          <w:szCs w:val="18"/>
-        </w:rPr>
-        <w:t>T</w:t>
-      </w:r>
-      <w:r>
-        <w:rPr>
-          <w:rFonts w:ascii="Georgia" w:hAnsi="Georgia"/>
-          <w:b/>
-          <w:bCs/>
-          <w:i/>
-          <w:iCs/>
-          <w:sz w:val="18"/>
-          <w:szCs w:val="18"/>
-        </w:rPr>
-        <w:tab/>
-      </w:r>
-      <w:r>
-        <w:rPr>
-          <w:rFonts w:ascii="Georgia" w:hAnsi="Georgia"/>
-          <w:b w:val="false"/>
-          <w:bCs w:val="false"/>
-          <w:i/>
-          <w:iCs/>
-          <w:sz w:val="18"/>
-          <w:szCs w:val="18"/>
-        </w:rPr>
-        <w:t>mu</w:t>
-      </w:r>
-      <w:r>
-        <w:rPr>
-          <w:rFonts w:ascii="Georgia" w:hAnsi="Georgia"/>
-          <w:b w:val="false"/>
-          <w:bCs w:val="false"/>
-          <w:i w:val="false"/>
-          <w:iCs w:val="false"/>
-          <w:sz w:val="18"/>
-          <w:szCs w:val="18"/>
-        </w:rPr>
-        <w:t xml:space="preserve"> form </w:t>
+        <w:t xml:space="preserve"> </w:t>
       </w:r>
       <w:r>
         <w:rPr>
           <w:rFonts w:eastAsia="Songti SC" w:cs="Arial Unicode MS" w:ascii="Georgia" w:hAnsi="Georgia"/>
-          <w:b w:val="false"/>
-          <w:bCs w:val="false"/>
-          <w:i w:val="false"/>
-          <w:iCs w:val="false"/>
+          <w:b/>
+          <w:bCs/>
           <w:color w:val="auto"/>
           <w:kern w:val="2"/>
           <w:sz w:val="18"/>
           <w:szCs w:val="18"/>
           <w:lang w:val="en-US" w:eastAsia="zh-CN" w:bidi="hi-IN"/>
         </w:rPr>
+        <w:t>compile</w:t>
+      </w:r>
+      <w:r>
+        <w:rPr>
+          <w:rFonts w:ascii="Georgia" w:hAnsi="Georgia"/>
+          <w:b w:val="false"/>
+          <w:bCs/>
+          <w:i w:val="false"/>
+          <w:iCs/>
+          <w:sz w:val="18"/>
+          <w:szCs w:val="18"/>
+        </w:rPr>
+        <w:t xml:space="preserve"> </w:t>
+      </w:r>
+      <w:r>
+        <w:rPr>
+          <w:rFonts w:ascii="Georgia" w:hAnsi="Georgia"/>
+          <w:b w:val="false"/>
+          <w:bCs/>
+          <w:i/>
+          <w:iCs/>
+          <w:sz w:val="18"/>
+          <w:szCs w:val="18"/>
+        </w:rPr>
+        <w:t>form</w:t>
+      </w:r>
+      <w:r>
+        <w:rPr>
+          <w:rFonts w:ascii="Georgia" w:hAnsi="Georgia"/>
+          <w:b w:val="false"/>
+          <w:bCs/>
+          <w:i w:val="false"/>
+          <w:iCs/>
+          <w:sz w:val="18"/>
+          <w:szCs w:val="18"/>
+        </w:rPr>
+        <w:tab/>
+      </w:r>
+      <w:r>
+        <w:rPr>
+          <w:rFonts w:ascii="Georgia" w:hAnsi="Georgia"/>
+          <w:b w:val="false"/>
+          <w:bCs w:val="false"/>
+          <w:i/>
+          <w:iCs/>
+          <w:sz w:val="18"/>
+          <w:szCs w:val="18"/>
+        </w:rPr>
+        <w:t>T</w:t>
+      </w:r>
+      <w:r>
+        <w:rPr>
+          <w:rFonts w:ascii="Georgia" w:hAnsi="Georgia"/>
+          <w:b/>
+          <w:bCs/>
+          <w:i/>
+          <w:iCs/>
+          <w:sz w:val="18"/>
+          <w:szCs w:val="18"/>
+        </w:rPr>
+        <w:tab/>
+      </w:r>
+      <w:r>
+        <w:rPr>
+          <w:rFonts w:ascii="Georgia" w:hAnsi="Georgia"/>
+          <w:b w:val="false"/>
+          <w:bCs w:val="false"/>
+          <w:i/>
+          <w:iCs/>
+          <w:sz w:val="18"/>
+          <w:szCs w:val="18"/>
+        </w:rPr>
+        <w:t>mu</w:t>
+      </w:r>
+      <w:r>
+        <w:rPr>
+          <w:rFonts w:ascii="Georgia" w:hAnsi="Georgia"/>
+          <w:b w:val="false"/>
+          <w:bCs w:val="false"/>
+          <w:i w:val="false"/>
+          <w:iCs w:val="false"/>
+          <w:sz w:val="18"/>
+          <w:szCs w:val="18"/>
+        </w:rPr>
+        <w:t xml:space="preserve"> form </w:t>
+      </w:r>
+      <w:r>
+        <w:rPr>
+          <w:rFonts w:eastAsia="Songti SC" w:cs="Arial Unicode MS" w:ascii="Georgia" w:hAnsi="Georgia"/>
+          <w:b w:val="false"/>
+          <w:bCs w:val="false"/>
+          <w:i w:val="false"/>
+          <w:iCs w:val="false"/>
+          <w:color w:val="auto"/>
+          <w:kern w:val="2"/>
+          <w:sz w:val="18"/>
+          <w:szCs w:val="18"/>
+          <w:lang w:val="en-US" w:eastAsia="zh-CN" w:bidi="hi-IN"/>
+        </w:rPr>
         <w:t>compiler</w:t>
       </w:r>
     </w:p>
@@ -5759,12 +5849,150 @@
           <w:rFonts w:ascii="Georgia" w:hAnsi="Georgia"/>
           <w:b w:val="false"/>
           <w:bCs w:val="false"/>
+          <w:i/>
+          <w:iCs/>
           <w:sz w:val="18"/>
           <w:szCs w:val="18"/>
         </w:rPr>
         <w:t>fixnum</w:t>
+      </w:r>
+      <w:r>
+        <w:rPr>
+          <w:rFonts w:ascii="Georgia" w:hAnsi="Georgia"/>
+          <w:b w:val="false"/>
+          <w:bCs w:val="false"/>
+          <w:sz w:val="18"/>
+          <w:szCs w:val="18"/>
+        </w:rPr>
         <w:tab/>
         <w:t>elapsed time usec</w:t>
+      </w:r>
+    </w:p>
+    <w:p>
+      <w:pPr>
+        <w:pStyle w:val="Normal"/>
+        <w:rPr>
+          <w:rFonts w:ascii="Georgia" w:hAnsi="Georgia"/>
+          <w:b/>
+          <w:bCs/>
+          <w:sz w:val="18"/>
+          <w:szCs w:val="18"/>
+        </w:rPr>
+      </w:pPr>
+      <w:r>
+        <w:rPr>
+          <w:rFonts w:ascii="Georgia" w:hAnsi="Georgia"/>
+          <w:b/>
+          <w:bCs/>
+          <w:sz w:val="18"/>
+          <w:szCs w:val="18"/>
+        </w:rPr>
+      </w:r>
+    </w:p>
+    <w:p>
+      <w:pPr>
+        <w:pStyle w:val="Normal"/>
+        <w:rPr>
+          <w:sz w:val="18"/>
+          <w:szCs w:val="18"/>
+        </w:rPr>
+      </w:pPr>
+      <w:r>
+        <w:rPr>
+          <w:rFonts w:ascii="Georgia" w:hAnsi="Georgia"/>
+          <w:b/>
+          <w:bCs/>
+          <w:i w:val="false"/>
+          <w:iCs w:val="false"/>
+          <w:sz w:val="18"/>
+          <w:szCs w:val="18"/>
+        </w:rPr>
+        <w:t xml:space="preserve"> </w:t>
+      </w:r>
+      <w:r>
+        <w:rPr>
+          <w:rFonts w:ascii="Georgia" w:hAnsi="Georgia"/>
+          <w:b/>
+          <w:bCs/>
+          <w:i w:val="false"/>
+          <w:iCs w:val="false"/>
+          <w:sz w:val="18"/>
+          <w:szCs w:val="18"/>
+        </w:rPr>
+        <w:t>%if</w:t>
+      </w:r>
+      <w:r>
+        <w:rPr>
+          <w:rFonts w:ascii="Georgia" w:hAnsi="Georgia"/>
+          <w:b w:val="false"/>
+          <w:bCs w:val="false"/>
+          <w:i w:val="false"/>
+          <w:iCs w:val="false"/>
+          <w:sz w:val="18"/>
+          <w:szCs w:val="18"/>
+        </w:rPr>
+        <w:t xml:space="preserve"> </w:t>
+      </w:r>
+      <w:r>
+        <w:rPr>
+          <w:rFonts w:ascii="Georgia" w:hAnsi="Georgia"/>
+          <w:b w:val="false"/>
+          <w:bCs w:val="false"/>
+          <w:i/>
+          <w:iCs/>
+          <w:sz w:val="18"/>
+          <w:szCs w:val="18"/>
+        </w:rPr>
+        <w:t>T T’ T’’</w:t>
+      </w:r>
+      <w:r>
+        <w:rPr>
+          <w:rFonts w:ascii="Georgia" w:hAnsi="Georgia"/>
+          <w:b w:val="false"/>
+          <w:bCs w:val="false"/>
+          <w:i w:val="false"/>
+          <w:iCs w:val="false"/>
+          <w:sz w:val="18"/>
+          <w:szCs w:val="18"/>
+        </w:rPr>
+        <w:tab/>
+      </w:r>
+      <w:r>
+        <w:rPr>
+          <w:rFonts w:ascii="Georgia" w:hAnsi="Georgia"/>
+          <w:b w:val="false"/>
+          <w:bCs w:val="false"/>
+          <w:i/>
+          <w:iCs/>
+          <w:sz w:val="18"/>
+          <w:szCs w:val="18"/>
+        </w:rPr>
+        <w:t>key</w:t>
+        <w:tab/>
+      </w:r>
+      <w:r>
+        <w:rPr>
+          <w:rFonts w:ascii="Georgia" w:hAnsi="Georgia"/>
+          <w:b/>
+          <w:bCs/>
+          <w:i w:val="false"/>
+          <w:iCs w:val="false"/>
+          <w:sz w:val="18"/>
+          <w:szCs w:val="18"/>
+        </w:rPr>
+        <w:t xml:space="preserve">:if </w:t>
+      </w:r>
+      <w:r>
+        <w:rPr>
+          <w:rFonts w:ascii="Georgia" w:hAnsi="Georgia"/>
+          <w:b w:val="false"/>
+          <w:bCs w:val="false"/>
+          <w:i w:val="false"/>
+          <w:iCs w:val="false"/>
+          <w:sz w:val="18"/>
+          <w:szCs w:val="18"/>
+        </w:rPr>
+        <w:t>implementation</w:t>
       </w:r>
     </w:p>
     <w:p>
@@ -7123,25 +7351,7 @@
         </w:rPr>
       </w:pPr>
       <w:r>
-        <w:rPr>
-          <w:sz w:val="18"/>
-          <w:szCs w:val="18"/>
-        </w:rPr>
-      </w:r>
-    </w:p>
-    <w:p>
-      <w:pPr>
-        <w:pStyle w:val="Normal"/>
-        <w:rPr>
-          <w:sz w:val="18"/>
-          <w:szCs w:val="18"/>
-        </w:rPr>
-      </w:pPr>
-      <w:r>
-        <w:rPr>
-          <w:sz w:val="18"/>
-          <w:szCs w:val="18"/>
-        </w:rPr>
+        <w:rPr/>
       </w:r>
     </w:p>
     <w:p>
@@ -15237,29 +15447,29 @@
           <w:sz w:val="18"/>
           <w:szCs w:val="18"/>
         </w:rPr>
+        <w:t>string</w:t>
+      </w:r>
+      <w:r>
+        <w:rPr>
+          <w:rFonts w:ascii="Georgia" w:hAnsi="Georgia"/>
+          <w:b w:val="false"/>
+          <w:i w:val="false"/>
+          <w:iCs w:val="false"/>
+          <w:sz w:val="18"/>
+          <w:szCs w:val="18"/>
+        </w:rPr>
+        <w:tab/>
+      </w:r>
+      <w:r>
+        <w:rPr>
+          <w:rFonts w:ascii="Georgia" w:hAnsi="Georgia"/>
+          <w:b w:val="false"/>
+          <w:i/>
+          <w:iCs/>
+          <w:sz w:val="18"/>
+          <w:szCs w:val="18"/>
+        </w:rPr>
         <w:t>ns</w:t>
-      </w:r>
-      <w:r>
-        <w:rPr>
-          <w:rFonts w:ascii="Georgia" w:hAnsi="Georgia"/>
-          <w:b w:val="false"/>
-          <w:i w:val="false"/>
-          <w:iCs w:val="false"/>
-          <w:sz w:val="18"/>
-          <w:szCs w:val="18"/>
-        </w:rPr>
-        <w:tab/>
-      </w:r>
-      <w:r>
-        <w:rPr>
-          <w:rFonts w:ascii="Georgia" w:hAnsi="Georgia"/>
-          <w:b w:val="false"/>
-          <w:i/>
-          <w:iCs/>
-          <w:sz w:val="18"/>
-          <w:szCs w:val="18"/>
-        </w:rPr>
-        <w:t>key</w:t>
         <w:tab/>
       </w:r>
       <w:r>
@@ -15286,8 +15496,8 @@
       <w:r>
         <w:rPr>
           <w:rFonts w:ascii="Georgia" w:hAnsi="Georgia"/>
-          <w:i w:val="false"/>
-          <w:iCs w:val="false"/>
+          <w:i/>
+          <w:iCs/>
           <w:sz w:val="18"/>
           <w:szCs w:val="18"/>
         </w:rPr>
@@ -15400,7 +15610,7 @@
           <w:u w:val="none"/>
           <w:lang w:val="en-US" w:eastAsia="zh-CN" w:bidi="hi-IN"/>
         </w:rPr>
-        <w:t>unbound</w:t>
+        <w:t>untern</w:t>
       </w:r>
       <w:r>
         <w:rPr>
@@ -15577,96 +15787,9 @@
       </w:pPr>
       <w:r>
         <w:rPr>
-          <w:rFonts w:ascii="Georgia" w:hAnsi="Georgia"/>
-          <w:b/>
-          <w:bCs/>
-          <w:i w:val="false"/>
-          <w:iCs w:val="false"/>
-          <w:sz w:val="18"/>
-          <w:szCs w:val="18"/>
-        </w:rPr>
-        <w:t xml:space="preserve"> </w:t>
-      </w:r>
-      <w:r>
-        <w:rPr>
-          <w:rFonts w:ascii="Georgia" w:hAnsi="Georgia"/>
-          <w:b/>
-          <w:bCs/>
-          <w:i w:val="false"/>
-          <w:iCs w:val="false"/>
-          <w:sz w:val="18"/>
-          <w:szCs w:val="18"/>
-        </w:rPr>
-        <w:t>ns-find</w:t>
-      </w:r>
-      <w:r>
-        <w:rPr>
-          <w:rFonts w:ascii="Georgia" w:hAnsi="Georgia"/>
-          <w:b w:val="false"/>
-          <w:i w:val="false"/>
-          <w:iCs/>
-          <w:sz w:val="18"/>
-          <w:szCs w:val="18"/>
-        </w:rPr>
-        <w:t xml:space="preserve"> </w:t>
-      </w:r>
-      <w:r>
-        <w:rPr>
-          <w:rFonts w:ascii="Georgia" w:hAnsi="Georgia"/>
-          <w:b w:val="false"/>
-          <w:i/>
-          <w:iCs/>
-          <w:sz w:val="18"/>
-          <w:szCs w:val="18"/>
-        </w:rPr>
-        <w:t>ns</w:t>
-      </w:r>
-      <w:r>
-        <w:rPr>
-          <w:rFonts w:ascii="Georgia" w:hAnsi="Georgia"/>
-          <w:b w:val="false"/>
-          <w:i w:val="false"/>
-          <w:iCs/>
-          <w:sz w:val="18"/>
-          <w:szCs w:val="18"/>
-        </w:rPr>
-        <w:t xml:space="preserve"> </w:t>
-      </w:r>
-      <w:r>
-        <w:rPr>
-          <w:rFonts w:ascii="Georgia" w:hAnsi="Georgia"/>
-          <w:i/>
-          <w:iCs/>
-          <w:sz w:val="18"/>
-          <w:szCs w:val="18"/>
-        </w:rPr>
-        <w:t>string</w:t>
-      </w:r>
-      <w:r>
-        <w:rPr>
-          <w:rFonts w:ascii="Georgia" w:hAnsi="Georgia"/>
-          <w:b w:val="false"/>
-          <w:i w:val="false"/>
-          <w:iCs w:val="false"/>
-          <w:sz w:val="18"/>
-          <w:szCs w:val="18"/>
-        </w:rPr>
-        <w:t xml:space="preserve">    </w:t>
-      </w:r>
-    </w:p>
-    <w:p>
-      <w:pPr>
-        <w:pStyle w:val="Normal"/>
-        <w:rPr>
-          <w:sz w:val="18"/>
-          <w:szCs w:val="18"/>
-        </w:rPr>
-      </w:pPr>
-      <w:r>
-        <w:rPr>
           <w:rFonts w:eastAsia="Songti SC" w:cs="Arial Unicode MS" w:ascii="Georgia" w:hAnsi="Georgia"/>
-          <w:b w:val="false"/>
-          <w:bCs w:val="false"/>
+          <w:b/>
+          <w:bCs/>
           <w:i w:val="false"/>
           <w:iCs w:val="false"/>
           <w:color w:val="auto"/>
@@ -15676,16 +15799,15 @@
           <w:u w:val="none"/>
           <w:lang w:val="en-US" w:eastAsia="zh-CN" w:bidi="hi-IN"/>
         </w:rPr>
-        <w:tab/>
-        <w:tab/>
+        <w:t xml:space="preserve"> </w:t>
       </w:r>
       <w:r>
         <w:rPr>
           <w:rFonts w:eastAsia="Songti SC" w:cs="Arial Unicode MS" w:ascii="Georgia" w:hAnsi="Georgia"/>
-          <w:b w:val="false"/>
-          <w:bCs w:val="false"/>
-          <w:i/>
-          <w:iCs/>
+          <w:b/>
+          <w:bCs/>
+          <w:i w:val="false"/>
+          <w:iCs w:val="false"/>
           <w:color w:val="auto"/>
           <w:kern w:val="2"/>
           <w:sz w:val="18"/>
@@ -15693,6 +15815,271 @@
           <w:u w:val="none"/>
           <w:lang w:val="en-US" w:eastAsia="zh-CN" w:bidi="hi-IN"/>
         </w:rPr>
+        <w:t>find-ns</w:t>
+      </w:r>
+      <w:r>
+        <w:rPr>
+          <w:rFonts w:eastAsia="Songti SC" w:cs="Arial Unicode MS" w:ascii="Georgia" w:hAnsi="Georgia"/>
+          <w:b w:val="false"/>
+          <w:bCs w:val="false"/>
+          <w:i w:val="false"/>
+          <w:iCs/>
+          <w:color w:val="auto"/>
+          <w:kern w:val="2"/>
+          <w:sz w:val="18"/>
+          <w:szCs w:val="18"/>
+          <w:u w:val="none"/>
+          <w:lang w:val="en-US" w:eastAsia="zh-CN" w:bidi="hi-IN"/>
+        </w:rPr>
+        <w:t xml:space="preserve"> </w:t>
+      </w:r>
+      <w:r>
+        <w:rPr>
+          <w:rFonts w:eastAsia="Songti SC" w:cs="Arial Unicode MS" w:ascii="Georgia" w:hAnsi="Georgia"/>
+          <w:b w:val="false"/>
+          <w:bCs w:val="false"/>
+          <w:i/>
+          <w:iCs/>
+          <w:color w:val="auto"/>
+          <w:kern w:val="2"/>
+          <w:sz w:val="18"/>
+          <w:szCs w:val="18"/>
+          <w:u w:val="none"/>
+          <w:lang w:val="en-US" w:eastAsia="zh-CN" w:bidi="hi-IN"/>
+        </w:rPr>
+        <w:t>string</w:t>
+      </w:r>
+      <w:r>
+        <w:rPr>
+          <w:rFonts w:eastAsia="Songti SC" w:cs="Arial Unicode MS" w:ascii="Georgia" w:hAnsi="Georgia"/>
+          <w:b w:val="false"/>
+          <w:bCs w:val="false"/>
+          <w:i w:val="false"/>
+          <w:iCs w:val="false"/>
+          <w:color w:val="auto"/>
+          <w:kern w:val="2"/>
+          <w:sz w:val="18"/>
+          <w:szCs w:val="18"/>
+          <w:u w:val="none"/>
+          <w:lang w:val="en-US" w:eastAsia="zh-CN" w:bidi="hi-IN"/>
+        </w:rPr>
+        <w:t xml:space="preserve">    </w:t>
+        <w:tab/>
+        <w:t>ns</w:t>
+      </w:r>
+      <w:r>
+        <w:rPr>
+          <w:rFonts w:eastAsia="Songti SC" w:cs="Arial Unicode MS" w:ascii="Georgia" w:hAnsi="Georgia"/>
+          <w:b w:val="false"/>
+          <w:bCs w:val="false"/>
+          <w:i/>
+          <w:iCs/>
+          <w:color w:val="auto"/>
+          <w:kern w:val="2"/>
+          <w:sz w:val="18"/>
+          <w:szCs w:val="18"/>
+          <w:u w:val="none"/>
+          <w:lang w:val="en-US" w:eastAsia="zh-CN" w:bidi="hi-IN"/>
+        </w:rPr>
+        <w:tab/>
+      </w:r>
+      <w:r>
+        <w:rPr>
+          <w:rFonts w:eastAsia="Songti SC" w:cs="Arial Unicode MS" w:ascii="Georgia" w:hAnsi="Georgia"/>
+          <w:b w:val="false"/>
+          <w:bCs w:val="false"/>
+          <w:i w:val="false"/>
+          <w:iCs w:val="false"/>
+          <w:color w:val="auto"/>
+          <w:kern w:val="2"/>
+          <w:sz w:val="18"/>
+          <w:szCs w:val="18"/>
+          <w:u w:val="none"/>
+          <w:lang w:val="en-US" w:eastAsia="zh-CN" w:bidi="hi-IN"/>
+        </w:rPr>
+        <w:t xml:space="preserve">map </w:t>
+      </w:r>
+      <w:r>
+        <w:rPr>
+          <w:rFonts w:eastAsia="Songti SC" w:cs="Arial Unicode MS" w:ascii="Georgia" w:hAnsi="Georgia"/>
+          <w:b w:val="false"/>
+          <w:bCs w:val="false"/>
+          <w:i/>
+          <w:iCs/>
+          <w:color w:val="auto"/>
+          <w:kern w:val="2"/>
+          <w:sz w:val="18"/>
+          <w:szCs w:val="18"/>
+          <w:u w:val="none"/>
+          <w:lang w:val="en-US" w:eastAsia="zh-CN" w:bidi="hi-IN"/>
+        </w:rPr>
+        <w:t>string</w:t>
+      </w:r>
+      <w:r>
+        <w:rPr>
+          <w:rFonts w:eastAsia="Songti SC" w:cs="Arial Unicode MS" w:ascii="Georgia" w:hAnsi="Georgia"/>
+          <w:b w:val="false"/>
+          <w:bCs w:val="false"/>
+          <w:i w:val="false"/>
+          <w:iCs/>
+          <w:color w:val="auto"/>
+          <w:kern w:val="2"/>
+          <w:sz w:val="18"/>
+          <w:szCs w:val="18"/>
+          <w:u w:val="none"/>
+          <w:lang w:val="en-US" w:eastAsia="zh-CN" w:bidi="hi-IN"/>
+        </w:rPr>
+        <w:t xml:space="preserve"> </w:t>
+      </w:r>
+      <w:r>
+        <w:rPr>
+          <w:rFonts w:eastAsia="Songti SC" w:cs="Arial Unicode MS" w:ascii="Georgia" w:hAnsi="Georgia"/>
+          <w:b w:val="false"/>
+          <w:bCs w:val="false"/>
+          <w:i w:val="false"/>
+          <w:iCs w:val="false"/>
+          <w:color w:val="auto"/>
+          <w:kern w:val="2"/>
+          <w:sz w:val="18"/>
+          <w:szCs w:val="18"/>
+          <w:u w:val="none"/>
+          <w:lang w:val="en-US" w:eastAsia="zh-CN" w:bidi="hi-IN"/>
+        </w:rPr>
+        <w:t xml:space="preserve">to </w:t>
+      </w:r>
+      <w:r>
+        <w:rPr>
+          <w:rFonts w:eastAsia="Songti SC" w:cs="Arial Unicode MS" w:ascii="Georgia" w:hAnsi="Georgia"/>
+          <w:b w:val="false"/>
+          <w:bCs w:val="false"/>
+          <w:i/>
+          <w:iCs/>
+          <w:color w:val="auto"/>
+          <w:kern w:val="2"/>
+          <w:sz w:val="18"/>
+          <w:szCs w:val="18"/>
+          <w:u w:val="none"/>
+          <w:lang w:val="en-US" w:eastAsia="zh-CN" w:bidi="hi-IN"/>
+        </w:rPr>
+        <w:t>namespace</w:t>
+      </w:r>
+    </w:p>
+    <w:p>
+      <w:pPr>
+        <w:pStyle w:val="Normal"/>
+        <w:rPr>
+          <w:sz w:val="18"/>
+          <w:szCs w:val="18"/>
+        </w:rPr>
+      </w:pPr>
+      <w:r>
+        <w:rPr>
+          <w:rFonts w:ascii="Georgia" w:hAnsi="Georgia"/>
+          <w:b/>
+          <w:bCs/>
+          <w:i w:val="false"/>
+          <w:iCs w:val="false"/>
+          <w:sz w:val="18"/>
+          <w:szCs w:val="18"/>
+        </w:rPr>
+        <w:t xml:space="preserve"> </w:t>
+      </w:r>
+      <w:r>
+        <w:rPr>
+          <w:rFonts w:ascii="Georgia" w:hAnsi="Georgia"/>
+          <w:b/>
+          <w:bCs/>
+          <w:i w:val="false"/>
+          <w:iCs w:val="false"/>
+          <w:sz w:val="18"/>
+          <w:szCs w:val="18"/>
+        </w:rPr>
+        <w:t>find</w:t>
+      </w:r>
+      <w:r>
+        <w:rPr>
+          <w:rFonts w:ascii="Georgia" w:hAnsi="Georgia"/>
+          <w:b w:val="false"/>
+          <w:i w:val="false"/>
+          <w:iCs/>
+          <w:sz w:val="18"/>
+          <w:szCs w:val="18"/>
+        </w:rPr>
+        <w:t xml:space="preserve"> </w:t>
+      </w:r>
+      <w:r>
+        <w:rPr>
+          <w:rFonts w:ascii="Georgia" w:hAnsi="Georgia"/>
+          <w:b w:val="false"/>
+          <w:i/>
+          <w:iCs/>
+          <w:sz w:val="18"/>
+          <w:szCs w:val="18"/>
+        </w:rPr>
+        <w:t>ns</w:t>
+      </w:r>
+      <w:r>
+        <w:rPr>
+          <w:rFonts w:ascii="Georgia" w:hAnsi="Georgia"/>
+          <w:b w:val="false"/>
+          <w:i w:val="false"/>
+          <w:iCs/>
+          <w:sz w:val="18"/>
+          <w:szCs w:val="18"/>
+        </w:rPr>
+        <w:t xml:space="preserve"> </w:t>
+      </w:r>
+      <w:r>
+        <w:rPr>
+          <w:rFonts w:ascii="Georgia" w:hAnsi="Georgia"/>
+          <w:i/>
+          <w:iCs/>
+          <w:sz w:val="18"/>
+          <w:szCs w:val="18"/>
+        </w:rPr>
+        <w:t>string</w:t>
+      </w:r>
+      <w:r>
+        <w:rPr>
+          <w:rFonts w:ascii="Georgia" w:hAnsi="Georgia"/>
+          <w:b w:val="false"/>
+          <w:i w:val="false"/>
+          <w:iCs w:val="false"/>
+          <w:sz w:val="18"/>
+          <w:szCs w:val="18"/>
+        </w:rPr>
+        <w:t xml:space="preserve">    </w:t>
+      </w:r>
+      <w:r>
+        <w:rPr>
+          <w:rFonts w:eastAsia="Songti SC" w:cs="Arial Unicode MS" w:ascii="Georgia" w:hAnsi="Georgia"/>
+          <w:b w:val="false"/>
+          <w:bCs w:val="false"/>
+          <w:i w:val="false"/>
+          <w:iCs w:val="false"/>
+          <w:color w:val="auto"/>
+          <w:kern w:val="2"/>
+          <w:sz w:val="18"/>
+          <w:szCs w:val="18"/>
+          <w:u w:val="none"/>
+          <w:lang w:val="en-US" w:eastAsia="zh-CN" w:bidi="hi-IN"/>
+        </w:rPr>
+        <w:tab/>
+      </w:r>
+      <w:r>
+        <w:rPr>
+          <w:rFonts w:eastAsia="Songti SC" w:cs="Arial Unicode MS" w:ascii="Georgia" w:hAnsi="Georgia"/>
+          <w:b w:val="false"/>
+          <w:bCs w:val="false"/>
+          <w:i/>
+          <w:iCs/>
+          <w:color w:val="auto"/>
+          <w:kern w:val="2"/>
+          <w:sz w:val="18"/>
+          <w:szCs w:val="18"/>
+          <w:u w:val="none"/>
+          <w:lang w:val="en-US" w:eastAsia="zh-CN" w:bidi="hi-IN"/>
+        </w:rPr>
         <w:t>symbol</w:t>
         <w:tab/>
       </w:r>
@@ -15801,7 +16188,7 @@
           <w:sz w:val="18"/>
           <w:szCs w:val="18"/>
         </w:rPr>
-        <w:t>ns-syms</w:t>
+        <w:t>symbols</w:t>
       </w:r>
       <w:r>
         <w:rPr>
@@ -15873,30 +16260,7 @@
         <w:tab/>
         <w:t>T</w:t>
         <w:tab/>
-      </w:r>
-      <w:r>
-        <w:rPr>
-          <w:rFonts w:ascii="Georgia" w:hAnsi="Georgia"/>
-          <w:b w:val="false"/>
-          <w:bCs w:val="false"/>
-          <w:i w:val="false"/>
-          <w:iCs w:val="false"/>
-          <w:sz w:val="18"/>
-          <w:szCs w:val="18"/>
-        </w:rPr>
-        <w:t>namespace’s</w:t>
-      </w:r>
-      <w:r>
-        <w:rPr>
-          <w:rFonts w:ascii="Georgia" w:hAnsi="Georgia"/>
-          <w:b w:val="false"/>
-          <w:bCs w:val="false"/>
-          <w:i/>
-          <w:iCs/>
-          <w:sz w:val="18"/>
-          <w:szCs w:val="18"/>
-        </w:rPr>
-        <w:t xml:space="preserve"> symbols</w:t>
+        <w:t>namespace’s symbols</w:t>
       </w:r>
     </w:p>
     <w:p>
@@ -19859,14 +20223,20 @@
       <w:pPr>
         <w:pStyle w:val="Normal"/>
         <w:rPr>
-          <w:b w:val="false"/>
-          <w:bCs w:val="false"/>
-        </w:rPr>
-      </w:pPr>
-      <w:r>
-        <w:rPr>
-          <w:b w:val="false"/>
-          <w:bCs w:val="false"/>
+          <w:rFonts w:ascii="Georgia" w:hAnsi="Georgia"/>
+          <w:b w:val="false"/>
+          <w:bCs w:val="false"/>
+          <w:sz w:val="16"/>
+          <w:szCs w:val="16"/>
+        </w:rPr>
+      </w:pPr>
+      <w:r>
+        <w:rPr>
+          <w:rFonts w:ascii="Georgia" w:hAnsi="Georgia"/>
+          <w:b w:val="false"/>
+          <w:bCs w:val="false"/>
+          <w:sz w:val="16"/>
+          <w:szCs w:val="16"/>
         </w:rPr>
       </w:r>
     </w:p>

</xml_diff>

<commit_message>
#215 - lib: namespace object (#217)
* #215 - lib: namespace object

* #215 - lib: namespace object
</commit_message>
<xml_diff>
--- a/doc/refcards/lib-ref.docx
+++ b/doc/refcards/lib-ref.docx
@@ -66,7 +66,7 @@
           <w:tab w:val="left" w:pos="4110" w:leader="none"/>
         </w:tabs>
         <w:suppressAutoHyphens w:val="true"/>
-        <w:overflowPunct w:val="false"/>
+        <w:overflowPunct w:val="true"/>
         <w:bidi w:val="0"/>
         <w:spacing w:before="0" w:after="0"/>
         <w:ind w:hanging="0" w:start="0" w:end="0"/>
@@ -300,19 +300,7 @@
           <w:sz w:val="16"/>
           <w:szCs w:val="16"/>
         </w:rPr>
-        <w:t>0.1.5</w:t>
-      </w:r>
-      <w:r>
-        <w:rPr>
-          <w:rFonts w:ascii="Georgia" w:hAnsi="Georgia"/>
-          <w:b/>
-          <w:bCs/>
-          <w:i/>
-          <w:iCs/>
-          <w:sz w:val="16"/>
-          <w:szCs w:val="16"/>
-        </w:rPr>
-        <w:t>3</w:t>
+        <w:t>0.1.54</w:t>
       </w:r>
     </w:p>
     <w:p>
@@ -672,15 +660,15 @@
       </w:r>
       <w:r>
         <w:rPr>
-          <w:rFonts w:ascii="Georgia" w:hAnsi="Georgia"/>
-          <w:b w:val="false"/>
-          <w:bCs w:val="false"/>
-          <w:i/>
-          <w:iCs/>
-          <w:sz w:val="18"/>
-          <w:szCs w:val="18"/>
-        </w:rPr>
-        <w:t>cons</w:t>
+          <w:rFonts w:ascii="Andale Mono" w:hAnsi="Andale Mono"/>
+          <w:b w:val="false"/>
+          <w:bCs w:val="false"/>
+          <w:i w:val="false"/>
+          <w:iCs w:val="false"/>
+          <w:sz w:val="16"/>
+          <w:szCs w:val="16"/>
+        </w:rPr>
+        <w:t>:cons</w:t>
       </w:r>
       <w:r>
         <w:rPr>
@@ -858,7 +846,30 @@
         <w:t>ns</w:t>
         <w:tab/>
         <w:tab/>
-        <w:t xml:space="preserve">keyword </w:t>
+      </w:r>
+      <w:r>
+        <w:rPr>
+          <w:rFonts w:ascii="Andale Mono" w:hAnsi="Andale Mono"/>
+          <w:b w:val="false"/>
+          <w:bCs w:val="false"/>
+          <w:i w:val="false"/>
+          <w:iCs w:val="false"/>
+          <w:sz w:val="16"/>
+          <w:szCs w:val="16"/>
+        </w:rPr>
+        <w:t>:ns</w:t>
+      </w:r>
+      <w:r>
+        <w:rPr>
+          <w:rFonts w:ascii="Georgia" w:hAnsi="Georgia"/>
+          <w:b w:val="false"/>
+          <w:bCs w:val="false"/>
+          <w:i/>
+          <w:iCs/>
+          <w:sz w:val="16"/>
+          <w:szCs w:val="16"/>
+        </w:rPr>
+        <w:t xml:space="preserve"> </w:t>
       </w:r>
       <w:r>
         <w:rPr>
@@ -1634,8 +1645,8 @@
           <w:rFonts w:ascii="Georgia" w:hAnsi="Georgia"/>
           <w:b w:val="false"/>
           <w:bCs w:val="false"/>
-          <w:i/>
-          <w:iCs/>
+          <w:i w:val="false"/>
+          <w:iCs w:val="false"/>
           <w:sz w:val="18"/>
           <w:szCs w:val="18"/>
         </w:rPr>
@@ -1654,54 +1665,6 @@
       </w:pPr>
       <w:r>
         <w:rPr>
-          <w:rFonts w:ascii="Andale Mono" w:hAnsi="Andale Mono"/>
-          <w:b w:val="false"/>
-          <w:bCs w:val="false"/>
-          <w:i w:val="false"/>
-          <w:iCs w:val="false"/>
-          <w:sz w:val="16"/>
-          <w:szCs w:val="16"/>
-        </w:rPr>
-        <w:t xml:space="preserve"> </w:t>
-      </w:r>
-      <w:r>
-        <w:rPr>
-          <w:rFonts w:ascii="Andale Mono" w:hAnsi="Andale Mono"/>
-          <w:b w:val="false"/>
-          <w:bCs w:val="false"/>
-          <w:i w:val="false"/>
-          <w:iCs w:val="false"/>
-          <w:sz w:val="16"/>
-          <w:szCs w:val="16"/>
-        </w:rPr>
-        <w:t>:stream</w:t>
-      </w:r>
-      <w:r>
-        <w:rPr>
-          <w:rFonts w:ascii="Georgia" w:hAnsi="Georgia"/>
-          <w:b w:val="false"/>
-          <w:bCs/>
-          <w:i w:val="false"/>
-          <w:iCs w:val="false"/>
-          <w:sz w:val="16"/>
-          <w:szCs w:val="20"/>
-        </w:rPr>
-        <w:tab/>
-      </w:r>
-      <w:r>
-        <w:rPr>
-          <w:rFonts w:ascii="Georgia" w:hAnsi="Georgia"/>
-          <w:b w:val="false"/>
-          <w:bCs w:val="false"/>
-          <w:i/>
-          <w:iCs/>
-          <w:sz w:val="18"/>
-          <w:szCs w:val="18"/>
-        </w:rPr>
-        <w:t>stream, strm</w:t>
-      </w:r>
-      <w:r>
-        <w:rPr>
           <w:rFonts w:ascii="Georgia" w:hAnsi="Georgia"/>
           <w:b w:val="false"/>
           <w:bCs w:val="false"/>
@@ -1710,6 +1673,116 @@
           <w:sz w:val="20"/>
           <w:szCs w:val="20"/>
         </w:rPr>
+        <w:t xml:space="preserve">  </w:t>
+      </w:r>
+      <w:r>
+        <w:rPr>
+          <w:rFonts w:ascii="Andale Mono" w:hAnsi="Andale Mono"/>
+          <w:b w:val="false"/>
+          <w:bCs w:val="false"/>
+          <w:i w:val="false"/>
+          <w:iCs w:val="false"/>
+          <w:sz w:val="16"/>
+          <w:szCs w:val="16"/>
+        </w:rPr>
+        <w:t>:ns</w:t>
+        <w:tab/>
+        <w:tab/>
+      </w:r>
+      <w:r>
+        <w:rPr>
+          <w:rFonts w:ascii="Georgia" w:hAnsi="Georgia"/>
+          <w:b w:val="false"/>
+          <w:bCs w:val="false"/>
+          <w:i/>
+          <w:iCs/>
+          <w:sz w:val="18"/>
+          <w:szCs w:val="18"/>
+        </w:rPr>
+        <w:t>namespace, ns</w:t>
+        <w:tab/>
+      </w:r>
+      <w:r>
+        <w:rPr>
+          <w:rFonts w:ascii="Georgia" w:hAnsi="Georgia"/>
+          <w:b w:val="false"/>
+          <w:bCs w:val="false"/>
+          <w:i w:val="false"/>
+          <w:iCs w:val="false"/>
+          <w:sz w:val="18"/>
+          <w:szCs w:val="18"/>
+        </w:rPr>
+        <w:t>namespace</w:t>
+      </w:r>
+    </w:p>
+    <w:p>
+      <w:pPr>
+        <w:pStyle w:val="Normal"/>
+        <w:ind w:hanging="0" w:start="0" w:end="0"/>
+        <w:rPr>
+          <w:rFonts w:ascii="Georgia" w:hAnsi="Georgia"/>
+          <w:sz w:val="20"/>
+          <w:szCs w:val="20"/>
+        </w:rPr>
+      </w:pPr>
+      <w:r>
+        <w:rPr>
+          <w:rFonts w:ascii="Andale Mono" w:hAnsi="Andale Mono"/>
+          <w:b w:val="false"/>
+          <w:bCs w:val="false"/>
+          <w:i w:val="false"/>
+          <w:iCs w:val="false"/>
+          <w:sz w:val="16"/>
+          <w:szCs w:val="16"/>
+        </w:rPr>
+        <w:t xml:space="preserve"> </w:t>
+      </w:r>
+      <w:r>
+        <w:rPr>
+          <w:rFonts w:ascii="Andale Mono" w:hAnsi="Andale Mono"/>
+          <w:b w:val="false"/>
+          <w:bCs w:val="false"/>
+          <w:i w:val="false"/>
+          <w:iCs w:val="false"/>
+          <w:sz w:val="16"/>
+          <w:szCs w:val="16"/>
+        </w:rPr>
+        <w:t>:stream</w:t>
+      </w:r>
+      <w:r>
+        <w:rPr>
+          <w:rFonts w:ascii="Georgia" w:hAnsi="Georgia"/>
+          <w:b w:val="false"/>
+          <w:bCs/>
+          <w:i w:val="false"/>
+          <w:iCs w:val="false"/>
+          <w:sz w:val="16"/>
+          <w:szCs w:val="20"/>
+        </w:rPr>
+        <w:tab/>
+      </w:r>
+      <w:r>
+        <w:rPr>
+          <w:rFonts w:ascii="Georgia" w:hAnsi="Georgia"/>
+          <w:b w:val="false"/>
+          <w:bCs w:val="false"/>
+          <w:i/>
+          <w:iCs/>
+          <w:sz w:val="18"/>
+          <w:szCs w:val="18"/>
+        </w:rPr>
+        <w:t>stream, strm</w:t>
+      </w:r>
+      <w:r>
+        <w:rPr>
+          <w:rFonts w:ascii="Georgia" w:hAnsi="Georgia"/>
+          <w:b w:val="false"/>
+          <w:bCs w:val="false"/>
+          <w:i/>
+          <w:iCs/>
+          <w:sz w:val="20"/>
+          <w:szCs w:val="20"/>
+        </w:rPr>
         <w:tab/>
       </w:r>
       <w:r>
@@ -1805,6 +1878,18 @@
           <w:szCs w:val="18"/>
         </w:rPr>
         <w:t>typed vector</w:t>
+      </w:r>
+      <w:r>
+        <w:rPr>
+          <w:rFonts w:ascii="Courier New" w:hAnsi="Courier New"/>
+          <w:b/>
+          <w:bCs/>
+          <w:i w:val="false"/>
+          <w:iCs w:val="false"/>
+          <w:sz w:val="18"/>
+          <w:szCs w:val="18"/>
+        </w:rPr>
+        <w:t xml:space="preserve"> </w:t>
       </w:r>
     </w:p>
     <w:p>
@@ -2218,7 +2303,7 @@
           <w:u w:val="none"/>
           <w:lang w:val="en-US" w:eastAsia="zh-CN" w:bidi="hi-IN"/>
         </w:rPr>
-        <w:t>hp-info</w:t>
+        <w:t>heap-info</w:t>
       </w:r>
       <w:r>
         <w:rPr>
@@ -2428,7 +2513,7 @@
           <w:u w:val="none"/>
           <w:lang w:val="en-US" w:eastAsia="zh-CN" w:bidi="hi-IN"/>
         </w:rPr>
-        <w:t>hp-stat</w:t>
+        <w:t>heap-stat</w:t>
         <w:tab/>
       </w:r>
       <w:r>
@@ -2730,7 +2815,7 @@
           <w:u w:val="none"/>
           <w:lang w:val="en-US" w:eastAsia="zh-CN" w:bidi="hi-IN"/>
         </w:rPr>
-        <w:t>hp-size</w:t>
+        <w:t>heap-size</w:t>
       </w:r>
       <w:r>
         <w:rPr>
@@ -2746,7 +2831,6 @@
           <w:u w:val="none"/>
           <w:lang w:val="en-US" w:eastAsia="zh-CN" w:bidi="hi-IN"/>
         </w:rPr>
-        <w:tab/>
         <w:t xml:space="preserve"> </w:t>
       </w:r>
       <w:r>
@@ -3617,21 +3701,6 @@
       <w:pPr>
         <w:pStyle w:val="Normal"/>
         <w:rPr>
-          <w:sz w:val="16"/>
-          <w:szCs w:val="16"/>
-        </w:rPr>
-      </w:pPr>
-      <w:r>
-        <w:rPr>
-          <w:sz w:val="16"/>
-          <w:szCs w:val="16"/>
-        </w:rPr>
-      </w:r>
-    </w:p>
-    <w:p>
-      <w:pPr>
-        <w:pStyle w:val="Normal"/>
-        <w:rPr>
           <w:sz w:val="24"/>
           <w:szCs w:val="24"/>
         </w:rPr>
@@ -3762,6 +3831,7 @@
         </w:rPr>
         <w:t>ym</w:t>
         <w:tab/>
+        <w:tab/>
       </w:r>
       <w:r>
         <w:rPr>
@@ -3868,109 +3938,7 @@
           <w:szCs w:val="18"/>
           <w:u w:val="none"/>
         </w:rPr>
-        <w:t>keyword</w:t>
-      </w:r>
-      <w:r>
-        <w:rPr>
-          <w:rFonts w:ascii="Georgia" w:hAnsi="Georgia"/>
-          <w:b w:val="false"/>
-          <w:i w:val="false"/>
-          <w:sz w:val="18"/>
-          <w:szCs w:val="18"/>
-          <w:u w:val="none"/>
-        </w:rPr>
-        <w:t xml:space="preserve"> </w:t>
-      </w:r>
-      <w:r>
-        <w:rPr>
-          <w:rFonts w:ascii="Georgia" w:hAnsi="Georgia"/>
-          <w:i/>
-          <w:iCs/>
-          <w:sz w:val="18"/>
-          <w:szCs w:val="18"/>
-          <w:u w:val="none"/>
-        </w:rPr>
-        <w:t>str</w:t>
-        <w:tab/>
-        <w:t>key</w:t>
-      </w:r>
-      <w:r>
-        <w:rPr>
-          <w:rFonts w:ascii="Georgia" w:hAnsi="Georgia"/>
-          <w:b w:val="false"/>
-          <w:i w:val="false"/>
-          <w:iCs/>
-          <w:sz w:val="18"/>
-          <w:szCs w:val="18"/>
-          <w:u w:val="none"/>
-        </w:rPr>
-        <w:tab/>
-      </w:r>
-      <w:r>
-        <w:rPr>
-          <w:rFonts w:ascii="Georgia" w:hAnsi="Georgia"/>
-          <w:i/>
-          <w:iCs/>
-          <w:sz w:val="18"/>
-          <w:szCs w:val="18"/>
-          <w:u w:val="none"/>
-        </w:rPr>
-        <w:t>keyword</w:t>
-      </w:r>
-      <w:r>
-        <w:rPr>
-          <w:rFonts w:ascii="Georgia" w:hAnsi="Georgia"/>
-          <w:b w:val="false"/>
-          <w:i w:val="false"/>
-          <w:sz w:val="18"/>
-          <w:szCs w:val="18"/>
-          <w:u w:val="none"/>
-        </w:rPr>
-        <w:t xml:space="preserve"> from </w:t>
-      </w:r>
-      <w:r>
-        <w:rPr>
-          <w:rFonts w:ascii="Georgia" w:hAnsi="Georgia"/>
-          <w:i/>
-          <w:iCs/>
-          <w:sz w:val="18"/>
-          <w:szCs w:val="18"/>
-          <w:u w:val="none"/>
-        </w:rPr>
-        <w:t>string</w:t>
-      </w:r>
-    </w:p>
-    <w:p>
-      <w:pPr>
-        <w:pStyle w:val="Normal"/>
-        <w:rPr>
-          <w:sz w:val="18"/>
-          <w:szCs w:val="18"/>
-        </w:rPr>
-      </w:pPr>
-      <w:r>
-        <w:rPr>
-          <w:rFonts w:ascii="Georgia" w:hAnsi="Georgia"/>
-          <w:b/>
-          <w:bCs/>
-          <w:i w:val="false"/>
-          <w:sz w:val="18"/>
-          <w:szCs w:val="18"/>
-          <w:u w:val="none"/>
-        </w:rPr>
-        <w:t xml:space="preserve">  </w:t>
-      </w:r>
-      <w:r>
-        <w:rPr>
-          <w:rFonts w:ascii="Georgia" w:hAnsi="Georgia"/>
-          <w:b/>
-          <w:bCs/>
-          <w:i w:val="false"/>
-          <w:sz w:val="18"/>
-          <w:szCs w:val="18"/>
-          <w:u w:val="none"/>
-        </w:rPr>
-        <w:t>symbol</w:t>
+        <w:t>make-symbol</w:t>
       </w:r>
       <w:r>
         <w:rPr>
@@ -4081,7 +4049,7 @@
           <w:szCs w:val="18"/>
           <w:u w:val="none"/>
         </w:rPr>
-        <w:t>sy-ns</w:t>
+        <w:t>symbol-ns</w:t>
       </w:r>
       <w:r>
         <w:rPr>
@@ -4151,168 +4119,163 @@
         </w:rPr>
         <w:t>key</w:t>
         <w:tab/>
-        <w:t xml:space="preserve">symbol </w:t>
-      </w:r>
-      <w:r>
-        <w:rPr>
-          <w:rFonts w:ascii="Georgia" w:hAnsi="Georgia"/>
-          <w:b w:val="false"/>
-          <w:bCs w:val="false"/>
+        <w:t>namespace</w:t>
+      </w:r>
+    </w:p>
+    <w:p>
+      <w:pPr>
+        <w:pStyle w:val="Normal"/>
+        <w:rPr>
+          <w:sz w:val="18"/>
+          <w:szCs w:val="18"/>
+        </w:rPr>
+      </w:pPr>
+      <w:r>
+        <w:rPr>
+          <w:rFonts w:ascii="Georgia" w:hAnsi="Georgia"/>
+          <w:b/>
+          <w:bCs/>
+          <w:sz w:val="18"/>
+          <w:szCs w:val="18"/>
+          <w:u w:val="none"/>
+        </w:rPr>
+        <w:t xml:space="preserve">  </w:t>
+      </w:r>
+      <w:r>
+        <w:rPr>
+          <w:rFonts w:ascii="Georgia" w:hAnsi="Georgia"/>
+          <w:b/>
+          <w:bCs/>
+          <w:sz w:val="18"/>
+          <w:szCs w:val="18"/>
+          <w:u w:val="none"/>
+        </w:rPr>
+        <w:t>symbol-name</w:t>
+      </w:r>
+      <w:r>
+        <w:rPr>
+          <w:rFonts w:ascii="Georgia" w:hAnsi="Georgia"/>
+          <w:b w:val="false"/>
+          <w:bCs/>
+          <w:i w:val="false"/>
+          <w:sz w:val="18"/>
+          <w:szCs w:val="18"/>
+          <w:u w:val="none"/>
+        </w:rPr>
+        <w:t xml:space="preserve"> </w:t>
+      </w:r>
+      <w:r>
+        <w:rPr>
+          <w:rFonts w:ascii="Georgia" w:hAnsi="Georgia"/>
+          <w:b w:val="false"/>
+          <w:bCs w:val="false"/>
+          <w:i/>
+          <w:iCs/>
+          <w:sz w:val="18"/>
+          <w:szCs w:val="18"/>
+          <w:u w:val="none"/>
+        </w:rPr>
+        <w:t>sym</w:t>
+        <w:tab/>
+        <w:t>string</w:t>
+        <w:tab/>
+      </w:r>
+      <w:r>
+        <w:rPr>
+          <w:rFonts w:ascii="Georgia" w:hAnsi="Georgia"/>
+          <w:b w:val="false"/>
+          <w:bCs w:val="false"/>
+          <w:i w:val="false"/>
+          <w:iCs w:val="false"/>
+          <w:sz w:val="18"/>
+          <w:szCs w:val="18"/>
+          <w:u w:val="none"/>
+        </w:rPr>
+        <w:t>name binding</w:t>
+      </w:r>
+    </w:p>
+    <w:p>
+      <w:pPr>
+        <w:pStyle w:val="Normal"/>
+        <w:rPr>
+          <w:sz w:val="18"/>
+          <w:szCs w:val="18"/>
+        </w:rPr>
+      </w:pPr>
+      <w:r>
+        <w:rPr>
+          <w:rFonts w:ascii="Georgia" w:hAnsi="Georgia"/>
+          <w:b/>
+          <w:bCs/>
+          <w:sz w:val="18"/>
+          <w:szCs w:val="18"/>
+          <w:u w:val="none"/>
+        </w:rPr>
+        <w:t xml:space="preserve">  </w:t>
+      </w:r>
+      <w:r>
+        <w:rPr>
+          <w:rFonts w:ascii="Georgia" w:hAnsi="Georgia"/>
+          <w:b/>
+          <w:bCs/>
+          <w:sz w:val="18"/>
+          <w:szCs w:val="18"/>
+          <w:u w:val="none"/>
+        </w:rPr>
+        <w:t xml:space="preserve">symbol-value  </w:t>
+      </w:r>
+      <w:r>
+        <w:rPr>
+          <w:rFonts w:ascii="Georgia" w:hAnsi="Georgia"/>
+          <w:b w:val="false"/>
+          <w:bCs w:val="false"/>
+          <w:i/>
+          <w:iCs/>
+          <w:sz w:val="18"/>
+          <w:szCs w:val="18"/>
+          <w:u w:val="none"/>
+        </w:rPr>
+        <w:t>sym</w:t>
+        <w:tab/>
+        <w:t>T</w:t>
+        <w:tab/>
+      </w:r>
+      <w:r>
+        <w:rPr>
+          <w:rFonts w:ascii="Georgia" w:hAnsi="Georgia"/>
+          <w:b w:val="false"/>
+          <w:bCs w:val="false"/>
+          <w:i w:val="false"/>
+          <w:iCs w:val="false"/>
+          <w:sz w:val="18"/>
+          <w:szCs w:val="18"/>
+          <w:u w:val="none"/>
+        </w:rPr>
+        <w:t xml:space="preserve">value binding </w:t>
+      </w:r>
+    </w:p>
+    <w:p>
+      <w:pPr>
+        <w:pStyle w:val="Normal"/>
+        <w:ind w:hanging="0" w:start="0" w:end="0"/>
+        <w:rPr>
+          <w:rFonts w:ascii="Georgia" w:hAnsi="Georgia"/>
+          <w:b w:val="false"/>
+          <w:i w:val="false"/>
           <w:i w:val="false"/>
           <w:iCs w:val="false"/>
           <w:caps w:val="false"/>
           <w:smallCaps w:val="false"/>
           <w:color w:val="24292E"/>
           <w:spacing w:val="0"/>
-          <w:sz w:val="18"/>
-          <w:szCs w:val="18"/>
-          <w:u w:val="none"/>
-        </w:rPr>
-        <w:t>namespace</w:t>
-      </w:r>
-    </w:p>
-    <w:p>
-      <w:pPr>
-        <w:pStyle w:val="Normal"/>
-        <w:rPr>
-          <w:sz w:val="18"/>
-          <w:szCs w:val="18"/>
-        </w:rPr>
-      </w:pPr>
-      <w:r>
-        <w:rPr>
-          <w:rFonts w:ascii="Georgia" w:hAnsi="Georgia"/>
-          <w:b/>
-          <w:bCs/>
-          <w:sz w:val="18"/>
-          <w:szCs w:val="18"/>
-          <w:u w:val="none"/>
-        </w:rPr>
-        <w:t xml:space="preserve">  </w:t>
-      </w:r>
-      <w:r>
-        <w:rPr>
-          <w:rFonts w:ascii="Georgia" w:hAnsi="Georgia"/>
-          <w:b/>
-          <w:bCs/>
-          <w:sz w:val="18"/>
-          <w:szCs w:val="18"/>
-          <w:u w:val="none"/>
-        </w:rPr>
-        <w:t>sy-name</w:t>
-      </w:r>
-      <w:r>
-        <w:rPr>
-          <w:rFonts w:ascii="Georgia" w:hAnsi="Georgia"/>
-          <w:b w:val="false"/>
-          <w:bCs/>
-          <w:i w:val="false"/>
-          <w:sz w:val="18"/>
-          <w:szCs w:val="18"/>
-          <w:u w:val="none"/>
-        </w:rPr>
-        <w:t xml:space="preserve"> </w:t>
-      </w:r>
-      <w:r>
-        <w:rPr>
-          <w:rFonts w:ascii="Georgia" w:hAnsi="Georgia"/>
-          <w:b w:val="false"/>
-          <w:bCs w:val="false"/>
-          <w:i/>
-          <w:iCs/>
-          <w:sz w:val="18"/>
-          <w:szCs w:val="18"/>
-          <w:u w:val="none"/>
-        </w:rPr>
-        <w:t>sym</w:t>
-        <w:tab/>
-        <w:t>string</w:t>
-        <w:tab/>
-        <w:t>symbol</w:t>
-      </w:r>
-      <w:r>
-        <w:rPr>
-          <w:rFonts w:ascii="Georgia" w:hAnsi="Georgia"/>
-          <w:b w:val="false"/>
-          <w:bCs w:val="false"/>
-          <w:i w:val="false"/>
-          <w:iCs w:val="false"/>
-          <w:sz w:val="18"/>
-          <w:szCs w:val="18"/>
-          <w:u w:val="none"/>
-        </w:rPr>
-        <w:t xml:space="preserve"> name binding</w:t>
-      </w:r>
-    </w:p>
-    <w:p>
-      <w:pPr>
-        <w:pStyle w:val="Normal"/>
-        <w:rPr>
-          <w:sz w:val="18"/>
-          <w:szCs w:val="18"/>
-        </w:rPr>
-      </w:pPr>
-      <w:r>
-        <w:rPr>
-          <w:rFonts w:ascii="Georgia" w:hAnsi="Georgia"/>
-          <w:b/>
-          <w:bCs/>
-          <w:sz w:val="18"/>
-          <w:szCs w:val="18"/>
-          <w:u w:val="none"/>
-        </w:rPr>
-        <w:t xml:space="preserve">  </w:t>
-      </w:r>
-      <w:r>
-        <w:rPr>
-          <w:rFonts w:ascii="Georgia" w:hAnsi="Georgia"/>
-          <w:b/>
-          <w:bCs/>
-          <w:sz w:val="18"/>
-          <w:szCs w:val="18"/>
-          <w:u w:val="none"/>
-        </w:rPr>
-        <w:t xml:space="preserve">sy-val  </w:t>
-      </w:r>
-      <w:r>
-        <w:rPr>
-          <w:rFonts w:ascii="Georgia" w:hAnsi="Georgia"/>
-          <w:b w:val="false"/>
-          <w:bCs w:val="false"/>
-          <w:i/>
-          <w:iCs/>
-          <w:sz w:val="18"/>
-          <w:szCs w:val="18"/>
-          <w:u w:val="none"/>
-        </w:rPr>
-        <w:t>sym</w:t>
-        <w:tab/>
-        <w:t>T</w:t>
-        <w:tab/>
-        <w:t xml:space="preserve">symbol </w:t>
-      </w:r>
-      <w:r>
-        <w:rPr>
-          <w:rFonts w:ascii="Georgia" w:hAnsi="Georgia"/>
-          <w:b w:val="false"/>
-          <w:bCs w:val="false"/>
-          <w:i w:val="false"/>
-          <w:iCs w:val="false"/>
-          <w:sz w:val="18"/>
-          <w:szCs w:val="18"/>
-          <w:u w:val="none"/>
-        </w:rPr>
-        <w:t xml:space="preserve">value binding </w:t>
-      </w:r>
-    </w:p>
-    <w:p>
-      <w:pPr>
-        <w:pStyle w:val="Normal"/>
-        <w:ind w:hanging="0" w:start="0" w:end="0"/>
-        <w:rPr>
-          <w:rFonts w:ascii="Georgia" w:hAnsi="Georgia"/>
-          <w:b w:val="false"/>
-          <w:i w:val="false"/>
+          <w:sz w:val="16"/>
+          <w:szCs w:val="16"/>
+        </w:rPr>
+      </w:pPr>
+      <w:r>
+        <w:rPr>
+          <w:rFonts w:ascii="Georgia" w:hAnsi="Georgia"/>
+          <w:b w:val="false"/>
           <w:i w:val="false"/>
           <w:iCs w:val="false"/>
           <w:caps w:val="false"/>
@@ -4322,373 +4285,375 @@
           <w:sz w:val="16"/>
           <w:szCs w:val="16"/>
         </w:rPr>
-      </w:pPr>
-      <w:r>
-        <w:rPr>
-          <w:rFonts w:ascii="Georgia" w:hAnsi="Georgia"/>
-          <w:b w:val="false"/>
-          <w:i w:val="false"/>
-          <w:iCs w:val="false"/>
+      </w:r>
+    </w:p>
+    <w:p>
+      <w:pPr>
+        <w:pStyle w:val="Normal"/>
+        <w:rPr>
+          <w:rFonts w:ascii="Georgia" w:hAnsi="Georgia"/>
+          <w:sz w:val="20"/>
+          <w:szCs w:val="20"/>
+        </w:rPr>
+      </w:pPr>
+      <w:r>
+        <w:rPr>
+          <w:rFonts w:ascii="Georgia" w:hAnsi="Georgia"/>
+          <w:b w:val="false"/>
+          <w:bCs/>
+          <w:i w:val="false"/>
+          <w:iCs/>
+          <w:sz w:val="20"/>
+          <w:szCs w:val="20"/>
+          <w:shd w:fill="333333" w:val="clear"/>
+        </w:rPr>
+        <w:t xml:space="preserve">                             </w:t>
+      </w:r>
+      <w:r>
+        <w:rPr>
+          <w:rFonts w:ascii="Georgia" w:hAnsi="Georgia"/>
+          <w:b/>
+          <w:bCs/>
+          <w:i/>
+          <w:iCs/>
+          <w:sz w:val="20"/>
+          <w:szCs w:val="20"/>
+          <w:shd w:fill="333333" w:val="clear"/>
+        </w:rPr>
+        <w:t>Special</w:t>
+      </w:r>
+      <w:r>
+        <w:rPr>
+          <w:rFonts w:ascii="Georgia" w:hAnsi="Georgia"/>
+          <w:b w:val="false"/>
+          <w:bCs/>
+          <w:i w:val="false"/>
+          <w:iCs/>
+          <w:sz w:val="20"/>
+          <w:szCs w:val="20"/>
+          <w:shd w:fill="333333" w:val="clear"/>
+        </w:rPr>
+        <w:t xml:space="preserve"> </w:t>
+      </w:r>
+      <w:r>
+        <w:rPr>
+          <w:rFonts w:ascii="Georgia" w:hAnsi="Georgia"/>
+          <w:b/>
+          <w:bCs/>
+          <w:i/>
+          <w:iCs/>
+          <w:sz w:val="20"/>
+          <w:szCs w:val="20"/>
+          <w:shd w:fill="333333" w:val="clear"/>
+        </w:rPr>
+        <w:t xml:space="preserve">Forms                     </w:t>
+      </w:r>
+      <w:r>
+        <w:rPr>
+          <w:rFonts w:ascii="Georgia" w:hAnsi="Georgia"/>
+          <w:b/>
+          <w:bCs/>
+          <w:i/>
+          <w:iCs/>
+          <w:color w:val="000000"/>
+          <w:sz w:val="20"/>
+          <w:szCs w:val="20"/>
+          <w:shd w:fill="333333" w:val="clear"/>
+        </w:rPr>
+        <w:t>s</w:t>
+      </w:r>
+    </w:p>
+    <w:p>
+      <w:pPr>
+        <w:pStyle w:val="Normal"/>
+        <w:rPr>
+          <w:sz w:val="16"/>
+          <w:szCs w:val="16"/>
+        </w:rPr>
+      </w:pPr>
+      <w:r>
+        <w:rPr>
+          <w:sz w:val="16"/>
+          <w:szCs w:val="16"/>
+        </w:rPr>
+      </w:r>
+    </w:p>
+    <w:p>
+      <w:pPr>
+        <w:pStyle w:val="Normal"/>
+        <w:rPr>
+          <w:sz w:val="18"/>
+          <w:szCs w:val="18"/>
+        </w:rPr>
+      </w:pPr>
+      <w:r>
+        <w:rPr>
+          <w:rFonts w:ascii="Georgia" w:hAnsi="Georgia"/>
+          <w:b/>
+          <w:bCs/>
+          <w:sz w:val="18"/>
+          <w:szCs w:val="18"/>
+        </w:rPr>
+        <w:t xml:space="preserve"> </w:t>
+      </w:r>
+      <w:r>
+        <w:rPr>
+          <w:rFonts w:ascii="Georgia" w:hAnsi="Georgia"/>
+          <w:b/>
+          <w:bCs/>
+          <w:sz w:val="18"/>
+          <w:szCs w:val="18"/>
+        </w:rPr>
+        <w:t>:lambda</w:t>
+      </w:r>
+      <w:r>
+        <w:rPr>
+          <w:rFonts w:ascii="Georgia" w:hAnsi="Georgia"/>
+          <w:b w:val="false"/>
+          <w:bCs w:val="false"/>
+          <w:i w:val="false"/>
+          <w:iCs/>
+          <w:sz w:val="18"/>
+          <w:szCs w:val="18"/>
+        </w:rPr>
+        <w:t xml:space="preserve"> </w:t>
+      </w:r>
+      <w:r>
+        <w:rPr>
+          <w:rFonts w:ascii="Georgia" w:hAnsi="Georgia"/>
+          <w:b w:val="false"/>
+          <w:bCs w:val="false"/>
+          <w:i/>
+          <w:iCs/>
+          <w:sz w:val="18"/>
+          <w:szCs w:val="18"/>
+        </w:rPr>
+        <w:t>list</w:t>
+      </w:r>
+      <w:r>
+        <w:rPr>
+          <w:rFonts w:ascii="Georgia" w:hAnsi="Georgia"/>
+          <w:b w:val="false"/>
+          <w:bCs w:val="false"/>
+          <w:i w:val="false"/>
+          <w:iCs/>
+          <w:sz w:val="18"/>
+          <w:szCs w:val="18"/>
+        </w:rPr>
+        <w:t xml:space="preserve"> . </w:t>
+      </w:r>
+      <w:r>
+        <w:rPr>
+          <w:rFonts w:ascii="Georgia" w:hAnsi="Georgia"/>
+          <w:b w:val="false"/>
+          <w:bCs w:val="false"/>
+          <w:i/>
+          <w:iCs/>
+          <w:sz w:val="18"/>
+          <w:szCs w:val="18"/>
+        </w:rPr>
+        <w:t>list’</w:t>
+      </w:r>
+    </w:p>
+    <w:p>
+      <w:pPr>
+        <w:pStyle w:val="Normal"/>
+        <w:rPr>
+          <w:sz w:val="18"/>
+          <w:szCs w:val="18"/>
+        </w:rPr>
+      </w:pPr>
+      <w:r>
+        <w:rPr>
+          <w:rFonts w:ascii="Georgia" w:hAnsi="Georgia"/>
+          <w:b w:val="false"/>
+          <w:bCs w:val="false"/>
+          <w:i w:val="false"/>
+          <w:iCs w:val="false"/>
+          <w:sz w:val="18"/>
+          <w:szCs w:val="18"/>
+        </w:rPr>
+        <w:tab/>
+        <w:tab/>
+      </w:r>
+      <w:r>
+        <w:rPr>
+          <w:rFonts w:ascii="Georgia" w:hAnsi="Georgia"/>
+          <w:i/>
+          <w:iCs/>
+          <w:sz w:val="18"/>
+          <w:szCs w:val="18"/>
+        </w:rPr>
+        <w:t>function</w:t>
+        <w:tab/>
+      </w:r>
+      <w:r>
+        <w:rPr>
+          <w:rFonts w:ascii="Georgia" w:hAnsi="Georgia"/>
+          <w:i w:val="false"/>
+          <w:iCs w:val="false"/>
+          <w:sz w:val="18"/>
+          <w:szCs w:val="18"/>
+        </w:rPr>
+        <w:t>anonymous function</w:t>
+      </w:r>
+    </w:p>
+    <w:p>
+      <w:pPr>
+        <w:pStyle w:val="Normal"/>
+        <w:rPr>
+          <w:sz w:val="18"/>
+          <w:szCs w:val="18"/>
+        </w:rPr>
+      </w:pPr>
+      <w:r>
+        <w:rPr>
+          <w:rFonts w:ascii="Georgia" w:hAnsi="Georgia"/>
+          <w:b/>
+          <w:bCs/>
+          <w:i/>
+          <w:iCs/>
+          <w:sz w:val="18"/>
+          <w:szCs w:val="18"/>
+        </w:rPr>
+        <w:t xml:space="preserve"> </w:t>
+      </w:r>
+      <w:r>
+        <w:rPr>
+          <w:rFonts w:ascii="Georgia" w:hAnsi="Georgia"/>
+          <w:b/>
+          <w:bCs/>
+          <w:i/>
+          <w:iCs/>
+          <w:sz w:val="18"/>
+          <w:szCs w:val="18"/>
+        </w:rPr>
+        <w:t>:</w:t>
+      </w:r>
+      <w:r>
+        <w:rPr>
+          <w:rFonts w:ascii="Georgia" w:hAnsi="Georgia"/>
+          <w:b/>
+          <w:bCs/>
+          <w:i w:val="false"/>
+          <w:iCs w:val="false"/>
+          <w:sz w:val="18"/>
+          <w:szCs w:val="18"/>
+        </w:rPr>
+        <w:t>quote</w:t>
+      </w:r>
+      <w:r>
+        <w:rPr>
+          <w:rFonts w:ascii="Georgia" w:hAnsi="Georgia"/>
+          <w:b w:val="false"/>
+          <w:i w:val="false"/>
+          <w:iCs/>
+          <w:sz w:val="18"/>
+          <w:szCs w:val="18"/>
+        </w:rPr>
+        <w:t xml:space="preserve"> </w:t>
+      </w:r>
+      <w:r>
+        <w:rPr>
+          <w:rFonts w:ascii="Georgia" w:hAnsi="Georgia"/>
+          <w:b w:val="false"/>
+          <w:i/>
+          <w:iCs/>
+          <w:sz w:val="18"/>
+          <w:szCs w:val="18"/>
+        </w:rPr>
+        <w:t>form</w:t>
+      </w:r>
+      <w:r>
+        <w:rPr>
+          <w:rFonts w:ascii="Georgia" w:hAnsi="Georgia"/>
+          <w:b w:val="false"/>
+          <w:i w:val="false"/>
+          <w:iCs w:val="false"/>
+          <w:sz w:val="18"/>
+          <w:szCs w:val="18"/>
+        </w:rPr>
+        <w:tab/>
+      </w:r>
+      <w:r>
+        <w:rPr>
+          <w:rFonts w:ascii="Georgia" w:hAnsi="Georgia"/>
+          <w:b w:val="false"/>
+          <w:i/>
+          <w:iCs/>
+          <w:sz w:val="18"/>
+          <w:szCs w:val="18"/>
+        </w:rPr>
+        <w:t>list</w:t>
+      </w:r>
+      <w:r>
+        <w:rPr>
+          <w:rFonts w:ascii="Georgia" w:hAnsi="Georgia"/>
+          <w:b w:val="false"/>
+          <w:i w:val="false"/>
+          <w:iCs w:val="false"/>
+          <w:sz w:val="18"/>
+          <w:szCs w:val="18"/>
+        </w:rPr>
+        <w:tab/>
+      </w:r>
+      <w:r>
+        <w:rPr>
+          <w:rFonts w:ascii="Georgia" w:hAnsi="Georgia"/>
+          <w:i w:val="false"/>
+          <w:iCs w:val="false"/>
+          <w:sz w:val="18"/>
+          <w:szCs w:val="18"/>
+        </w:rPr>
+        <w:t>quoted</w:t>
+      </w:r>
+      <w:r>
+        <w:rPr>
+          <w:rFonts w:ascii="Georgia" w:hAnsi="Georgia"/>
+          <w:b w:val="false"/>
+          <w:i w:val="false"/>
+          <w:iCs w:val="false"/>
+          <w:sz w:val="18"/>
+          <w:szCs w:val="18"/>
+        </w:rPr>
+        <w:t xml:space="preserve"> </w:t>
+      </w:r>
+      <w:r>
+        <w:rPr>
+          <w:rFonts w:ascii="Georgia" w:hAnsi="Georgia"/>
+          <w:i w:val="false"/>
+          <w:iCs w:val="false"/>
+          <w:sz w:val="18"/>
+          <w:szCs w:val="18"/>
+        </w:rPr>
+        <w:t>form</w:t>
+      </w:r>
+    </w:p>
+    <w:p>
+      <w:pPr>
+        <w:pStyle w:val="Normal"/>
+        <w:ind w:hanging="0" w:start="0" w:end="0"/>
+        <w:rPr>
+          <w:sz w:val="18"/>
+          <w:szCs w:val="18"/>
+        </w:rPr>
+      </w:pPr>
+      <w:r>
+        <w:rPr>
+          <w:rFonts w:ascii="Georgia" w:hAnsi="Georgia"/>
+          <w:b/>
+          <w:bCs/>
+          <w:i/>
+          <w:iCs/>
           <w:caps w:val="false"/>
           <w:smallCaps w:val="false"/>
           <w:color w:val="24292E"/>
           <w:spacing w:val="0"/>
-          <w:sz w:val="16"/>
-          <w:szCs w:val="16"/>
-        </w:rPr>
-      </w:r>
-    </w:p>
-    <w:p>
-      <w:pPr>
-        <w:pStyle w:val="Normal"/>
-        <w:rPr>
-          <w:rFonts w:ascii="Georgia" w:hAnsi="Georgia"/>
-          <w:sz w:val="20"/>
-          <w:szCs w:val="20"/>
-        </w:rPr>
-      </w:pPr>
-      <w:r>
-        <w:rPr>
-          <w:rFonts w:ascii="Georgia" w:hAnsi="Georgia"/>
-          <w:b w:val="false"/>
-          <w:bCs/>
-          <w:i w:val="false"/>
-          <w:iCs/>
-          <w:sz w:val="20"/>
-          <w:szCs w:val="20"/>
-          <w:shd w:fill="333333" w:val="clear"/>
-        </w:rPr>
-        <w:t xml:space="preserve">                             </w:t>
-      </w:r>
-      <w:r>
-        <w:rPr>
-          <w:rFonts w:ascii="Georgia" w:hAnsi="Georgia"/>
-          <w:b/>
-          <w:bCs/>
-          <w:i/>
-          <w:iCs/>
-          <w:sz w:val="20"/>
-          <w:szCs w:val="20"/>
-          <w:shd w:fill="333333" w:val="clear"/>
-        </w:rPr>
-        <w:t>Special</w:t>
-      </w:r>
-      <w:r>
-        <w:rPr>
-          <w:rFonts w:ascii="Georgia" w:hAnsi="Georgia"/>
-          <w:b w:val="false"/>
-          <w:bCs/>
-          <w:i w:val="false"/>
-          <w:iCs/>
-          <w:sz w:val="20"/>
-          <w:szCs w:val="20"/>
-          <w:shd w:fill="333333" w:val="clear"/>
-        </w:rPr>
-        <w:t xml:space="preserve"> </w:t>
-      </w:r>
-      <w:r>
-        <w:rPr>
-          <w:rFonts w:ascii="Georgia" w:hAnsi="Georgia"/>
-          <w:b/>
-          <w:bCs/>
-          <w:i/>
-          <w:iCs/>
-          <w:sz w:val="20"/>
-          <w:szCs w:val="20"/>
-          <w:shd w:fill="333333" w:val="clear"/>
-        </w:rPr>
-        <w:t xml:space="preserve">Forms                     </w:t>
-      </w:r>
-      <w:r>
-        <w:rPr>
-          <w:rFonts w:ascii="Georgia" w:hAnsi="Georgia"/>
-          <w:b/>
-          <w:bCs/>
-          <w:i/>
-          <w:iCs/>
-          <w:color w:val="000000"/>
-          <w:sz w:val="20"/>
-          <w:szCs w:val="20"/>
-          <w:shd w:fill="333333" w:val="clear"/>
-        </w:rPr>
-        <w:t>s</w:t>
-      </w:r>
-    </w:p>
-    <w:p>
-      <w:pPr>
-        <w:pStyle w:val="Normal"/>
-        <w:rPr>
-          <w:sz w:val="16"/>
-          <w:szCs w:val="16"/>
-        </w:rPr>
-      </w:pPr>
-      <w:r>
-        <w:rPr>
-          <w:sz w:val="16"/>
-          <w:szCs w:val="16"/>
-        </w:rPr>
-      </w:r>
-    </w:p>
-    <w:p>
-      <w:pPr>
-        <w:pStyle w:val="Normal"/>
-        <w:rPr>
-          <w:sz w:val="18"/>
-          <w:szCs w:val="18"/>
-        </w:rPr>
-      </w:pPr>
-      <w:r>
-        <w:rPr>
-          <w:rFonts w:ascii="Georgia" w:hAnsi="Georgia"/>
-          <w:b/>
-          <w:bCs/>
-          <w:sz w:val="18"/>
-          <w:szCs w:val="18"/>
-        </w:rPr>
-        <w:t xml:space="preserve"> </w:t>
-      </w:r>
-      <w:r>
-        <w:rPr>
-          <w:rFonts w:ascii="Georgia" w:hAnsi="Georgia"/>
-          <w:b/>
-          <w:bCs/>
-          <w:sz w:val="18"/>
-          <w:szCs w:val="18"/>
-        </w:rPr>
-        <w:t>:lambda</w:t>
-      </w:r>
-      <w:r>
-        <w:rPr>
-          <w:rFonts w:ascii="Georgia" w:hAnsi="Georgia"/>
-          <w:b w:val="false"/>
-          <w:bCs w:val="false"/>
-          <w:i w:val="false"/>
-          <w:iCs/>
-          <w:sz w:val="18"/>
-          <w:szCs w:val="18"/>
-        </w:rPr>
-        <w:t xml:space="preserve"> </w:t>
-      </w:r>
-      <w:r>
-        <w:rPr>
-          <w:rFonts w:ascii="Georgia" w:hAnsi="Georgia"/>
-          <w:b w:val="false"/>
-          <w:bCs w:val="false"/>
-          <w:i/>
-          <w:iCs/>
-          <w:sz w:val="18"/>
-          <w:szCs w:val="18"/>
-        </w:rPr>
-        <w:t>list</w:t>
-      </w:r>
-      <w:r>
-        <w:rPr>
-          <w:rFonts w:ascii="Georgia" w:hAnsi="Georgia"/>
-          <w:b w:val="false"/>
-          <w:bCs w:val="false"/>
-          <w:i w:val="false"/>
-          <w:iCs/>
-          <w:sz w:val="18"/>
-          <w:szCs w:val="18"/>
-        </w:rPr>
-        <w:t xml:space="preserve"> . </w:t>
-      </w:r>
-      <w:r>
-        <w:rPr>
-          <w:rFonts w:ascii="Georgia" w:hAnsi="Georgia"/>
-          <w:b w:val="false"/>
-          <w:bCs w:val="false"/>
-          <w:i/>
-          <w:iCs/>
-          <w:sz w:val="18"/>
-          <w:szCs w:val="18"/>
-        </w:rPr>
-        <w:t>list’</w:t>
-      </w:r>
-    </w:p>
-    <w:p>
-      <w:pPr>
-        <w:pStyle w:val="Normal"/>
-        <w:rPr>
-          <w:sz w:val="18"/>
-          <w:szCs w:val="18"/>
-        </w:rPr>
-      </w:pPr>
-      <w:r>
-        <w:rPr>
-          <w:rFonts w:ascii="Georgia" w:hAnsi="Georgia"/>
-          <w:b w:val="false"/>
-          <w:bCs w:val="false"/>
-          <w:i w:val="false"/>
-          <w:iCs w:val="false"/>
-          <w:sz w:val="18"/>
-          <w:szCs w:val="18"/>
-        </w:rPr>
-        <w:tab/>
-        <w:tab/>
-      </w:r>
-      <w:r>
-        <w:rPr>
-          <w:rFonts w:ascii="Georgia" w:hAnsi="Georgia"/>
-          <w:i/>
-          <w:iCs/>
-          <w:sz w:val="18"/>
-          <w:szCs w:val="18"/>
-        </w:rPr>
-        <w:t>function</w:t>
-        <w:tab/>
-      </w:r>
-      <w:r>
-        <w:rPr>
-          <w:rFonts w:ascii="Georgia" w:hAnsi="Georgia"/>
-          <w:i w:val="false"/>
-          <w:iCs w:val="false"/>
-          <w:sz w:val="18"/>
-          <w:szCs w:val="18"/>
-        </w:rPr>
-        <w:t>anonymous function</w:t>
-      </w:r>
-    </w:p>
-    <w:p>
-      <w:pPr>
-        <w:pStyle w:val="Normal"/>
-        <w:rPr>
-          <w:sz w:val="18"/>
-          <w:szCs w:val="18"/>
-        </w:rPr>
-      </w:pPr>
-      <w:r>
-        <w:rPr>
-          <w:rFonts w:ascii="Georgia" w:hAnsi="Georgia"/>
-          <w:b/>
-          <w:bCs/>
-          <w:i/>
-          <w:iCs/>
-          <w:sz w:val="18"/>
-          <w:szCs w:val="18"/>
-        </w:rPr>
-        <w:t xml:space="preserve"> </w:t>
-      </w:r>
-      <w:r>
-        <w:rPr>
-          <w:rFonts w:ascii="Georgia" w:hAnsi="Georgia"/>
-          <w:b/>
-          <w:bCs/>
-          <w:i/>
-          <w:iCs/>
-          <w:sz w:val="18"/>
-          <w:szCs w:val="18"/>
-        </w:rPr>
-        <w:t>:</w:t>
-      </w:r>
-      <w:r>
-        <w:rPr>
-          <w:rFonts w:ascii="Georgia" w:hAnsi="Georgia"/>
-          <w:b/>
-          <w:bCs/>
-          <w:i w:val="false"/>
-          <w:iCs w:val="false"/>
-          <w:sz w:val="18"/>
-          <w:szCs w:val="18"/>
-        </w:rPr>
-        <w:t>quote</w:t>
-      </w:r>
-      <w:r>
-        <w:rPr>
-          <w:rFonts w:ascii="Georgia" w:hAnsi="Georgia"/>
-          <w:b w:val="false"/>
-          <w:i w:val="false"/>
-          <w:iCs/>
-          <w:sz w:val="18"/>
-          <w:szCs w:val="18"/>
-        </w:rPr>
-        <w:t xml:space="preserve"> </w:t>
-      </w:r>
-      <w:r>
-        <w:rPr>
-          <w:rFonts w:ascii="Georgia" w:hAnsi="Georgia"/>
-          <w:b w:val="false"/>
-          <w:i/>
-          <w:iCs/>
-          <w:sz w:val="18"/>
-          <w:szCs w:val="18"/>
-        </w:rPr>
-        <w:t>form</w:t>
-      </w:r>
-      <w:r>
-        <w:rPr>
-          <w:rFonts w:ascii="Georgia" w:hAnsi="Georgia"/>
-          <w:b w:val="false"/>
-          <w:i w:val="false"/>
-          <w:iCs w:val="false"/>
-          <w:sz w:val="18"/>
-          <w:szCs w:val="18"/>
-        </w:rPr>
-        <w:tab/>
-      </w:r>
-      <w:r>
-        <w:rPr>
-          <w:rFonts w:ascii="Georgia" w:hAnsi="Georgia"/>
-          <w:b w:val="false"/>
-          <w:i/>
-          <w:iCs/>
-          <w:sz w:val="18"/>
-          <w:szCs w:val="18"/>
-        </w:rPr>
-        <w:t>list</w:t>
-      </w:r>
-      <w:r>
-        <w:rPr>
-          <w:rFonts w:ascii="Georgia" w:hAnsi="Georgia"/>
-          <w:b w:val="false"/>
-          <w:i w:val="false"/>
-          <w:iCs w:val="false"/>
-          <w:sz w:val="18"/>
-          <w:szCs w:val="18"/>
-        </w:rPr>
-        <w:tab/>
-      </w:r>
-      <w:r>
-        <w:rPr>
-          <w:rFonts w:ascii="Georgia" w:hAnsi="Georgia"/>
-          <w:i w:val="false"/>
-          <w:iCs w:val="false"/>
-          <w:sz w:val="18"/>
-          <w:szCs w:val="18"/>
-        </w:rPr>
-        <w:t>quoted</w:t>
-      </w:r>
-      <w:r>
-        <w:rPr>
-          <w:rFonts w:ascii="Georgia" w:hAnsi="Georgia"/>
-          <w:b w:val="false"/>
-          <w:i w:val="false"/>
-          <w:iCs w:val="false"/>
-          <w:sz w:val="18"/>
-          <w:szCs w:val="18"/>
-        </w:rPr>
-        <w:t xml:space="preserve"> </w:t>
-      </w:r>
-      <w:r>
-        <w:rPr>
-          <w:rFonts w:ascii="Georgia" w:hAnsi="Georgia"/>
-          <w:i w:val="false"/>
-          <w:iCs w:val="false"/>
-          <w:sz w:val="18"/>
-          <w:szCs w:val="18"/>
-        </w:rPr>
-        <w:t>form</w:t>
-      </w:r>
-    </w:p>
-    <w:p>
-      <w:pPr>
-        <w:pStyle w:val="Normal"/>
-        <w:ind w:hanging="0" w:start="0" w:end="0"/>
-        <w:rPr>
-          <w:sz w:val="18"/>
-          <w:szCs w:val="18"/>
-        </w:rPr>
-      </w:pPr>
+          <w:sz w:val="18"/>
+          <w:szCs w:val="18"/>
+        </w:rPr>
+        <w:t xml:space="preserve"> </w:t>
+      </w:r>
       <w:r>
         <w:rPr>
           <w:rFonts w:ascii="Georgia" w:hAnsi="Georgia"/>
@@ -4703,15 +4668,15 @@
           <w:sz w:val="18"/>
           <w:szCs w:val="18"/>
         </w:rPr>
-        <w:t xml:space="preserve"> </w:t>
-      </w:r>
-      <w:r>
-        <w:rPr>
-          <w:rFonts w:ascii="Georgia" w:hAnsi="Georgia"/>
-          <w:b/>
-          <w:bCs/>
-          <w:i/>
-          <w:iCs/>
+        <w:t>:</w:t>
+      </w:r>
+      <w:r>
+        <w:rPr>
+          <w:rFonts w:ascii="Georgia" w:hAnsi="Georgia"/>
+          <w:b/>
+          <w:bCs/>
+          <w:i w:val="false"/>
+          <w:iCs w:val="false"/>
           <w:caps w:val="false"/>
           <w:smallCaps w:val="false"/>
           <w:color w:val="24292E"/>
@@ -4719,15 +4684,14 @@
           <w:sz w:val="18"/>
           <w:szCs w:val="18"/>
         </w:rPr>
-        <w:t>:</w:t>
-      </w:r>
-      <w:r>
-        <w:rPr>
-          <w:rFonts w:ascii="Georgia" w:hAnsi="Georgia"/>
-          <w:b/>
-          <w:bCs/>
-          <w:i w:val="false"/>
-          <w:iCs w:val="false"/>
+        <w:t>if</w:t>
+      </w:r>
+      <w:r>
+        <w:rPr>
+          <w:rFonts w:ascii="Georgia" w:hAnsi="Georgia"/>
+          <w:b w:val="false"/>
+          <w:i w:val="false"/>
+          <w:iCs/>
           <w:caps w:val="false"/>
           <w:smallCaps w:val="false"/>
           <w:color w:val="24292E"/>
@@ -4735,13 +4699,13 @@
           <w:sz w:val="18"/>
           <w:szCs w:val="18"/>
         </w:rPr>
-        <w:t>if</w:t>
-      </w:r>
-      <w:r>
-        <w:rPr>
-          <w:rFonts w:ascii="Georgia" w:hAnsi="Georgia"/>
-          <w:b w:val="false"/>
-          <w:i w:val="false"/>
+        <w:t xml:space="preserve"> </w:t>
+      </w:r>
+      <w:r>
+        <w:rPr>
+          <w:rFonts w:ascii="Georgia" w:hAnsi="Georgia"/>
+          <w:b w:val="false"/>
+          <w:i/>
           <w:iCs/>
           <w:caps w:val="false"/>
           <w:smallCaps w:val="false"/>
@@ -4750,13 +4714,13 @@
           <w:sz w:val="18"/>
           <w:szCs w:val="18"/>
         </w:rPr>
-        <w:t xml:space="preserve"> </w:t>
-      </w:r>
-      <w:r>
-        <w:rPr>
-          <w:rFonts w:ascii="Georgia" w:hAnsi="Georgia"/>
-          <w:b w:val="false"/>
-          <w:i/>
+        <w:t>form</w:t>
+      </w:r>
+      <w:r>
+        <w:rPr>
+          <w:rFonts w:ascii="Georgia" w:hAnsi="Georgia"/>
+          <w:b w:val="false"/>
+          <w:i w:val="false"/>
           <w:iCs/>
           <w:caps w:val="false"/>
           <w:smallCaps w:val="false"/>
@@ -4765,13 +4729,13 @@
           <w:sz w:val="18"/>
           <w:szCs w:val="18"/>
         </w:rPr>
-        <w:t>form</w:t>
-      </w:r>
-      <w:r>
-        <w:rPr>
-          <w:rFonts w:ascii="Georgia" w:hAnsi="Georgia"/>
-          <w:b w:val="false"/>
-          <w:i w:val="false"/>
+        <w:t xml:space="preserve"> </w:t>
+      </w:r>
+      <w:r>
+        <w:rPr>
+          <w:rFonts w:ascii="Georgia" w:hAnsi="Georgia"/>
+          <w:b w:val="false"/>
+          <w:i/>
           <w:iCs/>
           <w:caps w:val="false"/>
           <w:smallCaps w:val="false"/>
@@ -4780,12 +4744,13 @@
           <w:sz w:val="18"/>
           <w:szCs w:val="18"/>
         </w:rPr>
-        <w:t xml:space="preserve"> </w:t>
-      </w:r>
-      <w:r>
-        <w:rPr>
-          <w:rFonts w:ascii="Georgia" w:hAnsi="Georgia"/>
-          <w:b w:val="false"/>
+        <w:t>T</w:t>
+      </w:r>
+      <w:r>
+        <w:rPr>
+          <w:rFonts w:ascii="Georgia" w:hAnsi="Georgia"/>
+          <w:b w:val="false"/>
+          <w:bCs w:val="false"/>
           <w:i/>
           <w:iCs/>
           <w:caps w:val="false"/>
@@ -4795,15 +4760,15 @@
           <w:sz w:val="18"/>
           <w:szCs w:val="18"/>
         </w:rPr>
-        <w:t>T</w:t>
-      </w:r>
-      <w:r>
-        <w:rPr>
-          <w:rFonts w:ascii="Georgia" w:hAnsi="Georgia"/>
-          <w:b w:val="false"/>
-          <w:bCs w:val="false"/>
-          <w:i/>
-          <w:iCs/>
+        <w:t xml:space="preserve"> T’</w:t>
+      </w:r>
+      <w:r>
+        <w:rPr>
+          <w:rFonts w:ascii="Georgia" w:hAnsi="Georgia"/>
+          <w:b/>
+          <w:bCs/>
+          <w:i w:val="false"/>
+          <w:iCs w:val="false"/>
           <w:caps w:val="false"/>
           <w:smallCaps w:val="false"/>
           <w:color w:val="24292E"/>
@@ -4811,15 +4776,14 @@
           <w:sz w:val="18"/>
           <w:szCs w:val="18"/>
         </w:rPr>
-        <w:t xml:space="preserve"> T’</w:t>
-      </w:r>
-      <w:r>
-        <w:rPr>
-          <w:rFonts w:ascii="Georgia" w:hAnsi="Georgia"/>
-          <w:b/>
-          <w:bCs/>
-          <w:i w:val="false"/>
-          <w:iCs w:val="false"/>
+        <w:tab/>
+      </w:r>
+      <w:r>
+        <w:rPr>
+          <w:rFonts w:ascii="Georgia" w:hAnsi="Georgia"/>
+          <w:b w:val="false"/>
+          <w:i/>
+          <w:iCs/>
           <w:caps w:val="false"/>
           <w:smallCaps w:val="false"/>
           <w:color w:val="24292E"/>
@@ -4827,14 +4791,15 @@
           <w:sz w:val="18"/>
           <w:szCs w:val="18"/>
         </w:rPr>
-        <w:tab/>
-      </w:r>
-      <w:r>
-        <w:rPr>
-          <w:rFonts w:ascii="Georgia" w:hAnsi="Georgia"/>
-          <w:b w:val="false"/>
-          <w:i/>
-          <w:iCs/>
+        <w:t>T</w:t>
+        <w:tab/>
+      </w:r>
+      <w:r>
+        <w:rPr>
+          <w:rFonts w:ascii="Georgia" w:hAnsi="Georgia"/>
+          <w:b w:val="false"/>
+          <w:i w:val="false"/>
+          <w:iCs w:val="false"/>
           <w:caps w:val="false"/>
           <w:smallCaps w:val="false"/>
           <w:color w:val="24292E"/>
@@ -4842,22 +4807,6 @@
           <w:sz w:val="18"/>
           <w:szCs w:val="18"/>
         </w:rPr>
-        <w:t>T</w:t>
-        <w:tab/>
-      </w:r>
-      <w:r>
-        <w:rPr>
-          <w:rFonts w:ascii="Georgia" w:hAnsi="Georgia"/>
-          <w:b w:val="false"/>
-          <w:i w:val="false"/>
-          <w:iCs w:val="false"/>
-          <w:caps w:val="false"/>
-          <w:smallCaps w:val="false"/>
-          <w:color w:val="24292E"/>
-          <w:spacing w:val="0"/>
-          <w:sz w:val="18"/>
-          <w:szCs w:val="18"/>
-        </w:rPr>
         <w:t xml:space="preserve">conditional  </w:t>
       </w:r>
     </w:p>
@@ -5364,8 +5313,8 @@
           <w:rFonts w:eastAsia="Songti SC" w:cs="Arial Unicode MS" w:ascii="Georgia" w:hAnsi="Georgia"/>
           <w:b w:val="false"/>
           <w:bCs w:val="false"/>
-          <w:i/>
-          <w:iCs/>
+          <w:i w:val="false"/>
+          <w:iCs w:val="false"/>
           <w:color w:val="auto"/>
           <w:kern w:val="2"/>
           <w:sz w:val="18"/>
@@ -5373,147 +5322,163 @@
           <w:u w:val="none"/>
           <w:lang w:val="en-US" w:eastAsia="zh-CN" w:bidi="hi-IN"/>
         </w:rPr>
-        <w:t>are T</w:t>
-      </w:r>
-      <w:r>
-        <w:rPr>
-          <w:rFonts w:ascii="Georgia" w:hAnsi="Georgia"/>
-          <w:b w:val="false"/>
-          <w:bCs w:val="false"/>
-          <w:i w:val="false"/>
-          <w:iCs w:val="false"/>
-          <w:sz w:val="18"/>
-          <w:szCs w:val="18"/>
-        </w:rPr>
-        <w:t xml:space="preserve"> and </w:t>
-      </w:r>
-      <w:r>
-        <w:rPr>
-          <w:rFonts w:ascii="Georgia" w:hAnsi="Georgia"/>
-          <w:b w:val="false"/>
-          <w:bCs w:val="false"/>
-          <w:i/>
-          <w:iCs/>
-          <w:sz w:val="18"/>
-          <w:szCs w:val="18"/>
-        </w:rPr>
-        <w:t>T’</w:t>
-      </w:r>
-      <w:r>
-        <w:rPr>
-          <w:rFonts w:ascii="Georgia" w:hAnsi="Georgia"/>
-          <w:b w:val="false"/>
-          <w:bCs w:val="false"/>
-          <w:i w:val="false"/>
-          <w:iCs w:val="false"/>
-          <w:sz w:val="18"/>
-          <w:szCs w:val="18"/>
-        </w:rPr>
-        <w:t xml:space="preserve"> identical?</w:t>
-      </w:r>
-    </w:p>
-    <w:p>
-      <w:pPr>
-        <w:pStyle w:val="Normal"/>
-        <w:rPr>
-          <w:sz w:val="18"/>
-          <w:szCs w:val="18"/>
-        </w:rPr>
-      </w:pPr>
-      <w:r>
-        <w:rPr>
-          <w:rFonts w:ascii="Georgia" w:hAnsi="Georgia"/>
-          <w:b/>
-          <w:bCs/>
-          <w:i w:val="false"/>
-          <w:iCs w:val="false"/>
-          <w:sz w:val="18"/>
-          <w:szCs w:val="18"/>
-        </w:rPr>
-        <w:t xml:space="preserve"> </w:t>
-      </w:r>
-      <w:r>
-        <w:rPr>
-          <w:rFonts w:ascii="Georgia" w:hAnsi="Georgia"/>
-          <w:b/>
-          <w:bCs/>
-          <w:i w:val="false"/>
-          <w:iCs w:val="false"/>
-          <w:sz w:val="18"/>
-          <w:szCs w:val="18"/>
-        </w:rPr>
-        <w:t>type-of</w:t>
-      </w:r>
-      <w:r>
-        <w:rPr>
-          <w:rFonts w:ascii="Georgia" w:hAnsi="Georgia"/>
-          <w:b w:val="false"/>
-          <w:bCs w:val="false"/>
-          <w:i w:val="false"/>
-          <w:iCs w:val="false"/>
-          <w:sz w:val="18"/>
-          <w:szCs w:val="18"/>
-        </w:rPr>
-        <w:t xml:space="preserve"> </w:t>
-      </w:r>
-      <w:r>
-        <w:rPr>
-          <w:rFonts w:ascii="Georgia" w:hAnsi="Georgia"/>
-          <w:b w:val="false"/>
-          <w:bCs w:val="false"/>
-          <w:i/>
-          <w:iCs/>
-          <w:sz w:val="18"/>
-          <w:szCs w:val="18"/>
-        </w:rPr>
-        <w:t>T</w:t>
-      </w:r>
-      <w:r>
-        <w:rPr>
-          <w:rFonts w:ascii="Georgia" w:hAnsi="Georgia"/>
-          <w:b w:val="false"/>
-          <w:bCs w:val="false"/>
-          <w:i w:val="false"/>
-          <w:iCs w:val="false"/>
-          <w:sz w:val="18"/>
-          <w:szCs w:val="18"/>
-        </w:rPr>
-        <w:tab/>
-      </w:r>
-      <w:r>
-        <w:rPr>
-          <w:rFonts w:ascii="Georgia" w:hAnsi="Georgia"/>
-          <w:b w:val="false"/>
-          <w:bCs w:val="false"/>
-          <w:i/>
-          <w:iCs/>
-          <w:sz w:val="18"/>
-          <w:szCs w:val="18"/>
-        </w:rPr>
-        <w:t>keyword</w:t>
-      </w:r>
-    </w:p>
-    <w:p>
-      <w:pPr>
-        <w:pStyle w:val="Normal"/>
-        <w:rPr>
-          <w:sz w:val="18"/>
-          <w:szCs w:val="18"/>
-        </w:rPr>
-      </w:pPr>
+        <w:t>are</w:t>
+      </w:r>
       <w:r>
         <w:rPr>
           <w:rFonts w:eastAsia="Songti SC" w:cs="Arial Unicode MS" w:ascii="Georgia" w:hAnsi="Georgia"/>
-          <w:b/>
-          <w:bCs/>
+          <w:b w:val="false"/>
+          <w:bCs w:val="false"/>
+          <w:i/>
+          <w:iCs/>
           <w:color w:val="auto"/>
           <w:kern w:val="2"/>
           <w:sz w:val="18"/>
           <w:szCs w:val="18"/>
+          <w:u w:val="none"/>
           <w:lang w:val="en-US" w:eastAsia="zh-CN" w:bidi="hi-IN"/>
         </w:rPr>
-        <w:t xml:space="preserve"> </w:t>
-      </w:r>
+        <w:t xml:space="preserve"> T</w:t>
+      </w:r>
+      <w:r>
+        <w:rPr>
+          <w:rFonts w:ascii="Georgia" w:hAnsi="Georgia"/>
+          <w:b w:val="false"/>
+          <w:bCs w:val="false"/>
+          <w:i w:val="false"/>
+          <w:iCs w:val="false"/>
+          <w:sz w:val="18"/>
+          <w:szCs w:val="18"/>
+        </w:rPr>
+        <w:t xml:space="preserve"> and </w:t>
+      </w:r>
+      <w:r>
+        <w:rPr>
+          <w:rFonts w:ascii="Georgia" w:hAnsi="Georgia"/>
+          <w:b w:val="false"/>
+          <w:bCs w:val="false"/>
+          <w:i/>
+          <w:iCs/>
+          <w:sz w:val="18"/>
+          <w:szCs w:val="18"/>
+        </w:rPr>
+        <w:t>T’</w:t>
+      </w:r>
+      <w:r>
+        <w:rPr>
+          <w:rFonts w:ascii="Georgia" w:hAnsi="Georgia"/>
+          <w:b w:val="false"/>
+          <w:bCs w:val="false"/>
+          <w:i w:val="false"/>
+          <w:iCs w:val="false"/>
+          <w:sz w:val="18"/>
+          <w:szCs w:val="18"/>
+        </w:rPr>
+        <w:t xml:space="preserve"> identical?</w:t>
+      </w:r>
+    </w:p>
+    <w:p>
+      <w:pPr>
+        <w:pStyle w:val="Normal"/>
+        <w:rPr>
+          <w:sz w:val="18"/>
+          <w:szCs w:val="18"/>
+        </w:rPr>
+      </w:pPr>
+      <w:r>
+        <w:rPr>
+          <w:rFonts w:ascii="Georgia" w:hAnsi="Georgia"/>
+          <w:b/>
+          <w:bCs/>
+          <w:i w:val="false"/>
+          <w:iCs w:val="false"/>
+          <w:sz w:val="18"/>
+          <w:szCs w:val="18"/>
+        </w:rPr>
+        <w:t xml:space="preserve"> </w:t>
+      </w:r>
+      <w:r>
+        <w:rPr>
+          <w:rFonts w:ascii="Georgia" w:hAnsi="Georgia"/>
+          <w:b/>
+          <w:bCs/>
+          <w:i w:val="false"/>
+          <w:iCs w:val="false"/>
+          <w:sz w:val="18"/>
+          <w:szCs w:val="18"/>
+        </w:rPr>
+        <w:t>type-of</w:t>
+      </w:r>
+      <w:r>
+        <w:rPr>
+          <w:rFonts w:ascii="Georgia" w:hAnsi="Georgia"/>
+          <w:b w:val="false"/>
+          <w:bCs w:val="false"/>
+          <w:i w:val="false"/>
+          <w:iCs w:val="false"/>
+          <w:sz w:val="18"/>
+          <w:szCs w:val="18"/>
+        </w:rPr>
+        <w:t xml:space="preserve"> </w:t>
+      </w:r>
+      <w:r>
+        <w:rPr>
+          <w:rFonts w:ascii="Georgia" w:hAnsi="Georgia"/>
+          <w:b w:val="false"/>
+          <w:bCs w:val="false"/>
+          <w:i/>
+          <w:iCs/>
+          <w:sz w:val="18"/>
+          <w:szCs w:val="18"/>
+        </w:rPr>
+        <w:t>T</w:t>
+      </w:r>
+      <w:r>
+        <w:rPr>
+          <w:rFonts w:ascii="Georgia" w:hAnsi="Georgia"/>
+          <w:b w:val="false"/>
+          <w:bCs w:val="false"/>
+          <w:i w:val="false"/>
+          <w:iCs w:val="false"/>
+          <w:sz w:val="18"/>
+          <w:szCs w:val="18"/>
+        </w:rPr>
+        <w:tab/>
+      </w:r>
+      <w:r>
+        <w:rPr>
+          <w:rFonts w:ascii="Georgia" w:hAnsi="Georgia"/>
+          <w:b w:val="false"/>
+          <w:bCs w:val="false"/>
+          <w:i/>
+          <w:iCs/>
+          <w:sz w:val="18"/>
+          <w:szCs w:val="18"/>
+        </w:rPr>
+        <w:t>key</w:t>
+        <w:tab/>
+      </w:r>
+      <w:r>
+        <w:rPr>
+          <w:rFonts w:ascii="Georgia" w:hAnsi="Georgia"/>
+          <w:b w:val="false"/>
+          <w:bCs w:val="false"/>
+          <w:i w:val="false"/>
+          <w:iCs w:val="false"/>
+          <w:sz w:val="18"/>
+          <w:szCs w:val="18"/>
+        </w:rPr>
+        <w:t>type keyword</w:t>
+      </w:r>
+    </w:p>
+    <w:p>
+      <w:pPr>
+        <w:pStyle w:val="Normal"/>
+        <w:rPr>
+          <w:sz w:val="18"/>
+          <w:szCs w:val="18"/>
+        </w:rPr>
+      </w:pPr>
       <w:r>
         <w:rPr>
           <w:rFonts w:eastAsia="Songti SC" w:cs="Arial Unicode MS" w:ascii="Georgia" w:hAnsi="Georgia"/>
@@ -5525,105 +5490,118 @@
           <w:szCs w:val="18"/>
           <w:lang w:val="en-US" w:eastAsia="zh-CN" w:bidi="hi-IN"/>
         </w:rPr>
-        <w:t>compile</w:t>
-      </w:r>
-      <w:r>
-        <w:rPr>
-          <w:rFonts w:ascii="Georgia" w:hAnsi="Georgia"/>
-          <w:b w:val="false"/>
-          <w:bCs/>
-          <w:i w:val="false"/>
-          <w:iCs/>
-          <w:sz w:val="18"/>
-          <w:szCs w:val="18"/>
-        </w:rPr>
-        <w:t xml:space="preserve"> </w:t>
-      </w:r>
-      <w:r>
-        <w:rPr>
-          <w:rFonts w:ascii="Georgia" w:hAnsi="Georgia"/>
-          <w:b w:val="false"/>
-          <w:bCs/>
-          <w:i/>
-          <w:iCs/>
-          <w:sz w:val="18"/>
-          <w:szCs w:val="18"/>
-        </w:rPr>
-        <w:t>form</w:t>
-      </w:r>
-      <w:r>
-        <w:rPr>
-          <w:rFonts w:ascii="Georgia" w:hAnsi="Georgia"/>
-          <w:b w:val="false"/>
-          <w:bCs/>
-          <w:i w:val="false"/>
-          <w:iCs/>
-          <w:sz w:val="18"/>
-          <w:szCs w:val="18"/>
-        </w:rPr>
-        <w:tab/>
-      </w:r>
-      <w:r>
-        <w:rPr>
-          <w:rFonts w:ascii="Georgia" w:hAnsi="Georgia"/>
-          <w:b w:val="false"/>
-          <w:bCs w:val="false"/>
-          <w:i/>
-          <w:iCs/>
-          <w:sz w:val="18"/>
-          <w:szCs w:val="18"/>
-        </w:rPr>
-        <w:t>T</w:t>
-      </w:r>
-      <w:r>
-        <w:rPr>
-          <w:rFonts w:ascii="Georgia" w:hAnsi="Georgia"/>
-          <w:b/>
-          <w:bCs/>
-          <w:i/>
-          <w:iCs/>
-          <w:sz w:val="18"/>
-          <w:szCs w:val="18"/>
-        </w:rPr>
-        <w:tab/>
-      </w:r>
-      <w:r>
-        <w:rPr>
-          <w:rFonts w:ascii="Georgia" w:hAnsi="Georgia"/>
-          <w:b w:val="false"/>
-          <w:bCs w:val="false"/>
-          <w:i/>
-          <w:iCs/>
-          <w:sz w:val="18"/>
-          <w:szCs w:val="18"/>
-        </w:rPr>
-        <w:t>mu</w:t>
-      </w:r>
-      <w:r>
-        <w:rPr>
-          <w:rFonts w:ascii="Georgia" w:hAnsi="Georgia"/>
-          <w:b w:val="false"/>
-          <w:bCs w:val="false"/>
-          <w:i w:val="false"/>
-          <w:iCs w:val="false"/>
-          <w:sz w:val="18"/>
-          <w:szCs w:val="18"/>
-        </w:rPr>
-        <w:t xml:space="preserve"> form </w:t>
+        <w:t xml:space="preserve"> </w:t>
       </w:r>
       <w:r>
         <w:rPr>
           <w:rFonts w:eastAsia="Songti SC" w:cs="Arial Unicode MS" w:ascii="Georgia" w:hAnsi="Georgia"/>
-          <w:b w:val="false"/>
-          <w:bCs w:val="false"/>
-          <w:i w:val="false"/>
-          <w:iCs w:val="false"/>
+          <w:b/>
+          <w:bCs/>
           <w:color w:val="auto"/>
           <w:kern w:val="2"/>
           <w:sz w:val="18"/>
           <w:szCs w:val="18"/>
           <w:lang w:val="en-US" w:eastAsia="zh-CN" w:bidi="hi-IN"/>
         </w:rPr>
+        <w:t>compile</w:t>
+      </w:r>
+      <w:r>
+        <w:rPr>
+          <w:rFonts w:ascii="Georgia" w:hAnsi="Georgia"/>
+          <w:b w:val="false"/>
+          <w:bCs/>
+          <w:i w:val="false"/>
+          <w:iCs/>
+          <w:sz w:val="18"/>
+          <w:szCs w:val="18"/>
+        </w:rPr>
+        <w:t xml:space="preserve"> </w:t>
+      </w:r>
+      <w:r>
+        <w:rPr>
+          <w:rFonts w:ascii="Georgia" w:hAnsi="Georgia"/>
+          <w:b w:val="false"/>
+          <w:bCs/>
+          <w:i/>
+          <w:iCs/>
+          <w:sz w:val="18"/>
+          <w:szCs w:val="18"/>
+        </w:rPr>
+        <w:t>form</w:t>
+      </w:r>
+      <w:r>
+        <w:rPr>
+          <w:rFonts w:ascii="Georgia" w:hAnsi="Georgia"/>
+          <w:b w:val="false"/>
+          <w:bCs/>
+          <w:i w:val="false"/>
+          <w:iCs/>
+          <w:sz w:val="18"/>
+          <w:szCs w:val="18"/>
+        </w:rPr>
+        <w:tab/>
+      </w:r>
+      <w:r>
+        <w:rPr>
+          <w:rFonts w:ascii="Georgia" w:hAnsi="Georgia"/>
+          <w:b w:val="false"/>
+          <w:bCs w:val="false"/>
+          <w:i/>
+          <w:iCs/>
+          <w:sz w:val="18"/>
+          <w:szCs w:val="18"/>
+        </w:rPr>
+        <w:t>T</w:t>
+      </w:r>
+      <w:r>
+        <w:rPr>
+          <w:rFonts w:ascii="Georgia" w:hAnsi="Georgia"/>
+          <w:b/>
+          <w:bCs/>
+          <w:i/>
+          <w:iCs/>
+          <w:sz w:val="18"/>
+          <w:szCs w:val="18"/>
+        </w:rPr>
+        <w:tab/>
+      </w:r>
+      <w:r>
+        <w:rPr>
+          <w:rFonts w:ascii="Georgia" w:hAnsi="Georgia"/>
+          <w:b w:val="false"/>
+          <w:bCs w:val="false"/>
+          <w:i/>
+          <w:iCs/>
+          <w:sz w:val="18"/>
+          <w:szCs w:val="18"/>
+        </w:rPr>
+        <w:t>mu</w:t>
+      </w:r>
+      <w:r>
+        <w:rPr>
+          <w:rFonts w:ascii="Georgia" w:hAnsi="Georgia"/>
+          <w:b w:val="false"/>
+          <w:bCs w:val="false"/>
+          <w:i w:val="false"/>
+          <w:iCs w:val="false"/>
+          <w:sz w:val="18"/>
+          <w:szCs w:val="18"/>
+        </w:rPr>
+        <w:t xml:space="preserve"> form </w:t>
+      </w:r>
+      <w:r>
+        <w:rPr>
+          <w:rFonts w:eastAsia="Songti SC" w:cs="Arial Unicode MS" w:ascii="Georgia" w:hAnsi="Georgia"/>
+          <w:b w:val="false"/>
+          <w:bCs w:val="false"/>
+          <w:i w:val="false"/>
+          <w:iCs w:val="false"/>
+          <w:color w:val="auto"/>
+          <w:kern w:val="2"/>
+          <w:sz w:val="18"/>
+          <w:szCs w:val="18"/>
+          <w:lang w:val="en-US" w:eastAsia="zh-CN" w:bidi="hi-IN"/>
+        </w:rPr>
         <w:t>compiler</w:t>
       </w:r>
     </w:p>
@@ -5759,12 +5737,150 @@
           <w:rFonts w:ascii="Georgia" w:hAnsi="Georgia"/>
           <w:b w:val="false"/>
           <w:bCs w:val="false"/>
+          <w:i/>
+          <w:iCs/>
           <w:sz w:val="18"/>
           <w:szCs w:val="18"/>
         </w:rPr>
         <w:t>fixnum</w:t>
+      </w:r>
+      <w:r>
+        <w:rPr>
+          <w:rFonts w:ascii="Georgia" w:hAnsi="Georgia"/>
+          <w:b w:val="false"/>
+          <w:bCs w:val="false"/>
+          <w:sz w:val="18"/>
+          <w:szCs w:val="18"/>
+        </w:rPr>
         <w:tab/>
         <w:t>elapsed time usec</w:t>
+      </w:r>
+    </w:p>
+    <w:p>
+      <w:pPr>
+        <w:pStyle w:val="Normal"/>
+        <w:rPr>
+          <w:rFonts w:ascii="Georgia" w:hAnsi="Georgia"/>
+          <w:b/>
+          <w:bCs/>
+          <w:sz w:val="18"/>
+          <w:szCs w:val="18"/>
+        </w:rPr>
+      </w:pPr>
+      <w:r>
+        <w:rPr>
+          <w:rFonts w:ascii="Georgia" w:hAnsi="Georgia"/>
+          <w:b/>
+          <w:bCs/>
+          <w:sz w:val="18"/>
+          <w:szCs w:val="18"/>
+        </w:rPr>
+      </w:r>
+    </w:p>
+    <w:p>
+      <w:pPr>
+        <w:pStyle w:val="Normal"/>
+        <w:rPr>
+          <w:sz w:val="18"/>
+          <w:szCs w:val="18"/>
+        </w:rPr>
+      </w:pPr>
+      <w:r>
+        <w:rPr>
+          <w:rFonts w:ascii="Georgia" w:hAnsi="Georgia"/>
+          <w:b/>
+          <w:bCs/>
+          <w:i w:val="false"/>
+          <w:iCs w:val="false"/>
+          <w:sz w:val="18"/>
+          <w:szCs w:val="18"/>
+        </w:rPr>
+        <w:t xml:space="preserve"> </w:t>
+      </w:r>
+      <w:r>
+        <w:rPr>
+          <w:rFonts w:ascii="Georgia" w:hAnsi="Georgia"/>
+          <w:b/>
+          <w:bCs/>
+          <w:i w:val="false"/>
+          <w:iCs w:val="false"/>
+          <w:sz w:val="18"/>
+          <w:szCs w:val="18"/>
+        </w:rPr>
+        <w:t>%if</w:t>
+      </w:r>
+      <w:r>
+        <w:rPr>
+          <w:rFonts w:ascii="Georgia" w:hAnsi="Georgia"/>
+          <w:b w:val="false"/>
+          <w:bCs w:val="false"/>
+          <w:i w:val="false"/>
+          <w:iCs w:val="false"/>
+          <w:sz w:val="18"/>
+          <w:szCs w:val="18"/>
+        </w:rPr>
+        <w:t xml:space="preserve"> </w:t>
+      </w:r>
+      <w:r>
+        <w:rPr>
+          <w:rFonts w:ascii="Georgia" w:hAnsi="Georgia"/>
+          <w:b w:val="false"/>
+          <w:bCs w:val="false"/>
+          <w:i/>
+          <w:iCs/>
+          <w:sz w:val="18"/>
+          <w:szCs w:val="18"/>
+        </w:rPr>
+        <w:t>T T’ T’’</w:t>
+      </w:r>
+      <w:r>
+        <w:rPr>
+          <w:rFonts w:ascii="Georgia" w:hAnsi="Georgia"/>
+          <w:b w:val="false"/>
+          <w:bCs w:val="false"/>
+          <w:i w:val="false"/>
+          <w:iCs w:val="false"/>
+          <w:sz w:val="18"/>
+          <w:szCs w:val="18"/>
+        </w:rPr>
+        <w:tab/>
+      </w:r>
+      <w:r>
+        <w:rPr>
+          <w:rFonts w:ascii="Georgia" w:hAnsi="Georgia"/>
+          <w:b w:val="false"/>
+          <w:bCs w:val="false"/>
+          <w:i/>
+          <w:iCs/>
+          <w:sz w:val="18"/>
+          <w:szCs w:val="18"/>
+        </w:rPr>
+        <w:t>key</w:t>
+        <w:tab/>
+      </w:r>
+      <w:r>
+        <w:rPr>
+          <w:rFonts w:ascii="Georgia" w:hAnsi="Georgia"/>
+          <w:b/>
+          <w:bCs/>
+          <w:i w:val="false"/>
+          <w:iCs w:val="false"/>
+          <w:sz w:val="18"/>
+          <w:szCs w:val="18"/>
+        </w:rPr>
+        <w:t xml:space="preserve">:if </w:t>
+      </w:r>
+      <w:r>
+        <w:rPr>
+          <w:rFonts w:ascii="Georgia" w:hAnsi="Georgia"/>
+          <w:b w:val="false"/>
+          <w:bCs w:val="false"/>
+          <w:i w:val="false"/>
+          <w:iCs w:val="false"/>
+          <w:sz w:val="18"/>
+          <w:szCs w:val="18"/>
+        </w:rPr>
+        <w:t>implementation</w:t>
       </w:r>
     </w:p>
     <w:p>
@@ -7112,21 +7228,6 @@
           <w:u w:val="none"/>
         </w:rPr>
         <w:t>poll completion</w:t>
-      </w:r>
-    </w:p>
-    <w:p>
-      <w:pPr>
-        <w:pStyle w:val="Normal"/>
-        <w:rPr>
-          <w:sz w:val="18"/>
-          <w:szCs w:val="18"/>
-        </w:rPr>
-      </w:pPr>
-      <w:r>
-        <w:rPr>
-          <w:sz w:val="18"/>
-          <w:szCs w:val="18"/>
-        </w:rPr>
       </w:r>
     </w:p>
     <w:p>
@@ -10930,7 +11031,7 @@
           <w:tab w:val="left" w:pos="4110" w:leader="none"/>
         </w:tabs>
         <w:suppressAutoHyphens w:val="true"/>
-        <w:overflowPunct w:val="false"/>
+        <w:overflowPunct w:val="true"/>
         <w:bidi w:val="0"/>
         <w:spacing w:before="0" w:after="0"/>
         <w:ind w:hanging="0" w:start="0" w:end="0"/>
@@ -11422,7 +11523,7 @@
           <w:tab w:val="left" w:pos="4110" w:leader="none"/>
         </w:tabs>
         <w:suppressAutoHyphens w:val="true"/>
-        <w:overflowPunct w:val="false"/>
+        <w:overflowPunct w:val="true"/>
         <w:bidi w:val="0"/>
         <w:spacing w:before="0" w:after="0"/>
         <w:ind w:hanging="0" w:start="0" w:end="0"/>
@@ -15237,29 +15338,29 @@
           <w:sz w:val="18"/>
           <w:szCs w:val="18"/>
         </w:rPr>
+        <w:t>string</w:t>
+      </w:r>
+      <w:r>
+        <w:rPr>
+          <w:rFonts w:ascii="Georgia" w:hAnsi="Georgia"/>
+          <w:b w:val="false"/>
+          <w:i w:val="false"/>
+          <w:iCs w:val="false"/>
+          <w:sz w:val="18"/>
+          <w:szCs w:val="18"/>
+        </w:rPr>
+        <w:tab/>
+      </w:r>
+      <w:r>
+        <w:rPr>
+          <w:rFonts w:ascii="Georgia" w:hAnsi="Georgia"/>
+          <w:b w:val="false"/>
+          <w:i/>
+          <w:iCs/>
+          <w:sz w:val="18"/>
+          <w:szCs w:val="18"/>
+        </w:rPr>
         <w:t>ns</w:t>
-      </w:r>
-      <w:r>
-        <w:rPr>
-          <w:rFonts w:ascii="Georgia" w:hAnsi="Georgia"/>
-          <w:b w:val="false"/>
-          <w:i w:val="false"/>
-          <w:iCs w:val="false"/>
-          <w:sz w:val="18"/>
-          <w:szCs w:val="18"/>
-        </w:rPr>
-        <w:tab/>
-      </w:r>
-      <w:r>
-        <w:rPr>
-          <w:rFonts w:ascii="Georgia" w:hAnsi="Georgia"/>
-          <w:b w:val="false"/>
-          <w:i/>
-          <w:iCs/>
-          <w:sz w:val="18"/>
-          <w:szCs w:val="18"/>
-        </w:rPr>
-        <w:t>key</w:t>
         <w:tab/>
       </w:r>
       <w:r>
@@ -15286,8 +15387,8 @@
       <w:r>
         <w:rPr>
           <w:rFonts w:ascii="Georgia" w:hAnsi="Georgia"/>
-          <w:i w:val="false"/>
-          <w:iCs w:val="false"/>
+          <w:i/>
+          <w:iCs/>
           <w:sz w:val="18"/>
           <w:szCs w:val="18"/>
         </w:rPr>
@@ -15324,7 +15425,19 @@
           <w:sz w:val="18"/>
           <w:szCs w:val="18"/>
         </w:rPr>
-        <w:t>ns-map</w:t>
+        <w:t xml:space="preserve">ns-map </w:t>
+      </w:r>
+      <w:r>
+        <w:rPr>
+          <w:rFonts w:ascii="Georgia" w:hAnsi="Georgia"/>
+          <w:b w:val="false"/>
+          <w:bCs w:val="false"/>
+          <w:i/>
+          <w:iCs/>
+          <w:sz w:val="18"/>
+          <w:szCs w:val="18"/>
+        </w:rPr>
+        <w:t>ns</w:t>
       </w:r>
       <w:r>
         <w:rPr>
@@ -15359,6 +15472,108 @@
           <w:szCs w:val="18"/>
         </w:rPr>
         <w:t>list of mapped namespaces</w:t>
+      </w:r>
+    </w:p>
+    <w:p>
+      <w:pPr>
+        <w:pStyle w:val="Normal"/>
+        <w:rPr>
+          <w:sz w:val="18"/>
+          <w:szCs w:val="18"/>
+        </w:rPr>
+      </w:pPr>
+      <w:r>
+        <w:rPr>
+          <w:rFonts w:ascii="Georgia" w:hAnsi="Georgia"/>
+          <w:b/>
+          <w:bCs/>
+          <w:i w:val="false"/>
+          <w:iCs w:val="false"/>
+          <w:sz w:val="18"/>
+          <w:szCs w:val="18"/>
+        </w:rPr>
+        <w:t xml:space="preserve"> </w:t>
+      </w:r>
+      <w:r>
+        <w:rPr>
+          <w:rFonts w:ascii="Georgia" w:hAnsi="Georgia"/>
+          <w:b/>
+          <w:bCs/>
+          <w:i w:val="false"/>
+          <w:iCs w:val="false"/>
+          <w:sz w:val="18"/>
+          <w:szCs w:val="18"/>
+        </w:rPr>
+        <w:t>ns-</w:t>
+      </w:r>
+      <w:r>
+        <w:rPr>
+          <w:rFonts w:ascii="Georgia" w:hAnsi="Georgia"/>
+          <w:b/>
+          <w:bCs/>
+          <w:i w:val="false"/>
+          <w:iCs w:val="false"/>
+          <w:sz w:val="18"/>
+          <w:szCs w:val="18"/>
+        </w:rPr>
+        <w:t xml:space="preserve">name </w:t>
+      </w:r>
+      <w:r>
+        <w:rPr>
+          <w:rFonts w:ascii="Georgia" w:hAnsi="Georgia"/>
+          <w:b w:val="false"/>
+          <w:bCs w:val="false"/>
+          <w:i/>
+          <w:iCs/>
+          <w:sz w:val="18"/>
+          <w:szCs w:val="18"/>
+        </w:rPr>
+        <w:t>ns</w:t>
+      </w:r>
+      <w:r>
+        <w:rPr>
+          <w:rFonts w:ascii="Georgia" w:hAnsi="Georgia"/>
+          <w:b w:val="false"/>
+          <w:i w:val="false"/>
+          <w:iCs w:val="false"/>
+          <w:sz w:val="18"/>
+          <w:szCs w:val="18"/>
+        </w:rPr>
+        <w:tab/>
+      </w:r>
+      <w:r>
+        <w:rPr>
+          <w:rFonts w:ascii="Georgia" w:hAnsi="Georgia"/>
+          <w:b w:val="false"/>
+          <w:i/>
+          <w:iCs/>
+          <w:sz w:val="18"/>
+          <w:szCs w:val="18"/>
+        </w:rPr>
+        <w:t>list</w:t>
+        <w:tab/>
+      </w:r>
+      <w:r>
+        <w:rPr>
+          <w:rFonts w:ascii="Georgia" w:hAnsi="Georgia"/>
+          <w:b w:val="false"/>
+          <w:i/>
+          <w:iCs/>
+          <w:sz w:val="18"/>
+          <w:szCs w:val="18"/>
+        </w:rPr>
+        <w:t>namespace</w:t>
+      </w:r>
+      <w:r>
+        <w:rPr>
+          <w:rFonts w:ascii="Georgia" w:hAnsi="Georgia"/>
+          <w:b w:val="false"/>
+          <w:i w:val="false"/>
+          <w:iCs w:val="false"/>
+          <w:sz w:val="18"/>
+          <w:szCs w:val="18"/>
+        </w:rPr>
+        <w:t xml:space="preserve"> name</w:t>
       </w:r>
     </w:p>
     <w:p>
@@ -15400,7 +15615,7 @@
           <w:u w:val="none"/>
           <w:lang w:val="en-US" w:eastAsia="zh-CN" w:bidi="hi-IN"/>
         </w:rPr>
-        <w:t>unbound</w:t>
+        <w:t>untern</w:t>
       </w:r>
       <w:r>
         <w:rPr>
@@ -15577,96 +15792,9 @@
       </w:pPr>
       <w:r>
         <w:rPr>
-          <w:rFonts w:ascii="Georgia" w:hAnsi="Georgia"/>
-          <w:b/>
-          <w:bCs/>
-          <w:i w:val="false"/>
-          <w:iCs w:val="false"/>
-          <w:sz w:val="18"/>
-          <w:szCs w:val="18"/>
-        </w:rPr>
-        <w:t xml:space="preserve"> </w:t>
-      </w:r>
-      <w:r>
-        <w:rPr>
-          <w:rFonts w:ascii="Georgia" w:hAnsi="Georgia"/>
-          <w:b/>
-          <w:bCs/>
-          <w:i w:val="false"/>
-          <w:iCs w:val="false"/>
-          <w:sz w:val="18"/>
-          <w:szCs w:val="18"/>
-        </w:rPr>
-        <w:t>ns-find</w:t>
-      </w:r>
-      <w:r>
-        <w:rPr>
-          <w:rFonts w:ascii="Georgia" w:hAnsi="Georgia"/>
-          <w:b w:val="false"/>
-          <w:i w:val="false"/>
-          <w:iCs/>
-          <w:sz w:val="18"/>
-          <w:szCs w:val="18"/>
-        </w:rPr>
-        <w:t xml:space="preserve"> </w:t>
-      </w:r>
-      <w:r>
-        <w:rPr>
-          <w:rFonts w:ascii="Georgia" w:hAnsi="Georgia"/>
-          <w:b w:val="false"/>
-          <w:i/>
-          <w:iCs/>
-          <w:sz w:val="18"/>
-          <w:szCs w:val="18"/>
-        </w:rPr>
-        <w:t>ns</w:t>
-      </w:r>
-      <w:r>
-        <w:rPr>
-          <w:rFonts w:ascii="Georgia" w:hAnsi="Georgia"/>
-          <w:b w:val="false"/>
-          <w:i w:val="false"/>
-          <w:iCs/>
-          <w:sz w:val="18"/>
-          <w:szCs w:val="18"/>
-        </w:rPr>
-        <w:t xml:space="preserve"> </w:t>
-      </w:r>
-      <w:r>
-        <w:rPr>
-          <w:rFonts w:ascii="Georgia" w:hAnsi="Georgia"/>
-          <w:i/>
-          <w:iCs/>
-          <w:sz w:val="18"/>
-          <w:szCs w:val="18"/>
-        </w:rPr>
-        <w:t>string</w:t>
-      </w:r>
-      <w:r>
-        <w:rPr>
-          <w:rFonts w:ascii="Georgia" w:hAnsi="Georgia"/>
-          <w:b w:val="false"/>
-          <w:i w:val="false"/>
-          <w:iCs w:val="false"/>
-          <w:sz w:val="18"/>
-          <w:szCs w:val="18"/>
-        </w:rPr>
-        <w:t xml:space="preserve">    </w:t>
-      </w:r>
-    </w:p>
-    <w:p>
-      <w:pPr>
-        <w:pStyle w:val="Normal"/>
-        <w:rPr>
-          <w:sz w:val="18"/>
-          <w:szCs w:val="18"/>
-        </w:rPr>
-      </w:pPr>
-      <w:r>
-        <w:rPr>
           <w:rFonts w:eastAsia="Songti SC" w:cs="Arial Unicode MS" w:ascii="Georgia" w:hAnsi="Georgia"/>
-          <w:b w:val="false"/>
-          <w:bCs w:val="false"/>
+          <w:b/>
+          <w:bCs/>
           <w:i w:val="false"/>
           <w:iCs w:val="false"/>
           <w:color w:val="auto"/>
@@ -15676,16 +15804,15 @@
           <w:u w:val="none"/>
           <w:lang w:val="en-US" w:eastAsia="zh-CN" w:bidi="hi-IN"/>
         </w:rPr>
-        <w:tab/>
-        <w:tab/>
+        <w:t xml:space="preserve"> </w:t>
       </w:r>
       <w:r>
         <w:rPr>
           <w:rFonts w:eastAsia="Songti SC" w:cs="Arial Unicode MS" w:ascii="Georgia" w:hAnsi="Georgia"/>
-          <w:b w:val="false"/>
-          <w:bCs w:val="false"/>
-          <w:i/>
-          <w:iCs/>
+          <w:b/>
+          <w:bCs/>
+          <w:i w:val="false"/>
+          <w:iCs w:val="false"/>
           <w:color w:val="auto"/>
           <w:kern w:val="2"/>
           <w:sz w:val="18"/>
@@ -15693,6 +15820,271 @@
           <w:u w:val="none"/>
           <w:lang w:val="en-US" w:eastAsia="zh-CN" w:bidi="hi-IN"/>
         </w:rPr>
+        <w:t>find-ns</w:t>
+      </w:r>
+      <w:r>
+        <w:rPr>
+          <w:rFonts w:eastAsia="Songti SC" w:cs="Arial Unicode MS" w:ascii="Georgia" w:hAnsi="Georgia"/>
+          <w:b w:val="false"/>
+          <w:bCs w:val="false"/>
+          <w:i w:val="false"/>
+          <w:iCs/>
+          <w:color w:val="auto"/>
+          <w:kern w:val="2"/>
+          <w:sz w:val="18"/>
+          <w:szCs w:val="18"/>
+          <w:u w:val="none"/>
+          <w:lang w:val="en-US" w:eastAsia="zh-CN" w:bidi="hi-IN"/>
+        </w:rPr>
+        <w:t xml:space="preserve"> </w:t>
+      </w:r>
+      <w:r>
+        <w:rPr>
+          <w:rFonts w:eastAsia="Songti SC" w:cs="Arial Unicode MS" w:ascii="Georgia" w:hAnsi="Georgia"/>
+          <w:b w:val="false"/>
+          <w:bCs w:val="false"/>
+          <w:i/>
+          <w:iCs/>
+          <w:color w:val="auto"/>
+          <w:kern w:val="2"/>
+          <w:sz w:val="18"/>
+          <w:szCs w:val="18"/>
+          <w:u w:val="none"/>
+          <w:lang w:val="en-US" w:eastAsia="zh-CN" w:bidi="hi-IN"/>
+        </w:rPr>
+        <w:t>string</w:t>
+      </w:r>
+      <w:r>
+        <w:rPr>
+          <w:rFonts w:eastAsia="Songti SC" w:cs="Arial Unicode MS" w:ascii="Georgia" w:hAnsi="Georgia"/>
+          <w:b w:val="false"/>
+          <w:bCs w:val="false"/>
+          <w:i w:val="false"/>
+          <w:iCs w:val="false"/>
+          <w:color w:val="auto"/>
+          <w:kern w:val="2"/>
+          <w:sz w:val="18"/>
+          <w:szCs w:val="18"/>
+          <w:u w:val="none"/>
+          <w:lang w:val="en-US" w:eastAsia="zh-CN" w:bidi="hi-IN"/>
+        </w:rPr>
+        <w:t xml:space="preserve">    </w:t>
+        <w:tab/>
+        <w:t>ns</w:t>
+      </w:r>
+      <w:r>
+        <w:rPr>
+          <w:rFonts w:eastAsia="Songti SC" w:cs="Arial Unicode MS" w:ascii="Georgia" w:hAnsi="Georgia"/>
+          <w:b w:val="false"/>
+          <w:bCs w:val="false"/>
+          <w:i/>
+          <w:iCs/>
+          <w:color w:val="auto"/>
+          <w:kern w:val="2"/>
+          <w:sz w:val="18"/>
+          <w:szCs w:val="18"/>
+          <w:u w:val="none"/>
+          <w:lang w:val="en-US" w:eastAsia="zh-CN" w:bidi="hi-IN"/>
+        </w:rPr>
+        <w:tab/>
+      </w:r>
+      <w:r>
+        <w:rPr>
+          <w:rFonts w:eastAsia="Songti SC" w:cs="Arial Unicode MS" w:ascii="Georgia" w:hAnsi="Georgia"/>
+          <w:b w:val="false"/>
+          <w:bCs w:val="false"/>
+          <w:i w:val="false"/>
+          <w:iCs w:val="false"/>
+          <w:color w:val="auto"/>
+          <w:kern w:val="2"/>
+          <w:sz w:val="18"/>
+          <w:szCs w:val="18"/>
+          <w:u w:val="none"/>
+          <w:lang w:val="en-US" w:eastAsia="zh-CN" w:bidi="hi-IN"/>
+        </w:rPr>
+        <w:t xml:space="preserve">map </w:t>
+      </w:r>
+      <w:r>
+        <w:rPr>
+          <w:rFonts w:eastAsia="Songti SC" w:cs="Arial Unicode MS" w:ascii="Georgia" w:hAnsi="Georgia"/>
+          <w:b w:val="false"/>
+          <w:bCs w:val="false"/>
+          <w:i/>
+          <w:iCs/>
+          <w:color w:val="auto"/>
+          <w:kern w:val="2"/>
+          <w:sz w:val="18"/>
+          <w:szCs w:val="18"/>
+          <w:u w:val="none"/>
+          <w:lang w:val="en-US" w:eastAsia="zh-CN" w:bidi="hi-IN"/>
+        </w:rPr>
+        <w:t>string</w:t>
+      </w:r>
+      <w:r>
+        <w:rPr>
+          <w:rFonts w:eastAsia="Songti SC" w:cs="Arial Unicode MS" w:ascii="Georgia" w:hAnsi="Georgia"/>
+          <w:b w:val="false"/>
+          <w:bCs w:val="false"/>
+          <w:i w:val="false"/>
+          <w:iCs/>
+          <w:color w:val="auto"/>
+          <w:kern w:val="2"/>
+          <w:sz w:val="18"/>
+          <w:szCs w:val="18"/>
+          <w:u w:val="none"/>
+          <w:lang w:val="en-US" w:eastAsia="zh-CN" w:bidi="hi-IN"/>
+        </w:rPr>
+        <w:t xml:space="preserve"> </w:t>
+      </w:r>
+      <w:r>
+        <w:rPr>
+          <w:rFonts w:eastAsia="Songti SC" w:cs="Arial Unicode MS" w:ascii="Georgia" w:hAnsi="Georgia"/>
+          <w:b w:val="false"/>
+          <w:bCs w:val="false"/>
+          <w:i w:val="false"/>
+          <w:iCs w:val="false"/>
+          <w:color w:val="auto"/>
+          <w:kern w:val="2"/>
+          <w:sz w:val="18"/>
+          <w:szCs w:val="18"/>
+          <w:u w:val="none"/>
+          <w:lang w:val="en-US" w:eastAsia="zh-CN" w:bidi="hi-IN"/>
+        </w:rPr>
+        <w:t xml:space="preserve">to </w:t>
+      </w:r>
+      <w:r>
+        <w:rPr>
+          <w:rFonts w:eastAsia="Songti SC" w:cs="Arial Unicode MS" w:ascii="Georgia" w:hAnsi="Georgia"/>
+          <w:b w:val="false"/>
+          <w:bCs w:val="false"/>
+          <w:i/>
+          <w:iCs/>
+          <w:color w:val="auto"/>
+          <w:kern w:val="2"/>
+          <w:sz w:val="18"/>
+          <w:szCs w:val="18"/>
+          <w:u w:val="none"/>
+          <w:lang w:val="en-US" w:eastAsia="zh-CN" w:bidi="hi-IN"/>
+        </w:rPr>
+        <w:t>namespace</w:t>
+      </w:r>
+    </w:p>
+    <w:p>
+      <w:pPr>
+        <w:pStyle w:val="Normal"/>
+        <w:rPr>
+          <w:sz w:val="18"/>
+          <w:szCs w:val="18"/>
+        </w:rPr>
+      </w:pPr>
+      <w:r>
+        <w:rPr>
+          <w:rFonts w:ascii="Georgia" w:hAnsi="Georgia"/>
+          <w:b/>
+          <w:bCs/>
+          <w:i w:val="false"/>
+          <w:iCs w:val="false"/>
+          <w:sz w:val="18"/>
+          <w:szCs w:val="18"/>
+        </w:rPr>
+        <w:t xml:space="preserve"> </w:t>
+      </w:r>
+      <w:r>
+        <w:rPr>
+          <w:rFonts w:ascii="Georgia" w:hAnsi="Georgia"/>
+          <w:b/>
+          <w:bCs/>
+          <w:i w:val="false"/>
+          <w:iCs w:val="false"/>
+          <w:sz w:val="18"/>
+          <w:szCs w:val="18"/>
+        </w:rPr>
+        <w:t>find</w:t>
+      </w:r>
+      <w:r>
+        <w:rPr>
+          <w:rFonts w:ascii="Georgia" w:hAnsi="Georgia"/>
+          <w:b w:val="false"/>
+          <w:i w:val="false"/>
+          <w:iCs/>
+          <w:sz w:val="18"/>
+          <w:szCs w:val="18"/>
+        </w:rPr>
+        <w:t xml:space="preserve"> </w:t>
+      </w:r>
+      <w:r>
+        <w:rPr>
+          <w:rFonts w:ascii="Georgia" w:hAnsi="Georgia"/>
+          <w:b w:val="false"/>
+          <w:i/>
+          <w:iCs/>
+          <w:sz w:val="18"/>
+          <w:szCs w:val="18"/>
+        </w:rPr>
+        <w:t>ns</w:t>
+      </w:r>
+      <w:r>
+        <w:rPr>
+          <w:rFonts w:ascii="Georgia" w:hAnsi="Georgia"/>
+          <w:b w:val="false"/>
+          <w:i w:val="false"/>
+          <w:iCs/>
+          <w:sz w:val="18"/>
+          <w:szCs w:val="18"/>
+        </w:rPr>
+        <w:t xml:space="preserve"> </w:t>
+      </w:r>
+      <w:r>
+        <w:rPr>
+          <w:rFonts w:ascii="Georgia" w:hAnsi="Georgia"/>
+          <w:i/>
+          <w:iCs/>
+          <w:sz w:val="18"/>
+          <w:szCs w:val="18"/>
+        </w:rPr>
+        <w:t>string</w:t>
+      </w:r>
+      <w:r>
+        <w:rPr>
+          <w:rFonts w:ascii="Georgia" w:hAnsi="Georgia"/>
+          <w:b w:val="false"/>
+          <w:i w:val="false"/>
+          <w:iCs w:val="false"/>
+          <w:sz w:val="18"/>
+          <w:szCs w:val="18"/>
+        </w:rPr>
+        <w:t xml:space="preserve">    </w:t>
+      </w:r>
+      <w:r>
+        <w:rPr>
+          <w:rFonts w:eastAsia="Songti SC" w:cs="Arial Unicode MS" w:ascii="Georgia" w:hAnsi="Georgia"/>
+          <w:b w:val="false"/>
+          <w:bCs w:val="false"/>
+          <w:i w:val="false"/>
+          <w:iCs w:val="false"/>
+          <w:color w:val="auto"/>
+          <w:kern w:val="2"/>
+          <w:sz w:val="18"/>
+          <w:szCs w:val="18"/>
+          <w:u w:val="none"/>
+          <w:lang w:val="en-US" w:eastAsia="zh-CN" w:bidi="hi-IN"/>
+        </w:rPr>
+        <w:tab/>
+      </w:r>
+      <w:r>
+        <w:rPr>
+          <w:rFonts w:eastAsia="Songti SC" w:cs="Arial Unicode MS" w:ascii="Georgia" w:hAnsi="Georgia"/>
+          <w:b w:val="false"/>
+          <w:bCs w:val="false"/>
+          <w:i/>
+          <w:iCs/>
+          <w:color w:val="auto"/>
+          <w:kern w:val="2"/>
+          <w:sz w:val="18"/>
+          <w:szCs w:val="18"/>
+          <w:u w:val="none"/>
+          <w:lang w:val="en-US" w:eastAsia="zh-CN" w:bidi="hi-IN"/>
+        </w:rPr>
         <w:t>symbol</w:t>
         <w:tab/>
       </w:r>
@@ -15801,7 +16193,7 @@
           <w:sz w:val="18"/>
           <w:szCs w:val="18"/>
         </w:rPr>
-        <w:t>ns-syms</w:t>
+        <w:t>symbols</w:t>
       </w:r>
       <w:r>
         <w:rPr>
@@ -15873,30 +16265,7 @@
         <w:tab/>
         <w:t>T</w:t>
         <w:tab/>
-      </w:r>
-      <w:r>
-        <w:rPr>
-          <w:rFonts w:ascii="Georgia" w:hAnsi="Georgia"/>
-          <w:b w:val="false"/>
-          <w:bCs w:val="false"/>
-          <w:i w:val="false"/>
-          <w:iCs w:val="false"/>
-          <w:sz w:val="18"/>
-          <w:szCs w:val="18"/>
-        </w:rPr>
-        <w:t>namespace’s</w:t>
-      </w:r>
-      <w:r>
-        <w:rPr>
-          <w:rFonts w:ascii="Georgia" w:hAnsi="Georgia"/>
-          <w:b w:val="false"/>
-          <w:bCs w:val="false"/>
-          <w:i/>
-          <w:iCs/>
-          <w:sz w:val="18"/>
-          <w:szCs w:val="18"/>
-        </w:rPr>
-        <w:t xml:space="preserve"> symbols</w:t>
+        <w:t>namespace’s symbols</w:t>
       </w:r>
     </w:p>
     <w:p>
@@ -16323,15 +16692,15 @@
         <w:pStyle w:val="Normal"/>
         <w:rPr>
           <w:rFonts w:ascii="Georgia" w:hAnsi="Georgia"/>
-          <w:sz w:val="20"/>
-          <w:szCs w:val="20"/>
-        </w:rPr>
-      </w:pPr>
-      <w:r>
-        <w:rPr>
-          <w:rFonts w:ascii="Georgia" w:hAnsi="Georgia"/>
-          <w:sz w:val="20"/>
-          <w:szCs w:val="20"/>
+          <w:sz w:val="16"/>
+          <w:szCs w:val="16"/>
+        </w:rPr>
+      </w:pPr>
+      <w:r>
+        <w:rPr>
+          <w:rFonts w:ascii="Georgia" w:hAnsi="Georgia"/>
+          <w:sz w:val="16"/>
+          <w:szCs w:val="16"/>
         </w:rPr>
       </w:r>
     </w:p>
@@ -19859,14 +20228,20 @@
       <w:pPr>
         <w:pStyle w:val="Normal"/>
         <w:rPr>
-          <w:b w:val="false"/>
-          <w:bCs w:val="false"/>
-        </w:rPr>
-      </w:pPr>
-      <w:r>
-        <w:rPr>
-          <w:b w:val="false"/>
-          <w:bCs w:val="false"/>
+          <w:rFonts w:ascii="Georgia" w:hAnsi="Georgia"/>
+          <w:b w:val="false"/>
+          <w:bCs w:val="false"/>
+          <w:sz w:val="16"/>
+          <w:szCs w:val="16"/>
+        </w:rPr>
+      </w:pPr>
+      <w:r>
+        <w:rPr>
+          <w:rFonts w:ascii="Georgia" w:hAnsi="Georgia"/>
+          <w:b w:val="false"/>
+          <w:bCs w:val="false"/>
+          <w:sz w:val="16"/>
+          <w:szCs w:val="16"/>
         </w:rPr>
       </w:r>
     </w:p>
@@ -19942,7 +20317,7 @@
         <w:pStyle w:val="Normal"/>
         <w:ind w:hanging="0" w:start="0" w:end="0"/>
         <w:rPr>
-          <w:rFonts w:ascii="Courier New" w:hAnsi="Courier New" w:eastAsia="Songti SC" w:cs="Arial Unicode MS"/>
+          <w:rFonts w:ascii="Georgia" w:hAnsi="Georgia" w:eastAsia="Songti SC" w:cs="Arial Unicode MS"/>
           <w:b w:val="false"/>
           <w:bCs w:val="false"/>
           <w:i/>
@@ -19958,7 +20333,7 @@
       </w:pPr>
       <w:r>
         <w:rPr>
-          <w:rFonts w:eastAsia="Songti SC" w:cs="Arial Unicode MS" w:ascii="Courier New" w:hAnsi="Courier New"/>
+          <w:rFonts w:eastAsia="Songti SC" w:cs="Arial Unicode MS" w:ascii="Georgia" w:hAnsi="Georgia"/>
           <w:b w:val="false"/>
           <w:bCs w:val="false"/>
           <w:i/>
@@ -20727,7 +21102,7 @@
     <w:pPr>
       <w:widowControl/>
       <w:suppressAutoHyphens w:val="true"/>
-      <w:overflowPunct w:val="false"/>
+      <w:overflowPunct w:val="true"/>
       <w:bidi w:val="0"/>
       <w:spacing w:before="0" w:after="0"/>
       <w:jc w:val="start"/>

</xml_diff>

<commit_message>
#220 - lib: clean up streams sources
</commit_message>
<xml_diff>
--- a/doc/refcards/lib-ref.docx
+++ b/doc/refcards/lib-ref.docx
@@ -66,7 +66,7 @@
           <w:tab w:val="left" w:pos="4110" w:leader="none"/>
         </w:tabs>
         <w:suppressAutoHyphens w:val="true"/>
-        <w:overflowPunct w:val="false"/>
+        <w:overflowPunct w:val="true"/>
         <w:bidi w:val="0"/>
         <w:spacing w:before="0" w:after="0"/>
         <w:ind w:hanging="0" w:start="0" w:end="0"/>
@@ -88,7 +88,7 @@
           <w:u w:val="none"/>
           <w:shd w:fill="333333" w:val="clear"/>
         </w:rPr>
-        <w:t xml:space="preserve">              </w:t>
+        <w:t xml:space="preserve">                 </w:t>
       </w:r>
       <w:r>
         <w:rPr>
@@ -102,35 +102,49 @@
           <w:u w:val="none"/>
           <w:shd w:fill="333333" w:val="clear"/>
         </w:rPr>
-        <w:t>libenv</w:t>
-      </w:r>
-      <w:r>
-        <w:rPr>
-          <w:rFonts w:ascii="Georgia" w:hAnsi="Georgia"/>
-          <w:b w:val="false"/>
-          <w:bCs/>
-          <w:i w:val="false"/>
+        <w:t>lib</w:t>
+      </w:r>
+      <w:r>
+        <w:rPr>
+          <w:rFonts w:ascii="Georgia" w:hAnsi="Georgia"/>
+          <w:b w:val="false"/>
+          <w:bCs/>
+          <w:i/>
           <w:iCs/>
           <w:sz w:val="32"/>
           <w:szCs w:val="32"/>
           <w:u w:val="none"/>
           <w:shd w:fill="333333" w:val="clear"/>
         </w:rPr>
-        <w:t xml:space="preserve"> </w:t>
-      </w:r>
-      <w:r>
-        <w:rPr>
-          <w:rFonts w:ascii="Georgia" w:hAnsi="Georgia"/>
-          <w:b w:val="false"/>
-          <w:bCs/>
-          <w:i w:val="false"/>
-          <w:iCs w:val="false"/>
+        <w:t>rt</w:t>
+      </w:r>
+      <w:r>
+        <w:rPr>
+          <w:rFonts w:ascii="Georgia" w:hAnsi="Georgia"/>
+          <w:b w:val="false"/>
+          <w:bCs/>
+          <w:i w:val="false"/>
+          <w:iCs/>
           <w:sz w:val="32"/>
           <w:szCs w:val="32"/>
           <w:u w:val="none"/>
           <w:shd w:fill="333333" w:val="clear"/>
         </w:rPr>
-        <w:t xml:space="preserve">Reference         </w:t>
+        <w:t xml:space="preserve"> </w:t>
+      </w:r>
+      <w:r>
+        <w:rPr>
+          <w:rFonts w:ascii="Georgia" w:hAnsi="Georgia"/>
+          <w:b w:val="false"/>
+          <w:bCs/>
+          <w:i w:val="false"/>
+          <w:iCs w:val="false"/>
+          <w:sz w:val="32"/>
+          <w:szCs w:val="32"/>
+          <w:u w:val="none"/>
+          <w:shd w:fill="333333" w:val="clear"/>
+        </w:rPr>
+        <w:t xml:space="preserve">Reference        </w:t>
       </w:r>
       <w:r>
         <w:rPr>
@@ -3789,28 +3803,7 @@
           <w:szCs w:val="18"/>
           <w:u w:val="none"/>
         </w:rPr>
-        <w:t>ym</w:t>
-      </w:r>
-      <w:r>
-        <w:rPr>
-          <w:rFonts w:ascii="Georgia" w:hAnsi="Georgia"/>
-          <w:i/>
-          <w:iCs/>
-          <w:sz w:val="18"/>
-          <w:szCs w:val="18"/>
-          <w:u w:val="none"/>
-        </w:rPr>
-        <w:t>bol</w:t>
-      </w:r>
-      <w:r>
-        <w:rPr>
-          <w:rFonts w:ascii="Georgia" w:hAnsi="Georgia"/>
-          <w:i/>
-          <w:iCs/>
-          <w:sz w:val="18"/>
-          <w:szCs w:val="18"/>
-          <w:u w:val="none"/>
-        </w:rPr>
+        <w:t>ymbol</w:t>
         <w:tab/>
       </w:r>
       <w:r>
@@ -4063,14 +4056,14 @@
           <w:szCs w:val="18"/>
           <w:u w:val="none"/>
         </w:rPr>
-        <w:t>sym</w:t>
-      </w:r>
-      <w:r>
-        <w:rPr>
-          <w:rFonts w:ascii="Georgia" w:hAnsi="Georgia"/>
-          <w:b w:val="false"/>
-          <w:bCs w:val="false"/>
-          <w:i/>
+        <w:t>symbol</w:t>
+      </w:r>
+      <w:r>
+        <w:rPr>
+          <w:rFonts w:ascii="Georgia" w:hAnsi="Georgia"/>
+          <w:b w:val="false"/>
+          <w:bCs w:val="false"/>
+          <w:i w:val="false"/>
           <w:iCs/>
           <w:caps w:val="false"/>
           <w:smallCaps w:val="false"/>
@@ -4080,14 +4073,14 @@
           <w:szCs w:val="18"/>
           <w:u w:val="none"/>
         </w:rPr>
-        <w:t>bol</w:t>
-      </w:r>
-      <w:r>
-        <w:rPr>
-          <w:rFonts w:ascii="Georgia" w:hAnsi="Georgia"/>
-          <w:b w:val="false"/>
-          <w:bCs w:val="false"/>
-          <w:i w:val="false"/>
+        <w:tab/>
+      </w:r>
+      <w:r>
+        <w:rPr>
+          <w:rFonts w:ascii="Georgia" w:hAnsi="Georgia"/>
+          <w:b w:val="false"/>
+          <w:bCs w:val="false"/>
+          <w:i/>
           <w:iCs/>
           <w:caps w:val="false"/>
           <w:smallCaps w:val="false"/>
@@ -4097,23 +4090,6 @@
           <w:szCs w:val="18"/>
           <w:u w:val="none"/>
         </w:rPr>
-        <w:tab/>
-      </w:r>
-      <w:r>
-        <w:rPr>
-          <w:rFonts w:ascii="Georgia" w:hAnsi="Georgia"/>
-          <w:b w:val="false"/>
-          <w:bCs w:val="false"/>
-          <w:i/>
-          <w:iCs/>
-          <w:caps w:val="false"/>
-          <w:smallCaps w:val="false"/>
-          <w:color w:val="24292E"/>
-          <w:spacing w:val="0"/>
-          <w:sz w:val="18"/>
-          <w:szCs w:val="18"/>
-          <w:u w:val="none"/>
-        </w:rPr>
         <w:t>key</w:t>
         <w:tab/>
         <w:t>namespace</w:t>
@@ -4172,32 +4148,7 @@
           <w:szCs w:val="18"/>
           <w:u w:val="none"/>
         </w:rPr>
-        <w:t>sym</w:t>
-      </w:r>
-      <w:r>
-        <w:rPr>
-          <w:rFonts w:ascii="Georgia" w:hAnsi="Georgia"/>
-          <w:b w:val="false"/>
-          <w:bCs w:val="false"/>
-          <w:i/>
-          <w:iCs/>
-          <w:sz w:val="18"/>
-          <w:szCs w:val="18"/>
-          <w:u w:val="none"/>
-        </w:rPr>
-        <w:t>bol</w:t>
-      </w:r>
-      <w:r>
-        <w:rPr>
-          <w:rFonts w:ascii="Georgia" w:hAnsi="Georgia"/>
-          <w:b w:val="false"/>
-          <w:bCs w:val="false"/>
-          <w:i/>
-          <w:iCs/>
-          <w:sz w:val="18"/>
-          <w:szCs w:val="18"/>
-          <w:u w:val="none"/>
-        </w:rPr>
+        <w:t>symbol</w:t>
         <w:tab/>
         <w:t>string</w:t>
         <w:tab/>
@@ -4257,32 +4208,7 @@
           <w:szCs w:val="18"/>
           <w:u w:val="none"/>
         </w:rPr>
-        <w:t>sym</w:t>
-      </w:r>
-      <w:r>
-        <w:rPr>
-          <w:rFonts w:ascii="Georgia" w:hAnsi="Georgia"/>
-          <w:b w:val="false"/>
-          <w:bCs w:val="false"/>
-          <w:i/>
-          <w:iCs/>
-          <w:sz w:val="18"/>
-          <w:szCs w:val="18"/>
-          <w:u w:val="none"/>
-        </w:rPr>
-        <w:t>bol</w:t>
-      </w:r>
-      <w:r>
-        <w:rPr>
-          <w:rFonts w:ascii="Georgia" w:hAnsi="Georgia"/>
-          <w:b w:val="false"/>
-          <w:bCs w:val="false"/>
-          <w:i/>
-          <w:iCs/>
-          <w:sz w:val="18"/>
-          <w:szCs w:val="18"/>
-          <w:u w:val="none"/>
-        </w:rPr>
+        <w:t>symbol</w:t>
         <w:tab/>
         <w:t>T</w:t>
         <w:tab/>
@@ -11069,7 +10995,7 @@
           <w:tab w:val="left" w:pos="4110" w:leader="none"/>
         </w:tabs>
         <w:suppressAutoHyphens w:val="true"/>
-        <w:overflowPunct w:val="false"/>
+        <w:overflowPunct w:val="true"/>
         <w:bidi w:val="0"/>
         <w:spacing w:before="0" w:after="0"/>
         <w:ind w:hanging="0" w:start="0" w:end="0"/>
@@ -11242,31 +11168,7 @@
           <w:sz w:val="18"/>
           <w:szCs w:val="18"/>
         </w:rPr>
-        <w:t>str</w:t>
-      </w:r>
-      <w:r>
-        <w:rPr>
-          <w:rFonts w:ascii="Georgia" w:hAnsi="Georgia"/>
-          <w:b w:val="false"/>
-          <w:bCs w:val="false"/>
-          <w:i/>
-          <w:iCs/>
-          <w:sz w:val="18"/>
-          <w:szCs w:val="18"/>
-        </w:rPr>
-        <w:t>ea</w:t>
-      </w:r>
-      <w:r>
-        <w:rPr>
-          <w:rFonts w:ascii="Georgia" w:hAnsi="Georgia"/>
-          <w:b w:val="false"/>
-          <w:bCs w:val="false"/>
-          <w:i/>
-          <w:iCs/>
-          <w:sz w:val="18"/>
-          <w:szCs w:val="18"/>
-        </w:rPr>
-        <w:t>m</w:t>
+        <w:t>stream</w:t>
       </w:r>
       <w:r>
         <w:rPr>
@@ -11544,7 +11446,7 @@
           <w:tab w:val="left" w:pos="4110" w:leader="none"/>
         </w:tabs>
         <w:suppressAutoHyphens w:val="true"/>
-        <w:overflowPunct w:val="false"/>
+        <w:overflowPunct w:val="true"/>
         <w:bidi w:val="0"/>
         <w:spacing w:before="0" w:after="0"/>
         <w:ind w:hanging="0" w:start="0" w:end="0"/>
@@ -12376,19 +12278,7 @@
           <w:sz w:val="16"/>
           <w:szCs w:val="16"/>
         </w:rPr>
-        <w:t>b</w:t>
-      </w:r>
-      <w:r>
-        <w:rPr>
-          <w:rFonts w:ascii="Andale Mono" w:hAnsi="Andale Mono"/>
-          <w:b w:val="false"/>
-          <w:bCs w:val="false"/>
-          <w:i/>
-          <w:iCs/>
-          <w:sz w:val="16"/>
-          <w:szCs w:val="16"/>
-        </w:rPr>
-        <w:t>ody</w:t>
+        <w:t>body</w:t>
       </w:r>
       <w:r>
         <w:rPr>
@@ -16698,12 +16588,12 @@
           <w:u w:val="none"/>
           <w:shd w:fill="333333" w:val="clear"/>
         </w:rPr>
-        <w:t>libenv</w:t>
-      </w:r>
-      <w:r>
-        <w:rPr>
-          <w:rFonts w:ascii="Georgia" w:hAnsi="Georgia"/>
-          <w:b w:val="false"/>
+        <w:t>lib</w:t>
+      </w:r>
+      <w:r>
+        <w:rPr>
+          <w:rFonts w:ascii="Georgia" w:hAnsi="Georgia"/>
+          <w:b/>
           <w:bCs/>
           <w:i/>
           <w:iCs/>
@@ -16712,12 +16602,12 @@
           <w:u w:val="none"/>
           <w:shd w:fill="333333" w:val="clear"/>
         </w:rPr>
-        <w:t xml:space="preserve"> </w:t>
-      </w:r>
-      <w:r>
-        <w:rPr>
-          <w:rFonts w:ascii="Georgia" w:hAnsi="Georgia"/>
-          <w:b/>
+        <w:t>rt</w:t>
+      </w:r>
+      <w:r>
+        <w:rPr>
+          <w:rFonts w:ascii="Georgia" w:hAnsi="Georgia"/>
+          <w:b w:val="false"/>
           <w:bCs/>
           <w:i/>
           <w:iCs/>
@@ -16726,12 +16616,12 @@
           <w:u w:val="none"/>
           <w:shd w:fill="333333" w:val="clear"/>
         </w:rPr>
-        <w:t>API</w:t>
-      </w:r>
-      <w:r>
-        <w:rPr>
-          <w:rFonts w:ascii="Georgia" w:hAnsi="Georgia"/>
-          <w:b w:val="false"/>
+        <w:t xml:space="preserve"> </w:t>
+      </w:r>
+      <w:r>
+        <w:rPr>
+          <w:rFonts w:ascii="Georgia" w:hAnsi="Georgia"/>
+          <w:b/>
           <w:bCs/>
           <w:i/>
           <w:iCs/>
@@ -16740,7 +16630,21 @@
           <w:u w:val="none"/>
           <w:shd w:fill="333333" w:val="clear"/>
         </w:rPr>
-        <w:t xml:space="preserve">                           </w:t>
+        <w:t>API</w:t>
+      </w:r>
+      <w:r>
+        <w:rPr>
+          <w:rFonts w:ascii="Georgia" w:hAnsi="Georgia"/>
+          <w:b w:val="false"/>
+          <w:bCs/>
+          <w:i/>
+          <w:iCs/>
+          <w:sz w:val="24"/>
+          <w:szCs w:val="24"/>
+          <w:u w:val="none"/>
+          <w:shd w:fill="333333" w:val="clear"/>
+        </w:rPr>
+        <w:t xml:space="preserve">                              </w:t>
       </w:r>
       <w:r>
         <w:rPr>
@@ -21079,7 +20983,7 @@
     <w:pPr>
       <w:widowControl/>
       <w:suppressAutoHyphens w:val="true"/>
-      <w:overflowPunct w:val="false"/>
+      <w:overflowPunct w:val="true"/>
       <w:bidi w:val="0"/>
       <w:spacing w:before="0" w:after="0"/>
       <w:jc w:val="start"/>

</xml_diff>

<commit_message>
#224 - lib: long source names in exceptions
</commit_message>
<xml_diff>
--- a/doc/refcards/lib-ref.docx
+++ b/doc/refcards/lib-ref.docx
@@ -88,12 +88,12 @@
           <w:u w:val="none"/>
           <w:shd w:fill="333333" w:val="clear"/>
         </w:rPr>
-        <w:t xml:space="preserve">                 </w:t>
-      </w:r>
-      <w:r>
-        <w:rPr>
-          <w:rFonts w:ascii="Georgia" w:hAnsi="Georgia"/>
-          <w:b w:val="false"/>
+        <w:t xml:space="preserve">             </w:t>
+      </w:r>
+      <w:r>
+        <w:rPr>
+          <w:rFonts w:ascii="Georgia" w:hAnsi="Georgia"/>
+          <w:b/>
           <w:bCs/>
           <w:i/>
           <w:iCs/>
@@ -102,35 +102,35 @@
           <w:u w:val="none"/>
           <w:shd w:fill="333333" w:val="clear"/>
         </w:rPr>
-        <w:t>lib</w:t>
-      </w:r>
-      <w:r>
-        <w:rPr>
-          <w:rFonts w:ascii="Georgia" w:hAnsi="Georgia"/>
-          <w:b w:val="false"/>
-          <w:bCs/>
-          <w:i/>
+        <w:t>librt</w:t>
+      </w:r>
+      <w:r>
+        <w:rPr>
+          <w:rFonts w:ascii="Georgia" w:hAnsi="Georgia"/>
+          <w:b w:val="false"/>
+          <w:bCs/>
+          <w:i w:val="false"/>
           <w:iCs/>
           <w:sz w:val="32"/>
           <w:szCs w:val="32"/>
           <w:u w:val="none"/>
           <w:shd w:fill="333333" w:val="clear"/>
         </w:rPr>
-        <w:t>rt</w:t>
-      </w:r>
-      <w:r>
-        <w:rPr>
-          <w:rFonts w:ascii="Georgia" w:hAnsi="Georgia"/>
-          <w:b w:val="false"/>
-          <w:bCs/>
-          <w:i w:val="false"/>
+        <w:t xml:space="preserve"> </w:t>
+      </w:r>
+      <w:r>
+        <w:rPr>
+          <w:rFonts w:ascii="Georgia" w:hAnsi="Georgia"/>
+          <w:b/>
+          <w:bCs/>
+          <w:i/>
           <w:iCs/>
           <w:sz w:val="32"/>
           <w:szCs w:val="32"/>
           <w:u w:val="none"/>
           <w:shd w:fill="333333" w:val="clear"/>
         </w:rPr>
-        <w:t xml:space="preserve"> </w:t>
+        <w:t>Reference</w:t>
       </w:r>
       <w:r>
         <w:rPr>
@@ -144,7 +144,7 @@
           <w:u w:val="none"/>
           <w:shd w:fill="333333" w:val="clear"/>
         </w:rPr>
-        <w:t xml:space="preserve">Reference        </w:t>
+        <w:t xml:space="preserve">        </w:t>
       </w:r>
       <w:r>
         <w:rPr>
@@ -314,7 +314,19 @@
           <w:sz w:val="16"/>
           <w:szCs w:val="16"/>
         </w:rPr>
-        <w:t>0.1.55</w:t>
+        <w:t>0.1.5</w:t>
+      </w:r>
+      <w:r>
+        <w:rPr>
+          <w:rFonts w:ascii="Georgia" w:hAnsi="Georgia"/>
+          <w:b/>
+          <w:bCs/>
+          <w:i/>
+          <w:iCs/>
+          <w:sz w:val="16"/>
+          <w:szCs w:val="16"/>
+        </w:rPr>
+        <w:t>7</w:t>
       </w:r>
     </w:p>
     <w:p>
@@ -3984,6 +3996,135 @@
     <w:p>
       <w:pPr>
         <w:pStyle w:val="Normal"/>
+        <w:rPr>
+          <w:sz w:val="18"/>
+          <w:szCs w:val="18"/>
+        </w:rPr>
+      </w:pPr>
+      <w:r>
+        <w:rPr>
+          <w:rFonts w:ascii="Georgia" w:hAnsi="Georgia"/>
+          <w:b/>
+          <w:bCs/>
+          <w:i w:val="false"/>
+          <w:iCs/>
+          <w:sz w:val="18"/>
+          <w:szCs w:val="18"/>
+          <w:u w:val="none"/>
+        </w:rPr>
+        <w:t xml:space="preserve">  </w:t>
+      </w:r>
+      <w:r>
+        <w:rPr>
+          <w:rFonts w:ascii="Georgia" w:hAnsi="Georgia"/>
+          <w:b/>
+          <w:bCs/>
+          <w:i w:val="false"/>
+          <w:iCs/>
+          <w:sz w:val="18"/>
+          <w:szCs w:val="18"/>
+          <w:u w:val="none"/>
+        </w:rPr>
+        <w:t>ma</w:t>
+      </w:r>
+      <w:r>
+        <w:rPr>
+          <w:rFonts w:ascii="Georgia" w:hAnsi="Georgia"/>
+          <w:b/>
+          <w:bCs/>
+          <w:i w:val="false"/>
+          <w:iCs/>
+          <w:sz w:val="18"/>
+          <w:szCs w:val="18"/>
+          <w:u w:val="none"/>
+        </w:rPr>
+        <w:t>kunbound</w:t>
+      </w:r>
+      <w:r>
+        <w:rPr>
+          <w:rFonts w:ascii="Georgia" w:hAnsi="Georgia"/>
+          <w:b w:val="false"/>
+          <w:bCs/>
+          <w:i w:val="false"/>
+          <w:iCs/>
+          <w:sz w:val="18"/>
+          <w:szCs w:val="18"/>
+          <w:u w:val="none"/>
+        </w:rPr>
+        <w:t xml:space="preserve"> </w:t>
+      </w:r>
+      <w:r>
+        <w:rPr>
+          <w:rFonts w:ascii="Georgia" w:hAnsi="Georgia"/>
+          <w:b w:val="false"/>
+          <w:bCs w:val="false"/>
+          <w:i/>
+          <w:iCs/>
+          <w:sz w:val="18"/>
+          <w:szCs w:val="18"/>
+          <w:u w:val="none"/>
+        </w:rPr>
+        <w:t>string</w:t>
+        <w:tab/>
+        <w:t>symbol</w:t>
+        <w:tab/>
+      </w:r>
+      <w:r>
+        <w:rPr>
+          <w:rFonts w:ascii="Georgia" w:hAnsi="Georgia"/>
+          <w:b w:val="false"/>
+          <w:bCs w:val="false"/>
+          <w:i w:val="false"/>
+          <w:iCs w:val="false"/>
+          <w:sz w:val="18"/>
+          <w:szCs w:val="18"/>
+          <w:u w:val="none"/>
+        </w:rPr>
+        <w:t>un</w:t>
+      </w:r>
+      <w:r>
+        <w:rPr>
+          <w:rFonts w:ascii="Georgia" w:hAnsi="Georgia"/>
+          <w:b w:val="false"/>
+          <w:bCs w:val="false"/>
+          <w:i w:val="false"/>
+          <w:iCs w:val="false"/>
+          <w:sz w:val="18"/>
+          <w:szCs w:val="18"/>
+          <w:u w:val="none"/>
+        </w:rPr>
+        <w:t>bound</w:t>
+      </w:r>
+      <w:r>
+        <w:rPr>
+          <w:rFonts w:ascii="Georgia" w:hAnsi="Georgia"/>
+          <w:b w:val="false"/>
+          <w:bCs w:val="false"/>
+          <w:i w:val="false"/>
+          <w:iCs/>
+          <w:sz w:val="18"/>
+          <w:szCs w:val="18"/>
+          <w:u w:val="none"/>
+        </w:rPr>
+        <w:t xml:space="preserve"> </w:t>
+      </w:r>
+      <w:r>
+        <w:rPr>
+          <w:rFonts w:ascii="Georgia" w:hAnsi="Georgia"/>
+          <w:b w:val="false"/>
+          <w:bCs w:val="false"/>
+          <w:i/>
+          <w:iCs/>
+          <w:sz w:val="18"/>
+          <w:szCs w:val="18"/>
+          <w:u w:val="none"/>
+        </w:rPr>
+        <w:t>symbol</w:t>
+      </w:r>
+    </w:p>
+    <w:p>
+      <w:pPr>
+        <w:pStyle w:val="Normal"/>
         <w:ind w:hanging="0" w:start="0" w:end="0"/>
         <w:rPr>
           <w:sz w:val="18"/>
@@ -7129,21 +7270,6 @@
           <w:u w:val="none"/>
         </w:rPr>
         <w:t>poll completion</w:t>
-      </w:r>
-    </w:p>
-    <w:p>
-      <w:pPr>
-        <w:pStyle w:val="Normal"/>
-        <w:rPr>
-          <w:sz w:val="18"/>
-          <w:szCs w:val="18"/>
-        </w:rPr>
-      </w:pPr>
-      <w:r>
-        <w:rPr>
-          <w:sz w:val="18"/>
-          <w:szCs w:val="18"/>
-        </w:rPr>
       </w:r>
     </w:p>
     <w:p>
@@ -13865,38 +13991,50 @@
           <w:sz w:val="18"/>
           <w:szCs w:val="18"/>
         </w:rPr>
-        <w:t>flush output steam</w:t>
-      </w:r>
-    </w:p>
-    <w:p>
-      <w:pPr>
-        <w:pStyle w:val="Normal"/>
-        <w:rPr>
-          <w:sz w:val="18"/>
-          <w:szCs w:val="18"/>
-        </w:rPr>
-      </w:pPr>
-      <w:r>
-        <w:rPr>
-          <w:rFonts w:ascii="Georgia" w:hAnsi="Georgia"/>
-          <w:b/>
-          <w:bCs/>
-          <w:i w:val="false"/>
-          <w:sz w:val="18"/>
-          <w:szCs w:val="18"/>
-        </w:rPr>
-        <w:t xml:space="preserve"> </w:t>
-      </w:r>
-      <w:r>
-        <w:rPr>
-          <w:rFonts w:ascii="Georgia" w:hAnsi="Georgia"/>
-          <w:b/>
-          <w:bCs/>
-          <w:i w:val="false"/>
-          <w:sz w:val="18"/>
-          <w:szCs w:val="18"/>
-        </w:rPr>
-        <w:t xml:space="preserve">get-str </w:t>
+        <w:t xml:space="preserve">flush output </w:t>
+      </w:r>
+      <w:r>
+        <w:rPr>
+          <w:rFonts w:ascii="Georgia" w:hAnsi="Georgia"/>
+          <w:b w:val="false"/>
+          <w:bCs w:val="false"/>
+          <w:i/>
+          <w:iCs/>
+          <w:sz w:val="18"/>
+          <w:szCs w:val="18"/>
+        </w:rPr>
+        <w:t>steam</w:t>
+      </w:r>
+    </w:p>
+    <w:p>
+      <w:pPr>
+        <w:pStyle w:val="Normal"/>
+        <w:rPr>
+          <w:sz w:val="18"/>
+          <w:szCs w:val="18"/>
+        </w:rPr>
+      </w:pPr>
+      <w:r>
+        <w:rPr>
+          <w:rFonts w:ascii="Georgia" w:hAnsi="Georgia"/>
+          <w:b/>
+          <w:bCs/>
+          <w:i w:val="false"/>
+          <w:sz w:val="18"/>
+          <w:szCs w:val="18"/>
+        </w:rPr>
+        <w:t xml:space="preserve"> </w:t>
+      </w:r>
+      <w:r>
+        <w:rPr>
+          <w:rFonts w:ascii="Georgia" w:hAnsi="Georgia"/>
+          <w:b/>
+          <w:bCs/>
+          <w:i w:val="false"/>
+          <w:sz w:val="18"/>
+          <w:szCs w:val="18"/>
+        </w:rPr>
+        <w:t xml:space="preserve">get-string </w:t>
       </w:r>
       <w:r>
         <w:rPr>
@@ -13910,7 +14048,6 @@
         </w:rPr>
         <w:t xml:space="preserve">stream  </w:t>
         <w:tab/>
-        <w:tab/>
         <w:t>string</w:t>
         <w:tab/>
       </w:r>
@@ -14010,7 +14147,7 @@
           <w:sz w:val="18"/>
           <w:szCs w:val="18"/>
         </w:rPr>
-        <w:t>rd-byte</w:t>
+        <w:t>read-byte</w:t>
       </w:r>
       <w:r>
         <w:rPr>
@@ -14035,6 +14172,28 @@
           <w:szCs w:val="18"/>
         </w:rPr>
         <w:t>stream bool  T</w:t>
+      </w:r>
+    </w:p>
+    <w:p>
+      <w:pPr>
+        <w:pStyle w:val="Normal"/>
+        <w:rPr>
+          <w:sz w:val="18"/>
+          <w:szCs w:val="18"/>
+        </w:rPr>
+      </w:pPr>
+      <w:r>
+        <w:rPr>
+          <w:rFonts w:ascii="Georgia" w:hAnsi="Georgia"/>
+          <w:b w:val="false"/>
+          <w:bCs w:val="false"/>
+          <w:i/>
+          <w:iCs/>
+          <w:sz w:val="18"/>
+          <w:szCs w:val="18"/>
+        </w:rPr>
+        <w:tab/>
+        <w:tab/>
         <w:tab/>
       </w:r>
       <w:r>
@@ -14214,7 +14373,7 @@
           <w:sz w:val="18"/>
           <w:szCs w:val="18"/>
         </w:rPr>
-        <w:t>rd-char</w:t>
+        <w:t>read-char</w:t>
       </w:r>
       <w:r>
         <w:rPr>
@@ -14239,6 +14398,28 @@
           <w:szCs w:val="18"/>
         </w:rPr>
         <w:t>stream bool T</w:t>
+      </w:r>
+    </w:p>
+    <w:p>
+      <w:pPr>
+        <w:pStyle w:val="Normal"/>
+        <w:rPr>
+          <w:sz w:val="18"/>
+          <w:szCs w:val="18"/>
+        </w:rPr>
+      </w:pPr>
+      <w:r>
+        <w:rPr>
+          <w:rFonts w:ascii="Georgia" w:hAnsi="Georgia"/>
+          <w:b w:val="false"/>
+          <w:bCs w:val="false"/>
+          <w:i/>
+          <w:iCs/>
+          <w:sz w:val="18"/>
+          <w:szCs w:val="18"/>
+        </w:rPr>
+        <w:tab/>
+        <w:tab/>
         <w:tab/>
       </w:r>
       <w:r>
@@ -14443,7 +14624,7 @@
           <w:sz w:val="18"/>
           <w:szCs w:val="18"/>
         </w:rPr>
-        <w:t xml:space="preserve">un-char </w:t>
+        <w:t xml:space="preserve">unread-char </w:t>
       </w:r>
       <w:r>
         <w:rPr>
@@ -14480,6 +14661,28 @@
         </w:rPr>
         <w:t>stream</w:t>
       </w:r>
+    </w:p>
+    <w:p>
+      <w:pPr>
+        <w:pStyle w:val="Normal"/>
+        <w:rPr>
+          <w:sz w:val="18"/>
+          <w:szCs w:val="18"/>
+        </w:rPr>
+      </w:pPr>
+      <w:r>
+        <w:rPr>
+          <w:rFonts w:ascii="Georgia" w:hAnsi="Georgia"/>
+          <w:b w:val="false"/>
+          <w:bCs w:val="false"/>
+          <w:i/>
+          <w:iCs/>
+          <w:sz w:val="18"/>
+          <w:szCs w:val="18"/>
+        </w:rPr>
+        <w:tab/>
+        <w:tab/>
+      </w:r>
       <w:r>
         <w:rPr>
           <w:rFonts w:ascii="Georgia" w:hAnsi="Georgia"/>
@@ -14657,7 +14860,7 @@
           <w:sz w:val="18"/>
           <w:szCs w:val="18"/>
         </w:rPr>
-        <w:t>wr-byte</w:t>
+        <w:t>write-byte</w:t>
       </w:r>
       <w:r>
         <w:rPr>
@@ -14834,7 +15037,7 @@
           <w:sz w:val="18"/>
           <w:szCs w:val="18"/>
         </w:rPr>
-        <w:t>wr</w:t>
+        <w:t>write</w:t>
       </w:r>
       <w:r>
         <w:rPr>
@@ -15009,51 +15212,6 @@
           <w:szCs w:val="16"/>
         </w:rPr>
         <w:t xml:space="preserve">   </w:t>
-      </w:r>
-    </w:p>
-    <w:p>
-      <w:pPr>
-        <w:pStyle w:val="Normal"/>
-        <w:rPr>
-          <w:sz w:val="16"/>
-          <w:szCs w:val="16"/>
-        </w:rPr>
-      </w:pPr>
-      <w:r>
-        <w:rPr>
-          <w:sz w:val="16"/>
-          <w:szCs w:val="16"/>
-        </w:rPr>
-      </w:r>
-    </w:p>
-    <w:p>
-      <w:pPr>
-        <w:pStyle w:val="Normal"/>
-        <w:rPr>
-          <w:sz w:val="16"/>
-          <w:szCs w:val="16"/>
-        </w:rPr>
-      </w:pPr>
-      <w:r>
-        <w:rPr>
-          <w:sz w:val="16"/>
-          <w:szCs w:val="16"/>
-        </w:rPr>
-      </w:r>
-    </w:p>
-    <w:p>
-      <w:pPr>
-        <w:pStyle w:val="Normal"/>
-        <w:rPr>
-          <w:sz w:val="16"/>
-          <w:szCs w:val="16"/>
-        </w:rPr>
-      </w:pPr>
-      <w:r>
-        <w:rPr>
-          <w:sz w:val="16"/>
-          <w:szCs w:val="16"/>
-        </w:rPr>
       </w:r>
     </w:p>
     <w:p>
@@ -16588,21 +16746,7 @@
           <w:u w:val="none"/>
           <w:shd w:fill="333333" w:val="clear"/>
         </w:rPr>
-        <w:t>lib</w:t>
-      </w:r>
-      <w:r>
-        <w:rPr>
-          <w:rFonts w:ascii="Georgia" w:hAnsi="Georgia"/>
-          <w:b/>
-          <w:bCs/>
-          <w:i/>
-          <w:iCs/>
-          <w:sz w:val="24"/>
-          <w:szCs w:val="24"/>
-          <w:u w:val="none"/>
-          <w:shd w:fill="333333" w:val="clear"/>
-        </w:rPr>
-        <w:t>rt</w:t>
+        <w:t>librt</w:t>
       </w:r>
       <w:r>
         <w:rPr>
@@ -20152,7 +20296,7 @@
       <w:r>
         <w:rPr>
           <w:rFonts w:ascii="Georgia" w:hAnsi="Georgia"/>
-          <w:b w:val="false"/>
+          <w:b/>
           <w:bCs/>
           <w:i/>
           <w:iCs/>
@@ -20161,21 +20305,7 @@
           <w:u w:val="none"/>
           <w:shd w:fill="333333" w:val="clear"/>
         </w:rPr>
-        <w:t>mu-sys</w:t>
-      </w:r>
-      <w:r>
-        <w:rPr>
-          <w:rFonts w:ascii="Georgia" w:hAnsi="Georgia"/>
-          <w:b/>
-          <w:bCs/>
-          <w:i/>
-          <w:iCs/>
-          <w:sz w:val="24"/>
-          <w:szCs w:val="24"/>
-          <w:u w:val="none"/>
-          <w:shd w:fill="333333" w:val="clear"/>
-        </w:rPr>
-        <w:t xml:space="preserve">                              </w:t>
+        <w:t xml:space="preserve">mu-sys                                </w:t>
       </w:r>
       <w:r>
         <w:rPr>
@@ -20190,7 +20320,21 @@
           <w:u w:val="none"/>
           <w:shd w:fill="333333" w:val="clear"/>
         </w:rPr>
-        <w:t xml:space="preserve">x </w:t>
+        <w:t xml:space="preserve"> . </w:t>
+      </w:r>
+      <w:r>
+        <w:rPr>
+          <w:rFonts w:ascii="Georgia" w:hAnsi="Georgia"/>
+          <w:b/>
+          <w:bCs/>
+          <w:i/>
+          <w:iCs/>
+          <w:sz w:val="24"/>
+          <w:szCs w:val="24"/>
+          <w:u w:val="none"/>
+          <w:shd w:fill="333333" w:val="clear"/>
+        </w:rPr>
+        <w:t xml:space="preserve">                                                </w:t>
       </w:r>
     </w:p>
     <w:p>

</xml_diff>

<commit_message>
#229 - lib: verbose fixnum function symbols
</commit_message>
<xml_diff>
--- a/doc/refcards/lib-ref.docx
+++ b/doc/refcards/lib-ref.docx
@@ -66,7 +66,7 @@
           <w:tab w:val="left" w:pos="4110" w:leader="none"/>
         </w:tabs>
         <w:suppressAutoHyphens w:val="true"/>
-        <w:overflowPunct w:val="true"/>
+        <w:overflowPunct w:val="false"/>
         <w:bidi w:val="0"/>
         <w:spacing w:before="0" w:after="0"/>
         <w:ind w:hanging="0" w:start="0" w:end="0"/>
@@ -326,7 +326,7 @@
           <w:sz w:val="16"/>
           <w:szCs w:val="16"/>
         </w:rPr>
-        <w:t>7</w:t>
+        <w:t>8</w:t>
       </w:r>
     </w:p>
     <w:p>
@@ -4025,20 +4025,7 @@
           <w:szCs w:val="18"/>
           <w:u w:val="none"/>
         </w:rPr>
-        <w:t>ma</w:t>
-      </w:r>
-      <w:r>
-        <w:rPr>
-          <w:rFonts w:ascii="Georgia" w:hAnsi="Georgia"/>
-          <w:b/>
-          <w:bCs/>
-          <w:i w:val="false"/>
-          <w:iCs/>
-          <w:sz w:val="18"/>
-          <w:szCs w:val="18"/>
-          <w:u w:val="none"/>
-        </w:rPr>
-        <w:t>kunbound</w:t>
+        <w:t>makunbound</w:t>
       </w:r>
       <w:r>
         <w:rPr>
@@ -4080,20 +4067,7 @@
           <w:szCs w:val="18"/>
           <w:u w:val="none"/>
         </w:rPr>
-        <w:t>un</w:t>
-      </w:r>
-      <w:r>
-        <w:rPr>
-          <w:rFonts w:ascii="Georgia" w:hAnsi="Georgia"/>
-          <w:b w:val="false"/>
-          <w:bCs w:val="false"/>
-          <w:i w:val="false"/>
-          <w:iCs w:val="false"/>
-          <w:sz w:val="18"/>
-          <w:szCs w:val="18"/>
-          <w:u w:val="none"/>
-        </w:rPr>
-        <w:t>bound</w:t>
+        <w:t>unbound</w:t>
       </w:r>
       <w:r>
         <w:rPr>
@@ -7423,7 +7397,7 @@
           <w:sz w:val="18"/>
           <w:szCs w:val="18"/>
         </w:rPr>
-        <w:t>fx-mul</w:t>
+        <w:t>product</w:t>
       </w:r>
       <w:r>
         <w:rPr>
@@ -7551,7 +7525,7 @@
           <w:sz w:val="18"/>
           <w:szCs w:val="18"/>
         </w:rPr>
-        <w:t>fx-add</w:t>
+        <w:t>sum</w:t>
       </w:r>
       <w:r>
         <w:rPr>
@@ -7679,7 +7653,7 @@
           <w:sz w:val="18"/>
           <w:szCs w:val="18"/>
         </w:rPr>
-        <w:t>fx-sub</w:t>
+        <w:t>difference</w:t>
       </w:r>
       <w:r>
         <w:rPr>
@@ -7740,7 +7714,6 @@
         </w:rPr>
         <w:t xml:space="preserve"> </w:t>
         <w:tab/>
-        <w:tab/>
       </w:r>
       <w:r>
         <w:rPr>
@@ -7807,7 +7780,7 @@
           <w:sz w:val="18"/>
           <w:szCs w:val="18"/>
         </w:rPr>
-        <w:t>fx-lt</w:t>
+        <w:t>less-than</w:t>
       </w:r>
       <w:r>
         <w:rPr>
@@ -7945,7 +7918,7 @@
           <w:sz w:val="18"/>
           <w:szCs w:val="18"/>
         </w:rPr>
-        <w:t>fx-div</w:t>
+        <w:t>quotient</w:t>
       </w:r>
       <w:r>
         <w:rPr>
@@ -11121,7 +11094,7 @@
           <w:tab w:val="left" w:pos="4110" w:leader="none"/>
         </w:tabs>
         <w:suppressAutoHyphens w:val="true"/>
-        <w:overflowPunct w:val="true"/>
+        <w:overflowPunct w:val="false"/>
         <w:bidi w:val="0"/>
         <w:spacing w:before="0" w:after="0"/>
         <w:ind w:hanging="0" w:start="0" w:end="0"/>
@@ -11572,7 +11545,7 @@
           <w:tab w:val="left" w:pos="4110" w:leader="none"/>
         </w:tabs>
         <w:suppressAutoHyphens w:val="true"/>
-        <w:overflowPunct w:val="true"/>
+        <w:overflowPunct w:val="false"/>
         <w:bidi w:val="0"/>
         <w:spacing w:before="0" w:after="0"/>
         <w:ind w:hanging="0" w:start="0" w:end="0"/>
@@ -21127,7 +21100,7 @@
     <w:pPr>
       <w:widowControl/>
       <w:suppressAutoHyphens w:val="true"/>
-      <w:overflowPunct w:val="true"/>
+      <w:overflowPunct w:val="false"/>
       <w:bidi w:val="0"/>
       <w:spacing w:before="0" w:after="0"/>
       <w:jc w:val="start"/>

</xml_diff>

<commit_message>
#234 - lib: #. broken
</commit_message>
<xml_diff>
--- a/doc/refcards/lib-ref.docx
+++ b/doc/refcards/lib-ref.docx
@@ -66,7 +66,7 @@
           <w:tab w:val="left" w:pos="4110" w:leader="none"/>
         </w:tabs>
         <w:suppressAutoHyphens w:val="true"/>
-        <w:overflowPunct w:val="false"/>
+        <w:overflowPunct w:val="true"/>
         <w:bidi w:val="0"/>
         <w:spacing w:before="0" w:after="0"/>
         <w:ind w:hanging="0" w:start="0" w:end="0"/>
@@ -326,7 +326,7 @@
           <w:sz w:val="16"/>
           <w:szCs w:val="16"/>
         </w:rPr>
-        <w:t>8</w:t>
+        <w:t>9</w:t>
       </w:r>
     </w:p>
     <w:p>
@@ -3717,7 +3717,7 @@
           <w:u w:val="none"/>
           <w:shd w:fill="333333" w:val="clear"/>
         </w:rPr>
-        <w:t xml:space="preserve">Symbol                                     </w:t>
+        <w:t xml:space="preserve">Symbol                                      </w:t>
       </w:r>
       <w:r>
         <w:rPr>
@@ -11094,7 +11094,7 @@
           <w:tab w:val="left" w:pos="4110" w:leader="none"/>
         </w:tabs>
         <w:suppressAutoHyphens w:val="true"/>
-        <w:overflowPunct w:val="false"/>
+        <w:overflowPunct w:val="true"/>
         <w:bidi w:val="0"/>
         <w:spacing w:before="0" w:after="0"/>
         <w:ind w:hanging="0" w:start="0" w:end="0"/>
@@ -11545,7 +11545,7 @@
           <w:tab w:val="left" w:pos="4110" w:leader="none"/>
         </w:tabs>
         <w:suppressAutoHyphens w:val="true"/>
-        <w:overflowPunct w:val="false"/>
+        <w:overflowPunct w:val="true"/>
         <w:bidi w:val="0"/>
         <w:spacing w:before="0" w:after="0"/>
         <w:ind w:hanging="0" w:start="0" w:end="0"/>
@@ -16879,7 +16879,6 @@
       <w:pPr>
         <w:pStyle w:val="Normal"/>
         <w:rPr>
-          <w:rFonts w:ascii="Andale Mono" w:hAnsi="Andale Mono"/>
           <w:b w:val="false"/>
           <w:bCs w:val="false"/>
         </w:rPr>
@@ -16894,64 +16893,52 @@
           <w:sz w:val="12"/>
           <w:szCs w:val="12"/>
         </w:rPr>
-        <w:t>[</w:t>
-      </w:r>
-      <w:r>
-        <w:rPr>
-          <w:rFonts w:ascii="Andale Mono" w:hAnsi="Andale Mono"/>
-          <w:b/>
-          <w:bCs/>
+        <w:t>[dependencies]</w:t>
+      </w:r>
+    </w:p>
+    <w:p>
+      <w:pPr>
+        <w:pStyle w:val="Normal"/>
+        <w:rPr>
+          <w:b w:val="false"/>
+          <w:bCs w:val="false"/>
+        </w:rPr>
+      </w:pPr>
+      <w:r>
+        <w:rPr>
+          <w:rFonts w:ascii="Andale Mono" w:hAnsi="Andale Mono"/>
+          <w:b w:val="false"/>
+          <w:bCs w:val="false"/>
           <w:i/>
           <w:iCs/>
           <w:sz w:val="12"/>
           <w:szCs w:val="12"/>
         </w:rPr>
-        <w:t>dependencies]</w:t>
-      </w:r>
-    </w:p>
-    <w:p>
-      <w:pPr>
-        <w:pStyle w:val="Normal"/>
-        <w:rPr>
-          <w:b/>
-          <w:bCs/>
-        </w:rPr>
-      </w:pPr>
-      <w:r>
-        <w:rPr>
-          <w:rFonts w:ascii="Andale Mono" w:hAnsi="Andale Mono"/>
-          <w:b/>
-          <w:bCs/>
+        <w:t>mu = {</w:t>
+      </w:r>
+    </w:p>
+    <w:p>
+      <w:pPr>
+        <w:pStyle w:val="Normal"/>
+        <w:rPr/>
+      </w:pPr>
+      <w:r>
+        <w:rPr>
+          <w:rFonts w:ascii="Andale Mono" w:hAnsi="Andale Mono"/>
+          <w:b w:val="false"/>
+          <w:bCs w:val="false"/>
           <w:i/>
           <w:iCs/>
           <w:sz w:val="12"/>
           <w:szCs w:val="12"/>
         </w:rPr>
-        <w:t>mu = {</w:t>
-      </w:r>
-    </w:p>
-    <w:p>
-      <w:pPr>
-        <w:pStyle w:val="Normal"/>
-        <w:rPr/>
-      </w:pPr>
-      <w:r>
-        <w:rPr>
-          <w:rFonts w:ascii="Andale Mono" w:hAnsi="Andale Mono"/>
-          <w:b/>
-          <w:bCs/>
-          <w:i/>
-          <w:iCs/>
-          <w:sz w:val="12"/>
-          <w:szCs w:val="12"/>
-        </w:rPr>
         <w:t xml:space="preserve">   </w:t>
       </w:r>
       <w:r>
         <w:rPr>
           <w:rFonts w:ascii="Andale Mono" w:hAnsi="Andale Mono"/>
-          <w:b/>
-          <w:bCs/>
+          <w:b w:val="false"/>
+          <w:bCs w:val="false"/>
           <w:i/>
           <w:iCs/>
           <w:sz w:val="12"/>
@@ -16964,8 +16951,8 @@
           <w:rPr>
             <w:rStyle w:val="Hyperlink"/>
             <w:rFonts w:ascii="Andale Mono" w:hAnsi="Andale Mono"/>
-            <w:b/>
-            <w:bCs/>
+            <w:b w:val="false"/>
+            <w:bCs w:val="false"/>
             <w:i/>
             <w:iCs/>
             <w:sz w:val="12"/>
@@ -16977,8 +16964,8 @@
       <w:r>
         <w:rPr>
           <w:rFonts w:ascii="Andale Mono" w:hAnsi="Andale Mono"/>
-          <w:b/>
-          <w:bCs/>
+          <w:b w:val="false"/>
+          <w:bCs w:val="false"/>
           <w:i/>
           <w:iCs/>
           <w:sz w:val="12"/>
@@ -16991,15 +16978,15 @@
       <w:pPr>
         <w:pStyle w:val="Normal"/>
         <w:rPr>
-          <w:b/>
-          <w:bCs/>
-        </w:rPr>
-      </w:pPr>
-      <w:r>
-        <w:rPr>
-          <w:rFonts w:ascii="Andale Mono" w:hAnsi="Andale Mono"/>
-          <w:b/>
-          <w:bCs/>
+          <w:b w:val="false"/>
+          <w:bCs w:val="false"/>
+        </w:rPr>
+      </w:pPr>
+      <w:r>
+        <w:rPr>
+          <w:rFonts w:ascii="Andale Mono" w:hAnsi="Andale Mono"/>
+          <w:b w:val="false"/>
+          <w:bCs w:val="false"/>
           <w:i/>
           <w:iCs/>
           <w:sz w:val="12"/>
@@ -17010,8 +16997,8 @@
       <w:r>
         <w:rPr>
           <w:rFonts w:ascii="Andale Mono" w:hAnsi="Andale Mono"/>
-          <w:b/>
-          <w:bCs/>
+          <w:b w:val="false"/>
+          <w:bCs w:val="false"/>
           <w:i/>
           <w:iCs/>
           <w:sz w:val="12"/>
@@ -17024,15 +17011,15 @@
       <w:pPr>
         <w:pStyle w:val="Normal"/>
         <w:rPr>
-          <w:b/>
-          <w:bCs/>
-        </w:rPr>
-      </w:pPr>
-      <w:r>
-        <w:rPr>
-          <w:rFonts w:ascii="Andale Mono" w:hAnsi="Andale Mono"/>
-          <w:b/>
-          <w:bCs/>
+          <w:b w:val="false"/>
+          <w:bCs w:val="false"/>
+        </w:rPr>
+      </w:pPr>
+      <w:r>
+        <w:rPr>
+          <w:rFonts w:ascii="Andale Mono" w:hAnsi="Andale Mono"/>
+          <w:b w:val="false"/>
+          <w:bCs w:val="false"/>
           <w:i/>
           <w:iCs/>
           <w:sz w:val="12"/>
@@ -17046,8 +17033,8 @@
         <w:pStyle w:val="Normal"/>
         <w:rPr>
           <w:rFonts w:ascii="Andale Mono" w:hAnsi="Andale Mono"/>
-          <w:b/>
-          <w:bCs/>
+          <w:b w:val="false"/>
+          <w:bCs w:val="false"/>
           <w:i/>
           <w:i/>
           <w:iCs/>
@@ -17058,8 +17045,8 @@
       <w:r>
         <w:rPr>
           <w:rFonts w:ascii="Andale Mono" w:hAnsi="Andale Mono"/>
-          <w:b/>
-          <w:bCs/>
+          <w:b w:val="false"/>
+          <w:bCs w:val="false"/>
           <w:i/>
           <w:iCs/>
           <w:sz w:val="12"/>
@@ -17071,15 +17058,15 @@
       <w:pPr>
         <w:pStyle w:val="Normal"/>
         <w:rPr>
-          <w:b/>
-          <w:bCs/>
-        </w:rPr>
-      </w:pPr>
-      <w:r>
-        <w:rPr>
-          <w:rFonts w:ascii="Andale Mono" w:hAnsi="Andale Mono"/>
-          <w:b/>
-          <w:bCs/>
+          <w:b w:val="false"/>
+          <w:bCs w:val="false"/>
+        </w:rPr>
+      </w:pPr>
+      <w:r>
+        <w:rPr>
+          <w:rFonts w:ascii="Andale Mono" w:hAnsi="Andale Mono"/>
+          <w:b w:val="false"/>
+          <w:bCs w:val="false"/>
           <w:i w:val="false"/>
           <w:iCs w:val="false"/>
           <w:sz w:val="12"/>
@@ -17092,15 +17079,15 @@
       <w:pPr>
         <w:pStyle w:val="Normal"/>
         <w:rPr>
-          <w:b/>
-          <w:bCs/>
-        </w:rPr>
-      </w:pPr>
-      <w:r>
-        <w:rPr>
-          <w:rFonts w:ascii="Andale Mono" w:hAnsi="Andale Mono"/>
-          <w:b/>
-          <w:bCs/>
+          <w:b w:val="false"/>
+          <w:bCs w:val="false"/>
+        </w:rPr>
+      </w:pPr>
+      <w:r>
+        <w:rPr>
+          <w:rFonts w:ascii="Andale Mono" w:hAnsi="Andale Mono"/>
+          <w:b w:val="false"/>
+          <w:bCs w:val="false"/>
           <w:i/>
           <w:iCs/>
           <w:sz w:val="12"/>
@@ -17113,15 +17100,15 @@
       <w:pPr>
         <w:pStyle w:val="Normal"/>
         <w:rPr>
-          <w:b/>
-          <w:bCs/>
-        </w:rPr>
-      </w:pPr>
-      <w:r>
-        <w:rPr>
-          <w:rFonts w:ascii="Andale Mono" w:hAnsi="Andale Mono"/>
-          <w:b/>
-          <w:bCs/>
+          <w:b w:val="false"/>
+          <w:bCs w:val="false"/>
+        </w:rPr>
+      </w:pPr>
+      <w:r>
+        <w:rPr>
+          <w:rFonts w:ascii="Andale Mono" w:hAnsi="Andale Mono"/>
+          <w:b w:val="false"/>
+          <w:bCs w:val="false"/>
           <w:i/>
           <w:iCs/>
           <w:sz w:val="12"/>
@@ -17132,8 +17119,8 @@
       <w:r>
         <w:rPr>
           <w:rFonts w:ascii="Andale Mono" w:hAnsi="Andale Mono"/>
-          <w:b/>
-          <w:bCs/>
+          <w:b w:val="false"/>
+          <w:bCs w:val="false"/>
           <w:i/>
           <w:iCs/>
           <w:sz w:val="12"/>
@@ -17147,8 +17134,8 @@
         <w:pStyle w:val="Normal"/>
         <w:rPr>
           <w:rFonts w:ascii="Andale Mono" w:hAnsi="Andale Mono"/>
-          <w:b/>
-          <w:bCs/>
+          <w:b w:val="false"/>
+          <w:bCs w:val="false"/>
           <w:i/>
           <w:i/>
           <w:iCs/>
@@ -17159,8 +17146,8 @@
       <w:r>
         <w:rPr>
           <w:rFonts w:ascii="Andale Mono" w:hAnsi="Andale Mono"/>
-          <w:b/>
-          <w:bCs/>
+          <w:b w:val="false"/>
+          <w:bCs w:val="false"/>
           <w:i/>
           <w:iCs/>
           <w:sz w:val="12"/>
@@ -17172,15 +17159,15 @@
       <w:pPr>
         <w:pStyle w:val="Normal"/>
         <w:rPr>
-          <w:b/>
-          <w:bCs/>
-        </w:rPr>
-      </w:pPr>
-      <w:r>
-        <w:rPr>
-          <w:rFonts w:ascii="Andale Mono" w:hAnsi="Andale Mono"/>
-          <w:b/>
-          <w:bCs/>
+          <w:b w:val="false"/>
+          <w:bCs w:val="false"/>
+        </w:rPr>
+      </w:pPr>
+      <w:r>
+        <w:rPr>
+          <w:rFonts w:ascii="Andale Mono" w:hAnsi="Andale Mono"/>
+          <w:b w:val="false"/>
+          <w:bCs w:val="false"/>
           <w:i/>
           <w:iCs/>
           <w:sz w:val="12"/>
@@ -17193,15 +17180,15 @@
       <w:pPr>
         <w:pStyle w:val="Normal"/>
         <w:rPr>
-          <w:b/>
-          <w:bCs/>
-        </w:rPr>
-      </w:pPr>
-      <w:r>
-        <w:rPr>
-          <w:rFonts w:ascii="Andale Mono" w:hAnsi="Andale Mono"/>
-          <w:b/>
-          <w:bCs/>
+          <w:b w:val="false"/>
+          <w:bCs w:val="false"/>
+        </w:rPr>
+      </w:pPr>
+      <w:r>
+        <w:rPr>
+          <w:rFonts w:ascii="Andale Mono" w:hAnsi="Andale Mono"/>
+          <w:b w:val="false"/>
+          <w:bCs w:val="false"/>
           <w:i/>
           <w:iCs/>
           <w:sz w:val="12"/>
@@ -17215,8 +17202,8 @@
         <w:pStyle w:val="Normal"/>
         <w:rPr>
           <w:rFonts w:ascii="Andale Mono" w:hAnsi="Andale Mono"/>
-          <w:b/>
-          <w:bCs/>
+          <w:b w:val="false"/>
+          <w:bCs w:val="false"/>
           <w:sz w:val="12"/>
           <w:szCs w:val="12"/>
         </w:rPr>
@@ -17224,8 +17211,8 @@
       <w:r>
         <w:rPr>
           <w:rFonts w:ascii="Andale Mono" w:hAnsi="Andale Mono"/>
-          <w:b/>
-          <w:bCs/>
+          <w:b w:val="false"/>
+          <w:bCs w:val="false"/>
           <w:sz w:val="12"/>
           <w:szCs w:val="12"/>
         </w:rPr>
@@ -17235,15 +17222,15 @@
       <w:pPr>
         <w:pStyle w:val="Normal"/>
         <w:rPr>
-          <w:b/>
-          <w:bCs/>
-        </w:rPr>
-      </w:pPr>
-      <w:r>
-        <w:rPr>
-          <w:rFonts w:ascii="Andale Mono" w:hAnsi="Andale Mono"/>
-          <w:b/>
-          <w:bCs/>
+          <w:b w:val="false"/>
+          <w:bCs w:val="false"/>
+        </w:rPr>
+      </w:pPr>
+      <w:r>
+        <w:rPr>
+          <w:rFonts w:ascii="Andale Mono" w:hAnsi="Andale Mono"/>
+          <w:b w:val="false"/>
+          <w:bCs w:val="false"/>
           <w:i w:val="false"/>
           <w:iCs w:val="false"/>
           <w:sz w:val="12"/>
@@ -17256,15 +17243,15 @@
       <w:pPr>
         <w:pStyle w:val="Normal"/>
         <w:rPr>
-          <w:b/>
-          <w:bCs/>
-        </w:rPr>
-      </w:pPr>
-      <w:r>
-        <w:rPr>
-          <w:rFonts w:ascii="Andale Mono" w:hAnsi="Andale Mono"/>
-          <w:b/>
-          <w:bCs/>
+          <w:b w:val="false"/>
+          <w:bCs w:val="false"/>
+        </w:rPr>
+      </w:pPr>
+      <w:r>
+        <w:rPr>
+          <w:rFonts w:ascii="Andale Mono" w:hAnsi="Andale Mono"/>
+          <w:b w:val="false"/>
+          <w:bCs w:val="false"/>
           <w:i w:val="false"/>
           <w:iCs w:val="false"/>
           <w:sz w:val="12"/>
@@ -17275,8 +17262,8 @@
       <w:r>
         <w:rPr>
           <w:rFonts w:ascii="Andale Mono" w:hAnsi="Andale Mono"/>
-          <w:b/>
-          <w:bCs/>
+          <w:b w:val="false"/>
+          <w:bCs w:val="false"/>
           <w:i w:val="false"/>
           <w:iCs w:val="false"/>
           <w:sz w:val="12"/>
@@ -17289,15 +17276,15 @@
       <w:pPr>
         <w:pStyle w:val="Normal"/>
         <w:rPr>
-          <w:b/>
-          <w:bCs/>
-        </w:rPr>
-      </w:pPr>
-      <w:r>
-        <w:rPr>
-          <w:rFonts w:ascii="Andale Mono" w:hAnsi="Andale Mono"/>
-          <w:b/>
-          <w:bCs/>
+          <w:b w:val="false"/>
+          <w:bCs w:val="false"/>
+        </w:rPr>
+      </w:pPr>
+      <w:r>
+        <w:rPr>
+          <w:rFonts w:ascii="Andale Mono" w:hAnsi="Andale Mono"/>
+          <w:b w:val="false"/>
+          <w:bCs w:val="false"/>
           <w:i w:val="false"/>
           <w:iCs w:val="false"/>
           <w:sz w:val="12"/>
@@ -17308,8 +17295,8 @@
       <w:r>
         <w:rPr>
           <w:rFonts w:ascii="Andale Mono" w:hAnsi="Andale Mono"/>
-          <w:b/>
-          <w:bCs/>
+          <w:b w:val="false"/>
+          <w:bCs w:val="false"/>
           <w:i w:val="false"/>
           <w:iCs w:val="false"/>
           <w:sz w:val="12"/>
@@ -17322,15 +17309,15 @@
       <w:pPr>
         <w:pStyle w:val="Normal"/>
         <w:rPr>
-          <w:b/>
-          <w:bCs/>
-        </w:rPr>
-      </w:pPr>
-      <w:r>
-        <w:rPr>
-          <w:rFonts w:ascii="Andale Mono" w:hAnsi="Andale Mono"/>
-          <w:b/>
-          <w:bCs/>
+          <w:b w:val="false"/>
+          <w:bCs w:val="false"/>
+        </w:rPr>
+      </w:pPr>
+      <w:r>
+        <w:rPr>
+          <w:rFonts w:ascii="Andale Mono" w:hAnsi="Andale Mono"/>
+          <w:b w:val="false"/>
+          <w:bCs w:val="false"/>
           <w:i w:val="false"/>
           <w:iCs w:val="false"/>
           <w:sz w:val="12"/>
@@ -17341,8 +17328,8 @@
       <w:r>
         <w:rPr>
           <w:rFonts w:ascii="Andale Mono" w:hAnsi="Andale Mono"/>
-          <w:b/>
-          <w:bCs/>
+          <w:b w:val="false"/>
+          <w:bCs w:val="false"/>
           <w:i w:val="false"/>
           <w:iCs w:val="false"/>
           <w:sz w:val="12"/>
@@ -17355,15 +17342,15 @@
       <w:pPr>
         <w:pStyle w:val="Normal"/>
         <w:rPr>
-          <w:b/>
-          <w:bCs/>
-        </w:rPr>
-      </w:pPr>
-      <w:r>
-        <w:rPr>
-          <w:rFonts w:ascii="Andale Mono" w:hAnsi="Andale Mono"/>
-          <w:b/>
-          <w:bCs/>
+          <w:b w:val="false"/>
+          <w:bCs w:val="false"/>
+        </w:rPr>
+      </w:pPr>
+      <w:r>
+        <w:rPr>
+          <w:rFonts w:ascii="Andale Mono" w:hAnsi="Andale Mono"/>
+          <w:b w:val="false"/>
+          <w:bCs w:val="false"/>
           <w:i w:val="false"/>
           <w:iCs w:val="false"/>
           <w:sz w:val="12"/>
@@ -17374,8 +17361,8 @@
       <w:r>
         <w:rPr>
           <w:rFonts w:ascii="Andale Mono" w:hAnsi="Andale Mono"/>
-          <w:b/>
-          <w:bCs/>
+          <w:b w:val="false"/>
+          <w:bCs w:val="false"/>
           <w:i w:val="false"/>
           <w:iCs w:val="false"/>
           <w:sz w:val="12"/>
@@ -17388,15 +17375,15 @@
       <w:pPr>
         <w:pStyle w:val="Normal"/>
         <w:rPr>
-          <w:b/>
-          <w:bCs/>
-        </w:rPr>
-      </w:pPr>
-      <w:r>
-        <w:rPr>
-          <w:rFonts w:ascii="Andale Mono" w:hAnsi="Andale Mono"/>
-          <w:b/>
-          <w:bCs/>
+          <w:b w:val="false"/>
+          <w:bCs w:val="false"/>
+        </w:rPr>
+      </w:pPr>
+      <w:r>
+        <w:rPr>
+          <w:rFonts w:ascii="Andale Mono" w:hAnsi="Andale Mono"/>
+          <w:b w:val="false"/>
+          <w:bCs w:val="false"/>
           <w:i w:val="false"/>
           <w:iCs w:val="false"/>
           <w:sz w:val="12"/>
@@ -17407,8 +17394,8 @@
       <w:r>
         <w:rPr>
           <w:rFonts w:ascii="Andale Mono" w:hAnsi="Andale Mono"/>
-          <w:b/>
-          <w:bCs/>
+          <w:b w:val="false"/>
+          <w:bCs w:val="false"/>
           <w:i w:val="false"/>
           <w:iCs w:val="false"/>
           <w:sz w:val="12"/>
@@ -17421,15 +17408,15 @@
       <w:pPr>
         <w:pStyle w:val="Normal"/>
         <w:rPr>
-          <w:b/>
-          <w:bCs/>
-        </w:rPr>
-      </w:pPr>
-      <w:r>
-        <w:rPr>
-          <w:rFonts w:ascii="Andale Mono" w:hAnsi="Andale Mono"/>
-          <w:b/>
-          <w:bCs/>
+          <w:b w:val="false"/>
+          <w:bCs w:val="false"/>
+        </w:rPr>
+      </w:pPr>
+      <w:r>
+        <w:rPr>
+          <w:rFonts w:ascii="Andale Mono" w:hAnsi="Andale Mono"/>
+          <w:b w:val="false"/>
+          <w:bCs w:val="false"/>
           <w:i w:val="false"/>
           <w:iCs w:val="false"/>
           <w:sz w:val="12"/>
@@ -17440,8 +17427,8 @@
       <w:r>
         <w:rPr>
           <w:rFonts w:ascii="Andale Mono" w:hAnsi="Andale Mono"/>
-          <w:b/>
-          <w:bCs/>
+          <w:b w:val="false"/>
+          <w:bCs w:val="false"/>
           <w:i w:val="false"/>
           <w:iCs w:val="false"/>
           <w:sz w:val="12"/>
@@ -17454,15 +17441,15 @@
       <w:pPr>
         <w:pStyle w:val="Normal"/>
         <w:rPr>
-          <w:b/>
-          <w:bCs/>
-        </w:rPr>
-      </w:pPr>
-      <w:r>
-        <w:rPr>
-          <w:rFonts w:ascii="Andale Mono" w:hAnsi="Andale Mono"/>
-          <w:b/>
-          <w:bCs/>
+          <w:b w:val="false"/>
+          <w:bCs w:val="false"/>
+        </w:rPr>
+      </w:pPr>
+      <w:r>
+        <w:rPr>
+          <w:rFonts w:ascii="Andale Mono" w:hAnsi="Andale Mono"/>
+          <w:b w:val="false"/>
+          <w:bCs w:val="false"/>
           <w:i w:val="false"/>
           <w:iCs w:val="false"/>
           <w:sz w:val="12"/>
@@ -17473,8 +17460,8 @@
       <w:r>
         <w:rPr>
           <w:rFonts w:ascii="Andale Mono" w:hAnsi="Andale Mono"/>
-          <w:b/>
-          <w:bCs/>
+          <w:b w:val="false"/>
+          <w:bCs w:val="false"/>
           <w:i w:val="false"/>
           <w:iCs w:val="false"/>
           <w:sz w:val="12"/>
@@ -17487,15 +17474,15 @@
       <w:pPr>
         <w:pStyle w:val="Normal"/>
         <w:rPr>
-          <w:b/>
-          <w:bCs/>
-        </w:rPr>
-      </w:pPr>
-      <w:r>
-        <w:rPr>
-          <w:rFonts w:ascii="Andale Mono" w:hAnsi="Andale Mono"/>
-          <w:b/>
-          <w:bCs/>
+          <w:b w:val="false"/>
+          <w:bCs w:val="false"/>
+        </w:rPr>
+      </w:pPr>
+      <w:r>
+        <w:rPr>
+          <w:rFonts w:ascii="Andale Mono" w:hAnsi="Andale Mono"/>
+          <w:b w:val="false"/>
+          <w:bCs w:val="false"/>
           <w:i w:val="false"/>
           <w:iCs w:val="false"/>
           <w:sz w:val="12"/>
@@ -17506,8 +17493,8 @@
       <w:r>
         <w:rPr>
           <w:rFonts w:ascii="Andale Mono" w:hAnsi="Andale Mono"/>
-          <w:b/>
-          <w:bCs/>
+          <w:b w:val="false"/>
+          <w:bCs w:val="false"/>
           <w:i w:val="false"/>
           <w:iCs w:val="false"/>
           <w:sz w:val="12"/>
@@ -17520,15 +17507,15 @@
       <w:pPr>
         <w:pStyle w:val="Normal"/>
         <w:rPr>
-          <w:b/>
-          <w:bCs/>
-        </w:rPr>
-      </w:pPr>
-      <w:r>
-        <w:rPr>
-          <w:rFonts w:ascii="Andale Mono" w:hAnsi="Andale Mono"/>
-          <w:b/>
-          <w:bCs/>
+          <w:b w:val="false"/>
+          <w:bCs w:val="false"/>
+        </w:rPr>
+      </w:pPr>
+      <w:r>
+        <w:rPr>
+          <w:rFonts w:ascii="Andale Mono" w:hAnsi="Andale Mono"/>
+          <w:b w:val="false"/>
+          <w:bCs w:val="false"/>
           <w:i w:val="false"/>
           <w:iCs w:val="false"/>
           <w:sz w:val="12"/>
@@ -17539,8 +17526,8 @@
       <w:r>
         <w:rPr>
           <w:rFonts w:ascii="Andale Mono" w:hAnsi="Andale Mono"/>
-          <w:b/>
-          <w:bCs/>
+          <w:b w:val="false"/>
+          <w:bCs w:val="false"/>
           <w:i w:val="false"/>
           <w:iCs w:val="false"/>
           <w:sz w:val="12"/>
@@ -17553,15 +17540,15 @@
       <w:pPr>
         <w:pStyle w:val="Normal"/>
         <w:rPr>
-          <w:b/>
-          <w:bCs/>
-        </w:rPr>
-      </w:pPr>
-      <w:r>
-        <w:rPr>
-          <w:rFonts w:ascii="Andale Mono" w:hAnsi="Andale Mono"/>
-          <w:b/>
-          <w:bCs/>
+          <w:b w:val="false"/>
+          <w:bCs w:val="false"/>
+        </w:rPr>
+      </w:pPr>
+      <w:r>
+        <w:rPr>
+          <w:rFonts w:ascii="Andale Mono" w:hAnsi="Andale Mono"/>
+          <w:b w:val="false"/>
+          <w:bCs w:val="false"/>
           <w:i w:val="false"/>
           <w:iCs w:val="false"/>
           <w:sz w:val="12"/>
@@ -17572,8 +17559,8 @@
       <w:r>
         <w:rPr>
           <w:rFonts w:ascii="Andale Mono" w:hAnsi="Andale Mono"/>
-          <w:b/>
-          <w:bCs/>
+          <w:b w:val="false"/>
+          <w:bCs w:val="false"/>
           <w:i w:val="false"/>
           <w:iCs w:val="false"/>
           <w:sz w:val="12"/>
@@ -17586,15 +17573,15 @@
       <w:pPr>
         <w:pStyle w:val="Normal"/>
         <w:rPr>
-          <w:b/>
-          <w:bCs/>
-        </w:rPr>
-      </w:pPr>
-      <w:r>
-        <w:rPr>
-          <w:rFonts w:ascii="Andale Mono" w:hAnsi="Andale Mono"/>
-          <w:b/>
-          <w:bCs/>
+          <w:b w:val="false"/>
+          <w:bCs w:val="false"/>
+        </w:rPr>
+      </w:pPr>
+      <w:r>
+        <w:rPr>
+          <w:rFonts w:ascii="Andale Mono" w:hAnsi="Andale Mono"/>
+          <w:b w:val="false"/>
+          <w:bCs w:val="false"/>
           <w:i w:val="false"/>
           <w:iCs w:val="false"/>
           <w:sz w:val="12"/>
@@ -17605,8 +17592,8 @@
       <w:r>
         <w:rPr>
           <w:rFonts w:ascii="Andale Mono" w:hAnsi="Andale Mono"/>
-          <w:b/>
-          <w:bCs/>
+          <w:b w:val="false"/>
+          <w:bCs w:val="false"/>
           <w:i w:val="false"/>
           <w:iCs w:val="false"/>
           <w:sz w:val="12"/>
@@ -17619,15 +17606,15 @@
       <w:pPr>
         <w:pStyle w:val="Normal"/>
         <w:rPr>
-          <w:b/>
-          <w:bCs/>
-        </w:rPr>
-      </w:pPr>
-      <w:r>
-        <w:rPr>
-          <w:rFonts w:ascii="Andale Mono" w:hAnsi="Andale Mono"/>
-          <w:b/>
-          <w:bCs/>
+          <w:b w:val="false"/>
+          <w:bCs w:val="false"/>
+        </w:rPr>
+      </w:pPr>
+      <w:r>
+        <w:rPr>
+          <w:rFonts w:ascii="Andale Mono" w:hAnsi="Andale Mono"/>
+          <w:b w:val="false"/>
+          <w:bCs w:val="false"/>
           <w:i w:val="false"/>
           <w:iCs w:val="false"/>
           <w:sz w:val="12"/>
@@ -17638,8 +17625,8 @@
       <w:r>
         <w:rPr>
           <w:rFonts w:ascii="Andale Mono" w:hAnsi="Andale Mono"/>
-          <w:b/>
-          <w:bCs/>
+          <w:b w:val="false"/>
+          <w:bCs w:val="false"/>
           <w:i w:val="false"/>
           <w:iCs w:val="false"/>
           <w:sz w:val="12"/>
@@ -17652,15 +17639,15 @@
       <w:pPr>
         <w:pStyle w:val="Normal"/>
         <w:rPr>
-          <w:b/>
-          <w:bCs/>
-        </w:rPr>
-      </w:pPr>
-      <w:r>
-        <w:rPr>
-          <w:rFonts w:ascii="Andale Mono" w:hAnsi="Andale Mono"/>
-          <w:b/>
-          <w:bCs/>
+          <w:b w:val="false"/>
+          <w:bCs w:val="false"/>
+        </w:rPr>
+      </w:pPr>
+      <w:r>
+        <w:rPr>
+          <w:rFonts w:ascii="Andale Mono" w:hAnsi="Andale Mono"/>
+          <w:b w:val="false"/>
+          <w:bCs w:val="false"/>
           <w:i w:val="false"/>
           <w:iCs w:val="false"/>
           <w:sz w:val="12"/>
@@ -17671,8 +17658,8 @@
       <w:r>
         <w:rPr>
           <w:rFonts w:ascii="Andale Mono" w:hAnsi="Andale Mono"/>
-          <w:b/>
-          <w:bCs/>
+          <w:b w:val="false"/>
+          <w:bCs w:val="false"/>
           <w:i w:val="false"/>
           <w:iCs w:val="false"/>
           <w:sz w:val="12"/>
@@ -17685,15 +17672,15 @@
       <w:pPr>
         <w:pStyle w:val="Normal"/>
         <w:rPr>
-          <w:b/>
-          <w:bCs/>
-        </w:rPr>
-      </w:pPr>
-      <w:r>
-        <w:rPr>
-          <w:rFonts w:ascii="Andale Mono" w:hAnsi="Andale Mono"/>
-          <w:b/>
-          <w:bCs/>
+          <w:b w:val="false"/>
+          <w:bCs w:val="false"/>
+        </w:rPr>
+      </w:pPr>
+      <w:r>
+        <w:rPr>
+          <w:rFonts w:ascii="Andale Mono" w:hAnsi="Andale Mono"/>
+          <w:b w:val="false"/>
+          <w:bCs w:val="false"/>
           <w:i w:val="false"/>
           <w:iCs w:val="false"/>
           <w:sz w:val="12"/>
@@ -17704,8 +17691,8 @@
       <w:r>
         <w:rPr>
           <w:rFonts w:ascii="Andale Mono" w:hAnsi="Andale Mono"/>
-          <w:b/>
-          <w:bCs/>
+          <w:b w:val="false"/>
+          <w:bCs w:val="false"/>
           <w:i w:val="false"/>
           <w:iCs w:val="false"/>
           <w:sz w:val="12"/>
@@ -17718,15 +17705,15 @@
       <w:pPr>
         <w:pStyle w:val="Normal"/>
         <w:rPr>
-          <w:b/>
-          <w:bCs/>
-        </w:rPr>
-      </w:pPr>
-      <w:r>
-        <w:rPr>
-          <w:rFonts w:ascii="Andale Mono" w:hAnsi="Andale Mono"/>
-          <w:b/>
-          <w:bCs/>
+          <w:b w:val="false"/>
+          <w:bCs w:val="false"/>
+        </w:rPr>
+      </w:pPr>
+      <w:r>
+        <w:rPr>
+          <w:rFonts w:ascii="Andale Mono" w:hAnsi="Andale Mono"/>
+          <w:b w:val="false"/>
+          <w:bCs w:val="false"/>
           <w:i w:val="false"/>
           <w:iCs w:val="false"/>
           <w:sz w:val="12"/>
@@ -17737,8 +17724,8 @@
       <w:r>
         <w:rPr>
           <w:rFonts w:ascii="Andale Mono" w:hAnsi="Andale Mono"/>
-          <w:b/>
-          <w:bCs/>
+          <w:b w:val="false"/>
+          <w:bCs w:val="false"/>
           <w:i w:val="false"/>
           <w:iCs w:val="false"/>
           <w:sz w:val="12"/>
@@ -17751,15 +17738,15 @@
       <w:pPr>
         <w:pStyle w:val="Normal"/>
         <w:rPr>
-          <w:b/>
-          <w:bCs/>
-        </w:rPr>
-      </w:pPr>
-      <w:r>
-        <w:rPr>
-          <w:rFonts w:ascii="Andale Mono" w:hAnsi="Andale Mono"/>
-          <w:b/>
-          <w:bCs/>
+          <w:b w:val="false"/>
+          <w:bCs w:val="false"/>
+        </w:rPr>
+      </w:pPr>
+      <w:r>
+        <w:rPr>
+          <w:rFonts w:ascii="Andale Mono" w:hAnsi="Andale Mono"/>
+          <w:b w:val="false"/>
+          <w:bCs w:val="false"/>
           <w:i w:val="false"/>
           <w:iCs w:val="false"/>
           <w:sz w:val="12"/>
@@ -17770,8 +17757,8 @@
       <w:r>
         <w:rPr>
           <w:rFonts w:ascii="Andale Mono" w:hAnsi="Andale Mono"/>
-          <w:b/>
-          <w:bCs/>
+          <w:b w:val="false"/>
+          <w:bCs w:val="false"/>
           <w:i w:val="false"/>
           <w:iCs w:val="false"/>
           <w:sz w:val="12"/>
@@ -17784,15 +17771,15 @@
       <w:pPr>
         <w:pStyle w:val="Normal"/>
         <w:rPr>
-          <w:b/>
-          <w:bCs/>
-        </w:rPr>
-      </w:pPr>
-      <w:r>
-        <w:rPr>
-          <w:rFonts w:ascii="Andale Mono" w:hAnsi="Andale Mono"/>
-          <w:b/>
-          <w:bCs/>
+          <w:b w:val="false"/>
+          <w:bCs w:val="false"/>
+        </w:rPr>
+      </w:pPr>
+      <w:r>
+        <w:rPr>
+          <w:rFonts w:ascii="Andale Mono" w:hAnsi="Andale Mono"/>
+          <w:b w:val="false"/>
+          <w:bCs w:val="false"/>
           <w:i w:val="false"/>
           <w:iCs w:val="false"/>
           <w:sz w:val="12"/>
@@ -17803,8 +17790,8 @@
       <w:r>
         <w:rPr>
           <w:rFonts w:ascii="Andale Mono" w:hAnsi="Andale Mono"/>
-          <w:b/>
-          <w:bCs/>
+          <w:b w:val="false"/>
+          <w:bCs w:val="false"/>
           <w:i w:val="false"/>
           <w:iCs w:val="false"/>
           <w:sz w:val="12"/>
@@ -17817,15 +17804,15 @@
       <w:pPr>
         <w:pStyle w:val="Normal"/>
         <w:rPr>
-          <w:b/>
-          <w:bCs/>
-        </w:rPr>
-      </w:pPr>
-      <w:r>
-        <w:rPr>
-          <w:rFonts w:ascii="Andale Mono" w:hAnsi="Andale Mono"/>
-          <w:b/>
-          <w:bCs/>
+          <w:b w:val="false"/>
+          <w:bCs w:val="false"/>
+        </w:rPr>
+      </w:pPr>
+      <w:r>
+        <w:rPr>
+          <w:rFonts w:ascii="Andale Mono" w:hAnsi="Andale Mono"/>
+          <w:b w:val="false"/>
+          <w:bCs w:val="false"/>
           <w:i w:val="false"/>
           <w:iCs w:val="false"/>
           <w:sz w:val="12"/>
@@ -17836,8 +17823,8 @@
       <w:r>
         <w:rPr>
           <w:rFonts w:ascii="Andale Mono" w:hAnsi="Andale Mono"/>
-          <w:b/>
-          <w:bCs/>
+          <w:b w:val="false"/>
+          <w:bCs w:val="false"/>
           <w:i w:val="false"/>
           <w:iCs w:val="false"/>
           <w:sz w:val="12"/>
@@ -17850,15 +17837,15 @@
       <w:pPr>
         <w:pStyle w:val="Normal"/>
         <w:rPr>
-          <w:b/>
-          <w:bCs/>
-        </w:rPr>
-      </w:pPr>
-      <w:r>
-        <w:rPr>
-          <w:rFonts w:ascii="Andale Mono" w:hAnsi="Andale Mono"/>
-          <w:b/>
-          <w:bCs/>
+          <w:b w:val="false"/>
+          <w:bCs w:val="false"/>
+        </w:rPr>
+      </w:pPr>
+      <w:r>
+        <w:rPr>
+          <w:rFonts w:ascii="Andale Mono" w:hAnsi="Andale Mono"/>
+          <w:b w:val="false"/>
+          <w:bCs w:val="false"/>
           <w:i w:val="false"/>
           <w:iCs w:val="false"/>
           <w:sz w:val="12"/>
@@ -17869,8 +17856,8 @@
       <w:r>
         <w:rPr>
           <w:rFonts w:ascii="Andale Mono" w:hAnsi="Andale Mono"/>
-          <w:b/>
-          <w:bCs/>
+          <w:b w:val="false"/>
+          <w:bCs w:val="false"/>
           <w:i w:val="false"/>
           <w:iCs w:val="false"/>
           <w:sz w:val="12"/>
@@ -17883,15 +17870,15 @@
       <w:pPr>
         <w:pStyle w:val="Normal"/>
         <w:rPr>
-          <w:b/>
-          <w:bCs/>
-        </w:rPr>
-      </w:pPr>
-      <w:r>
-        <w:rPr>
-          <w:rFonts w:ascii="Andale Mono" w:hAnsi="Andale Mono"/>
-          <w:b/>
-          <w:bCs/>
+          <w:b w:val="false"/>
+          <w:bCs w:val="false"/>
+        </w:rPr>
+      </w:pPr>
+      <w:r>
+        <w:rPr>
+          <w:rFonts w:ascii="Andale Mono" w:hAnsi="Andale Mono"/>
+          <w:b w:val="false"/>
+          <w:bCs w:val="false"/>
           <w:i w:val="false"/>
           <w:iCs w:val="false"/>
           <w:sz w:val="12"/>
@@ -17902,8 +17889,8 @@
       <w:r>
         <w:rPr>
           <w:rFonts w:ascii="Andale Mono" w:hAnsi="Andale Mono"/>
-          <w:b/>
-          <w:bCs/>
+          <w:b w:val="false"/>
+          <w:bCs w:val="false"/>
           <w:i w:val="false"/>
           <w:iCs w:val="false"/>
           <w:sz w:val="12"/>
@@ -17923,8 +17910,8 @@
       <w:r>
         <w:rPr>
           <w:rFonts w:ascii="Andale Mono" w:hAnsi="Andale Mono"/>
-          <w:b/>
-          <w:bCs/>
+          <w:b w:val="false"/>
+          <w:bCs w:val="false"/>
           <w:i w:val="false"/>
           <w:iCs w:val="false"/>
           <w:sz w:val="12"/>
@@ -17935,14 +17922,26 @@
       <w:r>
         <w:rPr>
           <w:rFonts w:ascii="Andale Mono" w:hAnsi="Andale Mono"/>
-          <w:b/>
-          <w:bCs/>
+          <w:b w:val="false"/>
+          <w:bCs w:val="false"/>
           <w:i w:val="false"/>
           <w:iCs w:val="false"/>
           <w:sz w:val="12"/>
           <w:szCs w:val="12"/>
         </w:rPr>
-        <w:t>fn write_to_string(&amp;self, exp: Tag, esc: bool) → String</w:t>
+        <w:t>fn write_to_string(&amp;self, exp: Tag, esc: bool) → Strin</w:t>
+      </w:r>
+      <w:r>
+        <w:rPr>
+          <w:rFonts w:ascii="Andale Mono" w:hAnsi="Andale Mono"/>
+          <w:b/>
+          <w:bCs/>
+          <w:i w:val="false"/>
+          <w:iCs w:val="false"/>
+          <w:sz w:val="12"/>
+          <w:szCs w:val="12"/>
+        </w:rPr>
+        <w:t>g</w:t>
       </w:r>
     </w:p>
     <w:p>
@@ -18096,24 +18095,29 @@
     <w:p>
       <w:pPr>
         <w:pStyle w:val="Normal"/>
-        <w:rPr>
-          <w:rFonts w:ascii="Georgia" w:hAnsi="Georgia"/>
-          <w:sz w:val="16"/>
-          <w:szCs w:val="16"/>
-        </w:rPr>
-      </w:pPr>
-      <w:r>
-        <w:rPr>
-          <w:rFonts w:ascii="Georgia" w:hAnsi="Georgia"/>
-          <w:sz w:val="16"/>
-          <w:szCs w:val="16"/>
-        </w:rPr>
-      </w:r>
-    </w:p>
-    <w:p>
-      <w:pPr>
-        <w:pStyle w:val="Normal"/>
-        <w:ind w:hanging="0" w:start="709"/>
+        <w:ind w:hanging="0" w:start="0"/>
+        <w:rPr>
+          <w:rFonts w:ascii="Georgia" w:hAnsi="Georgia"/>
+          <w:b w:val="false"/>
+          <w:bCs w:val="false"/>
+          <w:sz w:val="16"/>
+          <w:szCs w:val="16"/>
+        </w:rPr>
+      </w:pPr>
+      <w:r>
+        <w:rPr>
+          <w:rFonts w:ascii="Georgia" w:hAnsi="Georgia"/>
+          <w:b w:val="false"/>
+          <w:bCs w:val="false"/>
+          <w:sz w:val="16"/>
+          <w:szCs w:val="16"/>
+        </w:rPr>
+      </w:r>
+    </w:p>
+    <w:p>
+      <w:pPr>
+        <w:pStyle w:val="Normal"/>
+        <w:ind w:hanging="0" w:start="0"/>
         <w:rPr>
           <w:b w:val="false"/>
           <w:bCs w:val="false"/>
@@ -18138,8 +18142,8 @@
       <w:r>
         <w:rPr>
           <w:rFonts w:ascii="Andale Mono" w:hAnsi="Andale Mono"/>
-          <w:b/>
-          <w:bCs/>
+          <w:b w:val="false"/>
+          <w:bCs w:val="false"/>
           <w:i w:val="false"/>
           <w:iCs w:val="false"/>
           <w:caps w:val="false"/>
@@ -18156,8 +18160,8 @@
       <w:r>
         <w:rPr>
           <w:rFonts w:ascii="Georgia" w:hAnsi="Georgia"/>
-          <w:b/>
-          <w:bCs/>
+          <w:b w:val="false"/>
+          <w:bCs w:val="false"/>
           <w:i w:val="false"/>
           <w:iCs w:val="false"/>
           <w:caps w:val="false"/>
@@ -18173,17 +18177,17 @@
     <w:p>
       <w:pPr>
         <w:pStyle w:val="Normal"/>
-        <w:ind w:hanging="0" w:start="709"/>
-        <w:rPr>
-          <w:b/>
-          <w:bCs/>
-        </w:rPr>
-      </w:pPr>
-      <w:r>
-        <w:rPr>
-          <w:rFonts w:ascii="Andale Mono" w:hAnsi="Andale Mono"/>
-          <w:b/>
-          <w:bCs/>
+        <w:ind w:hanging="0" w:start="0"/>
+        <w:rPr>
+          <w:b w:val="false"/>
+          <w:bCs w:val="false"/>
+        </w:rPr>
+      </w:pPr>
+      <w:r>
+        <w:rPr>
+          <w:rFonts w:ascii="Andale Mono" w:hAnsi="Andale Mono"/>
+          <w:b w:val="false"/>
+          <w:bCs w:val="false"/>
           <w:i w:val="false"/>
           <w:iCs w:val="false"/>
           <w:caps w:val="false"/>
@@ -18198,8 +18202,8 @@
       <w:r>
         <w:rPr>
           <w:rFonts w:ascii="Andale Mono" w:hAnsi="Andale Mono"/>
-          <w:b/>
-          <w:bCs/>
+          <w:b w:val="false"/>
+          <w:bCs w:val="false"/>
           <w:i w:val="false"/>
           <w:iCs w:val="false"/>
           <w:caps w:val="false"/>
@@ -18215,8 +18219,8 @@
       <w:r>
         <w:rPr>
           <w:rFonts w:ascii="Georgia" w:hAnsi="Georgia"/>
-          <w:b/>
-          <w:bCs/>
+          <w:b w:val="false"/>
+          <w:bCs w:val="false"/>
           <w:i w:val="false"/>
           <w:iCs w:val="false"/>
           <w:caps w:val="false"/>
@@ -18232,39 +18236,39 @@
     <w:p>
       <w:pPr>
         <w:pStyle w:val="Normal"/>
-        <w:ind w:hanging="0" w:start="709"/>
-        <w:rPr>
-          <w:rFonts w:ascii="Georgia" w:hAnsi="Georgia"/>
-          <w:b/>
-          <w:bCs/>
-          <w:sz w:val="16"/>
-          <w:szCs w:val="16"/>
-        </w:rPr>
-      </w:pPr>
-      <w:r>
-        <w:rPr>
-          <w:rFonts w:ascii="Georgia" w:hAnsi="Georgia"/>
-          <w:b/>
-          <w:bCs/>
-          <w:sz w:val="16"/>
-          <w:szCs w:val="16"/>
-        </w:rPr>
-      </w:r>
-    </w:p>
-    <w:p>
-      <w:pPr>
-        <w:pStyle w:val="Normal"/>
-        <w:ind w:hanging="0" w:start="709"/>
-        <w:rPr>
-          <w:b/>
-          <w:bCs/>
-        </w:rPr>
-      </w:pPr>
-      <w:r>
-        <w:rPr>
-          <w:rFonts w:ascii="Andale Mono" w:hAnsi="Andale Mono"/>
-          <w:b/>
-          <w:bCs/>
+        <w:ind w:hanging="0" w:start="0"/>
+        <w:rPr>
+          <w:rFonts w:ascii="Georgia" w:hAnsi="Georgia"/>
+          <w:b w:val="false"/>
+          <w:bCs w:val="false"/>
+          <w:sz w:val="16"/>
+          <w:szCs w:val="16"/>
+        </w:rPr>
+      </w:pPr>
+      <w:r>
+        <w:rPr>
+          <w:rFonts w:ascii="Georgia" w:hAnsi="Georgia"/>
+          <w:b w:val="false"/>
+          <w:bCs w:val="false"/>
+          <w:sz w:val="16"/>
+          <w:szCs w:val="16"/>
+        </w:rPr>
+      </w:r>
+    </w:p>
+    <w:p>
+      <w:pPr>
+        <w:pStyle w:val="Normal"/>
+        <w:ind w:hanging="0" w:start="0"/>
+        <w:rPr>
+          <w:b w:val="false"/>
+          <w:bCs w:val="false"/>
+        </w:rPr>
+      </w:pPr>
+      <w:r>
+        <w:rPr>
+          <w:rFonts w:ascii="Andale Mono" w:hAnsi="Andale Mono"/>
+          <w:b w:val="false"/>
+          <w:bCs w:val="false"/>
           <w:i w:val="false"/>
           <w:iCs w:val="false"/>
           <w:caps w:val="false"/>
@@ -18279,8 +18283,8 @@
       <w:r>
         <w:rPr>
           <w:rFonts w:ascii="Georgia" w:hAnsi="Georgia"/>
-          <w:b/>
-          <w:bCs/>
+          <w:b w:val="false"/>
+          <w:bCs w:val="false"/>
           <w:i/>
           <w:iCs/>
           <w:caps w:val="false"/>
@@ -18295,8 +18299,8 @@
       <w:r>
         <w:rPr>
           <w:rFonts w:ascii="Andale Mono" w:hAnsi="Andale Mono"/>
-          <w:b/>
-          <w:bCs/>
+          <w:b w:val="false"/>
+          <w:bCs w:val="false"/>
           <w:i w:val="false"/>
           <w:iCs w:val="false"/>
           <w:caps w:val="false"/>
@@ -18312,8 +18316,8 @@
       <w:r>
         <w:rPr>
           <w:rFonts w:ascii="Georgia" w:hAnsi="Georgia"/>
-          <w:b/>
-          <w:bCs/>
+          <w:b w:val="false"/>
+          <w:bCs w:val="false"/>
           <w:i w:val="false"/>
           <w:iCs w:val="false"/>
           <w:caps w:val="false"/>
@@ -18329,39 +18333,39 @@
     <w:p>
       <w:pPr>
         <w:pStyle w:val="Normal"/>
-        <w:ind w:hanging="0" w:start="709"/>
-        <w:rPr>
-          <w:rFonts w:ascii="Georgia" w:hAnsi="Georgia"/>
-          <w:b/>
-          <w:bCs/>
-          <w:sz w:val="16"/>
-          <w:szCs w:val="16"/>
-        </w:rPr>
-      </w:pPr>
-      <w:r>
-        <w:rPr>
-          <w:rFonts w:ascii="Georgia" w:hAnsi="Georgia"/>
-          <w:b/>
-          <w:bCs/>
-          <w:sz w:val="16"/>
-          <w:szCs w:val="16"/>
-        </w:rPr>
-      </w:r>
-    </w:p>
-    <w:p>
-      <w:pPr>
-        <w:pStyle w:val="Normal"/>
-        <w:ind w:hanging="0" w:start="709"/>
-        <w:rPr>
-          <w:b/>
-          <w:bCs/>
-        </w:rPr>
-      </w:pPr>
-      <w:r>
-        <w:rPr>
-          <w:rFonts w:ascii="Andale Mono" w:hAnsi="Andale Mono"/>
-          <w:b/>
-          <w:bCs/>
+        <w:ind w:hanging="0" w:start="0"/>
+        <w:rPr>
+          <w:rFonts w:ascii="Georgia" w:hAnsi="Georgia"/>
+          <w:b w:val="false"/>
+          <w:bCs w:val="false"/>
+          <w:sz w:val="16"/>
+          <w:szCs w:val="16"/>
+        </w:rPr>
+      </w:pPr>
+      <w:r>
+        <w:rPr>
+          <w:rFonts w:ascii="Georgia" w:hAnsi="Georgia"/>
+          <w:b w:val="false"/>
+          <w:bCs w:val="false"/>
+          <w:sz w:val="16"/>
+          <w:szCs w:val="16"/>
+        </w:rPr>
+      </w:r>
+    </w:p>
+    <w:p>
+      <w:pPr>
+        <w:pStyle w:val="Normal"/>
+        <w:ind w:hanging="0" w:start="0"/>
+        <w:rPr>
+          <w:b w:val="false"/>
+          <w:bCs w:val="false"/>
+        </w:rPr>
+      </w:pPr>
+      <w:r>
+        <w:rPr>
+          <w:rFonts w:ascii="Andale Mono" w:hAnsi="Andale Mono"/>
+          <w:b w:val="false"/>
+          <w:bCs w:val="false"/>
           <w:i w:val="false"/>
           <w:iCs w:val="false"/>
           <w:caps w:val="false"/>
@@ -18376,8 +18380,8 @@
       <w:r>
         <w:rPr>
           <w:rFonts w:ascii="Andale Mono" w:hAnsi="Andale Mono"/>
-          <w:b/>
-          <w:bCs/>
+          <w:b w:val="false"/>
+          <w:bCs w:val="false"/>
           <w:i w:val="false"/>
           <w:iCs w:val="false"/>
           <w:caps w:val="false"/>
@@ -18392,8 +18396,8 @@
       <w:r>
         <w:rPr>
           <w:rFonts w:ascii="Georgia" w:hAnsi="Georgia"/>
-          <w:b/>
-          <w:bCs/>
+          <w:b w:val="false"/>
+          <w:bCs w:val="false"/>
           <w:i/>
           <w:iCs/>
           <w:caps w:val="false"/>
@@ -18408,8 +18412,8 @@
       <w:r>
         <w:rPr>
           <w:rFonts w:ascii="Andale Mono" w:hAnsi="Andale Mono"/>
-          <w:b/>
-          <w:bCs/>
+          <w:b w:val="false"/>
+          <w:bCs w:val="false"/>
           <w:i w:val="false"/>
           <w:iCs w:val="false"/>
           <w:caps w:val="false"/>
@@ -18425,8 +18429,8 @@
       <w:r>
         <w:rPr>
           <w:rFonts w:ascii="Georgia" w:hAnsi="Georgia"/>
-          <w:b/>
-          <w:bCs/>
+          <w:b w:val="false"/>
+          <w:bCs w:val="false"/>
           <w:i w:val="false"/>
           <w:iCs w:val="false"/>
           <w:caps w:val="false"/>
@@ -18442,17 +18446,17 @@
     <w:p>
       <w:pPr>
         <w:pStyle w:val="Normal"/>
-        <w:ind w:hanging="0" w:start="709"/>
-        <w:rPr>
-          <w:b/>
-          <w:bCs/>
-        </w:rPr>
-      </w:pPr>
-      <w:r>
-        <w:rPr>
-          <w:rFonts w:ascii="Andale Mono" w:hAnsi="Andale Mono"/>
-          <w:b/>
-          <w:bCs/>
+        <w:ind w:hanging="0" w:start="0"/>
+        <w:rPr>
+          <w:b w:val="false"/>
+          <w:bCs w:val="false"/>
+        </w:rPr>
+      </w:pPr>
+      <w:r>
+        <w:rPr>
+          <w:rFonts w:ascii="Andale Mono" w:hAnsi="Andale Mono"/>
+          <w:b w:val="false"/>
+          <w:bCs w:val="false"/>
           <w:i w:val="false"/>
           <w:iCs w:val="false"/>
           <w:caps w:val="false"/>
@@ -18467,8 +18471,8 @@
       <w:r>
         <w:rPr>
           <w:rFonts w:ascii="Andale Mono" w:hAnsi="Andale Mono"/>
-          <w:b/>
-          <w:bCs/>
+          <w:b w:val="false"/>
+          <w:bCs w:val="false"/>
           <w:i w:val="false"/>
           <w:iCs w:val="false"/>
           <w:caps w:val="false"/>
@@ -18483,8 +18487,8 @@
       <w:r>
         <w:rPr>
           <w:rFonts w:ascii="Georgia" w:hAnsi="Georgia"/>
-          <w:b/>
-          <w:bCs/>
+          <w:b w:val="false"/>
+          <w:bCs w:val="false"/>
           <w:i/>
           <w:iCs/>
           <w:caps w:val="false"/>
@@ -18499,8 +18503,8 @@
       <w:r>
         <w:rPr>
           <w:rFonts w:ascii="Andale Mono" w:hAnsi="Andale Mono"/>
-          <w:b/>
-          <w:bCs/>
+          <w:b w:val="false"/>
+          <w:bCs w:val="false"/>
           <w:i w:val="false"/>
           <w:iCs w:val="false"/>
           <w:caps w:val="false"/>
@@ -18516,8 +18520,8 @@
       <w:r>
         <w:rPr>
           <w:rFonts w:ascii="Georgia" w:hAnsi="Georgia"/>
-          <w:b/>
-          <w:bCs/>
+          <w:b w:val="false"/>
+          <w:bCs w:val="false"/>
           <w:i w:val="false"/>
           <w:iCs w:val="false"/>
           <w:caps w:val="false"/>
@@ -18533,10 +18537,17 @@
     <w:p>
       <w:pPr>
         <w:pStyle w:val="Normal"/>
-        <w:ind w:hanging="0" w:start="709"/>
-        <w:rPr>
-          <w:rFonts w:ascii="Georgia" w:hAnsi="Georgia"/>
-          <w:i w:val="false"/>
+        <w:ind w:hanging="0" w:start="0"/>
+        <w:rPr>
+          <w:b w:val="false"/>
+          <w:bCs w:val="false"/>
+        </w:rPr>
+      </w:pPr>
+      <w:r>
+        <w:rPr>
+          <w:rFonts w:ascii="Andale Mono" w:hAnsi="Andale Mono"/>
+          <w:b w:val="false"/>
+          <w:bCs w:val="false"/>
           <w:i w:val="false"/>
           <w:iCs w:val="false"/>
           <w:caps w:val="false"/>
@@ -18546,10 +18557,13 @@
           <w:sz w:val="16"/>
           <w:szCs w:val="16"/>
         </w:rPr>
-      </w:pPr>
-      <w:r>
-        <w:rPr>
-          <w:rFonts w:ascii="Georgia" w:hAnsi="Georgia"/>
+        <w:t xml:space="preserve"> </w:t>
+      </w:r>
+      <w:r>
+        <w:rPr>
+          <w:rFonts w:ascii="Andale Mono" w:hAnsi="Andale Mono"/>
+          <w:b w:val="false"/>
+          <w:bCs w:val="false"/>
           <w:i w:val="false"/>
           <w:iCs w:val="false"/>
           <w:caps w:val="false"/>
@@ -18559,24 +18573,15 @@
           <w:sz w:val="16"/>
           <w:szCs w:val="16"/>
         </w:rPr>
-      </w:r>
-    </w:p>
-    <w:p>
-      <w:pPr>
-        <w:pStyle w:val="Normal"/>
-        <w:ind w:hanging="0" w:start="709"/>
-        <w:rPr>
-          <w:b/>
-          <w:bCs/>
-        </w:rPr>
-      </w:pPr>
-      <w:r>
-        <w:rPr>
-          <w:rFonts w:ascii="Andale Mono" w:hAnsi="Andale Mono"/>
-          <w:b/>
-          <w:bCs/>
-          <w:i w:val="false"/>
-          <w:iCs w:val="false"/>
+        <w:t>,</w:t>
+      </w:r>
+      <w:r>
+        <w:rPr>
+          <w:rFonts w:ascii="Georgia" w:hAnsi="Georgia"/>
+          <w:b w:val="false"/>
+          <w:bCs w:val="false"/>
+          <w:i/>
+          <w:iCs/>
           <w:caps w:val="false"/>
           <w:smallCaps w:val="false"/>
           <w:color w:val="24292E"/>
@@ -18584,13 +18589,13 @@
           <w:sz w:val="16"/>
           <w:szCs w:val="16"/>
         </w:rPr>
-        <w:t xml:space="preserve"> </w:t>
-      </w:r>
-      <w:r>
-        <w:rPr>
-          <w:rFonts w:ascii="Andale Mono" w:hAnsi="Andale Mono"/>
-          <w:b/>
-          <w:bCs/>
+        <w:t>form</w:t>
+      </w:r>
+      <w:r>
+        <w:rPr>
+          <w:rFonts w:ascii="Andale Mono" w:hAnsi="Andale Mono"/>
+          <w:b w:val="false"/>
+          <w:bCs w:val="false"/>
           <w:i w:val="false"/>
           <w:iCs w:val="false"/>
           <w:caps w:val="false"/>
@@ -18600,15 +18605,16 @@
           <w:sz w:val="16"/>
           <w:szCs w:val="16"/>
         </w:rPr>
-        <w:t>,</w:t>
-      </w:r>
-      <w:r>
-        <w:rPr>
-          <w:rFonts w:ascii="Georgia" w:hAnsi="Georgia"/>
-          <w:b/>
-          <w:bCs/>
-          <w:i/>
-          <w:iCs/>
+        <w:tab/>
+        <w:tab/>
+      </w:r>
+      <w:r>
+        <w:rPr>
+          <w:rFonts w:ascii="Georgia" w:hAnsi="Georgia"/>
+          <w:b w:val="false"/>
+          <w:bCs w:val="false"/>
+          <w:i w:val="false"/>
+          <w:iCs w:val="false"/>
           <w:caps w:val="false"/>
           <w:smallCaps w:val="false"/>
           <w:color w:val="24292E"/>
@@ -18616,13 +18622,23 @@
           <w:sz w:val="16"/>
           <w:szCs w:val="16"/>
         </w:rPr>
-        <w:t>form</w:t>
-      </w:r>
-      <w:r>
-        <w:rPr>
-          <w:rFonts w:ascii="Andale Mono" w:hAnsi="Andale Mono"/>
-          <w:b/>
-          <w:bCs/>
+        <w:t>eval backquoted form</w:t>
+      </w:r>
+    </w:p>
+    <w:p>
+      <w:pPr>
+        <w:pStyle w:val="Normal"/>
+        <w:ind w:hanging="0" w:start="0"/>
+        <w:rPr>
+          <w:b w:val="false"/>
+          <w:bCs w:val="false"/>
+        </w:rPr>
+      </w:pPr>
+      <w:r>
+        <w:rPr>
+          <w:rFonts w:ascii="Andale Mono" w:hAnsi="Andale Mono"/>
+          <w:b w:val="false"/>
+          <w:bCs w:val="false"/>
           <w:i w:val="false"/>
           <w:iCs w:val="false"/>
           <w:caps w:val="false"/>
@@ -18632,14 +18648,13 @@
           <w:sz w:val="16"/>
           <w:szCs w:val="16"/>
         </w:rPr>
-        <w:tab/>
-        <w:tab/>
-      </w:r>
-      <w:r>
-        <w:rPr>
-          <w:rFonts w:ascii="Georgia" w:hAnsi="Georgia"/>
-          <w:b/>
-          <w:bCs/>
+        <w:t xml:space="preserve"> </w:t>
+      </w:r>
+      <w:r>
+        <w:rPr>
+          <w:rFonts w:ascii="Andale Mono" w:hAnsi="Andale Mono"/>
+          <w:b w:val="false"/>
+          <w:bCs w:val="false"/>
           <w:i w:val="false"/>
           <w:iCs w:val="false"/>
           <w:caps w:val="false"/>
@@ -18649,25 +18664,15 @@
           <w:sz w:val="16"/>
           <w:szCs w:val="16"/>
         </w:rPr>
-        <w:t>eval backquoted form</w:t>
-      </w:r>
-    </w:p>
-    <w:p>
-      <w:pPr>
-        <w:pStyle w:val="Normal"/>
-        <w:ind w:hanging="0" w:start="709"/>
-        <w:rPr>
-          <w:b/>
-          <w:bCs/>
-        </w:rPr>
-      </w:pPr>
-      <w:r>
-        <w:rPr>
-          <w:rFonts w:ascii="Andale Mono" w:hAnsi="Andale Mono"/>
-          <w:b/>
-          <w:bCs/>
-          <w:i w:val="false"/>
-          <w:iCs w:val="false"/>
+        <w:t>,@</w:t>
+      </w:r>
+      <w:r>
+        <w:rPr>
+          <w:rFonts w:ascii="Georgia" w:hAnsi="Georgia"/>
+          <w:b w:val="false"/>
+          <w:bCs w:val="false"/>
+          <w:i/>
+          <w:iCs/>
           <w:caps w:val="false"/>
           <w:smallCaps w:val="false"/>
           <w:color w:val="24292E"/>
@@ -18675,13 +18680,13 @@
           <w:sz w:val="16"/>
           <w:szCs w:val="16"/>
         </w:rPr>
-        <w:t xml:space="preserve"> </w:t>
-      </w:r>
-      <w:r>
-        <w:rPr>
-          <w:rFonts w:ascii="Andale Mono" w:hAnsi="Andale Mono"/>
-          <w:b/>
-          <w:bCs/>
+        <w:t>form</w:t>
+      </w:r>
+      <w:r>
+        <w:rPr>
+          <w:rFonts w:ascii="Andale Mono" w:hAnsi="Andale Mono"/>
+          <w:b w:val="false"/>
+          <w:bCs w:val="false"/>
           <w:i w:val="false"/>
           <w:iCs w:val="false"/>
           <w:caps w:val="false"/>
@@ -18691,15 +18696,16 @@
           <w:sz w:val="16"/>
           <w:szCs w:val="16"/>
         </w:rPr>
-        <w:t>,@</w:t>
-      </w:r>
-      <w:r>
-        <w:rPr>
-          <w:rFonts w:ascii="Georgia" w:hAnsi="Georgia"/>
-          <w:b/>
-          <w:bCs/>
-          <w:i/>
-          <w:iCs/>
+        <w:tab/>
+        <w:tab/>
+      </w:r>
+      <w:r>
+        <w:rPr>
+          <w:rFonts w:ascii="Georgia" w:hAnsi="Georgia"/>
+          <w:b w:val="false"/>
+          <w:bCs w:val="false"/>
+          <w:i w:val="false"/>
+          <w:iCs w:val="false"/>
           <w:caps w:val="false"/>
           <w:smallCaps w:val="false"/>
           <w:color w:val="24292E"/>
@@ -18707,13 +18713,45 @@
           <w:sz w:val="16"/>
           <w:szCs w:val="16"/>
         </w:rPr>
-        <w:t>form</w:t>
-      </w:r>
-      <w:r>
-        <w:rPr>
-          <w:rFonts w:ascii="Andale Mono" w:hAnsi="Andale Mono"/>
-          <w:b/>
-          <w:bCs/>
+        <w:t>eval-splice backquoted form</w:t>
+      </w:r>
+    </w:p>
+    <w:p>
+      <w:pPr>
+        <w:pStyle w:val="Normal"/>
+        <w:ind w:hanging="0" w:start="0"/>
+        <w:rPr>
+          <w:rFonts w:ascii="Andale Mono" w:hAnsi="Andale Mono"/>
+          <w:b w:val="false"/>
+          <w:bCs w:val="false"/>
+          <w:sz w:val="16"/>
+          <w:szCs w:val="16"/>
+        </w:rPr>
+      </w:pPr>
+      <w:r>
+        <w:rPr>
+          <w:rFonts w:ascii="Andale Mono" w:hAnsi="Andale Mono"/>
+          <w:b w:val="false"/>
+          <w:bCs w:val="false"/>
+          <w:sz w:val="16"/>
+          <w:szCs w:val="16"/>
+        </w:rPr>
+      </w:r>
+    </w:p>
+    <w:p>
+      <w:pPr>
+        <w:pStyle w:val="Normal"/>
+        <w:ind w:hanging="0" w:start="0"/>
+        <w:rPr>
+          <w:b w:val="false"/>
+          <w:bCs w:val="false"/>
+        </w:rPr>
+      </w:pPr>
+      <w:r>
+        <w:rPr>
+          <w:rFonts w:ascii="Andale Mono" w:hAnsi="Andale Mono"/>
+          <w:b w:val="false"/>
+          <w:bCs w:val="false"/>
           <w:i w:val="false"/>
           <w:iCs w:val="false"/>
           <w:caps w:val="false"/>
@@ -18723,14 +18761,13 @@
           <w:sz w:val="16"/>
           <w:szCs w:val="16"/>
         </w:rPr>
-        <w:tab/>
-        <w:tab/>
-      </w:r>
-      <w:r>
-        <w:rPr>
-          <w:rFonts w:ascii="Georgia" w:hAnsi="Georgia"/>
-          <w:b/>
-          <w:bCs/>
+        <w:t xml:space="preserve"> </w:t>
+      </w:r>
+      <w:r>
+        <w:rPr>
+          <w:rFonts w:ascii="Andale Mono" w:hAnsi="Andale Mono"/>
+          <w:b w:val="false"/>
+          <w:bCs w:val="false"/>
           <w:i w:val="false"/>
           <w:iCs w:val="false"/>
           <w:caps w:val="false"/>
@@ -18740,45 +18777,15 @@
           <w:sz w:val="16"/>
           <w:szCs w:val="16"/>
         </w:rPr>
-        <w:t>eval-splice backquoted form</w:t>
-      </w:r>
-    </w:p>
-    <w:p>
-      <w:pPr>
-        <w:pStyle w:val="Normal"/>
-        <w:ind w:hanging="0" w:start="709"/>
-        <w:rPr>
-          <w:rFonts w:ascii="Andale Mono" w:hAnsi="Andale Mono"/>
-          <w:b/>
-          <w:bCs/>
-          <w:sz w:val="16"/>
-          <w:szCs w:val="16"/>
-        </w:rPr>
-      </w:pPr>
-      <w:r>
-        <w:rPr>
-          <w:rFonts w:ascii="Andale Mono" w:hAnsi="Andale Mono"/>
-          <w:b/>
-          <w:bCs/>
-          <w:sz w:val="16"/>
-          <w:szCs w:val="16"/>
-        </w:rPr>
-      </w:r>
-    </w:p>
-    <w:p>
-      <w:pPr>
-        <w:pStyle w:val="Normal"/>
-        <w:ind w:hanging="0" w:start="709"/>
-        <w:rPr>
-          <w:b/>
-          <w:bCs/>
-        </w:rPr>
-      </w:pPr>
-      <w:r>
-        <w:rPr>
-          <w:rFonts w:ascii="Andale Mono" w:hAnsi="Andale Mono"/>
-          <w:b/>
-          <w:bCs/>
+        <w:t>(…)</w:t>
+        <w:tab/>
+        <w:tab/>
+      </w:r>
+      <w:r>
+        <w:rPr>
+          <w:rFonts w:ascii="Georgia" w:hAnsi="Georgia"/>
+          <w:b w:val="false"/>
+          <w:bCs w:val="false"/>
           <w:i w:val="false"/>
           <w:iCs w:val="false"/>
           <w:caps w:val="false"/>
@@ -18788,15 +18795,15 @@
           <w:sz w:val="16"/>
           <w:szCs w:val="16"/>
         </w:rPr>
-        <w:t xml:space="preserve"> </w:t>
-      </w:r>
-      <w:r>
-        <w:rPr>
-          <w:rFonts w:ascii="Andale Mono" w:hAnsi="Andale Mono"/>
-          <w:b/>
-          <w:bCs/>
-          <w:i w:val="false"/>
-          <w:iCs w:val="false"/>
+        <w:t xml:space="preserve">constant </w:t>
+      </w:r>
+      <w:r>
+        <w:rPr>
+          <w:rFonts w:ascii="Georgia" w:hAnsi="Georgia"/>
+          <w:b w:val="false"/>
+          <w:bCs w:val="false"/>
+          <w:i/>
+          <w:iCs/>
           <w:caps w:val="false"/>
           <w:smallCaps w:val="false"/>
           <w:color w:val="24292E"/>
@@ -18804,15 +18811,23 @@
           <w:sz w:val="16"/>
           <w:szCs w:val="16"/>
         </w:rPr>
-        <w:t>(…)</w:t>
-        <w:tab/>
-        <w:tab/>
-      </w:r>
-      <w:r>
-        <w:rPr>
-          <w:rFonts w:ascii="Georgia" w:hAnsi="Georgia"/>
-          <w:b/>
-          <w:bCs/>
+        <w:t>list</w:t>
+      </w:r>
+    </w:p>
+    <w:p>
+      <w:pPr>
+        <w:pStyle w:val="Normal"/>
+        <w:ind w:hanging="0" w:start="0"/>
+        <w:rPr>
+          <w:b w:val="false"/>
+          <w:bCs w:val="false"/>
+        </w:rPr>
+      </w:pPr>
+      <w:r>
+        <w:rPr>
+          <w:rFonts w:ascii="Andale Mono" w:hAnsi="Andale Mono"/>
+          <w:b w:val="false"/>
+          <w:bCs w:val="false"/>
           <w:i w:val="false"/>
           <w:iCs w:val="false"/>
           <w:caps w:val="false"/>
@@ -18822,15 +18837,15 @@
           <w:sz w:val="16"/>
           <w:szCs w:val="16"/>
         </w:rPr>
-        <w:t xml:space="preserve">constant </w:t>
-      </w:r>
-      <w:r>
-        <w:rPr>
-          <w:rFonts w:ascii="Georgia" w:hAnsi="Georgia"/>
-          <w:b/>
-          <w:bCs/>
-          <w:i/>
-          <w:iCs/>
+        <w:t xml:space="preserve"> </w:t>
+      </w:r>
+      <w:r>
+        <w:rPr>
+          <w:rFonts w:ascii="Andale Mono" w:hAnsi="Andale Mono"/>
+          <w:b w:val="false"/>
+          <w:bCs w:val="false"/>
+          <w:i w:val="false"/>
+          <w:iCs w:val="false"/>
           <w:caps w:val="false"/>
           <w:smallCaps w:val="false"/>
           <w:color w:val="24292E"/>
@@ -18838,23 +18853,14 @@
           <w:sz w:val="16"/>
           <w:szCs w:val="16"/>
         </w:rPr>
-        <w:t>list</w:t>
-      </w:r>
-    </w:p>
-    <w:p>
-      <w:pPr>
-        <w:pStyle w:val="Normal"/>
-        <w:ind w:hanging="0" w:start="709"/>
-        <w:rPr>
-          <w:b/>
-          <w:bCs/>
-        </w:rPr>
-      </w:pPr>
-      <w:r>
-        <w:rPr>
-          <w:rFonts w:ascii="Andale Mono" w:hAnsi="Andale Mono"/>
-          <w:b/>
-          <w:bCs/>
+        <w:t xml:space="preserve">()           </w:t>
+        <w:tab/>
+      </w:r>
+      <w:r>
+        <w:rPr>
+          <w:rFonts w:ascii="Georgia" w:hAnsi="Georgia"/>
+          <w:b w:val="false"/>
+          <w:bCs w:val="false"/>
           <w:i w:val="false"/>
           <w:iCs w:val="false"/>
           <w:caps w:val="false"/>
@@ -18864,15 +18870,15 @@
           <w:sz w:val="16"/>
           <w:szCs w:val="16"/>
         </w:rPr>
-        <w:t xml:space="preserve"> </w:t>
-      </w:r>
-      <w:r>
-        <w:rPr>
-          <w:rFonts w:ascii="Andale Mono" w:hAnsi="Andale Mono"/>
-          <w:b/>
-          <w:bCs/>
-          <w:i w:val="false"/>
-          <w:iCs w:val="false"/>
+        <w:t xml:space="preserve">empty </w:t>
+      </w:r>
+      <w:r>
+        <w:rPr>
+          <w:rFonts w:ascii="Georgia" w:hAnsi="Georgia"/>
+          <w:b w:val="false"/>
+          <w:bCs w:val="false"/>
+          <w:i/>
+          <w:iCs/>
           <w:caps w:val="false"/>
           <w:smallCaps w:val="false"/>
           <w:color w:val="24292E"/>
@@ -18880,14 +18886,13 @@
           <w:sz w:val="16"/>
           <w:szCs w:val="16"/>
         </w:rPr>
-        <w:t xml:space="preserve">()           </w:t>
-        <w:tab/>
-      </w:r>
-      <w:r>
-        <w:rPr>
-          <w:rFonts w:ascii="Georgia" w:hAnsi="Georgia"/>
-          <w:b/>
-          <w:bCs/>
+        <w:t>list</w:t>
+      </w:r>
+      <w:r>
+        <w:rPr>
+          <w:rFonts w:ascii="Georgia" w:hAnsi="Georgia"/>
+          <w:b w:val="false"/>
+          <w:bCs w:val="false"/>
           <w:i w:val="false"/>
           <w:iCs w:val="false"/>
           <w:caps w:val="false"/>
@@ -18897,15 +18902,15 @@
           <w:sz w:val="16"/>
           <w:szCs w:val="16"/>
         </w:rPr>
-        <w:t xml:space="preserve">empty </w:t>
-      </w:r>
-      <w:r>
-        <w:rPr>
-          <w:rFonts w:ascii="Georgia" w:hAnsi="Georgia"/>
-          <w:b/>
-          <w:bCs/>
-          <w:i/>
-          <w:iCs/>
+        <w:t xml:space="preserve">, prints as </w:t>
+      </w:r>
+      <w:r>
+        <w:rPr>
+          <w:rFonts w:ascii="Andale Mono" w:hAnsi="Andale Mono"/>
+          <w:b w:val="false"/>
+          <w:bCs w:val="false"/>
+          <w:i w:val="false"/>
+          <w:iCs w:val="false"/>
           <w:caps w:val="false"/>
           <w:smallCaps w:val="false"/>
           <w:color w:val="24292E"/>
@@ -18913,13 +18918,23 @@
           <w:sz w:val="16"/>
           <w:szCs w:val="16"/>
         </w:rPr>
-        <w:t>list</w:t>
-      </w:r>
-      <w:r>
-        <w:rPr>
-          <w:rFonts w:ascii="Georgia" w:hAnsi="Georgia"/>
-          <w:b/>
-          <w:bCs/>
+        <w:t>:nil</w:t>
+      </w:r>
+    </w:p>
+    <w:p>
+      <w:pPr>
+        <w:pStyle w:val="Normal"/>
+        <w:ind w:hanging="0" w:start="0"/>
+        <w:rPr>
+          <w:b w:val="false"/>
+          <w:bCs w:val="false"/>
+        </w:rPr>
+      </w:pPr>
+      <w:r>
+        <w:rPr>
+          <w:rFonts w:ascii="Andale Mono" w:hAnsi="Andale Mono"/>
+          <w:b w:val="false"/>
+          <w:bCs w:val="false"/>
           <w:i w:val="false"/>
           <w:iCs w:val="false"/>
           <w:caps w:val="false"/>
@@ -18929,13 +18944,13 @@
           <w:sz w:val="16"/>
           <w:szCs w:val="16"/>
         </w:rPr>
-        <w:t xml:space="preserve">, prints as </w:t>
-      </w:r>
-      <w:r>
-        <w:rPr>
-          <w:rFonts w:ascii="Andale Mono" w:hAnsi="Andale Mono"/>
-          <w:b/>
-          <w:bCs/>
+        <w:t xml:space="preserve"> </w:t>
+      </w:r>
+      <w:r>
+        <w:rPr>
+          <w:rFonts w:ascii="Andale Mono" w:hAnsi="Andale Mono"/>
+          <w:b w:val="false"/>
+          <w:bCs w:val="false"/>
           <w:i w:val="false"/>
           <w:iCs w:val="false"/>
           <w:caps w:val="false"/>
@@ -18945,39 +18960,29 @@
           <w:sz w:val="16"/>
           <w:szCs w:val="16"/>
         </w:rPr>
-        <w:t>:nil</w:t>
-      </w:r>
-    </w:p>
-    <w:p>
-      <w:pPr>
-        <w:pStyle w:val="Normal"/>
-        <w:ind w:hanging="0" w:start="709"/>
-        <w:rPr>
-          <w:b/>
-          <w:bCs/>
-        </w:rPr>
-      </w:pPr>
-      <w:r>
-        <w:rPr>
-          <w:rFonts w:ascii="Andale Mono" w:hAnsi="Andale Mono"/>
-          <w:b/>
-          <w:bCs/>
+        <w:t xml:space="preserve">(… </w:t>
+      </w:r>
+      <w:r>
+        <w:rPr>
+          <w:rFonts w:ascii="Andale Mono" w:hAnsi="Andale Mono"/>
+          <w:b w:val="false"/>
+          <w:bCs w:val="false"/>
           <w:i w:val="false"/>
           <w:iCs w:val="false"/>
           <w:caps w:val="false"/>
           <w:smallCaps w:val="false"/>
           <w:color w:val="24292E"/>
           <w:spacing w:val="0"/>
-          <w:sz w:val="16"/>
-          <w:szCs w:val="16"/>
-        </w:rPr>
-        <w:t xml:space="preserve"> </w:t>
-      </w:r>
-      <w:r>
-        <w:rPr>
-          <w:rFonts w:ascii="Andale Mono" w:hAnsi="Andale Mono"/>
-          <w:b/>
-          <w:bCs/>
+          <w:sz w:val="18"/>
+          <w:szCs w:val="18"/>
+        </w:rPr>
+        <w:t>.</w:t>
+      </w:r>
+      <w:r>
+        <w:rPr>
+          <w:rFonts w:ascii="Andale Mono" w:hAnsi="Andale Mono"/>
+          <w:b w:val="false"/>
+          <w:bCs w:val="false"/>
           <w:i w:val="false"/>
           <w:iCs w:val="false"/>
           <w:caps w:val="false"/>
@@ -18987,31 +18992,32 @@
           <w:sz w:val="16"/>
           <w:szCs w:val="16"/>
         </w:rPr>
-        <w:t xml:space="preserve">(… </w:t>
-      </w:r>
-      <w:r>
-        <w:rPr>
-          <w:rFonts w:ascii="Andale Mono" w:hAnsi="Andale Mono"/>
-          <w:b/>
-          <w:bCs/>
+        <w:t xml:space="preserve"> .)</w:t>
+        <w:tab/>
+      </w:r>
+      <w:r>
+        <w:rPr>
+          <w:rFonts w:ascii="Georgia" w:hAnsi="Georgia"/>
+          <w:b w:val="false"/>
+          <w:bCs w:val="false"/>
           <w:i w:val="false"/>
           <w:iCs w:val="false"/>
           <w:caps w:val="false"/>
           <w:smallCaps w:val="false"/>
           <w:color w:val="24292E"/>
           <w:spacing w:val="0"/>
-          <w:sz w:val="18"/>
-          <w:szCs w:val="18"/>
-        </w:rPr>
-        <w:t>.</w:t>
-      </w:r>
-      <w:r>
-        <w:rPr>
-          <w:rFonts w:ascii="Andale Mono" w:hAnsi="Andale Mono"/>
-          <w:b/>
-          <w:bCs/>
-          <w:i w:val="false"/>
-          <w:iCs w:val="false"/>
+          <w:sz w:val="16"/>
+          <w:szCs w:val="16"/>
+        </w:rPr>
+        <w:t xml:space="preserve">dotted </w:t>
+      </w:r>
+      <w:r>
+        <w:rPr>
+          <w:rFonts w:ascii="Georgia" w:hAnsi="Georgia"/>
+          <w:b w:val="false"/>
+          <w:bCs w:val="false"/>
+          <w:i/>
+          <w:iCs/>
           <w:caps w:val="false"/>
           <w:smallCaps w:val="false"/>
           <w:color w:val="24292E"/>
@@ -19019,14 +19025,23 @@
           <w:sz w:val="16"/>
           <w:szCs w:val="16"/>
         </w:rPr>
-        <w:t xml:space="preserve"> .)</w:t>
-        <w:tab/>
-      </w:r>
-      <w:r>
-        <w:rPr>
-          <w:rFonts w:ascii="Georgia" w:hAnsi="Georgia"/>
-          <w:b/>
-          <w:bCs/>
+        <w:t>list</w:t>
+      </w:r>
+    </w:p>
+    <w:p>
+      <w:pPr>
+        <w:pStyle w:val="Normal"/>
+        <w:ind w:hanging="0" w:start="0"/>
+        <w:rPr>
+          <w:b w:val="false"/>
+          <w:bCs w:val="false"/>
+        </w:rPr>
+      </w:pPr>
+      <w:r>
+        <w:rPr>
+          <w:rFonts w:ascii="Andale Mono" w:hAnsi="Andale Mono"/>
+          <w:b w:val="false"/>
+          <w:bCs w:val="false"/>
           <w:i w:val="false"/>
           <w:iCs w:val="false"/>
           <w:caps w:val="false"/>
@@ -19036,15 +19051,15 @@
           <w:sz w:val="16"/>
           <w:szCs w:val="16"/>
         </w:rPr>
-        <w:t xml:space="preserve">dotted </w:t>
-      </w:r>
-      <w:r>
-        <w:rPr>
-          <w:rFonts w:ascii="Georgia" w:hAnsi="Georgia"/>
-          <w:b/>
-          <w:bCs/>
-          <w:i/>
-          <w:iCs/>
+        <w:t xml:space="preserve"> “…”</w:t>
+      </w:r>
+      <w:r>
+        <w:rPr>
+          <w:rFonts w:ascii="Andale Mono" w:hAnsi="Andale Mono"/>
+          <w:b w:val="false"/>
+          <w:bCs w:val="false"/>
+          <w:i w:val="false"/>
+          <w:iCs w:val="false"/>
           <w:caps w:val="false"/>
           <w:smallCaps w:val="false"/>
           <w:color w:val="24292E"/>
@@ -19052,25 +19067,16 @@
           <w:sz w:val="16"/>
           <w:szCs w:val="16"/>
         </w:rPr>
-        <w:t>list</w:t>
-      </w:r>
-    </w:p>
-    <w:p>
-      <w:pPr>
-        <w:pStyle w:val="Normal"/>
-        <w:ind w:hanging="0" w:start="709"/>
-        <w:rPr>
-          <w:b/>
-          <w:bCs/>
-        </w:rPr>
-      </w:pPr>
-      <w:r>
-        <w:rPr>
-          <w:rFonts w:ascii="Andale Mono" w:hAnsi="Andale Mono"/>
-          <w:b/>
-          <w:bCs/>
-          <w:i w:val="false"/>
-          <w:iCs w:val="false"/>
+        <w:tab/>
+        <w:tab/>
+      </w:r>
+      <w:r>
+        <w:rPr>
+          <w:rFonts w:ascii="Georgia" w:hAnsi="Georgia"/>
+          <w:b w:val="false"/>
+          <w:bCs w:val="false"/>
+          <w:i/>
+          <w:iCs/>
           <w:caps w:val="false"/>
           <w:smallCaps w:val="false"/>
           <w:color w:val="24292E"/>
@@ -19078,15 +19084,25 @@
           <w:sz w:val="16"/>
           <w:szCs w:val="16"/>
         </w:rPr>
-        <w:t xml:space="preserve"> “…”</w:t>
-      </w:r>
-      <w:r>
-        <w:rPr>
-          <w:rFonts w:ascii="Andale Mono" w:hAnsi="Andale Mono"/>
-          <w:b/>
-          <w:bCs/>
-          <w:i w:val="false"/>
-          <w:iCs w:val="false"/>
+        <w:t>string, char vector</w:t>
+      </w:r>
+    </w:p>
+    <w:p>
+      <w:pPr>
+        <w:pStyle w:val="Normal"/>
+        <w:ind w:hanging="0" w:start="0"/>
+        <w:rPr>
+          <w:b w:val="false"/>
+          <w:bCs w:val="false"/>
+        </w:rPr>
+      </w:pPr>
+      <w:r>
+        <w:rPr>
+          <w:rFonts w:ascii="Andale Mono" w:hAnsi="Andale Mono"/>
+          <w:b w:val="false"/>
+          <w:bCs w:val="false"/>
+          <w:i/>
+          <w:iCs/>
           <w:caps w:val="false"/>
           <w:smallCaps w:val="false"/>
           <w:color w:val="24292E"/>
@@ -19094,14 +19110,13 @@
           <w:sz w:val="16"/>
           <w:szCs w:val="16"/>
         </w:rPr>
-        <w:tab/>
-        <w:tab/>
-      </w:r>
-      <w:r>
-        <w:rPr>
-          <w:rFonts w:ascii="Georgia" w:hAnsi="Georgia"/>
-          <w:b/>
-          <w:bCs/>
+        <w:t xml:space="preserve"> </w:t>
+      </w:r>
+      <w:r>
+        <w:rPr>
+          <w:rFonts w:ascii="Andale Mono" w:hAnsi="Andale Mono"/>
+          <w:b w:val="false"/>
+          <w:bCs w:val="false"/>
           <w:i/>
           <w:iCs/>
           <w:caps w:val="false"/>
@@ -19111,25 +19126,17 @@
           <w:sz w:val="16"/>
           <w:szCs w:val="16"/>
         </w:rPr>
-        <w:t>string, char vector</w:t>
-      </w:r>
-    </w:p>
-    <w:p>
-      <w:pPr>
-        <w:pStyle w:val="Normal"/>
-        <w:ind w:hanging="0" w:start="709"/>
-        <w:rPr>
-          <w:b/>
-          <w:bCs/>
-        </w:rPr>
-      </w:pPr>
-      <w:r>
-        <w:rPr>
-          <w:rFonts w:ascii="Andale Mono" w:hAnsi="Andale Mono"/>
-          <w:b/>
-          <w:bCs/>
-          <w:i/>
-          <w:iCs/>
+        <w:t>\</w:t>
+        <w:tab/>
+        <w:tab/>
+      </w:r>
+      <w:r>
+        <w:rPr>
+          <w:rFonts w:ascii="Georgia" w:hAnsi="Georgia"/>
+          <w:b w:val="false"/>
+          <w:bCs w:val="false"/>
+          <w:i w:val="false"/>
+          <w:iCs w:val="false"/>
           <w:caps w:val="false"/>
           <w:smallCaps w:val="false"/>
           <w:color w:val="24292E"/>
@@ -19137,15 +19144,47 @@
           <w:sz w:val="16"/>
           <w:szCs w:val="16"/>
         </w:rPr>
-        <w:t xml:space="preserve"> </w:t>
-      </w:r>
-      <w:r>
-        <w:rPr>
-          <w:rFonts w:ascii="Andale Mono" w:hAnsi="Andale Mono"/>
-          <w:b/>
-          <w:bCs/>
-          <w:i/>
-          <w:iCs/>
+        <w:t>single escape in strings</w:t>
+      </w:r>
+    </w:p>
+    <w:p>
+      <w:pPr>
+        <w:pStyle w:val="Normal"/>
+        <w:ind w:hanging="0" w:start="0"/>
+        <w:rPr>
+          <w:rFonts w:ascii="Georgia" w:hAnsi="Georgia"/>
+          <w:b w:val="false"/>
+          <w:bCs w:val="false"/>
+          <w:sz w:val="16"/>
+          <w:szCs w:val="16"/>
+        </w:rPr>
+      </w:pPr>
+      <w:r>
+        <w:rPr>
+          <w:rFonts w:ascii="Georgia" w:hAnsi="Georgia"/>
+          <w:b w:val="false"/>
+          <w:bCs w:val="false"/>
+          <w:sz w:val="16"/>
+          <w:szCs w:val="16"/>
+        </w:rPr>
+      </w:r>
+    </w:p>
+    <w:p>
+      <w:pPr>
+        <w:pStyle w:val="Normal"/>
+        <w:ind w:hanging="0" w:start="0"/>
+        <w:rPr>
+          <w:b w:val="false"/>
+          <w:bCs w:val="false"/>
+        </w:rPr>
+      </w:pPr>
+      <w:r>
+        <w:rPr>
+          <w:rFonts w:ascii="Andale Mono" w:hAnsi="Andale Mono"/>
+          <w:b w:val="false"/>
+          <w:bCs w:val="false"/>
+          <w:i w:val="false"/>
+          <w:iCs w:val="false"/>
           <w:caps w:val="false"/>
           <w:smallCaps w:val="false"/>
           <w:color w:val="24292E"/>
@@ -19153,15 +19192,13 @@
           <w:sz w:val="16"/>
           <w:szCs w:val="16"/>
         </w:rPr>
-        <w:t>\</w:t>
-        <w:tab/>
-        <w:tab/>
-      </w:r>
-      <w:r>
-        <w:rPr>
-          <w:rFonts w:ascii="Georgia" w:hAnsi="Georgia"/>
-          <w:b/>
-          <w:bCs/>
+        <w:t xml:space="preserve"> </w:t>
+      </w:r>
+      <w:r>
+        <w:rPr>
+          <w:rFonts w:ascii="Andale Mono" w:hAnsi="Andale Mono"/>
+          <w:b w:val="false"/>
+          <w:bCs w:val="false"/>
           <w:i w:val="false"/>
           <w:iCs w:val="false"/>
           <w:caps w:val="false"/>
@@ -19171,45 +19208,15 @@
           <w:sz w:val="16"/>
           <w:szCs w:val="16"/>
         </w:rPr>
-        <w:t>single escape in strings</w:t>
-      </w:r>
-    </w:p>
-    <w:p>
-      <w:pPr>
-        <w:pStyle w:val="Normal"/>
-        <w:ind w:hanging="0" w:start="709"/>
-        <w:rPr>
-          <w:rFonts w:ascii="Georgia" w:hAnsi="Georgia"/>
-          <w:b/>
-          <w:bCs/>
-          <w:sz w:val="16"/>
-          <w:szCs w:val="16"/>
-        </w:rPr>
-      </w:pPr>
-      <w:r>
-        <w:rPr>
-          <w:rFonts w:ascii="Georgia" w:hAnsi="Georgia"/>
-          <w:b/>
-          <w:bCs/>
-          <w:sz w:val="16"/>
-          <w:szCs w:val="16"/>
-        </w:rPr>
-      </w:r>
-    </w:p>
-    <w:p>
-      <w:pPr>
-        <w:pStyle w:val="Normal"/>
-        <w:ind w:hanging="0" w:start="709"/>
-        <w:rPr>
-          <w:b/>
-          <w:bCs/>
-        </w:rPr>
-      </w:pPr>
-      <w:r>
-        <w:rPr>
-          <w:rFonts w:ascii="Andale Mono" w:hAnsi="Andale Mono"/>
-          <w:b/>
-          <w:bCs/>
+        <w:t>#x...</w:t>
+        <w:tab/>
+        <w:tab/>
+      </w:r>
+      <w:r>
+        <w:rPr>
+          <w:rFonts w:ascii="Georgia" w:hAnsi="Georgia"/>
+          <w:b w:val="false"/>
+          <w:bCs w:val="false"/>
           <w:i w:val="false"/>
           <w:iCs w:val="false"/>
           <w:caps w:val="false"/>
@@ -19219,15 +19226,15 @@
           <w:sz w:val="16"/>
           <w:szCs w:val="16"/>
         </w:rPr>
-        <w:t xml:space="preserve"> </w:t>
-      </w:r>
-      <w:r>
-        <w:rPr>
-          <w:rFonts w:ascii="Andale Mono" w:hAnsi="Andale Mono"/>
-          <w:b/>
-          <w:bCs/>
-          <w:i w:val="false"/>
-          <w:iCs w:val="false"/>
+        <w:t xml:space="preserve">hexadecimal </w:t>
+      </w:r>
+      <w:r>
+        <w:rPr>
+          <w:rFonts w:ascii="Georgia" w:hAnsi="Georgia"/>
+          <w:b w:val="false"/>
+          <w:bCs w:val="false"/>
+          <w:i/>
+          <w:iCs/>
           <w:caps w:val="false"/>
           <w:smallCaps w:val="false"/>
           <w:color w:val="24292E"/>
@@ -19235,15 +19242,23 @@
           <w:sz w:val="16"/>
           <w:szCs w:val="16"/>
         </w:rPr>
-        <w:t>#x</w:t>
-        <w:tab/>
-        <w:tab/>
-      </w:r>
-      <w:r>
-        <w:rPr>
-          <w:rFonts w:ascii="Georgia" w:hAnsi="Georgia"/>
-          <w:b/>
-          <w:bCs/>
+        <w:t>fixnum</w:t>
+      </w:r>
+    </w:p>
+    <w:p>
+      <w:pPr>
+        <w:pStyle w:val="Normal"/>
+        <w:ind w:hanging="0" w:start="0"/>
+        <w:rPr>
+          <w:b w:val="false"/>
+          <w:bCs w:val="false"/>
+        </w:rPr>
+      </w:pPr>
+      <w:r>
+        <w:rPr>
+          <w:rFonts w:ascii="Andale Mono" w:hAnsi="Andale Mono"/>
+          <w:b w:val="false"/>
+          <w:bCs w:val="false"/>
           <w:i w:val="false"/>
           <w:iCs w:val="false"/>
           <w:caps w:val="false"/>
@@ -19253,15 +19268,15 @@
           <w:sz w:val="16"/>
           <w:szCs w:val="16"/>
         </w:rPr>
-        <w:t xml:space="preserve">hexadecimal </w:t>
-      </w:r>
-      <w:r>
-        <w:rPr>
-          <w:rFonts w:ascii="Georgia" w:hAnsi="Georgia"/>
-          <w:b/>
-          <w:bCs/>
-          <w:i/>
-          <w:iCs/>
+        <w:t xml:space="preserve"> </w:t>
+      </w:r>
+      <w:r>
+        <w:rPr>
+          <w:rFonts w:ascii="Andale Mono" w:hAnsi="Andale Mono"/>
+          <w:b w:val="false"/>
+          <w:bCs w:val="false"/>
+          <w:i w:val="false"/>
+          <w:iCs w:val="false"/>
           <w:caps w:val="false"/>
           <w:smallCaps w:val="false"/>
           <w:color w:val="24292E"/>
@@ -19269,23 +19284,15 @@
           <w:sz w:val="16"/>
           <w:szCs w:val="16"/>
         </w:rPr>
-        <w:t>fixnum</w:t>
-      </w:r>
-    </w:p>
-    <w:p>
-      <w:pPr>
-        <w:pStyle w:val="Normal"/>
-        <w:ind w:hanging="0" w:start="709"/>
-        <w:rPr>
-          <w:b/>
-          <w:bCs/>
-        </w:rPr>
-      </w:pPr>
-      <w:r>
-        <w:rPr>
-          <w:rFonts w:ascii="Andale Mono" w:hAnsi="Andale Mono"/>
-          <w:b/>
-          <w:bCs/>
+        <w:t>#.</w:t>
+        <w:tab/>
+        <w:tab/>
+      </w:r>
+      <w:r>
+        <w:rPr>
+          <w:rFonts w:ascii="Georgia" w:hAnsi="Georgia"/>
+          <w:b w:val="false"/>
+          <w:bCs w:val="false"/>
           <w:i w:val="false"/>
           <w:iCs w:val="false"/>
           <w:caps w:val="false"/>
@@ -19295,13 +19302,23 @@
           <w:sz w:val="16"/>
           <w:szCs w:val="16"/>
         </w:rPr>
-        <w:t xml:space="preserve"> </w:t>
-      </w:r>
-      <w:r>
-        <w:rPr>
-          <w:rFonts w:ascii="Andale Mono" w:hAnsi="Andale Mono"/>
-          <w:b/>
-          <w:bCs/>
+        <w:t>read-time eval</w:t>
+      </w:r>
+    </w:p>
+    <w:p>
+      <w:pPr>
+        <w:pStyle w:val="Normal"/>
+        <w:ind w:hanging="0" w:start="0"/>
+        <w:rPr>
+          <w:b w:val="false"/>
+          <w:bCs w:val="false"/>
+        </w:rPr>
+      </w:pPr>
+      <w:r>
+        <w:rPr>
+          <w:rFonts w:ascii="Andale Mono" w:hAnsi="Andale Mono"/>
+          <w:b w:val="false"/>
+          <w:bCs w:val="false"/>
           <w:i w:val="false"/>
           <w:iCs w:val="false"/>
           <w:caps w:val="false"/>
@@ -19311,17 +19328,15 @@
           <w:sz w:val="16"/>
           <w:szCs w:val="16"/>
         </w:rPr>
-        <w:t>#\c</w:t>
-        <w:tab/>
-        <w:tab/>
-      </w:r>
-      <w:r>
-        <w:rPr>
-          <w:rFonts w:ascii="Georgia" w:hAnsi="Georgia"/>
-          <w:b/>
-          <w:bCs/>
-          <w:i/>
-          <w:iCs/>
+        <w:t xml:space="preserve"> </w:t>
+      </w:r>
+      <w:r>
+        <w:rPr>
+          <w:rFonts w:ascii="Andale Mono" w:hAnsi="Andale Mono"/>
+          <w:b w:val="false"/>
+          <w:bCs w:val="false"/>
+          <w:i w:val="false"/>
+          <w:iCs w:val="false"/>
           <w:caps w:val="false"/>
           <w:smallCaps w:val="false"/>
           <w:color w:val="24292E"/>
@@ -19329,25 +19344,17 @@
           <w:sz w:val="16"/>
           <w:szCs w:val="16"/>
         </w:rPr>
-        <w:t>char</w:t>
-      </w:r>
-    </w:p>
-    <w:p>
-      <w:pPr>
-        <w:pStyle w:val="Normal"/>
-        <w:ind w:hanging="0" w:start="709"/>
-        <w:rPr>
-          <w:b/>
-          <w:bCs/>
-        </w:rPr>
-      </w:pPr>
-      <w:r>
-        <w:rPr>
-          <w:rFonts w:ascii="Andale Mono" w:hAnsi="Andale Mono"/>
-          <w:b/>
-          <w:bCs/>
-          <w:i w:val="false"/>
-          <w:iCs w:val="false"/>
+        <w:t>#\.</w:t>
+        <w:tab/>
+        <w:tab/>
+      </w:r>
+      <w:r>
+        <w:rPr>
+          <w:rFonts w:ascii="Georgia" w:hAnsi="Georgia"/>
+          <w:b w:val="false"/>
+          <w:bCs w:val="false"/>
+          <w:i/>
+          <w:iCs/>
           <w:caps w:val="false"/>
           <w:smallCaps w:val="false"/>
           <w:color w:val="24292E"/>
@@ -19355,13 +19362,23 @@
           <w:sz w:val="16"/>
           <w:szCs w:val="16"/>
         </w:rPr>
-        <w:t xml:space="preserve"> </w:t>
-      </w:r>
-      <w:r>
-        <w:rPr>
-          <w:rFonts w:ascii="Andale Mono" w:hAnsi="Andale Mono"/>
-          <w:b/>
-          <w:bCs/>
+        <w:t>char</w:t>
+      </w:r>
+    </w:p>
+    <w:p>
+      <w:pPr>
+        <w:pStyle w:val="Normal"/>
+        <w:ind w:hanging="0" w:start="0"/>
+        <w:rPr>
+          <w:b w:val="false"/>
+          <w:bCs w:val="false"/>
+        </w:rPr>
+      </w:pPr>
+      <w:r>
+        <w:rPr>
+          <w:rFonts w:ascii="Andale Mono" w:hAnsi="Andale Mono"/>
+          <w:b w:val="false"/>
+          <w:bCs w:val="false"/>
           <w:i w:val="false"/>
           <w:iCs w:val="false"/>
           <w:caps w:val="false"/>
@@ -19371,16 +19388,15 @@
           <w:sz w:val="16"/>
           <w:szCs w:val="16"/>
         </w:rPr>
-        <w:t>#(:type …)</w:t>
-        <w:tab/>
-      </w:r>
-      <w:r>
-        <w:rPr>
-          <w:rFonts w:ascii="Georgia" w:hAnsi="Georgia"/>
-          <w:b/>
-          <w:bCs/>
-          <w:i/>
-          <w:iCs/>
+        <w:t xml:space="preserve"> </w:t>
+      </w:r>
+      <w:r>
+        <w:rPr>
+          <w:rFonts w:ascii="Andale Mono" w:hAnsi="Andale Mono"/>
+          <w:b w:val="false"/>
+          <w:bCs w:val="false"/>
+          <w:i w:val="false"/>
+          <w:iCs w:val="false"/>
           <w:caps w:val="false"/>
           <w:smallCaps w:val="false"/>
           <w:color w:val="24292E"/>
@@ -19388,25 +19404,16 @@
           <w:sz w:val="16"/>
           <w:szCs w:val="16"/>
         </w:rPr>
-        <w:t>vector</w:t>
-      </w:r>
-    </w:p>
-    <w:p>
-      <w:pPr>
-        <w:pStyle w:val="Normal"/>
-        <w:ind w:hanging="0" w:start="709"/>
-        <w:rPr>
-          <w:b/>
-          <w:bCs/>
-        </w:rPr>
-      </w:pPr>
-      <w:r>
-        <w:rPr>
-          <w:rFonts w:ascii="Andale Mono" w:hAnsi="Andale Mono"/>
-          <w:b/>
-          <w:bCs/>
-          <w:i w:val="false"/>
-          <w:iCs w:val="false"/>
+        <w:t>#(:type …)</w:t>
+        <w:tab/>
+      </w:r>
+      <w:r>
+        <w:rPr>
+          <w:rFonts w:ascii="Georgia" w:hAnsi="Georgia"/>
+          <w:b w:val="false"/>
+          <w:bCs w:val="false"/>
+          <w:i/>
+          <w:iCs/>
           <w:caps w:val="false"/>
           <w:smallCaps w:val="false"/>
           <w:color w:val="24292E"/>
@@ -19414,13 +19421,23 @@
           <w:sz w:val="16"/>
           <w:szCs w:val="16"/>
         </w:rPr>
-        <w:t xml:space="preserve"> </w:t>
-      </w:r>
-      <w:r>
-        <w:rPr>
-          <w:rFonts w:ascii="Andale Mono" w:hAnsi="Andale Mono"/>
-          <w:b/>
-          <w:bCs/>
+        <w:t>vector</w:t>
+      </w:r>
+    </w:p>
+    <w:p>
+      <w:pPr>
+        <w:pStyle w:val="Normal"/>
+        <w:ind w:hanging="0" w:start="0"/>
+        <w:rPr>
+          <w:b w:val="false"/>
+          <w:bCs w:val="false"/>
+        </w:rPr>
+      </w:pPr>
+      <w:r>
+        <w:rPr>
+          <w:rFonts w:ascii="Andale Mono" w:hAnsi="Andale Mono"/>
+          <w:b w:val="false"/>
+          <w:bCs w:val="false"/>
           <w:i w:val="false"/>
           <w:iCs w:val="false"/>
           <w:caps w:val="false"/>
@@ -19430,16 +19447,15 @@
           <w:sz w:val="16"/>
           <w:szCs w:val="16"/>
         </w:rPr>
-        <w:t>#s(:type …)</w:t>
-        <w:tab/>
-      </w:r>
-      <w:r>
-        <w:rPr>
-          <w:rFonts w:ascii="Georgia" w:hAnsi="Georgia"/>
-          <w:b/>
-          <w:bCs/>
-          <w:i/>
-          <w:iCs/>
+        <w:t xml:space="preserve"> </w:t>
+      </w:r>
+      <w:r>
+        <w:rPr>
+          <w:rFonts w:ascii="Andale Mono" w:hAnsi="Andale Mono"/>
+          <w:b w:val="false"/>
+          <w:bCs w:val="false"/>
+          <w:i w:val="false"/>
+          <w:iCs w:val="false"/>
           <w:caps w:val="false"/>
           <w:smallCaps w:val="false"/>
           <w:color w:val="24292E"/>
@@ -19447,25 +19463,16 @@
           <w:sz w:val="16"/>
           <w:szCs w:val="16"/>
         </w:rPr>
-        <w:t>struct</w:t>
-      </w:r>
-    </w:p>
-    <w:p>
-      <w:pPr>
-        <w:pStyle w:val="Normal"/>
-        <w:ind w:hanging="0" w:start="709"/>
-        <w:rPr>
-          <w:b/>
-          <w:bCs/>
-        </w:rPr>
-      </w:pPr>
-      <w:r>
-        <w:rPr>
-          <w:rFonts w:ascii="Andale Mono" w:hAnsi="Andale Mono"/>
-          <w:b/>
-          <w:bCs/>
-          <w:i w:val="false"/>
-          <w:iCs w:val="false"/>
+        <w:t>#s(:type …)</w:t>
+        <w:tab/>
+      </w:r>
+      <w:r>
+        <w:rPr>
+          <w:rFonts w:ascii="Georgia" w:hAnsi="Georgia"/>
+          <w:b w:val="false"/>
+          <w:bCs w:val="false"/>
+          <w:i/>
+          <w:iCs/>
           <w:caps w:val="false"/>
           <w:smallCaps w:val="false"/>
           <w:color w:val="24292E"/>
@@ -19473,13 +19480,23 @@
           <w:sz w:val="16"/>
           <w:szCs w:val="16"/>
         </w:rPr>
-        <w:t xml:space="preserve"> </w:t>
-      </w:r>
-      <w:r>
-        <w:rPr>
-          <w:rFonts w:ascii="Andale Mono" w:hAnsi="Andale Mono"/>
-          <w:b/>
-          <w:bCs/>
+        <w:t>struct</w:t>
+      </w:r>
+    </w:p>
+    <w:p>
+      <w:pPr>
+        <w:pStyle w:val="Normal"/>
+        <w:ind w:hanging="0" w:start="0"/>
+        <w:rPr>
+          <w:b w:val="false"/>
+          <w:bCs w:val="false"/>
+        </w:rPr>
+      </w:pPr>
+      <w:r>
+        <w:rPr>
+          <w:rFonts w:ascii="Andale Mono" w:hAnsi="Andale Mono"/>
+          <w:b w:val="false"/>
+          <w:bCs w:val="false"/>
           <w:i w:val="false"/>
           <w:iCs w:val="false"/>
           <w:caps w:val="false"/>
@@ -19489,15 +19506,15 @@
           <w:sz w:val="16"/>
           <w:szCs w:val="16"/>
         </w:rPr>
-        <w:t>#:symbol</w:t>
-      </w:r>
-      <w:r>
-        <w:rPr>
-          <w:rFonts w:ascii="Andale Mono" w:hAnsi="Andale Mono"/>
-          <w:b/>
-          <w:bCs/>
-          <w:i w:val="false"/>
-          <w:iCs/>
+        <w:t xml:space="preserve"> </w:t>
+      </w:r>
+      <w:r>
+        <w:rPr>
+          <w:rFonts w:ascii="Andale Mono" w:hAnsi="Andale Mono"/>
+          <w:b w:val="false"/>
+          <w:bCs w:val="false"/>
+          <w:i w:val="false"/>
+          <w:iCs w:val="false"/>
           <w:caps w:val="false"/>
           <w:smallCaps w:val="false"/>
           <w:color w:val="24292E"/>
@@ -19505,15 +19522,15 @@
           <w:sz w:val="16"/>
           <w:szCs w:val="16"/>
         </w:rPr>
-        <w:tab/>
-      </w:r>
-      <w:r>
-        <w:rPr>
-          <w:rFonts w:ascii="Georgia" w:hAnsi="Georgia"/>
-          <w:b/>
-          <w:bCs/>
-          <w:i w:val="false"/>
-          <w:iCs w:val="false"/>
+        <w:t>#:symbol</w:t>
+      </w:r>
+      <w:r>
+        <w:rPr>
+          <w:rFonts w:ascii="Andale Mono" w:hAnsi="Andale Mono"/>
+          <w:b w:val="false"/>
+          <w:bCs w:val="false"/>
+          <w:i w:val="false"/>
+          <w:iCs/>
           <w:caps w:val="false"/>
           <w:smallCaps w:val="false"/>
           <w:color w:val="24292E"/>
@@ -19521,15 +19538,15 @@
           <w:sz w:val="16"/>
           <w:szCs w:val="16"/>
         </w:rPr>
-        <w:t>uninterned</w:t>
-      </w:r>
-      <w:r>
-        <w:rPr>
-          <w:rFonts w:ascii="Georgia" w:hAnsi="Georgia"/>
-          <w:b/>
-          <w:bCs/>
-          <w:i w:val="false"/>
-          <w:iCs/>
+        <w:tab/>
+      </w:r>
+      <w:r>
+        <w:rPr>
+          <w:rFonts w:ascii="Georgia" w:hAnsi="Georgia"/>
+          <w:b w:val="false"/>
+          <w:bCs w:val="false"/>
+          <w:i w:val="false"/>
+          <w:iCs w:val="false"/>
           <w:caps w:val="false"/>
           <w:smallCaps w:val="false"/>
           <w:color w:val="24292E"/>
@@ -19537,14 +19554,14 @@
           <w:sz w:val="16"/>
           <w:szCs w:val="16"/>
         </w:rPr>
-        <w:t xml:space="preserve"> </w:t>
-      </w:r>
-      <w:r>
-        <w:rPr>
-          <w:rFonts w:ascii="Georgia" w:hAnsi="Georgia"/>
-          <w:b/>
-          <w:bCs/>
-          <w:i/>
+        <w:t>uninterned</w:t>
+      </w:r>
+      <w:r>
+        <w:rPr>
+          <w:rFonts w:ascii="Georgia" w:hAnsi="Georgia"/>
+          <w:b w:val="false"/>
+          <w:bCs w:val="false"/>
+          <w:i w:val="false"/>
           <w:iCs/>
           <w:caps w:val="false"/>
           <w:smallCaps w:val="false"/>
@@ -19553,47 +19570,15 @@
           <w:sz w:val="16"/>
           <w:szCs w:val="16"/>
         </w:rPr>
-        <w:t>symbol</w:t>
-      </w:r>
-    </w:p>
-    <w:p>
-      <w:pPr>
-        <w:pStyle w:val="Normal"/>
-        <w:ind w:hanging="0" w:start="709"/>
-        <w:rPr>
-          <w:rFonts w:ascii="Georgia" w:hAnsi="Georgia"/>
-          <w:b/>
-          <w:bCs/>
-          <w:sz w:val="16"/>
-          <w:szCs w:val="16"/>
-        </w:rPr>
-      </w:pPr>
-      <w:r>
-        <w:rPr>
-          <w:rFonts w:ascii="Georgia" w:hAnsi="Georgia"/>
-          <w:b/>
-          <w:bCs/>
-          <w:sz w:val="16"/>
-          <w:szCs w:val="16"/>
-        </w:rPr>
-      </w:r>
-    </w:p>
-    <w:p>
-      <w:pPr>
-        <w:pStyle w:val="Normal"/>
-        <w:ind w:hanging="0" w:start="709"/>
-        <w:rPr>
-          <w:b/>
-          <w:bCs/>
-        </w:rPr>
-      </w:pPr>
-      <w:r>
-        <w:rPr>
-          <w:rFonts w:ascii="Andale Mono" w:hAnsi="Andale Mono"/>
-          <w:b/>
-          <w:bCs/>
-          <w:i w:val="false"/>
-          <w:iCs w:val="false"/>
+        <w:t xml:space="preserve"> </w:t>
+      </w:r>
+      <w:r>
+        <w:rPr>
+          <w:rFonts w:ascii="Georgia" w:hAnsi="Georgia"/>
+          <w:b w:val="false"/>
+          <w:bCs w:val="false"/>
+          <w:i/>
+          <w:iCs/>
           <w:caps w:val="false"/>
           <w:smallCaps w:val="false"/>
           <w:color w:val="24292E"/>
@@ -19601,13 +19586,45 @@
           <w:sz w:val="16"/>
           <w:szCs w:val="16"/>
         </w:rPr>
-        <w:t xml:space="preserve"> “</w:t>
-      </w:r>
-      <w:r>
-        <w:rPr>
-          <w:rFonts w:ascii="Andale Mono" w:hAnsi="Andale Mono"/>
-          <w:b/>
-          <w:bCs/>
+        <w:t>symbol</w:t>
+      </w:r>
+    </w:p>
+    <w:p>
+      <w:pPr>
+        <w:pStyle w:val="Normal"/>
+        <w:ind w:hanging="0" w:start="0"/>
+        <w:rPr>
+          <w:rFonts w:ascii="Georgia" w:hAnsi="Georgia"/>
+          <w:b w:val="false"/>
+          <w:bCs w:val="false"/>
+          <w:sz w:val="16"/>
+          <w:szCs w:val="16"/>
+        </w:rPr>
+      </w:pPr>
+      <w:r>
+        <w:rPr>
+          <w:rFonts w:ascii="Georgia" w:hAnsi="Georgia"/>
+          <w:b w:val="false"/>
+          <w:bCs w:val="false"/>
+          <w:sz w:val="16"/>
+          <w:szCs w:val="16"/>
+        </w:rPr>
+      </w:r>
+    </w:p>
+    <w:p>
+      <w:pPr>
+        <w:pStyle w:val="Normal"/>
+        <w:ind w:hanging="0" w:start="0"/>
+        <w:rPr>
+          <w:b w:val="false"/>
+          <w:bCs w:val="false"/>
+        </w:rPr>
+      </w:pPr>
+      <w:r>
+        <w:rPr>
+          <w:rFonts w:ascii="Andale Mono" w:hAnsi="Andale Mono"/>
+          <w:b w:val="false"/>
+          <w:bCs w:val="false"/>
           <w:i w:val="false"/>
           <w:iCs w:val="false"/>
           <w:caps w:val="false"/>
@@ -19617,15 +19634,13 @@
           <w:sz w:val="16"/>
           <w:szCs w:val="16"/>
         </w:rPr>
-        <w:t>`,;</w:t>
-        <w:tab/>
-        <w:tab/>
-      </w:r>
-      <w:r>
-        <w:rPr>
-          <w:rFonts w:ascii="Georgia" w:hAnsi="Georgia"/>
-          <w:b/>
-          <w:bCs/>
+        <w:t xml:space="preserve"> “</w:t>
+      </w:r>
+      <w:r>
+        <w:rPr>
+          <w:rFonts w:ascii="Andale Mono" w:hAnsi="Andale Mono"/>
+          <w:b w:val="false"/>
+          <w:bCs w:val="false"/>
           <w:i w:val="false"/>
           <w:iCs w:val="false"/>
           <w:caps w:val="false"/>
@@ -19635,23 +19650,15 @@
           <w:sz w:val="16"/>
           <w:szCs w:val="16"/>
         </w:rPr>
-        <w:t>terminating macro char</w:t>
-      </w:r>
-    </w:p>
-    <w:p>
-      <w:pPr>
-        <w:pStyle w:val="Normal"/>
-        <w:ind w:hanging="0" w:start="709"/>
-        <w:rPr>
-          <w:b/>
-          <w:bCs/>
-        </w:rPr>
-      </w:pPr>
-      <w:r>
-        <w:rPr>
-          <w:rFonts w:ascii="Andale Mono" w:hAnsi="Andale Mono"/>
-          <w:b/>
-          <w:bCs/>
+        <w:t>`,;</w:t>
+        <w:tab/>
+        <w:tab/>
+      </w:r>
+      <w:r>
+        <w:rPr>
+          <w:rFonts w:ascii="Georgia" w:hAnsi="Georgia"/>
+          <w:b w:val="false"/>
+          <w:bCs w:val="false"/>
           <w:i w:val="false"/>
           <w:iCs w:val="false"/>
           <w:caps w:val="false"/>
@@ -19661,13 +19668,23 @@
           <w:sz w:val="16"/>
           <w:szCs w:val="16"/>
         </w:rPr>
-        <w:t xml:space="preserve"> </w:t>
-      </w:r>
-      <w:r>
-        <w:rPr>
-          <w:rFonts w:ascii="Andale Mono" w:hAnsi="Andale Mono"/>
-          <w:b/>
-          <w:bCs/>
+        <w:t>terminating macro char</w:t>
+      </w:r>
+    </w:p>
+    <w:p>
+      <w:pPr>
+        <w:pStyle w:val="Normal"/>
+        <w:ind w:hanging="0" w:start="0"/>
+        <w:rPr>
+          <w:b w:val="false"/>
+          <w:bCs w:val="false"/>
+        </w:rPr>
+      </w:pPr>
+      <w:r>
+        <w:rPr>
+          <w:rFonts w:ascii="Andale Mono" w:hAnsi="Andale Mono"/>
+          <w:b w:val="false"/>
+          <w:bCs w:val="false"/>
           <w:i w:val="false"/>
           <w:iCs w:val="false"/>
           <w:caps w:val="false"/>
@@ -19677,15 +19694,13 @@
           <w:sz w:val="16"/>
           <w:szCs w:val="16"/>
         </w:rPr>
-        <w:t>#</w:t>
-        <w:tab/>
-        <w:tab/>
-      </w:r>
-      <w:r>
-        <w:rPr>
-          <w:rFonts w:ascii="Georgia" w:hAnsi="Georgia"/>
-          <w:b/>
-          <w:bCs/>
+        <w:t xml:space="preserve"> </w:t>
+      </w:r>
+      <w:r>
+        <w:rPr>
+          <w:rFonts w:ascii="Andale Mono" w:hAnsi="Andale Mono"/>
+          <w:b w:val="false"/>
+          <w:bCs w:val="false"/>
           <w:i w:val="false"/>
           <w:iCs w:val="false"/>
           <w:caps w:val="false"/>
@@ -19695,18 +19710,15 @@
           <w:sz w:val="16"/>
           <w:szCs w:val="16"/>
         </w:rPr>
-        <w:t>non-terminating macro char</w:t>
-      </w:r>
-    </w:p>
-    <w:p>
-      <w:pPr>
-        <w:pStyle w:val="Normal"/>
-        <w:ind w:hanging="0" w:start="709"/>
-        <w:rPr>
-          <w:rFonts w:ascii="Georgia" w:hAnsi="Georgia"/>
-          <w:b/>
-          <w:bCs/>
-          <w:i w:val="false"/>
+        <w:t>#</w:t>
+        <w:tab/>
+        <w:tab/>
+      </w:r>
+      <w:r>
+        <w:rPr>
+          <w:rFonts w:ascii="Georgia" w:hAnsi="Georgia"/>
+          <w:b w:val="false"/>
+          <w:bCs w:val="false"/>
           <w:i w:val="false"/>
           <w:iCs w:val="false"/>
           <w:caps w:val="false"/>
@@ -19716,12 +19728,18 @@
           <w:sz w:val="16"/>
           <w:szCs w:val="16"/>
         </w:rPr>
-      </w:pPr>
-      <w:r>
-        <w:rPr>
-          <w:rFonts w:ascii="Georgia" w:hAnsi="Georgia"/>
-          <w:b/>
-          <w:bCs/>
+        <w:t>non-terminating macro char</w:t>
+      </w:r>
+    </w:p>
+    <w:p>
+      <w:pPr>
+        <w:pStyle w:val="Normal"/>
+        <w:ind w:hanging="0" w:start="0"/>
+        <w:rPr>
+          <w:rFonts w:ascii="Georgia" w:hAnsi="Georgia"/>
+          <w:b w:val="false"/>
+          <w:bCs w:val="false"/>
+          <w:i w:val="false"/>
           <w:i w:val="false"/>
           <w:iCs w:val="false"/>
           <w:caps w:val="false"/>
@@ -19731,22 +19749,12 @@
           <w:sz w:val="16"/>
           <w:szCs w:val="16"/>
         </w:rPr>
-      </w:r>
-    </w:p>
-    <w:p>
-      <w:pPr>
-        <w:pStyle w:val="Normal"/>
-        <w:ind w:hanging="0" w:start="709"/>
-        <w:rPr>
-          <w:b/>
-          <w:bCs/>
-        </w:rPr>
-      </w:pPr>
-      <w:r>
-        <w:rPr>
-          <w:rFonts w:ascii="Andale Mono" w:hAnsi="Andale Mono"/>
-          <w:b/>
-          <w:bCs/>
+      </w:pPr>
+      <w:r>
+        <w:rPr>
+          <w:rFonts w:ascii="Georgia" w:hAnsi="Georgia"/>
+          <w:b w:val="false"/>
+          <w:bCs w:val="false"/>
           <w:i w:val="false"/>
           <w:iCs w:val="false"/>
           <w:caps w:val="false"/>
@@ -19756,13 +19764,22 @@
           <w:sz w:val="16"/>
           <w:szCs w:val="16"/>
         </w:rPr>
-        <w:t xml:space="preserve"> </w:t>
-      </w:r>
-      <w:r>
-        <w:rPr>
-          <w:rFonts w:ascii="Andale Mono" w:hAnsi="Andale Mono"/>
-          <w:b/>
-          <w:bCs/>
+      </w:r>
+    </w:p>
+    <w:p>
+      <w:pPr>
+        <w:pStyle w:val="Normal"/>
+        <w:ind w:hanging="0" w:start="0"/>
+        <w:rPr>
+          <w:b w:val="false"/>
+          <w:bCs w:val="false"/>
+        </w:rPr>
+      </w:pPr>
+      <w:r>
+        <w:rPr>
+          <w:rFonts w:ascii="Andale Mono" w:hAnsi="Andale Mono"/>
+          <w:b w:val="false"/>
+          <w:bCs w:val="false"/>
           <w:i w:val="false"/>
           <w:iCs w:val="false"/>
           <w:caps w:val="false"/>
@@ -19772,14 +19789,13 @@
           <w:sz w:val="16"/>
           <w:szCs w:val="16"/>
         </w:rPr>
-        <w:t>!$%&amp;*+-.</w:t>
-        <w:tab/>
-      </w:r>
-      <w:r>
-        <w:rPr>
-          <w:rFonts w:ascii="Georgia" w:hAnsi="Georgia"/>
-          <w:b/>
-          <w:bCs/>
+        <w:t xml:space="preserve"> </w:t>
+      </w:r>
+      <w:r>
+        <w:rPr>
+          <w:rFonts w:ascii="Andale Mono" w:hAnsi="Andale Mono"/>
+          <w:b w:val="false"/>
+          <w:bCs w:val="false"/>
           <w:i w:val="false"/>
           <w:iCs w:val="false"/>
           <w:caps w:val="false"/>
@@ -19789,23 +19805,14 @@
           <w:sz w:val="16"/>
           <w:szCs w:val="16"/>
         </w:rPr>
-        <w:t>symbol constituents</w:t>
-      </w:r>
-    </w:p>
-    <w:p>
-      <w:pPr>
-        <w:pStyle w:val="Normal"/>
-        <w:ind w:hanging="0" w:start="709"/>
-        <w:rPr>
-          <w:b/>
-          <w:bCs/>
-        </w:rPr>
-      </w:pPr>
-      <w:r>
-        <w:rPr>
-          <w:rFonts w:ascii="Andale Mono" w:hAnsi="Andale Mono"/>
-          <w:b/>
-          <w:bCs/>
+        <w:t>!$%&amp;*+-.</w:t>
+        <w:tab/>
+      </w:r>
+      <w:r>
+        <w:rPr>
+          <w:rFonts w:ascii="Georgia" w:hAnsi="Georgia"/>
+          <w:b w:val="false"/>
+          <w:bCs w:val="false"/>
           <w:i w:val="false"/>
           <w:iCs w:val="false"/>
           <w:caps w:val="false"/>
@@ -19815,13 +19822,23 @@
           <w:sz w:val="16"/>
           <w:szCs w:val="16"/>
         </w:rPr>
-        <w:t xml:space="preserve"> </w:t>
-      </w:r>
-      <w:r>
-        <w:rPr>
-          <w:rFonts w:ascii="Andale Mono" w:hAnsi="Andale Mono"/>
-          <w:b/>
-          <w:bCs/>
+        <w:t>symbol constituents</w:t>
+      </w:r>
+    </w:p>
+    <w:p>
+      <w:pPr>
+        <w:pStyle w:val="Normal"/>
+        <w:ind w:hanging="0" w:start="0"/>
+        <w:rPr>
+          <w:b w:val="false"/>
+          <w:bCs w:val="false"/>
+        </w:rPr>
+      </w:pPr>
+      <w:r>
+        <w:rPr>
+          <w:rFonts w:ascii="Andale Mono" w:hAnsi="Andale Mono"/>
+          <w:b w:val="false"/>
+          <w:bCs w:val="false"/>
           <w:i w:val="false"/>
           <w:iCs w:val="false"/>
           <w:caps w:val="false"/>
@@ -19831,23 +19848,13 @@
           <w:sz w:val="16"/>
           <w:szCs w:val="16"/>
         </w:rPr>
-        <w:t>&lt;&gt;=?@[]|</w:t>
-      </w:r>
-    </w:p>
-    <w:p>
-      <w:pPr>
-        <w:pStyle w:val="Normal"/>
-        <w:ind w:hanging="0" w:start="709"/>
-        <w:rPr>
-          <w:b/>
-          <w:bCs/>
-        </w:rPr>
-      </w:pPr>
-      <w:r>
-        <w:rPr>
-          <w:rFonts w:ascii="Andale Mono" w:hAnsi="Andale Mono"/>
-          <w:b/>
-          <w:bCs/>
+        <w:t xml:space="preserve"> </w:t>
+      </w:r>
+      <w:r>
+        <w:rPr>
+          <w:rFonts w:ascii="Andale Mono" w:hAnsi="Andale Mono"/>
+          <w:b w:val="false"/>
+          <w:bCs w:val="false"/>
           <w:i w:val="false"/>
           <w:iCs w:val="false"/>
           <w:caps w:val="false"/>
@@ -19857,13 +19864,23 @@
           <w:sz w:val="16"/>
           <w:szCs w:val="16"/>
         </w:rPr>
-        <w:t xml:space="preserve"> </w:t>
-      </w:r>
-      <w:r>
-        <w:rPr>
-          <w:rFonts w:ascii="Andale Mono" w:hAnsi="Andale Mono"/>
-          <w:b/>
-          <w:bCs/>
+        <w:t>&lt;&gt;=?@[]|</w:t>
+      </w:r>
+    </w:p>
+    <w:p>
+      <w:pPr>
+        <w:pStyle w:val="Normal"/>
+        <w:ind w:hanging="0" w:start="0"/>
+        <w:rPr>
+          <w:b w:val="false"/>
+          <w:bCs w:val="false"/>
+        </w:rPr>
+      </w:pPr>
+      <w:r>
+        <w:rPr>
+          <w:rFonts w:ascii="Andale Mono" w:hAnsi="Andale Mono"/>
+          <w:b w:val="false"/>
+          <w:bCs w:val="false"/>
           <w:i w:val="false"/>
           <w:iCs w:val="false"/>
           <w:caps w:val="false"/>
@@ -19873,23 +19890,13 @@
           <w:sz w:val="16"/>
           <w:szCs w:val="16"/>
         </w:rPr>
-        <w:t>:^_{}~/</w:t>
-      </w:r>
-    </w:p>
-    <w:p>
-      <w:pPr>
-        <w:pStyle w:val="Normal"/>
-        <w:ind w:hanging="0" w:start="709"/>
-        <w:rPr>
-          <w:b/>
-          <w:bCs/>
-        </w:rPr>
-      </w:pPr>
-      <w:r>
-        <w:rPr>
-          <w:rFonts w:ascii="Andale Mono" w:hAnsi="Andale Mono"/>
-          <w:b/>
-          <w:bCs/>
+        <w:t xml:space="preserve"> </w:t>
+      </w:r>
+      <w:r>
+        <w:rPr>
+          <w:rFonts w:ascii="Andale Mono" w:hAnsi="Andale Mono"/>
+          <w:b w:val="false"/>
+          <w:bCs w:val="false"/>
           <w:i w:val="false"/>
           <w:iCs w:val="false"/>
           <w:caps w:val="false"/>
@@ -19899,13 +19906,23 @@
           <w:sz w:val="16"/>
           <w:szCs w:val="16"/>
         </w:rPr>
-        <w:t xml:space="preserve"> </w:t>
-      </w:r>
-      <w:r>
-        <w:rPr>
-          <w:rFonts w:ascii="Andale Mono" w:hAnsi="Andale Mono"/>
-          <w:b/>
-          <w:bCs/>
+        <w:t>:^_{}~/</w:t>
+      </w:r>
+    </w:p>
+    <w:p>
+      <w:pPr>
+        <w:pStyle w:val="Normal"/>
+        <w:ind w:hanging="0" w:start="0"/>
+        <w:rPr>
+          <w:b w:val="false"/>
+          <w:bCs w:val="false"/>
+        </w:rPr>
+      </w:pPr>
+      <w:r>
+        <w:rPr>
+          <w:rFonts w:ascii="Andale Mono" w:hAnsi="Andale Mono"/>
+          <w:b w:val="false"/>
+          <w:bCs w:val="false"/>
           <w:i w:val="false"/>
           <w:iCs w:val="false"/>
           <w:caps w:val="false"/>
@@ -19915,23 +19932,13 @@
           <w:sz w:val="16"/>
           <w:szCs w:val="16"/>
         </w:rPr>
-        <w:t>A..Za..z</w:t>
-      </w:r>
-    </w:p>
-    <w:p>
-      <w:pPr>
-        <w:pStyle w:val="Normal"/>
-        <w:ind w:hanging="0" w:start="709"/>
-        <w:rPr>
-          <w:b/>
-          <w:bCs/>
-        </w:rPr>
-      </w:pPr>
-      <w:r>
-        <w:rPr>
-          <w:rFonts w:ascii="Andale Mono" w:hAnsi="Andale Mono"/>
-          <w:b/>
-          <w:bCs/>
+        <w:t xml:space="preserve"> </w:t>
+      </w:r>
+      <w:r>
+        <w:rPr>
+          <w:rFonts w:ascii="Andale Mono" w:hAnsi="Andale Mono"/>
+          <w:b w:val="false"/>
+          <w:bCs w:val="false"/>
           <w:i w:val="false"/>
           <w:iCs w:val="false"/>
           <w:caps w:val="false"/>
@@ -19941,13 +19948,23 @@
           <w:sz w:val="16"/>
           <w:szCs w:val="16"/>
         </w:rPr>
-        <w:t xml:space="preserve"> </w:t>
-      </w:r>
-      <w:r>
-        <w:rPr>
-          <w:rFonts w:ascii="Andale Mono" w:hAnsi="Andale Mono"/>
-          <w:b/>
-          <w:bCs/>
+        <w:t>A..Za..z</w:t>
+      </w:r>
+    </w:p>
+    <w:p>
+      <w:pPr>
+        <w:pStyle w:val="Normal"/>
+        <w:ind w:hanging="0" w:start="0"/>
+        <w:rPr>
+          <w:b w:val="false"/>
+          <w:bCs w:val="false"/>
+        </w:rPr>
+      </w:pPr>
+      <w:r>
+        <w:rPr>
+          <w:rFonts w:ascii="Andale Mono" w:hAnsi="Andale Mono"/>
+          <w:b w:val="false"/>
+          <w:bCs w:val="false"/>
           <w:i w:val="false"/>
           <w:iCs w:val="false"/>
           <w:caps w:val="false"/>
@@ -19957,18 +19974,13 @@
           <w:sz w:val="16"/>
           <w:szCs w:val="16"/>
         </w:rPr>
-        <w:t xml:space="preserve">0..9      </w:t>
-      </w:r>
-    </w:p>
-    <w:p>
-      <w:pPr>
-        <w:pStyle w:val="Normal"/>
-        <w:ind w:hanging="0" w:start="709"/>
-        <w:rPr>
-          <w:rFonts w:ascii="Georgia" w:hAnsi="Georgia"/>
-          <w:b/>
-          <w:bCs/>
-          <w:i w:val="false"/>
+        <w:t xml:space="preserve"> </w:t>
+      </w:r>
+      <w:r>
+        <w:rPr>
+          <w:rFonts w:ascii="Andale Mono" w:hAnsi="Andale Mono"/>
+          <w:b w:val="false"/>
+          <w:bCs w:val="false"/>
           <w:i w:val="false"/>
           <w:iCs w:val="false"/>
           <w:caps w:val="false"/>
@@ -19978,12 +19990,18 @@
           <w:sz w:val="16"/>
           <w:szCs w:val="16"/>
         </w:rPr>
-      </w:pPr>
-      <w:r>
-        <w:rPr>
-          <w:rFonts w:ascii="Georgia" w:hAnsi="Georgia"/>
-          <w:b/>
-          <w:bCs/>
+        <w:t xml:space="preserve">0..9      </w:t>
+      </w:r>
+    </w:p>
+    <w:p>
+      <w:pPr>
+        <w:pStyle w:val="Normal"/>
+        <w:ind w:hanging="0" w:start="0"/>
+        <w:rPr>
+          <w:rFonts w:ascii="Georgia" w:hAnsi="Georgia"/>
+          <w:b w:val="false"/>
+          <w:bCs w:val="false"/>
+          <w:i w:val="false"/>
           <w:i w:val="false"/>
           <w:iCs w:val="false"/>
           <w:caps w:val="false"/>
@@ -19993,22 +20011,12 @@
           <w:sz w:val="16"/>
           <w:szCs w:val="16"/>
         </w:rPr>
-      </w:r>
-    </w:p>
-    <w:p>
-      <w:pPr>
-        <w:pStyle w:val="Normal"/>
-        <w:ind w:hanging="0" w:start="709"/>
-        <w:rPr>
-          <w:b/>
-          <w:bCs/>
-        </w:rPr>
-      </w:pPr>
-      <w:r>
-        <w:rPr>
-          <w:rFonts w:ascii="Andale Mono" w:hAnsi="Andale Mono"/>
-          <w:b/>
-          <w:bCs/>
+      </w:pPr>
+      <w:r>
+        <w:rPr>
+          <w:rFonts w:ascii="Georgia" w:hAnsi="Georgia"/>
+          <w:b w:val="false"/>
+          <w:bCs w:val="false"/>
           <w:i w:val="false"/>
           <w:iCs w:val="false"/>
           <w:caps w:val="false"/>
@@ -20018,13 +20026,22 @@
           <w:sz w:val="16"/>
           <w:szCs w:val="16"/>
         </w:rPr>
-        <w:t xml:space="preserve"> </w:t>
-      </w:r>
-      <w:r>
-        <w:rPr>
-          <w:rFonts w:ascii="Andale Mono" w:hAnsi="Andale Mono"/>
-          <w:b/>
-          <w:bCs/>
+      </w:r>
+    </w:p>
+    <w:p>
+      <w:pPr>
+        <w:pStyle w:val="Normal"/>
+        <w:ind w:hanging="0" w:start="0"/>
+        <w:rPr>
+          <w:b w:val="false"/>
+          <w:bCs w:val="false"/>
+        </w:rPr>
+      </w:pPr>
+      <w:r>
+        <w:rPr>
+          <w:rFonts w:ascii="Andale Mono" w:hAnsi="Andale Mono"/>
+          <w:b w:val="false"/>
+          <w:bCs w:val="false"/>
           <w:i w:val="false"/>
           <w:iCs w:val="false"/>
           <w:caps w:val="false"/>
@@ -20034,14 +20051,13 @@
           <w:sz w:val="16"/>
           <w:szCs w:val="16"/>
         </w:rPr>
-        <w:t>0x09 #\tab</w:t>
-        <w:tab/>
-      </w:r>
-      <w:r>
-        <w:rPr>
-          <w:rFonts w:ascii="Georgia" w:hAnsi="Georgia"/>
-          <w:b/>
-          <w:bCs/>
+        <w:t xml:space="preserve"> </w:t>
+      </w:r>
+      <w:r>
+        <w:rPr>
+          <w:rFonts w:ascii="Andale Mono" w:hAnsi="Andale Mono"/>
+          <w:b w:val="false"/>
+          <w:bCs w:val="false"/>
           <w:i w:val="false"/>
           <w:iCs w:val="false"/>
           <w:caps w:val="false"/>
@@ -20051,23 +20067,14 @@
           <w:sz w:val="16"/>
           <w:szCs w:val="16"/>
         </w:rPr>
-        <w:t>whitespace</w:t>
-      </w:r>
-    </w:p>
-    <w:p>
-      <w:pPr>
-        <w:pStyle w:val="Normal"/>
-        <w:ind w:hanging="0" w:start="709"/>
-        <w:rPr>
-          <w:b/>
-          <w:bCs/>
-        </w:rPr>
-      </w:pPr>
-      <w:r>
-        <w:rPr>
-          <w:rFonts w:ascii="Andale Mono" w:hAnsi="Andale Mono"/>
-          <w:b/>
-          <w:bCs/>
+        <w:t>0x09 #\tab</w:t>
+        <w:tab/>
+      </w:r>
+      <w:r>
+        <w:rPr>
+          <w:rFonts w:ascii="Georgia" w:hAnsi="Georgia"/>
+          <w:b w:val="false"/>
+          <w:bCs w:val="false"/>
           <w:i w:val="false"/>
           <w:iCs w:val="false"/>
           <w:caps w:val="false"/>
@@ -20077,13 +20084,23 @@
           <w:sz w:val="16"/>
           <w:szCs w:val="16"/>
         </w:rPr>
-        <w:t xml:space="preserve"> </w:t>
-      </w:r>
-      <w:r>
-        <w:rPr>
-          <w:rFonts w:ascii="Andale Mono" w:hAnsi="Andale Mono"/>
-          <w:b/>
-          <w:bCs/>
+        <w:t>whitespace</w:t>
+      </w:r>
+    </w:p>
+    <w:p>
+      <w:pPr>
+        <w:pStyle w:val="Normal"/>
+        <w:ind w:hanging="0" w:start="0"/>
+        <w:rPr>
+          <w:b w:val="false"/>
+          <w:bCs w:val="false"/>
+        </w:rPr>
+      </w:pPr>
+      <w:r>
+        <w:rPr>
+          <w:rFonts w:ascii="Andale Mono" w:hAnsi="Andale Mono"/>
+          <w:b w:val="false"/>
+          <w:bCs w:val="false"/>
           <w:i w:val="false"/>
           <w:iCs w:val="false"/>
           <w:caps w:val="false"/>
@@ -20093,23 +20110,13 @@
           <w:sz w:val="16"/>
           <w:szCs w:val="16"/>
         </w:rPr>
-        <w:t xml:space="preserve">0x0a #\linefeed </w:t>
-      </w:r>
-    </w:p>
-    <w:p>
-      <w:pPr>
-        <w:pStyle w:val="Normal"/>
-        <w:ind w:hanging="0" w:start="709"/>
-        <w:rPr>
-          <w:b/>
-          <w:bCs/>
-        </w:rPr>
-      </w:pPr>
-      <w:r>
-        <w:rPr>
-          <w:rFonts w:ascii="Andale Mono" w:hAnsi="Andale Mono"/>
-          <w:b/>
-          <w:bCs/>
+        <w:t xml:space="preserve"> </w:t>
+      </w:r>
+      <w:r>
+        <w:rPr>
+          <w:rFonts w:ascii="Andale Mono" w:hAnsi="Andale Mono"/>
+          <w:b w:val="false"/>
+          <w:bCs w:val="false"/>
           <w:i w:val="false"/>
           <w:iCs w:val="false"/>
           <w:caps w:val="false"/>
@@ -20119,13 +20126,23 @@
           <w:sz w:val="16"/>
           <w:szCs w:val="16"/>
         </w:rPr>
-        <w:t xml:space="preserve"> </w:t>
-      </w:r>
-      <w:r>
-        <w:rPr>
-          <w:rFonts w:ascii="Andale Mono" w:hAnsi="Andale Mono"/>
-          <w:b/>
-          <w:bCs/>
+        <w:t xml:space="preserve">0x0a #\linefeed </w:t>
+      </w:r>
+    </w:p>
+    <w:p>
+      <w:pPr>
+        <w:pStyle w:val="Normal"/>
+        <w:ind w:hanging="0" w:start="0"/>
+        <w:rPr>
+          <w:b w:val="false"/>
+          <w:bCs w:val="false"/>
+        </w:rPr>
+      </w:pPr>
+      <w:r>
+        <w:rPr>
+          <w:rFonts w:ascii="Andale Mono" w:hAnsi="Andale Mono"/>
+          <w:b w:val="false"/>
+          <w:bCs w:val="false"/>
           <w:i w:val="false"/>
           <w:iCs w:val="false"/>
           <w:caps w:val="false"/>
@@ -20135,23 +20152,13 @@
           <w:sz w:val="16"/>
           <w:szCs w:val="16"/>
         </w:rPr>
-        <w:t xml:space="preserve">0x0c #\page                </w:t>
-      </w:r>
-    </w:p>
-    <w:p>
-      <w:pPr>
-        <w:pStyle w:val="Normal"/>
-        <w:ind w:hanging="0" w:start="709"/>
-        <w:rPr>
-          <w:b/>
-          <w:bCs/>
-        </w:rPr>
-      </w:pPr>
-      <w:r>
-        <w:rPr>
-          <w:rFonts w:ascii="Andale Mono" w:hAnsi="Andale Mono"/>
-          <w:b/>
-          <w:bCs/>
+        <w:t xml:space="preserve"> </w:t>
+      </w:r>
+      <w:r>
+        <w:rPr>
+          <w:rFonts w:ascii="Andale Mono" w:hAnsi="Andale Mono"/>
+          <w:b w:val="false"/>
+          <w:bCs w:val="false"/>
           <w:i w:val="false"/>
           <w:iCs w:val="false"/>
           <w:caps w:val="false"/>
@@ -20161,13 +20168,23 @@
           <w:sz w:val="16"/>
           <w:szCs w:val="16"/>
         </w:rPr>
-        <w:t xml:space="preserve"> </w:t>
-      </w:r>
-      <w:r>
-        <w:rPr>
-          <w:rFonts w:ascii="Andale Mono" w:hAnsi="Andale Mono"/>
-          <w:b/>
-          <w:bCs/>
+        <w:t xml:space="preserve">0x0c #\page                </w:t>
+      </w:r>
+    </w:p>
+    <w:p>
+      <w:pPr>
+        <w:pStyle w:val="Normal"/>
+        <w:ind w:hanging="0" w:start="0"/>
+        <w:rPr>
+          <w:b w:val="false"/>
+          <w:bCs w:val="false"/>
+        </w:rPr>
+      </w:pPr>
+      <w:r>
+        <w:rPr>
+          <w:rFonts w:ascii="Andale Mono" w:hAnsi="Andale Mono"/>
+          <w:b w:val="false"/>
+          <w:bCs w:val="false"/>
           <w:i w:val="false"/>
           <w:iCs w:val="false"/>
           <w:caps w:val="false"/>
@@ -20177,23 +20194,13 @@
           <w:sz w:val="16"/>
           <w:szCs w:val="16"/>
         </w:rPr>
-        <w:t xml:space="preserve">0x0d #\return            </w:t>
-      </w:r>
-    </w:p>
-    <w:p>
-      <w:pPr>
-        <w:pStyle w:val="Normal"/>
-        <w:ind w:hanging="0" w:start="709"/>
-        <w:rPr>
-          <w:b/>
-          <w:bCs/>
-        </w:rPr>
-      </w:pPr>
-      <w:r>
-        <w:rPr>
-          <w:rFonts w:ascii="Andale Mono" w:hAnsi="Andale Mono"/>
-          <w:b/>
-          <w:bCs/>
+        <w:t xml:space="preserve"> </w:t>
+      </w:r>
+      <w:r>
+        <w:rPr>
+          <w:rFonts w:ascii="Andale Mono" w:hAnsi="Andale Mono"/>
+          <w:b w:val="false"/>
+          <w:bCs w:val="false"/>
           <w:i w:val="false"/>
           <w:iCs w:val="false"/>
           <w:caps w:val="false"/>
@@ -20203,13 +20210,39 @@
           <w:sz w:val="16"/>
           <w:szCs w:val="16"/>
         </w:rPr>
-        <w:t xml:space="preserve"> </w:t>
-      </w:r>
-      <w:r>
-        <w:rPr>
-          <w:rFonts w:ascii="Andale Mono" w:hAnsi="Andale Mono"/>
-          <w:b/>
-          <w:bCs/>
+        <w:t xml:space="preserve">0x0d #\return            </w:t>
+      </w:r>
+    </w:p>
+    <w:p>
+      <w:pPr>
+        <w:pStyle w:val="Normal"/>
+        <w:ind w:hanging="0" w:start="0"/>
+        <w:rPr>
+          <w:b w:val="false"/>
+          <w:bCs w:val="false"/>
+        </w:rPr>
+      </w:pPr>
+      <w:r>
+        <w:rPr>
+          <w:rFonts w:ascii="Andale Mono" w:hAnsi="Andale Mono"/>
+          <w:b w:val="false"/>
+          <w:bCs w:val="false"/>
+          <w:i w:val="false"/>
+          <w:iCs w:val="false"/>
+          <w:caps w:val="false"/>
+          <w:smallCaps w:val="false"/>
+          <w:color w:val="24292E"/>
+          <w:spacing w:val="0"/>
+          <w:sz w:val="16"/>
+          <w:szCs w:val="16"/>
+        </w:rPr>
+        <w:t xml:space="preserve"> </w:t>
+      </w:r>
+      <w:r>
+        <w:rPr>
+          <w:rFonts w:ascii="Andale Mono" w:hAnsi="Andale Mono"/>
+          <w:b w:val="false"/>
+          <w:bCs w:val="false"/>
           <w:i w:val="false"/>
           <w:iCs w:val="false"/>
           <w:caps w:val="false"/>
@@ -21100,7 +21133,7 @@
     <w:pPr>
       <w:widowControl/>
       <w:suppressAutoHyphens w:val="true"/>
-      <w:overflowPunct w:val="false"/>
+      <w:overflowPunct w:val="true"/>
       <w:bidi w:val="0"/>
       <w:spacing w:before="0" w:after="0"/>
       <w:jc w:val="start"/>

</xml_diff>

<commit_message>
#234 - lib: #. broken (#236)
* #234 - lib: #. broken

* #234 - lib: #. broken
</commit_message>
<xml_diff>
--- a/doc/refcards/lib-ref.docx
+++ b/doc/refcards/lib-ref.docx
@@ -66,7 +66,7 @@
           <w:tab w:val="left" w:pos="4110" w:leader="none"/>
         </w:tabs>
         <w:suppressAutoHyphens w:val="true"/>
-        <w:overflowPunct w:val="false"/>
+        <w:overflowPunct w:val="true"/>
         <w:bidi w:val="0"/>
         <w:spacing w:before="0" w:after="0"/>
         <w:ind w:hanging="0" w:start="0" w:end="0"/>
@@ -326,7 +326,7 @@
           <w:sz w:val="16"/>
           <w:szCs w:val="16"/>
         </w:rPr>
-        <w:t>8</w:t>
+        <w:t>9</w:t>
       </w:r>
     </w:p>
     <w:p>
@@ -3717,7 +3717,7 @@
           <w:u w:val="none"/>
           <w:shd w:fill="333333" w:val="clear"/>
         </w:rPr>
-        <w:t xml:space="preserve">Symbol                                     </w:t>
+        <w:t xml:space="preserve">Symbol                                      </w:t>
       </w:r>
       <w:r>
         <w:rPr>
@@ -11094,7 +11094,7 @@
           <w:tab w:val="left" w:pos="4110" w:leader="none"/>
         </w:tabs>
         <w:suppressAutoHyphens w:val="true"/>
-        <w:overflowPunct w:val="false"/>
+        <w:overflowPunct w:val="true"/>
         <w:bidi w:val="0"/>
         <w:spacing w:before="0" w:after="0"/>
         <w:ind w:hanging="0" w:start="0" w:end="0"/>
@@ -11545,7 +11545,7 @@
           <w:tab w:val="left" w:pos="4110" w:leader="none"/>
         </w:tabs>
         <w:suppressAutoHyphens w:val="true"/>
-        <w:overflowPunct w:val="false"/>
+        <w:overflowPunct w:val="true"/>
         <w:bidi w:val="0"/>
         <w:spacing w:before="0" w:after="0"/>
         <w:ind w:hanging="0" w:start="0" w:end="0"/>
@@ -16879,7 +16879,6 @@
       <w:pPr>
         <w:pStyle w:val="Normal"/>
         <w:rPr>
-          <w:rFonts w:ascii="Andale Mono" w:hAnsi="Andale Mono"/>
           <w:b w:val="false"/>
           <w:bCs w:val="false"/>
         </w:rPr>
@@ -16894,64 +16893,52 @@
           <w:sz w:val="12"/>
           <w:szCs w:val="12"/>
         </w:rPr>
-        <w:t>[</w:t>
-      </w:r>
-      <w:r>
-        <w:rPr>
-          <w:rFonts w:ascii="Andale Mono" w:hAnsi="Andale Mono"/>
-          <w:b/>
-          <w:bCs/>
+        <w:t>[dependencies]</w:t>
+      </w:r>
+    </w:p>
+    <w:p>
+      <w:pPr>
+        <w:pStyle w:val="Normal"/>
+        <w:rPr>
+          <w:b w:val="false"/>
+          <w:bCs w:val="false"/>
+        </w:rPr>
+      </w:pPr>
+      <w:r>
+        <w:rPr>
+          <w:rFonts w:ascii="Andale Mono" w:hAnsi="Andale Mono"/>
+          <w:b w:val="false"/>
+          <w:bCs w:val="false"/>
           <w:i/>
           <w:iCs/>
           <w:sz w:val="12"/>
           <w:szCs w:val="12"/>
         </w:rPr>
-        <w:t>dependencies]</w:t>
-      </w:r>
-    </w:p>
-    <w:p>
-      <w:pPr>
-        <w:pStyle w:val="Normal"/>
-        <w:rPr>
-          <w:b/>
-          <w:bCs/>
-        </w:rPr>
-      </w:pPr>
-      <w:r>
-        <w:rPr>
-          <w:rFonts w:ascii="Andale Mono" w:hAnsi="Andale Mono"/>
-          <w:b/>
-          <w:bCs/>
+        <w:t>mu = {</w:t>
+      </w:r>
+    </w:p>
+    <w:p>
+      <w:pPr>
+        <w:pStyle w:val="Normal"/>
+        <w:rPr/>
+      </w:pPr>
+      <w:r>
+        <w:rPr>
+          <w:rFonts w:ascii="Andale Mono" w:hAnsi="Andale Mono"/>
+          <w:b w:val="false"/>
+          <w:bCs w:val="false"/>
           <w:i/>
           <w:iCs/>
           <w:sz w:val="12"/>
           <w:szCs w:val="12"/>
         </w:rPr>
-        <w:t>mu = {</w:t>
-      </w:r>
-    </w:p>
-    <w:p>
-      <w:pPr>
-        <w:pStyle w:val="Normal"/>
-        <w:rPr/>
-      </w:pPr>
-      <w:r>
-        <w:rPr>
-          <w:rFonts w:ascii="Andale Mono" w:hAnsi="Andale Mono"/>
-          <w:b/>
-          <w:bCs/>
-          <w:i/>
-          <w:iCs/>
-          <w:sz w:val="12"/>
-          <w:szCs w:val="12"/>
-        </w:rPr>
         <w:t xml:space="preserve">   </w:t>
       </w:r>
       <w:r>
         <w:rPr>
           <w:rFonts w:ascii="Andale Mono" w:hAnsi="Andale Mono"/>
-          <w:b/>
-          <w:bCs/>
+          <w:b w:val="false"/>
+          <w:bCs w:val="false"/>
           <w:i/>
           <w:iCs/>
           <w:sz w:val="12"/>
@@ -16964,8 +16951,8 @@
           <w:rPr>
             <w:rStyle w:val="Hyperlink"/>
             <w:rFonts w:ascii="Andale Mono" w:hAnsi="Andale Mono"/>
-            <w:b/>
-            <w:bCs/>
+            <w:b w:val="false"/>
+            <w:bCs w:val="false"/>
             <w:i/>
             <w:iCs/>
             <w:sz w:val="12"/>
@@ -16977,8 +16964,8 @@
       <w:r>
         <w:rPr>
           <w:rFonts w:ascii="Andale Mono" w:hAnsi="Andale Mono"/>
-          <w:b/>
-          <w:bCs/>
+          <w:b w:val="false"/>
+          <w:bCs w:val="false"/>
           <w:i/>
           <w:iCs/>
           <w:sz w:val="12"/>
@@ -16991,15 +16978,15 @@
       <w:pPr>
         <w:pStyle w:val="Normal"/>
         <w:rPr>
-          <w:b/>
-          <w:bCs/>
-        </w:rPr>
-      </w:pPr>
-      <w:r>
-        <w:rPr>
-          <w:rFonts w:ascii="Andale Mono" w:hAnsi="Andale Mono"/>
-          <w:b/>
-          <w:bCs/>
+          <w:b w:val="false"/>
+          <w:bCs w:val="false"/>
+        </w:rPr>
+      </w:pPr>
+      <w:r>
+        <w:rPr>
+          <w:rFonts w:ascii="Andale Mono" w:hAnsi="Andale Mono"/>
+          <w:b w:val="false"/>
+          <w:bCs w:val="false"/>
           <w:i/>
           <w:iCs/>
           <w:sz w:val="12"/>
@@ -17010,8 +16997,8 @@
       <w:r>
         <w:rPr>
           <w:rFonts w:ascii="Andale Mono" w:hAnsi="Andale Mono"/>
-          <w:b/>
-          <w:bCs/>
+          <w:b w:val="false"/>
+          <w:bCs w:val="false"/>
           <w:i/>
           <w:iCs/>
           <w:sz w:val="12"/>
@@ -17024,15 +17011,15 @@
       <w:pPr>
         <w:pStyle w:val="Normal"/>
         <w:rPr>
-          <w:b/>
-          <w:bCs/>
-        </w:rPr>
-      </w:pPr>
-      <w:r>
-        <w:rPr>
-          <w:rFonts w:ascii="Andale Mono" w:hAnsi="Andale Mono"/>
-          <w:b/>
-          <w:bCs/>
+          <w:b w:val="false"/>
+          <w:bCs w:val="false"/>
+        </w:rPr>
+      </w:pPr>
+      <w:r>
+        <w:rPr>
+          <w:rFonts w:ascii="Andale Mono" w:hAnsi="Andale Mono"/>
+          <w:b w:val="false"/>
+          <w:bCs w:val="false"/>
           <w:i/>
           <w:iCs/>
           <w:sz w:val="12"/>
@@ -17046,8 +17033,8 @@
         <w:pStyle w:val="Normal"/>
         <w:rPr>
           <w:rFonts w:ascii="Andale Mono" w:hAnsi="Andale Mono"/>
-          <w:b/>
-          <w:bCs/>
+          <w:b w:val="false"/>
+          <w:bCs w:val="false"/>
           <w:i/>
           <w:i/>
           <w:iCs/>
@@ -17058,8 +17045,8 @@
       <w:r>
         <w:rPr>
           <w:rFonts w:ascii="Andale Mono" w:hAnsi="Andale Mono"/>
-          <w:b/>
-          <w:bCs/>
+          <w:b w:val="false"/>
+          <w:bCs w:val="false"/>
           <w:i/>
           <w:iCs/>
           <w:sz w:val="12"/>
@@ -17071,15 +17058,15 @@
       <w:pPr>
         <w:pStyle w:val="Normal"/>
         <w:rPr>
-          <w:b/>
-          <w:bCs/>
-        </w:rPr>
-      </w:pPr>
-      <w:r>
-        <w:rPr>
-          <w:rFonts w:ascii="Andale Mono" w:hAnsi="Andale Mono"/>
-          <w:b/>
-          <w:bCs/>
+          <w:b w:val="false"/>
+          <w:bCs w:val="false"/>
+        </w:rPr>
+      </w:pPr>
+      <w:r>
+        <w:rPr>
+          <w:rFonts w:ascii="Andale Mono" w:hAnsi="Andale Mono"/>
+          <w:b w:val="false"/>
+          <w:bCs w:val="false"/>
           <w:i w:val="false"/>
           <w:iCs w:val="false"/>
           <w:sz w:val="12"/>
@@ -17092,15 +17079,15 @@
       <w:pPr>
         <w:pStyle w:val="Normal"/>
         <w:rPr>
-          <w:b/>
-          <w:bCs/>
-        </w:rPr>
-      </w:pPr>
-      <w:r>
-        <w:rPr>
-          <w:rFonts w:ascii="Andale Mono" w:hAnsi="Andale Mono"/>
-          <w:b/>
-          <w:bCs/>
+          <w:b w:val="false"/>
+          <w:bCs w:val="false"/>
+        </w:rPr>
+      </w:pPr>
+      <w:r>
+        <w:rPr>
+          <w:rFonts w:ascii="Andale Mono" w:hAnsi="Andale Mono"/>
+          <w:b w:val="false"/>
+          <w:bCs w:val="false"/>
           <w:i/>
           <w:iCs/>
           <w:sz w:val="12"/>
@@ -17113,15 +17100,15 @@
       <w:pPr>
         <w:pStyle w:val="Normal"/>
         <w:rPr>
-          <w:b/>
-          <w:bCs/>
-        </w:rPr>
-      </w:pPr>
-      <w:r>
-        <w:rPr>
-          <w:rFonts w:ascii="Andale Mono" w:hAnsi="Andale Mono"/>
-          <w:b/>
-          <w:bCs/>
+          <w:b w:val="false"/>
+          <w:bCs w:val="false"/>
+        </w:rPr>
+      </w:pPr>
+      <w:r>
+        <w:rPr>
+          <w:rFonts w:ascii="Andale Mono" w:hAnsi="Andale Mono"/>
+          <w:b w:val="false"/>
+          <w:bCs w:val="false"/>
           <w:i/>
           <w:iCs/>
           <w:sz w:val="12"/>
@@ -17132,8 +17119,8 @@
       <w:r>
         <w:rPr>
           <w:rFonts w:ascii="Andale Mono" w:hAnsi="Andale Mono"/>
-          <w:b/>
-          <w:bCs/>
+          <w:b w:val="false"/>
+          <w:bCs w:val="false"/>
           <w:i/>
           <w:iCs/>
           <w:sz w:val="12"/>
@@ -17147,8 +17134,8 @@
         <w:pStyle w:val="Normal"/>
         <w:rPr>
           <w:rFonts w:ascii="Andale Mono" w:hAnsi="Andale Mono"/>
-          <w:b/>
-          <w:bCs/>
+          <w:b w:val="false"/>
+          <w:bCs w:val="false"/>
           <w:i/>
           <w:i/>
           <w:iCs/>
@@ -17159,8 +17146,8 @@
       <w:r>
         <w:rPr>
           <w:rFonts w:ascii="Andale Mono" w:hAnsi="Andale Mono"/>
-          <w:b/>
-          <w:bCs/>
+          <w:b w:val="false"/>
+          <w:bCs w:val="false"/>
           <w:i/>
           <w:iCs/>
           <w:sz w:val="12"/>
@@ -17172,15 +17159,15 @@
       <w:pPr>
         <w:pStyle w:val="Normal"/>
         <w:rPr>
-          <w:b/>
-          <w:bCs/>
-        </w:rPr>
-      </w:pPr>
-      <w:r>
-        <w:rPr>
-          <w:rFonts w:ascii="Andale Mono" w:hAnsi="Andale Mono"/>
-          <w:b/>
-          <w:bCs/>
+          <w:b w:val="false"/>
+          <w:bCs w:val="false"/>
+        </w:rPr>
+      </w:pPr>
+      <w:r>
+        <w:rPr>
+          <w:rFonts w:ascii="Andale Mono" w:hAnsi="Andale Mono"/>
+          <w:b w:val="false"/>
+          <w:bCs w:val="false"/>
           <w:i/>
           <w:iCs/>
           <w:sz w:val="12"/>
@@ -17193,15 +17180,15 @@
       <w:pPr>
         <w:pStyle w:val="Normal"/>
         <w:rPr>
-          <w:b/>
-          <w:bCs/>
-        </w:rPr>
-      </w:pPr>
-      <w:r>
-        <w:rPr>
-          <w:rFonts w:ascii="Andale Mono" w:hAnsi="Andale Mono"/>
-          <w:b/>
-          <w:bCs/>
+          <w:b w:val="false"/>
+          <w:bCs w:val="false"/>
+        </w:rPr>
+      </w:pPr>
+      <w:r>
+        <w:rPr>
+          <w:rFonts w:ascii="Andale Mono" w:hAnsi="Andale Mono"/>
+          <w:b w:val="false"/>
+          <w:bCs w:val="false"/>
           <w:i/>
           <w:iCs/>
           <w:sz w:val="12"/>
@@ -17215,8 +17202,8 @@
         <w:pStyle w:val="Normal"/>
         <w:rPr>
           <w:rFonts w:ascii="Andale Mono" w:hAnsi="Andale Mono"/>
-          <w:b/>
-          <w:bCs/>
+          <w:b w:val="false"/>
+          <w:bCs w:val="false"/>
           <w:sz w:val="12"/>
           <w:szCs w:val="12"/>
         </w:rPr>
@@ -17224,8 +17211,8 @@
       <w:r>
         <w:rPr>
           <w:rFonts w:ascii="Andale Mono" w:hAnsi="Andale Mono"/>
-          <w:b/>
-          <w:bCs/>
+          <w:b w:val="false"/>
+          <w:bCs w:val="false"/>
           <w:sz w:val="12"/>
           <w:szCs w:val="12"/>
         </w:rPr>
@@ -17235,15 +17222,15 @@
       <w:pPr>
         <w:pStyle w:val="Normal"/>
         <w:rPr>
-          <w:b/>
-          <w:bCs/>
-        </w:rPr>
-      </w:pPr>
-      <w:r>
-        <w:rPr>
-          <w:rFonts w:ascii="Andale Mono" w:hAnsi="Andale Mono"/>
-          <w:b/>
-          <w:bCs/>
+          <w:b w:val="false"/>
+          <w:bCs w:val="false"/>
+        </w:rPr>
+      </w:pPr>
+      <w:r>
+        <w:rPr>
+          <w:rFonts w:ascii="Andale Mono" w:hAnsi="Andale Mono"/>
+          <w:b w:val="false"/>
+          <w:bCs w:val="false"/>
           <w:i w:val="false"/>
           <w:iCs w:val="false"/>
           <w:sz w:val="12"/>
@@ -17256,15 +17243,15 @@
       <w:pPr>
         <w:pStyle w:val="Normal"/>
         <w:rPr>
-          <w:b/>
-          <w:bCs/>
-        </w:rPr>
-      </w:pPr>
-      <w:r>
-        <w:rPr>
-          <w:rFonts w:ascii="Andale Mono" w:hAnsi="Andale Mono"/>
-          <w:b/>
-          <w:bCs/>
+          <w:b w:val="false"/>
+          <w:bCs w:val="false"/>
+        </w:rPr>
+      </w:pPr>
+      <w:r>
+        <w:rPr>
+          <w:rFonts w:ascii="Andale Mono" w:hAnsi="Andale Mono"/>
+          <w:b w:val="false"/>
+          <w:bCs w:val="false"/>
           <w:i w:val="false"/>
           <w:iCs w:val="false"/>
           <w:sz w:val="12"/>
@@ -17275,8 +17262,8 @@
       <w:r>
         <w:rPr>
           <w:rFonts w:ascii="Andale Mono" w:hAnsi="Andale Mono"/>
-          <w:b/>
-          <w:bCs/>
+          <w:b w:val="false"/>
+          <w:bCs w:val="false"/>
           <w:i w:val="false"/>
           <w:iCs w:val="false"/>
           <w:sz w:val="12"/>
@@ -17289,15 +17276,15 @@
       <w:pPr>
         <w:pStyle w:val="Normal"/>
         <w:rPr>
-          <w:b/>
-          <w:bCs/>
-        </w:rPr>
-      </w:pPr>
-      <w:r>
-        <w:rPr>
-          <w:rFonts w:ascii="Andale Mono" w:hAnsi="Andale Mono"/>
-          <w:b/>
-          <w:bCs/>
+          <w:b w:val="false"/>
+          <w:bCs w:val="false"/>
+        </w:rPr>
+      </w:pPr>
+      <w:r>
+        <w:rPr>
+          <w:rFonts w:ascii="Andale Mono" w:hAnsi="Andale Mono"/>
+          <w:b w:val="false"/>
+          <w:bCs w:val="false"/>
           <w:i w:val="false"/>
           <w:iCs w:val="false"/>
           <w:sz w:val="12"/>
@@ -17308,8 +17295,8 @@
       <w:r>
         <w:rPr>
           <w:rFonts w:ascii="Andale Mono" w:hAnsi="Andale Mono"/>
-          <w:b/>
-          <w:bCs/>
+          <w:b w:val="false"/>
+          <w:bCs w:val="false"/>
           <w:i w:val="false"/>
           <w:iCs w:val="false"/>
           <w:sz w:val="12"/>
@@ -17322,15 +17309,15 @@
       <w:pPr>
         <w:pStyle w:val="Normal"/>
         <w:rPr>
-          <w:b/>
-          <w:bCs/>
-        </w:rPr>
-      </w:pPr>
-      <w:r>
-        <w:rPr>
-          <w:rFonts w:ascii="Andale Mono" w:hAnsi="Andale Mono"/>
-          <w:b/>
-          <w:bCs/>
+          <w:b w:val="false"/>
+          <w:bCs w:val="false"/>
+        </w:rPr>
+      </w:pPr>
+      <w:r>
+        <w:rPr>
+          <w:rFonts w:ascii="Andale Mono" w:hAnsi="Andale Mono"/>
+          <w:b w:val="false"/>
+          <w:bCs w:val="false"/>
           <w:i w:val="false"/>
           <w:iCs w:val="false"/>
           <w:sz w:val="12"/>
@@ -17341,8 +17328,8 @@
       <w:r>
         <w:rPr>
           <w:rFonts w:ascii="Andale Mono" w:hAnsi="Andale Mono"/>
-          <w:b/>
-          <w:bCs/>
+          <w:b w:val="false"/>
+          <w:bCs w:val="false"/>
           <w:i w:val="false"/>
           <w:iCs w:val="false"/>
           <w:sz w:val="12"/>
@@ -17355,15 +17342,15 @@
       <w:pPr>
         <w:pStyle w:val="Normal"/>
         <w:rPr>
-          <w:b/>
-          <w:bCs/>
-        </w:rPr>
-      </w:pPr>
-      <w:r>
-        <w:rPr>
-          <w:rFonts w:ascii="Andale Mono" w:hAnsi="Andale Mono"/>
-          <w:b/>
-          <w:bCs/>
+          <w:b w:val="false"/>
+          <w:bCs w:val="false"/>
+        </w:rPr>
+      </w:pPr>
+      <w:r>
+        <w:rPr>
+          <w:rFonts w:ascii="Andale Mono" w:hAnsi="Andale Mono"/>
+          <w:b w:val="false"/>
+          <w:bCs w:val="false"/>
           <w:i w:val="false"/>
           <w:iCs w:val="false"/>
           <w:sz w:val="12"/>
@@ -17374,8 +17361,8 @@
       <w:r>
         <w:rPr>
           <w:rFonts w:ascii="Andale Mono" w:hAnsi="Andale Mono"/>
-          <w:b/>
-          <w:bCs/>
+          <w:b w:val="false"/>
+          <w:bCs w:val="false"/>
           <w:i w:val="false"/>
           <w:iCs w:val="false"/>
           <w:sz w:val="12"/>
@@ -17388,15 +17375,15 @@
       <w:pPr>
         <w:pStyle w:val="Normal"/>
         <w:rPr>
-          <w:b/>
-          <w:bCs/>
-        </w:rPr>
-      </w:pPr>
-      <w:r>
-        <w:rPr>
-          <w:rFonts w:ascii="Andale Mono" w:hAnsi="Andale Mono"/>
-          <w:b/>
-          <w:bCs/>
+          <w:b w:val="false"/>
+          <w:bCs w:val="false"/>
+        </w:rPr>
+      </w:pPr>
+      <w:r>
+        <w:rPr>
+          <w:rFonts w:ascii="Andale Mono" w:hAnsi="Andale Mono"/>
+          <w:b w:val="false"/>
+          <w:bCs w:val="false"/>
           <w:i w:val="false"/>
           <w:iCs w:val="false"/>
           <w:sz w:val="12"/>
@@ -17407,8 +17394,8 @@
       <w:r>
         <w:rPr>
           <w:rFonts w:ascii="Andale Mono" w:hAnsi="Andale Mono"/>
-          <w:b/>
-          <w:bCs/>
+          <w:b w:val="false"/>
+          <w:bCs w:val="false"/>
           <w:i w:val="false"/>
           <w:iCs w:val="false"/>
           <w:sz w:val="12"/>
@@ -17421,15 +17408,15 @@
       <w:pPr>
         <w:pStyle w:val="Normal"/>
         <w:rPr>
-          <w:b/>
-          <w:bCs/>
-        </w:rPr>
-      </w:pPr>
-      <w:r>
-        <w:rPr>
-          <w:rFonts w:ascii="Andale Mono" w:hAnsi="Andale Mono"/>
-          <w:b/>
-          <w:bCs/>
+          <w:b w:val="false"/>
+          <w:bCs w:val="false"/>
+        </w:rPr>
+      </w:pPr>
+      <w:r>
+        <w:rPr>
+          <w:rFonts w:ascii="Andale Mono" w:hAnsi="Andale Mono"/>
+          <w:b w:val="false"/>
+          <w:bCs w:val="false"/>
           <w:i w:val="false"/>
           <w:iCs w:val="false"/>
           <w:sz w:val="12"/>
@@ -17440,8 +17427,8 @@
       <w:r>
         <w:rPr>
           <w:rFonts w:ascii="Andale Mono" w:hAnsi="Andale Mono"/>
-          <w:b/>
-          <w:bCs/>
+          <w:b w:val="false"/>
+          <w:bCs w:val="false"/>
           <w:i w:val="false"/>
           <w:iCs w:val="false"/>
           <w:sz w:val="12"/>
@@ -17454,15 +17441,15 @@
       <w:pPr>
         <w:pStyle w:val="Normal"/>
         <w:rPr>
-          <w:b/>
-          <w:bCs/>
-        </w:rPr>
-      </w:pPr>
-      <w:r>
-        <w:rPr>
-          <w:rFonts w:ascii="Andale Mono" w:hAnsi="Andale Mono"/>
-          <w:b/>
-          <w:bCs/>
+          <w:b w:val="false"/>
+          <w:bCs w:val="false"/>
+        </w:rPr>
+      </w:pPr>
+      <w:r>
+        <w:rPr>
+          <w:rFonts w:ascii="Andale Mono" w:hAnsi="Andale Mono"/>
+          <w:b w:val="false"/>
+          <w:bCs w:val="false"/>
           <w:i w:val="false"/>
           <w:iCs w:val="false"/>
           <w:sz w:val="12"/>
@@ -17473,8 +17460,8 @@
       <w:r>
         <w:rPr>
           <w:rFonts w:ascii="Andale Mono" w:hAnsi="Andale Mono"/>
-          <w:b/>
-          <w:bCs/>
+          <w:b w:val="false"/>
+          <w:bCs w:val="false"/>
           <w:i w:val="false"/>
           <w:iCs w:val="false"/>
           <w:sz w:val="12"/>
@@ -17487,15 +17474,15 @@
       <w:pPr>
         <w:pStyle w:val="Normal"/>
         <w:rPr>
-          <w:b/>
-          <w:bCs/>
-        </w:rPr>
-      </w:pPr>
-      <w:r>
-        <w:rPr>
-          <w:rFonts w:ascii="Andale Mono" w:hAnsi="Andale Mono"/>
-          <w:b/>
-          <w:bCs/>
+          <w:b w:val="false"/>
+          <w:bCs w:val="false"/>
+        </w:rPr>
+      </w:pPr>
+      <w:r>
+        <w:rPr>
+          <w:rFonts w:ascii="Andale Mono" w:hAnsi="Andale Mono"/>
+          <w:b w:val="false"/>
+          <w:bCs w:val="false"/>
           <w:i w:val="false"/>
           <w:iCs w:val="false"/>
           <w:sz w:val="12"/>
@@ -17506,8 +17493,8 @@
       <w:r>
         <w:rPr>
           <w:rFonts w:ascii="Andale Mono" w:hAnsi="Andale Mono"/>
-          <w:b/>
-          <w:bCs/>
+          <w:b w:val="false"/>
+          <w:bCs w:val="false"/>
           <w:i w:val="false"/>
           <w:iCs w:val="false"/>
           <w:sz w:val="12"/>
@@ -17520,15 +17507,15 @@
       <w:pPr>
         <w:pStyle w:val="Normal"/>
         <w:rPr>
-          <w:b/>
-          <w:bCs/>
-        </w:rPr>
-      </w:pPr>
-      <w:r>
-        <w:rPr>
-          <w:rFonts w:ascii="Andale Mono" w:hAnsi="Andale Mono"/>
-          <w:b/>
-          <w:bCs/>
+          <w:b w:val="false"/>
+          <w:bCs w:val="false"/>
+        </w:rPr>
+      </w:pPr>
+      <w:r>
+        <w:rPr>
+          <w:rFonts w:ascii="Andale Mono" w:hAnsi="Andale Mono"/>
+          <w:b w:val="false"/>
+          <w:bCs w:val="false"/>
           <w:i w:val="false"/>
           <w:iCs w:val="false"/>
           <w:sz w:val="12"/>
@@ -17539,8 +17526,8 @@
       <w:r>
         <w:rPr>
           <w:rFonts w:ascii="Andale Mono" w:hAnsi="Andale Mono"/>
-          <w:b/>
-          <w:bCs/>
+          <w:b w:val="false"/>
+          <w:bCs w:val="false"/>
           <w:i w:val="false"/>
           <w:iCs w:val="false"/>
           <w:sz w:val="12"/>
@@ -17553,15 +17540,15 @@
       <w:pPr>
         <w:pStyle w:val="Normal"/>
         <w:rPr>
-          <w:b/>
-          <w:bCs/>
-        </w:rPr>
-      </w:pPr>
-      <w:r>
-        <w:rPr>
-          <w:rFonts w:ascii="Andale Mono" w:hAnsi="Andale Mono"/>
-          <w:b/>
-          <w:bCs/>
+          <w:b w:val="false"/>
+          <w:bCs w:val="false"/>
+        </w:rPr>
+      </w:pPr>
+      <w:r>
+        <w:rPr>
+          <w:rFonts w:ascii="Andale Mono" w:hAnsi="Andale Mono"/>
+          <w:b w:val="false"/>
+          <w:bCs w:val="false"/>
           <w:i w:val="false"/>
           <w:iCs w:val="false"/>
           <w:sz w:val="12"/>
@@ -17572,8 +17559,8 @@
       <w:r>
         <w:rPr>
           <w:rFonts w:ascii="Andale Mono" w:hAnsi="Andale Mono"/>
-          <w:b/>
-          <w:bCs/>
+          <w:b w:val="false"/>
+          <w:bCs w:val="false"/>
           <w:i w:val="false"/>
           <w:iCs w:val="false"/>
           <w:sz w:val="12"/>
@@ -17586,15 +17573,15 @@
       <w:pPr>
         <w:pStyle w:val="Normal"/>
         <w:rPr>
-          <w:b/>
-          <w:bCs/>
-        </w:rPr>
-      </w:pPr>
-      <w:r>
-        <w:rPr>
-          <w:rFonts w:ascii="Andale Mono" w:hAnsi="Andale Mono"/>
-          <w:b/>
-          <w:bCs/>
+          <w:b w:val="false"/>
+          <w:bCs w:val="false"/>
+        </w:rPr>
+      </w:pPr>
+      <w:r>
+        <w:rPr>
+          <w:rFonts w:ascii="Andale Mono" w:hAnsi="Andale Mono"/>
+          <w:b w:val="false"/>
+          <w:bCs w:val="false"/>
           <w:i w:val="false"/>
           <w:iCs w:val="false"/>
           <w:sz w:val="12"/>
@@ -17605,8 +17592,8 @@
       <w:r>
         <w:rPr>
           <w:rFonts w:ascii="Andale Mono" w:hAnsi="Andale Mono"/>
-          <w:b/>
-          <w:bCs/>
+          <w:b w:val="false"/>
+          <w:bCs w:val="false"/>
           <w:i w:val="false"/>
           <w:iCs w:val="false"/>
           <w:sz w:val="12"/>
@@ -17619,15 +17606,15 @@
       <w:pPr>
         <w:pStyle w:val="Normal"/>
         <w:rPr>
-          <w:b/>
-          <w:bCs/>
-        </w:rPr>
-      </w:pPr>
-      <w:r>
-        <w:rPr>
-          <w:rFonts w:ascii="Andale Mono" w:hAnsi="Andale Mono"/>
-          <w:b/>
-          <w:bCs/>
+          <w:b w:val="false"/>
+          <w:bCs w:val="false"/>
+        </w:rPr>
+      </w:pPr>
+      <w:r>
+        <w:rPr>
+          <w:rFonts w:ascii="Andale Mono" w:hAnsi="Andale Mono"/>
+          <w:b w:val="false"/>
+          <w:bCs w:val="false"/>
           <w:i w:val="false"/>
           <w:iCs w:val="false"/>
           <w:sz w:val="12"/>
@@ -17638,8 +17625,8 @@
       <w:r>
         <w:rPr>
           <w:rFonts w:ascii="Andale Mono" w:hAnsi="Andale Mono"/>
-          <w:b/>
-          <w:bCs/>
+          <w:b w:val="false"/>
+          <w:bCs w:val="false"/>
           <w:i w:val="false"/>
           <w:iCs w:val="false"/>
           <w:sz w:val="12"/>
@@ -17652,15 +17639,15 @@
       <w:pPr>
         <w:pStyle w:val="Normal"/>
         <w:rPr>
-          <w:b/>
-          <w:bCs/>
-        </w:rPr>
-      </w:pPr>
-      <w:r>
-        <w:rPr>
-          <w:rFonts w:ascii="Andale Mono" w:hAnsi="Andale Mono"/>
-          <w:b/>
-          <w:bCs/>
+          <w:b w:val="false"/>
+          <w:bCs w:val="false"/>
+        </w:rPr>
+      </w:pPr>
+      <w:r>
+        <w:rPr>
+          <w:rFonts w:ascii="Andale Mono" w:hAnsi="Andale Mono"/>
+          <w:b w:val="false"/>
+          <w:bCs w:val="false"/>
           <w:i w:val="false"/>
           <w:iCs w:val="false"/>
           <w:sz w:val="12"/>
@@ -17671,8 +17658,8 @@
       <w:r>
         <w:rPr>
           <w:rFonts w:ascii="Andale Mono" w:hAnsi="Andale Mono"/>
-          <w:b/>
-          <w:bCs/>
+          <w:b w:val="false"/>
+          <w:bCs w:val="false"/>
           <w:i w:val="false"/>
           <w:iCs w:val="false"/>
           <w:sz w:val="12"/>
@@ -17685,15 +17672,15 @@
       <w:pPr>
         <w:pStyle w:val="Normal"/>
         <w:rPr>
-          <w:b/>
-          <w:bCs/>
-        </w:rPr>
-      </w:pPr>
-      <w:r>
-        <w:rPr>
-          <w:rFonts w:ascii="Andale Mono" w:hAnsi="Andale Mono"/>
-          <w:b/>
-          <w:bCs/>
+          <w:b w:val="false"/>
+          <w:bCs w:val="false"/>
+        </w:rPr>
+      </w:pPr>
+      <w:r>
+        <w:rPr>
+          <w:rFonts w:ascii="Andale Mono" w:hAnsi="Andale Mono"/>
+          <w:b w:val="false"/>
+          <w:bCs w:val="false"/>
           <w:i w:val="false"/>
           <w:iCs w:val="false"/>
           <w:sz w:val="12"/>
@@ -17704,8 +17691,8 @@
       <w:r>
         <w:rPr>
           <w:rFonts w:ascii="Andale Mono" w:hAnsi="Andale Mono"/>
-          <w:b/>
-          <w:bCs/>
+          <w:b w:val="false"/>
+          <w:bCs w:val="false"/>
           <w:i w:val="false"/>
           <w:iCs w:val="false"/>
           <w:sz w:val="12"/>
@@ -17718,15 +17705,15 @@
       <w:pPr>
         <w:pStyle w:val="Normal"/>
         <w:rPr>
-          <w:b/>
-          <w:bCs/>
-        </w:rPr>
-      </w:pPr>
-      <w:r>
-        <w:rPr>
-          <w:rFonts w:ascii="Andale Mono" w:hAnsi="Andale Mono"/>
-          <w:b/>
-          <w:bCs/>
+          <w:b w:val="false"/>
+          <w:bCs w:val="false"/>
+        </w:rPr>
+      </w:pPr>
+      <w:r>
+        <w:rPr>
+          <w:rFonts w:ascii="Andale Mono" w:hAnsi="Andale Mono"/>
+          <w:b w:val="false"/>
+          <w:bCs w:val="false"/>
           <w:i w:val="false"/>
           <w:iCs w:val="false"/>
           <w:sz w:val="12"/>
@@ -17737,8 +17724,8 @@
       <w:r>
         <w:rPr>
           <w:rFonts w:ascii="Andale Mono" w:hAnsi="Andale Mono"/>
-          <w:b/>
-          <w:bCs/>
+          <w:b w:val="false"/>
+          <w:bCs w:val="false"/>
           <w:i w:val="false"/>
           <w:iCs w:val="false"/>
           <w:sz w:val="12"/>
@@ -17751,15 +17738,15 @@
       <w:pPr>
         <w:pStyle w:val="Normal"/>
         <w:rPr>
-          <w:b/>
-          <w:bCs/>
-        </w:rPr>
-      </w:pPr>
-      <w:r>
-        <w:rPr>
-          <w:rFonts w:ascii="Andale Mono" w:hAnsi="Andale Mono"/>
-          <w:b/>
-          <w:bCs/>
+          <w:b w:val="false"/>
+          <w:bCs w:val="false"/>
+        </w:rPr>
+      </w:pPr>
+      <w:r>
+        <w:rPr>
+          <w:rFonts w:ascii="Andale Mono" w:hAnsi="Andale Mono"/>
+          <w:b w:val="false"/>
+          <w:bCs w:val="false"/>
           <w:i w:val="false"/>
           <w:iCs w:val="false"/>
           <w:sz w:val="12"/>
@@ -17770,8 +17757,8 @@
       <w:r>
         <w:rPr>
           <w:rFonts w:ascii="Andale Mono" w:hAnsi="Andale Mono"/>
-          <w:b/>
-          <w:bCs/>
+          <w:b w:val="false"/>
+          <w:bCs w:val="false"/>
           <w:i w:val="false"/>
           <w:iCs w:val="false"/>
           <w:sz w:val="12"/>
@@ -17784,15 +17771,15 @@
       <w:pPr>
         <w:pStyle w:val="Normal"/>
         <w:rPr>
-          <w:b/>
-          <w:bCs/>
-        </w:rPr>
-      </w:pPr>
-      <w:r>
-        <w:rPr>
-          <w:rFonts w:ascii="Andale Mono" w:hAnsi="Andale Mono"/>
-          <w:b/>
-          <w:bCs/>
+          <w:b w:val="false"/>
+          <w:bCs w:val="false"/>
+        </w:rPr>
+      </w:pPr>
+      <w:r>
+        <w:rPr>
+          <w:rFonts w:ascii="Andale Mono" w:hAnsi="Andale Mono"/>
+          <w:b w:val="false"/>
+          <w:bCs w:val="false"/>
           <w:i w:val="false"/>
           <w:iCs w:val="false"/>
           <w:sz w:val="12"/>
@@ -17803,8 +17790,8 @@
       <w:r>
         <w:rPr>
           <w:rFonts w:ascii="Andale Mono" w:hAnsi="Andale Mono"/>
-          <w:b/>
-          <w:bCs/>
+          <w:b w:val="false"/>
+          <w:bCs w:val="false"/>
           <w:i w:val="false"/>
           <w:iCs w:val="false"/>
           <w:sz w:val="12"/>
@@ -17817,15 +17804,15 @@
       <w:pPr>
         <w:pStyle w:val="Normal"/>
         <w:rPr>
-          <w:b/>
-          <w:bCs/>
-        </w:rPr>
-      </w:pPr>
-      <w:r>
-        <w:rPr>
-          <w:rFonts w:ascii="Andale Mono" w:hAnsi="Andale Mono"/>
-          <w:b/>
-          <w:bCs/>
+          <w:b w:val="false"/>
+          <w:bCs w:val="false"/>
+        </w:rPr>
+      </w:pPr>
+      <w:r>
+        <w:rPr>
+          <w:rFonts w:ascii="Andale Mono" w:hAnsi="Andale Mono"/>
+          <w:b w:val="false"/>
+          <w:bCs w:val="false"/>
           <w:i w:val="false"/>
           <w:iCs w:val="false"/>
           <w:sz w:val="12"/>
@@ -17836,8 +17823,8 @@
       <w:r>
         <w:rPr>
           <w:rFonts w:ascii="Andale Mono" w:hAnsi="Andale Mono"/>
-          <w:b/>
-          <w:bCs/>
+          <w:b w:val="false"/>
+          <w:bCs w:val="false"/>
           <w:i w:val="false"/>
           <w:iCs w:val="false"/>
           <w:sz w:val="12"/>
@@ -17850,15 +17837,15 @@
       <w:pPr>
         <w:pStyle w:val="Normal"/>
         <w:rPr>
-          <w:b/>
-          <w:bCs/>
-        </w:rPr>
-      </w:pPr>
-      <w:r>
-        <w:rPr>
-          <w:rFonts w:ascii="Andale Mono" w:hAnsi="Andale Mono"/>
-          <w:b/>
-          <w:bCs/>
+          <w:b w:val="false"/>
+          <w:bCs w:val="false"/>
+        </w:rPr>
+      </w:pPr>
+      <w:r>
+        <w:rPr>
+          <w:rFonts w:ascii="Andale Mono" w:hAnsi="Andale Mono"/>
+          <w:b w:val="false"/>
+          <w:bCs w:val="false"/>
           <w:i w:val="false"/>
           <w:iCs w:val="false"/>
           <w:sz w:val="12"/>
@@ -17869,8 +17856,8 @@
       <w:r>
         <w:rPr>
           <w:rFonts w:ascii="Andale Mono" w:hAnsi="Andale Mono"/>
-          <w:b/>
-          <w:bCs/>
+          <w:b w:val="false"/>
+          <w:bCs w:val="false"/>
           <w:i w:val="false"/>
           <w:iCs w:val="false"/>
           <w:sz w:val="12"/>
@@ -17883,15 +17870,15 @@
       <w:pPr>
         <w:pStyle w:val="Normal"/>
         <w:rPr>
-          <w:b/>
-          <w:bCs/>
-        </w:rPr>
-      </w:pPr>
-      <w:r>
-        <w:rPr>
-          <w:rFonts w:ascii="Andale Mono" w:hAnsi="Andale Mono"/>
-          <w:b/>
-          <w:bCs/>
+          <w:b w:val="false"/>
+          <w:bCs w:val="false"/>
+        </w:rPr>
+      </w:pPr>
+      <w:r>
+        <w:rPr>
+          <w:rFonts w:ascii="Andale Mono" w:hAnsi="Andale Mono"/>
+          <w:b w:val="false"/>
+          <w:bCs w:val="false"/>
           <w:i w:val="false"/>
           <w:iCs w:val="false"/>
           <w:sz w:val="12"/>
@@ -17902,8 +17889,8 @@
       <w:r>
         <w:rPr>
           <w:rFonts w:ascii="Andale Mono" w:hAnsi="Andale Mono"/>
-          <w:b/>
-          <w:bCs/>
+          <w:b w:val="false"/>
+          <w:bCs w:val="false"/>
           <w:i w:val="false"/>
           <w:iCs w:val="false"/>
           <w:sz w:val="12"/>
@@ -17923,8 +17910,8 @@
       <w:r>
         <w:rPr>
           <w:rFonts w:ascii="Andale Mono" w:hAnsi="Andale Mono"/>
-          <w:b/>
-          <w:bCs/>
+          <w:b w:val="false"/>
+          <w:bCs w:val="false"/>
           <w:i w:val="false"/>
           <w:iCs w:val="false"/>
           <w:sz w:val="12"/>
@@ -17935,14 +17922,26 @@
       <w:r>
         <w:rPr>
           <w:rFonts w:ascii="Andale Mono" w:hAnsi="Andale Mono"/>
-          <w:b/>
-          <w:bCs/>
+          <w:b w:val="false"/>
+          <w:bCs w:val="false"/>
           <w:i w:val="false"/>
           <w:iCs w:val="false"/>
           <w:sz w:val="12"/>
           <w:szCs w:val="12"/>
         </w:rPr>
-        <w:t>fn write_to_string(&amp;self, exp: Tag, esc: bool) → String</w:t>
+        <w:t>fn write_to_string(&amp;self, exp: Tag, esc: bool) → Strin</w:t>
+      </w:r>
+      <w:r>
+        <w:rPr>
+          <w:rFonts w:ascii="Andale Mono" w:hAnsi="Andale Mono"/>
+          <w:b/>
+          <w:bCs/>
+          <w:i w:val="false"/>
+          <w:iCs w:val="false"/>
+          <w:sz w:val="12"/>
+          <w:szCs w:val="12"/>
+        </w:rPr>
+        <w:t>g</w:t>
       </w:r>
     </w:p>
     <w:p>
@@ -18096,24 +18095,29 @@
     <w:p>
       <w:pPr>
         <w:pStyle w:val="Normal"/>
-        <w:rPr>
-          <w:rFonts w:ascii="Georgia" w:hAnsi="Georgia"/>
-          <w:sz w:val="16"/>
-          <w:szCs w:val="16"/>
-        </w:rPr>
-      </w:pPr>
-      <w:r>
-        <w:rPr>
-          <w:rFonts w:ascii="Georgia" w:hAnsi="Georgia"/>
-          <w:sz w:val="16"/>
-          <w:szCs w:val="16"/>
-        </w:rPr>
-      </w:r>
-    </w:p>
-    <w:p>
-      <w:pPr>
-        <w:pStyle w:val="Normal"/>
-        <w:ind w:hanging="0" w:start="709"/>
+        <w:ind w:hanging="0" w:start="0"/>
+        <w:rPr>
+          <w:rFonts w:ascii="Georgia" w:hAnsi="Georgia"/>
+          <w:b w:val="false"/>
+          <w:bCs w:val="false"/>
+          <w:sz w:val="16"/>
+          <w:szCs w:val="16"/>
+        </w:rPr>
+      </w:pPr>
+      <w:r>
+        <w:rPr>
+          <w:rFonts w:ascii="Georgia" w:hAnsi="Georgia"/>
+          <w:b w:val="false"/>
+          <w:bCs w:val="false"/>
+          <w:sz w:val="16"/>
+          <w:szCs w:val="16"/>
+        </w:rPr>
+      </w:r>
+    </w:p>
+    <w:p>
+      <w:pPr>
+        <w:pStyle w:val="Normal"/>
+        <w:ind w:hanging="0" w:start="0"/>
         <w:rPr>
           <w:b w:val="false"/>
           <w:bCs w:val="false"/>
@@ -18138,8 +18142,8 @@
       <w:r>
         <w:rPr>
           <w:rFonts w:ascii="Andale Mono" w:hAnsi="Andale Mono"/>
-          <w:b/>
-          <w:bCs/>
+          <w:b w:val="false"/>
+          <w:bCs w:val="false"/>
           <w:i w:val="false"/>
           <w:iCs w:val="false"/>
           <w:caps w:val="false"/>
@@ -18156,8 +18160,8 @@
       <w:r>
         <w:rPr>
           <w:rFonts w:ascii="Georgia" w:hAnsi="Georgia"/>
-          <w:b/>
-          <w:bCs/>
+          <w:b w:val="false"/>
+          <w:bCs w:val="false"/>
           <w:i w:val="false"/>
           <w:iCs w:val="false"/>
           <w:caps w:val="false"/>
@@ -18173,17 +18177,17 @@
     <w:p>
       <w:pPr>
         <w:pStyle w:val="Normal"/>
-        <w:ind w:hanging="0" w:start="709"/>
-        <w:rPr>
-          <w:b/>
-          <w:bCs/>
-        </w:rPr>
-      </w:pPr>
-      <w:r>
-        <w:rPr>
-          <w:rFonts w:ascii="Andale Mono" w:hAnsi="Andale Mono"/>
-          <w:b/>
-          <w:bCs/>
+        <w:ind w:hanging="0" w:start="0"/>
+        <w:rPr>
+          <w:b w:val="false"/>
+          <w:bCs w:val="false"/>
+        </w:rPr>
+      </w:pPr>
+      <w:r>
+        <w:rPr>
+          <w:rFonts w:ascii="Andale Mono" w:hAnsi="Andale Mono"/>
+          <w:b w:val="false"/>
+          <w:bCs w:val="false"/>
           <w:i w:val="false"/>
           <w:iCs w:val="false"/>
           <w:caps w:val="false"/>
@@ -18198,8 +18202,8 @@
       <w:r>
         <w:rPr>
           <w:rFonts w:ascii="Andale Mono" w:hAnsi="Andale Mono"/>
-          <w:b/>
-          <w:bCs/>
+          <w:b w:val="false"/>
+          <w:bCs w:val="false"/>
           <w:i w:val="false"/>
           <w:iCs w:val="false"/>
           <w:caps w:val="false"/>
@@ -18215,8 +18219,8 @@
       <w:r>
         <w:rPr>
           <w:rFonts w:ascii="Georgia" w:hAnsi="Georgia"/>
-          <w:b/>
-          <w:bCs/>
+          <w:b w:val="false"/>
+          <w:bCs w:val="false"/>
           <w:i w:val="false"/>
           <w:iCs w:val="false"/>
           <w:caps w:val="false"/>
@@ -18232,39 +18236,39 @@
     <w:p>
       <w:pPr>
         <w:pStyle w:val="Normal"/>
-        <w:ind w:hanging="0" w:start="709"/>
-        <w:rPr>
-          <w:rFonts w:ascii="Georgia" w:hAnsi="Georgia"/>
-          <w:b/>
-          <w:bCs/>
-          <w:sz w:val="16"/>
-          <w:szCs w:val="16"/>
-        </w:rPr>
-      </w:pPr>
-      <w:r>
-        <w:rPr>
-          <w:rFonts w:ascii="Georgia" w:hAnsi="Georgia"/>
-          <w:b/>
-          <w:bCs/>
-          <w:sz w:val="16"/>
-          <w:szCs w:val="16"/>
-        </w:rPr>
-      </w:r>
-    </w:p>
-    <w:p>
-      <w:pPr>
-        <w:pStyle w:val="Normal"/>
-        <w:ind w:hanging="0" w:start="709"/>
-        <w:rPr>
-          <w:b/>
-          <w:bCs/>
-        </w:rPr>
-      </w:pPr>
-      <w:r>
-        <w:rPr>
-          <w:rFonts w:ascii="Andale Mono" w:hAnsi="Andale Mono"/>
-          <w:b/>
-          <w:bCs/>
+        <w:ind w:hanging="0" w:start="0"/>
+        <w:rPr>
+          <w:rFonts w:ascii="Georgia" w:hAnsi="Georgia"/>
+          <w:b w:val="false"/>
+          <w:bCs w:val="false"/>
+          <w:sz w:val="16"/>
+          <w:szCs w:val="16"/>
+        </w:rPr>
+      </w:pPr>
+      <w:r>
+        <w:rPr>
+          <w:rFonts w:ascii="Georgia" w:hAnsi="Georgia"/>
+          <w:b w:val="false"/>
+          <w:bCs w:val="false"/>
+          <w:sz w:val="16"/>
+          <w:szCs w:val="16"/>
+        </w:rPr>
+      </w:r>
+    </w:p>
+    <w:p>
+      <w:pPr>
+        <w:pStyle w:val="Normal"/>
+        <w:ind w:hanging="0" w:start="0"/>
+        <w:rPr>
+          <w:b w:val="false"/>
+          <w:bCs w:val="false"/>
+        </w:rPr>
+      </w:pPr>
+      <w:r>
+        <w:rPr>
+          <w:rFonts w:ascii="Andale Mono" w:hAnsi="Andale Mono"/>
+          <w:b w:val="false"/>
+          <w:bCs w:val="false"/>
           <w:i w:val="false"/>
           <w:iCs w:val="false"/>
           <w:caps w:val="false"/>
@@ -18279,8 +18283,8 @@
       <w:r>
         <w:rPr>
           <w:rFonts w:ascii="Georgia" w:hAnsi="Georgia"/>
-          <w:b/>
-          <w:bCs/>
+          <w:b w:val="false"/>
+          <w:bCs w:val="false"/>
           <w:i/>
           <w:iCs/>
           <w:caps w:val="false"/>
@@ -18295,8 +18299,8 @@
       <w:r>
         <w:rPr>
           <w:rFonts w:ascii="Andale Mono" w:hAnsi="Andale Mono"/>
-          <w:b/>
-          <w:bCs/>
+          <w:b w:val="false"/>
+          <w:bCs w:val="false"/>
           <w:i w:val="false"/>
           <w:iCs w:val="false"/>
           <w:caps w:val="false"/>
@@ -18312,8 +18316,8 @@
       <w:r>
         <w:rPr>
           <w:rFonts w:ascii="Georgia" w:hAnsi="Georgia"/>
-          <w:b/>
-          <w:bCs/>
+          <w:b w:val="false"/>
+          <w:bCs w:val="false"/>
           <w:i w:val="false"/>
           <w:iCs w:val="false"/>
           <w:caps w:val="false"/>
@@ -18329,39 +18333,39 @@
     <w:p>
       <w:pPr>
         <w:pStyle w:val="Normal"/>
-        <w:ind w:hanging="0" w:start="709"/>
-        <w:rPr>
-          <w:rFonts w:ascii="Georgia" w:hAnsi="Georgia"/>
-          <w:b/>
-          <w:bCs/>
-          <w:sz w:val="16"/>
-          <w:szCs w:val="16"/>
-        </w:rPr>
-      </w:pPr>
-      <w:r>
-        <w:rPr>
-          <w:rFonts w:ascii="Georgia" w:hAnsi="Georgia"/>
-          <w:b/>
-          <w:bCs/>
-          <w:sz w:val="16"/>
-          <w:szCs w:val="16"/>
-        </w:rPr>
-      </w:r>
-    </w:p>
-    <w:p>
-      <w:pPr>
-        <w:pStyle w:val="Normal"/>
-        <w:ind w:hanging="0" w:start="709"/>
-        <w:rPr>
-          <w:b/>
-          <w:bCs/>
-        </w:rPr>
-      </w:pPr>
-      <w:r>
-        <w:rPr>
-          <w:rFonts w:ascii="Andale Mono" w:hAnsi="Andale Mono"/>
-          <w:b/>
-          <w:bCs/>
+        <w:ind w:hanging="0" w:start="0"/>
+        <w:rPr>
+          <w:rFonts w:ascii="Georgia" w:hAnsi="Georgia"/>
+          <w:b w:val="false"/>
+          <w:bCs w:val="false"/>
+          <w:sz w:val="16"/>
+          <w:szCs w:val="16"/>
+        </w:rPr>
+      </w:pPr>
+      <w:r>
+        <w:rPr>
+          <w:rFonts w:ascii="Georgia" w:hAnsi="Georgia"/>
+          <w:b w:val="false"/>
+          <w:bCs w:val="false"/>
+          <w:sz w:val="16"/>
+          <w:szCs w:val="16"/>
+        </w:rPr>
+      </w:r>
+    </w:p>
+    <w:p>
+      <w:pPr>
+        <w:pStyle w:val="Normal"/>
+        <w:ind w:hanging="0" w:start="0"/>
+        <w:rPr>
+          <w:b w:val="false"/>
+          <w:bCs w:val="false"/>
+        </w:rPr>
+      </w:pPr>
+      <w:r>
+        <w:rPr>
+          <w:rFonts w:ascii="Andale Mono" w:hAnsi="Andale Mono"/>
+          <w:b w:val="false"/>
+          <w:bCs w:val="false"/>
           <w:i w:val="false"/>
           <w:iCs w:val="false"/>
           <w:caps w:val="false"/>
@@ -18376,8 +18380,8 @@
       <w:r>
         <w:rPr>
           <w:rFonts w:ascii="Andale Mono" w:hAnsi="Andale Mono"/>
-          <w:b/>
-          <w:bCs/>
+          <w:b w:val="false"/>
+          <w:bCs w:val="false"/>
           <w:i w:val="false"/>
           <w:iCs w:val="false"/>
           <w:caps w:val="false"/>
@@ -18392,8 +18396,8 @@
       <w:r>
         <w:rPr>
           <w:rFonts w:ascii="Georgia" w:hAnsi="Georgia"/>
-          <w:b/>
-          <w:bCs/>
+          <w:b w:val="false"/>
+          <w:bCs w:val="false"/>
           <w:i/>
           <w:iCs/>
           <w:caps w:val="false"/>
@@ -18408,8 +18412,8 @@
       <w:r>
         <w:rPr>
           <w:rFonts w:ascii="Andale Mono" w:hAnsi="Andale Mono"/>
-          <w:b/>
-          <w:bCs/>
+          <w:b w:val="false"/>
+          <w:bCs w:val="false"/>
           <w:i w:val="false"/>
           <w:iCs w:val="false"/>
           <w:caps w:val="false"/>
@@ -18425,8 +18429,8 @@
       <w:r>
         <w:rPr>
           <w:rFonts w:ascii="Georgia" w:hAnsi="Georgia"/>
-          <w:b/>
-          <w:bCs/>
+          <w:b w:val="false"/>
+          <w:bCs w:val="false"/>
           <w:i w:val="false"/>
           <w:iCs w:val="false"/>
           <w:caps w:val="false"/>
@@ -18442,17 +18446,17 @@
     <w:p>
       <w:pPr>
         <w:pStyle w:val="Normal"/>
-        <w:ind w:hanging="0" w:start="709"/>
-        <w:rPr>
-          <w:b/>
-          <w:bCs/>
-        </w:rPr>
-      </w:pPr>
-      <w:r>
-        <w:rPr>
-          <w:rFonts w:ascii="Andale Mono" w:hAnsi="Andale Mono"/>
-          <w:b/>
-          <w:bCs/>
+        <w:ind w:hanging="0" w:start="0"/>
+        <w:rPr>
+          <w:b w:val="false"/>
+          <w:bCs w:val="false"/>
+        </w:rPr>
+      </w:pPr>
+      <w:r>
+        <w:rPr>
+          <w:rFonts w:ascii="Andale Mono" w:hAnsi="Andale Mono"/>
+          <w:b w:val="false"/>
+          <w:bCs w:val="false"/>
           <w:i w:val="false"/>
           <w:iCs w:val="false"/>
           <w:caps w:val="false"/>
@@ -18467,8 +18471,8 @@
       <w:r>
         <w:rPr>
           <w:rFonts w:ascii="Andale Mono" w:hAnsi="Andale Mono"/>
-          <w:b/>
-          <w:bCs/>
+          <w:b w:val="false"/>
+          <w:bCs w:val="false"/>
           <w:i w:val="false"/>
           <w:iCs w:val="false"/>
           <w:caps w:val="false"/>
@@ -18483,8 +18487,8 @@
       <w:r>
         <w:rPr>
           <w:rFonts w:ascii="Georgia" w:hAnsi="Georgia"/>
-          <w:b/>
-          <w:bCs/>
+          <w:b w:val="false"/>
+          <w:bCs w:val="false"/>
           <w:i/>
           <w:iCs/>
           <w:caps w:val="false"/>
@@ -18499,8 +18503,8 @@
       <w:r>
         <w:rPr>
           <w:rFonts w:ascii="Andale Mono" w:hAnsi="Andale Mono"/>
-          <w:b/>
-          <w:bCs/>
+          <w:b w:val="false"/>
+          <w:bCs w:val="false"/>
           <w:i w:val="false"/>
           <w:iCs w:val="false"/>
           <w:caps w:val="false"/>
@@ -18516,8 +18520,8 @@
       <w:r>
         <w:rPr>
           <w:rFonts w:ascii="Georgia" w:hAnsi="Georgia"/>
-          <w:b/>
-          <w:bCs/>
+          <w:b w:val="false"/>
+          <w:bCs w:val="false"/>
           <w:i w:val="false"/>
           <w:iCs w:val="false"/>
           <w:caps w:val="false"/>
@@ -18533,10 +18537,17 @@
     <w:p>
       <w:pPr>
         <w:pStyle w:val="Normal"/>
-        <w:ind w:hanging="0" w:start="709"/>
-        <w:rPr>
-          <w:rFonts w:ascii="Georgia" w:hAnsi="Georgia"/>
-          <w:i w:val="false"/>
+        <w:ind w:hanging="0" w:start="0"/>
+        <w:rPr>
+          <w:b w:val="false"/>
+          <w:bCs w:val="false"/>
+        </w:rPr>
+      </w:pPr>
+      <w:r>
+        <w:rPr>
+          <w:rFonts w:ascii="Andale Mono" w:hAnsi="Andale Mono"/>
+          <w:b w:val="false"/>
+          <w:bCs w:val="false"/>
           <w:i w:val="false"/>
           <w:iCs w:val="false"/>
           <w:caps w:val="false"/>
@@ -18546,10 +18557,13 @@
           <w:sz w:val="16"/>
           <w:szCs w:val="16"/>
         </w:rPr>
-      </w:pPr>
-      <w:r>
-        <w:rPr>
-          <w:rFonts w:ascii="Georgia" w:hAnsi="Georgia"/>
+        <w:t xml:space="preserve"> </w:t>
+      </w:r>
+      <w:r>
+        <w:rPr>
+          <w:rFonts w:ascii="Andale Mono" w:hAnsi="Andale Mono"/>
+          <w:b w:val="false"/>
+          <w:bCs w:val="false"/>
           <w:i w:val="false"/>
           <w:iCs w:val="false"/>
           <w:caps w:val="false"/>
@@ -18559,24 +18573,15 @@
           <w:sz w:val="16"/>
           <w:szCs w:val="16"/>
         </w:rPr>
-      </w:r>
-    </w:p>
-    <w:p>
-      <w:pPr>
-        <w:pStyle w:val="Normal"/>
-        <w:ind w:hanging="0" w:start="709"/>
-        <w:rPr>
-          <w:b/>
-          <w:bCs/>
-        </w:rPr>
-      </w:pPr>
-      <w:r>
-        <w:rPr>
-          <w:rFonts w:ascii="Andale Mono" w:hAnsi="Andale Mono"/>
-          <w:b/>
-          <w:bCs/>
-          <w:i w:val="false"/>
-          <w:iCs w:val="false"/>
+        <w:t>,</w:t>
+      </w:r>
+      <w:r>
+        <w:rPr>
+          <w:rFonts w:ascii="Georgia" w:hAnsi="Georgia"/>
+          <w:b w:val="false"/>
+          <w:bCs w:val="false"/>
+          <w:i/>
+          <w:iCs/>
           <w:caps w:val="false"/>
           <w:smallCaps w:val="false"/>
           <w:color w:val="24292E"/>
@@ -18584,13 +18589,13 @@
           <w:sz w:val="16"/>
           <w:szCs w:val="16"/>
         </w:rPr>
-        <w:t xml:space="preserve"> </w:t>
-      </w:r>
-      <w:r>
-        <w:rPr>
-          <w:rFonts w:ascii="Andale Mono" w:hAnsi="Andale Mono"/>
-          <w:b/>
-          <w:bCs/>
+        <w:t>form</w:t>
+      </w:r>
+      <w:r>
+        <w:rPr>
+          <w:rFonts w:ascii="Andale Mono" w:hAnsi="Andale Mono"/>
+          <w:b w:val="false"/>
+          <w:bCs w:val="false"/>
           <w:i w:val="false"/>
           <w:iCs w:val="false"/>
           <w:caps w:val="false"/>
@@ -18600,15 +18605,16 @@
           <w:sz w:val="16"/>
           <w:szCs w:val="16"/>
         </w:rPr>
-        <w:t>,</w:t>
-      </w:r>
-      <w:r>
-        <w:rPr>
-          <w:rFonts w:ascii="Georgia" w:hAnsi="Georgia"/>
-          <w:b/>
-          <w:bCs/>
-          <w:i/>
-          <w:iCs/>
+        <w:tab/>
+        <w:tab/>
+      </w:r>
+      <w:r>
+        <w:rPr>
+          <w:rFonts w:ascii="Georgia" w:hAnsi="Georgia"/>
+          <w:b w:val="false"/>
+          <w:bCs w:val="false"/>
+          <w:i w:val="false"/>
+          <w:iCs w:val="false"/>
           <w:caps w:val="false"/>
           <w:smallCaps w:val="false"/>
           <w:color w:val="24292E"/>
@@ -18616,13 +18622,23 @@
           <w:sz w:val="16"/>
           <w:szCs w:val="16"/>
         </w:rPr>
-        <w:t>form</w:t>
-      </w:r>
-      <w:r>
-        <w:rPr>
-          <w:rFonts w:ascii="Andale Mono" w:hAnsi="Andale Mono"/>
-          <w:b/>
-          <w:bCs/>
+        <w:t>eval backquoted form</w:t>
+      </w:r>
+    </w:p>
+    <w:p>
+      <w:pPr>
+        <w:pStyle w:val="Normal"/>
+        <w:ind w:hanging="0" w:start="0"/>
+        <w:rPr>
+          <w:b w:val="false"/>
+          <w:bCs w:val="false"/>
+        </w:rPr>
+      </w:pPr>
+      <w:r>
+        <w:rPr>
+          <w:rFonts w:ascii="Andale Mono" w:hAnsi="Andale Mono"/>
+          <w:b w:val="false"/>
+          <w:bCs w:val="false"/>
           <w:i w:val="false"/>
           <w:iCs w:val="false"/>
           <w:caps w:val="false"/>
@@ -18632,14 +18648,13 @@
           <w:sz w:val="16"/>
           <w:szCs w:val="16"/>
         </w:rPr>
-        <w:tab/>
-        <w:tab/>
-      </w:r>
-      <w:r>
-        <w:rPr>
-          <w:rFonts w:ascii="Georgia" w:hAnsi="Georgia"/>
-          <w:b/>
-          <w:bCs/>
+        <w:t xml:space="preserve"> </w:t>
+      </w:r>
+      <w:r>
+        <w:rPr>
+          <w:rFonts w:ascii="Andale Mono" w:hAnsi="Andale Mono"/>
+          <w:b w:val="false"/>
+          <w:bCs w:val="false"/>
           <w:i w:val="false"/>
           <w:iCs w:val="false"/>
           <w:caps w:val="false"/>
@@ -18649,25 +18664,15 @@
           <w:sz w:val="16"/>
           <w:szCs w:val="16"/>
         </w:rPr>
-        <w:t>eval backquoted form</w:t>
-      </w:r>
-    </w:p>
-    <w:p>
-      <w:pPr>
-        <w:pStyle w:val="Normal"/>
-        <w:ind w:hanging="0" w:start="709"/>
-        <w:rPr>
-          <w:b/>
-          <w:bCs/>
-        </w:rPr>
-      </w:pPr>
-      <w:r>
-        <w:rPr>
-          <w:rFonts w:ascii="Andale Mono" w:hAnsi="Andale Mono"/>
-          <w:b/>
-          <w:bCs/>
-          <w:i w:val="false"/>
-          <w:iCs w:val="false"/>
+        <w:t>,@</w:t>
+      </w:r>
+      <w:r>
+        <w:rPr>
+          <w:rFonts w:ascii="Georgia" w:hAnsi="Georgia"/>
+          <w:b w:val="false"/>
+          <w:bCs w:val="false"/>
+          <w:i/>
+          <w:iCs/>
           <w:caps w:val="false"/>
           <w:smallCaps w:val="false"/>
           <w:color w:val="24292E"/>
@@ -18675,13 +18680,13 @@
           <w:sz w:val="16"/>
           <w:szCs w:val="16"/>
         </w:rPr>
-        <w:t xml:space="preserve"> </w:t>
-      </w:r>
-      <w:r>
-        <w:rPr>
-          <w:rFonts w:ascii="Andale Mono" w:hAnsi="Andale Mono"/>
-          <w:b/>
-          <w:bCs/>
+        <w:t>form</w:t>
+      </w:r>
+      <w:r>
+        <w:rPr>
+          <w:rFonts w:ascii="Andale Mono" w:hAnsi="Andale Mono"/>
+          <w:b w:val="false"/>
+          <w:bCs w:val="false"/>
           <w:i w:val="false"/>
           <w:iCs w:val="false"/>
           <w:caps w:val="false"/>
@@ -18691,15 +18696,16 @@
           <w:sz w:val="16"/>
           <w:szCs w:val="16"/>
         </w:rPr>
-        <w:t>,@</w:t>
-      </w:r>
-      <w:r>
-        <w:rPr>
-          <w:rFonts w:ascii="Georgia" w:hAnsi="Georgia"/>
-          <w:b/>
-          <w:bCs/>
-          <w:i/>
-          <w:iCs/>
+        <w:tab/>
+        <w:tab/>
+      </w:r>
+      <w:r>
+        <w:rPr>
+          <w:rFonts w:ascii="Georgia" w:hAnsi="Georgia"/>
+          <w:b w:val="false"/>
+          <w:bCs w:val="false"/>
+          <w:i w:val="false"/>
+          <w:iCs w:val="false"/>
           <w:caps w:val="false"/>
           <w:smallCaps w:val="false"/>
           <w:color w:val="24292E"/>
@@ -18707,13 +18713,45 @@
           <w:sz w:val="16"/>
           <w:szCs w:val="16"/>
         </w:rPr>
-        <w:t>form</w:t>
-      </w:r>
-      <w:r>
-        <w:rPr>
-          <w:rFonts w:ascii="Andale Mono" w:hAnsi="Andale Mono"/>
-          <w:b/>
-          <w:bCs/>
+        <w:t>eval-splice backquoted form</w:t>
+      </w:r>
+    </w:p>
+    <w:p>
+      <w:pPr>
+        <w:pStyle w:val="Normal"/>
+        <w:ind w:hanging="0" w:start="0"/>
+        <w:rPr>
+          <w:rFonts w:ascii="Andale Mono" w:hAnsi="Andale Mono"/>
+          <w:b w:val="false"/>
+          <w:bCs w:val="false"/>
+          <w:sz w:val="16"/>
+          <w:szCs w:val="16"/>
+        </w:rPr>
+      </w:pPr>
+      <w:r>
+        <w:rPr>
+          <w:rFonts w:ascii="Andale Mono" w:hAnsi="Andale Mono"/>
+          <w:b w:val="false"/>
+          <w:bCs w:val="false"/>
+          <w:sz w:val="16"/>
+          <w:szCs w:val="16"/>
+        </w:rPr>
+      </w:r>
+    </w:p>
+    <w:p>
+      <w:pPr>
+        <w:pStyle w:val="Normal"/>
+        <w:ind w:hanging="0" w:start="0"/>
+        <w:rPr>
+          <w:b w:val="false"/>
+          <w:bCs w:val="false"/>
+        </w:rPr>
+      </w:pPr>
+      <w:r>
+        <w:rPr>
+          <w:rFonts w:ascii="Andale Mono" w:hAnsi="Andale Mono"/>
+          <w:b w:val="false"/>
+          <w:bCs w:val="false"/>
           <w:i w:val="false"/>
           <w:iCs w:val="false"/>
           <w:caps w:val="false"/>
@@ -18723,14 +18761,13 @@
           <w:sz w:val="16"/>
           <w:szCs w:val="16"/>
         </w:rPr>
-        <w:tab/>
-        <w:tab/>
-      </w:r>
-      <w:r>
-        <w:rPr>
-          <w:rFonts w:ascii="Georgia" w:hAnsi="Georgia"/>
-          <w:b/>
-          <w:bCs/>
+        <w:t xml:space="preserve"> </w:t>
+      </w:r>
+      <w:r>
+        <w:rPr>
+          <w:rFonts w:ascii="Andale Mono" w:hAnsi="Andale Mono"/>
+          <w:b w:val="false"/>
+          <w:bCs w:val="false"/>
           <w:i w:val="false"/>
           <w:iCs w:val="false"/>
           <w:caps w:val="false"/>
@@ -18740,45 +18777,15 @@
           <w:sz w:val="16"/>
           <w:szCs w:val="16"/>
         </w:rPr>
-        <w:t>eval-splice backquoted form</w:t>
-      </w:r>
-    </w:p>
-    <w:p>
-      <w:pPr>
-        <w:pStyle w:val="Normal"/>
-        <w:ind w:hanging="0" w:start="709"/>
-        <w:rPr>
-          <w:rFonts w:ascii="Andale Mono" w:hAnsi="Andale Mono"/>
-          <w:b/>
-          <w:bCs/>
-          <w:sz w:val="16"/>
-          <w:szCs w:val="16"/>
-        </w:rPr>
-      </w:pPr>
-      <w:r>
-        <w:rPr>
-          <w:rFonts w:ascii="Andale Mono" w:hAnsi="Andale Mono"/>
-          <w:b/>
-          <w:bCs/>
-          <w:sz w:val="16"/>
-          <w:szCs w:val="16"/>
-        </w:rPr>
-      </w:r>
-    </w:p>
-    <w:p>
-      <w:pPr>
-        <w:pStyle w:val="Normal"/>
-        <w:ind w:hanging="0" w:start="709"/>
-        <w:rPr>
-          <w:b/>
-          <w:bCs/>
-        </w:rPr>
-      </w:pPr>
-      <w:r>
-        <w:rPr>
-          <w:rFonts w:ascii="Andale Mono" w:hAnsi="Andale Mono"/>
-          <w:b/>
-          <w:bCs/>
+        <w:t>(…)</w:t>
+        <w:tab/>
+        <w:tab/>
+      </w:r>
+      <w:r>
+        <w:rPr>
+          <w:rFonts w:ascii="Georgia" w:hAnsi="Georgia"/>
+          <w:b w:val="false"/>
+          <w:bCs w:val="false"/>
           <w:i w:val="false"/>
           <w:iCs w:val="false"/>
           <w:caps w:val="false"/>
@@ -18788,15 +18795,15 @@
           <w:sz w:val="16"/>
           <w:szCs w:val="16"/>
         </w:rPr>
-        <w:t xml:space="preserve"> </w:t>
-      </w:r>
-      <w:r>
-        <w:rPr>
-          <w:rFonts w:ascii="Andale Mono" w:hAnsi="Andale Mono"/>
-          <w:b/>
-          <w:bCs/>
-          <w:i w:val="false"/>
-          <w:iCs w:val="false"/>
+        <w:t xml:space="preserve">constant </w:t>
+      </w:r>
+      <w:r>
+        <w:rPr>
+          <w:rFonts w:ascii="Georgia" w:hAnsi="Georgia"/>
+          <w:b w:val="false"/>
+          <w:bCs w:val="false"/>
+          <w:i/>
+          <w:iCs/>
           <w:caps w:val="false"/>
           <w:smallCaps w:val="false"/>
           <w:color w:val="24292E"/>
@@ -18804,15 +18811,23 @@
           <w:sz w:val="16"/>
           <w:szCs w:val="16"/>
         </w:rPr>
-        <w:t>(…)</w:t>
-        <w:tab/>
-        <w:tab/>
-      </w:r>
-      <w:r>
-        <w:rPr>
-          <w:rFonts w:ascii="Georgia" w:hAnsi="Georgia"/>
-          <w:b/>
-          <w:bCs/>
+        <w:t>list</w:t>
+      </w:r>
+    </w:p>
+    <w:p>
+      <w:pPr>
+        <w:pStyle w:val="Normal"/>
+        <w:ind w:hanging="0" w:start="0"/>
+        <w:rPr>
+          <w:b w:val="false"/>
+          <w:bCs w:val="false"/>
+        </w:rPr>
+      </w:pPr>
+      <w:r>
+        <w:rPr>
+          <w:rFonts w:ascii="Andale Mono" w:hAnsi="Andale Mono"/>
+          <w:b w:val="false"/>
+          <w:bCs w:val="false"/>
           <w:i w:val="false"/>
           <w:iCs w:val="false"/>
           <w:caps w:val="false"/>
@@ -18822,15 +18837,15 @@
           <w:sz w:val="16"/>
           <w:szCs w:val="16"/>
         </w:rPr>
-        <w:t xml:space="preserve">constant </w:t>
-      </w:r>
-      <w:r>
-        <w:rPr>
-          <w:rFonts w:ascii="Georgia" w:hAnsi="Georgia"/>
-          <w:b/>
-          <w:bCs/>
-          <w:i/>
-          <w:iCs/>
+        <w:t xml:space="preserve"> </w:t>
+      </w:r>
+      <w:r>
+        <w:rPr>
+          <w:rFonts w:ascii="Andale Mono" w:hAnsi="Andale Mono"/>
+          <w:b w:val="false"/>
+          <w:bCs w:val="false"/>
+          <w:i w:val="false"/>
+          <w:iCs w:val="false"/>
           <w:caps w:val="false"/>
           <w:smallCaps w:val="false"/>
           <w:color w:val="24292E"/>
@@ -18838,23 +18853,14 @@
           <w:sz w:val="16"/>
           <w:szCs w:val="16"/>
         </w:rPr>
-        <w:t>list</w:t>
-      </w:r>
-    </w:p>
-    <w:p>
-      <w:pPr>
-        <w:pStyle w:val="Normal"/>
-        <w:ind w:hanging="0" w:start="709"/>
-        <w:rPr>
-          <w:b/>
-          <w:bCs/>
-        </w:rPr>
-      </w:pPr>
-      <w:r>
-        <w:rPr>
-          <w:rFonts w:ascii="Andale Mono" w:hAnsi="Andale Mono"/>
-          <w:b/>
-          <w:bCs/>
+        <w:t xml:space="preserve">()           </w:t>
+        <w:tab/>
+      </w:r>
+      <w:r>
+        <w:rPr>
+          <w:rFonts w:ascii="Georgia" w:hAnsi="Georgia"/>
+          <w:b w:val="false"/>
+          <w:bCs w:val="false"/>
           <w:i w:val="false"/>
           <w:iCs w:val="false"/>
           <w:caps w:val="false"/>
@@ -18864,15 +18870,15 @@
           <w:sz w:val="16"/>
           <w:szCs w:val="16"/>
         </w:rPr>
-        <w:t xml:space="preserve"> </w:t>
-      </w:r>
-      <w:r>
-        <w:rPr>
-          <w:rFonts w:ascii="Andale Mono" w:hAnsi="Andale Mono"/>
-          <w:b/>
-          <w:bCs/>
-          <w:i w:val="false"/>
-          <w:iCs w:val="false"/>
+        <w:t xml:space="preserve">empty </w:t>
+      </w:r>
+      <w:r>
+        <w:rPr>
+          <w:rFonts w:ascii="Georgia" w:hAnsi="Georgia"/>
+          <w:b w:val="false"/>
+          <w:bCs w:val="false"/>
+          <w:i/>
+          <w:iCs/>
           <w:caps w:val="false"/>
           <w:smallCaps w:val="false"/>
           <w:color w:val="24292E"/>
@@ -18880,14 +18886,13 @@
           <w:sz w:val="16"/>
           <w:szCs w:val="16"/>
         </w:rPr>
-        <w:t xml:space="preserve">()           </w:t>
-        <w:tab/>
-      </w:r>
-      <w:r>
-        <w:rPr>
-          <w:rFonts w:ascii="Georgia" w:hAnsi="Georgia"/>
-          <w:b/>
-          <w:bCs/>
+        <w:t>list</w:t>
+      </w:r>
+      <w:r>
+        <w:rPr>
+          <w:rFonts w:ascii="Georgia" w:hAnsi="Georgia"/>
+          <w:b w:val="false"/>
+          <w:bCs w:val="false"/>
           <w:i w:val="false"/>
           <w:iCs w:val="false"/>
           <w:caps w:val="false"/>
@@ -18897,15 +18902,15 @@
           <w:sz w:val="16"/>
           <w:szCs w:val="16"/>
         </w:rPr>
-        <w:t xml:space="preserve">empty </w:t>
-      </w:r>
-      <w:r>
-        <w:rPr>
-          <w:rFonts w:ascii="Georgia" w:hAnsi="Georgia"/>
-          <w:b/>
-          <w:bCs/>
-          <w:i/>
-          <w:iCs/>
+        <w:t xml:space="preserve">, prints as </w:t>
+      </w:r>
+      <w:r>
+        <w:rPr>
+          <w:rFonts w:ascii="Andale Mono" w:hAnsi="Andale Mono"/>
+          <w:b w:val="false"/>
+          <w:bCs w:val="false"/>
+          <w:i w:val="false"/>
+          <w:iCs w:val="false"/>
           <w:caps w:val="false"/>
           <w:smallCaps w:val="false"/>
           <w:color w:val="24292E"/>
@@ -18913,13 +18918,23 @@
           <w:sz w:val="16"/>
           <w:szCs w:val="16"/>
         </w:rPr>
-        <w:t>list</w:t>
-      </w:r>
-      <w:r>
-        <w:rPr>
-          <w:rFonts w:ascii="Georgia" w:hAnsi="Georgia"/>
-          <w:b/>
-          <w:bCs/>
+        <w:t>:nil</w:t>
+      </w:r>
+    </w:p>
+    <w:p>
+      <w:pPr>
+        <w:pStyle w:val="Normal"/>
+        <w:ind w:hanging="0" w:start="0"/>
+        <w:rPr>
+          <w:b w:val="false"/>
+          <w:bCs w:val="false"/>
+        </w:rPr>
+      </w:pPr>
+      <w:r>
+        <w:rPr>
+          <w:rFonts w:ascii="Andale Mono" w:hAnsi="Andale Mono"/>
+          <w:b w:val="false"/>
+          <w:bCs w:val="false"/>
           <w:i w:val="false"/>
           <w:iCs w:val="false"/>
           <w:caps w:val="false"/>
@@ -18929,13 +18944,13 @@
           <w:sz w:val="16"/>
           <w:szCs w:val="16"/>
         </w:rPr>
-        <w:t xml:space="preserve">, prints as </w:t>
-      </w:r>
-      <w:r>
-        <w:rPr>
-          <w:rFonts w:ascii="Andale Mono" w:hAnsi="Andale Mono"/>
-          <w:b/>
-          <w:bCs/>
+        <w:t xml:space="preserve"> </w:t>
+      </w:r>
+      <w:r>
+        <w:rPr>
+          <w:rFonts w:ascii="Andale Mono" w:hAnsi="Andale Mono"/>
+          <w:b w:val="false"/>
+          <w:bCs w:val="false"/>
           <w:i w:val="false"/>
           <w:iCs w:val="false"/>
           <w:caps w:val="false"/>
@@ -18945,39 +18960,29 @@
           <w:sz w:val="16"/>
           <w:szCs w:val="16"/>
         </w:rPr>
-        <w:t>:nil</w:t>
-      </w:r>
-    </w:p>
-    <w:p>
-      <w:pPr>
-        <w:pStyle w:val="Normal"/>
-        <w:ind w:hanging="0" w:start="709"/>
-        <w:rPr>
-          <w:b/>
-          <w:bCs/>
-        </w:rPr>
-      </w:pPr>
-      <w:r>
-        <w:rPr>
-          <w:rFonts w:ascii="Andale Mono" w:hAnsi="Andale Mono"/>
-          <w:b/>
-          <w:bCs/>
+        <w:t xml:space="preserve">(… </w:t>
+      </w:r>
+      <w:r>
+        <w:rPr>
+          <w:rFonts w:ascii="Andale Mono" w:hAnsi="Andale Mono"/>
+          <w:b w:val="false"/>
+          <w:bCs w:val="false"/>
           <w:i w:val="false"/>
           <w:iCs w:val="false"/>
           <w:caps w:val="false"/>
           <w:smallCaps w:val="false"/>
           <w:color w:val="24292E"/>
           <w:spacing w:val="0"/>
-          <w:sz w:val="16"/>
-          <w:szCs w:val="16"/>
-        </w:rPr>
-        <w:t xml:space="preserve"> </w:t>
-      </w:r>
-      <w:r>
-        <w:rPr>
-          <w:rFonts w:ascii="Andale Mono" w:hAnsi="Andale Mono"/>
-          <w:b/>
-          <w:bCs/>
+          <w:sz w:val="18"/>
+          <w:szCs w:val="18"/>
+        </w:rPr>
+        <w:t>.</w:t>
+      </w:r>
+      <w:r>
+        <w:rPr>
+          <w:rFonts w:ascii="Andale Mono" w:hAnsi="Andale Mono"/>
+          <w:b w:val="false"/>
+          <w:bCs w:val="false"/>
           <w:i w:val="false"/>
           <w:iCs w:val="false"/>
           <w:caps w:val="false"/>
@@ -18987,31 +18992,32 @@
           <w:sz w:val="16"/>
           <w:szCs w:val="16"/>
         </w:rPr>
-        <w:t xml:space="preserve">(… </w:t>
-      </w:r>
-      <w:r>
-        <w:rPr>
-          <w:rFonts w:ascii="Andale Mono" w:hAnsi="Andale Mono"/>
-          <w:b/>
-          <w:bCs/>
+        <w:t xml:space="preserve"> .)</w:t>
+        <w:tab/>
+      </w:r>
+      <w:r>
+        <w:rPr>
+          <w:rFonts w:ascii="Georgia" w:hAnsi="Georgia"/>
+          <w:b w:val="false"/>
+          <w:bCs w:val="false"/>
           <w:i w:val="false"/>
           <w:iCs w:val="false"/>
           <w:caps w:val="false"/>
           <w:smallCaps w:val="false"/>
           <w:color w:val="24292E"/>
           <w:spacing w:val="0"/>
-          <w:sz w:val="18"/>
-          <w:szCs w:val="18"/>
-        </w:rPr>
-        <w:t>.</w:t>
-      </w:r>
-      <w:r>
-        <w:rPr>
-          <w:rFonts w:ascii="Andale Mono" w:hAnsi="Andale Mono"/>
-          <w:b/>
-          <w:bCs/>
-          <w:i w:val="false"/>
-          <w:iCs w:val="false"/>
+          <w:sz w:val="16"/>
+          <w:szCs w:val="16"/>
+        </w:rPr>
+        <w:t xml:space="preserve">dotted </w:t>
+      </w:r>
+      <w:r>
+        <w:rPr>
+          <w:rFonts w:ascii="Georgia" w:hAnsi="Georgia"/>
+          <w:b w:val="false"/>
+          <w:bCs w:val="false"/>
+          <w:i/>
+          <w:iCs/>
           <w:caps w:val="false"/>
           <w:smallCaps w:val="false"/>
           <w:color w:val="24292E"/>
@@ -19019,14 +19025,23 @@
           <w:sz w:val="16"/>
           <w:szCs w:val="16"/>
         </w:rPr>
-        <w:t xml:space="preserve"> .)</w:t>
-        <w:tab/>
-      </w:r>
-      <w:r>
-        <w:rPr>
-          <w:rFonts w:ascii="Georgia" w:hAnsi="Georgia"/>
-          <w:b/>
-          <w:bCs/>
+        <w:t>list</w:t>
+      </w:r>
+    </w:p>
+    <w:p>
+      <w:pPr>
+        <w:pStyle w:val="Normal"/>
+        <w:ind w:hanging="0" w:start="0"/>
+        <w:rPr>
+          <w:b w:val="false"/>
+          <w:bCs w:val="false"/>
+        </w:rPr>
+      </w:pPr>
+      <w:r>
+        <w:rPr>
+          <w:rFonts w:ascii="Andale Mono" w:hAnsi="Andale Mono"/>
+          <w:b w:val="false"/>
+          <w:bCs w:val="false"/>
           <w:i w:val="false"/>
           <w:iCs w:val="false"/>
           <w:caps w:val="false"/>
@@ -19036,15 +19051,15 @@
           <w:sz w:val="16"/>
           <w:szCs w:val="16"/>
         </w:rPr>
-        <w:t xml:space="preserve">dotted </w:t>
-      </w:r>
-      <w:r>
-        <w:rPr>
-          <w:rFonts w:ascii="Georgia" w:hAnsi="Georgia"/>
-          <w:b/>
-          <w:bCs/>
-          <w:i/>
-          <w:iCs/>
+        <w:t xml:space="preserve"> “…”</w:t>
+      </w:r>
+      <w:r>
+        <w:rPr>
+          <w:rFonts w:ascii="Andale Mono" w:hAnsi="Andale Mono"/>
+          <w:b w:val="false"/>
+          <w:bCs w:val="false"/>
+          <w:i w:val="false"/>
+          <w:iCs w:val="false"/>
           <w:caps w:val="false"/>
           <w:smallCaps w:val="false"/>
           <w:color w:val="24292E"/>
@@ -19052,25 +19067,16 @@
           <w:sz w:val="16"/>
           <w:szCs w:val="16"/>
         </w:rPr>
-        <w:t>list</w:t>
-      </w:r>
-    </w:p>
-    <w:p>
-      <w:pPr>
-        <w:pStyle w:val="Normal"/>
-        <w:ind w:hanging="0" w:start="709"/>
-        <w:rPr>
-          <w:b/>
-          <w:bCs/>
-        </w:rPr>
-      </w:pPr>
-      <w:r>
-        <w:rPr>
-          <w:rFonts w:ascii="Andale Mono" w:hAnsi="Andale Mono"/>
-          <w:b/>
-          <w:bCs/>
-          <w:i w:val="false"/>
-          <w:iCs w:val="false"/>
+        <w:tab/>
+        <w:tab/>
+      </w:r>
+      <w:r>
+        <w:rPr>
+          <w:rFonts w:ascii="Georgia" w:hAnsi="Georgia"/>
+          <w:b w:val="false"/>
+          <w:bCs w:val="false"/>
+          <w:i/>
+          <w:iCs/>
           <w:caps w:val="false"/>
           <w:smallCaps w:val="false"/>
           <w:color w:val="24292E"/>
@@ -19078,15 +19084,25 @@
           <w:sz w:val="16"/>
           <w:szCs w:val="16"/>
         </w:rPr>
-        <w:t xml:space="preserve"> “…”</w:t>
-      </w:r>
-      <w:r>
-        <w:rPr>
-          <w:rFonts w:ascii="Andale Mono" w:hAnsi="Andale Mono"/>
-          <w:b/>
-          <w:bCs/>
-          <w:i w:val="false"/>
-          <w:iCs w:val="false"/>
+        <w:t>string, char vector</w:t>
+      </w:r>
+    </w:p>
+    <w:p>
+      <w:pPr>
+        <w:pStyle w:val="Normal"/>
+        <w:ind w:hanging="0" w:start="0"/>
+        <w:rPr>
+          <w:b w:val="false"/>
+          <w:bCs w:val="false"/>
+        </w:rPr>
+      </w:pPr>
+      <w:r>
+        <w:rPr>
+          <w:rFonts w:ascii="Andale Mono" w:hAnsi="Andale Mono"/>
+          <w:b w:val="false"/>
+          <w:bCs w:val="false"/>
+          <w:i/>
+          <w:iCs/>
           <w:caps w:val="false"/>
           <w:smallCaps w:val="false"/>
           <w:color w:val="24292E"/>
@@ -19094,14 +19110,13 @@
           <w:sz w:val="16"/>
           <w:szCs w:val="16"/>
         </w:rPr>
-        <w:tab/>
-        <w:tab/>
-      </w:r>
-      <w:r>
-        <w:rPr>
-          <w:rFonts w:ascii="Georgia" w:hAnsi="Georgia"/>
-          <w:b/>
-          <w:bCs/>
+        <w:t xml:space="preserve"> </w:t>
+      </w:r>
+      <w:r>
+        <w:rPr>
+          <w:rFonts w:ascii="Andale Mono" w:hAnsi="Andale Mono"/>
+          <w:b w:val="false"/>
+          <w:bCs w:val="false"/>
           <w:i/>
           <w:iCs/>
           <w:caps w:val="false"/>
@@ -19111,25 +19126,17 @@
           <w:sz w:val="16"/>
           <w:szCs w:val="16"/>
         </w:rPr>
-        <w:t>string, char vector</w:t>
-      </w:r>
-    </w:p>
-    <w:p>
-      <w:pPr>
-        <w:pStyle w:val="Normal"/>
-        <w:ind w:hanging="0" w:start="709"/>
-        <w:rPr>
-          <w:b/>
-          <w:bCs/>
-        </w:rPr>
-      </w:pPr>
-      <w:r>
-        <w:rPr>
-          <w:rFonts w:ascii="Andale Mono" w:hAnsi="Andale Mono"/>
-          <w:b/>
-          <w:bCs/>
-          <w:i/>
-          <w:iCs/>
+        <w:t>\</w:t>
+        <w:tab/>
+        <w:tab/>
+      </w:r>
+      <w:r>
+        <w:rPr>
+          <w:rFonts w:ascii="Georgia" w:hAnsi="Georgia"/>
+          <w:b w:val="false"/>
+          <w:bCs w:val="false"/>
+          <w:i w:val="false"/>
+          <w:iCs w:val="false"/>
           <w:caps w:val="false"/>
           <w:smallCaps w:val="false"/>
           <w:color w:val="24292E"/>
@@ -19137,15 +19144,47 @@
           <w:sz w:val="16"/>
           <w:szCs w:val="16"/>
         </w:rPr>
-        <w:t xml:space="preserve"> </w:t>
-      </w:r>
-      <w:r>
-        <w:rPr>
-          <w:rFonts w:ascii="Andale Mono" w:hAnsi="Andale Mono"/>
-          <w:b/>
-          <w:bCs/>
-          <w:i/>
-          <w:iCs/>
+        <w:t>single escape in strings</w:t>
+      </w:r>
+    </w:p>
+    <w:p>
+      <w:pPr>
+        <w:pStyle w:val="Normal"/>
+        <w:ind w:hanging="0" w:start="0"/>
+        <w:rPr>
+          <w:rFonts w:ascii="Georgia" w:hAnsi="Georgia"/>
+          <w:b w:val="false"/>
+          <w:bCs w:val="false"/>
+          <w:sz w:val="16"/>
+          <w:szCs w:val="16"/>
+        </w:rPr>
+      </w:pPr>
+      <w:r>
+        <w:rPr>
+          <w:rFonts w:ascii="Georgia" w:hAnsi="Georgia"/>
+          <w:b w:val="false"/>
+          <w:bCs w:val="false"/>
+          <w:sz w:val="16"/>
+          <w:szCs w:val="16"/>
+        </w:rPr>
+      </w:r>
+    </w:p>
+    <w:p>
+      <w:pPr>
+        <w:pStyle w:val="Normal"/>
+        <w:ind w:hanging="0" w:start="0"/>
+        <w:rPr>
+          <w:b w:val="false"/>
+          <w:bCs w:val="false"/>
+        </w:rPr>
+      </w:pPr>
+      <w:r>
+        <w:rPr>
+          <w:rFonts w:ascii="Andale Mono" w:hAnsi="Andale Mono"/>
+          <w:b w:val="false"/>
+          <w:bCs w:val="false"/>
+          <w:i w:val="false"/>
+          <w:iCs w:val="false"/>
           <w:caps w:val="false"/>
           <w:smallCaps w:val="false"/>
           <w:color w:val="24292E"/>
@@ -19153,15 +19192,13 @@
           <w:sz w:val="16"/>
           <w:szCs w:val="16"/>
         </w:rPr>
-        <w:t>\</w:t>
-        <w:tab/>
-        <w:tab/>
-      </w:r>
-      <w:r>
-        <w:rPr>
-          <w:rFonts w:ascii="Georgia" w:hAnsi="Georgia"/>
-          <w:b/>
-          <w:bCs/>
+        <w:t xml:space="preserve"> </w:t>
+      </w:r>
+      <w:r>
+        <w:rPr>
+          <w:rFonts w:ascii="Andale Mono" w:hAnsi="Andale Mono"/>
+          <w:b w:val="false"/>
+          <w:bCs w:val="false"/>
           <w:i w:val="false"/>
           <w:iCs w:val="false"/>
           <w:caps w:val="false"/>
@@ -19171,45 +19208,15 @@
           <w:sz w:val="16"/>
           <w:szCs w:val="16"/>
         </w:rPr>
-        <w:t>single escape in strings</w:t>
-      </w:r>
-    </w:p>
-    <w:p>
-      <w:pPr>
-        <w:pStyle w:val="Normal"/>
-        <w:ind w:hanging="0" w:start="709"/>
-        <w:rPr>
-          <w:rFonts w:ascii="Georgia" w:hAnsi="Georgia"/>
-          <w:b/>
-          <w:bCs/>
-          <w:sz w:val="16"/>
-          <w:szCs w:val="16"/>
-        </w:rPr>
-      </w:pPr>
-      <w:r>
-        <w:rPr>
-          <w:rFonts w:ascii="Georgia" w:hAnsi="Georgia"/>
-          <w:b/>
-          <w:bCs/>
-          <w:sz w:val="16"/>
-          <w:szCs w:val="16"/>
-        </w:rPr>
-      </w:r>
-    </w:p>
-    <w:p>
-      <w:pPr>
-        <w:pStyle w:val="Normal"/>
-        <w:ind w:hanging="0" w:start="709"/>
-        <w:rPr>
-          <w:b/>
-          <w:bCs/>
-        </w:rPr>
-      </w:pPr>
-      <w:r>
-        <w:rPr>
-          <w:rFonts w:ascii="Andale Mono" w:hAnsi="Andale Mono"/>
-          <w:b/>
-          <w:bCs/>
+        <w:t>#x...</w:t>
+        <w:tab/>
+        <w:tab/>
+      </w:r>
+      <w:r>
+        <w:rPr>
+          <w:rFonts w:ascii="Georgia" w:hAnsi="Georgia"/>
+          <w:b w:val="false"/>
+          <w:bCs w:val="false"/>
           <w:i w:val="false"/>
           <w:iCs w:val="false"/>
           <w:caps w:val="false"/>
@@ -19219,15 +19226,15 @@
           <w:sz w:val="16"/>
           <w:szCs w:val="16"/>
         </w:rPr>
-        <w:t xml:space="preserve"> </w:t>
-      </w:r>
-      <w:r>
-        <w:rPr>
-          <w:rFonts w:ascii="Andale Mono" w:hAnsi="Andale Mono"/>
-          <w:b/>
-          <w:bCs/>
-          <w:i w:val="false"/>
-          <w:iCs w:val="false"/>
+        <w:t xml:space="preserve">hexadecimal </w:t>
+      </w:r>
+      <w:r>
+        <w:rPr>
+          <w:rFonts w:ascii="Georgia" w:hAnsi="Georgia"/>
+          <w:b w:val="false"/>
+          <w:bCs w:val="false"/>
+          <w:i/>
+          <w:iCs/>
           <w:caps w:val="false"/>
           <w:smallCaps w:val="false"/>
           <w:color w:val="24292E"/>
@@ -19235,15 +19242,23 @@
           <w:sz w:val="16"/>
           <w:szCs w:val="16"/>
         </w:rPr>
-        <w:t>#x</w:t>
-        <w:tab/>
-        <w:tab/>
-      </w:r>
-      <w:r>
-        <w:rPr>
-          <w:rFonts w:ascii="Georgia" w:hAnsi="Georgia"/>
-          <w:b/>
-          <w:bCs/>
+        <w:t>fixnum</w:t>
+      </w:r>
+    </w:p>
+    <w:p>
+      <w:pPr>
+        <w:pStyle w:val="Normal"/>
+        <w:ind w:hanging="0" w:start="0"/>
+        <w:rPr>
+          <w:b w:val="false"/>
+          <w:bCs w:val="false"/>
+        </w:rPr>
+      </w:pPr>
+      <w:r>
+        <w:rPr>
+          <w:rFonts w:ascii="Andale Mono" w:hAnsi="Andale Mono"/>
+          <w:b w:val="false"/>
+          <w:bCs w:val="false"/>
           <w:i w:val="false"/>
           <w:iCs w:val="false"/>
           <w:caps w:val="false"/>
@@ -19253,15 +19268,15 @@
           <w:sz w:val="16"/>
           <w:szCs w:val="16"/>
         </w:rPr>
-        <w:t xml:space="preserve">hexadecimal </w:t>
-      </w:r>
-      <w:r>
-        <w:rPr>
-          <w:rFonts w:ascii="Georgia" w:hAnsi="Georgia"/>
-          <w:b/>
-          <w:bCs/>
-          <w:i/>
-          <w:iCs/>
+        <w:t xml:space="preserve"> </w:t>
+      </w:r>
+      <w:r>
+        <w:rPr>
+          <w:rFonts w:ascii="Andale Mono" w:hAnsi="Andale Mono"/>
+          <w:b w:val="false"/>
+          <w:bCs w:val="false"/>
+          <w:i w:val="false"/>
+          <w:iCs w:val="false"/>
           <w:caps w:val="false"/>
           <w:smallCaps w:val="false"/>
           <w:color w:val="24292E"/>
@@ -19269,23 +19284,15 @@
           <w:sz w:val="16"/>
           <w:szCs w:val="16"/>
         </w:rPr>
-        <w:t>fixnum</w:t>
-      </w:r>
-    </w:p>
-    <w:p>
-      <w:pPr>
-        <w:pStyle w:val="Normal"/>
-        <w:ind w:hanging="0" w:start="709"/>
-        <w:rPr>
-          <w:b/>
-          <w:bCs/>
-        </w:rPr>
-      </w:pPr>
-      <w:r>
-        <w:rPr>
-          <w:rFonts w:ascii="Andale Mono" w:hAnsi="Andale Mono"/>
-          <w:b/>
-          <w:bCs/>
+        <w:t>#.</w:t>
+        <w:tab/>
+        <w:tab/>
+      </w:r>
+      <w:r>
+        <w:rPr>
+          <w:rFonts w:ascii="Georgia" w:hAnsi="Georgia"/>
+          <w:b w:val="false"/>
+          <w:bCs w:val="false"/>
           <w:i w:val="false"/>
           <w:iCs w:val="false"/>
           <w:caps w:val="false"/>
@@ -19295,13 +19302,23 @@
           <w:sz w:val="16"/>
           <w:szCs w:val="16"/>
         </w:rPr>
-        <w:t xml:space="preserve"> </w:t>
-      </w:r>
-      <w:r>
-        <w:rPr>
-          <w:rFonts w:ascii="Andale Mono" w:hAnsi="Andale Mono"/>
-          <w:b/>
-          <w:bCs/>
+        <w:t>read-time eval</w:t>
+      </w:r>
+    </w:p>
+    <w:p>
+      <w:pPr>
+        <w:pStyle w:val="Normal"/>
+        <w:ind w:hanging="0" w:start="0"/>
+        <w:rPr>
+          <w:b w:val="false"/>
+          <w:bCs w:val="false"/>
+        </w:rPr>
+      </w:pPr>
+      <w:r>
+        <w:rPr>
+          <w:rFonts w:ascii="Andale Mono" w:hAnsi="Andale Mono"/>
+          <w:b w:val="false"/>
+          <w:bCs w:val="false"/>
           <w:i w:val="false"/>
           <w:iCs w:val="false"/>
           <w:caps w:val="false"/>
@@ -19311,17 +19328,15 @@
           <w:sz w:val="16"/>
           <w:szCs w:val="16"/>
         </w:rPr>
-        <w:t>#\c</w:t>
-        <w:tab/>
-        <w:tab/>
-      </w:r>
-      <w:r>
-        <w:rPr>
-          <w:rFonts w:ascii="Georgia" w:hAnsi="Georgia"/>
-          <w:b/>
-          <w:bCs/>
-          <w:i/>
-          <w:iCs/>
+        <w:t xml:space="preserve"> </w:t>
+      </w:r>
+      <w:r>
+        <w:rPr>
+          <w:rFonts w:ascii="Andale Mono" w:hAnsi="Andale Mono"/>
+          <w:b w:val="false"/>
+          <w:bCs w:val="false"/>
+          <w:i w:val="false"/>
+          <w:iCs w:val="false"/>
           <w:caps w:val="false"/>
           <w:smallCaps w:val="false"/>
           <w:color w:val="24292E"/>
@@ -19329,25 +19344,17 @@
           <w:sz w:val="16"/>
           <w:szCs w:val="16"/>
         </w:rPr>
-        <w:t>char</w:t>
-      </w:r>
-    </w:p>
-    <w:p>
-      <w:pPr>
-        <w:pStyle w:val="Normal"/>
-        <w:ind w:hanging="0" w:start="709"/>
-        <w:rPr>
-          <w:b/>
-          <w:bCs/>
-        </w:rPr>
-      </w:pPr>
-      <w:r>
-        <w:rPr>
-          <w:rFonts w:ascii="Andale Mono" w:hAnsi="Andale Mono"/>
-          <w:b/>
-          <w:bCs/>
-          <w:i w:val="false"/>
-          <w:iCs w:val="false"/>
+        <w:t>#\.</w:t>
+        <w:tab/>
+        <w:tab/>
+      </w:r>
+      <w:r>
+        <w:rPr>
+          <w:rFonts w:ascii="Georgia" w:hAnsi="Georgia"/>
+          <w:b w:val="false"/>
+          <w:bCs w:val="false"/>
+          <w:i/>
+          <w:iCs/>
           <w:caps w:val="false"/>
           <w:smallCaps w:val="false"/>
           <w:color w:val="24292E"/>
@@ -19355,13 +19362,23 @@
           <w:sz w:val="16"/>
           <w:szCs w:val="16"/>
         </w:rPr>
-        <w:t xml:space="preserve"> </w:t>
-      </w:r>
-      <w:r>
-        <w:rPr>
-          <w:rFonts w:ascii="Andale Mono" w:hAnsi="Andale Mono"/>
-          <w:b/>
-          <w:bCs/>
+        <w:t>char</w:t>
+      </w:r>
+    </w:p>
+    <w:p>
+      <w:pPr>
+        <w:pStyle w:val="Normal"/>
+        <w:ind w:hanging="0" w:start="0"/>
+        <w:rPr>
+          <w:b w:val="false"/>
+          <w:bCs w:val="false"/>
+        </w:rPr>
+      </w:pPr>
+      <w:r>
+        <w:rPr>
+          <w:rFonts w:ascii="Andale Mono" w:hAnsi="Andale Mono"/>
+          <w:b w:val="false"/>
+          <w:bCs w:val="false"/>
           <w:i w:val="false"/>
           <w:iCs w:val="false"/>
           <w:caps w:val="false"/>
@@ -19371,16 +19388,15 @@
           <w:sz w:val="16"/>
           <w:szCs w:val="16"/>
         </w:rPr>
-        <w:t>#(:type …)</w:t>
-        <w:tab/>
-      </w:r>
-      <w:r>
-        <w:rPr>
-          <w:rFonts w:ascii="Georgia" w:hAnsi="Georgia"/>
-          <w:b/>
-          <w:bCs/>
-          <w:i/>
-          <w:iCs/>
+        <w:t xml:space="preserve"> </w:t>
+      </w:r>
+      <w:r>
+        <w:rPr>
+          <w:rFonts w:ascii="Andale Mono" w:hAnsi="Andale Mono"/>
+          <w:b w:val="false"/>
+          <w:bCs w:val="false"/>
+          <w:i w:val="false"/>
+          <w:iCs w:val="false"/>
           <w:caps w:val="false"/>
           <w:smallCaps w:val="false"/>
           <w:color w:val="24292E"/>
@@ -19388,25 +19404,16 @@
           <w:sz w:val="16"/>
           <w:szCs w:val="16"/>
         </w:rPr>
-        <w:t>vector</w:t>
-      </w:r>
-    </w:p>
-    <w:p>
-      <w:pPr>
-        <w:pStyle w:val="Normal"/>
-        <w:ind w:hanging="0" w:start="709"/>
-        <w:rPr>
-          <w:b/>
-          <w:bCs/>
-        </w:rPr>
-      </w:pPr>
-      <w:r>
-        <w:rPr>
-          <w:rFonts w:ascii="Andale Mono" w:hAnsi="Andale Mono"/>
-          <w:b/>
-          <w:bCs/>
-          <w:i w:val="false"/>
-          <w:iCs w:val="false"/>
+        <w:t>#(:type …)</w:t>
+        <w:tab/>
+      </w:r>
+      <w:r>
+        <w:rPr>
+          <w:rFonts w:ascii="Georgia" w:hAnsi="Georgia"/>
+          <w:b w:val="false"/>
+          <w:bCs w:val="false"/>
+          <w:i/>
+          <w:iCs/>
           <w:caps w:val="false"/>
           <w:smallCaps w:val="false"/>
           <w:color w:val="24292E"/>
@@ -19414,13 +19421,23 @@
           <w:sz w:val="16"/>
           <w:szCs w:val="16"/>
         </w:rPr>
-        <w:t xml:space="preserve"> </w:t>
-      </w:r>
-      <w:r>
-        <w:rPr>
-          <w:rFonts w:ascii="Andale Mono" w:hAnsi="Andale Mono"/>
-          <w:b/>
-          <w:bCs/>
+        <w:t>vector</w:t>
+      </w:r>
+    </w:p>
+    <w:p>
+      <w:pPr>
+        <w:pStyle w:val="Normal"/>
+        <w:ind w:hanging="0" w:start="0"/>
+        <w:rPr>
+          <w:b w:val="false"/>
+          <w:bCs w:val="false"/>
+        </w:rPr>
+      </w:pPr>
+      <w:r>
+        <w:rPr>
+          <w:rFonts w:ascii="Andale Mono" w:hAnsi="Andale Mono"/>
+          <w:b w:val="false"/>
+          <w:bCs w:val="false"/>
           <w:i w:val="false"/>
           <w:iCs w:val="false"/>
           <w:caps w:val="false"/>
@@ -19430,16 +19447,15 @@
           <w:sz w:val="16"/>
           <w:szCs w:val="16"/>
         </w:rPr>
-        <w:t>#s(:type …)</w:t>
-        <w:tab/>
-      </w:r>
-      <w:r>
-        <w:rPr>
-          <w:rFonts w:ascii="Georgia" w:hAnsi="Georgia"/>
-          <w:b/>
-          <w:bCs/>
-          <w:i/>
-          <w:iCs/>
+        <w:t xml:space="preserve"> </w:t>
+      </w:r>
+      <w:r>
+        <w:rPr>
+          <w:rFonts w:ascii="Andale Mono" w:hAnsi="Andale Mono"/>
+          <w:b w:val="false"/>
+          <w:bCs w:val="false"/>
+          <w:i w:val="false"/>
+          <w:iCs w:val="false"/>
           <w:caps w:val="false"/>
           <w:smallCaps w:val="false"/>
           <w:color w:val="24292E"/>
@@ -19447,25 +19463,16 @@
           <w:sz w:val="16"/>
           <w:szCs w:val="16"/>
         </w:rPr>
-        <w:t>struct</w:t>
-      </w:r>
-    </w:p>
-    <w:p>
-      <w:pPr>
-        <w:pStyle w:val="Normal"/>
-        <w:ind w:hanging="0" w:start="709"/>
-        <w:rPr>
-          <w:b/>
-          <w:bCs/>
-        </w:rPr>
-      </w:pPr>
-      <w:r>
-        <w:rPr>
-          <w:rFonts w:ascii="Andale Mono" w:hAnsi="Andale Mono"/>
-          <w:b/>
-          <w:bCs/>
-          <w:i w:val="false"/>
-          <w:iCs w:val="false"/>
+        <w:t>#s(:type …)</w:t>
+        <w:tab/>
+      </w:r>
+      <w:r>
+        <w:rPr>
+          <w:rFonts w:ascii="Georgia" w:hAnsi="Georgia"/>
+          <w:b w:val="false"/>
+          <w:bCs w:val="false"/>
+          <w:i/>
+          <w:iCs/>
           <w:caps w:val="false"/>
           <w:smallCaps w:val="false"/>
           <w:color w:val="24292E"/>
@@ -19473,13 +19480,23 @@
           <w:sz w:val="16"/>
           <w:szCs w:val="16"/>
         </w:rPr>
-        <w:t xml:space="preserve"> </w:t>
-      </w:r>
-      <w:r>
-        <w:rPr>
-          <w:rFonts w:ascii="Andale Mono" w:hAnsi="Andale Mono"/>
-          <w:b/>
-          <w:bCs/>
+        <w:t>struct</w:t>
+      </w:r>
+    </w:p>
+    <w:p>
+      <w:pPr>
+        <w:pStyle w:val="Normal"/>
+        <w:ind w:hanging="0" w:start="0"/>
+        <w:rPr>
+          <w:b w:val="false"/>
+          <w:bCs w:val="false"/>
+        </w:rPr>
+      </w:pPr>
+      <w:r>
+        <w:rPr>
+          <w:rFonts w:ascii="Andale Mono" w:hAnsi="Andale Mono"/>
+          <w:b w:val="false"/>
+          <w:bCs w:val="false"/>
           <w:i w:val="false"/>
           <w:iCs w:val="false"/>
           <w:caps w:val="false"/>
@@ -19489,15 +19506,15 @@
           <w:sz w:val="16"/>
           <w:szCs w:val="16"/>
         </w:rPr>
-        <w:t>#:symbol</w:t>
-      </w:r>
-      <w:r>
-        <w:rPr>
-          <w:rFonts w:ascii="Andale Mono" w:hAnsi="Andale Mono"/>
-          <w:b/>
-          <w:bCs/>
-          <w:i w:val="false"/>
-          <w:iCs/>
+        <w:t xml:space="preserve"> </w:t>
+      </w:r>
+      <w:r>
+        <w:rPr>
+          <w:rFonts w:ascii="Andale Mono" w:hAnsi="Andale Mono"/>
+          <w:b w:val="false"/>
+          <w:bCs w:val="false"/>
+          <w:i w:val="false"/>
+          <w:iCs w:val="false"/>
           <w:caps w:val="false"/>
           <w:smallCaps w:val="false"/>
           <w:color w:val="24292E"/>
@@ -19505,15 +19522,15 @@
           <w:sz w:val="16"/>
           <w:szCs w:val="16"/>
         </w:rPr>
-        <w:tab/>
-      </w:r>
-      <w:r>
-        <w:rPr>
-          <w:rFonts w:ascii="Georgia" w:hAnsi="Georgia"/>
-          <w:b/>
-          <w:bCs/>
-          <w:i w:val="false"/>
-          <w:iCs w:val="false"/>
+        <w:t>#:symbol</w:t>
+      </w:r>
+      <w:r>
+        <w:rPr>
+          <w:rFonts w:ascii="Andale Mono" w:hAnsi="Andale Mono"/>
+          <w:b w:val="false"/>
+          <w:bCs w:val="false"/>
+          <w:i w:val="false"/>
+          <w:iCs/>
           <w:caps w:val="false"/>
           <w:smallCaps w:val="false"/>
           <w:color w:val="24292E"/>
@@ -19521,15 +19538,15 @@
           <w:sz w:val="16"/>
           <w:szCs w:val="16"/>
         </w:rPr>
-        <w:t>uninterned</w:t>
-      </w:r>
-      <w:r>
-        <w:rPr>
-          <w:rFonts w:ascii="Georgia" w:hAnsi="Georgia"/>
-          <w:b/>
-          <w:bCs/>
-          <w:i w:val="false"/>
-          <w:iCs/>
+        <w:tab/>
+      </w:r>
+      <w:r>
+        <w:rPr>
+          <w:rFonts w:ascii="Georgia" w:hAnsi="Georgia"/>
+          <w:b w:val="false"/>
+          <w:bCs w:val="false"/>
+          <w:i w:val="false"/>
+          <w:iCs w:val="false"/>
           <w:caps w:val="false"/>
           <w:smallCaps w:val="false"/>
           <w:color w:val="24292E"/>
@@ -19537,14 +19554,14 @@
           <w:sz w:val="16"/>
           <w:szCs w:val="16"/>
         </w:rPr>
-        <w:t xml:space="preserve"> </w:t>
-      </w:r>
-      <w:r>
-        <w:rPr>
-          <w:rFonts w:ascii="Georgia" w:hAnsi="Georgia"/>
-          <w:b/>
-          <w:bCs/>
-          <w:i/>
+        <w:t>uninterned</w:t>
+      </w:r>
+      <w:r>
+        <w:rPr>
+          <w:rFonts w:ascii="Georgia" w:hAnsi="Georgia"/>
+          <w:b w:val="false"/>
+          <w:bCs w:val="false"/>
+          <w:i w:val="false"/>
           <w:iCs/>
           <w:caps w:val="false"/>
           <w:smallCaps w:val="false"/>
@@ -19553,47 +19570,15 @@
           <w:sz w:val="16"/>
           <w:szCs w:val="16"/>
         </w:rPr>
-        <w:t>symbol</w:t>
-      </w:r>
-    </w:p>
-    <w:p>
-      <w:pPr>
-        <w:pStyle w:val="Normal"/>
-        <w:ind w:hanging="0" w:start="709"/>
-        <w:rPr>
-          <w:rFonts w:ascii="Georgia" w:hAnsi="Georgia"/>
-          <w:b/>
-          <w:bCs/>
-          <w:sz w:val="16"/>
-          <w:szCs w:val="16"/>
-        </w:rPr>
-      </w:pPr>
-      <w:r>
-        <w:rPr>
-          <w:rFonts w:ascii="Georgia" w:hAnsi="Georgia"/>
-          <w:b/>
-          <w:bCs/>
-          <w:sz w:val="16"/>
-          <w:szCs w:val="16"/>
-        </w:rPr>
-      </w:r>
-    </w:p>
-    <w:p>
-      <w:pPr>
-        <w:pStyle w:val="Normal"/>
-        <w:ind w:hanging="0" w:start="709"/>
-        <w:rPr>
-          <w:b/>
-          <w:bCs/>
-        </w:rPr>
-      </w:pPr>
-      <w:r>
-        <w:rPr>
-          <w:rFonts w:ascii="Andale Mono" w:hAnsi="Andale Mono"/>
-          <w:b/>
-          <w:bCs/>
-          <w:i w:val="false"/>
-          <w:iCs w:val="false"/>
+        <w:t xml:space="preserve"> </w:t>
+      </w:r>
+      <w:r>
+        <w:rPr>
+          <w:rFonts w:ascii="Georgia" w:hAnsi="Georgia"/>
+          <w:b w:val="false"/>
+          <w:bCs w:val="false"/>
+          <w:i/>
+          <w:iCs/>
           <w:caps w:val="false"/>
           <w:smallCaps w:val="false"/>
           <w:color w:val="24292E"/>
@@ -19601,13 +19586,45 @@
           <w:sz w:val="16"/>
           <w:szCs w:val="16"/>
         </w:rPr>
-        <w:t xml:space="preserve"> “</w:t>
-      </w:r>
-      <w:r>
-        <w:rPr>
-          <w:rFonts w:ascii="Andale Mono" w:hAnsi="Andale Mono"/>
-          <w:b/>
-          <w:bCs/>
+        <w:t>symbol</w:t>
+      </w:r>
+    </w:p>
+    <w:p>
+      <w:pPr>
+        <w:pStyle w:val="Normal"/>
+        <w:ind w:hanging="0" w:start="0"/>
+        <w:rPr>
+          <w:rFonts w:ascii="Georgia" w:hAnsi="Georgia"/>
+          <w:b w:val="false"/>
+          <w:bCs w:val="false"/>
+          <w:sz w:val="16"/>
+          <w:szCs w:val="16"/>
+        </w:rPr>
+      </w:pPr>
+      <w:r>
+        <w:rPr>
+          <w:rFonts w:ascii="Georgia" w:hAnsi="Georgia"/>
+          <w:b w:val="false"/>
+          <w:bCs w:val="false"/>
+          <w:sz w:val="16"/>
+          <w:szCs w:val="16"/>
+        </w:rPr>
+      </w:r>
+    </w:p>
+    <w:p>
+      <w:pPr>
+        <w:pStyle w:val="Normal"/>
+        <w:ind w:hanging="0" w:start="0"/>
+        <w:rPr>
+          <w:b w:val="false"/>
+          <w:bCs w:val="false"/>
+        </w:rPr>
+      </w:pPr>
+      <w:r>
+        <w:rPr>
+          <w:rFonts w:ascii="Andale Mono" w:hAnsi="Andale Mono"/>
+          <w:b w:val="false"/>
+          <w:bCs w:val="false"/>
           <w:i w:val="false"/>
           <w:iCs w:val="false"/>
           <w:caps w:val="false"/>
@@ -19617,15 +19634,13 @@
           <w:sz w:val="16"/>
           <w:szCs w:val="16"/>
         </w:rPr>
-        <w:t>`,;</w:t>
-        <w:tab/>
-        <w:tab/>
-      </w:r>
-      <w:r>
-        <w:rPr>
-          <w:rFonts w:ascii="Georgia" w:hAnsi="Georgia"/>
-          <w:b/>
-          <w:bCs/>
+        <w:t xml:space="preserve"> “</w:t>
+      </w:r>
+      <w:r>
+        <w:rPr>
+          <w:rFonts w:ascii="Andale Mono" w:hAnsi="Andale Mono"/>
+          <w:b w:val="false"/>
+          <w:bCs w:val="false"/>
           <w:i w:val="false"/>
           <w:iCs w:val="false"/>
           <w:caps w:val="false"/>
@@ -19635,23 +19650,15 @@
           <w:sz w:val="16"/>
           <w:szCs w:val="16"/>
         </w:rPr>
-        <w:t>terminating macro char</w:t>
-      </w:r>
-    </w:p>
-    <w:p>
-      <w:pPr>
-        <w:pStyle w:val="Normal"/>
-        <w:ind w:hanging="0" w:start="709"/>
-        <w:rPr>
-          <w:b/>
-          <w:bCs/>
-        </w:rPr>
-      </w:pPr>
-      <w:r>
-        <w:rPr>
-          <w:rFonts w:ascii="Andale Mono" w:hAnsi="Andale Mono"/>
-          <w:b/>
-          <w:bCs/>
+        <w:t>`,;</w:t>
+        <w:tab/>
+        <w:tab/>
+      </w:r>
+      <w:r>
+        <w:rPr>
+          <w:rFonts w:ascii="Georgia" w:hAnsi="Georgia"/>
+          <w:b w:val="false"/>
+          <w:bCs w:val="false"/>
           <w:i w:val="false"/>
           <w:iCs w:val="false"/>
           <w:caps w:val="false"/>
@@ -19661,13 +19668,23 @@
           <w:sz w:val="16"/>
           <w:szCs w:val="16"/>
         </w:rPr>
-        <w:t xml:space="preserve"> </w:t>
-      </w:r>
-      <w:r>
-        <w:rPr>
-          <w:rFonts w:ascii="Andale Mono" w:hAnsi="Andale Mono"/>
-          <w:b/>
-          <w:bCs/>
+        <w:t>terminating macro char</w:t>
+      </w:r>
+    </w:p>
+    <w:p>
+      <w:pPr>
+        <w:pStyle w:val="Normal"/>
+        <w:ind w:hanging="0" w:start="0"/>
+        <w:rPr>
+          <w:b w:val="false"/>
+          <w:bCs w:val="false"/>
+        </w:rPr>
+      </w:pPr>
+      <w:r>
+        <w:rPr>
+          <w:rFonts w:ascii="Andale Mono" w:hAnsi="Andale Mono"/>
+          <w:b w:val="false"/>
+          <w:bCs w:val="false"/>
           <w:i w:val="false"/>
           <w:iCs w:val="false"/>
           <w:caps w:val="false"/>
@@ -19677,15 +19694,13 @@
           <w:sz w:val="16"/>
           <w:szCs w:val="16"/>
         </w:rPr>
-        <w:t>#</w:t>
-        <w:tab/>
-        <w:tab/>
-      </w:r>
-      <w:r>
-        <w:rPr>
-          <w:rFonts w:ascii="Georgia" w:hAnsi="Georgia"/>
-          <w:b/>
-          <w:bCs/>
+        <w:t xml:space="preserve"> </w:t>
+      </w:r>
+      <w:r>
+        <w:rPr>
+          <w:rFonts w:ascii="Andale Mono" w:hAnsi="Andale Mono"/>
+          <w:b w:val="false"/>
+          <w:bCs w:val="false"/>
           <w:i w:val="false"/>
           <w:iCs w:val="false"/>
           <w:caps w:val="false"/>
@@ -19695,18 +19710,15 @@
           <w:sz w:val="16"/>
           <w:szCs w:val="16"/>
         </w:rPr>
-        <w:t>non-terminating macro char</w:t>
-      </w:r>
-    </w:p>
-    <w:p>
-      <w:pPr>
-        <w:pStyle w:val="Normal"/>
-        <w:ind w:hanging="0" w:start="709"/>
-        <w:rPr>
-          <w:rFonts w:ascii="Georgia" w:hAnsi="Georgia"/>
-          <w:b/>
-          <w:bCs/>
-          <w:i w:val="false"/>
+        <w:t>#</w:t>
+        <w:tab/>
+        <w:tab/>
+      </w:r>
+      <w:r>
+        <w:rPr>
+          <w:rFonts w:ascii="Georgia" w:hAnsi="Georgia"/>
+          <w:b w:val="false"/>
+          <w:bCs w:val="false"/>
           <w:i w:val="false"/>
           <w:iCs w:val="false"/>
           <w:caps w:val="false"/>
@@ -19716,12 +19728,18 @@
           <w:sz w:val="16"/>
           <w:szCs w:val="16"/>
         </w:rPr>
-      </w:pPr>
-      <w:r>
-        <w:rPr>
-          <w:rFonts w:ascii="Georgia" w:hAnsi="Georgia"/>
-          <w:b/>
-          <w:bCs/>
+        <w:t>non-terminating macro char</w:t>
+      </w:r>
+    </w:p>
+    <w:p>
+      <w:pPr>
+        <w:pStyle w:val="Normal"/>
+        <w:ind w:hanging="0" w:start="0"/>
+        <w:rPr>
+          <w:rFonts w:ascii="Georgia" w:hAnsi="Georgia"/>
+          <w:b w:val="false"/>
+          <w:bCs w:val="false"/>
+          <w:i w:val="false"/>
           <w:i w:val="false"/>
           <w:iCs w:val="false"/>
           <w:caps w:val="false"/>
@@ -19731,22 +19749,12 @@
           <w:sz w:val="16"/>
           <w:szCs w:val="16"/>
         </w:rPr>
-      </w:r>
-    </w:p>
-    <w:p>
-      <w:pPr>
-        <w:pStyle w:val="Normal"/>
-        <w:ind w:hanging="0" w:start="709"/>
-        <w:rPr>
-          <w:b/>
-          <w:bCs/>
-        </w:rPr>
-      </w:pPr>
-      <w:r>
-        <w:rPr>
-          <w:rFonts w:ascii="Andale Mono" w:hAnsi="Andale Mono"/>
-          <w:b/>
-          <w:bCs/>
+      </w:pPr>
+      <w:r>
+        <w:rPr>
+          <w:rFonts w:ascii="Georgia" w:hAnsi="Georgia"/>
+          <w:b w:val="false"/>
+          <w:bCs w:val="false"/>
           <w:i w:val="false"/>
           <w:iCs w:val="false"/>
           <w:caps w:val="false"/>
@@ -19756,13 +19764,22 @@
           <w:sz w:val="16"/>
           <w:szCs w:val="16"/>
         </w:rPr>
-        <w:t xml:space="preserve"> </w:t>
-      </w:r>
-      <w:r>
-        <w:rPr>
-          <w:rFonts w:ascii="Andale Mono" w:hAnsi="Andale Mono"/>
-          <w:b/>
-          <w:bCs/>
+      </w:r>
+    </w:p>
+    <w:p>
+      <w:pPr>
+        <w:pStyle w:val="Normal"/>
+        <w:ind w:hanging="0" w:start="0"/>
+        <w:rPr>
+          <w:b w:val="false"/>
+          <w:bCs w:val="false"/>
+        </w:rPr>
+      </w:pPr>
+      <w:r>
+        <w:rPr>
+          <w:rFonts w:ascii="Andale Mono" w:hAnsi="Andale Mono"/>
+          <w:b w:val="false"/>
+          <w:bCs w:val="false"/>
           <w:i w:val="false"/>
           <w:iCs w:val="false"/>
           <w:caps w:val="false"/>
@@ -19772,14 +19789,13 @@
           <w:sz w:val="16"/>
           <w:szCs w:val="16"/>
         </w:rPr>
-        <w:t>!$%&amp;*+-.</w:t>
-        <w:tab/>
-      </w:r>
-      <w:r>
-        <w:rPr>
-          <w:rFonts w:ascii="Georgia" w:hAnsi="Georgia"/>
-          <w:b/>
-          <w:bCs/>
+        <w:t xml:space="preserve"> </w:t>
+      </w:r>
+      <w:r>
+        <w:rPr>
+          <w:rFonts w:ascii="Andale Mono" w:hAnsi="Andale Mono"/>
+          <w:b w:val="false"/>
+          <w:bCs w:val="false"/>
           <w:i w:val="false"/>
           <w:iCs w:val="false"/>
           <w:caps w:val="false"/>
@@ -19789,23 +19805,14 @@
           <w:sz w:val="16"/>
           <w:szCs w:val="16"/>
         </w:rPr>
-        <w:t>symbol constituents</w:t>
-      </w:r>
-    </w:p>
-    <w:p>
-      <w:pPr>
-        <w:pStyle w:val="Normal"/>
-        <w:ind w:hanging="0" w:start="709"/>
-        <w:rPr>
-          <w:b/>
-          <w:bCs/>
-        </w:rPr>
-      </w:pPr>
-      <w:r>
-        <w:rPr>
-          <w:rFonts w:ascii="Andale Mono" w:hAnsi="Andale Mono"/>
-          <w:b/>
-          <w:bCs/>
+        <w:t>!$%&amp;*+-.</w:t>
+        <w:tab/>
+      </w:r>
+      <w:r>
+        <w:rPr>
+          <w:rFonts w:ascii="Georgia" w:hAnsi="Georgia"/>
+          <w:b w:val="false"/>
+          <w:bCs w:val="false"/>
           <w:i w:val="false"/>
           <w:iCs w:val="false"/>
           <w:caps w:val="false"/>
@@ -19815,13 +19822,23 @@
           <w:sz w:val="16"/>
           <w:szCs w:val="16"/>
         </w:rPr>
-        <w:t xml:space="preserve"> </w:t>
-      </w:r>
-      <w:r>
-        <w:rPr>
-          <w:rFonts w:ascii="Andale Mono" w:hAnsi="Andale Mono"/>
-          <w:b/>
-          <w:bCs/>
+        <w:t>symbol constituents</w:t>
+      </w:r>
+    </w:p>
+    <w:p>
+      <w:pPr>
+        <w:pStyle w:val="Normal"/>
+        <w:ind w:hanging="0" w:start="0"/>
+        <w:rPr>
+          <w:b w:val="false"/>
+          <w:bCs w:val="false"/>
+        </w:rPr>
+      </w:pPr>
+      <w:r>
+        <w:rPr>
+          <w:rFonts w:ascii="Andale Mono" w:hAnsi="Andale Mono"/>
+          <w:b w:val="false"/>
+          <w:bCs w:val="false"/>
           <w:i w:val="false"/>
           <w:iCs w:val="false"/>
           <w:caps w:val="false"/>
@@ -19831,23 +19848,13 @@
           <w:sz w:val="16"/>
           <w:szCs w:val="16"/>
         </w:rPr>
-        <w:t>&lt;&gt;=?@[]|</w:t>
-      </w:r>
-    </w:p>
-    <w:p>
-      <w:pPr>
-        <w:pStyle w:val="Normal"/>
-        <w:ind w:hanging="0" w:start="709"/>
-        <w:rPr>
-          <w:b/>
-          <w:bCs/>
-        </w:rPr>
-      </w:pPr>
-      <w:r>
-        <w:rPr>
-          <w:rFonts w:ascii="Andale Mono" w:hAnsi="Andale Mono"/>
-          <w:b/>
-          <w:bCs/>
+        <w:t xml:space="preserve"> </w:t>
+      </w:r>
+      <w:r>
+        <w:rPr>
+          <w:rFonts w:ascii="Andale Mono" w:hAnsi="Andale Mono"/>
+          <w:b w:val="false"/>
+          <w:bCs w:val="false"/>
           <w:i w:val="false"/>
           <w:iCs w:val="false"/>
           <w:caps w:val="false"/>
@@ -19857,13 +19864,23 @@
           <w:sz w:val="16"/>
           <w:szCs w:val="16"/>
         </w:rPr>
-        <w:t xml:space="preserve"> </w:t>
-      </w:r>
-      <w:r>
-        <w:rPr>
-          <w:rFonts w:ascii="Andale Mono" w:hAnsi="Andale Mono"/>
-          <w:b/>
-          <w:bCs/>
+        <w:t>&lt;&gt;=?@[]|</w:t>
+      </w:r>
+    </w:p>
+    <w:p>
+      <w:pPr>
+        <w:pStyle w:val="Normal"/>
+        <w:ind w:hanging="0" w:start="0"/>
+        <w:rPr>
+          <w:b w:val="false"/>
+          <w:bCs w:val="false"/>
+        </w:rPr>
+      </w:pPr>
+      <w:r>
+        <w:rPr>
+          <w:rFonts w:ascii="Andale Mono" w:hAnsi="Andale Mono"/>
+          <w:b w:val="false"/>
+          <w:bCs w:val="false"/>
           <w:i w:val="false"/>
           <w:iCs w:val="false"/>
           <w:caps w:val="false"/>
@@ -19873,23 +19890,13 @@
           <w:sz w:val="16"/>
           <w:szCs w:val="16"/>
         </w:rPr>
-        <w:t>:^_{}~/</w:t>
-      </w:r>
-    </w:p>
-    <w:p>
-      <w:pPr>
-        <w:pStyle w:val="Normal"/>
-        <w:ind w:hanging="0" w:start="709"/>
-        <w:rPr>
-          <w:b/>
-          <w:bCs/>
-        </w:rPr>
-      </w:pPr>
-      <w:r>
-        <w:rPr>
-          <w:rFonts w:ascii="Andale Mono" w:hAnsi="Andale Mono"/>
-          <w:b/>
-          <w:bCs/>
+        <w:t xml:space="preserve"> </w:t>
+      </w:r>
+      <w:r>
+        <w:rPr>
+          <w:rFonts w:ascii="Andale Mono" w:hAnsi="Andale Mono"/>
+          <w:b w:val="false"/>
+          <w:bCs w:val="false"/>
           <w:i w:val="false"/>
           <w:iCs w:val="false"/>
           <w:caps w:val="false"/>
@@ -19899,13 +19906,23 @@
           <w:sz w:val="16"/>
           <w:szCs w:val="16"/>
         </w:rPr>
-        <w:t xml:space="preserve"> </w:t>
-      </w:r>
-      <w:r>
-        <w:rPr>
-          <w:rFonts w:ascii="Andale Mono" w:hAnsi="Andale Mono"/>
-          <w:b/>
-          <w:bCs/>
+        <w:t>:^_{}~/</w:t>
+      </w:r>
+    </w:p>
+    <w:p>
+      <w:pPr>
+        <w:pStyle w:val="Normal"/>
+        <w:ind w:hanging="0" w:start="0"/>
+        <w:rPr>
+          <w:b w:val="false"/>
+          <w:bCs w:val="false"/>
+        </w:rPr>
+      </w:pPr>
+      <w:r>
+        <w:rPr>
+          <w:rFonts w:ascii="Andale Mono" w:hAnsi="Andale Mono"/>
+          <w:b w:val="false"/>
+          <w:bCs w:val="false"/>
           <w:i w:val="false"/>
           <w:iCs w:val="false"/>
           <w:caps w:val="false"/>
@@ -19915,23 +19932,13 @@
           <w:sz w:val="16"/>
           <w:szCs w:val="16"/>
         </w:rPr>
-        <w:t>A..Za..z</w:t>
-      </w:r>
-    </w:p>
-    <w:p>
-      <w:pPr>
-        <w:pStyle w:val="Normal"/>
-        <w:ind w:hanging="0" w:start="709"/>
-        <w:rPr>
-          <w:b/>
-          <w:bCs/>
-        </w:rPr>
-      </w:pPr>
-      <w:r>
-        <w:rPr>
-          <w:rFonts w:ascii="Andale Mono" w:hAnsi="Andale Mono"/>
-          <w:b/>
-          <w:bCs/>
+        <w:t xml:space="preserve"> </w:t>
+      </w:r>
+      <w:r>
+        <w:rPr>
+          <w:rFonts w:ascii="Andale Mono" w:hAnsi="Andale Mono"/>
+          <w:b w:val="false"/>
+          <w:bCs w:val="false"/>
           <w:i w:val="false"/>
           <w:iCs w:val="false"/>
           <w:caps w:val="false"/>
@@ -19941,13 +19948,23 @@
           <w:sz w:val="16"/>
           <w:szCs w:val="16"/>
         </w:rPr>
-        <w:t xml:space="preserve"> </w:t>
-      </w:r>
-      <w:r>
-        <w:rPr>
-          <w:rFonts w:ascii="Andale Mono" w:hAnsi="Andale Mono"/>
-          <w:b/>
-          <w:bCs/>
+        <w:t>A..Za..z</w:t>
+      </w:r>
+    </w:p>
+    <w:p>
+      <w:pPr>
+        <w:pStyle w:val="Normal"/>
+        <w:ind w:hanging="0" w:start="0"/>
+        <w:rPr>
+          <w:b w:val="false"/>
+          <w:bCs w:val="false"/>
+        </w:rPr>
+      </w:pPr>
+      <w:r>
+        <w:rPr>
+          <w:rFonts w:ascii="Andale Mono" w:hAnsi="Andale Mono"/>
+          <w:b w:val="false"/>
+          <w:bCs w:val="false"/>
           <w:i w:val="false"/>
           <w:iCs w:val="false"/>
           <w:caps w:val="false"/>
@@ -19957,18 +19974,13 @@
           <w:sz w:val="16"/>
           <w:szCs w:val="16"/>
         </w:rPr>
-        <w:t xml:space="preserve">0..9      </w:t>
-      </w:r>
-    </w:p>
-    <w:p>
-      <w:pPr>
-        <w:pStyle w:val="Normal"/>
-        <w:ind w:hanging="0" w:start="709"/>
-        <w:rPr>
-          <w:rFonts w:ascii="Georgia" w:hAnsi="Georgia"/>
-          <w:b/>
-          <w:bCs/>
-          <w:i w:val="false"/>
+        <w:t xml:space="preserve"> </w:t>
+      </w:r>
+      <w:r>
+        <w:rPr>
+          <w:rFonts w:ascii="Andale Mono" w:hAnsi="Andale Mono"/>
+          <w:b w:val="false"/>
+          <w:bCs w:val="false"/>
           <w:i w:val="false"/>
           <w:iCs w:val="false"/>
           <w:caps w:val="false"/>
@@ -19978,12 +19990,18 @@
           <w:sz w:val="16"/>
           <w:szCs w:val="16"/>
         </w:rPr>
-      </w:pPr>
-      <w:r>
-        <w:rPr>
-          <w:rFonts w:ascii="Georgia" w:hAnsi="Georgia"/>
-          <w:b/>
-          <w:bCs/>
+        <w:t xml:space="preserve">0..9      </w:t>
+      </w:r>
+    </w:p>
+    <w:p>
+      <w:pPr>
+        <w:pStyle w:val="Normal"/>
+        <w:ind w:hanging="0" w:start="0"/>
+        <w:rPr>
+          <w:rFonts w:ascii="Georgia" w:hAnsi="Georgia"/>
+          <w:b w:val="false"/>
+          <w:bCs w:val="false"/>
+          <w:i w:val="false"/>
           <w:i w:val="false"/>
           <w:iCs w:val="false"/>
           <w:caps w:val="false"/>
@@ -19993,22 +20011,12 @@
           <w:sz w:val="16"/>
           <w:szCs w:val="16"/>
         </w:rPr>
-      </w:r>
-    </w:p>
-    <w:p>
-      <w:pPr>
-        <w:pStyle w:val="Normal"/>
-        <w:ind w:hanging="0" w:start="709"/>
-        <w:rPr>
-          <w:b/>
-          <w:bCs/>
-        </w:rPr>
-      </w:pPr>
-      <w:r>
-        <w:rPr>
-          <w:rFonts w:ascii="Andale Mono" w:hAnsi="Andale Mono"/>
-          <w:b/>
-          <w:bCs/>
+      </w:pPr>
+      <w:r>
+        <w:rPr>
+          <w:rFonts w:ascii="Georgia" w:hAnsi="Georgia"/>
+          <w:b w:val="false"/>
+          <w:bCs w:val="false"/>
           <w:i w:val="false"/>
           <w:iCs w:val="false"/>
           <w:caps w:val="false"/>
@@ -20018,13 +20026,22 @@
           <w:sz w:val="16"/>
           <w:szCs w:val="16"/>
         </w:rPr>
-        <w:t xml:space="preserve"> </w:t>
-      </w:r>
-      <w:r>
-        <w:rPr>
-          <w:rFonts w:ascii="Andale Mono" w:hAnsi="Andale Mono"/>
-          <w:b/>
-          <w:bCs/>
+      </w:r>
+    </w:p>
+    <w:p>
+      <w:pPr>
+        <w:pStyle w:val="Normal"/>
+        <w:ind w:hanging="0" w:start="0"/>
+        <w:rPr>
+          <w:b w:val="false"/>
+          <w:bCs w:val="false"/>
+        </w:rPr>
+      </w:pPr>
+      <w:r>
+        <w:rPr>
+          <w:rFonts w:ascii="Andale Mono" w:hAnsi="Andale Mono"/>
+          <w:b w:val="false"/>
+          <w:bCs w:val="false"/>
           <w:i w:val="false"/>
           <w:iCs w:val="false"/>
           <w:caps w:val="false"/>
@@ -20034,14 +20051,13 @@
           <w:sz w:val="16"/>
           <w:szCs w:val="16"/>
         </w:rPr>
-        <w:t>0x09 #\tab</w:t>
-        <w:tab/>
-      </w:r>
-      <w:r>
-        <w:rPr>
-          <w:rFonts w:ascii="Georgia" w:hAnsi="Georgia"/>
-          <w:b/>
-          <w:bCs/>
+        <w:t xml:space="preserve"> </w:t>
+      </w:r>
+      <w:r>
+        <w:rPr>
+          <w:rFonts w:ascii="Andale Mono" w:hAnsi="Andale Mono"/>
+          <w:b w:val="false"/>
+          <w:bCs w:val="false"/>
           <w:i w:val="false"/>
           <w:iCs w:val="false"/>
           <w:caps w:val="false"/>
@@ -20051,23 +20067,14 @@
           <w:sz w:val="16"/>
           <w:szCs w:val="16"/>
         </w:rPr>
-        <w:t>whitespace</w:t>
-      </w:r>
-    </w:p>
-    <w:p>
-      <w:pPr>
-        <w:pStyle w:val="Normal"/>
-        <w:ind w:hanging="0" w:start="709"/>
-        <w:rPr>
-          <w:b/>
-          <w:bCs/>
-        </w:rPr>
-      </w:pPr>
-      <w:r>
-        <w:rPr>
-          <w:rFonts w:ascii="Andale Mono" w:hAnsi="Andale Mono"/>
-          <w:b/>
-          <w:bCs/>
+        <w:t>0x09 #\tab</w:t>
+        <w:tab/>
+      </w:r>
+      <w:r>
+        <w:rPr>
+          <w:rFonts w:ascii="Georgia" w:hAnsi="Georgia"/>
+          <w:b w:val="false"/>
+          <w:bCs w:val="false"/>
           <w:i w:val="false"/>
           <w:iCs w:val="false"/>
           <w:caps w:val="false"/>
@@ -20077,13 +20084,23 @@
           <w:sz w:val="16"/>
           <w:szCs w:val="16"/>
         </w:rPr>
-        <w:t xml:space="preserve"> </w:t>
-      </w:r>
-      <w:r>
-        <w:rPr>
-          <w:rFonts w:ascii="Andale Mono" w:hAnsi="Andale Mono"/>
-          <w:b/>
-          <w:bCs/>
+        <w:t>whitespace</w:t>
+      </w:r>
+    </w:p>
+    <w:p>
+      <w:pPr>
+        <w:pStyle w:val="Normal"/>
+        <w:ind w:hanging="0" w:start="0"/>
+        <w:rPr>
+          <w:b w:val="false"/>
+          <w:bCs w:val="false"/>
+        </w:rPr>
+      </w:pPr>
+      <w:r>
+        <w:rPr>
+          <w:rFonts w:ascii="Andale Mono" w:hAnsi="Andale Mono"/>
+          <w:b w:val="false"/>
+          <w:bCs w:val="false"/>
           <w:i w:val="false"/>
           <w:iCs w:val="false"/>
           <w:caps w:val="false"/>
@@ -20093,23 +20110,13 @@
           <w:sz w:val="16"/>
           <w:szCs w:val="16"/>
         </w:rPr>
-        <w:t xml:space="preserve">0x0a #\linefeed </w:t>
-      </w:r>
-    </w:p>
-    <w:p>
-      <w:pPr>
-        <w:pStyle w:val="Normal"/>
-        <w:ind w:hanging="0" w:start="709"/>
-        <w:rPr>
-          <w:b/>
-          <w:bCs/>
-        </w:rPr>
-      </w:pPr>
-      <w:r>
-        <w:rPr>
-          <w:rFonts w:ascii="Andale Mono" w:hAnsi="Andale Mono"/>
-          <w:b/>
-          <w:bCs/>
+        <w:t xml:space="preserve"> </w:t>
+      </w:r>
+      <w:r>
+        <w:rPr>
+          <w:rFonts w:ascii="Andale Mono" w:hAnsi="Andale Mono"/>
+          <w:b w:val="false"/>
+          <w:bCs w:val="false"/>
           <w:i w:val="false"/>
           <w:iCs w:val="false"/>
           <w:caps w:val="false"/>
@@ -20119,13 +20126,23 @@
           <w:sz w:val="16"/>
           <w:szCs w:val="16"/>
         </w:rPr>
-        <w:t xml:space="preserve"> </w:t>
-      </w:r>
-      <w:r>
-        <w:rPr>
-          <w:rFonts w:ascii="Andale Mono" w:hAnsi="Andale Mono"/>
-          <w:b/>
-          <w:bCs/>
+        <w:t xml:space="preserve">0x0a #\linefeed </w:t>
+      </w:r>
+    </w:p>
+    <w:p>
+      <w:pPr>
+        <w:pStyle w:val="Normal"/>
+        <w:ind w:hanging="0" w:start="0"/>
+        <w:rPr>
+          <w:b w:val="false"/>
+          <w:bCs w:val="false"/>
+        </w:rPr>
+      </w:pPr>
+      <w:r>
+        <w:rPr>
+          <w:rFonts w:ascii="Andale Mono" w:hAnsi="Andale Mono"/>
+          <w:b w:val="false"/>
+          <w:bCs w:val="false"/>
           <w:i w:val="false"/>
           <w:iCs w:val="false"/>
           <w:caps w:val="false"/>
@@ -20135,23 +20152,13 @@
           <w:sz w:val="16"/>
           <w:szCs w:val="16"/>
         </w:rPr>
-        <w:t xml:space="preserve">0x0c #\page                </w:t>
-      </w:r>
-    </w:p>
-    <w:p>
-      <w:pPr>
-        <w:pStyle w:val="Normal"/>
-        <w:ind w:hanging="0" w:start="709"/>
-        <w:rPr>
-          <w:b/>
-          <w:bCs/>
-        </w:rPr>
-      </w:pPr>
-      <w:r>
-        <w:rPr>
-          <w:rFonts w:ascii="Andale Mono" w:hAnsi="Andale Mono"/>
-          <w:b/>
-          <w:bCs/>
+        <w:t xml:space="preserve"> </w:t>
+      </w:r>
+      <w:r>
+        <w:rPr>
+          <w:rFonts w:ascii="Andale Mono" w:hAnsi="Andale Mono"/>
+          <w:b w:val="false"/>
+          <w:bCs w:val="false"/>
           <w:i w:val="false"/>
           <w:iCs w:val="false"/>
           <w:caps w:val="false"/>
@@ -20161,13 +20168,23 @@
           <w:sz w:val="16"/>
           <w:szCs w:val="16"/>
         </w:rPr>
-        <w:t xml:space="preserve"> </w:t>
-      </w:r>
-      <w:r>
-        <w:rPr>
-          <w:rFonts w:ascii="Andale Mono" w:hAnsi="Andale Mono"/>
-          <w:b/>
-          <w:bCs/>
+        <w:t xml:space="preserve">0x0c #\page                </w:t>
+      </w:r>
+    </w:p>
+    <w:p>
+      <w:pPr>
+        <w:pStyle w:val="Normal"/>
+        <w:ind w:hanging="0" w:start="0"/>
+        <w:rPr>
+          <w:b w:val="false"/>
+          <w:bCs w:val="false"/>
+        </w:rPr>
+      </w:pPr>
+      <w:r>
+        <w:rPr>
+          <w:rFonts w:ascii="Andale Mono" w:hAnsi="Andale Mono"/>
+          <w:b w:val="false"/>
+          <w:bCs w:val="false"/>
           <w:i w:val="false"/>
           <w:iCs w:val="false"/>
           <w:caps w:val="false"/>
@@ -20177,23 +20194,13 @@
           <w:sz w:val="16"/>
           <w:szCs w:val="16"/>
         </w:rPr>
-        <w:t xml:space="preserve">0x0d #\return            </w:t>
-      </w:r>
-    </w:p>
-    <w:p>
-      <w:pPr>
-        <w:pStyle w:val="Normal"/>
-        <w:ind w:hanging="0" w:start="709"/>
-        <w:rPr>
-          <w:b/>
-          <w:bCs/>
-        </w:rPr>
-      </w:pPr>
-      <w:r>
-        <w:rPr>
-          <w:rFonts w:ascii="Andale Mono" w:hAnsi="Andale Mono"/>
-          <w:b/>
-          <w:bCs/>
+        <w:t xml:space="preserve"> </w:t>
+      </w:r>
+      <w:r>
+        <w:rPr>
+          <w:rFonts w:ascii="Andale Mono" w:hAnsi="Andale Mono"/>
+          <w:b w:val="false"/>
+          <w:bCs w:val="false"/>
           <w:i w:val="false"/>
           <w:iCs w:val="false"/>
           <w:caps w:val="false"/>
@@ -20203,13 +20210,39 @@
           <w:sz w:val="16"/>
           <w:szCs w:val="16"/>
         </w:rPr>
-        <w:t xml:space="preserve"> </w:t>
-      </w:r>
-      <w:r>
-        <w:rPr>
-          <w:rFonts w:ascii="Andale Mono" w:hAnsi="Andale Mono"/>
-          <w:b/>
-          <w:bCs/>
+        <w:t xml:space="preserve">0x0d #\return            </w:t>
+      </w:r>
+    </w:p>
+    <w:p>
+      <w:pPr>
+        <w:pStyle w:val="Normal"/>
+        <w:ind w:hanging="0" w:start="0"/>
+        <w:rPr>
+          <w:b w:val="false"/>
+          <w:bCs w:val="false"/>
+        </w:rPr>
+      </w:pPr>
+      <w:r>
+        <w:rPr>
+          <w:rFonts w:ascii="Andale Mono" w:hAnsi="Andale Mono"/>
+          <w:b w:val="false"/>
+          <w:bCs w:val="false"/>
+          <w:i w:val="false"/>
+          <w:iCs w:val="false"/>
+          <w:caps w:val="false"/>
+          <w:smallCaps w:val="false"/>
+          <w:color w:val="24292E"/>
+          <w:spacing w:val="0"/>
+          <w:sz w:val="16"/>
+          <w:szCs w:val="16"/>
+        </w:rPr>
+        <w:t xml:space="preserve"> </w:t>
+      </w:r>
+      <w:r>
+        <w:rPr>
+          <w:rFonts w:ascii="Andale Mono" w:hAnsi="Andale Mono"/>
+          <w:b w:val="false"/>
+          <w:bCs w:val="false"/>
           <w:i w:val="false"/>
           <w:iCs w:val="false"/>
           <w:caps w:val="false"/>
@@ -21100,7 +21133,7 @@
     <w:pPr>
       <w:widowControl/>
       <w:suppressAutoHyphens w:val="true"/>
-      <w:overflowPunct w:val="false"/>
+      <w:overflowPunct w:val="true"/>
       <w:bidi w:val="0"/>
       <w:spacing w:before="0" w:after="0"/>
       <w:jc w:val="start"/>

</xml_diff>

<commit_message>
#252 - mu: librt becomes libcore
</commit_message>
<xml_diff>
--- a/doc/refcards/lib-ref.docx
+++ b/doc/refcards/lib-ref.docx
@@ -66,7 +66,7 @@
           <w:tab w:val="left" w:pos="4110" w:leader="none"/>
         </w:tabs>
         <w:suppressAutoHyphens w:val="true"/>
-        <w:overflowPunct w:val="true"/>
+        <w:overflowPunct w:val="false"/>
         <w:bidi w:val="0"/>
         <w:spacing w:before="0" w:after="0"/>
         <w:ind w:hanging="0" w:start="0" w:end="0"/>
@@ -88,7 +88,7 @@
           <w:u w:val="none"/>
           <w:shd w:fill="333333" w:val="clear"/>
         </w:rPr>
-        <w:t xml:space="preserve">             </w:t>
+        <w:t xml:space="preserve">        </w:t>
       </w:r>
       <w:r>
         <w:rPr>
@@ -102,7 +102,21 @@
           <w:u w:val="none"/>
           <w:shd w:fill="333333" w:val="clear"/>
         </w:rPr>
-        <w:t>librt</w:t>
+        <w:t>lib</w:t>
+      </w:r>
+      <w:r>
+        <w:rPr>
+          <w:rFonts w:ascii="Georgia" w:hAnsi="Georgia"/>
+          <w:b/>
+          <w:bCs/>
+          <w:i/>
+          <w:iCs/>
+          <w:sz w:val="32"/>
+          <w:szCs w:val="32"/>
+          <w:u w:val="none"/>
+          <w:shd w:fill="333333" w:val="clear"/>
+        </w:rPr>
+        <w:t>core</w:t>
       </w:r>
       <w:r>
         <w:rPr>
@@ -288,9 +302,21 @@
           <w:i/>
           <w:iCs/>
           <w:sz w:val="16"/>
-          <w:szCs w:val="16"/>
-        </w:rPr>
-        <w:t xml:space="preserve">lib </w:t>
+          <w:szCs w:val="22"/>
+        </w:rPr>
+        <w:t>core</w:t>
+      </w:r>
+      <w:r>
+        <w:rPr>
+          <w:rFonts w:ascii="Georgia" w:hAnsi="Georgia"/>
+          <w:b/>
+          <w:bCs/>
+          <w:i/>
+          <w:iCs/>
+          <w:sz w:val="16"/>
+          <w:szCs w:val="16"/>
+        </w:rPr>
+        <w:t xml:space="preserve"> </w:t>
       </w:r>
       <w:r>
         <w:rPr>
@@ -314,19 +340,19 @@
           <w:sz w:val="16"/>
           <w:szCs w:val="16"/>
         </w:rPr>
-        <w:t>0.1.5</w:t>
-      </w:r>
-      <w:r>
-        <w:rPr>
-          <w:rFonts w:ascii="Georgia" w:hAnsi="Georgia"/>
-          <w:b/>
-          <w:bCs/>
-          <w:i/>
-          <w:iCs/>
-          <w:sz w:val="16"/>
-          <w:szCs w:val="16"/>
-        </w:rPr>
-        <w:t>9</w:t>
+        <w:t>0.1.</w:t>
+      </w:r>
+      <w:r>
+        <w:rPr>
+          <w:rFonts w:ascii="Georgia" w:hAnsi="Georgia"/>
+          <w:b/>
+          <w:bCs/>
+          <w:i/>
+          <w:iCs/>
+          <w:sz w:val="16"/>
+          <w:szCs w:val="16"/>
+        </w:rPr>
+        <w:t>60</w:t>
       </w:r>
     </w:p>
     <w:p>
@@ -11094,7 +11120,7 @@
           <w:tab w:val="left" w:pos="4110" w:leader="none"/>
         </w:tabs>
         <w:suppressAutoHyphens w:val="true"/>
-        <w:overflowPunct w:val="true"/>
+        <w:overflowPunct w:val="false"/>
         <w:bidi w:val="0"/>
         <w:spacing w:before="0" w:after="0"/>
         <w:ind w:hanging="0" w:start="0" w:end="0"/>
@@ -11545,7 +11571,7 @@
           <w:tab w:val="left" w:pos="4110" w:leader="none"/>
         </w:tabs>
         <w:suppressAutoHyphens w:val="true"/>
-        <w:overflowPunct w:val="true"/>
+        <w:overflowPunct w:val="false"/>
         <w:bidi w:val="0"/>
         <w:spacing w:before="0" w:after="0"/>
         <w:ind w:hanging="0" w:start="0" w:end="0"/>
@@ -15730,8 +15756,8 @@
           <w:rFonts w:eastAsia="Songti SC" w:cs="Arial Unicode MS" w:ascii="Georgia" w:hAnsi="Georgia"/>
           <w:b w:val="false"/>
           <w:bCs w:val="false"/>
-          <w:i w:val="false"/>
-          <w:iCs w:val="false"/>
+          <w:i/>
+          <w:iCs/>
           <w:color w:val="auto"/>
           <w:kern w:val="2"/>
           <w:sz w:val="18"/>
@@ -15739,13 +15765,23 @@
           <w:u w:val="none"/>
           <w:lang w:val="en-US" w:eastAsia="zh-CN" w:bidi="hi-IN"/>
         </w:rPr>
-        <w:t xml:space="preserve">intern unbound </w:t>
-        <w:tab/>
-        <w:tab/>
-        <w:tab/>
-        <w:tab/>
-        <w:tab/>
-        <w:t>symbol</w:t>
+        <w:t>un</w:t>
+      </w:r>
+      <w:r>
+        <w:rPr>
+          <w:rFonts w:eastAsia="Songti SC" w:cs="Arial Unicode MS" w:ascii="Georgia" w:hAnsi="Georgia"/>
+          <w:b w:val="false"/>
+          <w:bCs w:val="false"/>
+          <w:i w:val="false"/>
+          <w:iCs w:val="false"/>
+          <w:color w:val="auto"/>
+          <w:kern w:val="2"/>
+          <w:sz w:val="18"/>
+          <w:szCs w:val="18"/>
+          <w:u w:val="none"/>
+          <w:lang w:val="en-US" w:eastAsia="zh-CN" w:bidi="hi-IN"/>
+        </w:rPr>
+        <w:t>intern symbol</w:t>
       </w:r>
     </w:p>
     <w:p>
@@ -17072,7 +17108,43 @@
           <w:sz w:val="12"/>
           <w:szCs w:val="12"/>
         </w:rPr>
-        <w:t>use libenv::{Condition, Config, Env, Exception, Result, Tag}</w:t>
+        <w:t>use lib</w:t>
+      </w:r>
+      <w:r>
+        <w:rPr>
+          <w:rFonts w:ascii="Andale Mono" w:hAnsi="Andale Mono"/>
+          <w:b w:val="false"/>
+          <w:bCs w:val="false"/>
+          <w:i w:val="false"/>
+          <w:iCs w:val="false"/>
+          <w:sz w:val="12"/>
+          <w:szCs w:val="12"/>
+        </w:rPr>
+        <w:t>core</w:t>
+      </w:r>
+      <w:r>
+        <w:rPr>
+          <w:rFonts w:ascii="Andale Mono" w:hAnsi="Andale Mono"/>
+          <w:b w:val="false"/>
+          <w:bCs w:val="false"/>
+          <w:i w:val="false"/>
+          <w:iCs w:val="false"/>
+          <w:sz w:val="12"/>
+          <w:szCs w:val="12"/>
+        </w:rPr>
+        <w:t>::{Condition, Config, Env, Exception, Result, Tag}</w:t>
+      </w:r>
+    </w:p>
+    <w:p>
+      <w:pPr>
+        <w:pStyle w:val="Normal"/>
+        <w:rPr>
+          <w:b w:val="false"/>
+          <w:bCs w:val="false"/>
+        </w:rPr>
+      </w:pPr>
+      <w:r>
+        <w:rPr/>
       </w:r>
     </w:p>
     <w:p>
@@ -21133,7 +21205,7 @@
     <w:pPr>
       <w:widowControl/>
       <w:suppressAutoHyphens w:val="true"/>
-      <w:overflowPunct w:val="true"/>
+      <w:overflowPunct w:val="false"/>
       <w:bidi w:val="0"/>
       <w:spacing w:before="0" w:after="0"/>
       <w:jc w:val="start"/>

</xml_diff>

<commit_message>
#252 - mu: librt becomes libcore (#253)
* #252 - librt becomes libcore

* #252 - mu: librt becomes libcore
</commit_message>
<xml_diff>
--- a/doc/refcards/lib-ref.docx
+++ b/doc/refcards/lib-ref.docx
@@ -66,7 +66,7 @@
           <w:tab w:val="left" w:pos="4110" w:leader="none"/>
         </w:tabs>
         <w:suppressAutoHyphens w:val="true"/>
-        <w:overflowPunct w:val="true"/>
+        <w:overflowPunct w:val="false"/>
         <w:bidi w:val="0"/>
         <w:spacing w:before="0" w:after="0"/>
         <w:ind w:hanging="0" w:start="0" w:end="0"/>
@@ -88,7 +88,7 @@
           <w:u w:val="none"/>
           <w:shd w:fill="333333" w:val="clear"/>
         </w:rPr>
-        <w:t xml:space="preserve">             </w:t>
+        <w:t xml:space="preserve">        </w:t>
       </w:r>
       <w:r>
         <w:rPr>
@@ -102,7 +102,21 @@
           <w:u w:val="none"/>
           <w:shd w:fill="333333" w:val="clear"/>
         </w:rPr>
-        <w:t>librt</w:t>
+        <w:t>lib</w:t>
+      </w:r>
+      <w:r>
+        <w:rPr>
+          <w:rFonts w:ascii="Georgia" w:hAnsi="Georgia"/>
+          <w:b/>
+          <w:bCs/>
+          <w:i/>
+          <w:iCs/>
+          <w:sz w:val="32"/>
+          <w:szCs w:val="32"/>
+          <w:u w:val="none"/>
+          <w:shd w:fill="333333" w:val="clear"/>
+        </w:rPr>
+        <w:t>core</w:t>
       </w:r>
       <w:r>
         <w:rPr>
@@ -288,9 +302,21 @@
           <w:i/>
           <w:iCs/>
           <w:sz w:val="16"/>
-          <w:szCs w:val="16"/>
-        </w:rPr>
-        <w:t xml:space="preserve">lib </w:t>
+          <w:szCs w:val="22"/>
+        </w:rPr>
+        <w:t>core</w:t>
+      </w:r>
+      <w:r>
+        <w:rPr>
+          <w:rFonts w:ascii="Georgia" w:hAnsi="Georgia"/>
+          <w:b/>
+          <w:bCs/>
+          <w:i/>
+          <w:iCs/>
+          <w:sz w:val="16"/>
+          <w:szCs w:val="16"/>
+        </w:rPr>
+        <w:t xml:space="preserve"> </w:t>
       </w:r>
       <w:r>
         <w:rPr>
@@ -314,19 +340,19 @@
           <w:sz w:val="16"/>
           <w:szCs w:val="16"/>
         </w:rPr>
-        <w:t>0.1.5</w:t>
-      </w:r>
-      <w:r>
-        <w:rPr>
-          <w:rFonts w:ascii="Georgia" w:hAnsi="Georgia"/>
-          <w:b/>
-          <w:bCs/>
-          <w:i/>
-          <w:iCs/>
-          <w:sz w:val="16"/>
-          <w:szCs w:val="16"/>
-        </w:rPr>
-        <w:t>9</w:t>
+        <w:t>0.1.</w:t>
+      </w:r>
+      <w:r>
+        <w:rPr>
+          <w:rFonts w:ascii="Georgia" w:hAnsi="Georgia"/>
+          <w:b/>
+          <w:bCs/>
+          <w:i/>
+          <w:iCs/>
+          <w:sz w:val="16"/>
+          <w:szCs w:val="16"/>
+        </w:rPr>
+        <w:t>60</w:t>
       </w:r>
     </w:p>
     <w:p>
@@ -11094,7 +11120,7 @@
           <w:tab w:val="left" w:pos="4110" w:leader="none"/>
         </w:tabs>
         <w:suppressAutoHyphens w:val="true"/>
-        <w:overflowPunct w:val="true"/>
+        <w:overflowPunct w:val="false"/>
         <w:bidi w:val="0"/>
         <w:spacing w:before="0" w:after="0"/>
         <w:ind w:hanging="0" w:start="0" w:end="0"/>
@@ -11545,7 +11571,7 @@
           <w:tab w:val="left" w:pos="4110" w:leader="none"/>
         </w:tabs>
         <w:suppressAutoHyphens w:val="true"/>
-        <w:overflowPunct w:val="true"/>
+        <w:overflowPunct w:val="false"/>
         <w:bidi w:val="0"/>
         <w:spacing w:before="0" w:after="0"/>
         <w:ind w:hanging="0" w:start="0" w:end="0"/>
@@ -15730,8 +15756,8 @@
           <w:rFonts w:eastAsia="Songti SC" w:cs="Arial Unicode MS" w:ascii="Georgia" w:hAnsi="Georgia"/>
           <w:b w:val="false"/>
           <w:bCs w:val="false"/>
-          <w:i w:val="false"/>
-          <w:iCs w:val="false"/>
+          <w:i/>
+          <w:iCs/>
           <w:color w:val="auto"/>
           <w:kern w:val="2"/>
           <w:sz w:val="18"/>
@@ -15739,13 +15765,23 @@
           <w:u w:val="none"/>
           <w:lang w:val="en-US" w:eastAsia="zh-CN" w:bidi="hi-IN"/>
         </w:rPr>
-        <w:t xml:space="preserve">intern unbound </w:t>
-        <w:tab/>
-        <w:tab/>
-        <w:tab/>
-        <w:tab/>
-        <w:tab/>
-        <w:t>symbol</w:t>
+        <w:t>un</w:t>
+      </w:r>
+      <w:r>
+        <w:rPr>
+          <w:rFonts w:eastAsia="Songti SC" w:cs="Arial Unicode MS" w:ascii="Georgia" w:hAnsi="Georgia"/>
+          <w:b w:val="false"/>
+          <w:bCs w:val="false"/>
+          <w:i w:val="false"/>
+          <w:iCs w:val="false"/>
+          <w:color w:val="auto"/>
+          <w:kern w:val="2"/>
+          <w:sz w:val="18"/>
+          <w:szCs w:val="18"/>
+          <w:u w:val="none"/>
+          <w:lang w:val="en-US" w:eastAsia="zh-CN" w:bidi="hi-IN"/>
+        </w:rPr>
+        <w:t>intern symbol</w:t>
       </w:r>
     </w:p>
     <w:p>
@@ -17072,7 +17108,43 @@
           <w:sz w:val="12"/>
           <w:szCs w:val="12"/>
         </w:rPr>
-        <w:t>use libenv::{Condition, Config, Env, Exception, Result, Tag}</w:t>
+        <w:t>use lib</w:t>
+      </w:r>
+      <w:r>
+        <w:rPr>
+          <w:rFonts w:ascii="Andale Mono" w:hAnsi="Andale Mono"/>
+          <w:b w:val="false"/>
+          <w:bCs w:val="false"/>
+          <w:i w:val="false"/>
+          <w:iCs w:val="false"/>
+          <w:sz w:val="12"/>
+          <w:szCs w:val="12"/>
+        </w:rPr>
+        <w:t>core</w:t>
+      </w:r>
+      <w:r>
+        <w:rPr>
+          <w:rFonts w:ascii="Andale Mono" w:hAnsi="Andale Mono"/>
+          <w:b w:val="false"/>
+          <w:bCs w:val="false"/>
+          <w:i w:val="false"/>
+          <w:iCs w:val="false"/>
+          <w:sz w:val="12"/>
+          <w:szCs w:val="12"/>
+        </w:rPr>
+        <w:t>::{Condition, Config, Env, Exception, Result, Tag}</w:t>
+      </w:r>
+    </w:p>
+    <w:p>
+      <w:pPr>
+        <w:pStyle w:val="Normal"/>
+        <w:rPr>
+          <w:b w:val="false"/>
+          <w:bCs w:val="false"/>
+        </w:rPr>
+      </w:pPr>
+      <w:r>
+        <w:rPr/>
       </w:r>
     </w:p>
     <w:p>
@@ -21133,7 +21205,7 @@
     <w:pPr>
       <w:widowControl/>
       <w:suppressAutoHyphens w:val="true"/>
-      <w:overflowPunct w:val="true"/>
+      <w:overflowPunct w:val="false"/>
       <w:bidi w:val="0"/>
       <w:spacing w:before="0" w:after="0"/>
       <w:jc w:val="start"/>

</xml_diff>

<commit_message>
#271 - libcore: use *...* convention for global core constants
</commit_message>
<xml_diff>
--- a/doc/refcards/lib-ref.docx
+++ b/doc/refcards/lib-ref.docx
@@ -66,7 +66,7 @@
           <w:tab w:val="left" w:pos="4110" w:leader="none"/>
         </w:tabs>
         <w:suppressAutoHyphens w:val="true"/>
-        <w:overflowPunct w:val="false"/>
+        <w:overflowPunct w:val="true"/>
         <w:bidi w:val="0"/>
         <w:spacing w:before="0" w:after="0"/>
         <w:ind w:hanging="0" w:start="0" w:end="0"/>
@@ -102,21 +102,7 @@
           <w:u w:val="none"/>
           <w:shd w:fill="333333" w:val="clear"/>
         </w:rPr>
-        <w:t>lib</w:t>
-      </w:r>
-      <w:r>
-        <w:rPr>
-          <w:rFonts w:ascii="Georgia" w:hAnsi="Georgia"/>
-          <w:b/>
-          <w:bCs/>
-          <w:i/>
-          <w:iCs/>
-          <w:sz w:val="32"/>
-          <w:szCs w:val="32"/>
-          <w:u w:val="none"/>
-          <w:shd w:fill="333333" w:val="clear"/>
-        </w:rPr>
-        <w:t>core</w:t>
+        <w:t>libcore</w:t>
       </w:r>
       <w:r>
         <w:rPr>
@@ -340,19 +326,19 @@
           <w:sz w:val="16"/>
           <w:szCs w:val="16"/>
         </w:rPr>
-        <w:t>0.1.</w:t>
-      </w:r>
-      <w:r>
-        <w:rPr>
-          <w:rFonts w:ascii="Georgia" w:hAnsi="Georgia"/>
-          <w:b/>
-          <w:bCs/>
-          <w:i/>
-          <w:iCs/>
-          <w:sz w:val="16"/>
-          <w:szCs w:val="16"/>
-        </w:rPr>
-        <w:t>60</w:t>
+        <w:t>0.1.6</w:t>
+      </w:r>
+      <w:r>
+        <w:rPr>
+          <w:rFonts w:ascii="Georgia" w:hAnsi="Georgia"/>
+          <w:b/>
+          <w:bCs/>
+          <w:i/>
+          <w:iCs/>
+          <w:sz w:val="16"/>
+          <w:szCs w:val="16"/>
+        </w:rPr>
+        <w:t>1</w:t>
       </w:r>
     </w:p>
     <w:p>
@@ -6595,26 +6581,65 @@
       <w:r>
         <w:rPr>
           <w:rFonts w:ascii="Georgia" w:hAnsi="Georgia"/>
+          <w:sz w:val="16"/>
+          <w:szCs w:val="16"/>
+        </w:rPr>
+        <w:t>*</w:t>
+      </w:r>
+      <w:r>
+        <w:rPr>
+          <w:rFonts w:ascii="Georgia" w:hAnsi="Georgia"/>
           <w:b/>
           <w:bCs/>
           <w:sz w:val="18"/>
           <w:szCs w:val="18"/>
         </w:rPr>
         <w:t>version</w:t>
-        <w:tab/>
-        <w:tab/>
-      </w:r>
-      <w:r>
-        <w:rPr>
-          <w:rFonts w:ascii="Georgia" w:hAnsi="Georgia"/>
-          <w:b w:val="false"/>
-          <w:bCs w:val="false"/>
-          <w:i/>
-          <w:iCs/>
-          <w:sz w:val="18"/>
-          <w:szCs w:val="18"/>
-        </w:rPr>
-        <w:t>string</w:t>
+      </w:r>
+      <w:r>
+        <w:rPr>
+          <w:rFonts w:ascii="Georgia" w:hAnsi="Georgia"/>
+          <w:b/>
+          <w:bCs/>
+          <w:sz w:val="18"/>
+          <w:szCs w:val="18"/>
+        </w:rPr>
+        <w:t>*</w:t>
+      </w:r>
+      <w:r>
+        <w:rPr>
+          <w:rFonts w:ascii="Georgia" w:hAnsi="Georgia"/>
+          <w:b/>
+          <w:bCs/>
+          <w:sz w:val="18"/>
+          <w:szCs w:val="18"/>
+        </w:rPr>
+        <w:tab/>
+        <w:tab/>
+      </w:r>
+      <w:r>
+        <w:rPr>
+          <w:rFonts w:ascii="Georgia" w:hAnsi="Georgia"/>
+          <w:b w:val="false"/>
+          <w:bCs w:val="false"/>
+          <w:i/>
+          <w:iCs/>
+          <w:sz w:val="18"/>
+          <w:szCs w:val="18"/>
+        </w:rPr>
+        <w:t>s</w:t>
+      </w:r>
+      <w:r>
+        <w:rPr>
+          <w:rFonts w:ascii="Georgia" w:hAnsi="Georgia"/>
+          <w:b w:val="false"/>
+          <w:bCs w:val="false"/>
+          <w:i/>
+          <w:iCs/>
+          <w:sz w:val="18"/>
+          <w:szCs w:val="18"/>
+        </w:rPr>
+        <w:t>tring</w:t>
       </w:r>
       <w:r>
         <w:rPr>
@@ -11120,7 +11145,7 @@
           <w:tab w:val="left" w:pos="4110" w:leader="none"/>
         </w:tabs>
         <w:suppressAutoHyphens w:val="true"/>
-        <w:overflowPunct w:val="false"/>
+        <w:overflowPunct w:val="true"/>
         <w:bidi w:val="0"/>
         <w:spacing w:before="0" w:after="0"/>
         <w:ind w:hanging="0" w:start="0" w:end="0"/>
@@ -11571,7 +11596,7 @@
           <w:tab w:val="left" w:pos="4110" w:leader="none"/>
         </w:tabs>
         <w:suppressAutoHyphens w:val="true"/>
-        <w:overflowPunct w:val="false"/>
+        <w:overflowPunct w:val="true"/>
         <w:bidi w:val="0"/>
         <w:spacing w:before="0" w:after="0"/>
         <w:ind w:hanging="0" w:start="0" w:end="0"/>
@@ -13020,6 +13045,18 @@
         </w:rPr>
         <w:t xml:space="preserve"> </w:t>
       </w:r>
+      <w:r>
+        <w:rPr>
+          <w:rFonts w:ascii="Georgia" w:hAnsi="Georgia"/>
+          <w:b/>
+          <w:bCs/>
+          <w:i w:val="false"/>
+          <w:iCs w:val="false"/>
+          <w:sz w:val="18"/>
+          <w:szCs w:val="18"/>
+        </w:rPr>
+        <w:t>*</w:t>
+      </w:r>
       <w:bookmarkStart w:id="2" w:name="__DdeLink__1086_40554186741"/>
       <w:r>
         <w:rPr>
@@ -13060,26 +13097,61 @@
       <w:r>
         <w:rPr>
           <w:rFonts w:ascii="Georgia" w:hAnsi="Georgia"/>
-          <w:b w:val="false"/>
-          <w:bCs/>
-          <w:i w:val="false"/>
-          <w:iCs/>
-          <w:sz w:val="18"/>
-          <w:szCs w:val="18"/>
-        </w:rPr>
-        <w:tab/>
-      </w:r>
-      <w:r>
-        <w:rPr>
-          <w:rFonts w:ascii="Georgia" w:hAnsi="Georgia"/>
-          <w:b w:val="false"/>
-          <w:bCs w:val="false"/>
-          <w:i/>
-          <w:iCs/>
-          <w:sz w:val="18"/>
-          <w:szCs w:val="18"/>
-        </w:rPr>
-        <w:t>symbol</w:t>
+          <w:b/>
+          <w:bCs/>
+          <w:i w:val="false"/>
+          <w:iCs w:val="false"/>
+          <w:sz w:val="18"/>
+          <w:szCs w:val="18"/>
+        </w:rPr>
+        <w:t>*</w:t>
+      </w:r>
+      <w:r>
+        <w:rPr>
+          <w:rFonts w:ascii="Georgia" w:hAnsi="Georgia"/>
+          <w:b w:val="false"/>
+          <w:bCs/>
+          <w:i w:val="false"/>
+          <w:iCs/>
+          <w:sz w:val="18"/>
+          <w:szCs w:val="18"/>
+        </w:rPr>
+        <w:tab/>
+      </w:r>
+      <w:r>
+        <w:rPr>
+          <w:rFonts w:ascii="Georgia" w:hAnsi="Georgia"/>
+          <w:b w:val="false"/>
+          <w:bCs w:val="false"/>
+          <w:i/>
+          <w:iCs/>
+          <w:sz w:val="18"/>
+          <w:szCs w:val="18"/>
+        </w:rPr>
+        <w:t>s</w:t>
+      </w:r>
+      <w:r>
+        <w:rPr>
+          <w:rFonts w:ascii="Georgia" w:hAnsi="Georgia"/>
+          <w:b w:val="false"/>
+          <w:bCs w:val="false"/>
+          <w:i/>
+          <w:iCs/>
+          <w:sz w:val="18"/>
+          <w:szCs w:val="18"/>
+        </w:rPr>
+        <w:t>tream</w:t>
+      </w:r>
+      <w:r>
+        <w:rPr>
+          <w:rFonts w:ascii="Georgia" w:hAnsi="Georgia"/>
+          <w:b w:val="false"/>
+          <w:bCs w:val="false"/>
+          <w:i/>
+          <w:iCs/>
+          <w:sz w:val="18"/>
+          <w:szCs w:val="18"/>
+        </w:rPr>
         <w:tab/>
       </w:r>
       <w:r>
@@ -13150,6 +13222,18 @@
           <w:sz w:val="18"/>
           <w:szCs w:val="18"/>
         </w:rPr>
+        <w:t>*</w:t>
+      </w:r>
+      <w:r>
+        <w:rPr>
+          <w:rFonts w:ascii="Georgia" w:hAnsi="Georgia"/>
+          <w:b/>
+          <w:bCs/>
+          <w:i w:val="false"/>
+          <w:iCs w:val="false"/>
+          <w:sz w:val="18"/>
+          <w:szCs w:val="18"/>
+        </w:rPr>
         <w:t>standard</w:t>
       </w:r>
       <w:r>
@@ -13179,26 +13263,61 @@
       <w:r>
         <w:rPr>
           <w:rFonts w:ascii="Georgia" w:hAnsi="Georgia"/>
-          <w:b w:val="false"/>
-          <w:bCs/>
-          <w:i w:val="false"/>
-          <w:iCs/>
-          <w:sz w:val="18"/>
-          <w:szCs w:val="18"/>
-        </w:rPr>
-        <w:tab/>
-      </w:r>
-      <w:r>
-        <w:rPr>
-          <w:rFonts w:ascii="Georgia" w:hAnsi="Georgia"/>
-          <w:b w:val="false"/>
-          <w:bCs w:val="false"/>
-          <w:i/>
-          <w:iCs/>
-          <w:sz w:val="18"/>
-          <w:szCs w:val="18"/>
-        </w:rPr>
-        <w:t>symbol</w:t>
+          <w:b/>
+          <w:bCs/>
+          <w:i w:val="false"/>
+          <w:iCs w:val="false"/>
+          <w:sz w:val="18"/>
+          <w:szCs w:val="18"/>
+        </w:rPr>
+        <w:t>*</w:t>
+      </w:r>
+      <w:r>
+        <w:rPr>
+          <w:rFonts w:ascii="Georgia" w:hAnsi="Georgia"/>
+          <w:b w:val="false"/>
+          <w:bCs/>
+          <w:i w:val="false"/>
+          <w:iCs/>
+          <w:sz w:val="18"/>
+          <w:szCs w:val="18"/>
+        </w:rPr>
+        <w:tab/>
+      </w:r>
+      <w:r>
+        <w:rPr>
+          <w:rFonts w:ascii="Georgia" w:hAnsi="Georgia"/>
+          <w:b w:val="false"/>
+          <w:bCs w:val="false"/>
+          <w:i/>
+          <w:iCs/>
+          <w:sz w:val="18"/>
+          <w:szCs w:val="18"/>
+        </w:rPr>
+        <w:t>s</w:t>
+      </w:r>
+      <w:r>
+        <w:rPr>
+          <w:rFonts w:ascii="Georgia" w:hAnsi="Georgia"/>
+          <w:b w:val="false"/>
+          <w:bCs w:val="false"/>
+          <w:i/>
+          <w:iCs/>
+          <w:sz w:val="18"/>
+          <w:szCs w:val="18"/>
+        </w:rPr>
+        <w:t>tream</w:t>
+      </w:r>
+      <w:r>
+        <w:rPr>
+          <w:rFonts w:ascii="Georgia" w:hAnsi="Georgia"/>
+          <w:b w:val="false"/>
+          <w:bCs w:val="false"/>
+          <w:i/>
+          <w:iCs/>
+          <w:sz w:val="18"/>
+          <w:szCs w:val="18"/>
+        </w:rPr>
         <w:tab/>
       </w:r>
       <w:r>
@@ -13256,6 +13375,18 @@
           <w:sz w:val="18"/>
           <w:szCs w:val="18"/>
         </w:rPr>
+        <w:t>*</w:t>
+      </w:r>
+      <w:r>
+        <w:rPr>
+          <w:rFonts w:ascii="Georgia" w:hAnsi="Georgia"/>
+          <w:b/>
+          <w:bCs/>
+          <w:i w:val="false"/>
+          <w:iCs w:val="false"/>
+          <w:sz w:val="18"/>
+          <w:szCs w:val="18"/>
+        </w:rPr>
         <w:t>error</w:t>
       </w:r>
       <w:r>
@@ -13285,27 +13416,62 @@
       <w:r>
         <w:rPr>
           <w:rFonts w:ascii="Georgia" w:hAnsi="Georgia"/>
-          <w:b w:val="false"/>
-          <w:bCs/>
-          <w:i w:val="false"/>
-          <w:iCs/>
-          <w:sz w:val="18"/>
-          <w:szCs w:val="18"/>
-        </w:rPr>
-        <w:tab/>
-        <w:tab/>
-      </w:r>
-      <w:r>
-        <w:rPr>
-          <w:rFonts w:ascii="Georgia" w:hAnsi="Georgia"/>
-          <w:b w:val="false"/>
-          <w:bCs w:val="false"/>
-          <w:i/>
-          <w:iCs/>
-          <w:sz w:val="18"/>
-          <w:szCs w:val="18"/>
-        </w:rPr>
-        <w:t>symbol</w:t>
+          <w:b/>
+          <w:bCs/>
+          <w:i w:val="false"/>
+          <w:iCs w:val="false"/>
+          <w:sz w:val="18"/>
+          <w:szCs w:val="18"/>
+        </w:rPr>
+        <w:t>*</w:t>
+      </w:r>
+      <w:r>
+        <w:rPr>
+          <w:rFonts w:ascii="Georgia" w:hAnsi="Georgia"/>
+          <w:b w:val="false"/>
+          <w:bCs/>
+          <w:i w:val="false"/>
+          <w:iCs/>
+          <w:sz w:val="18"/>
+          <w:szCs w:val="18"/>
+        </w:rPr>
+        <w:tab/>
+        <w:tab/>
+      </w:r>
+      <w:r>
+        <w:rPr>
+          <w:rFonts w:ascii="Georgia" w:hAnsi="Georgia"/>
+          <w:b w:val="false"/>
+          <w:bCs w:val="false"/>
+          <w:i/>
+          <w:iCs/>
+          <w:sz w:val="18"/>
+          <w:szCs w:val="18"/>
+        </w:rPr>
+        <w:t>s</w:t>
+      </w:r>
+      <w:r>
+        <w:rPr>
+          <w:rFonts w:ascii="Georgia" w:hAnsi="Georgia"/>
+          <w:b w:val="false"/>
+          <w:bCs w:val="false"/>
+          <w:i/>
+          <w:iCs/>
+          <w:sz w:val="18"/>
+          <w:szCs w:val="18"/>
+        </w:rPr>
+        <w:t>tream</w:t>
+      </w:r>
+      <w:r>
+        <w:rPr>
+          <w:rFonts w:ascii="Georgia" w:hAnsi="Georgia"/>
+          <w:b w:val="false"/>
+          <w:bCs w:val="false"/>
+          <w:i/>
+          <w:iCs/>
+          <w:sz w:val="18"/>
+          <w:szCs w:val="18"/>
+        </w:rPr>
         <w:tab/>
       </w:r>
       <w:r>
@@ -15750,21 +15916,6 @@
         <w:tab/>
         <w:t>symbol</w:t>
         <w:tab/>
-      </w:r>
-      <w:r>
-        <w:rPr>
-          <w:rFonts w:eastAsia="Songti SC" w:cs="Arial Unicode MS" w:ascii="Georgia" w:hAnsi="Georgia"/>
-          <w:b w:val="false"/>
-          <w:bCs w:val="false"/>
-          <w:i/>
-          <w:iCs/>
-          <w:color w:val="auto"/>
-          <w:kern w:val="2"/>
-          <w:sz w:val="18"/>
-          <w:szCs w:val="18"/>
-          <w:u w:val="none"/>
-          <w:lang w:val="en-US" w:eastAsia="zh-CN" w:bidi="hi-IN"/>
-        </w:rPr>
         <w:t>un</w:t>
       </w:r>
       <w:r>
@@ -17108,43 +17259,22 @@
           <w:sz w:val="12"/>
           <w:szCs w:val="12"/>
         </w:rPr>
-        <w:t>use lib</w:t>
-      </w:r>
-      <w:r>
-        <w:rPr>
-          <w:rFonts w:ascii="Andale Mono" w:hAnsi="Andale Mono"/>
-          <w:b w:val="false"/>
-          <w:bCs w:val="false"/>
-          <w:i w:val="false"/>
-          <w:iCs w:val="false"/>
-          <w:sz w:val="12"/>
-          <w:szCs w:val="12"/>
-        </w:rPr>
-        <w:t>core</w:t>
-      </w:r>
-      <w:r>
-        <w:rPr>
-          <w:rFonts w:ascii="Andale Mono" w:hAnsi="Andale Mono"/>
-          <w:b w:val="false"/>
-          <w:bCs w:val="false"/>
-          <w:i w:val="false"/>
-          <w:iCs w:val="false"/>
-          <w:sz w:val="12"/>
-          <w:szCs w:val="12"/>
-        </w:rPr>
-        <w:t>::{Condition, Config, Env, Exception, Result, Tag}</w:t>
-      </w:r>
-    </w:p>
-    <w:p>
-      <w:pPr>
-        <w:pStyle w:val="Normal"/>
-        <w:rPr>
-          <w:b w:val="false"/>
-          <w:bCs w:val="false"/>
-        </w:rPr>
-      </w:pPr>
-      <w:r>
-        <w:rPr/>
+        <w:t>use libcore::{Condition, Config, Env, Exception, Result, Tag}</w:t>
+      </w:r>
+    </w:p>
+    <w:p>
+      <w:pPr>
+        <w:pStyle w:val="Normal"/>
+        <w:rPr>
+          <w:b w:val="false"/>
+          <w:bCs w:val="false"/>
+        </w:rPr>
+      </w:pPr>
+      <w:r>
+        <w:rPr>
+          <w:b w:val="false"/>
+          <w:bCs w:val="false"/>
+        </w:rPr>
       </w:r>
     </w:p>
     <w:p>
@@ -21205,7 +21335,7 @@
     <w:pPr>
       <w:widowControl/>
       <w:suppressAutoHyphens w:val="true"/>
-      <w:overflowPunct w:val="false"/>
+      <w:overflowPunct w:val="true"/>
       <w:bidi w:val="0"/>
       <w:spacing w:before="0" w:after="0"/>
       <w:jc w:val="start"/>

</xml_diff>

<commit_message>
#271 - libcore: use *...* convention for global core constants (#275)
* #271 - libcore: use *...* convention for global core constants

* #271 - libcore: use *...* convention for global core constants
</commit_message>
<xml_diff>
--- a/doc/refcards/lib-ref.docx
+++ b/doc/refcards/lib-ref.docx
@@ -66,7 +66,7 @@
           <w:tab w:val="left" w:pos="4110" w:leader="none"/>
         </w:tabs>
         <w:suppressAutoHyphens w:val="true"/>
-        <w:overflowPunct w:val="false"/>
+        <w:overflowPunct w:val="true"/>
         <w:bidi w:val="0"/>
         <w:spacing w:before="0" w:after="0"/>
         <w:ind w:hanging="0" w:start="0" w:end="0"/>
@@ -102,21 +102,7 @@
           <w:u w:val="none"/>
           <w:shd w:fill="333333" w:val="clear"/>
         </w:rPr>
-        <w:t>lib</w:t>
-      </w:r>
-      <w:r>
-        <w:rPr>
-          <w:rFonts w:ascii="Georgia" w:hAnsi="Georgia"/>
-          <w:b/>
-          <w:bCs/>
-          <w:i/>
-          <w:iCs/>
-          <w:sz w:val="32"/>
-          <w:szCs w:val="32"/>
-          <w:u w:val="none"/>
-          <w:shd w:fill="333333" w:val="clear"/>
-        </w:rPr>
-        <w:t>core</w:t>
+        <w:t>libcore</w:t>
       </w:r>
       <w:r>
         <w:rPr>
@@ -340,19 +326,19 @@
           <w:sz w:val="16"/>
           <w:szCs w:val="16"/>
         </w:rPr>
-        <w:t>0.1.</w:t>
-      </w:r>
-      <w:r>
-        <w:rPr>
-          <w:rFonts w:ascii="Georgia" w:hAnsi="Georgia"/>
-          <w:b/>
-          <w:bCs/>
-          <w:i/>
-          <w:iCs/>
-          <w:sz w:val="16"/>
-          <w:szCs w:val="16"/>
-        </w:rPr>
-        <w:t>60</w:t>
+        <w:t>0.1.6</w:t>
+      </w:r>
+      <w:r>
+        <w:rPr>
+          <w:rFonts w:ascii="Georgia" w:hAnsi="Georgia"/>
+          <w:b/>
+          <w:bCs/>
+          <w:i/>
+          <w:iCs/>
+          <w:sz w:val="16"/>
+          <w:szCs w:val="16"/>
+        </w:rPr>
+        <w:t>1</w:t>
       </w:r>
     </w:p>
     <w:p>
@@ -6595,26 +6581,65 @@
       <w:r>
         <w:rPr>
           <w:rFonts w:ascii="Georgia" w:hAnsi="Georgia"/>
+          <w:sz w:val="16"/>
+          <w:szCs w:val="16"/>
+        </w:rPr>
+        <w:t>*</w:t>
+      </w:r>
+      <w:r>
+        <w:rPr>
+          <w:rFonts w:ascii="Georgia" w:hAnsi="Georgia"/>
           <w:b/>
           <w:bCs/>
           <w:sz w:val="18"/>
           <w:szCs w:val="18"/>
         </w:rPr>
         <w:t>version</w:t>
-        <w:tab/>
-        <w:tab/>
-      </w:r>
-      <w:r>
-        <w:rPr>
-          <w:rFonts w:ascii="Georgia" w:hAnsi="Georgia"/>
-          <w:b w:val="false"/>
-          <w:bCs w:val="false"/>
-          <w:i/>
-          <w:iCs/>
-          <w:sz w:val="18"/>
-          <w:szCs w:val="18"/>
-        </w:rPr>
-        <w:t>string</w:t>
+      </w:r>
+      <w:r>
+        <w:rPr>
+          <w:rFonts w:ascii="Georgia" w:hAnsi="Georgia"/>
+          <w:b/>
+          <w:bCs/>
+          <w:sz w:val="18"/>
+          <w:szCs w:val="18"/>
+        </w:rPr>
+        <w:t>*</w:t>
+      </w:r>
+      <w:r>
+        <w:rPr>
+          <w:rFonts w:ascii="Georgia" w:hAnsi="Georgia"/>
+          <w:b/>
+          <w:bCs/>
+          <w:sz w:val="18"/>
+          <w:szCs w:val="18"/>
+        </w:rPr>
+        <w:tab/>
+        <w:tab/>
+      </w:r>
+      <w:r>
+        <w:rPr>
+          <w:rFonts w:ascii="Georgia" w:hAnsi="Georgia"/>
+          <w:b w:val="false"/>
+          <w:bCs w:val="false"/>
+          <w:i/>
+          <w:iCs/>
+          <w:sz w:val="18"/>
+          <w:szCs w:val="18"/>
+        </w:rPr>
+        <w:t>s</w:t>
+      </w:r>
+      <w:r>
+        <w:rPr>
+          <w:rFonts w:ascii="Georgia" w:hAnsi="Georgia"/>
+          <w:b w:val="false"/>
+          <w:bCs w:val="false"/>
+          <w:i/>
+          <w:iCs/>
+          <w:sz w:val="18"/>
+          <w:szCs w:val="18"/>
+        </w:rPr>
+        <w:t>tring</w:t>
       </w:r>
       <w:r>
         <w:rPr>
@@ -11120,7 +11145,7 @@
           <w:tab w:val="left" w:pos="4110" w:leader="none"/>
         </w:tabs>
         <w:suppressAutoHyphens w:val="true"/>
-        <w:overflowPunct w:val="false"/>
+        <w:overflowPunct w:val="true"/>
         <w:bidi w:val="0"/>
         <w:spacing w:before="0" w:after="0"/>
         <w:ind w:hanging="0" w:start="0" w:end="0"/>
@@ -11571,7 +11596,7 @@
           <w:tab w:val="left" w:pos="4110" w:leader="none"/>
         </w:tabs>
         <w:suppressAutoHyphens w:val="true"/>
-        <w:overflowPunct w:val="false"/>
+        <w:overflowPunct w:val="true"/>
         <w:bidi w:val="0"/>
         <w:spacing w:before="0" w:after="0"/>
         <w:ind w:hanging="0" w:start="0" w:end="0"/>
@@ -13020,6 +13045,18 @@
         </w:rPr>
         <w:t xml:space="preserve"> </w:t>
       </w:r>
+      <w:r>
+        <w:rPr>
+          <w:rFonts w:ascii="Georgia" w:hAnsi="Georgia"/>
+          <w:b/>
+          <w:bCs/>
+          <w:i w:val="false"/>
+          <w:iCs w:val="false"/>
+          <w:sz w:val="18"/>
+          <w:szCs w:val="18"/>
+        </w:rPr>
+        <w:t>*</w:t>
+      </w:r>
       <w:bookmarkStart w:id="2" w:name="__DdeLink__1086_40554186741"/>
       <w:r>
         <w:rPr>
@@ -13060,26 +13097,61 @@
       <w:r>
         <w:rPr>
           <w:rFonts w:ascii="Georgia" w:hAnsi="Georgia"/>
-          <w:b w:val="false"/>
-          <w:bCs/>
-          <w:i w:val="false"/>
-          <w:iCs/>
-          <w:sz w:val="18"/>
-          <w:szCs w:val="18"/>
-        </w:rPr>
-        <w:tab/>
-      </w:r>
-      <w:r>
-        <w:rPr>
-          <w:rFonts w:ascii="Georgia" w:hAnsi="Georgia"/>
-          <w:b w:val="false"/>
-          <w:bCs w:val="false"/>
-          <w:i/>
-          <w:iCs/>
-          <w:sz w:val="18"/>
-          <w:szCs w:val="18"/>
-        </w:rPr>
-        <w:t>symbol</w:t>
+          <w:b/>
+          <w:bCs/>
+          <w:i w:val="false"/>
+          <w:iCs w:val="false"/>
+          <w:sz w:val="18"/>
+          <w:szCs w:val="18"/>
+        </w:rPr>
+        <w:t>*</w:t>
+      </w:r>
+      <w:r>
+        <w:rPr>
+          <w:rFonts w:ascii="Georgia" w:hAnsi="Georgia"/>
+          <w:b w:val="false"/>
+          <w:bCs/>
+          <w:i w:val="false"/>
+          <w:iCs/>
+          <w:sz w:val="18"/>
+          <w:szCs w:val="18"/>
+        </w:rPr>
+        <w:tab/>
+      </w:r>
+      <w:r>
+        <w:rPr>
+          <w:rFonts w:ascii="Georgia" w:hAnsi="Georgia"/>
+          <w:b w:val="false"/>
+          <w:bCs w:val="false"/>
+          <w:i/>
+          <w:iCs/>
+          <w:sz w:val="18"/>
+          <w:szCs w:val="18"/>
+        </w:rPr>
+        <w:t>s</w:t>
+      </w:r>
+      <w:r>
+        <w:rPr>
+          <w:rFonts w:ascii="Georgia" w:hAnsi="Georgia"/>
+          <w:b w:val="false"/>
+          <w:bCs w:val="false"/>
+          <w:i/>
+          <w:iCs/>
+          <w:sz w:val="18"/>
+          <w:szCs w:val="18"/>
+        </w:rPr>
+        <w:t>tream</w:t>
+      </w:r>
+      <w:r>
+        <w:rPr>
+          <w:rFonts w:ascii="Georgia" w:hAnsi="Georgia"/>
+          <w:b w:val="false"/>
+          <w:bCs w:val="false"/>
+          <w:i/>
+          <w:iCs/>
+          <w:sz w:val="18"/>
+          <w:szCs w:val="18"/>
+        </w:rPr>
         <w:tab/>
       </w:r>
       <w:r>
@@ -13150,6 +13222,18 @@
           <w:sz w:val="18"/>
           <w:szCs w:val="18"/>
         </w:rPr>
+        <w:t>*</w:t>
+      </w:r>
+      <w:r>
+        <w:rPr>
+          <w:rFonts w:ascii="Georgia" w:hAnsi="Georgia"/>
+          <w:b/>
+          <w:bCs/>
+          <w:i w:val="false"/>
+          <w:iCs w:val="false"/>
+          <w:sz w:val="18"/>
+          <w:szCs w:val="18"/>
+        </w:rPr>
         <w:t>standard</w:t>
       </w:r>
       <w:r>
@@ -13179,26 +13263,61 @@
       <w:r>
         <w:rPr>
           <w:rFonts w:ascii="Georgia" w:hAnsi="Georgia"/>
-          <w:b w:val="false"/>
-          <w:bCs/>
-          <w:i w:val="false"/>
-          <w:iCs/>
-          <w:sz w:val="18"/>
-          <w:szCs w:val="18"/>
-        </w:rPr>
-        <w:tab/>
-      </w:r>
-      <w:r>
-        <w:rPr>
-          <w:rFonts w:ascii="Georgia" w:hAnsi="Georgia"/>
-          <w:b w:val="false"/>
-          <w:bCs w:val="false"/>
-          <w:i/>
-          <w:iCs/>
-          <w:sz w:val="18"/>
-          <w:szCs w:val="18"/>
-        </w:rPr>
-        <w:t>symbol</w:t>
+          <w:b/>
+          <w:bCs/>
+          <w:i w:val="false"/>
+          <w:iCs w:val="false"/>
+          <w:sz w:val="18"/>
+          <w:szCs w:val="18"/>
+        </w:rPr>
+        <w:t>*</w:t>
+      </w:r>
+      <w:r>
+        <w:rPr>
+          <w:rFonts w:ascii="Georgia" w:hAnsi="Georgia"/>
+          <w:b w:val="false"/>
+          <w:bCs/>
+          <w:i w:val="false"/>
+          <w:iCs/>
+          <w:sz w:val="18"/>
+          <w:szCs w:val="18"/>
+        </w:rPr>
+        <w:tab/>
+      </w:r>
+      <w:r>
+        <w:rPr>
+          <w:rFonts w:ascii="Georgia" w:hAnsi="Georgia"/>
+          <w:b w:val="false"/>
+          <w:bCs w:val="false"/>
+          <w:i/>
+          <w:iCs/>
+          <w:sz w:val="18"/>
+          <w:szCs w:val="18"/>
+        </w:rPr>
+        <w:t>s</w:t>
+      </w:r>
+      <w:r>
+        <w:rPr>
+          <w:rFonts w:ascii="Georgia" w:hAnsi="Georgia"/>
+          <w:b w:val="false"/>
+          <w:bCs w:val="false"/>
+          <w:i/>
+          <w:iCs/>
+          <w:sz w:val="18"/>
+          <w:szCs w:val="18"/>
+        </w:rPr>
+        <w:t>tream</w:t>
+      </w:r>
+      <w:r>
+        <w:rPr>
+          <w:rFonts w:ascii="Georgia" w:hAnsi="Georgia"/>
+          <w:b w:val="false"/>
+          <w:bCs w:val="false"/>
+          <w:i/>
+          <w:iCs/>
+          <w:sz w:val="18"/>
+          <w:szCs w:val="18"/>
+        </w:rPr>
         <w:tab/>
       </w:r>
       <w:r>
@@ -13256,6 +13375,18 @@
           <w:sz w:val="18"/>
           <w:szCs w:val="18"/>
         </w:rPr>
+        <w:t>*</w:t>
+      </w:r>
+      <w:r>
+        <w:rPr>
+          <w:rFonts w:ascii="Georgia" w:hAnsi="Georgia"/>
+          <w:b/>
+          <w:bCs/>
+          <w:i w:val="false"/>
+          <w:iCs w:val="false"/>
+          <w:sz w:val="18"/>
+          <w:szCs w:val="18"/>
+        </w:rPr>
         <w:t>error</w:t>
       </w:r>
       <w:r>
@@ -13285,27 +13416,62 @@
       <w:r>
         <w:rPr>
           <w:rFonts w:ascii="Georgia" w:hAnsi="Georgia"/>
-          <w:b w:val="false"/>
-          <w:bCs/>
-          <w:i w:val="false"/>
-          <w:iCs/>
-          <w:sz w:val="18"/>
-          <w:szCs w:val="18"/>
-        </w:rPr>
-        <w:tab/>
-        <w:tab/>
-      </w:r>
-      <w:r>
-        <w:rPr>
-          <w:rFonts w:ascii="Georgia" w:hAnsi="Georgia"/>
-          <w:b w:val="false"/>
-          <w:bCs w:val="false"/>
-          <w:i/>
-          <w:iCs/>
-          <w:sz w:val="18"/>
-          <w:szCs w:val="18"/>
-        </w:rPr>
-        <w:t>symbol</w:t>
+          <w:b/>
+          <w:bCs/>
+          <w:i w:val="false"/>
+          <w:iCs w:val="false"/>
+          <w:sz w:val="18"/>
+          <w:szCs w:val="18"/>
+        </w:rPr>
+        <w:t>*</w:t>
+      </w:r>
+      <w:r>
+        <w:rPr>
+          <w:rFonts w:ascii="Georgia" w:hAnsi="Georgia"/>
+          <w:b w:val="false"/>
+          <w:bCs/>
+          <w:i w:val="false"/>
+          <w:iCs/>
+          <w:sz w:val="18"/>
+          <w:szCs w:val="18"/>
+        </w:rPr>
+        <w:tab/>
+        <w:tab/>
+      </w:r>
+      <w:r>
+        <w:rPr>
+          <w:rFonts w:ascii="Georgia" w:hAnsi="Georgia"/>
+          <w:b w:val="false"/>
+          <w:bCs w:val="false"/>
+          <w:i/>
+          <w:iCs/>
+          <w:sz w:val="18"/>
+          <w:szCs w:val="18"/>
+        </w:rPr>
+        <w:t>s</w:t>
+      </w:r>
+      <w:r>
+        <w:rPr>
+          <w:rFonts w:ascii="Georgia" w:hAnsi="Georgia"/>
+          <w:b w:val="false"/>
+          <w:bCs w:val="false"/>
+          <w:i/>
+          <w:iCs/>
+          <w:sz w:val="18"/>
+          <w:szCs w:val="18"/>
+        </w:rPr>
+        <w:t>tream</w:t>
+      </w:r>
+      <w:r>
+        <w:rPr>
+          <w:rFonts w:ascii="Georgia" w:hAnsi="Georgia"/>
+          <w:b w:val="false"/>
+          <w:bCs w:val="false"/>
+          <w:i/>
+          <w:iCs/>
+          <w:sz w:val="18"/>
+          <w:szCs w:val="18"/>
+        </w:rPr>
         <w:tab/>
       </w:r>
       <w:r>
@@ -15750,21 +15916,6 @@
         <w:tab/>
         <w:t>symbol</w:t>
         <w:tab/>
-      </w:r>
-      <w:r>
-        <w:rPr>
-          <w:rFonts w:eastAsia="Songti SC" w:cs="Arial Unicode MS" w:ascii="Georgia" w:hAnsi="Georgia"/>
-          <w:b w:val="false"/>
-          <w:bCs w:val="false"/>
-          <w:i/>
-          <w:iCs/>
-          <w:color w:val="auto"/>
-          <w:kern w:val="2"/>
-          <w:sz w:val="18"/>
-          <w:szCs w:val="18"/>
-          <w:u w:val="none"/>
-          <w:lang w:val="en-US" w:eastAsia="zh-CN" w:bidi="hi-IN"/>
-        </w:rPr>
         <w:t>un</w:t>
       </w:r>
       <w:r>
@@ -17108,43 +17259,22 @@
           <w:sz w:val="12"/>
           <w:szCs w:val="12"/>
         </w:rPr>
-        <w:t>use lib</w:t>
-      </w:r>
-      <w:r>
-        <w:rPr>
-          <w:rFonts w:ascii="Andale Mono" w:hAnsi="Andale Mono"/>
-          <w:b w:val="false"/>
-          <w:bCs w:val="false"/>
-          <w:i w:val="false"/>
-          <w:iCs w:val="false"/>
-          <w:sz w:val="12"/>
-          <w:szCs w:val="12"/>
-        </w:rPr>
-        <w:t>core</w:t>
-      </w:r>
-      <w:r>
-        <w:rPr>
-          <w:rFonts w:ascii="Andale Mono" w:hAnsi="Andale Mono"/>
-          <w:b w:val="false"/>
-          <w:bCs w:val="false"/>
-          <w:i w:val="false"/>
-          <w:iCs w:val="false"/>
-          <w:sz w:val="12"/>
-          <w:szCs w:val="12"/>
-        </w:rPr>
-        <w:t>::{Condition, Config, Env, Exception, Result, Tag}</w:t>
-      </w:r>
-    </w:p>
-    <w:p>
-      <w:pPr>
-        <w:pStyle w:val="Normal"/>
-        <w:rPr>
-          <w:b w:val="false"/>
-          <w:bCs w:val="false"/>
-        </w:rPr>
-      </w:pPr>
-      <w:r>
-        <w:rPr/>
+        <w:t>use libcore::{Condition, Config, Env, Exception, Result, Tag}</w:t>
+      </w:r>
+    </w:p>
+    <w:p>
+      <w:pPr>
+        <w:pStyle w:val="Normal"/>
+        <w:rPr>
+          <w:b w:val="false"/>
+          <w:bCs w:val="false"/>
+        </w:rPr>
+      </w:pPr>
+      <w:r>
+        <w:rPr>
+          <w:b w:val="false"/>
+          <w:bCs w:val="false"/>
+        </w:rPr>
       </w:r>
     </w:p>
     <w:p>
@@ -21205,7 +21335,7 @@
     <w:pPr>
       <w:widowControl/>
       <w:suppressAutoHyphens w:val="true"/>
-      <w:overflowPunct w:val="false"/>
+      <w:overflowPunct w:val="true"/>
       <w:bidi w:val="0"/>
       <w:spacing w:before="0" w:after="0"/>
       <w:jc w:val="start"/>

</xml_diff>

<commit_message>
#281 - mu: 0.1.62
</commit_message>
<xml_diff>
--- a/doc/refcards/lib-ref.docx
+++ b/doc/refcards/lib-ref.docx
@@ -88,21 +88,35 @@
           <w:u w:val="none"/>
           <w:shd w:fill="333333" w:val="clear"/>
         </w:rPr>
-        <w:t xml:space="preserve">        </w:t>
-      </w:r>
-      <w:r>
-        <w:rPr>
-          <w:rFonts w:ascii="Georgia" w:hAnsi="Georgia"/>
-          <w:b/>
-          <w:bCs/>
-          <w:i/>
+        <w:t xml:space="preserve">            </w:t>
+      </w:r>
+      <w:r>
+        <w:rPr>
+          <w:rFonts w:ascii="Georgia" w:hAnsi="Georgia"/>
+          <w:b/>
+          <w:bCs/>
+          <w:i w:val="false"/>
           <w:iCs/>
           <w:sz w:val="32"/>
           <w:szCs w:val="32"/>
           <w:u w:val="none"/>
           <w:shd w:fill="333333" w:val="clear"/>
         </w:rPr>
-        <w:t>libcore</w:t>
+        <w:t>C</w:t>
+      </w:r>
+      <w:r>
+        <w:rPr>
+          <w:rFonts w:ascii="Georgia" w:hAnsi="Georgia"/>
+          <w:b/>
+          <w:bCs/>
+          <w:i/>
+          <w:iCs/>
+          <w:sz w:val="32"/>
+          <w:szCs w:val="32"/>
+          <w:u w:val="none"/>
+          <w:shd w:fill="333333" w:val="clear"/>
+        </w:rPr>
+        <w:t>ore</w:t>
       </w:r>
       <w:r>
         <w:rPr>
@@ -326,19 +340,7 @@
           <w:sz w:val="16"/>
           <w:szCs w:val="16"/>
         </w:rPr>
-        <w:t>0.1.6</w:t>
-      </w:r>
-      <w:r>
-        <w:rPr>
-          <w:rFonts w:ascii="Georgia" w:hAnsi="Georgia"/>
-          <w:b/>
-          <w:bCs/>
-          <w:i/>
-          <w:iCs/>
-          <w:sz w:val="16"/>
-          <w:szCs w:val="16"/>
-        </w:rPr>
-        <w:t>1</w:t>
+        <w:t>0.1.62</w:t>
       </w:r>
     </w:p>
     <w:p>
@@ -766,240 +768,6 @@
           <w:u w:val="none"/>
         </w:rPr>
         <w:t>(),:nil</w:t>
-      </w:r>
-    </w:p>
-    <w:p>
-      <w:pPr>
-        <w:pStyle w:val="Normal"/>
-        <w:ind w:hanging="0" w:start="0" w:end="0"/>
-        <w:rPr>
-          <w:rFonts w:ascii="Georgia" w:hAnsi="Georgia"/>
-          <w:sz w:val="20"/>
-          <w:szCs w:val="20"/>
-        </w:rPr>
-      </w:pPr>
-      <w:r>
-        <w:rPr>
-          <w:rFonts w:ascii="Georgia" w:hAnsi="Georgia"/>
-          <w:b w:val="false"/>
-          <w:bCs w:val="false"/>
-          <w:i/>
-          <w:iCs/>
-          <w:sz w:val="18"/>
-          <w:szCs w:val="18"/>
-          <w:u w:val="none"/>
-        </w:rPr>
-        <w:t xml:space="preserve"> </w:t>
-      </w:r>
-      <w:r>
-        <w:rPr>
-          <w:rFonts w:ascii="Georgia" w:hAnsi="Georgia"/>
-          <w:b w:val="false"/>
-          <w:bCs w:val="false"/>
-          <w:i/>
-          <w:iCs/>
-          <w:sz w:val="16"/>
-          <w:szCs w:val="16"/>
-          <w:u w:val="none"/>
-        </w:rPr>
-        <w:t>frame</w:t>
-      </w:r>
-      <w:r>
-        <w:rPr>
-          <w:rFonts w:ascii="Georgia" w:hAnsi="Georgia"/>
-          <w:b w:val="false"/>
-          <w:bCs w:val="false"/>
-          <w:sz w:val="20"/>
-          <w:szCs w:val="20"/>
-          <w:u w:val="none"/>
-        </w:rPr>
-        <w:tab/>
-        <w:tab/>
-      </w:r>
-      <w:r>
-        <w:rPr>
-          <w:rFonts w:ascii="Georgia" w:hAnsi="Georgia"/>
-          <w:b w:val="false"/>
-          <w:bCs w:val="false"/>
-          <w:i/>
-          <w:iCs/>
-          <w:sz w:val="18"/>
-          <w:szCs w:val="18"/>
-          <w:u w:val="none"/>
-        </w:rPr>
-        <w:t>cons</w:t>
-      </w:r>
-      <w:r>
-        <w:rPr>
-          <w:rFonts w:ascii="Georgia" w:hAnsi="Georgia"/>
-          <w:b w:val="false"/>
-          <w:bCs w:val="false"/>
-          <w:sz w:val="18"/>
-          <w:szCs w:val="18"/>
-          <w:u w:val="none"/>
-        </w:rPr>
-        <w:t>, see</w:t>
-      </w:r>
-      <w:r>
-        <w:rPr>
-          <w:rFonts w:ascii="Georgia" w:hAnsi="Georgia"/>
-          <w:b w:val="false"/>
-          <w:bCs w:val="false"/>
-          <w:sz w:val="20"/>
-          <w:szCs w:val="20"/>
-          <w:u w:val="none"/>
-        </w:rPr>
-        <w:t xml:space="preserve"> </w:t>
-      </w:r>
-      <w:r>
-        <w:rPr>
-          <w:rFonts w:ascii="Georgia" w:hAnsi="Georgia"/>
-          <w:b/>
-          <w:bCs/>
-          <w:i/>
-          <w:iCs/>
-          <w:sz w:val="18"/>
-          <w:szCs w:val="18"/>
-          <w:u w:val="none"/>
-        </w:rPr>
-        <w:t>Frame</w:t>
-      </w:r>
-    </w:p>
-    <w:p>
-      <w:pPr>
-        <w:pStyle w:val="Normal"/>
-        <w:ind w:hanging="0" w:start="0" w:end="0"/>
-        <w:rPr>
-          <w:rFonts w:ascii="Georgia" w:hAnsi="Georgia"/>
-          <w:b w:val="false"/>
-          <w:bCs w:val="false"/>
-          <w:sz w:val="16"/>
-          <w:szCs w:val="16"/>
-        </w:rPr>
-      </w:pPr>
-      <w:r>
-        <w:rPr>
-          <w:rFonts w:ascii="Georgia" w:hAnsi="Georgia"/>
-          <w:b w:val="false"/>
-          <w:bCs w:val="false"/>
-          <w:sz w:val="16"/>
-          <w:szCs w:val="16"/>
-        </w:rPr>
-        <w:t xml:space="preserve"> </w:t>
-      </w:r>
-      <w:r>
-        <w:rPr>
-          <w:rFonts w:ascii="Georgia" w:hAnsi="Georgia"/>
-          <w:b w:val="false"/>
-          <w:bCs w:val="false"/>
-          <w:i/>
-          <w:iCs/>
-          <w:sz w:val="16"/>
-          <w:szCs w:val="16"/>
-        </w:rPr>
-        <w:t>ns</w:t>
-        <w:tab/>
-        <w:tab/>
-      </w:r>
-      <w:r>
-        <w:rPr>
-          <w:rFonts w:ascii="Andale Mono" w:hAnsi="Andale Mono"/>
-          <w:b w:val="false"/>
-          <w:bCs w:val="false"/>
-          <w:i w:val="false"/>
-          <w:iCs w:val="false"/>
-          <w:sz w:val="16"/>
-          <w:szCs w:val="16"/>
-        </w:rPr>
-        <w:t>:ns</w:t>
-      </w:r>
-      <w:r>
-        <w:rPr>
-          <w:rFonts w:ascii="Georgia" w:hAnsi="Georgia"/>
-          <w:b w:val="false"/>
-          <w:bCs w:val="false"/>
-          <w:i/>
-          <w:iCs/>
-          <w:sz w:val="16"/>
-          <w:szCs w:val="16"/>
-        </w:rPr>
-        <w:t xml:space="preserve"> </w:t>
-      </w:r>
-      <w:r>
-        <w:rPr>
-          <w:rFonts w:ascii="Georgia" w:hAnsi="Georgia"/>
-          <w:b w:val="false"/>
-          <w:bCs w:val="false"/>
-          <w:i w:val="false"/>
-          <w:iCs w:val="false"/>
-          <w:sz w:val="16"/>
-          <w:szCs w:val="16"/>
-        </w:rPr>
-        <w:t>or</w:t>
-      </w:r>
-      <w:r>
-        <w:rPr>
-          <w:rFonts w:ascii="Georgia" w:hAnsi="Georgia"/>
-          <w:b w:val="false"/>
-          <w:bCs w:val="false"/>
-          <w:i/>
-          <w:iCs/>
-          <w:sz w:val="16"/>
-          <w:szCs w:val="16"/>
-        </w:rPr>
-        <w:t xml:space="preserve"> </w:t>
-      </w:r>
-      <w:r>
-        <w:rPr>
-          <w:rFonts w:ascii="Andale Mono" w:hAnsi="Andale Mono"/>
-          <w:b w:val="false"/>
-          <w:bCs w:val="false"/>
-          <w:i w:val="false"/>
-          <w:iCs w:val="false"/>
-          <w:sz w:val="16"/>
-          <w:szCs w:val="16"/>
-          <w:u w:val="none"/>
-        </w:rPr>
-        <w:t>()</w:t>
-      </w:r>
-      <w:r>
-        <w:rPr>
-          <w:rFonts w:ascii="Georgia" w:hAnsi="Georgia"/>
-          <w:b w:val="false"/>
-          <w:bCs w:val="false"/>
-          <w:i w:val="false"/>
-          <w:iCs w:val="false"/>
-          <w:sz w:val="16"/>
-          <w:szCs w:val="16"/>
-          <w:u w:val="none"/>
-        </w:rPr>
-        <w:t xml:space="preserve">, </w:t>
-      </w:r>
-      <w:r>
-        <w:rPr>
-          <w:rFonts w:ascii="Georgia" w:hAnsi="Georgia"/>
-          <w:b w:val="false"/>
-          <w:bCs w:val="false"/>
-          <w:i w:val="false"/>
-          <w:iCs w:val="false"/>
-          <w:sz w:val="18"/>
-          <w:szCs w:val="18"/>
-          <w:u w:val="none"/>
-        </w:rPr>
-        <w:t xml:space="preserve">see </w:t>
-      </w:r>
-      <w:r>
-        <w:rPr>
-          <w:rFonts w:ascii="Georgia" w:hAnsi="Georgia"/>
-          <w:b/>
-          <w:bCs/>
-          <w:i/>
-          <w:iCs/>
-          <w:sz w:val="18"/>
-          <w:szCs w:val="18"/>
-          <w:u w:val="none"/>
-        </w:rPr>
-        <w:t>Namespace</w:t>
       </w:r>
     </w:p>
     <w:p>
@@ -3699,6 +3467,36 @@
       <w:pPr>
         <w:pStyle w:val="Normal"/>
         <w:rPr>
+          <w:b/>
+          <w:bCs/>
+        </w:rPr>
+      </w:pPr>
+      <w:r>
+        <w:rPr>
+          <w:b/>
+          <w:bCs/>
+        </w:rPr>
+      </w:r>
+    </w:p>
+    <w:p>
+      <w:pPr>
+        <w:pStyle w:val="Normal"/>
+        <w:rPr>
+          <w:b/>
+          <w:bCs/>
+        </w:rPr>
+      </w:pPr>
+      <w:r>
+        <w:rPr>
+          <w:b/>
+          <w:bCs/>
+        </w:rPr>
+      </w:r>
+    </w:p>
+    <w:p>
+      <w:pPr>
+        <w:pStyle w:val="Normal"/>
+        <w:rPr>
           <w:sz w:val="24"/>
           <w:szCs w:val="24"/>
         </w:rPr>
@@ -4446,7 +4244,7 @@
           <w:szCs w:val="20"/>
           <w:shd w:fill="333333" w:val="clear"/>
         </w:rPr>
-        <w:t xml:space="preserve">Forms                        </w:t>
+        <w:t xml:space="preserve">Forms                         </w:t>
       </w:r>
       <w:r>
         <w:rPr>
@@ -6594,52 +6392,21 @@
           <w:sz w:val="18"/>
           <w:szCs w:val="18"/>
         </w:rPr>
-        <w:t>version</w:t>
-      </w:r>
-      <w:r>
-        <w:rPr>
-          <w:rFonts w:ascii="Georgia" w:hAnsi="Georgia"/>
-          <w:b/>
-          <w:bCs/>
-          <w:sz w:val="18"/>
-          <w:szCs w:val="18"/>
-        </w:rPr>
-        <w:t>*</w:t>
-      </w:r>
-      <w:r>
-        <w:rPr>
-          <w:rFonts w:ascii="Georgia" w:hAnsi="Georgia"/>
-          <w:b/>
-          <w:bCs/>
-          <w:sz w:val="18"/>
-          <w:szCs w:val="18"/>
-        </w:rPr>
-        <w:tab/>
-        <w:tab/>
-      </w:r>
-      <w:r>
-        <w:rPr>
-          <w:rFonts w:ascii="Georgia" w:hAnsi="Georgia"/>
-          <w:b w:val="false"/>
-          <w:bCs w:val="false"/>
-          <w:i/>
-          <w:iCs/>
-          <w:sz w:val="18"/>
-          <w:szCs w:val="18"/>
-        </w:rPr>
-        <w:t>s</w:t>
-      </w:r>
-      <w:r>
-        <w:rPr>
-          <w:rFonts w:ascii="Georgia" w:hAnsi="Georgia"/>
-          <w:b w:val="false"/>
-          <w:bCs w:val="false"/>
-          <w:i/>
-          <w:iCs/>
-          <w:sz w:val="18"/>
-          <w:szCs w:val="18"/>
-        </w:rPr>
-        <w:t>tring</w:t>
+        <w:t>version*</w:t>
+        <w:tab/>
+        <w:tab/>
+      </w:r>
+      <w:r>
+        <w:rPr>
+          <w:rFonts w:ascii="Georgia" w:hAnsi="Georgia"/>
+          <w:b w:val="false"/>
+          <w:bCs w:val="false"/>
+          <w:i/>
+          <w:iCs/>
+          <w:sz w:val="18"/>
+          <w:szCs w:val="18"/>
+        </w:rPr>
+        <w:t>string</w:t>
       </w:r>
       <w:r>
         <w:rPr>
@@ -7315,6 +7082,13 @@
     <w:p>
       <w:pPr>
         <w:pStyle w:val="Normal"/>
+        <w:widowControl/>
+        <w:suppressAutoHyphens w:val="true"/>
+        <w:overflowPunct w:val="true"/>
+        <w:bidi w:val="0"/>
+        <w:spacing w:before="0" w:after="0"/>
+        <w:ind w:hanging="0" w:start="0" w:end="0"/>
+        <w:jc w:val="start"/>
         <w:rPr>
           <w:rFonts w:ascii="Georgia" w:hAnsi="Georgia"/>
           <w:sz w:val="20"/>
@@ -8689,7 +8463,7 @@
           <w:u w:val="none"/>
           <w:shd w:fill="333333" w:val="clear"/>
         </w:rPr>
-        <w:t xml:space="preserve">Float                                                </w:t>
+        <w:t xml:space="preserve">Float                                                 </w:t>
       </w:r>
       <w:r>
         <w:rPr>
@@ -9428,7 +9202,7 @@
           <w:u w:val="none"/>
           <w:shd w:fill="333333" w:val="clear"/>
         </w:rPr>
-        <w:t xml:space="preserve">Conses/Lists                               </w:t>
+        <w:t xml:space="preserve">Conses/Lists                                </w:t>
       </w:r>
       <w:r>
         <w:rPr>
@@ -10505,7 +10279,7 @@
           <w:u w:val="none"/>
           <w:shd w:fill="333333" w:val="clear"/>
         </w:rPr>
-        <w:t xml:space="preserve">Vector                                           </w:t>
+        <w:t xml:space="preserve">Vector                                             </w:t>
       </w:r>
       <w:r>
         <w:rPr>
@@ -11212,7 +10986,7 @@
           <w:u w:val="none"/>
           <w:shd w:fill="333333" w:val="clear"/>
         </w:rPr>
-        <w:t xml:space="preserve">Reader/Printer                       </w:t>
+        <w:t xml:space="preserve">Reader/Printer                           </w:t>
       </w:r>
       <w:r>
         <w:rPr>
@@ -11655,7 +11429,7 @@
           <w:shd w:fill="333333" w:val="clear"/>
           <w:lang w:val="en-US" w:eastAsia="zh-CN" w:bidi="hi-IN"/>
         </w:rPr>
-        <w:t xml:space="preserve">Struct                                          </w:t>
+        <w:t xml:space="preserve">Struct                                               </w:t>
       </w:r>
       <w:r>
         <w:rPr>
@@ -12730,7 +12504,7 @@
         <w:tab/>
         <w:tab/>
         <w:tab/>
-        <w:t>with condition</w:t>
+        <w:t>with condition:</w:t>
       </w:r>
     </w:p>
     <w:p>
@@ -13092,66 +12866,31 @@
           <w:sz w:val="18"/>
           <w:szCs w:val="18"/>
         </w:rPr>
-        <w:t>input</w:t>
-      </w:r>
-      <w:r>
-        <w:rPr>
-          <w:rFonts w:ascii="Georgia" w:hAnsi="Georgia"/>
-          <w:b/>
-          <w:bCs/>
-          <w:i w:val="false"/>
-          <w:iCs w:val="false"/>
-          <w:sz w:val="18"/>
-          <w:szCs w:val="18"/>
-        </w:rPr>
-        <w:t>*</w:t>
-      </w:r>
-      <w:r>
-        <w:rPr>
-          <w:rFonts w:ascii="Georgia" w:hAnsi="Georgia"/>
-          <w:b w:val="false"/>
-          <w:bCs/>
-          <w:i w:val="false"/>
-          <w:iCs/>
-          <w:sz w:val="18"/>
-          <w:szCs w:val="18"/>
-        </w:rPr>
-        <w:tab/>
-      </w:r>
-      <w:r>
-        <w:rPr>
-          <w:rFonts w:ascii="Georgia" w:hAnsi="Georgia"/>
-          <w:b w:val="false"/>
-          <w:bCs w:val="false"/>
-          <w:i/>
-          <w:iCs/>
-          <w:sz w:val="18"/>
-          <w:szCs w:val="18"/>
-        </w:rPr>
-        <w:t>s</w:t>
-      </w:r>
-      <w:r>
-        <w:rPr>
-          <w:rFonts w:ascii="Georgia" w:hAnsi="Georgia"/>
-          <w:b w:val="false"/>
-          <w:bCs w:val="false"/>
-          <w:i/>
-          <w:iCs/>
-          <w:sz w:val="18"/>
-          <w:szCs w:val="18"/>
-        </w:rPr>
-        <w:t>tream</w:t>
-      </w:r>
-      <w:r>
-        <w:rPr>
-          <w:rFonts w:ascii="Georgia" w:hAnsi="Georgia"/>
-          <w:b w:val="false"/>
-          <w:bCs w:val="false"/>
-          <w:i/>
-          <w:iCs/>
-          <w:sz w:val="18"/>
-          <w:szCs w:val="18"/>
-        </w:rPr>
+        <w:t>input*</w:t>
+      </w:r>
+      <w:r>
+        <w:rPr>
+          <w:rFonts w:ascii="Georgia" w:hAnsi="Georgia"/>
+          <w:b w:val="false"/>
+          <w:bCs/>
+          <w:i w:val="false"/>
+          <w:iCs/>
+          <w:sz w:val="18"/>
+          <w:szCs w:val="18"/>
+        </w:rPr>
+        <w:tab/>
+      </w:r>
+      <w:r>
+        <w:rPr>
+          <w:rFonts w:ascii="Georgia" w:hAnsi="Georgia"/>
+          <w:b w:val="false"/>
+          <w:bCs w:val="false"/>
+          <w:i/>
+          <w:iCs/>
+          <w:sz w:val="18"/>
+          <w:szCs w:val="18"/>
+        </w:rPr>
+        <w:t>stream</w:t>
         <w:tab/>
       </w:r>
       <w:r>
@@ -13222,19 +12961,7 @@
           <w:sz w:val="18"/>
           <w:szCs w:val="18"/>
         </w:rPr>
-        <w:t>*</w:t>
-      </w:r>
-      <w:r>
-        <w:rPr>
-          <w:rFonts w:ascii="Georgia" w:hAnsi="Georgia"/>
-          <w:b/>
-          <w:bCs/>
-          <w:i w:val="false"/>
-          <w:iCs w:val="false"/>
-          <w:sz w:val="18"/>
-          <w:szCs w:val="18"/>
-        </w:rPr>
-        <w:t>standard</w:t>
+        <w:t>*standard</w:t>
       </w:r>
       <w:r>
         <w:rPr>
@@ -13258,66 +12985,31 @@
           <w:sz w:val="18"/>
           <w:szCs w:val="18"/>
         </w:rPr>
-        <w:t>output</w:t>
-      </w:r>
-      <w:r>
-        <w:rPr>
-          <w:rFonts w:ascii="Georgia" w:hAnsi="Georgia"/>
-          <w:b/>
-          <w:bCs/>
-          <w:i w:val="false"/>
-          <w:iCs w:val="false"/>
-          <w:sz w:val="18"/>
-          <w:szCs w:val="18"/>
-        </w:rPr>
-        <w:t>*</w:t>
-      </w:r>
-      <w:r>
-        <w:rPr>
-          <w:rFonts w:ascii="Georgia" w:hAnsi="Georgia"/>
-          <w:b w:val="false"/>
-          <w:bCs/>
-          <w:i w:val="false"/>
-          <w:iCs/>
-          <w:sz w:val="18"/>
-          <w:szCs w:val="18"/>
-        </w:rPr>
-        <w:tab/>
-      </w:r>
-      <w:r>
-        <w:rPr>
-          <w:rFonts w:ascii="Georgia" w:hAnsi="Georgia"/>
-          <w:b w:val="false"/>
-          <w:bCs w:val="false"/>
-          <w:i/>
-          <w:iCs/>
-          <w:sz w:val="18"/>
-          <w:szCs w:val="18"/>
-        </w:rPr>
-        <w:t>s</w:t>
-      </w:r>
-      <w:r>
-        <w:rPr>
-          <w:rFonts w:ascii="Georgia" w:hAnsi="Georgia"/>
-          <w:b w:val="false"/>
-          <w:bCs w:val="false"/>
-          <w:i/>
-          <w:iCs/>
-          <w:sz w:val="18"/>
-          <w:szCs w:val="18"/>
-        </w:rPr>
-        <w:t>tream</w:t>
-      </w:r>
-      <w:r>
-        <w:rPr>
-          <w:rFonts w:ascii="Georgia" w:hAnsi="Georgia"/>
-          <w:b w:val="false"/>
-          <w:bCs w:val="false"/>
-          <w:i/>
-          <w:iCs/>
-          <w:sz w:val="18"/>
-          <w:szCs w:val="18"/>
-        </w:rPr>
+        <w:t>output*</w:t>
+      </w:r>
+      <w:r>
+        <w:rPr>
+          <w:rFonts w:ascii="Georgia" w:hAnsi="Georgia"/>
+          <w:b w:val="false"/>
+          <w:bCs/>
+          <w:i w:val="false"/>
+          <w:iCs/>
+          <w:sz w:val="18"/>
+          <w:szCs w:val="18"/>
+        </w:rPr>
+        <w:tab/>
+      </w:r>
+      <w:r>
+        <w:rPr>
+          <w:rFonts w:ascii="Georgia" w:hAnsi="Georgia"/>
+          <w:b w:val="false"/>
+          <w:bCs w:val="false"/>
+          <w:i/>
+          <w:iCs/>
+          <w:sz w:val="18"/>
+          <w:szCs w:val="18"/>
+        </w:rPr>
+        <w:t>stream</w:t>
         <w:tab/>
       </w:r>
       <w:r>
@@ -13375,19 +13067,7 @@
           <w:sz w:val="18"/>
           <w:szCs w:val="18"/>
         </w:rPr>
-        <w:t>*</w:t>
-      </w:r>
-      <w:r>
-        <w:rPr>
-          <w:rFonts w:ascii="Georgia" w:hAnsi="Georgia"/>
-          <w:b/>
-          <w:bCs/>
-          <w:i w:val="false"/>
-          <w:iCs w:val="false"/>
-          <w:sz w:val="18"/>
-          <w:szCs w:val="18"/>
-        </w:rPr>
-        <w:t>error</w:t>
+        <w:t>*error</w:t>
       </w:r>
       <w:r>
         <w:rPr>
@@ -13411,67 +13091,32 @@
           <w:sz w:val="18"/>
           <w:szCs w:val="18"/>
         </w:rPr>
-        <w:t>output</w:t>
-      </w:r>
-      <w:r>
-        <w:rPr>
-          <w:rFonts w:ascii="Georgia" w:hAnsi="Georgia"/>
-          <w:b/>
-          <w:bCs/>
-          <w:i w:val="false"/>
-          <w:iCs w:val="false"/>
-          <w:sz w:val="18"/>
-          <w:szCs w:val="18"/>
-        </w:rPr>
-        <w:t>*</w:t>
-      </w:r>
-      <w:r>
-        <w:rPr>
-          <w:rFonts w:ascii="Georgia" w:hAnsi="Georgia"/>
-          <w:b w:val="false"/>
-          <w:bCs/>
-          <w:i w:val="false"/>
-          <w:iCs/>
-          <w:sz w:val="18"/>
-          <w:szCs w:val="18"/>
-        </w:rPr>
-        <w:tab/>
-        <w:tab/>
-      </w:r>
-      <w:r>
-        <w:rPr>
-          <w:rFonts w:ascii="Georgia" w:hAnsi="Georgia"/>
-          <w:b w:val="false"/>
-          <w:bCs w:val="false"/>
-          <w:i/>
-          <w:iCs/>
-          <w:sz w:val="18"/>
-          <w:szCs w:val="18"/>
-        </w:rPr>
-        <w:t>s</w:t>
-      </w:r>
-      <w:r>
-        <w:rPr>
-          <w:rFonts w:ascii="Georgia" w:hAnsi="Georgia"/>
-          <w:b w:val="false"/>
-          <w:bCs w:val="false"/>
-          <w:i/>
-          <w:iCs/>
-          <w:sz w:val="18"/>
-          <w:szCs w:val="18"/>
-        </w:rPr>
-        <w:t>tream</w:t>
-      </w:r>
-      <w:r>
-        <w:rPr>
-          <w:rFonts w:ascii="Georgia" w:hAnsi="Georgia"/>
-          <w:b w:val="false"/>
-          <w:bCs w:val="false"/>
-          <w:i/>
-          <w:iCs/>
-          <w:sz w:val="18"/>
-          <w:szCs w:val="18"/>
-        </w:rPr>
+        <w:t>output*</w:t>
+      </w:r>
+      <w:r>
+        <w:rPr>
+          <w:rFonts w:ascii="Georgia" w:hAnsi="Georgia"/>
+          <w:b w:val="false"/>
+          <w:bCs/>
+          <w:i w:val="false"/>
+          <w:iCs/>
+          <w:sz w:val="18"/>
+          <w:szCs w:val="18"/>
+        </w:rPr>
+        <w:tab/>
+        <w:tab/>
+      </w:r>
+      <w:r>
+        <w:rPr>
+          <w:rFonts w:ascii="Georgia" w:hAnsi="Georgia"/>
+          <w:b w:val="false"/>
+          <w:bCs w:val="false"/>
+          <w:i/>
+          <w:iCs/>
+          <w:sz w:val="18"/>
+          <w:szCs w:val="18"/>
+        </w:rPr>
+        <w:t>stream</w:t>
         <w:tab/>
       </w:r>
       <w:r>
@@ -16553,7 +16198,7 @@
           <w:u w:val="none"/>
           <w:shd w:fill="333333" w:val="clear"/>
         </w:rPr>
-        <w:t xml:space="preserve">                         </w:t>
+        <w:t xml:space="preserve">                          </w:t>
       </w:r>
       <w:r>
         <w:rPr>
@@ -16906,12 +16551,12 @@
           <w:u w:val="none"/>
           <w:shd w:fill="333333" w:val="clear"/>
         </w:rPr>
-        <w:t>librt</w:t>
-      </w:r>
-      <w:r>
-        <w:rPr>
-          <w:rFonts w:ascii="Georgia" w:hAnsi="Georgia"/>
-          <w:b w:val="false"/>
+        <w:t>mu_</w:t>
+      </w:r>
+      <w:r>
+        <w:rPr>
+          <w:rFonts w:ascii="Georgia" w:hAnsi="Georgia"/>
+          <w:b/>
           <w:bCs/>
           <w:i/>
           <w:iCs/>
@@ -16920,12 +16565,12 @@
           <w:u w:val="none"/>
           <w:shd w:fill="333333" w:val="clear"/>
         </w:rPr>
-        <w:t xml:space="preserve"> </w:t>
-      </w:r>
-      <w:r>
-        <w:rPr>
-          <w:rFonts w:ascii="Georgia" w:hAnsi="Georgia"/>
-          <w:b/>
+        <w:t>core</w:t>
+      </w:r>
+      <w:r>
+        <w:rPr>
+          <w:rFonts w:ascii="Georgia" w:hAnsi="Georgia"/>
+          <w:b w:val="false"/>
           <w:bCs/>
           <w:i/>
           <w:iCs/>
@@ -16934,12 +16579,12 @@
           <w:u w:val="none"/>
           <w:shd w:fill="333333" w:val="clear"/>
         </w:rPr>
-        <w:t>API</w:t>
-      </w:r>
-      <w:r>
-        <w:rPr>
-          <w:rFonts w:ascii="Georgia" w:hAnsi="Georgia"/>
-          <w:b w:val="false"/>
+        <w:t xml:space="preserve"> </w:t>
+      </w:r>
+      <w:r>
+        <w:rPr>
+          <w:rFonts w:ascii="Georgia" w:hAnsi="Georgia"/>
+          <w:b/>
           <w:bCs/>
           <w:i/>
           <w:iCs/>
@@ -16948,12 +16593,26 @@
           <w:u w:val="none"/>
           <w:shd w:fill="333333" w:val="clear"/>
         </w:rPr>
-        <w:t xml:space="preserve">                              </w:t>
-      </w:r>
-      <w:r>
-        <w:rPr>
-          <w:rFonts w:ascii="Georgia" w:hAnsi="Georgia"/>
-          <w:b w:val="false"/>
+        <w:t>AP</w:t>
+      </w:r>
+      <w:r>
+        <w:rPr>
+          <w:rFonts w:ascii="Georgia" w:hAnsi="Georgia"/>
+          <w:b/>
+          <w:bCs/>
+          <w:i/>
+          <w:iCs/>
+          <w:sz w:val="24"/>
+          <w:szCs w:val="24"/>
+          <w:u w:val="none"/>
+          <w:shd w:fill="333333" w:val="clear"/>
+        </w:rPr>
+        <w:t xml:space="preserve">I                    </w:t>
+      </w:r>
+      <w:r>
+        <w:rPr>
+          <w:rFonts w:ascii="Georgia" w:hAnsi="Georgia"/>
+          <w:b/>
           <w:bCs/>
           <w:i/>
           <w:iCs/>
@@ -16961,14 +16620,14 @@
           <w:sz w:val="24"/>
           <w:szCs w:val="24"/>
           <w:u w:val="none"/>
-          <w:shd w:fill="333333" w:val="clear"/>
+          <w:shd w:fill="000000" w:val="clear"/>
         </w:rPr>
         <w:t>I</w:t>
       </w:r>
       <w:r>
         <w:rPr>
           <w:rFonts w:ascii="Georgia" w:hAnsi="Georgia"/>
-          <w:b w:val="false"/>
+          <w:b/>
           <w:bCs/>
           <w:i/>
           <w:iCs/>
@@ -16977,21 +16636,21 @@
           <w:u w:val="none"/>
           <w:shd w:fill="333333" w:val="clear"/>
         </w:rPr>
-        <w:t xml:space="preserve">   </w:t>
-      </w:r>
-      <w:r>
-        <w:rPr>
-          <w:rFonts w:ascii="Georgia" w:hAnsi="Georgia"/>
-          <w:b w:val="false"/>
-          <w:bCs/>
-          <w:i/>
-          <w:iCs/>
-          <w:sz w:val="21"/>
-          <w:szCs w:val="21"/>
+        <w:t xml:space="preserve">                     </w:t>
+      </w:r>
+      <w:r>
+        <w:rPr>
+          <w:rFonts w:ascii="Georgia" w:hAnsi="Georgia"/>
+          <w:b w:val="false"/>
+          <w:bCs/>
+          <w:i/>
+          <w:iCs/>
+          <w:sz w:val="24"/>
+          <w:szCs w:val="24"/>
           <w:u w:val="none"/>
           <w:shd w:fill="333333" w:val="clear"/>
         </w:rPr>
-        <w:t xml:space="preserve"> </w:t>
+        <w:t xml:space="preserve">                              </w:t>
       </w:r>
       <w:r>
         <w:rPr>
@@ -17259,21 +16918,51 @@
           <w:sz w:val="12"/>
           <w:szCs w:val="12"/>
         </w:rPr>
-        <w:t>use libcore::{Condition, Config, Env, Exception, Result, Tag}</w:t>
-      </w:r>
-    </w:p>
-    <w:p>
-      <w:pPr>
-        <w:pStyle w:val="Normal"/>
-        <w:rPr>
-          <w:b w:val="false"/>
-          <w:bCs w:val="false"/>
-        </w:rPr>
-      </w:pPr>
-      <w:r>
-        <w:rPr>
-          <w:b w:val="false"/>
-          <w:bCs w:val="false"/>
+        <w:t xml:space="preserve">use </w:t>
+      </w:r>
+      <w:r>
+        <w:rPr>
+          <w:rFonts w:ascii="Andale Mono" w:hAnsi="Andale Mono"/>
+          <w:b w:val="false"/>
+          <w:bCs w:val="false"/>
+          <w:i w:val="false"/>
+          <w:iCs w:val="false"/>
+          <w:sz w:val="12"/>
+          <w:szCs w:val="12"/>
+        </w:rPr>
+        <w:t>mu_</w:t>
+      </w:r>
+      <w:r>
+        <w:rPr>
+          <w:rFonts w:ascii="Andale Mono" w:hAnsi="Andale Mono"/>
+          <w:b w:val="false"/>
+          <w:bCs w:val="false"/>
+          <w:i w:val="false"/>
+          <w:iCs w:val="false"/>
+          <w:sz w:val="12"/>
+          <w:szCs w:val="12"/>
+        </w:rPr>
+        <w:t>core::{Condition, Config, Env, Exception, Result, Tag}</w:t>
+      </w:r>
+    </w:p>
+    <w:p>
+      <w:pPr>
+        <w:pStyle w:val="Normal"/>
+        <w:rPr>
+          <w:rFonts w:ascii="Georgia" w:hAnsi="Georgia"/>
+          <w:b w:val="false"/>
+          <w:bCs w:val="false"/>
+          <w:sz w:val="16"/>
+          <w:szCs w:val="16"/>
+        </w:rPr>
+      </w:pPr>
+      <w:r>
+        <w:rPr>
+          <w:rFonts w:ascii="Georgia" w:hAnsi="Georgia"/>
+          <w:b w:val="false"/>
+          <w:bCs w:val="false"/>
+          <w:sz w:val="16"/>
+          <w:szCs w:val="16"/>
         </w:rPr>
       </w:r>
     </w:p>

</xml_diff>

<commit_message>
#283 - mu: image support
</commit_message>
<xml_diff>
--- a/doc/refcards/lib-ref.docx
+++ b/doc/refcards/lib-ref.docx
@@ -328,19 +328,19 @@
           <w:sz w:val="16"/>
           <w:szCs w:val="16"/>
         </w:rPr>
-        <w:t xml:space="preserve">namespace, version </w:t>
-      </w:r>
-      <w:r>
-        <w:rPr>
-          <w:rFonts w:ascii="Georgia" w:hAnsi="Georgia"/>
-          <w:b/>
-          <w:bCs/>
-          <w:i/>
-          <w:iCs/>
-          <w:sz w:val="16"/>
-          <w:szCs w:val="16"/>
-        </w:rPr>
-        <w:t>0.1.62</w:t>
+        <w:t xml:space="preserve">name space, version </w:t>
+      </w:r>
+      <w:r>
+        <w:rPr>
+          <w:rFonts w:ascii="Georgia" w:hAnsi="Georgia"/>
+          <w:b/>
+          <w:bCs/>
+          <w:i/>
+          <w:iCs/>
+          <w:sz w:val="16"/>
+          <w:szCs w:val="16"/>
+        </w:rPr>
+        <w:t>0.1.63</w:t>
       </w:r>
     </w:p>
     <w:p>
@@ -3467,29 +3467,41 @@
       <w:pPr>
         <w:pStyle w:val="Normal"/>
         <w:rPr>
-          <w:b/>
-          <w:bCs/>
-        </w:rPr>
-      </w:pPr>
-      <w:r>
-        <w:rPr>
-          <w:b/>
-          <w:bCs/>
-        </w:rPr>
-      </w:r>
-    </w:p>
-    <w:p>
-      <w:pPr>
-        <w:pStyle w:val="Normal"/>
-        <w:rPr>
-          <w:b/>
-          <w:bCs/>
-        </w:rPr>
-      </w:pPr>
-      <w:r>
-        <w:rPr>
-          <w:b/>
-          <w:bCs/>
+          <w:rFonts w:ascii="Georgia" w:hAnsi="Georgia"/>
+          <w:b/>
+          <w:bCs/>
+          <w:sz w:val="16"/>
+          <w:szCs w:val="16"/>
+        </w:rPr>
+      </w:pPr>
+      <w:r>
+        <w:rPr>
+          <w:rFonts w:ascii="Georgia" w:hAnsi="Georgia"/>
+          <w:b/>
+          <w:bCs/>
+          <w:sz w:val="16"/>
+          <w:szCs w:val="16"/>
+        </w:rPr>
+      </w:r>
+    </w:p>
+    <w:p>
+      <w:pPr>
+        <w:pStyle w:val="Normal"/>
+        <w:rPr>
+          <w:rFonts w:ascii="Georgia" w:hAnsi="Georgia"/>
+          <w:b/>
+          <w:bCs/>
+          <w:sz w:val="16"/>
+          <w:szCs w:val="16"/>
+        </w:rPr>
+      </w:pPr>
+      <w:r>
+        <w:rPr>
+          <w:rFonts w:ascii="Georgia" w:hAnsi="Georgia"/>
+          <w:b/>
+          <w:bCs/>
+          <w:sz w:val="16"/>
+          <w:szCs w:val="16"/>
         </w:rPr>
       </w:r>
     </w:p>
@@ -14607,18 +14619,6 @@
           <w:rFonts w:ascii="Georgia" w:hAnsi="Georgia"/>
           <w:b w:val="false"/>
           <w:bCs w:val="false"/>
-          <w:i w:val="false"/>
-          <w:iCs/>
-          <w:sz w:val="18"/>
-          <w:szCs w:val="18"/>
-        </w:rPr>
-        <w:t xml:space="preserve"> </w:t>
-      </w:r>
-      <w:r>
-        <w:rPr>
-          <w:rFonts w:ascii="Georgia" w:hAnsi="Georgia"/>
-          <w:b w:val="false"/>
-          <w:bCs w:val="false"/>
           <w:i/>
           <w:iCs/>
           <w:sz w:val="18"/>
@@ -15117,21 +15117,21 @@
           <w:szCs w:val="20"/>
           <w:shd w:fill="333333" w:val="clear"/>
         </w:rPr>
-        <w:t xml:space="preserve">Namespace </w:t>
-      </w:r>
-      <w:r>
-        <w:rPr>
-          <w:rFonts w:ascii="Georgia" w:hAnsi="Georgia"/>
-          <w:b/>
-          <w:bCs/>
-          <w:i w:val="false"/>
+        <w:t>Namespac</w:t>
+      </w:r>
+      <w:r>
+        <w:rPr>
+          <w:rFonts w:ascii="Georgia" w:hAnsi="Georgia"/>
+          <w:b/>
+          <w:bCs/>
+          <w:i/>
           <w:iCs/>
           <w:color w:val="FFFFFF"/>
           <w:sz w:val="20"/>
           <w:szCs w:val="20"/>
           <w:shd w:fill="333333" w:val="clear"/>
         </w:rPr>
-        <w:t xml:space="preserve">                   </w:t>
+        <w:t>e</w:t>
       </w:r>
       <w:r>
         <w:rPr>
@@ -15145,43 +15145,16 @@
           <w:szCs w:val="20"/>
           <w:shd w:fill="333333" w:val="clear"/>
         </w:rPr>
-        <w:t>Excepti</w:t>
-      </w:r>
-      <w:r>
-        <w:rPr>
-          <w:rFonts w:ascii="Georgia" w:hAnsi="Georgia"/>
-          <w:b/>
-          <w:bCs/>
-          <w:i/>
-          <w:iCs/>
-          <w:color w:val="000000"/>
-          <w:sz w:val="20"/>
-          <w:szCs w:val="20"/>
-          <w:shd w:fill="000000" w:val="clear"/>
-        </w:rPr>
-        <w:t xml:space="preserve">  </w:t>
-      </w:r>
-      <w:r>
-        <w:rPr>
-          <w:rFonts w:ascii="Georgia" w:hAnsi="Georgia"/>
-          <w:b w:val="false"/>
-          <w:bCs/>
-          <w:i w:val="false"/>
-          <w:iCs/>
-          <w:color w:val="000000"/>
-          <w:sz w:val="20"/>
-          <w:szCs w:val="20"/>
-          <w:shd w:fill="000000" w:val="clear"/>
-        </w:rPr>
-        <w:t xml:space="preserve">                  </w:t>
-      </w:r>
-      <w:r>
-        <w:rPr>
-          <w:rFonts w:ascii="Georgia" w:hAnsi="Georgia"/>
-          <w:b w:val="false"/>
-          <w:bCs/>
-          <w:i w:val="false"/>
-          <w:iCs/>
+        <w:t xml:space="preserve">                                 .</w:t>
+      </w:r>
+      <w:r>
+        <w:rPr>
+          <w:rFonts w:ascii="Georgia" w:hAnsi="Georgia"/>
+          <w:b/>
+          <w:bCs/>
+          <w:i/>
+          <w:iCs/>
+          <w:color w:val="FFFFFF"/>
           <w:sz w:val="20"/>
           <w:szCs w:val="20"/>
           <w:shd w:fill="333333" w:val="clear"/>
@@ -15193,31 +15166,14 @@
           <w:rFonts w:ascii="Georgia" w:hAnsi="Georgia"/>
           <w:b/>
           <w:bCs/>
-          <w:i/>
-          <w:iCs/>
+          <w:i w:val="false"/>
+          <w:iCs/>
+          <w:color w:val="FFFFFF"/>
           <w:sz w:val="20"/>
           <w:szCs w:val="20"/>
           <w:shd w:fill="333333" w:val="clear"/>
         </w:rPr>
-        <w:t>                                      </w:t>
-      </w:r>
-    </w:p>
-    <w:p>
-      <w:pPr>
-        <w:pStyle w:val="Normal"/>
-        <w:ind w:hanging="0" w:start="0" w:end="0"/>
-        <w:rPr>
-          <w:rFonts w:ascii="Georgia" w:hAnsi="Georgia"/>
-          <w:sz w:val="16"/>
-          <w:szCs w:val="16"/>
-        </w:rPr>
-      </w:pPr>
-      <w:r>
-        <w:rPr>
-          <w:rFonts w:ascii="Georgia" w:hAnsi="Georgia"/>
-          <w:sz w:val="16"/>
-          <w:szCs w:val="16"/>
-        </w:rPr>
+        <w:t xml:space="preserve">                  </w:t>
       </w:r>
     </w:p>
     <w:p>
@@ -16537,7 +16493,7 @@
           <w:u w:val="none"/>
           <w:shd w:fill="333333" w:val="clear"/>
         </w:rPr>
-        <w:t xml:space="preserve">                        </w:t>
+        <w:t xml:space="preserve">                       </w:t>
       </w:r>
       <w:r>
         <w:rPr>
@@ -16551,12 +16507,12 @@
           <w:u w:val="none"/>
           <w:shd w:fill="333333" w:val="clear"/>
         </w:rPr>
-        <w:t>mu_</w:t>
-      </w:r>
-      <w:r>
-        <w:rPr>
-          <w:rFonts w:ascii="Georgia" w:hAnsi="Georgia"/>
-          <w:b/>
+        <w:t>core</w:t>
+      </w:r>
+      <w:r>
+        <w:rPr>
+          <w:rFonts w:ascii="Georgia" w:hAnsi="Georgia"/>
+          <w:b w:val="false"/>
           <w:bCs/>
           <w:i/>
           <w:iCs/>
@@ -16565,12 +16521,12 @@
           <w:u w:val="none"/>
           <w:shd w:fill="333333" w:val="clear"/>
         </w:rPr>
-        <w:t>core</w:t>
-      </w:r>
-      <w:r>
-        <w:rPr>
-          <w:rFonts w:ascii="Georgia" w:hAnsi="Georgia"/>
-          <w:b w:val="false"/>
+        <w:t xml:space="preserve"> </w:t>
+      </w:r>
+      <w:r>
+        <w:rPr>
+          <w:rFonts w:ascii="Georgia" w:hAnsi="Georgia"/>
+          <w:b/>
           <w:bCs/>
           <w:i/>
           <w:iCs/>
@@ -16579,35 +16535,7 @@
           <w:u w:val="none"/>
           <w:shd w:fill="333333" w:val="clear"/>
         </w:rPr>
-        <w:t xml:space="preserve"> </w:t>
-      </w:r>
-      <w:r>
-        <w:rPr>
-          <w:rFonts w:ascii="Georgia" w:hAnsi="Georgia"/>
-          <w:b/>
-          <w:bCs/>
-          <w:i/>
-          <w:iCs/>
-          <w:sz w:val="24"/>
-          <w:szCs w:val="24"/>
-          <w:u w:val="none"/>
-          <w:shd w:fill="333333" w:val="clear"/>
-        </w:rPr>
-        <w:t>AP</w:t>
-      </w:r>
-      <w:r>
-        <w:rPr>
-          <w:rFonts w:ascii="Georgia" w:hAnsi="Georgia"/>
-          <w:b/>
-          <w:bCs/>
-          <w:i/>
-          <w:iCs/>
-          <w:sz w:val="24"/>
-          <w:szCs w:val="24"/>
-          <w:u w:val="none"/>
-          <w:shd w:fill="333333" w:val="clear"/>
-        </w:rPr>
-        <w:t xml:space="preserve">I                    </w:t>
+        <w:t xml:space="preserve">API                               </w:t>
       </w:r>
       <w:r>
         <w:rPr>
@@ -16918,62 +16846,71 @@
           <w:sz w:val="12"/>
           <w:szCs w:val="12"/>
         </w:rPr>
-        <w:t xml:space="preserve">use </w:t>
-      </w:r>
-      <w:r>
-        <w:rPr>
-          <w:rFonts w:ascii="Andale Mono" w:hAnsi="Andale Mono"/>
-          <w:b w:val="false"/>
-          <w:bCs w:val="false"/>
-          <w:i w:val="false"/>
-          <w:iCs w:val="false"/>
+        <w:t>use mu_core::{Condition, Config, Env, Exception, Result, Tag}</w:t>
+      </w:r>
+    </w:p>
+    <w:p>
+      <w:pPr>
+        <w:pStyle w:val="Normal"/>
+        <w:rPr>
+          <w:rFonts w:ascii="Georgia" w:hAnsi="Georgia"/>
+          <w:b w:val="false"/>
+          <w:bCs w:val="false"/>
+          <w:sz w:val="16"/>
+          <w:szCs w:val="16"/>
+        </w:rPr>
+      </w:pPr>
+      <w:r>
+        <w:rPr>
+          <w:rFonts w:ascii="Georgia" w:hAnsi="Georgia"/>
+          <w:b w:val="false"/>
+          <w:bCs w:val="false"/>
+          <w:sz w:val="16"/>
+          <w:szCs w:val="16"/>
+        </w:rPr>
+      </w:r>
+    </w:p>
+    <w:p>
+      <w:pPr>
+        <w:pStyle w:val="Normal"/>
+        <w:rPr>
+          <w:b w:val="false"/>
+          <w:bCs w:val="false"/>
+        </w:rPr>
+      </w:pPr>
+      <w:r>
+        <w:rPr>
+          <w:rFonts w:ascii="Andale Mono" w:hAnsi="Andale Mono"/>
+          <w:b w:val="false"/>
+          <w:bCs w:val="false"/>
+          <w:i/>
+          <w:iCs/>
           <w:sz w:val="12"/>
           <w:szCs w:val="12"/>
         </w:rPr>
-        <w:t>mu_</w:t>
-      </w:r>
-      <w:r>
-        <w:rPr>
-          <w:rFonts w:ascii="Andale Mono" w:hAnsi="Andale Mono"/>
-          <w:b w:val="false"/>
-          <w:bCs w:val="false"/>
-          <w:i w:val="false"/>
-          <w:iCs w:val="false"/>
+        <w:t>config string format: “npages:N,gcmode:GCMODE”</w:t>
+      </w:r>
+    </w:p>
+    <w:p>
+      <w:pPr>
+        <w:pStyle w:val="Normal"/>
+        <w:rPr>
+          <w:b w:val="false"/>
+          <w:bCs w:val="false"/>
+        </w:rPr>
+      </w:pPr>
+      <w:r>
+        <w:rPr>
+          <w:rFonts w:ascii="Andale Mono" w:hAnsi="Andale Mono"/>
+          <w:b w:val="false"/>
+          <w:bCs w:val="false"/>
+          <w:i/>
+          <w:iCs/>
           <w:sz w:val="12"/>
           <w:szCs w:val="12"/>
         </w:rPr>
-        <w:t>core::{Condition, Config, Env, Exception, Result, Tag}</w:t>
-      </w:r>
-    </w:p>
-    <w:p>
-      <w:pPr>
-        <w:pStyle w:val="Normal"/>
-        <w:rPr>
-          <w:rFonts w:ascii="Georgia" w:hAnsi="Georgia"/>
-          <w:b w:val="false"/>
-          <w:bCs w:val="false"/>
-          <w:sz w:val="16"/>
-          <w:szCs w:val="16"/>
-        </w:rPr>
-      </w:pPr>
-      <w:r>
-        <w:rPr>
-          <w:rFonts w:ascii="Georgia" w:hAnsi="Georgia"/>
-          <w:b w:val="false"/>
-          <w:bCs w:val="false"/>
-          <w:sz w:val="16"/>
-          <w:szCs w:val="16"/>
-        </w:rPr>
-      </w:r>
-    </w:p>
-    <w:p>
-      <w:pPr>
-        <w:pStyle w:val="Normal"/>
-        <w:rPr>
-          <w:b w:val="false"/>
-          <w:bCs w:val="false"/>
-        </w:rPr>
-      </w:pPr>
+        <w:t xml:space="preserve">       </w:t>
+      </w:r>
       <w:r>
         <w:rPr>
           <w:rFonts w:ascii="Andale Mono" w:hAnsi="Andale Mono"/>
@@ -16984,29 +16921,23 @@
           <w:sz w:val="12"/>
           <w:szCs w:val="12"/>
         </w:rPr>
-        <w:t>config string format: “npages:N,gcmode:GCMODE”</w:t>
-      </w:r>
-    </w:p>
-    <w:p>
-      <w:pPr>
-        <w:pStyle w:val="Normal"/>
-        <w:rPr>
-          <w:b w:val="false"/>
-          <w:bCs w:val="false"/>
-        </w:rPr>
-      </w:pPr>
-      <w:r>
-        <w:rPr>
-          <w:rFonts w:ascii="Andale Mono" w:hAnsi="Andale Mono"/>
-          <w:b w:val="false"/>
-          <w:bCs w:val="false"/>
+        <w:t xml:space="preserve">GCMODE – { none, auto, demand } </w:t>
+      </w:r>
+    </w:p>
+    <w:p>
+      <w:pPr>
+        <w:pStyle w:val="Normal"/>
+        <w:rPr>
+          <w:rFonts w:ascii="Andale Mono" w:hAnsi="Andale Mono"/>
+          <w:b w:val="false"/>
+          <w:bCs w:val="false"/>
+          <w:i/>
           <w:i/>
           <w:iCs/>
           <w:sz w:val="12"/>
           <w:szCs w:val="12"/>
         </w:rPr>
-        <w:t xml:space="preserve">       </w:t>
-      </w:r>
+      </w:pPr>
       <w:r>
         <w:rPr>
           <w:rFonts w:ascii="Andale Mono" w:hAnsi="Andale Mono"/>
@@ -17017,22 +16948,36 @@
           <w:sz w:val="12"/>
           <w:szCs w:val="12"/>
         </w:rPr>
-        <w:t xml:space="preserve">GCMODE – { none, auto, demand } </w:t>
-      </w:r>
-    </w:p>
-    <w:p>
-      <w:pPr>
-        <w:pStyle w:val="Normal"/>
-        <w:rPr>
-          <w:rFonts w:ascii="Andale Mono" w:hAnsi="Andale Mono"/>
-          <w:b w:val="false"/>
-          <w:bCs w:val="false"/>
-          <w:i/>
+      </w:r>
+    </w:p>
+    <w:p>
+      <w:pPr>
+        <w:pStyle w:val="Normal"/>
+        <w:rPr>
+          <w:b w:val="false"/>
+          <w:bCs w:val="false"/>
+        </w:rPr>
+      </w:pPr>
+      <w:r>
+        <w:rPr>
+          <w:rFonts w:ascii="Andale Mono" w:hAnsi="Andale Mono"/>
+          <w:b w:val="false"/>
+          <w:bCs w:val="false"/>
           <w:i/>
           <w:iCs/>
           <w:sz w:val="12"/>
           <w:szCs w:val="12"/>
         </w:rPr>
+        <w:t>If the signal_exception() interface is called, ^C will</w:t>
+      </w:r>
+    </w:p>
+    <w:p>
+      <w:pPr>
+        <w:pStyle w:val="Normal"/>
+        <w:rPr>
+          <w:b w:val="false"/>
+          <w:bCs w:val="false"/>
+        </w:rPr>
       </w:pPr>
       <w:r>
         <w:rPr>
@@ -17044,79 +16989,71 @@
           <w:sz w:val="12"/>
           <w:szCs w:val="12"/>
         </w:rPr>
-      </w:r>
-    </w:p>
-    <w:p>
-      <w:pPr>
-        <w:pStyle w:val="Normal"/>
-        <w:rPr>
-          <w:b w:val="false"/>
-          <w:bCs w:val="false"/>
-        </w:rPr>
-      </w:pPr>
-      <w:r>
-        <w:rPr>
-          <w:rFonts w:ascii="Andale Mono" w:hAnsi="Andale Mono"/>
-          <w:b w:val="false"/>
-          <w:bCs w:val="false"/>
-          <w:i/>
-          <w:iCs/>
+        <w:t>generate a :sigint exception.</w:t>
+      </w:r>
+    </w:p>
+    <w:p>
+      <w:pPr>
+        <w:pStyle w:val="Normal"/>
+        <w:rPr>
+          <w:rFonts w:ascii="Andale Mono" w:hAnsi="Andale Mono"/>
+          <w:b w:val="false"/>
+          <w:bCs w:val="false"/>
           <w:sz w:val="12"/>
           <w:szCs w:val="12"/>
         </w:rPr>
-        <w:t>If the signal_exception() interface is called, ^C will</w:t>
-      </w:r>
-    </w:p>
-    <w:p>
-      <w:pPr>
-        <w:pStyle w:val="Normal"/>
-        <w:rPr>
-          <w:b w:val="false"/>
-          <w:bCs w:val="false"/>
-        </w:rPr>
-      </w:pPr>
-      <w:r>
-        <w:rPr>
-          <w:rFonts w:ascii="Andale Mono" w:hAnsi="Andale Mono"/>
-          <w:b w:val="false"/>
-          <w:bCs w:val="false"/>
-          <w:i/>
-          <w:iCs/>
+      </w:pPr>
+      <w:r>
+        <w:rPr>
+          <w:rFonts w:ascii="Andale Mono" w:hAnsi="Andale Mono"/>
+          <w:b w:val="false"/>
+          <w:bCs w:val="false"/>
           <w:sz w:val="12"/>
           <w:szCs w:val="12"/>
         </w:rPr>
-        <w:t>generate a :sigint exception.</w:t>
-      </w:r>
-    </w:p>
-    <w:p>
-      <w:pPr>
-        <w:pStyle w:val="Normal"/>
-        <w:rPr>
-          <w:rFonts w:ascii="Andale Mono" w:hAnsi="Andale Mono"/>
-          <w:b w:val="false"/>
-          <w:bCs w:val="false"/>
+      </w:r>
+    </w:p>
+    <w:p>
+      <w:pPr>
+        <w:pStyle w:val="Normal"/>
+        <w:rPr>
+          <w:b w:val="false"/>
+          <w:bCs w:val="false"/>
+        </w:rPr>
+      </w:pPr>
+      <w:r>
+        <w:rPr>
+          <w:rFonts w:ascii="Andale Mono" w:hAnsi="Andale Mono"/>
+          <w:b w:val="false"/>
+          <w:bCs w:val="false"/>
+          <w:i w:val="false"/>
+          <w:iCs w:val="false"/>
           <w:sz w:val="12"/>
           <w:szCs w:val="12"/>
         </w:rPr>
-      </w:pPr>
-      <w:r>
-        <w:rPr>
-          <w:rFonts w:ascii="Andale Mono" w:hAnsi="Andale Mono"/>
-          <w:b w:val="false"/>
-          <w:bCs w:val="false"/>
+        <w:t>impl Env {</w:t>
+      </w:r>
+    </w:p>
+    <w:p>
+      <w:pPr>
+        <w:pStyle w:val="Normal"/>
+        <w:rPr>
+          <w:b w:val="false"/>
+          <w:bCs w:val="false"/>
+        </w:rPr>
+      </w:pPr>
+      <w:r>
+        <w:rPr>
+          <w:rFonts w:ascii="Andale Mono" w:hAnsi="Andale Mono"/>
+          <w:b w:val="false"/>
+          <w:bCs w:val="false"/>
+          <w:i w:val="false"/>
+          <w:iCs w:val="false"/>
           <w:sz w:val="12"/>
           <w:szCs w:val="12"/>
         </w:rPr>
-      </w:r>
-    </w:p>
-    <w:p>
-      <w:pPr>
-        <w:pStyle w:val="Normal"/>
-        <w:rPr>
-          <w:b w:val="false"/>
-          <w:bCs w:val="false"/>
-        </w:rPr>
-      </w:pPr>
+        <w:t xml:space="preserve">  </w:t>
+      </w:r>
       <w:r>
         <w:rPr>
           <w:rFonts w:ascii="Andale Mono" w:hAnsi="Andale Mono"/>
@@ -17127,7 +17064,7 @@
           <w:sz w:val="12"/>
           <w:szCs w:val="12"/>
         </w:rPr>
-        <w:t>impl Env {</w:t>
+        <w:t>const VERSION: &amp;str</w:t>
       </w:r>
     </w:p>
     <w:p>
@@ -17160,7 +17097,7 @@
           <w:sz w:val="12"/>
           <w:szCs w:val="12"/>
         </w:rPr>
-        <w:t>const VERSION: &amp;str</w:t>
+        <w:t>fn signal_exception()</w:t>
       </w:r>
     </w:p>
     <w:p>
@@ -17193,7 +17130,7 @@
           <w:sz w:val="12"/>
           <w:szCs w:val="12"/>
         </w:rPr>
-        <w:t>fn signal_exception()</w:t>
+        <w:t>fn config(config: Option&lt;String&gt;) → Option&lt;Config&gt;</w:t>
       </w:r>
     </w:p>
     <w:p>
@@ -17226,7 +17163,7 @@
           <w:sz w:val="12"/>
           <w:szCs w:val="12"/>
         </w:rPr>
-        <w:t>fn config(config: Option&lt;String&gt;) → Option&lt;Config&gt;</w:t>
+        <w:t>fn new(config: &amp;Config) → Mu</w:t>
       </w:r>
     </w:p>
     <w:p>
@@ -17259,7 +17196,7 @@
           <w:sz w:val="12"/>
           <w:szCs w:val="12"/>
         </w:rPr>
-        <w:t>fn new(config: &amp;Config) → Mu</w:t>
+        <w:t>fn apply(&amp;self, func: Tag, args: Tag) → Result&lt;Tag&gt;</w:t>
       </w:r>
     </w:p>
     <w:p>
@@ -17292,7 +17229,7 @@
           <w:sz w:val="12"/>
           <w:szCs w:val="12"/>
         </w:rPr>
-        <w:t>fn apply(&amp;self, func: Tag, args: Tag) → Result&lt;Tag&gt;</w:t>
+        <w:t>fn compile(&amp;self, form: Tag) → Result&lt;Tag&gt;</w:t>
       </w:r>
     </w:p>
     <w:p>
@@ -17325,7 +17262,7 @@
           <w:sz w:val="12"/>
           <w:szCs w:val="12"/>
         </w:rPr>
-        <w:t>fn compile(&amp;self, form: Tag) → Result&lt;Tag&gt;</w:t>
+        <w:t>fn eq(&amp;self, func: Tag, args: Tag) → bool;</w:t>
       </w:r>
     </w:p>
     <w:p>
@@ -17358,7 +17295,7 @@
           <w:sz w:val="12"/>
           <w:szCs w:val="12"/>
         </w:rPr>
-        <w:t>fn eq(&amp;self, func: Tag, args: Tag) → bool;</w:t>
+        <w:t>fn exception_string(&amp;self, ex: Exception) → String</w:t>
       </w:r>
     </w:p>
     <w:p>
@@ -17391,7 +17328,7 @@
           <w:sz w:val="12"/>
           <w:szCs w:val="12"/>
         </w:rPr>
-        <w:t>fn exception_string(&amp;self, ex: Exception) → String</w:t>
+        <w:t>fn eval(&amp;self, exp: Tag) → Result&lt;Tag&gt;</w:t>
       </w:r>
     </w:p>
     <w:p>
@@ -17424,7 +17361,7 @@
           <w:sz w:val="12"/>
           <w:szCs w:val="12"/>
         </w:rPr>
-        <w:t>fn eval(&amp;self, exp: Tag) → Result&lt;Tag&gt;</w:t>
+        <w:t>fn eval_str(&amp;self, exp: &amp;str) → Result&lt;Tag&gt;</w:t>
       </w:r>
     </w:p>
     <w:p>
@@ -17457,7 +17394,7 @@
           <w:sz w:val="12"/>
           <w:szCs w:val="12"/>
         </w:rPr>
-        <w:t>fn eval_str(&amp;self, exp: &amp;str) → Result&lt;Tag&gt;</w:t>
+        <w:t>fn load(&amp;self, file_path: &amp;str) → Result&lt;bool&gt;</w:t>
       </w:r>
     </w:p>
     <w:p>
@@ -17490,7 +17427,7 @@
           <w:sz w:val="12"/>
           <w:szCs w:val="12"/>
         </w:rPr>
-        <w:t>fn load(&amp;self, file_path: &amp;str) → Result&lt;bool&gt;</w:t>
+        <w:t>fn read(&amp;self, st: Tag, eofp: bool, eof: Tag) → Result&lt;Tag&gt;</w:t>
       </w:r>
     </w:p>
     <w:p>
@@ -17523,7 +17460,7 @@
           <w:sz w:val="12"/>
           <w:szCs w:val="12"/>
         </w:rPr>
-        <w:t>fn load_image(&amp;self, path: &amp;str) → Result&lt;bool&gt;;</w:t>
+        <w:t>fn read_str(&amp;self, str: &amp;str) → Result&lt;Tag&gt;</w:t>
       </w:r>
     </w:p>
     <w:p>
@@ -17556,7 +17493,7 @@
           <w:sz w:val="12"/>
           <w:szCs w:val="12"/>
         </w:rPr>
-        <w:t>fn read(&amp;self, st: Tag, eofp: bool, eof: Tag) → Result&lt;Tag&gt;</w:t>
+        <w:t>fn save_and_exit(&amp;self, path: &amp;str) → Result&lt;bool&gt;</w:t>
       </w:r>
     </w:p>
     <w:p>
@@ -17589,7 +17526,7 @@
           <w:sz w:val="12"/>
           <w:szCs w:val="12"/>
         </w:rPr>
-        <w:t>fn read_str(&amp;self, str: &amp;str) → Result&lt;Tag&gt;</w:t>
+        <w:t xml:space="preserve">fn err_out(&amp;self) → Tag  </w:t>
       </w:r>
     </w:p>
     <w:p>
@@ -17622,7 +17559,7 @@
           <w:sz w:val="12"/>
           <w:szCs w:val="12"/>
         </w:rPr>
-        <w:t>fn save_and_exit(&amp;self, path: &amp;str) → Result&lt;bool&gt;</w:t>
+        <w:t>fn std_in(&amp;self) → Tag</w:t>
       </w:r>
     </w:p>
     <w:p>
@@ -17655,7 +17592,7 @@
           <w:sz w:val="12"/>
           <w:szCs w:val="12"/>
         </w:rPr>
-        <w:t xml:space="preserve">fn err_out(&amp;self) → Tag  </w:t>
+        <w:t>fn std_out(&amp;self) → Tag</w:t>
       </w:r>
     </w:p>
     <w:p>
@@ -17688,7 +17625,7 @@
           <w:sz w:val="12"/>
           <w:szCs w:val="12"/>
         </w:rPr>
-        <w:t>fn std_in(&amp;self) → Tag</w:t>
+        <w:t>fn write(&amp;self, exp: Tag, esc: bool, st: Tag) → Result&lt;()&gt;</w:t>
       </w:r>
     </w:p>
     <w:p>
@@ -17721,15 +17658,15 @@
           <w:sz w:val="12"/>
           <w:szCs w:val="12"/>
         </w:rPr>
-        <w:t>fn std_out(&amp;self) → Tag</w:t>
-      </w:r>
-    </w:p>
-    <w:p>
-      <w:pPr>
-        <w:pStyle w:val="Normal"/>
-        <w:rPr>
-          <w:b w:val="false"/>
-          <w:bCs w:val="false"/>
+        <w:t>fn write_str(&amp;self, str: &amp;str, st: Tag) → Result&lt;()&gt;</w:t>
+      </w:r>
+    </w:p>
+    <w:p>
+      <w:pPr>
+        <w:pStyle w:val="Normal"/>
+        <w:rPr>
+          <w:b/>
+          <w:bCs/>
         </w:rPr>
       </w:pPr>
       <w:r>
@@ -17754,85 +17691,22 @@
           <w:sz w:val="12"/>
           <w:szCs w:val="12"/>
         </w:rPr>
-        <w:t>fn write(&amp;self, exp: Tag, esc: bool, st: Tag) → Result&lt;()&gt;</w:t>
-      </w:r>
-    </w:p>
-    <w:p>
-      <w:pPr>
-        <w:pStyle w:val="Normal"/>
-        <w:rPr>
-          <w:b w:val="false"/>
-          <w:bCs w:val="false"/>
-        </w:rPr>
-      </w:pPr>
-      <w:r>
-        <w:rPr>
-          <w:rFonts w:ascii="Andale Mono" w:hAnsi="Andale Mono"/>
-          <w:b w:val="false"/>
-          <w:bCs w:val="false"/>
-          <w:i w:val="false"/>
-          <w:iCs w:val="false"/>
-          <w:sz w:val="12"/>
-          <w:szCs w:val="12"/>
-        </w:rPr>
-        <w:t xml:space="preserve">  </w:t>
-      </w:r>
-      <w:r>
-        <w:rPr>
-          <w:rFonts w:ascii="Andale Mono" w:hAnsi="Andale Mono"/>
-          <w:b w:val="false"/>
-          <w:bCs w:val="false"/>
-          <w:i w:val="false"/>
-          <w:iCs w:val="false"/>
-          <w:sz w:val="12"/>
-          <w:szCs w:val="12"/>
-        </w:rPr>
-        <w:t>fn write_str(&amp;self, str: &amp;str, st: Tag) → Result&lt;()&gt;</w:t>
-      </w:r>
-    </w:p>
-    <w:p>
-      <w:pPr>
-        <w:pStyle w:val="Normal"/>
-        <w:rPr>
-          <w:b/>
-          <w:bCs/>
-        </w:rPr>
-      </w:pPr>
-      <w:r>
-        <w:rPr>
-          <w:rFonts w:ascii="Andale Mono" w:hAnsi="Andale Mono"/>
-          <w:b w:val="false"/>
-          <w:bCs w:val="false"/>
-          <w:i w:val="false"/>
-          <w:iCs w:val="false"/>
-          <w:sz w:val="12"/>
-          <w:szCs w:val="12"/>
-        </w:rPr>
-        <w:t xml:space="preserve">  </w:t>
-      </w:r>
-      <w:r>
-        <w:rPr>
-          <w:rFonts w:ascii="Andale Mono" w:hAnsi="Andale Mono"/>
-          <w:b w:val="false"/>
-          <w:bCs w:val="false"/>
-          <w:i w:val="false"/>
-          <w:iCs w:val="false"/>
-          <w:sz w:val="12"/>
-          <w:szCs w:val="12"/>
-        </w:rPr>
-        <w:t>fn write_to_string(&amp;self, exp: Tag, esc: bool) → Strin</w:t>
-      </w:r>
-      <w:r>
-        <w:rPr>
-          <w:rFonts w:ascii="Andale Mono" w:hAnsi="Andale Mono"/>
-          <w:b/>
-          <w:bCs/>
-          <w:i w:val="false"/>
-          <w:iCs w:val="false"/>
-          <w:sz w:val="12"/>
-          <w:szCs w:val="12"/>
-        </w:rPr>
-        <w:t>g</w:t>
+        <w:t>fn write_to_string(&amp;self, exp: Tag, esc: bool) → String</w:t>
+      </w:r>
+    </w:p>
+    <w:p>
+      <w:pPr>
+        <w:pStyle w:val="Normal"/>
+        <w:rPr>
+          <w:b/>
+          <w:bCs/>
+        </w:rPr>
+      </w:pPr>
+      <w:r>
+        <w:rPr>
+          <w:b/>
+          <w:bCs/>
+        </w:rPr>
       </w:r>
     </w:p>
     <w:p>

</xml_diff>

<commit_message>
#283 - mu: image support (#286)
* #283 - mu: image suppotr

* #283 - mu: image support
</commit_message>
<xml_diff>
--- a/doc/refcards/lib-ref.docx
+++ b/doc/refcards/lib-ref.docx
@@ -328,19 +328,19 @@
           <w:sz w:val="16"/>
           <w:szCs w:val="16"/>
         </w:rPr>
-        <w:t xml:space="preserve">namespace, version </w:t>
-      </w:r>
-      <w:r>
-        <w:rPr>
-          <w:rFonts w:ascii="Georgia" w:hAnsi="Georgia"/>
-          <w:b/>
-          <w:bCs/>
-          <w:i/>
-          <w:iCs/>
-          <w:sz w:val="16"/>
-          <w:szCs w:val="16"/>
-        </w:rPr>
-        <w:t>0.1.62</w:t>
+        <w:t xml:space="preserve">name space, version </w:t>
+      </w:r>
+      <w:r>
+        <w:rPr>
+          <w:rFonts w:ascii="Georgia" w:hAnsi="Georgia"/>
+          <w:b/>
+          <w:bCs/>
+          <w:i/>
+          <w:iCs/>
+          <w:sz w:val="16"/>
+          <w:szCs w:val="16"/>
+        </w:rPr>
+        <w:t>0.1.63</w:t>
       </w:r>
     </w:p>
     <w:p>
@@ -3467,29 +3467,41 @@
       <w:pPr>
         <w:pStyle w:val="Normal"/>
         <w:rPr>
-          <w:b/>
-          <w:bCs/>
-        </w:rPr>
-      </w:pPr>
-      <w:r>
-        <w:rPr>
-          <w:b/>
-          <w:bCs/>
-        </w:rPr>
-      </w:r>
-    </w:p>
-    <w:p>
-      <w:pPr>
-        <w:pStyle w:val="Normal"/>
-        <w:rPr>
-          <w:b/>
-          <w:bCs/>
-        </w:rPr>
-      </w:pPr>
-      <w:r>
-        <w:rPr>
-          <w:b/>
-          <w:bCs/>
+          <w:rFonts w:ascii="Georgia" w:hAnsi="Georgia"/>
+          <w:b/>
+          <w:bCs/>
+          <w:sz w:val="16"/>
+          <w:szCs w:val="16"/>
+        </w:rPr>
+      </w:pPr>
+      <w:r>
+        <w:rPr>
+          <w:rFonts w:ascii="Georgia" w:hAnsi="Georgia"/>
+          <w:b/>
+          <w:bCs/>
+          <w:sz w:val="16"/>
+          <w:szCs w:val="16"/>
+        </w:rPr>
+      </w:r>
+    </w:p>
+    <w:p>
+      <w:pPr>
+        <w:pStyle w:val="Normal"/>
+        <w:rPr>
+          <w:rFonts w:ascii="Georgia" w:hAnsi="Georgia"/>
+          <w:b/>
+          <w:bCs/>
+          <w:sz w:val="16"/>
+          <w:szCs w:val="16"/>
+        </w:rPr>
+      </w:pPr>
+      <w:r>
+        <w:rPr>
+          <w:rFonts w:ascii="Georgia" w:hAnsi="Georgia"/>
+          <w:b/>
+          <w:bCs/>
+          <w:sz w:val="16"/>
+          <w:szCs w:val="16"/>
         </w:rPr>
       </w:r>
     </w:p>
@@ -14607,18 +14619,6 @@
           <w:rFonts w:ascii="Georgia" w:hAnsi="Georgia"/>
           <w:b w:val="false"/>
           <w:bCs w:val="false"/>
-          <w:i w:val="false"/>
-          <w:iCs/>
-          <w:sz w:val="18"/>
-          <w:szCs w:val="18"/>
-        </w:rPr>
-        <w:t xml:space="preserve"> </w:t>
-      </w:r>
-      <w:r>
-        <w:rPr>
-          <w:rFonts w:ascii="Georgia" w:hAnsi="Georgia"/>
-          <w:b w:val="false"/>
-          <w:bCs w:val="false"/>
           <w:i/>
           <w:iCs/>
           <w:sz w:val="18"/>
@@ -15117,21 +15117,21 @@
           <w:szCs w:val="20"/>
           <w:shd w:fill="333333" w:val="clear"/>
         </w:rPr>
-        <w:t xml:space="preserve">Namespace </w:t>
-      </w:r>
-      <w:r>
-        <w:rPr>
-          <w:rFonts w:ascii="Georgia" w:hAnsi="Georgia"/>
-          <w:b/>
-          <w:bCs/>
-          <w:i w:val="false"/>
+        <w:t>Namespac</w:t>
+      </w:r>
+      <w:r>
+        <w:rPr>
+          <w:rFonts w:ascii="Georgia" w:hAnsi="Georgia"/>
+          <w:b/>
+          <w:bCs/>
+          <w:i/>
           <w:iCs/>
           <w:color w:val="FFFFFF"/>
           <w:sz w:val="20"/>
           <w:szCs w:val="20"/>
           <w:shd w:fill="333333" w:val="clear"/>
         </w:rPr>
-        <w:t xml:space="preserve">                   </w:t>
+        <w:t>e</w:t>
       </w:r>
       <w:r>
         <w:rPr>
@@ -15145,43 +15145,16 @@
           <w:szCs w:val="20"/>
           <w:shd w:fill="333333" w:val="clear"/>
         </w:rPr>
-        <w:t>Excepti</w:t>
-      </w:r>
-      <w:r>
-        <w:rPr>
-          <w:rFonts w:ascii="Georgia" w:hAnsi="Georgia"/>
-          <w:b/>
-          <w:bCs/>
-          <w:i/>
-          <w:iCs/>
-          <w:color w:val="000000"/>
-          <w:sz w:val="20"/>
-          <w:szCs w:val="20"/>
-          <w:shd w:fill="000000" w:val="clear"/>
-        </w:rPr>
-        <w:t xml:space="preserve">  </w:t>
-      </w:r>
-      <w:r>
-        <w:rPr>
-          <w:rFonts w:ascii="Georgia" w:hAnsi="Georgia"/>
-          <w:b w:val="false"/>
-          <w:bCs/>
-          <w:i w:val="false"/>
-          <w:iCs/>
-          <w:color w:val="000000"/>
-          <w:sz w:val="20"/>
-          <w:szCs w:val="20"/>
-          <w:shd w:fill="000000" w:val="clear"/>
-        </w:rPr>
-        <w:t xml:space="preserve">                  </w:t>
-      </w:r>
-      <w:r>
-        <w:rPr>
-          <w:rFonts w:ascii="Georgia" w:hAnsi="Georgia"/>
-          <w:b w:val="false"/>
-          <w:bCs/>
-          <w:i w:val="false"/>
-          <w:iCs/>
+        <w:t xml:space="preserve">                                 .</w:t>
+      </w:r>
+      <w:r>
+        <w:rPr>
+          <w:rFonts w:ascii="Georgia" w:hAnsi="Georgia"/>
+          <w:b/>
+          <w:bCs/>
+          <w:i/>
+          <w:iCs/>
+          <w:color w:val="FFFFFF"/>
           <w:sz w:val="20"/>
           <w:szCs w:val="20"/>
           <w:shd w:fill="333333" w:val="clear"/>
@@ -15193,31 +15166,14 @@
           <w:rFonts w:ascii="Georgia" w:hAnsi="Georgia"/>
           <w:b/>
           <w:bCs/>
-          <w:i/>
-          <w:iCs/>
+          <w:i w:val="false"/>
+          <w:iCs/>
+          <w:color w:val="FFFFFF"/>
           <w:sz w:val="20"/>
           <w:szCs w:val="20"/>
           <w:shd w:fill="333333" w:val="clear"/>
         </w:rPr>
-        <w:t>                                      </w:t>
-      </w:r>
-    </w:p>
-    <w:p>
-      <w:pPr>
-        <w:pStyle w:val="Normal"/>
-        <w:ind w:hanging="0" w:start="0" w:end="0"/>
-        <w:rPr>
-          <w:rFonts w:ascii="Georgia" w:hAnsi="Georgia"/>
-          <w:sz w:val="16"/>
-          <w:szCs w:val="16"/>
-        </w:rPr>
-      </w:pPr>
-      <w:r>
-        <w:rPr>
-          <w:rFonts w:ascii="Georgia" w:hAnsi="Georgia"/>
-          <w:sz w:val="16"/>
-          <w:szCs w:val="16"/>
-        </w:rPr>
+        <w:t xml:space="preserve">                  </w:t>
       </w:r>
     </w:p>
     <w:p>
@@ -16537,7 +16493,7 @@
           <w:u w:val="none"/>
           <w:shd w:fill="333333" w:val="clear"/>
         </w:rPr>
-        <w:t xml:space="preserve">                        </w:t>
+        <w:t xml:space="preserve">                       </w:t>
       </w:r>
       <w:r>
         <w:rPr>
@@ -16551,12 +16507,12 @@
           <w:u w:val="none"/>
           <w:shd w:fill="333333" w:val="clear"/>
         </w:rPr>
-        <w:t>mu_</w:t>
-      </w:r>
-      <w:r>
-        <w:rPr>
-          <w:rFonts w:ascii="Georgia" w:hAnsi="Georgia"/>
-          <w:b/>
+        <w:t>core</w:t>
+      </w:r>
+      <w:r>
+        <w:rPr>
+          <w:rFonts w:ascii="Georgia" w:hAnsi="Georgia"/>
+          <w:b w:val="false"/>
           <w:bCs/>
           <w:i/>
           <w:iCs/>
@@ -16565,12 +16521,12 @@
           <w:u w:val="none"/>
           <w:shd w:fill="333333" w:val="clear"/>
         </w:rPr>
-        <w:t>core</w:t>
-      </w:r>
-      <w:r>
-        <w:rPr>
-          <w:rFonts w:ascii="Georgia" w:hAnsi="Georgia"/>
-          <w:b w:val="false"/>
+        <w:t xml:space="preserve"> </w:t>
+      </w:r>
+      <w:r>
+        <w:rPr>
+          <w:rFonts w:ascii="Georgia" w:hAnsi="Georgia"/>
+          <w:b/>
           <w:bCs/>
           <w:i/>
           <w:iCs/>
@@ -16579,35 +16535,7 @@
           <w:u w:val="none"/>
           <w:shd w:fill="333333" w:val="clear"/>
         </w:rPr>
-        <w:t xml:space="preserve"> </w:t>
-      </w:r>
-      <w:r>
-        <w:rPr>
-          <w:rFonts w:ascii="Georgia" w:hAnsi="Georgia"/>
-          <w:b/>
-          <w:bCs/>
-          <w:i/>
-          <w:iCs/>
-          <w:sz w:val="24"/>
-          <w:szCs w:val="24"/>
-          <w:u w:val="none"/>
-          <w:shd w:fill="333333" w:val="clear"/>
-        </w:rPr>
-        <w:t>AP</w:t>
-      </w:r>
-      <w:r>
-        <w:rPr>
-          <w:rFonts w:ascii="Georgia" w:hAnsi="Georgia"/>
-          <w:b/>
-          <w:bCs/>
-          <w:i/>
-          <w:iCs/>
-          <w:sz w:val="24"/>
-          <w:szCs w:val="24"/>
-          <w:u w:val="none"/>
-          <w:shd w:fill="333333" w:val="clear"/>
-        </w:rPr>
-        <w:t xml:space="preserve">I                    </w:t>
+        <w:t xml:space="preserve">API                               </w:t>
       </w:r>
       <w:r>
         <w:rPr>
@@ -16918,62 +16846,71 @@
           <w:sz w:val="12"/>
           <w:szCs w:val="12"/>
         </w:rPr>
-        <w:t xml:space="preserve">use </w:t>
-      </w:r>
-      <w:r>
-        <w:rPr>
-          <w:rFonts w:ascii="Andale Mono" w:hAnsi="Andale Mono"/>
-          <w:b w:val="false"/>
-          <w:bCs w:val="false"/>
-          <w:i w:val="false"/>
-          <w:iCs w:val="false"/>
+        <w:t>use mu_core::{Condition, Config, Env, Exception, Result, Tag}</w:t>
+      </w:r>
+    </w:p>
+    <w:p>
+      <w:pPr>
+        <w:pStyle w:val="Normal"/>
+        <w:rPr>
+          <w:rFonts w:ascii="Georgia" w:hAnsi="Georgia"/>
+          <w:b w:val="false"/>
+          <w:bCs w:val="false"/>
+          <w:sz w:val="16"/>
+          <w:szCs w:val="16"/>
+        </w:rPr>
+      </w:pPr>
+      <w:r>
+        <w:rPr>
+          <w:rFonts w:ascii="Georgia" w:hAnsi="Georgia"/>
+          <w:b w:val="false"/>
+          <w:bCs w:val="false"/>
+          <w:sz w:val="16"/>
+          <w:szCs w:val="16"/>
+        </w:rPr>
+      </w:r>
+    </w:p>
+    <w:p>
+      <w:pPr>
+        <w:pStyle w:val="Normal"/>
+        <w:rPr>
+          <w:b w:val="false"/>
+          <w:bCs w:val="false"/>
+        </w:rPr>
+      </w:pPr>
+      <w:r>
+        <w:rPr>
+          <w:rFonts w:ascii="Andale Mono" w:hAnsi="Andale Mono"/>
+          <w:b w:val="false"/>
+          <w:bCs w:val="false"/>
+          <w:i/>
+          <w:iCs/>
           <w:sz w:val="12"/>
           <w:szCs w:val="12"/>
         </w:rPr>
-        <w:t>mu_</w:t>
-      </w:r>
-      <w:r>
-        <w:rPr>
-          <w:rFonts w:ascii="Andale Mono" w:hAnsi="Andale Mono"/>
-          <w:b w:val="false"/>
-          <w:bCs w:val="false"/>
-          <w:i w:val="false"/>
-          <w:iCs w:val="false"/>
+        <w:t>config string format: “npages:N,gcmode:GCMODE”</w:t>
+      </w:r>
+    </w:p>
+    <w:p>
+      <w:pPr>
+        <w:pStyle w:val="Normal"/>
+        <w:rPr>
+          <w:b w:val="false"/>
+          <w:bCs w:val="false"/>
+        </w:rPr>
+      </w:pPr>
+      <w:r>
+        <w:rPr>
+          <w:rFonts w:ascii="Andale Mono" w:hAnsi="Andale Mono"/>
+          <w:b w:val="false"/>
+          <w:bCs w:val="false"/>
+          <w:i/>
+          <w:iCs/>
           <w:sz w:val="12"/>
           <w:szCs w:val="12"/>
         </w:rPr>
-        <w:t>core::{Condition, Config, Env, Exception, Result, Tag}</w:t>
-      </w:r>
-    </w:p>
-    <w:p>
-      <w:pPr>
-        <w:pStyle w:val="Normal"/>
-        <w:rPr>
-          <w:rFonts w:ascii="Georgia" w:hAnsi="Georgia"/>
-          <w:b w:val="false"/>
-          <w:bCs w:val="false"/>
-          <w:sz w:val="16"/>
-          <w:szCs w:val="16"/>
-        </w:rPr>
-      </w:pPr>
-      <w:r>
-        <w:rPr>
-          <w:rFonts w:ascii="Georgia" w:hAnsi="Georgia"/>
-          <w:b w:val="false"/>
-          <w:bCs w:val="false"/>
-          <w:sz w:val="16"/>
-          <w:szCs w:val="16"/>
-        </w:rPr>
-      </w:r>
-    </w:p>
-    <w:p>
-      <w:pPr>
-        <w:pStyle w:val="Normal"/>
-        <w:rPr>
-          <w:b w:val="false"/>
-          <w:bCs w:val="false"/>
-        </w:rPr>
-      </w:pPr>
+        <w:t xml:space="preserve">       </w:t>
+      </w:r>
       <w:r>
         <w:rPr>
           <w:rFonts w:ascii="Andale Mono" w:hAnsi="Andale Mono"/>
@@ -16984,29 +16921,23 @@
           <w:sz w:val="12"/>
           <w:szCs w:val="12"/>
         </w:rPr>
-        <w:t>config string format: “npages:N,gcmode:GCMODE”</w:t>
-      </w:r>
-    </w:p>
-    <w:p>
-      <w:pPr>
-        <w:pStyle w:val="Normal"/>
-        <w:rPr>
-          <w:b w:val="false"/>
-          <w:bCs w:val="false"/>
-        </w:rPr>
-      </w:pPr>
-      <w:r>
-        <w:rPr>
-          <w:rFonts w:ascii="Andale Mono" w:hAnsi="Andale Mono"/>
-          <w:b w:val="false"/>
-          <w:bCs w:val="false"/>
+        <w:t xml:space="preserve">GCMODE – { none, auto, demand } </w:t>
+      </w:r>
+    </w:p>
+    <w:p>
+      <w:pPr>
+        <w:pStyle w:val="Normal"/>
+        <w:rPr>
+          <w:rFonts w:ascii="Andale Mono" w:hAnsi="Andale Mono"/>
+          <w:b w:val="false"/>
+          <w:bCs w:val="false"/>
+          <w:i/>
           <w:i/>
           <w:iCs/>
           <w:sz w:val="12"/>
           <w:szCs w:val="12"/>
         </w:rPr>
-        <w:t xml:space="preserve">       </w:t>
-      </w:r>
+      </w:pPr>
       <w:r>
         <w:rPr>
           <w:rFonts w:ascii="Andale Mono" w:hAnsi="Andale Mono"/>
@@ -17017,22 +16948,36 @@
           <w:sz w:val="12"/>
           <w:szCs w:val="12"/>
         </w:rPr>
-        <w:t xml:space="preserve">GCMODE – { none, auto, demand } </w:t>
-      </w:r>
-    </w:p>
-    <w:p>
-      <w:pPr>
-        <w:pStyle w:val="Normal"/>
-        <w:rPr>
-          <w:rFonts w:ascii="Andale Mono" w:hAnsi="Andale Mono"/>
-          <w:b w:val="false"/>
-          <w:bCs w:val="false"/>
-          <w:i/>
+      </w:r>
+    </w:p>
+    <w:p>
+      <w:pPr>
+        <w:pStyle w:val="Normal"/>
+        <w:rPr>
+          <w:b w:val="false"/>
+          <w:bCs w:val="false"/>
+        </w:rPr>
+      </w:pPr>
+      <w:r>
+        <w:rPr>
+          <w:rFonts w:ascii="Andale Mono" w:hAnsi="Andale Mono"/>
+          <w:b w:val="false"/>
+          <w:bCs w:val="false"/>
           <w:i/>
           <w:iCs/>
           <w:sz w:val="12"/>
           <w:szCs w:val="12"/>
         </w:rPr>
+        <w:t>If the signal_exception() interface is called, ^C will</w:t>
+      </w:r>
+    </w:p>
+    <w:p>
+      <w:pPr>
+        <w:pStyle w:val="Normal"/>
+        <w:rPr>
+          <w:b w:val="false"/>
+          <w:bCs w:val="false"/>
+        </w:rPr>
       </w:pPr>
       <w:r>
         <w:rPr>
@@ -17044,79 +16989,71 @@
           <w:sz w:val="12"/>
           <w:szCs w:val="12"/>
         </w:rPr>
-      </w:r>
-    </w:p>
-    <w:p>
-      <w:pPr>
-        <w:pStyle w:val="Normal"/>
-        <w:rPr>
-          <w:b w:val="false"/>
-          <w:bCs w:val="false"/>
-        </w:rPr>
-      </w:pPr>
-      <w:r>
-        <w:rPr>
-          <w:rFonts w:ascii="Andale Mono" w:hAnsi="Andale Mono"/>
-          <w:b w:val="false"/>
-          <w:bCs w:val="false"/>
-          <w:i/>
-          <w:iCs/>
+        <w:t>generate a :sigint exception.</w:t>
+      </w:r>
+    </w:p>
+    <w:p>
+      <w:pPr>
+        <w:pStyle w:val="Normal"/>
+        <w:rPr>
+          <w:rFonts w:ascii="Andale Mono" w:hAnsi="Andale Mono"/>
+          <w:b w:val="false"/>
+          <w:bCs w:val="false"/>
           <w:sz w:val="12"/>
           <w:szCs w:val="12"/>
         </w:rPr>
-        <w:t>If the signal_exception() interface is called, ^C will</w:t>
-      </w:r>
-    </w:p>
-    <w:p>
-      <w:pPr>
-        <w:pStyle w:val="Normal"/>
-        <w:rPr>
-          <w:b w:val="false"/>
-          <w:bCs w:val="false"/>
-        </w:rPr>
-      </w:pPr>
-      <w:r>
-        <w:rPr>
-          <w:rFonts w:ascii="Andale Mono" w:hAnsi="Andale Mono"/>
-          <w:b w:val="false"/>
-          <w:bCs w:val="false"/>
-          <w:i/>
-          <w:iCs/>
+      </w:pPr>
+      <w:r>
+        <w:rPr>
+          <w:rFonts w:ascii="Andale Mono" w:hAnsi="Andale Mono"/>
+          <w:b w:val="false"/>
+          <w:bCs w:val="false"/>
           <w:sz w:val="12"/>
           <w:szCs w:val="12"/>
         </w:rPr>
-        <w:t>generate a :sigint exception.</w:t>
-      </w:r>
-    </w:p>
-    <w:p>
-      <w:pPr>
-        <w:pStyle w:val="Normal"/>
-        <w:rPr>
-          <w:rFonts w:ascii="Andale Mono" w:hAnsi="Andale Mono"/>
-          <w:b w:val="false"/>
-          <w:bCs w:val="false"/>
+      </w:r>
+    </w:p>
+    <w:p>
+      <w:pPr>
+        <w:pStyle w:val="Normal"/>
+        <w:rPr>
+          <w:b w:val="false"/>
+          <w:bCs w:val="false"/>
+        </w:rPr>
+      </w:pPr>
+      <w:r>
+        <w:rPr>
+          <w:rFonts w:ascii="Andale Mono" w:hAnsi="Andale Mono"/>
+          <w:b w:val="false"/>
+          <w:bCs w:val="false"/>
+          <w:i w:val="false"/>
+          <w:iCs w:val="false"/>
           <w:sz w:val="12"/>
           <w:szCs w:val="12"/>
         </w:rPr>
-      </w:pPr>
-      <w:r>
-        <w:rPr>
-          <w:rFonts w:ascii="Andale Mono" w:hAnsi="Andale Mono"/>
-          <w:b w:val="false"/>
-          <w:bCs w:val="false"/>
+        <w:t>impl Env {</w:t>
+      </w:r>
+    </w:p>
+    <w:p>
+      <w:pPr>
+        <w:pStyle w:val="Normal"/>
+        <w:rPr>
+          <w:b w:val="false"/>
+          <w:bCs w:val="false"/>
+        </w:rPr>
+      </w:pPr>
+      <w:r>
+        <w:rPr>
+          <w:rFonts w:ascii="Andale Mono" w:hAnsi="Andale Mono"/>
+          <w:b w:val="false"/>
+          <w:bCs w:val="false"/>
+          <w:i w:val="false"/>
+          <w:iCs w:val="false"/>
           <w:sz w:val="12"/>
           <w:szCs w:val="12"/>
         </w:rPr>
-      </w:r>
-    </w:p>
-    <w:p>
-      <w:pPr>
-        <w:pStyle w:val="Normal"/>
-        <w:rPr>
-          <w:b w:val="false"/>
-          <w:bCs w:val="false"/>
-        </w:rPr>
-      </w:pPr>
+        <w:t xml:space="preserve">  </w:t>
+      </w:r>
       <w:r>
         <w:rPr>
           <w:rFonts w:ascii="Andale Mono" w:hAnsi="Andale Mono"/>
@@ -17127,7 +17064,7 @@
           <w:sz w:val="12"/>
           <w:szCs w:val="12"/>
         </w:rPr>
-        <w:t>impl Env {</w:t>
+        <w:t>const VERSION: &amp;str</w:t>
       </w:r>
     </w:p>
     <w:p>
@@ -17160,7 +17097,7 @@
           <w:sz w:val="12"/>
           <w:szCs w:val="12"/>
         </w:rPr>
-        <w:t>const VERSION: &amp;str</w:t>
+        <w:t>fn signal_exception()</w:t>
       </w:r>
     </w:p>
     <w:p>
@@ -17193,7 +17130,7 @@
           <w:sz w:val="12"/>
           <w:szCs w:val="12"/>
         </w:rPr>
-        <w:t>fn signal_exception()</w:t>
+        <w:t>fn config(config: Option&lt;String&gt;) → Option&lt;Config&gt;</w:t>
       </w:r>
     </w:p>
     <w:p>
@@ -17226,7 +17163,7 @@
           <w:sz w:val="12"/>
           <w:szCs w:val="12"/>
         </w:rPr>
-        <w:t>fn config(config: Option&lt;String&gt;) → Option&lt;Config&gt;</w:t>
+        <w:t>fn new(config: &amp;Config) → Mu</w:t>
       </w:r>
     </w:p>
     <w:p>
@@ -17259,7 +17196,7 @@
           <w:sz w:val="12"/>
           <w:szCs w:val="12"/>
         </w:rPr>
-        <w:t>fn new(config: &amp;Config) → Mu</w:t>
+        <w:t>fn apply(&amp;self, func: Tag, args: Tag) → Result&lt;Tag&gt;</w:t>
       </w:r>
     </w:p>
     <w:p>
@@ -17292,7 +17229,7 @@
           <w:sz w:val="12"/>
           <w:szCs w:val="12"/>
         </w:rPr>
-        <w:t>fn apply(&amp;self, func: Tag, args: Tag) → Result&lt;Tag&gt;</w:t>
+        <w:t>fn compile(&amp;self, form: Tag) → Result&lt;Tag&gt;</w:t>
       </w:r>
     </w:p>
     <w:p>
@@ -17325,7 +17262,7 @@
           <w:sz w:val="12"/>
           <w:szCs w:val="12"/>
         </w:rPr>
-        <w:t>fn compile(&amp;self, form: Tag) → Result&lt;Tag&gt;</w:t>
+        <w:t>fn eq(&amp;self, func: Tag, args: Tag) → bool;</w:t>
       </w:r>
     </w:p>
     <w:p>
@@ -17358,7 +17295,7 @@
           <w:sz w:val="12"/>
           <w:szCs w:val="12"/>
         </w:rPr>
-        <w:t>fn eq(&amp;self, func: Tag, args: Tag) → bool;</w:t>
+        <w:t>fn exception_string(&amp;self, ex: Exception) → String</w:t>
       </w:r>
     </w:p>
     <w:p>
@@ -17391,7 +17328,7 @@
           <w:sz w:val="12"/>
           <w:szCs w:val="12"/>
         </w:rPr>
-        <w:t>fn exception_string(&amp;self, ex: Exception) → String</w:t>
+        <w:t>fn eval(&amp;self, exp: Tag) → Result&lt;Tag&gt;</w:t>
       </w:r>
     </w:p>
     <w:p>
@@ -17424,7 +17361,7 @@
           <w:sz w:val="12"/>
           <w:szCs w:val="12"/>
         </w:rPr>
-        <w:t>fn eval(&amp;self, exp: Tag) → Result&lt;Tag&gt;</w:t>
+        <w:t>fn eval_str(&amp;self, exp: &amp;str) → Result&lt;Tag&gt;</w:t>
       </w:r>
     </w:p>
     <w:p>
@@ -17457,7 +17394,7 @@
           <w:sz w:val="12"/>
           <w:szCs w:val="12"/>
         </w:rPr>
-        <w:t>fn eval_str(&amp;self, exp: &amp;str) → Result&lt;Tag&gt;</w:t>
+        <w:t>fn load(&amp;self, file_path: &amp;str) → Result&lt;bool&gt;</w:t>
       </w:r>
     </w:p>
     <w:p>
@@ -17490,7 +17427,7 @@
           <w:sz w:val="12"/>
           <w:szCs w:val="12"/>
         </w:rPr>
-        <w:t>fn load(&amp;self, file_path: &amp;str) → Result&lt;bool&gt;</w:t>
+        <w:t>fn read(&amp;self, st: Tag, eofp: bool, eof: Tag) → Result&lt;Tag&gt;</w:t>
       </w:r>
     </w:p>
     <w:p>
@@ -17523,7 +17460,7 @@
           <w:sz w:val="12"/>
           <w:szCs w:val="12"/>
         </w:rPr>
-        <w:t>fn load_image(&amp;self, path: &amp;str) → Result&lt;bool&gt;;</w:t>
+        <w:t>fn read_str(&amp;self, str: &amp;str) → Result&lt;Tag&gt;</w:t>
       </w:r>
     </w:p>
     <w:p>
@@ -17556,7 +17493,7 @@
           <w:sz w:val="12"/>
           <w:szCs w:val="12"/>
         </w:rPr>
-        <w:t>fn read(&amp;self, st: Tag, eofp: bool, eof: Tag) → Result&lt;Tag&gt;</w:t>
+        <w:t>fn save_and_exit(&amp;self, path: &amp;str) → Result&lt;bool&gt;</w:t>
       </w:r>
     </w:p>
     <w:p>
@@ -17589,7 +17526,7 @@
           <w:sz w:val="12"/>
           <w:szCs w:val="12"/>
         </w:rPr>
-        <w:t>fn read_str(&amp;self, str: &amp;str) → Result&lt;Tag&gt;</w:t>
+        <w:t xml:space="preserve">fn err_out(&amp;self) → Tag  </w:t>
       </w:r>
     </w:p>
     <w:p>
@@ -17622,7 +17559,7 @@
           <w:sz w:val="12"/>
           <w:szCs w:val="12"/>
         </w:rPr>
-        <w:t>fn save_and_exit(&amp;self, path: &amp;str) → Result&lt;bool&gt;</w:t>
+        <w:t>fn std_in(&amp;self) → Tag</w:t>
       </w:r>
     </w:p>
     <w:p>
@@ -17655,7 +17592,7 @@
           <w:sz w:val="12"/>
           <w:szCs w:val="12"/>
         </w:rPr>
-        <w:t xml:space="preserve">fn err_out(&amp;self) → Tag  </w:t>
+        <w:t>fn std_out(&amp;self) → Tag</w:t>
       </w:r>
     </w:p>
     <w:p>
@@ -17688,7 +17625,7 @@
           <w:sz w:val="12"/>
           <w:szCs w:val="12"/>
         </w:rPr>
-        <w:t>fn std_in(&amp;self) → Tag</w:t>
+        <w:t>fn write(&amp;self, exp: Tag, esc: bool, st: Tag) → Result&lt;()&gt;</w:t>
       </w:r>
     </w:p>
     <w:p>
@@ -17721,15 +17658,15 @@
           <w:sz w:val="12"/>
           <w:szCs w:val="12"/>
         </w:rPr>
-        <w:t>fn std_out(&amp;self) → Tag</w:t>
-      </w:r>
-    </w:p>
-    <w:p>
-      <w:pPr>
-        <w:pStyle w:val="Normal"/>
-        <w:rPr>
-          <w:b w:val="false"/>
-          <w:bCs w:val="false"/>
+        <w:t>fn write_str(&amp;self, str: &amp;str, st: Tag) → Result&lt;()&gt;</w:t>
+      </w:r>
+    </w:p>
+    <w:p>
+      <w:pPr>
+        <w:pStyle w:val="Normal"/>
+        <w:rPr>
+          <w:b/>
+          <w:bCs/>
         </w:rPr>
       </w:pPr>
       <w:r>
@@ -17754,85 +17691,22 @@
           <w:sz w:val="12"/>
           <w:szCs w:val="12"/>
         </w:rPr>
-        <w:t>fn write(&amp;self, exp: Tag, esc: bool, st: Tag) → Result&lt;()&gt;</w:t>
-      </w:r>
-    </w:p>
-    <w:p>
-      <w:pPr>
-        <w:pStyle w:val="Normal"/>
-        <w:rPr>
-          <w:b w:val="false"/>
-          <w:bCs w:val="false"/>
-        </w:rPr>
-      </w:pPr>
-      <w:r>
-        <w:rPr>
-          <w:rFonts w:ascii="Andale Mono" w:hAnsi="Andale Mono"/>
-          <w:b w:val="false"/>
-          <w:bCs w:val="false"/>
-          <w:i w:val="false"/>
-          <w:iCs w:val="false"/>
-          <w:sz w:val="12"/>
-          <w:szCs w:val="12"/>
-        </w:rPr>
-        <w:t xml:space="preserve">  </w:t>
-      </w:r>
-      <w:r>
-        <w:rPr>
-          <w:rFonts w:ascii="Andale Mono" w:hAnsi="Andale Mono"/>
-          <w:b w:val="false"/>
-          <w:bCs w:val="false"/>
-          <w:i w:val="false"/>
-          <w:iCs w:val="false"/>
-          <w:sz w:val="12"/>
-          <w:szCs w:val="12"/>
-        </w:rPr>
-        <w:t>fn write_str(&amp;self, str: &amp;str, st: Tag) → Result&lt;()&gt;</w:t>
-      </w:r>
-    </w:p>
-    <w:p>
-      <w:pPr>
-        <w:pStyle w:val="Normal"/>
-        <w:rPr>
-          <w:b/>
-          <w:bCs/>
-        </w:rPr>
-      </w:pPr>
-      <w:r>
-        <w:rPr>
-          <w:rFonts w:ascii="Andale Mono" w:hAnsi="Andale Mono"/>
-          <w:b w:val="false"/>
-          <w:bCs w:val="false"/>
-          <w:i w:val="false"/>
-          <w:iCs w:val="false"/>
-          <w:sz w:val="12"/>
-          <w:szCs w:val="12"/>
-        </w:rPr>
-        <w:t xml:space="preserve">  </w:t>
-      </w:r>
-      <w:r>
-        <w:rPr>
-          <w:rFonts w:ascii="Andale Mono" w:hAnsi="Andale Mono"/>
-          <w:b w:val="false"/>
-          <w:bCs w:val="false"/>
-          <w:i w:val="false"/>
-          <w:iCs w:val="false"/>
-          <w:sz w:val="12"/>
-          <w:szCs w:val="12"/>
-        </w:rPr>
-        <w:t>fn write_to_string(&amp;self, exp: Tag, esc: bool) → Strin</w:t>
-      </w:r>
-      <w:r>
-        <w:rPr>
-          <w:rFonts w:ascii="Andale Mono" w:hAnsi="Andale Mono"/>
-          <w:b/>
-          <w:bCs/>
-          <w:i w:val="false"/>
-          <w:iCs w:val="false"/>
-          <w:sz w:val="12"/>
-          <w:szCs w:val="12"/>
-        </w:rPr>
-        <w:t>g</w:t>
+        <w:t>fn write_to_string(&amp;self, exp: Tag, esc: bool) → String</w:t>
+      </w:r>
+    </w:p>
+    <w:p>
+      <w:pPr>
+        <w:pStyle w:val="Normal"/>
+        <w:rPr>
+          <w:b/>
+          <w:bCs/>
+        </w:rPr>
+      </w:pPr>
+      <w:r>
+        <w:rPr>
+          <w:b/>
+          <w:bCs/>
+        </w:rPr>
       </w:r>
     </w:p>
     <w:p>

</xml_diff>

<commit_message>
#287 - mu: mu_core becomes crux
</commit_message>
<xml_diff>
--- a/doc/refcards/lib-ref.docx
+++ b/doc/refcards/lib-ref.docx
@@ -66,7 +66,7 @@
           <w:tab w:val="left" w:pos="4110" w:leader="none"/>
         </w:tabs>
         <w:suppressAutoHyphens w:val="true"/>
-        <w:overflowPunct w:val="true"/>
+        <w:overflowPunct w:val="false"/>
         <w:bidi w:val="0"/>
         <w:spacing w:before="0" w:after="0"/>
         <w:ind w:hanging="0" w:start="0" w:end="0"/>
@@ -88,7 +88,7 @@
           <w:u w:val="none"/>
           <w:shd w:fill="333333" w:val="clear"/>
         </w:rPr>
-        <w:t xml:space="preserve">            </w:t>
+        <w:t xml:space="preserve">   </w:t>
       </w:r>
       <w:r>
         <w:rPr>
@@ -116,7 +116,7 @@
           <w:u w:val="none"/>
           <w:shd w:fill="333333" w:val="clear"/>
         </w:rPr>
-        <w:t>ore</w:t>
+        <w:t>ore Library</w:t>
       </w:r>
       <w:r>
         <w:rPr>
@@ -144,29 +144,29 @@
           <w:u w:val="none"/>
           <w:shd w:fill="333333" w:val="clear"/>
         </w:rPr>
-        <w:t>Reference</w:t>
-      </w:r>
-      <w:r>
-        <w:rPr>
-          <w:rFonts w:ascii="Georgia" w:hAnsi="Georgia"/>
-          <w:b w:val="false"/>
-          <w:bCs/>
-          <w:i w:val="false"/>
-          <w:iCs w:val="false"/>
+        <w:t>Referenc</w:t>
+      </w:r>
+      <w:r>
+        <w:rPr>
+          <w:rFonts w:ascii="Georgia" w:hAnsi="Georgia"/>
+          <w:b/>
+          <w:bCs/>
+          <w:i/>
+          <w:iCs/>
           <w:sz w:val="32"/>
           <w:szCs w:val="32"/>
           <w:u w:val="none"/>
           <w:shd w:fill="333333" w:val="clear"/>
         </w:rPr>
-        <w:t xml:space="preserve">        </w:t>
-      </w:r>
-      <w:r>
-        <w:rPr>
-          <w:rFonts w:ascii="Georgia" w:hAnsi="Georgia"/>
-          <w:b w:val="false"/>
-          <w:bCs/>
-          <w:i w:val="false"/>
-          <w:iCs w:val="false"/>
+        <w:t>e</w:t>
+      </w:r>
+      <w:r>
+        <w:rPr>
+          <w:rFonts w:ascii="Georgia" w:hAnsi="Georgia"/>
+          <w:b/>
+          <w:bCs/>
+          <w:i/>
+          <w:iCs/>
           <w:color w:val="000000"/>
           <w:sz w:val="32"/>
           <w:szCs w:val="32"/>
@@ -187,7 +187,7 @@
           <w:u w:val="none"/>
           <w:shd w:fill="333333" w:val="clear"/>
         </w:rPr>
-        <w:t xml:space="preserve">   </w:t>
+        <w:t xml:space="preserve">          </w:t>
       </w:r>
       <w:r>
         <w:rPr>
@@ -304,7 +304,19 @@
           <w:sz w:val="16"/>
           <w:szCs w:val="22"/>
         </w:rPr>
-        <w:t>core</w:t>
+        <w:t>c</w:t>
+      </w:r>
+      <w:r>
+        <w:rPr>
+          <w:rFonts w:ascii="Georgia" w:hAnsi="Georgia"/>
+          <w:b/>
+          <w:bCs/>
+          <w:i/>
+          <w:iCs/>
+          <w:sz w:val="16"/>
+          <w:szCs w:val="22"/>
+        </w:rPr>
+        <w:t>rux</w:t>
       </w:r>
       <w:r>
         <w:rPr>
@@ -340,7 +352,19 @@
           <w:sz w:val="16"/>
           <w:szCs w:val="16"/>
         </w:rPr>
-        <w:t>0.1.63</w:t>
+        <w:t>0.1.6</w:t>
+      </w:r>
+      <w:r>
+        <w:rPr>
+          <w:rFonts w:ascii="Georgia" w:hAnsi="Georgia"/>
+          <w:b/>
+          <w:bCs/>
+          <w:i/>
+          <w:iCs/>
+          <w:sz w:val="16"/>
+          <w:szCs w:val="16"/>
+        </w:rPr>
+        <w:t>4</w:t>
       </w:r>
     </w:p>
     <w:p>
@@ -5646,7 +5670,29 @@
           <w:szCs w:val="18"/>
         </w:rPr>
         <w:tab/>
-        <w:t>elapsed time usec</w:t>
+        <w:t xml:space="preserve">elapsed time </w:t>
+      </w:r>
+      <w:r>
+        <w:rPr>
+          <w:rFonts w:ascii="Georgia" w:hAnsi="Georgia"/>
+          <w:b w:val="false"/>
+          <w:bCs w:val="false"/>
+          <w:i/>
+          <w:iCs/>
+          <w:sz w:val="18"/>
+          <w:szCs w:val="18"/>
+        </w:rPr>
+        <w:t>u</w:t>
+      </w:r>
+      <w:r>
+        <w:rPr>
+          <w:rFonts w:ascii="Georgia" w:hAnsi="Georgia"/>
+          <w:b w:val="false"/>
+          <w:bCs w:val="false"/>
+          <w:sz w:val="18"/>
+          <w:szCs w:val="18"/>
+        </w:rPr>
+        <w:t>sec</w:t>
       </w:r>
     </w:p>
     <w:p>
@@ -7096,7 +7142,7 @@
         <w:pStyle w:val="Normal"/>
         <w:widowControl/>
         <w:suppressAutoHyphens w:val="true"/>
-        <w:overflowPunct w:val="true"/>
+        <w:overflowPunct w:val="false"/>
         <w:bidi w:val="0"/>
         <w:spacing w:before="0" w:after="0"/>
         <w:ind w:hanging="0" w:start="0" w:end="0"/>
@@ -10931,7 +10977,7 @@
           <w:tab w:val="left" w:pos="4110" w:leader="none"/>
         </w:tabs>
         <w:suppressAutoHyphens w:val="true"/>
-        <w:overflowPunct w:val="true"/>
+        <w:overflowPunct w:val="false"/>
         <w:bidi w:val="0"/>
         <w:spacing w:before="0" w:after="0"/>
         <w:ind w:hanging="0" w:start="0" w:end="0"/>
@@ -11382,7 +11428,7 @@
           <w:tab w:val="left" w:pos="4110" w:leader="none"/>
         </w:tabs>
         <w:suppressAutoHyphens w:val="true"/>
-        <w:overflowPunct w:val="true"/>
+        <w:overflowPunct w:val="false"/>
         <w:bidi w:val="0"/>
         <w:spacing w:before="0" w:after="0"/>
         <w:ind w:hanging="0" w:start="0" w:end="0"/>
@@ -15117,7 +15163,21 @@
           <w:szCs w:val="20"/>
           <w:shd w:fill="333333" w:val="clear"/>
         </w:rPr>
-        <w:t>Namespac</w:t>
+        <w:t>Namespace</w:t>
+      </w:r>
+      <w:r>
+        <w:rPr>
+          <w:rFonts w:ascii="Georgia" w:hAnsi="Georgia"/>
+          <w:b/>
+          <w:bCs/>
+          <w:i/>
+          <w:iCs/>
+          <w:color w:val="000000"/>
+          <w:sz w:val="20"/>
+          <w:szCs w:val="20"/>
+          <w:shd w:fill="333333" w:val="clear"/>
+        </w:rPr>
+        <w:t xml:space="preserve">                                 .</w:t>
       </w:r>
       <w:r>
         <w:rPr>
@@ -15131,48 +15191,20 @@
           <w:szCs w:val="20"/>
           <w:shd w:fill="333333" w:val="clear"/>
         </w:rPr>
-        <w:t>e</w:t>
-      </w:r>
-      <w:r>
-        <w:rPr>
-          <w:rFonts w:ascii="Georgia" w:hAnsi="Georgia"/>
-          <w:b/>
-          <w:bCs/>
-          <w:i/>
-          <w:iCs/>
-          <w:color w:val="000000"/>
-          <w:sz w:val="20"/>
-          <w:szCs w:val="20"/>
-          <w:shd w:fill="333333" w:val="clear"/>
-        </w:rPr>
-        <w:t xml:space="preserve">                                 .</w:t>
-      </w:r>
-      <w:r>
-        <w:rPr>
-          <w:rFonts w:ascii="Georgia" w:hAnsi="Georgia"/>
-          <w:b/>
-          <w:bCs/>
-          <w:i/>
+        <w:t xml:space="preserve"> </w:t>
+      </w:r>
+      <w:r>
+        <w:rPr>
+          <w:rFonts w:ascii="Georgia" w:hAnsi="Georgia"/>
+          <w:b/>
+          <w:bCs/>
+          <w:i w:val="false"/>
           <w:iCs/>
           <w:color w:val="FFFFFF"/>
           <w:sz w:val="20"/>
           <w:szCs w:val="20"/>
           <w:shd w:fill="333333" w:val="clear"/>
         </w:rPr>
-        <w:t xml:space="preserve"> </w:t>
-      </w:r>
-      <w:r>
-        <w:rPr>
-          <w:rFonts w:ascii="Georgia" w:hAnsi="Georgia"/>
-          <w:b/>
-          <w:bCs/>
-          <w:i w:val="false"/>
-          <w:iCs/>
-          <w:color w:val="FFFFFF"/>
-          <w:sz w:val="20"/>
-          <w:szCs w:val="20"/>
-          <w:shd w:fill="333333" w:val="clear"/>
-        </w:rPr>
         <w:t xml:space="preserve">                  </w:t>
       </w:r>
     </w:p>
@@ -16535,7 +16567,49 @@
           <w:u w:val="none"/>
           <w:shd w:fill="333333" w:val="clear"/>
         </w:rPr>
-        <w:t xml:space="preserve">API                               </w:t>
+        <w:t>library</w:t>
+      </w:r>
+      <w:r>
+        <w:rPr>
+          <w:rFonts w:ascii="Georgia" w:hAnsi="Georgia"/>
+          <w:b w:val="false"/>
+          <w:bCs/>
+          <w:i/>
+          <w:iCs/>
+          <w:sz w:val="24"/>
+          <w:szCs w:val="24"/>
+          <w:u w:val="none"/>
+          <w:shd w:fill="333333" w:val="clear"/>
+        </w:rPr>
+        <w:t xml:space="preserve"> </w:t>
+      </w:r>
+      <w:r>
+        <w:rPr>
+          <w:rFonts w:ascii="Georgia" w:hAnsi="Georgia"/>
+          <w:b/>
+          <w:bCs/>
+          <w:i/>
+          <w:iCs/>
+          <w:sz w:val="24"/>
+          <w:szCs w:val="24"/>
+          <w:u w:val="none"/>
+          <w:shd w:fill="333333" w:val="clear"/>
+        </w:rPr>
+        <w:t>AP</w:t>
+      </w:r>
+      <w:r>
+        <w:rPr>
+          <w:rFonts w:ascii="Georgia" w:hAnsi="Georgia"/>
+          <w:b/>
+          <w:bCs/>
+          <w:i/>
+          <w:iCs/>
+          <w:sz w:val="24"/>
+          <w:szCs w:val="24"/>
+          <w:u w:val="none"/>
+          <w:shd w:fill="333333" w:val="clear"/>
+        </w:rPr>
+        <w:t xml:space="preserve">I               </w:t>
       </w:r>
       <w:r>
         <w:rPr>
@@ -16548,7 +16622,7 @@
           <w:sz w:val="24"/>
           <w:szCs w:val="24"/>
           <w:u w:val="none"/>
-          <w:shd w:fill="000000" w:val="clear"/>
+          <w:shd w:fill="333333" w:val="clear"/>
         </w:rPr>
         <w:t>I</w:t>
       </w:r>
@@ -16564,7 +16638,7 @@
           <w:u w:val="none"/>
           <w:shd w:fill="333333" w:val="clear"/>
         </w:rPr>
-        <w:t xml:space="preserve">                     </w:t>
+        <w:t xml:space="preserve">                  </w:t>
       </w:r>
       <w:r>
         <w:rPr>
@@ -16846,7 +16920,31 @@
           <w:sz w:val="12"/>
           <w:szCs w:val="12"/>
         </w:rPr>
-        <w:t>use mu_core::{Condition, Config, Env, Exception, Result, Tag}</w:t>
+        <w:t xml:space="preserve">use </w:t>
+      </w:r>
+      <w:r>
+        <w:rPr>
+          <w:rFonts w:ascii="Andale Mono" w:hAnsi="Andale Mono"/>
+          <w:b w:val="false"/>
+          <w:bCs w:val="false"/>
+          <w:i w:val="false"/>
+          <w:iCs w:val="false"/>
+          <w:sz w:val="12"/>
+          <w:szCs w:val="12"/>
+        </w:rPr>
+        <w:t>crux</w:t>
+      </w:r>
+      <w:r>
+        <w:rPr>
+          <w:rFonts w:ascii="Andale Mono" w:hAnsi="Andale Mono"/>
+          <w:b w:val="false"/>
+          <w:bCs w:val="false"/>
+          <w:i w:val="false"/>
+          <w:iCs w:val="false"/>
+          <w:sz w:val="12"/>
+          <w:szCs w:val="12"/>
+        </w:rPr>
+        <w:t>::{Condition, Config, Env, Exception, Result, Tag}</w:t>
       </w:r>
     </w:p>
     <w:p>
@@ -20898,7 +20996,7 @@
     <w:pPr>
       <w:widowControl/>
       <w:suppressAutoHyphens w:val="true"/>
-      <w:overflowPunct w:val="true"/>
+      <w:overflowPunct w:val="false"/>
       <w:bidi w:val="0"/>
       <w:spacing w:before="0" w:after="0"/>
       <w:jc w:val="start"/>

</xml_diff>

<commit_message>
#285 - mu: more image support (#288)
* #285 - mu: more image support

* #287 - mu: mu_core becomes crux
</commit_message>
<xml_diff>
--- a/doc/refcards/lib-ref.docx
+++ b/doc/refcards/lib-ref.docx
@@ -66,7 +66,7 @@
           <w:tab w:val="left" w:pos="4110" w:leader="none"/>
         </w:tabs>
         <w:suppressAutoHyphens w:val="true"/>
-        <w:overflowPunct w:val="true"/>
+        <w:overflowPunct w:val="false"/>
         <w:bidi w:val="0"/>
         <w:spacing w:before="0" w:after="0"/>
         <w:ind w:hanging="0" w:start="0" w:end="0"/>
@@ -88,7 +88,7 @@
           <w:u w:val="none"/>
           <w:shd w:fill="333333" w:val="clear"/>
         </w:rPr>
-        <w:t xml:space="preserve">            </w:t>
+        <w:t xml:space="preserve">   </w:t>
       </w:r>
       <w:r>
         <w:rPr>
@@ -116,7 +116,7 @@
           <w:u w:val="none"/>
           <w:shd w:fill="333333" w:val="clear"/>
         </w:rPr>
-        <w:t>ore</w:t>
+        <w:t>ore Library</w:t>
       </w:r>
       <w:r>
         <w:rPr>
@@ -144,29 +144,29 @@
           <w:u w:val="none"/>
           <w:shd w:fill="333333" w:val="clear"/>
         </w:rPr>
-        <w:t>Reference</w:t>
-      </w:r>
-      <w:r>
-        <w:rPr>
-          <w:rFonts w:ascii="Georgia" w:hAnsi="Georgia"/>
-          <w:b w:val="false"/>
-          <w:bCs/>
-          <w:i w:val="false"/>
-          <w:iCs w:val="false"/>
+        <w:t>Referenc</w:t>
+      </w:r>
+      <w:r>
+        <w:rPr>
+          <w:rFonts w:ascii="Georgia" w:hAnsi="Georgia"/>
+          <w:b/>
+          <w:bCs/>
+          <w:i/>
+          <w:iCs/>
           <w:sz w:val="32"/>
           <w:szCs w:val="32"/>
           <w:u w:val="none"/>
           <w:shd w:fill="333333" w:val="clear"/>
         </w:rPr>
-        <w:t xml:space="preserve">        </w:t>
-      </w:r>
-      <w:r>
-        <w:rPr>
-          <w:rFonts w:ascii="Georgia" w:hAnsi="Georgia"/>
-          <w:b w:val="false"/>
-          <w:bCs/>
-          <w:i w:val="false"/>
-          <w:iCs w:val="false"/>
+        <w:t>e</w:t>
+      </w:r>
+      <w:r>
+        <w:rPr>
+          <w:rFonts w:ascii="Georgia" w:hAnsi="Georgia"/>
+          <w:b/>
+          <w:bCs/>
+          <w:i/>
+          <w:iCs/>
           <w:color w:val="000000"/>
           <w:sz w:val="32"/>
           <w:szCs w:val="32"/>
@@ -187,7 +187,7 @@
           <w:u w:val="none"/>
           <w:shd w:fill="333333" w:val="clear"/>
         </w:rPr>
-        <w:t xml:space="preserve">   </w:t>
+        <w:t xml:space="preserve">          </w:t>
       </w:r>
       <w:r>
         <w:rPr>
@@ -304,7 +304,19 @@
           <w:sz w:val="16"/>
           <w:szCs w:val="22"/>
         </w:rPr>
-        <w:t>core</w:t>
+        <w:t>c</w:t>
+      </w:r>
+      <w:r>
+        <w:rPr>
+          <w:rFonts w:ascii="Georgia" w:hAnsi="Georgia"/>
+          <w:b/>
+          <w:bCs/>
+          <w:i/>
+          <w:iCs/>
+          <w:sz w:val="16"/>
+          <w:szCs w:val="22"/>
+        </w:rPr>
+        <w:t>rux</w:t>
       </w:r>
       <w:r>
         <w:rPr>
@@ -340,7 +352,19 @@
           <w:sz w:val="16"/>
           <w:szCs w:val="16"/>
         </w:rPr>
-        <w:t>0.1.63</w:t>
+        <w:t>0.1.6</w:t>
+      </w:r>
+      <w:r>
+        <w:rPr>
+          <w:rFonts w:ascii="Georgia" w:hAnsi="Georgia"/>
+          <w:b/>
+          <w:bCs/>
+          <w:i/>
+          <w:iCs/>
+          <w:sz w:val="16"/>
+          <w:szCs w:val="16"/>
+        </w:rPr>
+        <w:t>4</w:t>
       </w:r>
     </w:p>
     <w:p>
@@ -5646,7 +5670,29 @@
           <w:szCs w:val="18"/>
         </w:rPr>
         <w:tab/>
-        <w:t>elapsed time usec</w:t>
+        <w:t xml:space="preserve">elapsed time </w:t>
+      </w:r>
+      <w:r>
+        <w:rPr>
+          <w:rFonts w:ascii="Georgia" w:hAnsi="Georgia"/>
+          <w:b w:val="false"/>
+          <w:bCs w:val="false"/>
+          <w:i/>
+          <w:iCs/>
+          <w:sz w:val="18"/>
+          <w:szCs w:val="18"/>
+        </w:rPr>
+        <w:t>u</w:t>
+      </w:r>
+      <w:r>
+        <w:rPr>
+          <w:rFonts w:ascii="Georgia" w:hAnsi="Georgia"/>
+          <w:b w:val="false"/>
+          <w:bCs w:val="false"/>
+          <w:sz w:val="18"/>
+          <w:szCs w:val="18"/>
+        </w:rPr>
+        <w:t>sec</w:t>
       </w:r>
     </w:p>
     <w:p>
@@ -7096,7 +7142,7 @@
         <w:pStyle w:val="Normal"/>
         <w:widowControl/>
         <w:suppressAutoHyphens w:val="true"/>
-        <w:overflowPunct w:val="true"/>
+        <w:overflowPunct w:val="false"/>
         <w:bidi w:val="0"/>
         <w:spacing w:before="0" w:after="0"/>
         <w:ind w:hanging="0" w:start="0" w:end="0"/>
@@ -10931,7 +10977,7 @@
           <w:tab w:val="left" w:pos="4110" w:leader="none"/>
         </w:tabs>
         <w:suppressAutoHyphens w:val="true"/>
-        <w:overflowPunct w:val="true"/>
+        <w:overflowPunct w:val="false"/>
         <w:bidi w:val="0"/>
         <w:spacing w:before="0" w:after="0"/>
         <w:ind w:hanging="0" w:start="0" w:end="0"/>
@@ -11382,7 +11428,7 @@
           <w:tab w:val="left" w:pos="4110" w:leader="none"/>
         </w:tabs>
         <w:suppressAutoHyphens w:val="true"/>
-        <w:overflowPunct w:val="true"/>
+        <w:overflowPunct w:val="false"/>
         <w:bidi w:val="0"/>
         <w:spacing w:before="0" w:after="0"/>
         <w:ind w:hanging="0" w:start="0" w:end="0"/>
@@ -15117,7 +15163,21 @@
           <w:szCs w:val="20"/>
           <w:shd w:fill="333333" w:val="clear"/>
         </w:rPr>
-        <w:t>Namespac</w:t>
+        <w:t>Namespace</w:t>
+      </w:r>
+      <w:r>
+        <w:rPr>
+          <w:rFonts w:ascii="Georgia" w:hAnsi="Georgia"/>
+          <w:b/>
+          <w:bCs/>
+          <w:i/>
+          <w:iCs/>
+          <w:color w:val="000000"/>
+          <w:sz w:val="20"/>
+          <w:szCs w:val="20"/>
+          <w:shd w:fill="333333" w:val="clear"/>
+        </w:rPr>
+        <w:t xml:space="preserve">                                 .</w:t>
       </w:r>
       <w:r>
         <w:rPr>
@@ -15131,48 +15191,20 @@
           <w:szCs w:val="20"/>
           <w:shd w:fill="333333" w:val="clear"/>
         </w:rPr>
-        <w:t>e</w:t>
-      </w:r>
-      <w:r>
-        <w:rPr>
-          <w:rFonts w:ascii="Georgia" w:hAnsi="Georgia"/>
-          <w:b/>
-          <w:bCs/>
-          <w:i/>
-          <w:iCs/>
-          <w:color w:val="000000"/>
-          <w:sz w:val="20"/>
-          <w:szCs w:val="20"/>
-          <w:shd w:fill="333333" w:val="clear"/>
-        </w:rPr>
-        <w:t xml:space="preserve">                                 .</w:t>
-      </w:r>
-      <w:r>
-        <w:rPr>
-          <w:rFonts w:ascii="Georgia" w:hAnsi="Georgia"/>
-          <w:b/>
-          <w:bCs/>
-          <w:i/>
+        <w:t xml:space="preserve"> </w:t>
+      </w:r>
+      <w:r>
+        <w:rPr>
+          <w:rFonts w:ascii="Georgia" w:hAnsi="Georgia"/>
+          <w:b/>
+          <w:bCs/>
+          <w:i w:val="false"/>
           <w:iCs/>
           <w:color w:val="FFFFFF"/>
           <w:sz w:val="20"/>
           <w:szCs w:val="20"/>
           <w:shd w:fill="333333" w:val="clear"/>
         </w:rPr>
-        <w:t xml:space="preserve"> </w:t>
-      </w:r>
-      <w:r>
-        <w:rPr>
-          <w:rFonts w:ascii="Georgia" w:hAnsi="Georgia"/>
-          <w:b/>
-          <w:bCs/>
-          <w:i w:val="false"/>
-          <w:iCs/>
-          <w:color w:val="FFFFFF"/>
-          <w:sz w:val="20"/>
-          <w:szCs w:val="20"/>
-          <w:shd w:fill="333333" w:val="clear"/>
-        </w:rPr>
         <w:t xml:space="preserve">                  </w:t>
       </w:r>
     </w:p>
@@ -16535,7 +16567,49 @@
           <w:u w:val="none"/>
           <w:shd w:fill="333333" w:val="clear"/>
         </w:rPr>
-        <w:t xml:space="preserve">API                               </w:t>
+        <w:t>library</w:t>
+      </w:r>
+      <w:r>
+        <w:rPr>
+          <w:rFonts w:ascii="Georgia" w:hAnsi="Georgia"/>
+          <w:b w:val="false"/>
+          <w:bCs/>
+          <w:i/>
+          <w:iCs/>
+          <w:sz w:val="24"/>
+          <w:szCs w:val="24"/>
+          <w:u w:val="none"/>
+          <w:shd w:fill="333333" w:val="clear"/>
+        </w:rPr>
+        <w:t xml:space="preserve"> </w:t>
+      </w:r>
+      <w:r>
+        <w:rPr>
+          <w:rFonts w:ascii="Georgia" w:hAnsi="Georgia"/>
+          <w:b/>
+          <w:bCs/>
+          <w:i/>
+          <w:iCs/>
+          <w:sz w:val="24"/>
+          <w:szCs w:val="24"/>
+          <w:u w:val="none"/>
+          <w:shd w:fill="333333" w:val="clear"/>
+        </w:rPr>
+        <w:t>AP</w:t>
+      </w:r>
+      <w:r>
+        <w:rPr>
+          <w:rFonts w:ascii="Georgia" w:hAnsi="Georgia"/>
+          <w:b/>
+          <w:bCs/>
+          <w:i/>
+          <w:iCs/>
+          <w:sz w:val="24"/>
+          <w:szCs w:val="24"/>
+          <w:u w:val="none"/>
+          <w:shd w:fill="333333" w:val="clear"/>
+        </w:rPr>
+        <w:t xml:space="preserve">I               </w:t>
       </w:r>
       <w:r>
         <w:rPr>
@@ -16548,7 +16622,7 @@
           <w:sz w:val="24"/>
           <w:szCs w:val="24"/>
           <w:u w:val="none"/>
-          <w:shd w:fill="000000" w:val="clear"/>
+          <w:shd w:fill="333333" w:val="clear"/>
         </w:rPr>
         <w:t>I</w:t>
       </w:r>
@@ -16564,7 +16638,7 @@
           <w:u w:val="none"/>
           <w:shd w:fill="333333" w:val="clear"/>
         </w:rPr>
-        <w:t xml:space="preserve">                     </w:t>
+        <w:t xml:space="preserve">                  </w:t>
       </w:r>
       <w:r>
         <w:rPr>
@@ -16846,7 +16920,31 @@
           <w:sz w:val="12"/>
           <w:szCs w:val="12"/>
         </w:rPr>
-        <w:t>use mu_core::{Condition, Config, Env, Exception, Result, Tag}</w:t>
+        <w:t xml:space="preserve">use </w:t>
+      </w:r>
+      <w:r>
+        <w:rPr>
+          <w:rFonts w:ascii="Andale Mono" w:hAnsi="Andale Mono"/>
+          <w:b w:val="false"/>
+          <w:bCs w:val="false"/>
+          <w:i w:val="false"/>
+          <w:iCs w:val="false"/>
+          <w:sz w:val="12"/>
+          <w:szCs w:val="12"/>
+        </w:rPr>
+        <w:t>crux</w:t>
+      </w:r>
+      <w:r>
+        <w:rPr>
+          <w:rFonts w:ascii="Andale Mono" w:hAnsi="Andale Mono"/>
+          <w:b w:val="false"/>
+          <w:bCs w:val="false"/>
+          <w:i w:val="false"/>
+          <w:iCs w:val="false"/>
+          <w:sz w:val="12"/>
+          <w:szCs w:val="12"/>
+        </w:rPr>
+        <w:t>::{Condition, Config, Env, Exception, Result, Tag}</w:t>
       </w:r>
     </w:p>
     <w:p>
@@ -20898,7 +20996,7 @@
     <w:pPr>
       <w:widowControl/>
       <w:suppressAutoHyphens w:val="true"/>
-      <w:overflowPunct w:val="true"/>
+      <w:overflowPunct w:val="false"/>
       <w:bidi w:val="0"/>
       <w:spacing w:before="0" w:after="0"/>
       <w:jc w:val="start"/>

</xml_diff>

<commit_message>
#289 - crux: more image tweaks
</commit_message>
<xml_diff>
--- a/doc/refcards/lib-ref.docx
+++ b/doc/refcards/lib-ref.docx
@@ -144,21 +144,7 @@
           <w:u w:val="none"/>
           <w:shd w:fill="333333" w:val="clear"/>
         </w:rPr>
-        <w:t>Referenc</w:t>
-      </w:r>
-      <w:r>
-        <w:rPr>
-          <w:rFonts w:ascii="Georgia" w:hAnsi="Georgia"/>
-          <w:b/>
-          <w:bCs/>
-          <w:i/>
-          <w:iCs/>
-          <w:sz w:val="32"/>
-          <w:szCs w:val="32"/>
-          <w:u w:val="none"/>
-          <w:shd w:fill="333333" w:val="clear"/>
-        </w:rPr>
-        <w:t>e</w:t>
+        <w:t>Reference</w:t>
       </w:r>
       <w:r>
         <w:rPr>
@@ -304,19 +290,7 @@
           <w:sz w:val="16"/>
           <w:szCs w:val="22"/>
         </w:rPr>
-        <w:t>c</w:t>
-      </w:r>
-      <w:r>
-        <w:rPr>
-          <w:rFonts w:ascii="Georgia" w:hAnsi="Georgia"/>
-          <w:b/>
-          <w:bCs/>
-          <w:i/>
-          <w:iCs/>
-          <w:sz w:val="16"/>
-          <w:szCs w:val="22"/>
-        </w:rPr>
-        <w:t>rux</w:t>
+        <w:t>crux</w:t>
       </w:r>
       <w:r>
         <w:rPr>
@@ -352,19 +326,7 @@
           <w:sz w:val="16"/>
           <w:szCs w:val="16"/>
         </w:rPr>
-        <w:t>0.1.6</w:t>
-      </w:r>
-      <w:r>
-        <w:rPr>
-          <w:rFonts w:ascii="Georgia" w:hAnsi="Georgia"/>
-          <w:b/>
-          <w:bCs/>
-          <w:i/>
-          <w:iCs/>
-          <w:sz w:val="16"/>
-          <w:szCs w:val="16"/>
-        </w:rPr>
-        <w:t>4</w:t>
+        <w:t>0.1.65</w:t>
       </w:r>
     </w:p>
     <w:p>
@@ -15218,6 +15180,21 @@
       </w:pPr>
       <w:r>
         <w:rPr>
+          <w:sz w:val="18"/>
+          <w:szCs w:val="18"/>
+        </w:rPr>
+      </w:r>
+    </w:p>
+    <w:p>
+      <w:pPr>
+        <w:pStyle w:val="Normal"/>
+        <w:rPr>
+          <w:sz w:val="18"/>
+          <w:szCs w:val="18"/>
+        </w:rPr>
+      </w:pPr>
+      <w:r>
+        <w:rPr>
           <w:rFonts w:ascii="Georgia" w:hAnsi="Georgia"/>
           <w:b/>
           <w:bCs/>
@@ -16595,21 +16572,7 @@
           <w:u w:val="none"/>
           <w:shd w:fill="333333" w:val="clear"/>
         </w:rPr>
-        <w:t>AP</w:t>
-      </w:r>
-      <w:r>
-        <w:rPr>
-          <w:rFonts w:ascii="Georgia" w:hAnsi="Georgia"/>
-          <w:b/>
-          <w:bCs/>
-          <w:i/>
-          <w:iCs/>
-          <w:sz w:val="24"/>
-          <w:szCs w:val="24"/>
-          <w:u w:val="none"/>
-          <w:shd w:fill="333333" w:val="clear"/>
-        </w:rPr>
-        <w:t xml:space="preserve">I               </w:t>
+        <w:t xml:space="preserve">API               </w:t>
       </w:r>
       <w:r>
         <w:rPr>
@@ -16920,8 +16883,17 @@
           <w:sz w:val="12"/>
           <w:szCs w:val="12"/>
         </w:rPr>
-        <w:t xml:space="preserve">use </w:t>
-      </w:r>
+        <w:t>use crux::{</w:t>
+      </w:r>
+    </w:p>
+    <w:p>
+      <w:pPr>
+        <w:pStyle w:val="Normal"/>
+        <w:rPr>
+          <w:b w:val="false"/>
+          <w:bCs w:val="false"/>
+        </w:rPr>
+      </w:pPr>
       <w:r>
         <w:rPr>
           <w:rFonts w:ascii="Andale Mono" w:hAnsi="Andale Mono"/>
@@ -16932,7 +16904,7 @@
           <w:sz w:val="12"/>
           <w:szCs w:val="12"/>
         </w:rPr>
-        <w:t>crux</w:t>
+        <w:t xml:space="preserve">    </w:t>
       </w:r>
       <w:r>
         <w:rPr>
@@ -16944,49 +16916,49 @@
           <w:sz w:val="12"/>
           <w:szCs w:val="12"/>
         </w:rPr>
-        <w:t>::{Condition, Config, Env, Exception, Result, Tag}</w:t>
-      </w:r>
-    </w:p>
-    <w:p>
-      <w:pPr>
-        <w:pStyle w:val="Normal"/>
-        <w:rPr>
-          <w:rFonts w:ascii="Georgia" w:hAnsi="Georgia"/>
-          <w:b w:val="false"/>
-          <w:bCs w:val="false"/>
-          <w:sz w:val="16"/>
-          <w:szCs w:val="16"/>
-        </w:rPr>
-      </w:pPr>
-      <w:r>
-        <w:rPr>
-          <w:rFonts w:ascii="Georgia" w:hAnsi="Georgia"/>
-          <w:b w:val="false"/>
-          <w:bCs w:val="false"/>
-          <w:sz w:val="16"/>
-          <w:szCs w:val="16"/>
-        </w:rPr>
-      </w:r>
-    </w:p>
-    <w:p>
-      <w:pPr>
-        <w:pStyle w:val="Normal"/>
-        <w:rPr>
-          <w:b w:val="false"/>
-          <w:bCs w:val="false"/>
-        </w:rPr>
-      </w:pPr>
-      <w:r>
-        <w:rPr>
-          <w:rFonts w:ascii="Andale Mono" w:hAnsi="Andale Mono"/>
-          <w:b w:val="false"/>
-          <w:bCs w:val="false"/>
-          <w:i/>
-          <w:iCs/>
+        <w:t>Condition, Config, Env, Exception, Result, Tag</w:t>
+      </w:r>
+    </w:p>
+    <w:p>
+      <w:pPr>
+        <w:pStyle w:val="Normal"/>
+        <w:rPr>
+          <w:b w:val="false"/>
+          <w:bCs w:val="false"/>
+        </w:rPr>
+      </w:pPr>
+      <w:r>
+        <w:rPr>
+          <w:rFonts w:ascii="Andale Mono" w:hAnsi="Andale Mono"/>
+          <w:b w:val="false"/>
+          <w:bCs w:val="false"/>
+          <w:i w:val="false"/>
+          <w:iCs w:val="false"/>
           <w:sz w:val="12"/>
           <w:szCs w:val="12"/>
         </w:rPr>
-        <w:t>config string format: “npages:N,gcmode:GCMODE”</w:t>
+        <w:t>};</w:t>
+      </w:r>
+    </w:p>
+    <w:p>
+      <w:pPr>
+        <w:pStyle w:val="Normal"/>
+        <w:rPr>
+          <w:rFonts w:ascii="Georgia" w:hAnsi="Georgia"/>
+          <w:b w:val="false"/>
+          <w:bCs w:val="false"/>
+          <w:sz w:val="16"/>
+          <w:szCs w:val="16"/>
+        </w:rPr>
+      </w:pPr>
+      <w:r>
+        <w:rPr>
+          <w:rFonts w:ascii="Georgia" w:hAnsi="Georgia"/>
+          <w:b w:val="false"/>
+          <w:bCs w:val="false"/>
+          <w:sz w:val="16"/>
+          <w:szCs w:val="16"/>
+        </w:rPr>
       </w:r>
     </w:p>
     <w:p>
@@ -17007,8 +16979,17 @@
           <w:sz w:val="12"/>
           <w:szCs w:val="12"/>
         </w:rPr>
-        <w:t xml:space="preserve">       </w:t>
-      </w:r>
+        <w:t>config string format: “npages:N,gcmode:GCMODE”</w:t>
+      </w:r>
+    </w:p>
+    <w:p>
+      <w:pPr>
+        <w:pStyle w:val="Normal"/>
+        <w:rPr>
+          <w:b w:val="false"/>
+          <w:bCs w:val="false"/>
+        </w:rPr>
+      </w:pPr>
       <w:r>
         <w:rPr>
           <w:rFonts w:ascii="Andale Mono" w:hAnsi="Andale Mono"/>
@@ -17019,96 +17000,96 @@
           <w:sz w:val="12"/>
           <w:szCs w:val="12"/>
         </w:rPr>
-        <w:t xml:space="preserve">GCMODE – { none, auto, demand } </w:t>
-      </w:r>
-    </w:p>
-    <w:p>
-      <w:pPr>
-        <w:pStyle w:val="Normal"/>
-        <w:rPr>
-          <w:rFonts w:ascii="Andale Mono" w:hAnsi="Andale Mono"/>
-          <w:b w:val="false"/>
-          <w:bCs w:val="false"/>
-          <w:i/>
+        <w:t xml:space="preserve">       </w:t>
+      </w:r>
+      <w:r>
+        <w:rPr>
+          <w:rFonts w:ascii="Andale Mono" w:hAnsi="Andale Mono"/>
+          <w:b w:val="false"/>
+          <w:bCs w:val="false"/>
           <w:i/>
           <w:iCs/>
           <w:sz w:val="12"/>
           <w:szCs w:val="12"/>
         </w:rPr>
-      </w:pPr>
-      <w:r>
-        <w:rPr>
-          <w:rFonts w:ascii="Andale Mono" w:hAnsi="Andale Mono"/>
-          <w:b w:val="false"/>
-          <w:bCs w:val="false"/>
-          <w:i/>
-          <w:iCs/>
+        <w:tab/>
+        <w:tab/>
+        <w:t xml:space="preserve">   GCMODE – { none, auto, demand } </w:t>
+      </w:r>
+    </w:p>
+    <w:p>
+      <w:pPr>
+        <w:pStyle w:val="Normal"/>
+        <w:rPr>
+          <w:rFonts w:ascii="Andale Mono" w:hAnsi="Andale Mono"/>
+          <w:b w:val="false"/>
+          <w:bCs w:val="false"/>
           <w:sz w:val="12"/>
           <w:szCs w:val="12"/>
         </w:rPr>
-      </w:r>
-    </w:p>
-    <w:p>
-      <w:pPr>
-        <w:pStyle w:val="Normal"/>
-        <w:rPr>
-          <w:b w:val="false"/>
-          <w:bCs w:val="false"/>
-        </w:rPr>
-      </w:pPr>
-      <w:r>
-        <w:rPr>
-          <w:rFonts w:ascii="Andale Mono" w:hAnsi="Andale Mono"/>
-          <w:b w:val="false"/>
-          <w:bCs w:val="false"/>
-          <w:i/>
-          <w:iCs/>
+      </w:pPr>
+      <w:r>
+        <w:rPr>
+          <w:rFonts w:ascii="Andale Mono" w:hAnsi="Andale Mono"/>
+          <w:b w:val="false"/>
+          <w:bCs w:val="false"/>
           <w:sz w:val="12"/>
           <w:szCs w:val="12"/>
         </w:rPr>
-        <w:t>If the signal_exception() interface is called, ^C will</w:t>
-      </w:r>
-    </w:p>
-    <w:p>
-      <w:pPr>
-        <w:pStyle w:val="Normal"/>
-        <w:rPr>
-          <w:b w:val="false"/>
-          <w:bCs w:val="false"/>
-        </w:rPr>
-      </w:pPr>
-      <w:r>
-        <w:rPr>
-          <w:rFonts w:ascii="Andale Mono" w:hAnsi="Andale Mono"/>
-          <w:b w:val="false"/>
-          <w:bCs w:val="false"/>
-          <w:i/>
-          <w:iCs/>
+      </w:r>
+    </w:p>
+    <w:p>
+      <w:pPr>
+        <w:pStyle w:val="Normal"/>
+        <w:rPr>
+          <w:b w:val="false"/>
+          <w:bCs w:val="false"/>
+        </w:rPr>
+      </w:pPr>
+      <w:r>
+        <w:rPr>
+          <w:rFonts w:ascii="Andale Mono" w:hAnsi="Andale Mono"/>
+          <w:b w:val="false"/>
+          <w:bCs w:val="false"/>
+          <w:i w:val="false"/>
+          <w:iCs w:val="false"/>
           <w:sz w:val="12"/>
           <w:szCs w:val="12"/>
         </w:rPr>
-        <w:t>generate a :sigint exception.</w:t>
-      </w:r>
-    </w:p>
-    <w:p>
-      <w:pPr>
-        <w:pStyle w:val="Normal"/>
-        <w:rPr>
-          <w:rFonts w:ascii="Andale Mono" w:hAnsi="Andale Mono"/>
-          <w:b w:val="false"/>
-          <w:bCs w:val="false"/>
+        <w:t>impl Env {</w:t>
+      </w:r>
+    </w:p>
+    <w:p>
+      <w:pPr>
+        <w:pStyle w:val="Normal"/>
+        <w:rPr>
+          <w:b w:val="false"/>
+          <w:bCs w:val="false"/>
+        </w:rPr>
+      </w:pPr>
+      <w:r>
+        <w:rPr>
+          <w:rFonts w:ascii="Andale Mono" w:hAnsi="Andale Mono"/>
+          <w:b w:val="false"/>
+          <w:bCs w:val="false"/>
+          <w:i w:val="false"/>
+          <w:iCs w:val="false"/>
           <w:sz w:val="12"/>
           <w:szCs w:val="12"/>
         </w:rPr>
-      </w:pPr>
-      <w:r>
-        <w:rPr>
-          <w:rFonts w:ascii="Andale Mono" w:hAnsi="Andale Mono"/>
-          <w:b w:val="false"/>
-          <w:bCs w:val="false"/>
+        <w:t xml:space="preserve">  </w:t>
+      </w:r>
+      <w:r>
+        <w:rPr>
+          <w:rFonts w:ascii="Andale Mono" w:hAnsi="Andale Mono"/>
+          <w:b w:val="false"/>
+          <w:bCs w:val="false"/>
+          <w:i w:val="false"/>
+          <w:iCs w:val="false"/>
           <w:sz w:val="12"/>
           <w:szCs w:val="12"/>
         </w:rPr>
+        <w:t>const VERSION: &amp;str</w:t>
       </w:r>
     </w:p>
     <w:p>
@@ -17129,17 +17110,8 @@
           <w:sz w:val="12"/>
           <w:szCs w:val="12"/>
         </w:rPr>
-        <w:t>impl Env {</w:t>
-      </w:r>
-    </w:p>
-    <w:p>
-      <w:pPr>
-        <w:pStyle w:val="Normal"/>
-        <w:rPr>
-          <w:b w:val="false"/>
-          <w:bCs w:val="false"/>
-        </w:rPr>
-      </w:pPr>
+        <w:t xml:space="preserve">  </w:t>
+      </w:r>
       <w:r>
         <w:rPr>
           <w:rFonts w:ascii="Andale Mono" w:hAnsi="Andale Mono"/>
@@ -17150,7 +17122,7 @@
           <w:sz w:val="12"/>
           <w:szCs w:val="12"/>
         </w:rPr>
-        <w:t xml:space="preserve">  </w:t>
+        <w:t xml:space="preserve">fn signal_exception()  // </w:t>
       </w:r>
       <w:r>
         <w:rPr>
@@ -17162,28 +17134,19 @@
           <w:sz w:val="12"/>
           <w:szCs w:val="12"/>
         </w:rPr>
-        <w:t>const VERSION: &amp;str</w:t>
-      </w:r>
-    </w:p>
-    <w:p>
-      <w:pPr>
-        <w:pStyle w:val="Normal"/>
-        <w:rPr>
-          <w:b w:val="false"/>
-          <w:bCs w:val="false"/>
-        </w:rPr>
-      </w:pPr>
-      <w:r>
-        <w:rPr>
-          <w:rFonts w:ascii="Andale Mono" w:hAnsi="Andale Mono"/>
-          <w:b w:val="false"/>
-          <w:bCs w:val="false"/>
+        <w:t xml:space="preserve">enable ^C </w:t>
+      </w:r>
+      <w:r>
+        <w:rPr>
+          <w:rFonts w:ascii="Andale Mono" w:hAnsi="Andale Mono"/>
+          <w:b/>
+          <w:bCs/>
           <w:i w:val="false"/>
           <w:iCs w:val="false"/>
           <w:sz w:val="12"/>
           <w:szCs w:val="12"/>
         </w:rPr>
-        <w:t xml:space="preserve">  </w:t>
+        <w:t>:sigint</w:t>
       </w:r>
       <w:r>
         <w:rPr>
@@ -17195,7 +17158,7 @@
           <w:sz w:val="12"/>
           <w:szCs w:val="12"/>
         </w:rPr>
-        <w:t>fn signal_exception()</w:t>
+        <w:t xml:space="preserve"> exception</w:t>
       </w:r>
     </w:p>
     <w:p>
@@ -17261,7 +17224,7 @@
           <w:sz w:val="12"/>
           <w:szCs w:val="12"/>
         </w:rPr>
-        <w:t>fn new(config: &amp;Config) → Mu</w:t>
+        <w:t>fn new(config: &amp;Config, Option&lt;Vec&lt;u8&gt;&gt;) → Env</w:t>
       </w:r>
     </w:p>
     <w:p>
@@ -17591,7 +17554,7 @@
           <w:sz w:val="12"/>
           <w:szCs w:val="12"/>
         </w:rPr>
-        <w:t>fn save_and_exit(&amp;self, path: &amp;str) → Result&lt;bool&gt;</w:t>
+        <w:t>fn image(&amp;self) → Result&lt;Vec&lt;u8&gt;&gt;</w:t>
       </w:r>
     </w:p>
     <w:p>
@@ -20244,7 +20207,7 @@
     <w:p>
       <w:pPr>
         <w:pStyle w:val="Normal"/>
-        <w:ind w:hanging="0" w:start="709" w:end="0"/>
+        <w:ind w:hanging="0" w:start="0" w:end="0"/>
         <w:rPr>
           <w:rFonts w:ascii="Andale Mono" w:hAnsi="Andale Mono"/>
           <w:b w:val="false"/>
@@ -20287,7 +20250,7 @@
     <w:p>
       <w:pPr>
         <w:pStyle w:val="Normal"/>
-        <w:ind w:hanging="0" w:start="709" w:end="0"/>
+        <w:ind w:hanging="0" w:start="0" w:end="0"/>
         <w:rPr>
           <w:rFonts w:ascii="Georgia" w:hAnsi="Georgia" w:eastAsia="Songti SC" w:cs="Arial Unicode MS"/>
           <w:i w:val="false"/>
@@ -20318,7 +20281,7 @@
     <w:p>
       <w:pPr>
         <w:pStyle w:val="Normal"/>
-        <w:ind w:hanging="0" w:start="709" w:end="0"/>
+        <w:ind w:hanging="0" w:start="0" w:end="0"/>
         <w:rPr>
           <w:rFonts w:ascii="Andale Mono" w:hAnsi="Andale Mono"/>
           <w:b w:val="false"/>
@@ -20361,7 +20324,7 @@
     <w:p>
       <w:pPr>
         <w:pStyle w:val="Normal"/>
-        <w:ind w:hanging="0" w:start="709" w:end="0"/>
+        <w:ind w:hanging="0" w:start="0" w:end="0"/>
         <w:rPr>
           <w:rFonts w:ascii="Andale Mono" w:hAnsi="Andale Mono"/>
           <w:b w:val="false"/>
@@ -20404,7 +20367,7 @@
     <w:p>
       <w:pPr>
         <w:pStyle w:val="Normal"/>
-        <w:ind w:hanging="0" w:start="709" w:end="0"/>
+        <w:ind w:hanging="0" w:start="0" w:end="0"/>
         <w:rPr>
           <w:rFonts w:ascii="Andale Mono" w:hAnsi="Andale Mono"/>
           <w:b w:val="false"/>
@@ -20447,7 +20410,7 @@
     <w:p>
       <w:pPr>
         <w:pStyle w:val="Normal"/>
-        <w:ind w:hanging="0" w:start="709" w:end="0"/>
+        <w:ind w:hanging="0" w:start="0" w:end="0"/>
         <w:rPr>
           <w:rFonts w:ascii="Andale Mono" w:hAnsi="Andale Mono"/>
           <w:b w:val="false"/>
@@ -20490,7 +20453,7 @@
     <w:p>
       <w:pPr>
         <w:pStyle w:val="Normal"/>
-        <w:ind w:hanging="0" w:start="709" w:end="0"/>
+        <w:ind w:hanging="0" w:start="0" w:end="0"/>
         <w:rPr>
           <w:rFonts w:ascii="Andale Mono" w:hAnsi="Andale Mono"/>
           <w:b w:val="false"/>
@@ -20533,7 +20496,7 @@
     <w:p>
       <w:pPr>
         <w:pStyle w:val="Normal"/>
-        <w:ind w:hanging="0" w:start="709" w:end="0"/>
+        <w:ind w:hanging="0" w:start="0" w:end="0"/>
         <w:rPr>
           <w:rFonts w:ascii="Andale Mono" w:hAnsi="Andale Mono"/>
           <w:b w:val="false"/>
@@ -20576,7 +20539,7 @@
     <w:p>
       <w:pPr>
         <w:pStyle w:val="Normal"/>
-        <w:ind w:hanging="0" w:start="709" w:end="0"/>
+        <w:ind w:hanging="0" w:start="0" w:end="0"/>
         <w:rPr>
           <w:rFonts w:ascii="Andale Mono" w:hAnsi="Andale Mono"/>
           <w:b w:val="false"/>
@@ -20619,7 +20582,7 @@
     <w:p>
       <w:pPr>
         <w:pStyle w:val="Normal"/>
-        <w:ind w:hanging="0" w:start="709" w:end="0"/>
+        <w:ind w:hanging="0" w:start="0" w:end="0"/>
         <w:rPr>
           <w:rFonts w:ascii="Andale Mono" w:hAnsi="Andale Mono"/>
           <w:b w:val="false"/>
@@ -20662,7 +20625,7 @@
     <w:p>
       <w:pPr>
         <w:pStyle w:val="Normal"/>
-        <w:ind w:hanging="0" w:start="709" w:end="0"/>
+        <w:ind w:hanging="0" w:start="0" w:end="0"/>
         <w:rPr>
           <w:rFonts w:ascii="Andale Mono" w:hAnsi="Andale Mono"/>
           <w:b w:val="false"/>

</xml_diff>

<commit_message>
#289 - crux: more image tweaks (#290)
</commit_message>
<xml_diff>
--- a/doc/refcards/lib-ref.docx
+++ b/doc/refcards/lib-ref.docx
@@ -144,21 +144,7 @@
           <w:u w:val="none"/>
           <w:shd w:fill="333333" w:val="clear"/>
         </w:rPr>
-        <w:t>Referenc</w:t>
-      </w:r>
-      <w:r>
-        <w:rPr>
-          <w:rFonts w:ascii="Georgia" w:hAnsi="Georgia"/>
-          <w:b/>
-          <w:bCs/>
-          <w:i/>
-          <w:iCs/>
-          <w:sz w:val="32"/>
-          <w:szCs w:val="32"/>
-          <w:u w:val="none"/>
-          <w:shd w:fill="333333" w:val="clear"/>
-        </w:rPr>
-        <w:t>e</w:t>
+        <w:t>Reference</w:t>
       </w:r>
       <w:r>
         <w:rPr>
@@ -304,19 +290,7 @@
           <w:sz w:val="16"/>
           <w:szCs w:val="22"/>
         </w:rPr>
-        <w:t>c</w:t>
-      </w:r>
-      <w:r>
-        <w:rPr>
-          <w:rFonts w:ascii="Georgia" w:hAnsi="Georgia"/>
-          <w:b/>
-          <w:bCs/>
-          <w:i/>
-          <w:iCs/>
-          <w:sz w:val="16"/>
-          <w:szCs w:val="22"/>
-        </w:rPr>
-        <w:t>rux</w:t>
+        <w:t>crux</w:t>
       </w:r>
       <w:r>
         <w:rPr>
@@ -352,19 +326,7 @@
           <w:sz w:val="16"/>
           <w:szCs w:val="16"/>
         </w:rPr>
-        <w:t>0.1.6</w:t>
-      </w:r>
-      <w:r>
-        <w:rPr>
-          <w:rFonts w:ascii="Georgia" w:hAnsi="Georgia"/>
-          <w:b/>
-          <w:bCs/>
-          <w:i/>
-          <w:iCs/>
-          <w:sz w:val="16"/>
-          <w:szCs w:val="16"/>
-        </w:rPr>
-        <w:t>4</w:t>
+        <w:t>0.1.65</w:t>
       </w:r>
     </w:p>
     <w:p>
@@ -15218,6 +15180,21 @@
       </w:pPr>
       <w:r>
         <w:rPr>
+          <w:sz w:val="18"/>
+          <w:szCs w:val="18"/>
+        </w:rPr>
+      </w:r>
+    </w:p>
+    <w:p>
+      <w:pPr>
+        <w:pStyle w:val="Normal"/>
+        <w:rPr>
+          <w:sz w:val="18"/>
+          <w:szCs w:val="18"/>
+        </w:rPr>
+      </w:pPr>
+      <w:r>
+        <w:rPr>
           <w:rFonts w:ascii="Georgia" w:hAnsi="Georgia"/>
           <w:b/>
           <w:bCs/>
@@ -16595,21 +16572,7 @@
           <w:u w:val="none"/>
           <w:shd w:fill="333333" w:val="clear"/>
         </w:rPr>
-        <w:t>AP</w:t>
-      </w:r>
-      <w:r>
-        <w:rPr>
-          <w:rFonts w:ascii="Georgia" w:hAnsi="Georgia"/>
-          <w:b/>
-          <w:bCs/>
-          <w:i/>
-          <w:iCs/>
-          <w:sz w:val="24"/>
-          <w:szCs w:val="24"/>
-          <w:u w:val="none"/>
-          <w:shd w:fill="333333" w:val="clear"/>
-        </w:rPr>
-        <w:t xml:space="preserve">I               </w:t>
+        <w:t xml:space="preserve">API               </w:t>
       </w:r>
       <w:r>
         <w:rPr>
@@ -16920,8 +16883,17 @@
           <w:sz w:val="12"/>
           <w:szCs w:val="12"/>
         </w:rPr>
-        <w:t xml:space="preserve">use </w:t>
-      </w:r>
+        <w:t>use crux::{</w:t>
+      </w:r>
+    </w:p>
+    <w:p>
+      <w:pPr>
+        <w:pStyle w:val="Normal"/>
+        <w:rPr>
+          <w:b w:val="false"/>
+          <w:bCs w:val="false"/>
+        </w:rPr>
+      </w:pPr>
       <w:r>
         <w:rPr>
           <w:rFonts w:ascii="Andale Mono" w:hAnsi="Andale Mono"/>
@@ -16932,7 +16904,7 @@
           <w:sz w:val="12"/>
           <w:szCs w:val="12"/>
         </w:rPr>
-        <w:t>crux</w:t>
+        <w:t xml:space="preserve">    </w:t>
       </w:r>
       <w:r>
         <w:rPr>
@@ -16944,49 +16916,49 @@
           <w:sz w:val="12"/>
           <w:szCs w:val="12"/>
         </w:rPr>
-        <w:t>::{Condition, Config, Env, Exception, Result, Tag}</w:t>
-      </w:r>
-    </w:p>
-    <w:p>
-      <w:pPr>
-        <w:pStyle w:val="Normal"/>
-        <w:rPr>
-          <w:rFonts w:ascii="Georgia" w:hAnsi="Georgia"/>
-          <w:b w:val="false"/>
-          <w:bCs w:val="false"/>
-          <w:sz w:val="16"/>
-          <w:szCs w:val="16"/>
-        </w:rPr>
-      </w:pPr>
-      <w:r>
-        <w:rPr>
-          <w:rFonts w:ascii="Georgia" w:hAnsi="Georgia"/>
-          <w:b w:val="false"/>
-          <w:bCs w:val="false"/>
-          <w:sz w:val="16"/>
-          <w:szCs w:val="16"/>
-        </w:rPr>
-      </w:r>
-    </w:p>
-    <w:p>
-      <w:pPr>
-        <w:pStyle w:val="Normal"/>
-        <w:rPr>
-          <w:b w:val="false"/>
-          <w:bCs w:val="false"/>
-        </w:rPr>
-      </w:pPr>
-      <w:r>
-        <w:rPr>
-          <w:rFonts w:ascii="Andale Mono" w:hAnsi="Andale Mono"/>
-          <w:b w:val="false"/>
-          <w:bCs w:val="false"/>
-          <w:i/>
-          <w:iCs/>
+        <w:t>Condition, Config, Env, Exception, Result, Tag</w:t>
+      </w:r>
+    </w:p>
+    <w:p>
+      <w:pPr>
+        <w:pStyle w:val="Normal"/>
+        <w:rPr>
+          <w:b w:val="false"/>
+          <w:bCs w:val="false"/>
+        </w:rPr>
+      </w:pPr>
+      <w:r>
+        <w:rPr>
+          <w:rFonts w:ascii="Andale Mono" w:hAnsi="Andale Mono"/>
+          <w:b w:val="false"/>
+          <w:bCs w:val="false"/>
+          <w:i w:val="false"/>
+          <w:iCs w:val="false"/>
           <w:sz w:val="12"/>
           <w:szCs w:val="12"/>
         </w:rPr>
-        <w:t>config string format: “npages:N,gcmode:GCMODE”</w:t>
+        <w:t>};</w:t>
+      </w:r>
+    </w:p>
+    <w:p>
+      <w:pPr>
+        <w:pStyle w:val="Normal"/>
+        <w:rPr>
+          <w:rFonts w:ascii="Georgia" w:hAnsi="Georgia"/>
+          <w:b w:val="false"/>
+          <w:bCs w:val="false"/>
+          <w:sz w:val="16"/>
+          <w:szCs w:val="16"/>
+        </w:rPr>
+      </w:pPr>
+      <w:r>
+        <w:rPr>
+          <w:rFonts w:ascii="Georgia" w:hAnsi="Georgia"/>
+          <w:b w:val="false"/>
+          <w:bCs w:val="false"/>
+          <w:sz w:val="16"/>
+          <w:szCs w:val="16"/>
+        </w:rPr>
       </w:r>
     </w:p>
     <w:p>
@@ -17007,8 +16979,17 @@
           <w:sz w:val="12"/>
           <w:szCs w:val="12"/>
         </w:rPr>
-        <w:t xml:space="preserve">       </w:t>
-      </w:r>
+        <w:t>config string format: “npages:N,gcmode:GCMODE”</w:t>
+      </w:r>
+    </w:p>
+    <w:p>
+      <w:pPr>
+        <w:pStyle w:val="Normal"/>
+        <w:rPr>
+          <w:b w:val="false"/>
+          <w:bCs w:val="false"/>
+        </w:rPr>
+      </w:pPr>
       <w:r>
         <w:rPr>
           <w:rFonts w:ascii="Andale Mono" w:hAnsi="Andale Mono"/>
@@ -17019,96 +17000,96 @@
           <w:sz w:val="12"/>
           <w:szCs w:val="12"/>
         </w:rPr>
-        <w:t xml:space="preserve">GCMODE – { none, auto, demand } </w:t>
-      </w:r>
-    </w:p>
-    <w:p>
-      <w:pPr>
-        <w:pStyle w:val="Normal"/>
-        <w:rPr>
-          <w:rFonts w:ascii="Andale Mono" w:hAnsi="Andale Mono"/>
-          <w:b w:val="false"/>
-          <w:bCs w:val="false"/>
-          <w:i/>
+        <w:t xml:space="preserve">       </w:t>
+      </w:r>
+      <w:r>
+        <w:rPr>
+          <w:rFonts w:ascii="Andale Mono" w:hAnsi="Andale Mono"/>
+          <w:b w:val="false"/>
+          <w:bCs w:val="false"/>
           <w:i/>
           <w:iCs/>
           <w:sz w:val="12"/>
           <w:szCs w:val="12"/>
         </w:rPr>
-      </w:pPr>
-      <w:r>
-        <w:rPr>
-          <w:rFonts w:ascii="Andale Mono" w:hAnsi="Andale Mono"/>
-          <w:b w:val="false"/>
-          <w:bCs w:val="false"/>
-          <w:i/>
-          <w:iCs/>
+        <w:tab/>
+        <w:tab/>
+        <w:t xml:space="preserve">   GCMODE – { none, auto, demand } </w:t>
+      </w:r>
+    </w:p>
+    <w:p>
+      <w:pPr>
+        <w:pStyle w:val="Normal"/>
+        <w:rPr>
+          <w:rFonts w:ascii="Andale Mono" w:hAnsi="Andale Mono"/>
+          <w:b w:val="false"/>
+          <w:bCs w:val="false"/>
           <w:sz w:val="12"/>
           <w:szCs w:val="12"/>
         </w:rPr>
-      </w:r>
-    </w:p>
-    <w:p>
-      <w:pPr>
-        <w:pStyle w:val="Normal"/>
-        <w:rPr>
-          <w:b w:val="false"/>
-          <w:bCs w:val="false"/>
-        </w:rPr>
-      </w:pPr>
-      <w:r>
-        <w:rPr>
-          <w:rFonts w:ascii="Andale Mono" w:hAnsi="Andale Mono"/>
-          <w:b w:val="false"/>
-          <w:bCs w:val="false"/>
-          <w:i/>
-          <w:iCs/>
+      </w:pPr>
+      <w:r>
+        <w:rPr>
+          <w:rFonts w:ascii="Andale Mono" w:hAnsi="Andale Mono"/>
+          <w:b w:val="false"/>
+          <w:bCs w:val="false"/>
           <w:sz w:val="12"/>
           <w:szCs w:val="12"/>
         </w:rPr>
-        <w:t>If the signal_exception() interface is called, ^C will</w:t>
-      </w:r>
-    </w:p>
-    <w:p>
-      <w:pPr>
-        <w:pStyle w:val="Normal"/>
-        <w:rPr>
-          <w:b w:val="false"/>
-          <w:bCs w:val="false"/>
-        </w:rPr>
-      </w:pPr>
-      <w:r>
-        <w:rPr>
-          <w:rFonts w:ascii="Andale Mono" w:hAnsi="Andale Mono"/>
-          <w:b w:val="false"/>
-          <w:bCs w:val="false"/>
-          <w:i/>
-          <w:iCs/>
+      </w:r>
+    </w:p>
+    <w:p>
+      <w:pPr>
+        <w:pStyle w:val="Normal"/>
+        <w:rPr>
+          <w:b w:val="false"/>
+          <w:bCs w:val="false"/>
+        </w:rPr>
+      </w:pPr>
+      <w:r>
+        <w:rPr>
+          <w:rFonts w:ascii="Andale Mono" w:hAnsi="Andale Mono"/>
+          <w:b w:val="false"/>
+          <w:bCs w:val="false"/>
+          <w:i w:val="false"/>
+          <w:iCs w:val="false"/>
           <w:sz w:val="12"/>
           <w:szCs w:val="12"/>
         </w:rPr>
-        <w:t>generate a :sigint exception.</w:t>
-      </w:r>
-    </w:p>
-    <w:p>
-      <w:pPr>
-        <w:pStyle w:val="Normal"/>
-        <w:rPr>
-          <w:rFonts w:ascii="Andale Mono" w:hAnsi="Andale Mono"/>
-          <w:b w:val="false"/>
-          <w:bCs w:val="false"/>
+        <w:t>impl Env {</w:t>
+      </w:r>
+    </w:p>
+    <w:p>
+      <w:pPr>
+        <w:pStyle w:val="Normal"/>
+        <w:rPr>
+          <w:b w:val="false"/>
+          <w:bCs w:val="false"/>
+        </w:rPr>
+      </w:pPr>
+      <w:r>
+        <w:rPr>
+          <w:rFonts w:ascii="Andale Mono" w:hAnsi="Andale Mono"/>
+          <w:b w:val="false"/>
+          <w:bCs w:val="false"/>
+          <w:i w:val="false"/>
+          <w:iCs w:val="false"/>
           <w:sz w:val="12"/>
           <w:szCs w:val="12"/>
         </w:rPr>
-      </w:pPr>
-      <w:r>
-        <w:rPr>
-          <w:rFonts w:ascii="Andale Mono" w:hAnsi="Andale Mono"/>
-          <w:b w:val="false"/>
-          <w:bCs w:val="false"/>
+        <w:t xml:space="preserve">  </w:t>
+      </w:r>
+      <w:r>
+        <w:rPr>
+          <w:rFonts w:ascii="Andale Mono" w:hAnsi="Andale Mono"/>
+          <w:b w:val="false"/>
+          <w:bCs w:val="false"/>
+          <w:i w:val="false"/>
+          <w:iCs w:val="false"/>
           <w:sz w:val="12"/>
           <w:szCs w:val="12"/>
         </w:rPr>
+        <w:t>const VERSION: &amp;str</w:t>
       </w:r>
     </w:p>
     <w:p>
@@ -17129,17 +17110,8 @@
           <w:sz w:val="12"/>
           <w:szCs w:val="12"/>
         </w:rPr>
-        <w:t>impl Env {</w:t>
-      </w:r>
-    </w:p>
-    <w:p>
-      <w:pPr>
-        <w:pStyle w:val="Normal"/>
-        <w:rPr>
-          <w:b w:val="false"/>
-          <w:bCs w:val="false"/>
-        </w:rPr>
-      </w:pPr>
+        <w:t xml:space="preserve">  </w:t>
+      </w:r>
       <w:r>
         <w:rPr>
           <w:rFonts w:ascii="Andale Mono" w:hAnsi="Andale Mono"/>
@@ -17150,7 +17122,7 @@
           <w:sz w:val="12"/>
           <w:szCs w:val="12"/>
         </w:rPr>
-        <w:t xml:space="preserve">  </w:t>
+        <w:t xml:space="preserve">fn signal_exception()  // </w:t>
       </w:r>
       <w:r>
         <w:rPr>
@@ -17162,28 +17134,19 @@
           <w:sz w:val="12"/>
           <w:szCs w:val="12"/>
         </w:rPr>
-        <w:t>const VERSION: &amp;str</w:t>
-      </w:r>
-    </w:p>
-    <w:p>
-      <w:pPr>
-        <w:pStyle w:val="Normal"/>
-        <w:rPr>
-          <w:b w:val="false"/>
-          <w:bCs w:val="false"/>
-        </w:rPr>
-      </w:pPr>
-      <w:r>
-        <w:rPr>
-          <w:rFonts w:ascii="Andale Mono" w:hAnsi="Andale Mono"/>
-          <w:b w:val="false"/>
-          <w:bCs w:val="false"/>
+        <w:t xml:space="preserve">enable ^C </w:t>
+      </w:r>
+      <w:r>
+        <w:rPr>
+          <w:rFonts w:ascii="Andale Mono" w:hAnsi="Andale Mono"/>
+          <w:b/>
+          <w:bCs/>
           <w:i w:val="false"/>
           <w:iCs w:val="false"/>
           <w:sz w:val="12"/>
           <w:szCs w:val="12"/>
         </w:rPr>
-        <w:t xml:space="preserve">  </w:t>
+        <w:t>:sigint</w:t>
       </w:r>
       <w:r>
         <w:rPr>
@@ -17195,7 +17158,7 @@
           <w:sz w:val="12"/>
           <w:szCs w:val="12"/>
         </w:rPr>
-        <w:t>fn signal_exception()</w:t>
+        <w:t xml:space="preserve"> exception</w:t>
       </w:r>
     </w:p>
     <w:p>
@@ -17261,7 +17224,7 @@
           <w:sz w:val="12"/>
           <w:szCs w:val="12"/>
         </w:rPr>
-        <w:t>fn new(config: &amp;Config) → Mu</w:t>
+        <w:t>fn new(config: &amp;Config, Option&lt;Vec&lt;u8&gt;&gt;) → Env</w:t>
       </w:r>
     </w:p>
     <w:p>
@@ -17591,7 +17554,7 @@
           <w:sz w:val="12"/>
           <w:szCs w:val="12"/>
         </w:rPr>
-        <w:t>fn save_and_exit(&amp;self, path: &amp;str) → Result&lt;bool&gt;</w:t>
+        <w:t>fn image(&amp;self) → Result&lt;Vec&lt;u8&gt;&gt;</w:t>
       </w:r>
     </w:p>
     <w:p>
@@ -20244,7 +20207,7 @@
     <w:p>
       <w:pPr>
         <w:pStyle w:val="Normal"/>
-        <w:ind w:hanging="0" w:start="709" w:end="0"/>
+        <w:ind w:hanging="0" w:start="0" w:end="0"/>
         <w:rPr>
           <w:rFonts w:ascii="Andale Mono" w:hAnsi="Andale Mono"/>
           <w:b w:val="false"/>
@@ -20287,7 +20250,7 @@
     <w:p>
       <w:pPr>
         <w:pStyle w:val="Normal"/>
-        <w:ind w:hanging="0" w:start="709" w:end="0"/>
+        <w:ind w:hanging="0" w:start="0" w:end="0"/>
         <w:rPr>
           <w:rFonts w:ascii="Georgia" w:hAnsi="Georgia" w:eastAsia="Songti SC" w:cs="Arial Unicode MS"/>
           <w:i w:val="false"/>
@@ -20318,7 +20281,7 @@
     <w:p>
       <w:pPr>
         <w:pStyle w:val="Normal"/>
-        <w:ind w:hanging="0" w:start="709" w:end="0"/>
+        <w:ind w:hanging="0" w:start="0" w:end="0"/>
         <w:rPr>
           <w:rFonts w:ascii="Andale Mono" w:hAnsi="Andale Mono"/>
           <w:b w:val="false"/>
@@ -20361,7 +20324,7 @@
     <w:p>
       <w:pPr>
         <w:pStyle w:val="Normal"/>
-        <w:ind w:hanging="0" w:start="709" w:end="0"/>
+        <w:ind w:hanging="0" w:start="0" w:end="0"/>
         <w:rPr>
           <w:rFonts w:ascii="Andale Mono" w:hAnsi="Andale Mono"/>
           <w:b w:val="false"/>
@@ -20404,7 +20367,7 @@
     <w:p>
       <w:pPr>
         <w:pStyle w:val="Normal"/>
-        <w:ind w:hanging="0" w:start="709" w:end="0"/>
+        <w:ind w:hanging="0" w:start="0" w:end="0"/>
         <w:rPr>
           <w:rFonts w:ascii="Andale Mono" w:hAnsi="Andale Mono"/>
           <w:b w:val="false"/>
@@ -20447,7 +20410,7 @@
     <w:p>
       <w:pPr>
         <w:pStyle w:val="Normal"/>
-        <w:ind w:hanging="0" w:start="709" w:end="0"/>
+        <w:ind w:hanging="0" w:start="0" w:end="0"/>
         <w:rPr>
           <w:rFonts w:ascii="Andale Mono" w:hAnsi="Andale Mono"/>
           <w:b w:val="false"/>
@@ -20490,7 +20453,7 @@
     <w:p>
       <w:pPr>
         <w:pStyle w:val="Normal"/>
-        <w:ind w:hanging="0" w:start="709" w:end="0"/>
+        <w:ind w:hanging="0" w:start="0" w:end="0"/>
         <w:rPr>
           <w:rFonts w:ascii="Andale Mono" w:hAnsi="Andale Mono"/>
           <w:b w:val="false"/>
@@ -20533,7 +20496,7 @@
     <w:p>
       <w:pPr>
         <w:pStyle w:val="Normal"/>
-        <w:ind w:hanging="0" w:start="709" w:end="0"/>
+        <w:ind w:hanging="0" w:start="0" w:end="0"/>
         <w:rPr>
           <w:rFonts w:ascii="Andale Mono" w:hAnsi="Andale Mono"/>
           <w:b w:val="false"/>
@@ -20576,7 +20539,7 @@
     <w:p>
       <w:pPr>
         <w:pStyle w:val="Normal"/>
-        <w:ind w:hanging="0" w:start="709" w:end="0"/>
+        <w:ind w:hanging="0" w:start="0" w:end="0"/>
         <w:rPr>
           <w:rFonts w:ascii="Andale Mono" w:hAnsi="Andale Mono"/>
           <w:b w:val="false"/>
@@ -20619,7 +20582,7 @@
     <w:p>
       <w:pPr>
         <w:pStyle w:val="Normal"/>
-        <w:ind w:hanging="0" w:start="709" w:end="0"/>
+        <w:ind w:hanging="0" w:start="0" w:end="0"/>
         <w:rPr>
           <w:rFonts w:ascii="Andale Mono" w:hAnsi="Andale Mono"/>
           <w:b w:val="false"/>
@@ -20662,7 +20625,7 @@
     <w:p>
       <w:pPr>
         <w:pStyle w:val="Normal"/>
-        <w:ind w:hanging="0" w:start="709" w:end="0"/>
+        <w:ind w:hanging="0" w:start="0" w:end="0"/>
         <w:rPr>
           <w:rFonts w:ascii="Andale Mono" w:hAnsi="Andale Mono"/>
           <w:b w:val="false"/>

</xml_diff>

<commit_message>
#317 - mu: add ffi feature
</commit_message>
<xml_diff>
--- a/doc/refcards/lib-ref.docx
+++ b/doc/refcards/lib-ref.docx
@@ -66,7 +66,7 @@
           <w:tab w:val="left" w:pos="4110" w:leader="none"/>
         </w:tabs>
         <w:suppressAutoHyphens w:val="true"/>
-        <w:overflowPunct w:val="false"/>
+        <w:overflowPunct w:val="true"/>
         <w:bidi w:val="0"/>
         <w:spacing w:before="0" w:after="0"/>
         <w:ind w:hanging="0" w:start="0" w:end="0"/>
@@ -290,7 +290,7 @@
           <w:sz w:val="16"/>
           <w:szCs w:val="22"/>
         </w:rPr>
-        <w:t>crux</w:t>
+        <w:t>mu</w:t>
       </w:r>
       <w:r>
         <w:rPr>
@@ -326,7 +326,19 @@
           <w:sz w:val="16"/>
           <w:szCs w:val="16"/>
         </w:rPr>
-        <w:t>0.1.65</w:t>
+        <w:t>0.1.6</w:t>
+      </w:r>
+      <w:r>
+        <w:rPr>
+          <w:rFonts w:ascii="Georgia" w:hAnsi="Georgia"/>
+          <w:b/>
+          <w:bCs/>
+          <w:i/>
+          <w:iCs/>
+          <w:sz w:val="16"/>
+          <w:szCs w:val="16"/>
+        </w:rPr>
+        <w:t>6</w:t>
       </w:r>
     </w:p>
     <w:p>
@@ -7104,7 +7116,7 @@
         <w:pStyle w:val="Normal"/>
         <w:widowControl/>
         <w:suppressAutoHyphens w:val="true"/>
-        <w:overflowPunct w:val="false"/>
+        <w:overflowPunct w:val="true"/>
         <w:bidi w:val="0"/>
         <w:spacing w:before="0" w:after="0"/>
         <w:ind w:hanging="0" w:start="0" w:end="0"/>
@@ -10939,7 +10951,7 @@
           <w:tab w:val="left" w:pos="4110" w:leader="none"/>
         </w:tabs>
         <w:suppressAutoHyphens w:val="true"/>
-        <w:overflowPunct w:val="false"/>
+        <w:overflowPunct w:val="true"/>
         <w:bidi w:val="0"/>
         <w:spacing w:before="0" w:after="0"/>
         <w:ind w:hanging="0" w:start="0" w:end="0"/>
@@ -11390,7 +11402,7 @@
           <w:tab w:val="left" w:pos="4110" w:leader="none"/>
         </w:tabs>
         <w:suppressAutoHyphens w:val="true"/>
-        <w:overflowPunct w:val="false"/>
+        <w:overflowPunct w:val="true"/>
         <w:bidi w:val="0"/>
         <w:spacing w:before="0" w:after="0"/>
         <w:ind w:hanging="0" w:start="0" w:end="0"/>
@@ -16462,6 +16474,49 @@
           <w:szCs w:val="16"/>
         </w:rPr>
         <w:t>sysinfo (disabled on macOS)</w:t>
+      </w:r>
+    </w:p>
+    <w:p>
+      <w:pPr>
+        <w:pStyle w:val="Normal"/>
+        <w:rPr>
+          <w:rFonts w:ascii="Georgia" w:hAnsi="Georgia"/>
+          <w:sz w:val="16"/>
+          <w:szCs w:val="16"/>
+        </w:rPr>
+      </w:pPr>
+      <w:r>
+        <w:rPr>
+          <w:rFonts w:ascii="Georgia" w:hAnsi="Georgia"/>
+          <w:b/>
+          <w:bCs/>
+          <w:sz w:val="16"/>
+          <w:szCs w:val="16"/>
+        </w:rPr>
+        <w:t xml:space="preserve"> </w:t>
+      </w:r>
+      <w:r>
+        <w:rPr>
+          <w:rFonts w:ascii="Georgia" w:hAnsi="Georgia"/>
+          <w:b/>
+          <w:bCs/>
+          <w:sz w:val="16"/>
+          <w:szCs w:val="16"/>
+        </w:rPr>
+        <w:t>ffi</w:t>
+        <w:tab/>
+        <w:tab/>
+        <w:tab/>
+      </w:r>
+      <w:r>
+        <w:rPr>
+          <w:rFonts w:ascii="Georgia" w:hAnsi="Georgia"/>
+          <w:b w:val="false"/>
+          <w:bCs w:val="false"/>
+          <w:sz w:val="16"/>
+          <w:szCs w:val="16"/>
+        </w:rPr>
+        <w:t>Rust FFI</w:t>
       </w:r>
     </w:p>
     <w:p>
@@ -17122,32 +17177,41 @@
           <w:sz w:val="12"/>
           <w:szCs w:val="12"/>
         </w:rPr>
-        <w:t xml:space="preserve">fn signal_exception()  // </w:t>
-      </w:r>
-      <w:r>
-        <w:rPr>
-          <w:rFonts w:ascii="Andale Mono" w:hAnsi="Andale Mono"/>
-          <w:b w:val="false"/>
-          <w:bCs w:val="false"/>
+        <w:t xml:space="preserve">fn signal_exception()  // enable ^C </w:t>
+      </w:r>
+      <w:r>
+        <w:rPr>
+          <w:rFonts w:ascii="Andale Mono" w:hAnsi="Andale Mono"/>
+          <w:b/>
+          <w:bCs/>
           <w:i w:val="false"/>
           <w:iCs w:val="false"/>
           <w:sz w:val="12"/>
           <w:szCs w:val="12"/>
         </w:rPr>
-        <w:t xml:space="preserve">enable ^C </w:t>
-      </w:r>
-      <w:r>
-        <w:rPr>
-          <w:rFonts w:ascii="Andale Mono" w:hAnsi="Andale Mono"/>
-          <w:b/>
-          <w:bCs/>
+        <w:t>:sigint</w:t>
+      </w:r>
+      <w:r>
+        <w:rPr>
+          <w:rFonts w:ascii="Andale Mono" w:hAnsi="Andale Mono"/>
+          <w:b w:val="false"/>
+          <w:bCs w:val="false"/>
           <w:i w:val="false"/>
           <w:iCs w:val="false"/>
           <w:sz w:val="12"/>
           <w:szCs w:val="12"/>
         </w:rPr>
-        <w:t>:sigint</w:t>
-      </w:r>
+        <w:t xml:space="preserve"> exception</w:t>
+      </w:r>
+    </w:p>
+    <w:p>
+      <w:pPr>
+        <w:pStyle w:val="Normal"/>
+        <w:rPr>
+          <w:b w:val="false"/>
+          <w:bCs w:val="false"/>
+        </w:rPr>
+      </w:pPr>
       <w:r>
         <w:rPr>
           <w:rFonts w:ascii="Andale Mono" w:hAnsi="Andale Mono"/>
@@ -17158,17 +17222,8 @@
           <w:sz w:val="12"/>
           <w:szCs w:val="12"/>
         </w:rPr>
-        <w:t xml:space="preserve"> exception</w:t>
-      </w:r>
-    </w:p>
-    <w:p>
-      <w:pPr>
-        <w:pStyle w:val="Normal"/>
-        <w:rPr>
-          <w:b w:val="false"/>
-          <w:bCs w:val="false"/>
-        </w:rPr>
-      </w:pPr>
+        <w:t xml:space="preserve">  </w:t>
+      </w:r>
       <w:r>
         <w:rPr>
           <w:rFonts w:ascii="Andale Mono" w:hAnsi="Andale Mono"/>
@@ -17179,8 +17234,17 @@
           <w:sz w:val="12"/>
           <w:szCs w:val="12"/>
         </w:rPr>
-        <w:t xml:space="preserve">  </w:t>
-      </w:r>
+        <w:t>fn config(config: Option&lt;String&gt;) → Option&lt;Config&gt;</w:t>
+      </w:r>
+    </w:p>
+    <w:p>
+      <w:pPr>
+        <w:pStyle w:val="Normal"/>
+        <w:rPr>
+          <w:b w:val="false"/>
+          <w:bCs w:val="false"/>
+        </w:rPr>
+      </w:pPr>
       <w:r>
         <w:rPr>
           <w:rFonts w:ascii="Andale Mono" w:hAnsi="Andale Mono"/>
@@ -17191,17 +17255,8 @@
           <w:sz w:val="12"/>
           <w:szCs w:val="12"/>
         </w:rPr>
-        <w:t>fn config(config: Option&lt;String&gt;) → Option&lt;Config&gt;</w:t>
-      </w:r>
-    </w:p>
-    <w:p>
-      <w:pPr>
-        <w:pStyle w:val="Normal"/>
-        <w:rPr>
-          <w:b w:val="false"/>
-          <w:bCs w:val="false"/>
-        </w:rPr>
-      </w:pPr>
+        <w:t xml:space="preserve">  </w:t>
+      </w:r>
       <w:r>
         <w:rPr>
           <w:rFonts w:ascii="Andale Mono" w:hAnsi="Andale Mono"/>
@@ -17212,8 +17267,17 @@
           <w:sz w:val="12"/>
           <w:szCs w:val="12"/>
         </w:rPr>
-        <w:t xml:space="preserve">  </w:t>
-      </w:r>
+        <w:t>fn new(config: &amp;Config, Option&lt;Vec&lt;u8&gt;&gt;) → Env</w:t>
+      </w:r>
+    </w:p>
+    <w:p>
+      <w:pPr>
+        <w:pStyle w:val="Normal"/>
+        <w:rPr>
+          <w:b w:val="false"/>
+          <w:bCs w:val="false"/>
+        </w:rPr>
+      </w:pPr>
       <w:r>
         <w:rPr>
           <w:rFonts w:ascii="Andale Mono" w:hAnsi="Andale Mono"/>
@@ -17224,17 +17288,8 @@
           <w:sz w:val="12"/>
           <w:szCs w:val="12"/>
         </w:rPr>
-        <w:t>fn new(config: &amp;Config, Option&lt;Vec&lt;u8&gt;&gt;) → Env</w:t>
-      </w:r>
-    </w:p>
-    <w:p>
-      <w:pPr>
-        <w:pStyle w:val="Normal"/>
-        <w:rPr>
-          <w:b w:val="false"/>
-          <w:bCs w:val="false"/>
-        </w:rPr>
-      </w:pPr>
+        <w:t xml:space="preserve">  </w:t>
+      </w:r>
       <w:r>
         <w:rPr>
           <w:rFonts w:ascii="Andale Mono" w:hAnsi="Andale Mono"/>
@@ -17245,8 +17300,17 @@
           <w:sz w:val="12"/>
           <w:szCs w:val="12"/>
         </w:rPr>
-        <w:t xml:space="preserve">  </w:t>
-      </w:r>
+        <w:t>fn apply(&amp;self, func: Tag, args: Tag) → Result&lt;Tag&gt;</w:t>
+      </w:r>
+    </w:p>
+    <w:p>
+      <w:pPr>
+        <w:pStyle w:val="Normal"/>
+        <w:rPr>
+          <w:b w:val="false"/>
+          <w:bCs w:val="false"/>
+        </w:rPr>
+      </w:pPr>
       <w:r>
         <w:rPr>
           <w:rFonts w:ascii="Andale Mono" w:hAnsi="Andale Mono"/>
@@ -17257,17 +17321,8 @@
           <w:sz w:val="12"/>
           <w:szCs w:val="12"/>
         </w:rPr>
-        <w:t>fn apply(&amp;self, func: Tag, args: Tag) → Result&lt;Tag&gt;</w:t>
-      </w:r>
-    </w:p>
-    <w:p>
-      <w:pPr>
-        <w:pStyle w:val="Normal"/>
-        <w:rPr>
-          <w:b w:val="false"/>
-          <w:bCs w:val="false"/>
-        </w:rPr>
-      </w:pPr>
+        <w:t xml:space="preserve">  </w:t>
+      </w:r>
       <w:r>
         <w:rPr>
           <w:rFonts w:ascii="Andale Mono" w:hAnsi="Andale Mono"/>
@@ -17278,8 +17333,17 @@
           <w:sz w:val="12"/>
           <w:szCs w:val="12"/>
         </w:rPr>
-        <w:t xml:space="preserve">  </w:t>
-      </w:r>
+        <w:t>fn compile(&amp;self, form: Tag) → Result&lt;Tag&gt;</w:t>
+      </w:r>
+    </w:p>
+    <w:p>
+      <w:pPr>
+        <w:pStyle w:val="Normal"/>
+        <w:rPr>
+          <w:b w:val="false"/>
+          <w:bCs w:val="false"/>
+        </w:rPr>
+      </w:pPr>
       <w:r>
         <w:rPr>
           <w:rFonts w:ascii="Andale Mono" w:hAnsi="Andale Mono"/>
@@ -17290,17 +17354,8 @@
           <w:sz w:val="12"/>
           <w:szCs w:val="12"/>
         </w:rPr>
-        <w:t>fn compile(&amp;self, form: Tag) → Result&lt;Tag&gt;</w:t>
-      </w:r>
-    </w:p>
-    <w:p>
-      <w:pPr>
-        <w:pStyle w:val="Normal"/>
-        <w:rPr>
-          <w:b w:val="false"/>
-          <w:bCs w:val="false"/>
-        </w:rPr>
-      </w:pPr>
+        <w:t xml:space="preserve">  </w:t>
+      </w:r>
       <w:r>
         <w:rPr>
           <w:rFonts w:ascii="Andale Mono" w:hAnsi="Andale Mono"/>
@@ -17311,8 +17366,17 @@
           <w:sz w:val="12"/>
           <w:szCs w:val="12"/>
         </w:rPr>
-        <w:t xml:space="preserve">  </w:t>
-      </w:r>
+        <w:t>fn eq(&amp;self, func: Tag, args: Tag) → bool;</w:t>
+      </w:r>
+    </w:p>
+    <w:p>
+      <w:pPr>
+        <w:pStyle w:val="Normal"/>
+        <w:rPr>
+          <w:b w:val="false"/>
+          <w:bCs w:val="false"/>
+        </w:rPr>
+      </w:pPr>
       <w:r>
         <w:rPr>
           <w:rFonts w:ascii="Andale Mono" w:hAnsi="Andale Mono"/>
@@ -17323,17 +17387,8 @@
           <w:sz w:val="12"/>
           <w:szCs w:val="12"/>
         </w:rPr>
-        <w:t>fn eq(&amp;self, func: Tag, args: Tag) → bool;</w:t>
-      </w:r>
-    </w:p>
-    <w:p>
-      <w:pPr>
-        <w:pStyle w:val="Normal"/>
-        <w:rPr>
-          <w:b w:val="false"/>
-          <w:bCs w:val="false"/>
-        </w:rPr>
-      </w:pPr>
+        <w:t xml:space="preserve">  </w:t>
+      </w:r>
       <w:r>
         <w:rPr>
           <w:rFonts w:ascii="Andale Mono" w:hAnsi="Andale Mono"/>
@@ -17344,8 +17399,17 @@
           <w:sz w:val="12"/>
           <w:szCs w:val="12"/>
         </w:rPr>
-        <w:t xml:space="preserve">  </w:t>
-      </w:r>
+        <w:t>fn exception_string(&amp;self, ex: Exception) → String</w:t>
+      </w:r>
+    </w:p>
+    <w:p>
+      <w:pPr>
+        <w:pStyle w:val="Normal"/>
+        <w:rPr>
+          <w:b w:val="false"/>
+          <w:bCs w:val="false"/>
+        </w:rPr>
+      </w:pPr>
       <w:r>
         <w:rPr>
           <w:rFonts w:ascii="Andale Mono" w:hAnsi="Andale Mono"/>
@@ -17356,17 +17420,8 @@
           <w:sz w:val="12"/>
           <w:szCs w:val="12"/>
         </w:rPr>
-        <w:t>fn exception_string(&amp;self, ex: Exception) → String</w:t>
-      </w:r>
-    </w:p>
-    <w:p>
-      <w:pPr>
-        <w:pStyle w:val="Normal"/>
-        <w:rPr>
-          <w:b w:val="false"/>
-          <w:bCs w:val="false"/>
-        </w:rPr>
-      </w:pPr>
+        <w:t xml:space="preserve">  </w:t>
+      </w:r>
       <w:r>
         <w:rPr>
           <w:rFonts w:ascii="Andale Mono" w:hAnsi="Andale Mono"/>
@@ -17377,8 +17432,17 @@
           <w:sz w:val="12"/>
           <w:szCs w:val="12"/>
         </w:rPr>
-        <w:t xml:space="preserve">  </w:t>
-      </w:r>
+        <w:t>fn eval(&amp;self, exp: Tag) → Result&lt;Tag&gt;</w:t>
+      </w:r>
+    </w:p>
+    <w:p>
+      <w:pPr>
+        <w:pStyle w:val="Normal"/>
+        <w:rPr>
+          <w:b w:val="false"/>
+          <w:bCs w:val="false"/>
+        </w:rPr>
+      </w:pPr>
       <w:r>
         <w:rPr>
           <w:rFonts w:ascii="Andale Mono" w:hAnsi="Andale Mono"/>
@@ -17389,17 +17453,8 @@
           <w:sz w:val="12"/>
           <w:szCs w:val="12"/>
         </w:rPr>
-        <w:t>fn eval(&amp;self, exp: Tag) → Result&lt;Tag&gt;</w:t>
-      </w:r>
-    </w:p>
-    <w:p>
-      <w:pPr>
-        <w:pStyle w:val="Normal"/>
-        <w:rPr>
-          <w:b w:val="false"/>
-          <w:bCs w:val="false"/>
-        </w:rPr>
-      </w:pPr>
+        <w:t xml:space="preserve">  </w:t>
+      </w:r>
       <w:r>
         <w:rPr>
           <w:rFonts w:ascii="Andale Mono" w:hAnsi="Andale Mono"/>
@@ -17410,8 +17465,17 @@
           <w:sz w:val="12"/>
           <w:szCs w:val="12"/>
         </w:rPr>
-        <w:t xml:space="preserve">  </w:t>
-      </w:r>
+        <w:t>fn eval_str(&amp;self, exp: &amp;str) → Result&lt;Tag&gt;</w:t>
+      </w:r>
+    </w:p>
+    <w:p>
+      <w:pPr>
+        <w:pStyle w:val="Normal"/>
+        <w:rPr>
+          <w:b w:val="false"/>
+          <w:bCs w:val="false"/>
+        </w:rPr>
+      </w:pPr>
       <w:r>
         <w:rPr>
           <w:rFonts w:ascii="Andale Mono" w:hAnsi="Andale Mono"/>
@@ -17422,17 +17486,8 @@
           <w:sz w:val="12"/>
           <w:szCs w:val="12"/>
         </w:rPr>
-        <w:t>fn eval_str(&amp;self, exp: &amp;str) → Result&lt;Tag&gt;</w:t>
-      </w:r>
-    </w:p>
-    <w:p>
-      <w:pPr>
-        <w:pStyle w:val="Normal"/>
-        <w:rPr>
-          <w:b w:val="false"/>
-          <w:bCs w:val="false"/>
-        </w:rPr>
-      </w:pPr>
+        <w:t xml:space="preserve">  </w:t>
+      </w:r>
       <w:r>
         <w:rPr>
           <w:rFonts w:ascii="Andale Mono" w:hAnsi="Andale Mono"/>
@@ -17443,8 +17498,17 @@
           <w:sz w:val="12"/>
           <w:szCs w:val="12"/>
         </w:rPr>
-        <w:t xml:space="preserve">  </w:t>
-      </w:r>
+        <w:t>fn load(&amp;self, file_path: &amp;str) → Result&lt;bool&gt;</w:t>
+      </w:r>
+    </w:p>
+    <w:p>
+      <w:pPr>
+        <w:pStyle w:val="Normal"/>
+        <w:rPr>
+          <w:b w:val="false"/>
+          <w:bCs w:val="false"/>
+        </w:rPr>
+      </w:pPr>
       <w:r>
         <w:rPr>
           <w:rFonts w:ascii="Andale Mono" w:hAnsi="Andale Mono"/>
@@ -17455,17 +17519,8 @@
           <w:sz w:val="12"/>
           <w:szCs w:val="12"/>
         </w:rPr>
-        <w:t>fn load(&amp;self, file_path: &amp;str) → Result&lt;bool&gt;</w:t>
-      </w:r>
-    </w:p>
-    <w:p>
-      <w:pPr>
-        <w:pStyle w:val="Normal"/>
-        <w:rPr>
-          <w:b w:val="false"/>
-          <w:bCs w:val="false"/>
-        </w:rPr>
-      </w:pPr>
+        <w:t xml:space="preserve">  </w:t>
+      </w:r>
       <w:r>
         <w:rPr>
           <w:rFonts w:ascii="Andale Mono" w:hAnsi="Andale Mono"/>
@@ -17476,8 +17531,17 @@
           <w:sz w:val="12"/>
           <w:szCs w:val="12"/>
         </w:rPr>
-        <w:t xml:space="preserve">  </w:t>
-      </w:r>
+        <w:t>fn read(&amp;self, st: Tag, eofp: bool, eof: Tag) → Result&lt;Tag&gt;</w:t>
+      </w:r>
+    </w:p>
+    <w:p>
+      <w:pPr>
+        <w:pStyle w:val="Normal"/>
+        <w:rPr>
+          <w:b w:val="false"/>
+          <w:bCs w:val="false"/>
+        </w:rPr>
+      </w:pPr>
       <w:r>
         <w:rPr>
           <w:rFonts w:ascii="Andale Mono" w:hAnsi="Andale Mono"/>
@@ -17488,17 +17552,8 @@
           <w:sz w:val="12"/>
           <w:szCs w:val="12"/>
         </w:rPr>
-        <w:t>fn read(&amp;self, st: Tag, eofp: bool, eof: Tag) → Result&lt;Tag&gt;</w:t>
-      </w:r>
-    </w:p>
-    <w:p>
-      <w:pPr>
-        <w:pStyle w:val="Normal"/>
-        <w:rPr>
-          <w:b w:val="false"/>
-          <w:bCs w:val="false"/>
-        </w:rPr>
-      </w:pPr>
+        <w:t xml:space="preserve">  </w:t>
+      </w:r>
       <w:r>
         <w:rPr>
           <w:rFonts w:ascii="Andale Mono" w:hAnsi="Andale Mono"/>
@@ -17509,8 +17564,17 @@
           <w:sz w:val="12"/>
           <w:szCs w:val="12"/>
         </w:rPr>
-        <w:t xml:space="preserve">  </w:t>
-      </w:r>
+        <w:t>fn read_str(&amp;self, str: &amp;str) → Result&lt;Tag&gt;</w:t>
+      </w:r>
+    </w:p>
+    <w:p>
+      <w:pPr>
+        <w:pStyle w:val="Normal"/>
+        <w:rPr>
+          <w:b w:val="false"/>
+          <w:bCs w:val="false"/>
+        </w:rPr>
+      </w:pPr>
       <w:r>
         <w:rPr>
           <w:rFonts w:ascii="Andale Mono" w:hAnsi="Andale Mono"/>
@@ -17521,17 +17585,8 @@
           <w:sz w:val="12"/>
           <w:szCs w:val="12"/>
         </w:rPr>
-        <w:t>fn read_str(&amp;self, str: &amp;str) → Result&lt;Tag&gt;</w:t>
-      </w:r>
-    </w:p>
-    <w:p>
-      <w:pPr>
-        <w:pStyle w:val="Normal"/>
-        <w:rPr>
-          <w:b w:val="false"/>
-          <w:bCs w:val="false"/>
-        </w:rPr>
-      </w:pPr>
+        <w:t xml:space="preserve">  </w:t>
+      </w:r>
       <w:r>
         <w:rPr>
           <w:rFonts w:ascii="Andale Mono" w:hAnsi="Andale Mono"/>
@@ -17542,8 +17597,17 @@
           <w:sz w:val="12"/>
           <w:szCs w:val="12"/>
         </w:rPr>
-        <w:t xml:space="preserve">  </w:t>
-      </w:r>
+        <w:t>fn image(&amp;self) → Result&lt;Vec&lt;u8&gt;&gt;</w:t>
+      </w:r>
+    </w:p>
+    <w:p>
+      <w:pPr>
+        <w:pStyle w:val="Normal"/>
+        <w:rPr>
+          <w:b w:val="false"/>
+          <w:bCs w:val="false"/>
+        </w:rPr>
+      </w:pPr>
       <w:r>
         <w:rPr>
           <w:rFonts w:ascii="Andale Mono" w:hAnsi="Andale Mono"/>
@@ -17554,17 +17618,8 @@
           <w:sz w:val="12"/>
           <w:szCs w:val="12"/>
         </w:rPr>
-        <w:t>fn image(&amp;self) → Result&lt;Vec&lt;u8&gt;&gt;</w:t>
-      </w:r>
-    </w:p>
-    <w:p>
-      <w:pPr>
-        <w:pStyle w:val="Normal"/>
-        <w:rPr>
-          <w:b w:val="false"/>
-          <w:bCs w:val="false"/>
-        </w:rPr>
-      </w:pPr>
+        <w:t xml:space="preserve">  </w:t>
+      </w:r>
       <w:r>
         <w:rPr>
           <w:rFonts w:ascii="Andale Mono" w:hAnsi="Andale Mono"/>
@@ -17575,8 +17630,17 @@
           <w:sz w:val="12"/>
           <w:szCs w:val="12"/>
         </w:rPr>
-        <w:t xml:space="preserve">  </w:t>
-      </w:r>
+        <w:t xml:space="preserve">fn err_out(&amp;self) → Tag  </w:t>
+      </w:r>
+    </w:p>
+    <w:p>
+      <w:pPr>
+        <w:pStyle w:val="Normal"/>
+        <w:rPr>
+          <w:b w:val="false"/>
+          <w:bCs w:val="false"/>
+        </w:rPr>
+      </w:pPr>
       <w:r>
         <w:rPr>
           <w:rFonts w:ascii="Andale Mono" w:hAnsi="Andale Mono"/>
@@ -17587,17 +17651,8 @@
           <w:sz w:val="12"/>
           <w:szCs w:val="12"/>
         </w:rPr>
-        <w:t xml:space="preserve">fn err_out(&amp;self) → Tag  </w:t>
-      </w:r>
-    </w:p>
-    <w:p>
-      <w:pPr>
-        <w:pStyle w:val="Normal"/>
-        <w:rPr>
-          <w:b w:val="false"/>
-          <w:bCs w:val="false"/>
-        </w:rPr>
-      </w:pPr>
+        <w:t xml:space="preserve">  </w:t>
+      </w:r>
       <w:r>
         <w:rPr>
           <w:rFonts w:ascii="Andale Mono" w:hAnsi="Andale Mono"/>
@@ -17608,8 +17663,17 @@
           <w:sz w:val="12"/>
           <w:szCs w:val="12"/>
         </w:rPr>
-        <w:t xml:space="preserve">  </w:t>
-      </w:r>
+        <w:t>fn std_in(&amp;self) → Tag</w:t>
+      </w:r>
+    </w:p>
+    <w:p>
+      <w:pPr>
+        <w:pStyle w:val="Normal"/>
+        <w:rPr>
+          <w:b w:val="false"/>
+          <w:bCs w:val="false"/>
+        </w:rPr>
+      </w:pPr>
       <w:r>
         <w:rPr>
           <w:rFonts w:ascii="Andale Mono" w:hAnsi="Andale Mono"/>
@@ -17620,17 +17684,8 @@
           <w:sz w:val="12"/>
           <w:szCs w:val="12"/>
         </w:rPr>
-        <w:t>fn std_in(&amp;self) → Tag</w:t>
-      </w:r>
-    </w:p>
-    <w:p>
-      <w:pPr>
-        <w:pStyle w:val="Normal"/>
-        <w:rPr>
-          <w:b w:val="false"/>
-          <w:bCs w:val="false"/>
-        </w:rPr>
-      </w:pPr>
+        <w:t xml:space="preserve">  </w:t>
+      </w:r>
       <w:r>
         <w:rPr>
           <w:rFonts w:ascii="Andale Mono" w:hAnsi="Andale Mono"/>
@@ -17641,8 +17696,17 @@
           <w:sz w:val="12"/>
           <w:szCs w:val="12"/>
         </w:rPr>
-        <w:t xml:space="preserve">  </w:t>
-      </w:r>
+        <w:t>fn std_out(&amp;self) → Tag</w:t>
+      </w:r>
+    </w:p>
+    <w:p>
+      <w:pPr>
+        <w:pStyle w:val="Normal"/>
+        <w:rPr>
+          <w:b w:val="false"/>
+          <w:bCs w:val="false"/>
+        </w:rPr>
+      </w:pPr>
       <w:r>
         <w:rPr>
           <w:rFonts w:ascii="Andale Mono" w:hAnsi="Andale Mono"/>
@@ -17653,17 +17717,8 @@
           <w:sz w:val="12"/>
           <w:szCs w:val="12"/>
         </w:rPr>
-        <w:t>fn std_out(&amp;self) → Tag</w:t>
-      </w:r>
-    </w:p>
-    <w:p>
-      <w:pPr>
-        <w:pStyle w:val="Normal"/>
-        <w:rPr>
-          <w:b w:val="false"/>
-          <w:bCs w:val="false"/>
-        </w:rPr>
-      </w:pPr>
+        <w:t xml:space="preserve">  </w:t>
+      </w:r>
       <w:r>
         <w:rPr>
           <w:rFonts w:ascii="Andale Mono" w:hAnsi="Andale Mono"/>
@@ -17674,8 +17729,17 @@
           <w:sz w:val="12"/>
           <w:szCs w:val="12"/>
         </w:rPr>
-        <w:t xml:space="preserve">  </w:t>
-      </w:r>
+        <w:t>fn write(&amp;self, exp: Tag, esc: bool, st: Tag) → Result&lt;()&gt;</w:t>
+      </w:r>
+    </w:p>
+    <w:p>
+      <w:pPr>
+        <w:pStyle w:val="Normal"/>
+        <w:rPr>
+          <w:b w:val="false"/>
+          <w:bCs w:val="false"/>
+        </w:rPr>
+      </w:pPr>
       <w:r>
         <w:rPr>
           <w:rFonts w:ascii="Andale Mono" w:hAnsi="Andale Mono"/>
@@ -17686,17 +17750,8 @@
           <w:sz w:val="12"/>
           <w:szCs w:val="12"/>
         </w:rPr>
-        <w:t>fn write(&amp;self, exp: Tag, esc: bool, st: Tag) → Result&lt;()&gt;</w:t>
-      </w:r>
-    </w:p>
-    <w:p>
-      <w:pPr>
-        <w:pStyle w:val="Normal"/>
-        <w:rPr>
-          <w:b w:val="false"/>
-          <w:bCs w:val="false"/>
-        </w:rPr>
-      </w:pPr>
+        <w:t xml:space="preserve">  </w:t>
+      </w:r>
       <w:r>
         <w:rPr>
           <w:rFonts w:ascii="Andale Mono" w:hAnsi="Andale Mono"/>
@@ -17707,8 +17762,17 @@
           <w:sz w:val="12"/>
           <w:szCs w:val="12"/>
         </w:rPr>
-        <w:t xml:space="preserve">  </w:t>
-      </w:r>
+        <w:t>fn write_str(&amp;self, str: &amp;str, st: Tag) → Result&lt;()&gt;</w:t>
+      </w:r>
+    </w:p>
+    <w:p>
+      <w:pPr>
+        <w:pStyle w:val="Normal"/>
+        <w:rPr>
+          <w:b/>
+          <w:bCs/>
+        </w:rPr>
+      </w:pPr>
       <w:r>
         <w:rPr>
           <w:rFonts w:ascii="Andale Mono" w:hAnsi="Andale Mono"/>
@@ -17719,17 +17783,8 @@
           <w:sz w:val="12"/>
           <w:szCs w:val="12"/>
         </w:rPr>
-        <w:t>fn write_str(&amp;self, str: &amp;str, st: Tag) → Result&lt;()&gt;</w:t>
-      </w:r>
-    </w:p>
-    <w:p>
-      <w:pPr>
-        <w:pStyle w:val="Normal"/>
-        <w:rPr>
-          <w:b/>
-          <w:bCs/>
-        </w:rPr>
-      </w:pPr>
+        <w:t xml:space="preserve">  </w:t>
+      </w:r>
       <w:r>
         <w:rPr>
           <w:rFonts w:ascii="Andale Mono" w:hAnsi="Andale Mono"/>
@@ -17740,34 +17795,7 @@
           <w:sz w:val="12"/>
           <w:szCs w:val="12"/>
         </w:rPr>
-        <w:t xml:space="preserve">  </w:t>
-      </w:r>
-      <w:r>
-        <w:rPr>
-          <w:rFonts w:ascii="Andale Mono" w:hAnsi="Andale Mono"/>
-          <w:b w:val="false"/>
-          <w:bCs w:val="false"/>
-          <w:i w:val="false"/>
-          <w:iCs w:val="false"/>
-          <w:sz w:val="12"/>
-          <w:szCs w:val="12"/>
-        </w:rPr>
         <w:t>fn write_to_string(&amp;self, exp: Tag, esc: bool) → String</w:t>
-      </w:r>
-    </w:p>
-    <w:p>
-      <w:pPr>
-        <w:pStyle w:val="Normal"/>
-        <w:rPr>
-          <w:b/>
-          <w:bCs/>
-        </w:rPr>
-      </w:pPr>
-      <w:r>
-        <w:rPr>
-          <w:b/>
-          <w:bCs/>
-        </w:rPr>
       </w:r>
     </w:p>
     <w:p>
@@ -20959,7 +20987,7 @@
     <w:pPr>
       <w:widowControl/>
       <w:suppressAutoHyphens w:val="true"/>
-      <w:overflowPunct w:val="false"/>
+      <w:overflowPunct w:val="true"/>
       <w:bidi w:val="0"/>
       <w:spacing w:before="0" w:after="0"/>
       <w:jc w:val="start"/>

</xml_diff>

<commit_message>
#324 - implement bit vectors
</commit_message>
<xml_diff>
--- a/doc/refcards/lib-ref.docx
+++ b/doc/refcards/lib-ref.docx
@@ -326,19 +326,7 @@
           <w:sz w:val="16"/>
           <w:szCs w:val="16"/>
         </w:rPr>
-        <w:t>0.1.6</w:t>
-      </w:r>
-      <w:r>
-        <w:rPr>
-          <w:rFonts w:ascii="Georgia" w:hAnsi="Georgia"/>
-          <w:b/>
-          <w:bCs/>
-          <w:i/>
-          <w:iCs/>
-          <w:sz w:val="16"/>
-          <w:szCs w:val="16"/>
-        </w:rPr>
-        <w:t>6</w:t>
+        <w:t>0.1.67</w:t>
       </w:r>
     </w:p>
     <w:p>
@@ -18189,28 +18177,6 @@
         <w:pStyle w:val="Normal"/>
         <w:ind w:hanging="0" w:start="0"/>
         <w:rPr>
-          <w:rFonts w:ascii="Georgia" w:hAnsi="Georgia"/>
-          <w:b w:val="false"/>
-          <w:bCs w:val="false"/>
-          <w:sz w:val="16"/>
-          <w:szCs w:val="16"/>
-        </w:rPr>
-      </w:pPr>
-      <w:r>
-        <w:rPr>
-          <w:rFonts w:ascii="Georgia" w:hAnsi="Georgia"/>
-          <w:b w:val="false"/>
-          <w:bCs w:val="false"/>
-          <w:sz w:val="16"/>
-          <w:szCs w:val="16"/>
-        </w:rPr>
-      </w:r>
-    </w:p>
-    <w:p>
-      <w:pPr>
-        <w:pStyle w:val="Normal"/>
-        <w:ind w:hanging="0" w:start="0"/>
-        <w:rPr>
           <w:b w:val="false"/>
           <w:bCs w:val="false"/>
         </w:rPr>
@@ -19021,6 +18987,89 @@
           <w:sz w:val="16"/>
           <w:szCs w:val="16"/>
         </w:rPr>
+      </w:r>
+    </w:p>
+    <w:p>
+      <w:pPr>
+        <w:pStyle w:val="Normal"/>
+        <w:ind w:hanging="0" w:start="0"/>
+        <w:rPr>
+          <w:rFonts w:ascii="Georgia" w:hAnsi="Georgia"/>
+          <w:sz w:val="20"/>
+          <w:szCs w:val="20"/>
+        </w:rPr>
+      </w:pPr>
+      <w:r>
+        <w:rPr>
+          <w:rFonts w:ascii="Georgia" w:hAnsi="Georgia"/>
+          <w:i w:val="false"/>
+          <w:iCs w:val="false"/>
+          <w:caps w:val="false"/>
+          <w:smallCaps w:val="false"/>
+          <w:color w:val="24292E"/>
+          <w:spacing w:val="0"/>
+          <w:sz w:val="20"/>
+          <w:szCs w:val="20"/>
+        </w:rPr>
+        <w:t xml:space="preserve">  </w:t>
+      </w:r>
+      <w:r>
+        <w:rPr>
+          <w:rFonts w:ascii="Georgia" w:hAnsi="Georgia"/>
+          <w:i w:val="false"/>
+          <w:iCs w:val="false"/>
+          <w:caps w:val="false"/>
+          <w:smallCaps w:val="false"/>
+          <w:color w:val="24292E"/>
+          <w:spacing w:val="0"/>
+          <w:sz w:val="20"/>
+          <w:szCs w:val="20"/>
+        </w:rPr>
+        <w:t>#</w:t>
+      </w:r>
+      <w:r>
+        <w:rPr>
+          <w:rFonts w:ascii="Georgia" w:hAnsi="Georgia"/>
+          <w:i w:val="false"/>
+          <w:iCs w:val="false"/>
+          <w:caps w:val="false"/>
+          <w:smallCaps w:val="false"/>
+          <w:color w:val="24292E"/>
+          <w:spacing w:val="0"/>
+          <w:sz w:val="20"/>
+          <w:szCs w:val="20"/>
+        </w:rPr>
+        <w:t>*</w:t>
+      </w:r>
+      <w:r>
+        <w:rPr>
+          <w:rFonts w:ascii="Georgia" w:hAnsi="Georgia"/>
+          <w:i w:val="false"/>
+          <w:iCs w:val="false"/>
+          <w:caps w:val="false"/>
+          <w:smallCaps w:val="false"/>
+          <w:color w:val="24292E"/>
+          <w:spacing w:val="0"/>
+          <w:sz w:val="20"/>
+          <w:szCs w:val="20"/>
+        </w:rPr>
+        <w:t>...</w:t>
+        <w:tab/>
+        <w:tab/>
+      </w:r>
+      <w:r>
+        <w:rPr>
+          <w:rFonts w:ascii="Georgia" w:hAnsi="Georgia"/>
+          <w:i w:val="false"/>
+          <w:iCs w:val="false"/>
+          <w:caps w:val="false"/>
+          <w:smallCaps w:val="false"/>
+          <w:color w:val="24292E"/>
+          <w:spacing w:val="0"/>
+          <w:sz w:val="16"/>
+          <w:szCs w:val="16"/>
+        </w:rPr>
+        <w:t>bit vector</w:t>
       </w:r>
     </w:p>
     <w:p>

</xml_diff>

<commit_message>
#334 - mu: unwind-protect misnamed
</commit_message>
<xml_diff>
--- a/doc/refcards/lib-ref.docx
+++ b/doc/refcards/lib-ref.docx
@@ -66,7 +66,7 @@
           <w:tab w:val="left" w:pos="4110" w:leader="none"/>
         </w:tabs>
         <w:suppressAutoHyphens w:val="true"/>
-        <w:overflowPunct w:val="true"/>
+        <w:overflowPunct w:val="false"/>
         <w:bidi w:val="0"/>
         <w:spacing w:before="0" w:after="0"/>
         <w:ind w:hanging="0" w:start="0" w:end="0"/>
@@ -326,7 +326,19 @@
           <w:sz w:val="16"/>
           <w:szCs w:val="16"/>
         </w:rPr>
-        <w:t>0.1.67</w:t>
+        <w:t>0.1.6</w:t>
+      </w:r>
+      <w:r>
+        <w:rPr>
+          <w:rFonts w:ascii="Georgia" w:hAnsi="Georgia"/>
+          <w:b/>
+          <w:bCs/>
+          <w:i/>
+          <w:iCs/>
+          <w:sz w:val="16"/>
+          <w:szCs w:val="16"/>
+        </w:rPr>
+        <w:t>8</w:t>
       </w:r>
     </w:p>
     <w:p>
@@ -7104,7 +7116,7 @@
         <w:pStyle w:val="Normal"/>
         <w:widowControl/>
         <w:suppressAutoHyphens w:val="true"/>
-        <w:overflowPunct w:val="true"/>
+        <w:overflowPunct w:val="false"/>
         <w:bidi w:val="0"/>
         <w:spacing w:before="0" w:after="0"/>
         <w:ind w:hanging="0" w:start="0" w:end="0"/>
@@ -10939,7 +10951,7 @@
           <w:tab w:val="left" w:pos="4110" w:leader="none"/>
         </w:tabs>
         <w:suppressAutoHyphens w:val="true"/>
-        <w:overflowPunct w:val="true"/>
+        <w:overflowPunct w:val="false"/>
         <w:bidi w:val="0"/>
         <w:spacing w:before="0" w:after="0"/>
         <w:ind w:hanging="0" w:start="0" w:end="0"/>
@@ -11390,7 +11402,7 @@
           <w:tab w:val="left" w:pos="4110" w:leader="none"/>
         </w:tabs>
         <w:suppressAutoHyphens w:val="true"/>
-        <w:overflowPunct w:val="true"/>
+        <w:overflowPunct w:val="false"/>
         <w:bidi w:val="0"/>
         <w:spacing w:before="0" w:after="0"/>
         <w:ind w:hanging="0" w:start="0" w:end="0"/>
@@ -11952,7 +11964,7 @@
           <w:u w:val="none"/>
           <w:lang w:val="en-US" w:eastAsia="zh-CN" w:bidi="hi-IN"/>
         </w:rPr>
-        <w:t>unwind-protect</w:t>
+        <w:t>with-exception</w:t>
       </w:r>
       <w:r>
         <w:rPr>
@@ -19025,35 +19037,7 @@
           <w:sz w:val="20"/>
           <w:szCs w:val="20"/>
         </w:rPr>
-        <w:t>#</w:t>
-      </w:r>
-      <w:r>
-        <w:rPr>
-          <w:rFonts w:ascii="Georgia" w:hAnsi="Georgia"/>
-          <w:i w:val="false"/>
-          <w:iCs w:val="false"/>
-          <w:caps w:val="false"/>
-          <w:smallCaps w:val="false"/>
-          <w:color w:val="24292E"/>
-          <w:spacing w:val="0"/>
-          <w:sz w:val="20"/>
-          <w:szCs w:val="20"/>
-        </w:rPr>
-        <w:t>*</w:t>
-      </w:r>
-      <w:r>
-        <w:rPr>
-          <w:rFonts w:ascii="Georgia" w:hAnsi="Georgia"/>
-          <w:i w:val="false"/>
-          <w:iCs w:val="false"/>
-          <w:caps w:val="false"/>
-          <w:smallCaps w:val="false"/>
-          <w:color w:val="24292E"/>
-          <w:spacing w:val="0"/>
-          <w:sz w:val="20"/>
-          <w:szCs w:val="20"/>
-        </w:rPr>
-        <w:t>...</w:t>
+        <w:t>#*...</w:t>
         <w:tab/>
         <w:tab/>
       </w:r>
@@ -21036,7 +21020,7 @@
     <w:pPr>
       <w:widowControl/>
       <w:suppressAutoHyphens w:val="true"/>
-      <w:overflowPunct w:val="true"/>
+      <w:overflowPunct w:val="false"/>
       <w:bidi w:val="0"/>
       <w:spacing w:before="0" w:after="0"/>
       <w:jc w:val="start"/>

</xml_diff>

<commit_message>
#345 - mu: rename float arithmetic functions
</commit_message>
<xml_diff>
--- a/doc/refcards/lib-ref.docx
+++ b/doc/refcards/lib-ref.docx
@@ -66,7 +66,7 @@
           <w:tab w:val="left" w:pos="4110" w:leader="none"/>
         </w:tabs>
         <w:suppressAutoHyphens w:val="true"/>
-        <w:overflowPunct w:val="false"/>
+        <w:overflowPunct w:val="true"/>
         <w:bidi w:val="0"/>
         <w:spacing w:before="0" w:after="0"/>
         <w:ind w:hanging="0" w:start="0" w:end="0"/>
@@ -338,7 +338,7 @@
           <w:sz w:val="16"/>
           <w:szCs w:val="16"/>
         </w:rPr>
-        <w:t>8</w:t>
+        <w:t>9</w:t>
       </w:r>
     </w:p>
     <w:p>
@@ -7116,7 +7116,7 @@
         <w:pStyle w:val="Normal"/>
         <w:widowControl/>
         <w:suppressAutoHyphens w:val="true"/>
-        <w:overflowPunct w:val="false"/>
+        <w:overflowPunct w:val="true"/>
         <w:bidi w:val="0"/>
         <w:spacing w:before="0" w:after="0"/>
         <w:ind w:hanging="0" w:start="0" w:end="0"/>
@@ -8571,7 +8571,7 @@
           <w:sz w:val="18"/>
           <w:szCs w:val="18"/>
         </w:rPr>
-        <w:t>l-mul</w:t>
+        <w:t>product</w:t>
       </w:r>
       <w:r>
         <w:rPr>
@@ -8698,7 +8698,19 @@
           <w:sz w:val="18"/>
           <w:szCs w:val="18"/>
         </w:rPr>
-        <w:t>fl-add</w:t>
+        <w:t>f</w:t>
+      </w:r>
+      <w:r>
+        <w:rPr>
+          <w:rFonts w:ascii="Georgia" w:hAnsi="Georgia"/>
+          <w:b/>
+          <w:bCs/>
+          <w:i w:val="false"/>
+          <w:iCs w:val="false"/>
+          <w:sz w:val="18"/>
+          <w:szCs w:val="18"/>
+        </w:rPr>
+        <w:t>sum</w:t>
       </w:r>
       <w:r>
         <w:rPr>
@@ -8815,7 +8827,19 @@
           <w:sz w:val="18"/>
           <w:szCs w:val="18"/>
         </w:rPr>
-        <w:t>fl-sub</w:t>
+        <w:t>f</w:t>
+      </w:r>
+      <w:r>
+        <w:rPr>
+          <w:rFonts w:ascii="Georgia" w:hAnsi="Georgia"/>
+          <w:b/>
+          <w:bCs/>
+          <w:i w:val="false"/>
+          <w:iCs w:val="false"/>
+          <w:sz w:val="18"/>
+          <w:szCs w:val="18"/>
+        </w:rPr>
+        <w:t>difference</w:t>
       </w:r>
       <w:r>
         <w:rPr>
@@ -8876,7 +8900,6 @@
         </w:rPr>
         <w:t xml:space="preserve">   </w:t>
         <w:tab/>
-        <w:tab/>
       </w:r>
       <w:r>
         <w:rPr>
@@ -8932,7 +8955,19 @@
           <w:sz w:val="18"/>
           <w:szCs w:val="18"/>
         </w:rPr>
-        <w:t>fl-lt</w:t>
+        <w:t>f</w:t>
+      </w:r>
+      <w:r>
+        <w:rPr>
+          <w:rFonts w:ascii="Georgia" w:hAnsi="Georgia"/>
+          <w:b/>
+          <w:bCs/>
+          <w:i w:val="false"/>
+          <w:iCs w:val="false"/>
+          <w:sz w:val="18"/>
+          <w:szCs w:val="18"/>
+        </w:rPr>
+        <w:t>less-than</w:t>
       </w:r>
       <w:r>
         <w:rPr>
@@ -9090,7 +9125,19 @@
           <w:sz w:val="18"/>
           <w:szCs w:val="18"/>
         </w:rPr>
-        <w:t>fl-div</w:t>
+        <w:t>f</w:t>
+      </w:r>
+      <w:r>
+        <w:rPr>
+          <w:rFonts w:ascii="Georgia" w:hAnsi="Georgia"/>
+          <w:b/>
+          <w:bCs/>
+          <w:i w:val="false"/>
+          <w:iCs w:val="false"/>
+          <w:sz w:val="18"/>
+          <w:szCs w:val="18"/>
+        </w:rPr>
+        <w:t>quotient</w:t>
       </w:r>
       <w:r>
         <w:rPr>
@@ -10951,7 +10998,7 @@
           <w:tab w:val="left" w:pos="4110" w:leader="none"/>
         </w:tabs>
         <w:suppressAutoHyphens w:val="true"/>
-        <w:overflowPunct w:val="false"/>
+        <w:overflowPunct w:val="true"/>
         <w:bidi w:val="0"/>
         <w:spacing w:before="0" w:after="0"/>
         <w:ind w:hanging="0" w:start="0" w:end="0"/>
@@ -11402,7 +11449,7 @@
           <w:tab w:val="left" w:pos="4110" w:leader="none"/>
         </w:tabs>
         <w:suppressAutoHyphens w:val="true"/>
-        <w:overflowPunct w:val="false"/>
+        <w:overflowPunct w:val="true"/>
         <w:bidi w:val="0"/>
         <w:spacing w:before="0" w:after="0"/>
         <w:ind w:hanging="0" w:start="0" w:end="0"/>
@@ -21020,7 +21067,7 @@
     <w:pPr>
       <w:widowControl/>
       <w:suppressAutoHyphens w:val="true"/>
-      <w:overflowPunct w:val="false"/>
+      <w:overflowPunct w:val="true"/>
       <w:bidi w:val="0"/>
       <w:spacing w:before="0" w:after="0"/>
       <w:jc w:val="start"/>

</xml_diff>

<commit_message>
#334 - mu: rename float arithmetic functions (#346)
* #345 - mu: rename float arithmetic functions

* #345 - mu: rename float arithmetic functions
</commit_message>
<xml_diff>
--- a/doc/refcards/lib-ref.docx
+++ b/doc/refcards/lib-ref.docx
@@ -66,7 +66,7 @@
           <w:tab w:val="left" w:pos="4110" w:leader="none"/>
         </w:tabs>
         <w:suppressAutoHyphens w:val="true"/>
-        <w:overflowPunct w:val="false"/>
+        <w:overflowPunct w:val="true"/>
         <w:bidi w:val="0"/>
         <w:spacing w:before="0" w:after="0"/>
         <w:ind w:hanging="0" w:start="0" w:end="0"/>
@@ -338,7 +338,7 @@
           <w:sz w:val="16"/>
           <w:szCs w:val="16"/>
         </w:rPr>
-        <w:t>8</w:t>
+        <w:t>9</w:t>
       </w:r>
     </w:p>
     <w:p>
@@ -7116,7 +7116,7 @@
         <w:pStyle w:val="Normal"/>
         <w:widowControl/>
         <w:suppressAutoHyphens w:val="true"/>
-        <w:overflowPunct w:val="false"/>
+        <w:overflowPunct w:val="true"/>
         <w:bidi w:val="0"/>
         <w:spacing w:before="0" w:after="0"/>
         <w:ind w:hanging="0" w:start="0" w:end="0"/>
@@ -8571,7 +8571,7 @@
           <w:sz w:val="18"/>
           <w:szCs w:val="18"/>
         </w:rPr>
-        <w:t>l-mul</w:t>
+        <w:t>product</w:t>
       </w:r>
       <w:r>
         <w:rPr>
@@ -8698,7 +8698,19 @@
           <w:sz w:val="18"/>
           <w:szCs w:val="18"/>
         </w:rPr>
-        <w:t>fl-add</w:t>
+        <w:t>f</w:t>
+      </w:r>
+      <w:r>
+        <w:rPr>
+          <w:rFonts w:ascii="Georgia" w:hAnsi="Georgia"/>
+          <w:b/>
+          <w:bCs/>
+          <w:i w:val="false"/>
+          <w:iCs w:val="false"/>
+          <w:sz w:val="18"/>
+          <w:szCs w:val="18"/>
+        </w:rPr>
+        <w:t>sum</w:t>
       </w:r>
       <w:r>
         <w:rPr>
@@ -8815,7 +8827,19 @@
           <w:sz w:val="18"/>
           <w:szCs w:val="18"/>
         </w:rPr>
-        <w:t>fl-sub</w:t>
+        <w:t>f</w:t>
+      </w:r>
+      <w:r>
+        <w:rPr>
+          <w:rFonts w:ascii="Georgia" w:hAnsi="Georgia"/>
+          <w:b/>
+          <w:bCs/>
+          <w:i w:val="false"/>
+          <w:iCs w:val="false"/>
+          <w:sz w:val="18"/>
+          <w:szCs w:val="18"/>
+        </w:rPr>
+        <w:t>difference</w:t>
       </w:r>
       <w:r>
         <w:rPr>
@@ -8876,7 +8900,6 @@
         </w:rPr>
         <w:t xml:space="preserve">   </w:t>
         <w:tab/>
-        <w:tab/>
       </w:r>
       <w:r>
         <w:rPr>
@@ -8932,7 +8955,19 @@
           <w:sz w:val="18"/>
           <w:szCs w:val="18"/>
         </w:rPr>
-        <w:t>fl-lt</w:t>
+        <w:t>f</w:t>
+      </w:r>
+      <w:r>
+        <w:rPr>
+          <w:rFonts w:ascii="Georgia" w:hAnsi="Georgia"/>
+          <w:b/>
+          <w:bCs/>
+          <w:i w:val="false"/>
+          <w:iCs w:val="false"/>
+          <w:sz w:val="18"/>
+          <w:szCs w:val="18"/>
+        </w:rPr>
+        <w:t>less-than</w:t>
       </w:r>
       <w:r>
         <w:rPr>
@@ -9090,7 +9125,19 @@
           <w:sz w:val="18"/>
           <w:szCs w:val="18"/>
         </w:rPr>
-        <w:t>fl-div</w:t>
+        <w:t>f</w:t>
+      </w:r>
+      <w:r>
+        <w:rPr>
+          <w:rFonts w:ascii="Georgia" w:hAnsi="Georgia"/>
+          <w:b/>
+          <w:bCs/>
+          <w:i w:val="false"/>
+          <w:iCs w:val="false"/>
+          <w:sz w:val="18"/>
+          <w:szCs w:val="18"/>
+        </w:rPr>
+        <w:t>quotient</w:t>
       </w:r>
       <w:r>
         <w:rPr>
@@ -10951,7 +10998,7 @@
           <w:tab w:val="left" w:pos="4110" w:leader="none"/>
         </w:tabs>
         <w:suppressAutoHyphens w:val="true"/>
-        <w:overflowPunct w:val="false"/>
+        <w:overflowPunct w:val="true"/>
         <w:bidi w:val="0"/>
         <w:spacing w:before="0" w:after="0"/>
         <w:ind w:hanging="0" w:start="0" w:end="0"/>
@@ -11402,7 +11449,7 @@
           <w:tab w:val="left" w:pos="4110" w:leader="none"/>
         </w:tabs>
         <w:suppressAutoHyphens w:val="true"/>
-        <w:overflowPunct w:val="false"/>
+        <w:overflowPunct w:val="true"/>
         <w:bidi w:val="0"/>
         <w:spacing w:before="0" w:after="0"/>
         <w:ind w:hanging="0" w:start="0" w:end="0"/>
@@ -21020,7 +21067,7 @@
     <w:pPr>
       <w:widowControl/>
       <w:suppressAutoHyphens w:val="true"/>
-      <w:overflowPunct w:val="false"/>
+      <w:overflowPunct w:val="true"/>
       <w:bidi w:val="0"/>
       <w:spacing w:before="0" w:after="0"/>
       <w:jc w:val="start"/>

</xml_diff>

<commit_message>
#344 - sysgen: explore item parsing
</commit_message>
<xml_diff>
--- a/doc/refcards/lib-ref.docx
+++ b/doc/refcards/lib-ref.docx
@@ -66,7 +66,7 @@
           <w:tab w:val="left" w:pos="4110" w:leader="none"/>
         </w:tabs>
         <w:suppressAutoHyphens w:val="true"/>
-        <w:overflowPunct w:val="true"/>
+        <w:overflowPunct w:val="false"/>
         <w:bidi w:val="0"/>
         <w:spacing w:before="0" w:after="0"/>
         <w:ind w:hanging="0" w:start="0" w:end="0"/>
@@ -326,19 +326,19 @@
           <w:sz w:val="16"/>
           <w:szCs w:val="16"/>
         </w:rPr>
-        <w:t>0.1.6</w:t>
-      </w:r>
-      <w:r>
-        <w:rPr>
-          <w:rFonts w:ascii="Georgia" w:hAnsi="Georgia"/>
-          <w:b/>
-          <w:bCs/>
-          <w:i/>
-          <w:iCs/>
-          <w:sz w:val="16"/>
-          <w:szCs w:val="16"/>
-        </w:rPr>
-        <w:t>9</w:t>
+        <w:t>0.1.</w:t>
+      </w:r>
+      <w:r>
+        <w:rPr>
+          <w:rFonts w:ascii="Georgia" w:hAnsi="Georgia"/>
+          <w:b/>
+          <w:bCs/>
+          <w:i/>
+          <w:iCs/>
+          <w:sz w:val="16"/>
+          <w:szCs w:val="16"/>
+        </w:rPr>
+        <w:t>70</w:t>
       </w:r>
     </w:p>
     <w:p>
@@ -7116,7 +7116,7 @@
         <w:pStyle w:val="Normal"/>
         <w:widowControl/>
         <w:suppressAutoHyphens w:val="true"/>
-        <w:overflowPunct w:val="true"/>
+        <w:overflowPunct w:val="false"/>
         <w:bidi w:val="0"/>
         <w:spacing w:before="0" w:after="0"/>
         <w:ind w:hanging="0" w:start="0" w:end="0"/>
@@ -8698,13 +8698,84 @@
           <w:sz w:val="18"/>
           <w:szCs w:val="18"/>
         </w:rPr>
-        <w:t>f</w:t>
-      </w:r>
-      <w:r>
-        <w:rPr>
-          <w:rFonts w:ascii="Georgia" w:hAnsi="Georgia"/>
-          <w:b/>
-          <w:bCs/>
+        <w:t>fsum</w:t>
+      </w:r>
+      <w:r>
+        <w:rPr>
+          <w:rFonts w:ascii="Georgia" w:hAnsi="Georgia"/>
+          <w:b w:val="false"/>
+          <w:bCs/>
+          <w:i w:val="false"/>
+          <w:iCs/>
+          <w:sz w:val="18"/>
+          <w:szCs w:val="18"/>
+        </w:rPr>
+        <w:t xml:space="preserve"> </w:t>
+      </w:r>
+      <w:r>
+        <w:rPr>
+          <w:rFonts w:ascii="Georgia" w:hAnsi="Georgia"/>
+          <w:b w:val="false"/>
+          <w:bCs w:val="false"/>
+          <w:i/>
+          <w:iCs/>
+          <w:sz w:val="18"/>
+          <w:szCs w:val="18"/>
+        </w:rPr>
+        <w:t>fl</w:t>
+      </w:r>
+      <w:r>
+        <w:rPr>
+          <w:rFonts w:ascii="Georgia" w:hAnsi="Georgia"/>
+          <w:b w:val="false"/>
+          <w:bCs w:val="false"/>
+          <w:i w:val="false"/>
+          <w:iCs/>
+          <w:sz w:val="18"/>
+          <w:szCs w:val="18"/>
+        </w:rPr>
+        <w:t xml:space="preserve"> </w:t>
+      </w:r>
+      <w:r>
+        <w:rPr>
+          <w:rFonts w:ascii="Georgia" w:hAnsi="Georgia"/>
+          <w:b w:val="false"/>
+          <w:bCs w:val="false"/>
+          <w:i/>
+          <w:iCs/>
+          <w:sz w:val="18"/>
+          <w:szCs w:val="18"/>
+        </w:rPr>
+        <w:t>fl’</w:t>
+      </w:r>
+      <w:r>
+        <w:rPr>
+          <w:rFonts w:ascii="Georgia" w:hAnsi="Georgia"/>
+          <w:b w:val="false"/>
+          <w:i w:val="false"/>
+          <w:iCs w:val="false"/>
+          <w:sz w:val="18"/>
+          <w:szCs w:val="18"/>
+        </w:rPr>
+        <w:t xml:space="preserve">   </w:t>
+        <w:tab/>
+        <w:tab/>
+      </w:r>
+      <w:r>
+        <w:rPr>
+          <w:rFonts w:ascii="Georgia" w:hAnsi="Georgia"/>
+          <w:b w:val="false"/>
+          <w:i/>
+          <w:iCs/>
+          <w:sz w:val="18"/>
+          <w:szCs w:val="18"/>
+        </w:rPr>
+        <w:t>float</w:t>
+        <w:tab/>
+      </w:r>
+      <w:r>
+        <w:rPr>
+          <w:rFonts w:ascii="Georgia" w:hAnsi="Georgia"/>
           <w:i w:val="false"/>
           <w:iCs w:val="false"/>
           <w:sz w:val="18"/>
@@ -8712,6 +8783,40 @@
         </w:rPr>
         <w:t>sum</w:t>
       </w:r>
+    </w:p>
+    <w:p>
+      <w:pPr>
+        <w:pStyle w:val="Normal"/>
+        <w:rPr>
+          <w:sz w:val="18"/>
+          <w:szCs w:val="18"/>
+        </w:rPr>
+      </w:pPr>
+      <w:r>
+        <w:rPr>
+          <w:rFonts w:ascii="Georgia" w:hAnsi="Georgia"/>
+          <w:b/>
+          <w:bCs/>
+          <w:i w:val="false"/>
+          <w:iCs w:val="false"/>
+          <w:sz w:val="18"/>
+          <w:szCs w:val="18"/>
+        </w:rPr>
+        <w:t xml:space="preserve"> </w:t>
+      </w:r>
+      <w:bookmarkStart w:id="0" w:name="__DdeLink__1057_224144652"/>
+      <w:r>
+        <w:rPr>
+          <w:rFonts w:ascii="Georgia" w:hAnsi="Georgia"/>
+          <w:b/>
+          <w:bCs/>
+          <w:i w:val="false"/>
+          <w:iCs w:val="false"/>
+          <w:sz w:val="18"/>
+          <w:szCs w:val="18"/>
+        </w:rPr>
+        <w:t>fdifference</w:t>
+      </w:r>
       <w:r>
         <w:rPr>
           <w:rFonts w:ascii="Georgia" w:hAnsi="Georgia"/>
@@ -8771,7 +8876,6 @@
         </w:rPr>
         <w:t xml:space="preserve">   </w:t>
         <w:tab/>
-        <w:tab/>
       </w:r>
       <w:r>
         <w:rPr>
@@ -8793,54 +8897,42 @@
           <w:sz w:val="18"/>
           <w:szCs w:val="18"/>
         </w:rPr>
-        <w:t>sum</w:t>
-      </w:r>
-    </w:p>
-    <w:p>
-      <w:pPr>
-        <w:pStyle w:val="Normal"/>
-        <w:rPr>
-          <w:sz w:val="18"/>
-          <w:szCs w:val="18"/>
-        </w:rPr>
-      </w:pPr>
-      <w:r>
-        <w:rPr>
-          <w:rFonts w:ascii="Georgia" w:hAnsi="Georgia"/>
-          <w:b/>
-          <w:bCs/>
-          <w:i w:val="false"/>
-          <w:iCs w:val="false"/>
-          <w:sz w:val="18"/>
-          <w:szCs w:val="18"/>
-        </w:rPr>
-        <w:t xml:space="preserve"> </w:t>
-      </w:r>
-      <w:bookmarkStart w:id="0" w:name="__DdeLink__1057_224144652"/>
-      <w:r>
-        <w:rPr>
-          <w:rFonts w:ascii="Georgia" w:hAnsi="Georgia"/>
-          <w:b/>
-          <w:bCs/>
-          <w:i w:val="false"/>
-          <w:iCs w:val="false"/>
-          <w:sz w:val="18"/>
-          <w:szCs w:val="18"/>
-        </w:rPr>
-        <w:t>f</w:t>
-      </w:r>
-      <w:r>
-        <w:rPr>
-          <w:rFonts w:ascii="Georgia" w:hAnsi="Georgia"/>
-          <w:b/>
-          <w:bCs/>
-          <w:i w:val="false"/>
-          <w:iCs w:val="false"/>
-          <w:sz w:val="18"/>
-          <w:szCs w:val="18"/>
-        </w:rPr>
         <w:t>difference</w:t>
       </w:r>
+      <w:bookmarkEnd w:id="0"/>
+    </w:p>
+    <w:p>
+      <w:pPr>
+        <w:pStyle w:val="Normal"/>
+        <w:rPr>
+          <w:sz w:val="18"/>
+          <w:szCs w:val="18"/>
+        </w:rPr>
+      </w:pPr>
+      <w:r>
+        <w:rPr>
+          <w:rFonts w:ascii="Georgia" w:hAnsi="Georgia"/>
+          <w:b/>
+          <w:bCs/>
+          <w:i w:val="false"/>
+          <w:iCs w:val="false"/>
+          <w:sz w:val="18"/>
+          <w:szCs w:val="18"/>
+        </w:rPr>
+        <w:t xml:space="preserve"> </w:t>
+      </w:r>
+      <w:r>
+        <w:rPr>
+          <w:rFonts w:ascii="Georgia" w:hAnsi="Georgia"/>
+          <w:b/>
+          <w:bCs/>
+          <w:i w:val="false"/>
+          <w:iCs w:val="false"/>
+          <w:sz w:val="18"/>
+          <w:szCs w:val="18"/>
+        </w:rPr>
+        <w:t>fless-than</w:t>
+      </w:r>
       <w:r>
         <w:rPr>
           <w:rFonts w:ascii="Georgia" w:hAnsi="Georgia"/>
@@ -8898,94 +8990,25 @@
           <w:sz w:val="18"/>
           <w:szCs w:val="18"/>
         </w:rPr>
-        <w:t xml:space="preserve">   </w:t>
-        <w:tab/>
-      </w:r>
-      <w:r>
-        <w:rPr>
-          <w:rFonts w:ascii="Georgia" w:hAnsi="Georgia"/>
-          <w:b w:val="false"/>
-          <w:i/>
-          <w:iCs/>
-          <w:sz w:val="18"/>
-          <w:szCs w:val="18"/>
-        </w:rPr>
-        <w:t>float</w:t>
-        <w:tab/>
-      </w:r>
-      <w:r>
-        <w:rPr>
-          <w:rFonts w:ascii="Georgia" w:hAnsi="Georgia"/>
-          <w:i w:val="false"/>
-          <w:iCs w:val="false"/>
-          <w:sz w:val="18"/>
-          <w:szCs w:val="18"/>
-        </w:rPr>
-        <w:t>difference</w:t>
-      </w:r>
-      <w:bookmarkEnd w:id="0"/>
-    </w:p>
-    <w:p>
-      <w:pPr>
-        <w:pStyle w:val="Normal"/>
-        <w:rPr>
-          <w:sz w:val="18"/>
-          <w:szCs w:val="18"/>
-        </w:rPr>
-      </w:pPr>
-      <w:r>
-        <w:rPr>
-          <w:rFonts w:ascii="Georgia" w:hAnsi="Georgia"/>
-          <w:b/>
-          <w:bCs/>
-          <w:i w:val="false"/>
-          <w:iCs w:val="false"/>
-          <w:sz w:val="18"/>
-          <w:szCs w:val="18"/>
-        </w:rPr>
-        <w:t xml:space="preserve"> </w:t>
-      </w:r>
-      <w:r>
-        <w:rPr>
-          <w:rFonts w:ascii="Georgia" w:hAnsi="Georgia"/>
-          <w:b/>
-          <w:bCs/>
-          <w:i w:val="false"/>
-          <w:iCs w:val="false"/>
-          <w:sz w:val="18"/>
-          <w:szCs w:val="18"/>
-        </w:rPr>
-        <w:t>f</w:t>
-      </w:r>
-      <w:r>
-        <w:rPr>
-          <w:rFonts w:ascii="Georgia" w:hAnsi="Georgia"/>
-          <w:b/>
-          <w:bCs/>
-          <w:i w:val="false"/>
-          <w:iCs w:val="false"/>
-          <w:sz w:val="18"/>
-          <w:szCs w:val="18"/>
-        </w:rPr>
-        <w:t>less-than</w:t>
-      </w:r>
-      <w:r>
-        <w:rPr>
-          <w:rFonts w:ascii="Georgia" w:hAnsi="Georgia"/>
-          <w:b w:val="false"/>
-          <w:bCs/>
-          <w:i w:val="false"/>
-          <w:iCs/>
-          <w:sz w:val="18"/>
-          <w:szCs w:val="18"/>
-        </w:rPr>
-        <w:t xml:space="preserve"> </w:t>
-      </w:r>
-      <w:r>
-        <w:rPr>
-          <w:rFonts w:ascii="Georgia" w:hAnsi="Georgia"/>
-          <w:b w:val="false"/>
-          <w:bCs w:val="false"/>
+        <w:t xml:space="preserve"> </w:t>
+        <w:tab/>
+        <w:tab/>
+      </w:r>
+      <w:r>
+        <w:rPr>
+          <w:rFonts w:ascii="Georgia" w:hAnsi="Georgia"/>
+          <w:b w:val="false"/>
+          <w:i/>
+          <w:iCs/>
+          <w:sz w:val="18"/>
+          <w:szCs w:val="18"/>
+        </w:rPr>
+        <w:t>bool</w:t>
+        <w:tab/>
+      </w:r>
+      <w:r>
+        <w:rPr>
+          <w:rFonts w:ascii="Georgia" w:hAnsi="Georgia"/>
           <w:i/>
           <w:iCs/>
           <w:sz w:val="18"/>
@@ -8997,65 +9020,6 @@
         <w:rPr>
           <w:rFonts w:ascii="Georgia" w:hAnsi="Georgia"/>
           <w:b w:val="false"/>
-          <w:bCs w:val="false"/>
-          <w:i w:val="false"/>
-          <w:iCs/>
-          <w:sz w:val="18"/>
-          <w:szCs w:val="18"/>
-        </w:rPr>
-        <w:t xml:space="preserve"> </w:t>
-      </w:r>
-      <w:r>
-        <w:rPr>
-          <w:rFonts w:ascii="Georgia" w:hAnsi="Georgia"/>
-          <w:b w:val="false"/>
-          <w:bCs w:val="false"/>
-          <w:i/>
-          <w:iCs/>
-          <w:sz w:val="18"/>
-          <w:szCs w:val="18"/>
-        </w:rPr>
-        <w:t>fl’</w:t>
-      </w:r>
-      <w:r>
-        <w:rPr>
-          <w:rFonts w:ascii="Georgia" w:hAnsi="Georgia"/>
-          <w:b w:val="false"/>
-          <w:i w:val="false"/>
-          <w:iCs w:val="false"/>
-          <w:sz w:val="18"/>
-          <w:szCs w:val="18"/>
-        </w:rPr>
-        <w:t xml:space="preserve"> </w:t>
-        <w:tab/>
-        <w:tab/>
-      </w:r>
-      <w:r>
-        <w:rPr>
-          <w:rFonts w:ascii="Georgia" w:hAnsi="Georgia"/>
-          <w:b w:val="false"/>
-          <w:i/>
-          <w:iCs/>
-          <w:sz w:val="18"/>
-          <w:szCs w:val="18"/>
-        </w:rPr>
-        <w:t>bool</w:t>
-        <w:tab/>
-      </w:r>
-      <w:r>
-        <w:rPr>
-          <w:rFonts w:ascii="Georgia" w:hAnsi="Georgia"/>
-          <w:i/>
-          <w:iCs/>
-          <w:sz w:val="18"/>
-          <w:szCs w:val="18"/>
-        </w:rPr>
-        <w:t>fl</w:t>
-      </w:r>
-      <w:r>
-        <w:rPr>
-          <w:rFonts w:ascii="Georgia" w:hAnsi="Georgia"/>
-          <w:b w:val="false"/>
           <w:i w:val="false"/>
           <w:iCs w:val="false"/>
           <w:sz w:val="18"/>
@@ -9125,19 +9089,7 @@
           <w:sz w:val="18"/>
           <w:szCs w:val="18"/>
         </w:rPr>
-        <w:t>f</w:t>
-      </w:r>
-      <w:r>
-        <w:rPr>
-          <w:rFonts w:ascii="Georgia" w:hAnsi="Georgia"/>
-          <w:b/>
-          <w:bCs/>
-          <w:i w:val="false"/>
-          <w:iCs w:val="false"/>
-          <w:sz w:val="18"/>
-          <w:szCs w:val="18"/>
-        </w:rPr>
-        <w:t>quotient</w:t>
+        <w:t>fquotient</w:t>
       </w:r>
       <w:r>
         <w:rPr>
@@ -10627,7 +10579,17 @@
           <w:sz w:val="18"/>
           <w:szCs w:val="18"/>
         </w:rPr>
-        <w:t>vector-len</w:t>
+        <w:t>vector-</w:t>
+      </w:r>
+      <w:r>
+        <w:rPr>
+          <w:rFonts w:ascii="Georgia" w:hAnsi="Georgia"/>
+          <w:b/>
+          <w:bCs/>
+          <w:sz w:val="18"/>
+          <w:szCs w:val="18"/>
+        </w:rPr>
+        <w:t>size</w:t>
       </w:r>
       <w:r>
         <w:rPr>
@@ -10765,7 +10727,17 @@
           <w:sz w:val="18"/>
           <w:szCs w:val="18"/>
         </w:rPr>
-        <w:t>vector-ref</w:t>
+        <w:t>sv</w:t>
+      </w:r>
+      <w:r>
+        <w:rPr>
+          <w:rFonts w:ascii="Georgia" w:hAnsi="Georgia"/>
+          <w:b/>
+          <w:bCs/>
+          <w:sz w:val="18"/>
+          <w:szCs w:val="18"/>
+        </w:rPr>
+        <w:t>ref</w:t>
       </w:r>
       <w:r>
         <w:rPr>
@@ -10998,7 +10970,7 @@
           <w:tab w:val="left" w:pos="4110" w:leader="none"/>
         </w:tabs>
         <w:suppressAutoHyphens w:val="true"/>
-        <w:overflowPunct w:val="true"/>
+        <w:overflowPunct w:val="false"/>
         <w:bidi w:val="0"/>
         <w:spacing w:before="0" w:after="0"/>
         <w:ind w:hanging="0" w:start="0" w:end="0"/>
@@ -11449,7 +11421,7 @@
           <w:tab w:val="left" w:pos="4110" w:leader="none"/>
         </w:tabs>
         <w:suppressAutoHyphens w:val="true"/>
-        <w:overflowPunct w:val="true"/>
+        <w:overflowPunct w:val="false"/>
         <w:bidi w:val="0"/>
         <w:spacing w:before="0" w:after="0"/>
         <w:ind w:hanging="0" w:start="0" w:end="0"/>
@@ -21067,7 +21039,7 @@
     <w:pPr>
       <w:widowControl/>
       <w:suppressAutoHyphens w:val="true"/>
-      <w:overflowPunct w:val="true"/>
+      <w:overflowPunct w:val="false"/>
       <w:bidi w:val="0"/>
       <w:spacing w:before="0" w:after="0"/>
       <w:jc w:val="start"/>

</xml_diff>

<commit_message>
#353 - mu: make symbols closer to CL
</commit_message>
<xml_diff>
--- a/doc/refcards/lib-ref.docx
+++ b/doc/refcards/lib-ref.docx
@@ -88,21 +88,21 @@
           <w:u w:val="none"/>
           <w:shd w:fill="333333" w:val="clear"/>
         </w:rPr>
-        <w:t xml:space="preserve">   </w:t>
-      </w:r>
-      <w:r>
-        <w:rPr>
-          <w:rFonts w:ascii="Georgia" w:hAnsi="Georgia"/>
-          <w:b/>
-          <w:bCs/>
-          <w:i w:val="false"/>
+        <w:t xml:space="preserve">     </w:t>
+      </w:r>
+      <w:r>
+        <w:rPr>
+          <w:rFonts w:ascii="Georgia" w:hAnsi="Georgia"/>
+          <w:b/>
+          <w:bCs/>
+          <w:i/>
           <w:iCs/>
           <w:sz w:val="32"/>
           <w:szCs w:val="32"/>
           <w:u w:val="none"/>
           <w:shd w:fill="333333" w:val="clear"/>
         </w:rPr>
-        <w:t>C</w:t>
+        <w:t>Mu</w:t>
       </w:r>
       <w:r>
         <w:rPr>
@@ -116,7 +116,7 @@
           <w:u w:val="none"/>
           <w:shd w:fill="333333" w:val="clear"/>
         </w:rPr>
-        <w:t>ore Library</w:t>
+        <w:t xml:space="preserve"> Library</w:t>
       </w:r>
       <w:r>
         <w:rPr>
@@ -326,19 +326,7 @@
           <w:sz w:val="16"/>
           <w:szCs w:val="16"/>
         </w:rPr>
-        <w:t>0.1.</w:t>
-      </w:r>
-      <w:r>
-        <w:rPr>
-          <w:rFonts w:ascii="Georgia" w:hAnsi="Georgia"/>
-          <w:b/>
-          <w:bCs/>
-          <w:i/>
-          <w:iCs/>
-          <w:sz w:val="16"/>
-          <w:szCs w:val="16"/>
-        </w:rPr>
-        <w:t>70</w:t>
+        <w:t>0.1.70</w:t>
       </w:r>
     </w:p>
     <w:p>
@@ -5464,7 +5452,7 @@
           <w:sz w:val="18"/>
           <w:szCs w:val="18"/>
         </w:rPr>
-        <w:t xml:space="preserve">lib </w:t>
+        <w:t xml:space="preserve">mu </w:t>
       </w:r>
       <w:r>
         <w:rPr>
@@ -6228,7 +6216,8 @@
           <w:u w:val="none"/>
           <w:lang w:val="en-US" w:eastAsia="zh-CN" w:bidi="hi-IN"/>
         </w:rPr>
-        <w:t xml:space="preserve"> fn form</w:t>
+        <w:t xml:space="preserve"> fn T</w:t>
+        <w:tab/>
       </w:r>
       <w:r>
         <w:rPr>
@@ -10579,17 +10568,7 @@
           <w:sz w:val="18"/>
           <w:szCs w:val="18"/>
         </w:rPr>
-        <w:t>vector-</w:t>
-      </w:r>
-      <w:r>
-        <w:rPr>
-          <w:rFonts w:ascii="Georgia" w:hAnsi="Georgia"/>
-          <w:b/>
-          <w:bCs/>
-          <w:sz w:val="18"/>
-          <w:szCs w:val="18"/>
-        </w:rPr>
-        <w:t>size</w:t>
+        <w:t>vector-size</w:t>
       </w:r>
       <w:r>
         <w:rPr>
@@ -10727,32 +10706,23 @@
           <w:sz w:val="18"/>
           <w:szCs w:val="18"/>
         </w:rPr>
-        <w:t>sv</w:t>
-      </w:r>
-      <w:r>
-        <w:rPr>
-          <w:rFonts w:ascii="Georgia" w:hAnsi="Georgia"/>
-          <w:b/>
-          <w:bCs/>
-          <w:sz w:val="18"/>
-          <w:szCs w:val="18"/>
-        </w:rPr>
-        <w:t>ref</w:t>
-      </w:r>
-      <w:r>
-        <w:rPr>
-          <w:rFonts w:ascii="Georgia" w:hAnsi="Georgia"/>
-          <w:b w:val="false"/>
-          <w:i w:val="false"/>
-          <w:iCs/>
-          <w:sz w:val="18"/>
-          <w:szCs w:val="18"/>
-        </w:rPr>
-        <w:t xml:space="preserve"> </w:t>
-      </w:r>
-      <w:r>
-        <w:rPr>
-          <w:rFonts w:ascii="Georgia" w:hAnsi="Georgia"/>
+        <w:t>vector-type</w:t>
+      </w:r>
+      <w:r>
+        <w:rPr>
+          <w:rFonts w:ascii="Georgia" w:hAnsi="Georgia"/>
+          <w:b w:val="false"/>
+          <w:i w:val="false"/>
+          <w:sz w:val="18"/>
+          <w:szCs w:val="18"/>
+        </w:rPr>
+        <w:t xml:space="preserve"> </w:t>
+      </w:r>
+      <w:r>
+        <w:rPr>
+          <w:rFonts w:ascii="Georgia" w:hAnsi="Georgia"/>
+          <w:b w:val="false"/>
+          <w:bCs w:val="false"/>
           <w:i/>
           <w:iCs/>
           <w:sz w:val="18"/>
@@ -10770,6 +10740,125 @@
           <w:sz w:val="18"/>
           <w:szCs w:val="18"/>
         </w:rPr>
+        <w:tab/>
+      </w:r>
+      <w:r>
+        <w:rPr>
+          <w:rFonts w:ascii="Georgia" w:hAnsi="Georgia"/>
+          <w:b w:val="false"/>
+          <w:bCs w:val="false"/>
+          <w:i/>
+          <w:iCs/>
+          <w:sz w:val="18"/>
+          <w:szCs w:val="18"/>
+          <w:u w:val="none"/>
+        </w:rPr>
+        <w:t>key</w:t>
+      </w:r>
+      <w:r>
+        <w:rPr>
+          <w:rFonts w:ascii="Georgia" w:hAnsi="Georgia"/>
+          <w:b w:val="false"/>
+          <w:bCs w:val="false"/>
+          <w:i w:val="false"/>
+          <w:iCs/>
+          <w:sz w:val="18"/>
+          <w:szCs w:val="18"/>
+          <w:u w:val="none"/>
+        </w:rPr>
+        <w:tab/>
+      </w:r>
+      <w:r>
+        <w:rPr>
+          <w:rFonts w:ascii="Georgia" w:hAnsi="Georgia"/>
+          <w:b w:val="false"/>
+          <w:bCs w:val="false"/>
+          <w:i w:val="false"/>
+          <w:iCs w:val="false"/>
+          <w:sz w:val="18"/>
+          <w:szCs w:val="18"/>
+        </w:rPr>
+        <w:t xml:space="preserve">type of </w:t>
+      </w:r>
+      <w:r>
+        <w:rPr>
+          <w:rFonts w:ascii="Georgia" w:hAnsi="Georgia"/>
+          <w:b w:val="false"/>
+          <w:bCs w:val="false"/>
+          <w:i/>
+          <w:iCs/>
+          <w:sz w:val="18"/>
+          <w:szCs w:val="18"/>
+        </w:rPr>
+        <w:t>vector</w:t>
+      </w:r>
+    </w:p>
+    <w:p>
+      <w:pPr>
+        <w:pStyle w:val="Normal"/>
+        <w:rPr>
+          <w:sz w:val="18"/>
+          <w:szCs w:val="18"/>
+        </w:rPr>
+      </w:pPr>
+      <w:r>
+        <w:rPr>
+          <w:rFonts w:ascii="Georgia" w:hAnsi="Georgia"/>
+          <w:b/>
+          <w:bCs/>
+          <w:i/>
+          <w:iCs/>
+          <w:sz w:val="18"/>
+          <w:szCs w:val="18"/>
+        </w:rPr>
+        <w:t xml:space="preserve"> </w:t>
+      </w:r>
+      <w:r>
+        <w:rPr>
+          <w:rFonts w:ascii="Georgia" w:hAnsi="Georgia"/>
+          <w:b/>
+          <w:bCs/>
+          <w:i w:val="false"/>
+          <w:iCs w:val="false"/>
+          <w:sz w:val="18"/>
+          <w:szCs w:val="18"/>
+        </w:rPr>
+        <w:t>svref</w:t>
+      </w:r>
+      <w:r>
+        <w:rPr>
+          <w:rFonts w:ascii="Georgia" w:hAnsi="Georgia"/>
+          <w:b w:val="false"/>
+          <w:bCs w:val="false"/>
+          <w:i w:val="false"/>
+          <w:iCs/>
+          <w:sz w:val="18"/>
+          <w:szCs w:val="18"/>
+        </w:rPr>
+        <w:t xml:space="preserve"> </w:t>
+      </w:r>
+      <w:r>
+        <w:rPr>
+          <w:rFonts w:ascii="Georgia" w:hAnsi="Georgia"/>
+          <w:b w:val="false"/>
+          <w:bCs w:val="false"/>
+          <w:i/>
+          <w:iCs/>
+          <w:sz w:val="18"/>
+          <w:szCs w:val="18"/>
+        </w:rPr>
+        <w:t>vector</w:t>
+      </w:r>
+      <w:r>
+        <w:rPr>
+          <w:rFonts w:ascii="Georgia" w:hAnsi="Georgia"/>
+          <w:b w:val="false"/>
+          <w:bCs w:val="false"/>
+          <w:i w:val="false"/>
+          <w:iCs/>
+          <w:sz w:val="18"/>
+          <w:szCs w:val="18"/>
+        </w:rPr>
         <w:t xml:space="preserve"> </w:t>
       </w:r>
       <w:r>
@@ -10795,6 +10884,7 @@
           <w:szCs w:val="18"/>
         </w:rPr>
         <w:tab/>
+        <w:tab/>
       </w:r>
       <w:r>
         <w:rPr>
@@ -10845,119 +10935,6 @@
           <w:szCs w:val="18"/>
         </w:rPr>
         <w:t>th element</w:t>
-      </w:r>
-    </w:p>
-    <w:p>
-      <w:pPr>
-        <w:pStyle w:val="Normal"/>
-        <w:rPr>
-          <w:sz w:val="18"/>
-          <w:szCs w:val="18"/>
-        </w:rPr>
-      </w:pPr>
-      <w:r>
-        <w:rPr>
-          <w:rFonts w:ascii="Georgia" w:hAnsi="Georgia"/>
-          <w:b/>
-          <w:bCs/>
-          <w:sz w:val="18"/>
-          <w:szCs w:val="18"/>
-        </w:rPr>
-        <w:t xml:space="preserve"> </w:t>
-      </w:r>
-      <w:r>
-        <w:rPr>
-          <w:rFonts w:ascii="Georgia" w:hAnsi="Georgia"/>
-          <w:b/>
-          <w:bCs/>
-          <w:sz w:val="18"/>
-          <w:szCs w:val="18"/>
-        </w:rPr>
-        <w:t>vector-type</w:t>
-      </w:r>
-      <w:r>
-        <w:rPr>
-          <w:rFonts w:ascii="Georgia" w:hAnsi="Georgia"/>
-          <w:b w:val="false"/>
-          <w:i w:val="false"/>
-          <w:sz w:val="18"/>
-          <w:szCs w:val="18"/>
-        </w:rPr>
-        <w:t xml:space="preserve"> </w:t>
-      </w:r>
-      <w:r>
-        <w:rPr>
-          <w:rFonts w:ascii="Georgia" w:hAnsi="Georgia"/>
-          <w:b w:val="false"/>
-          <w:bCs w:val="false"/>
-          <w:i/>
-          <w:iCs/>
-          <w:sz w:val="18"/>
-          <w:szCs w:val="18"/>
-        </w:rPr>
-        <w:t>vector</w:t>
-      </w:r>
-      <w:r>
-        <w:rPr>
-          <w:rFonts w:ascii="Georgia" w:hAnsi="Georgia"/>
-          <w:b w:val="false"/>
-          <w:bCs w:val="false"/>
-          <w:i w:val="false"/>
-          <w:iCs/>
-          <w:sz w:val="18"/>
-          <w:szCs w:val="18"/>
-        </w:rPr>
-        <w:tab/>
-      </w:r>
-      <w:r>
-        <w:rPr>
-          <w:rFonts w:ascii="Georgia" w:hAnsi="Georgia"/>
-          <w:b w:val="false"/>
-          <w:bCs w:val="false"/>
-          <w:i/>
-          <w:iCs/>
-          <w:sz w:val="18"/>
-          <w:szCs w:val="18"/>
-          <w:u w:val="none"/>
-        </w:rPr>
-        <w:t>key</w:t>
-      </w:r>
-      <w:r>
-        <w:rPr>
-          <w:rFonts w:ascii="Georgia" w:hAnsi="Georgia"/>
-          <w:b w:val="false"/>
-          <w:bCs w:val="false"/>
-          <w:i w:val="false"/>
-          <w:iCs/>
-          <w:sz w:val="18"/>
-          <w:szCs w:val="18"/>
-          <w:u w:val="none"/>
-        </w:rPr>
-        <w:tab/>
-      </w:r>
-      <w:r>
-        <w:rPr>
-          <w:rFonts w:ascii="Georgia" w:hAnsi="Georgia"/>
-          <w:b w:val="false"/>
-          <w:bCs w:val="false"/>
-          <w:i w:val="false"/>
-          <w:iCs w:val="false"/>
-          <w:sz w:val="18"/>
-          <w:szCs w:val="18"/>
-        </w:rPr>
-        <w:t xml:space="preserve">type of </w:t>
-      </w:r>
-      <w:r>
-        <w:rPr>
-          <w:rFonts w:ascii="Georgia" w:hAnsi="Georgia"/>
-          <w:b w:val="false"/>
-          <w:bCs w:val="false"/>
-          <w:i/>
-          <w:iCs/>
-          <w:sz w:val="18"/>
-          <w:szCs w:val="18"/>
-        </w:rPr>
-        <w:t>vector</w:t>
       </w:r>
     </w:p>
     <w:p>

</xml_diff>

<commit_message>
#368 - mu: change utime to internal-run-time
</commit_message>
<xml_diff>
--- a/doc/refcards/lib-ref.docx
+++ b/doc/refcards/lib-ref.docx
@@ -66,7 +66,7 @@
           <w:tab w:val="left" w:pos="4110" w:leader="none"/>
         </w:tabs>
         <w:suppressAutoHyphens w:val="true"/>
-        <w:overflowPunct w:val="false"/>
+        <w:overflowPunct w:val="true"/>
         <w:bidi w:val="0"/>
         <w:spacing w:before="0" w:after="0"/>
         <w:ind w:hanging="0" w:start="0" w:end="0"/>
@@ -102,21 +102,7 @@
           <w:u w:val="none"/>
           <w:shd w:fill="333333" w:val="clear"/>
         </w:rPr>
-        <w:t>Mu</w:t>
-      </w:r>
-      <w:r>
-        <w:rPr>
-          <w:rFonts w:ascii="Georgia" w:hAnsi="Georgia"/>
-          <w:b/>
-          <w:bCs/>
-          <w:i/>
-          <w:iCs/>
-          <w:sz w:val="32"/>
-          <w:szCs w:val="32"/>
-          <w:u w:val="none"/>
-          <w:shd w:fill="333333" w:val="clear"/>
-        </w:rPr>
-        <w:t xml:space="preserve"> Library</w:t>
+        <w:t>Mu Library</w:t>
       </w:r>
       <w:r>
         <w:rPr>
@@ -326,7 +312,19 @@
           <w:sz w:val="16"/>
           <w:szCs w:val="16"/>
         </w:rPr>
-        <w:t>0.1.70</w:t>
+        <w:t>0.1.7</w:t>
+      </w:r>
+      <w:r>
+        <w:rPr>
+          <w:rFonts w:ascii="Georgia" w:hAnsi="Georgia"/>
+          <w:b/>
+          <w:bCs/>
+          <w:i/>
+          <w:iCs/>
+          <w:sz w:val="16"/>
+          <w:szCs w:val="16"/>
+        </w:rPr>
+        <w:t>1</w:t>
       </w:r>
     </w:p>
     <w:p>
@@ -5606,9 +5604,16 @@
           <w:sz w:val="18"/>
           <w:szCs w:val="18"/>
         </w:rPr>
-        <w:t>utime</w:t>
-        <w:tab/>
-        <w:tab/>
+        <w:t>internal-run-time</w:t>
+      </w:r>
+      <w:r>
+        <w:rPr>
+          <w:rFonts w:ascii="Georgia" w:hAnsi="Georgia"/>
+          <w:b/>
+          <w:bCs/>
+          <w:sz w:val="18"/>
+          <w:szCs w:val="18"/>
+        </w:rPr>
         <w:tab/>
       </w:r>
       <w:r>
@@ -7105,7 +7110,7 @@
         <w:pStyle w:val="Normal"/>
         <w:widowControl/>
         <w:suppressAutoHyphens w:val="true"/>
-        <w:overflowPunct w:val="false"/>
+        <w:overflowPunct w:val="true"/>
         <w:bidi w:val="0"/>
         <w:spacing w:before="0" w:after="0"/>
         <w:ind w:hanging="0" w:start="0" w:end="0"/>
@@ -10947,7 +10952,7 @@
           <w:tab w:val="left" w:pos="4110" w:leader="none"/>
         </w:tabs>
         <w:suppressAutoHyphens w:val="true"/>
-        <w:overflowPunct w:val="false"/>
+        <w:overflowPunct w:val="true"/>
         <w:bidi w:val="0"/>
         <w:spacing w:before="0" w:after="0"/>
         <w:ind w:hanging="0" w:start="0" w:end="0"/>
@@ -11398,7 +11403,7 @@
           <w:tab w:val="left" w:pos="4110" w:leader="none"/>
         </w:tabs>
         <w:suppressAutoHyphens w:val="true"/>
-        <w:overflowPunct w:val="false"/>
+        <w:overflowPunct w:val="true"/>
         <w:bidi w:val="0"/>
         <w:spacing w:before="0" w:after="0"/>
         <w:ind w:hanging="0" w:start="0" w:end="0"/>
@@ -21016,7 +21021,7 @@
     <w:pPr>
       <w:widowControl/>
       <w:suppressAutoHyphens w:val="true"/>
-      <w:overflowPunct w:val="false"/>
+      <w:overflowPunct w:val="true"/>
       <w:bidi w:val="0"/>
       <w:spacing w:before="0" w:after="0"/>
       <w:jc w:val="start"/>

</xml_diff>

<commit_message>
#372 - mu: ns to namespace
</commit_message>
<xml_diff>
--- a/doc/refcards/lib-ref.docx
+++ b/doc/refcards/lib-ref.docx
@@ -154,78 +154,93 @@
           <w:bCs/>
           <w:i w:val="false"/>
           <w:iCs w:val="false"/>
+          <w:color w:val="000000"/>
           <w:sz w:val="32"/>
           <w:szCs w:val="32"/>
           <w:u w:val="none"/>
           <w:shd w:fill="333333" w:val="clear"/>
         </w:rPr>
-        <w:t xml:space="preserve">          </w:t>
-      </w:r>
-      <w:r>
-        <w:rPr>
-          <w:rFonts w:ascii="Georgia" w:hAnsi="Georgia"/>
-          <w:b w:val="false"/>
-          <w:bCs/>
-          <w:i/>
-          <w:iCs/>
+        <w:t xml:space="preserve"> </w:t>
+      </w:r>
+      <w:r>
+        <w:rPr>
+          <w:rFonts w:ascii="Georgia" w:hAnsi="Georgia"/>
+          <w:b w:val="false"/>
+          <w:bCs/>
+          <w:i w:val="false"/>
+          <w:iCs w:val="false"/>
           <w:sz w:val="32"/>
           <w:szCs w:val="32"/>
           <w:u w:val="none"/>
           <w:shd w:fill="333333" w:val="clear"/>
         </w:rPr>
-        <w:t xml:space="preserve">        </w:t>
-      </w:r>
-      <w:r>
-        <w:rPr>
-          <w:rFonts w:ascii="Georgia" w:hAnsi="Georgia"/>
-          <w:b w:val="false"/>
-          <w:bCs/>
-          <w:i w:val="false"/>
+        <w:t xml:space="preserve">         </w:t>
+      </w:r>
+      <w:r>
+        <w:rPr>
+          <w:rFonts w:ascii="Georgia" w:hAnsi="Georgia"/>
+          <w:b w:val="false"/>
+          <w:bCs/>
+          <w:i/>
           <w:iCs/>
           <w:sz w:val="32"/>
           <w:szCs w:val="32"/>
           <w:u w:val="none"/>
           <w:shd w:fill="333333" w:val="clear"/>
         </w:rPr>
-        <w:t xml:space="preserve">   </w:t>
-      </w:r>
-      <w:r>
-        <w:rPr>
-          <w:rFonts w:ascii="Georgia" w:hAnsi="Georgia"/>
-          <w:b/>
-          <w:bCs/>
-          <w:i/>
+        <w:t xml:space="preserve">        </w:t>
+      </w:r>
+      <w:r>
+        <w:rPr>
+          <w:rFonts w:ascii="Georgia" w:hAnsi="Georgia"/>
+          <w:b w:val="false"/>
+          <w:bCs/>
+          <w:i w:val="false"/>
           <w:iCs/>
           <w:sz w:val="32"/>
           <w:szCs w:val="32"/>
           <w:u w:val="none"/>
           <w:shd w:fill="333333" w:val="clear"/>
         </w:rPr>
-        <w:t>            </w:t>
-      </w:r>
-      <w:r>
-        <w:rPr>
-          <w:rFonts w:ascii="Georgia" w:hAnsi="Georgia"/>
-          <w:b w:val="false"/>
-          <w:bCs/>
-          <w:i w:val="false"/>
+        <w:t xml:space="preserve">   </w:t>
+      </w:r>
+      <w:r>
+        <w:rPr>
+          <w:rFonts w:ascii="Georgia" w:hAnsi="Georgia"/>
+          <w:b/>
+          <w:bCs/>
+          <w:i/>
           <w:iCs/>
           <w:sz w:val="32"/>
           <w:szCs w:val="32"/>
           <w:u w:val="none"/>
           <w:shd w:fill="333333" w:val="clear"/>
         </w:rPr>
-        <w:t xml:space="preserve">  </w:t>
-      </w:r>
-      <w:r>
-        <w:rPr>
-          <w:rFonts w:ascii="Georgia" w:hAnsi="Georgia"/>
-          <w:b/>
-          <w:bCs/>
-          <w:i/>
+        <w:t>            </w:t>
+      </w:r>
+      <w:r>
+        <w:rPr>
+          <w:rFonts w:ascii="Georgia" w:hAnsi="Georgia"/>
+          <w:b w:val="false"/>
+          <w:bCs/>
+          <w:i w:val="false"/>
           <w:iCs/>
           <w:sz w:val="32"/>
           <w:szCs w:val="32"/>
+          <w:u w:val="none"/>
+          <w:shd w:fill="333333" w:val="clear"/>
+        </w:rPr>
+        <w:t xml:space="preserve">  </w:t>
+      </w:r>
+      <w:r>
+        <w:rPr>
+          <w:rFonts w:ascii="Georgia" w:hAnsi="Georgia"/>
+          <w:b/>
+          <w:bCs/>
+          <w:i/>
+          <w:iCs/>
+          <w:sz w:val="32"/>
+          <w:szCs w:val="32"/>
         </w:rPr>
         <w:t xml:space="preserve">  </w:t>
       </w:r>
@@ -312,19 +327,7 @@
           <w:sz w:val="16"/>
           <w:szCs w:val="16"/>
         </w:rPr>
-        <w:t>0.1.7</w:t>
-      </w:r>
-      <w:r>
-        <w:rPr>
-          <w:rFonts w:ascii="Georgia" w:hAnsi="Georgia"/>
-          <w:b/>
-          <w:bCs/>
-          <w:i/>
-          <w:iCs/>
-          <w:sz w:val="16"/>
-          <w:szCs w:val="16"/>
-        </w:rPr>
-        <w:t>1</w:t>
+        <w:t>0.1.72</w:t>
       </w:r>
     </w:p>
     <w:p>
@@ -1877,6 +1880,18 @@
           <w:szCs w:val="18"/>
         </w:rPr>
         <w:t>string</w:t>
+      </w:r>
+      <w:r>
+        <w:rPr>
+          <w:rFonts w:ascii="Georgia" w:hAnsi="Georgia"/>
+          <w:b w:val="false"/>
+          <w:bCs w:val="false"/>
+          <w:i/>
+          <w:iCs/>
+          <w:sz w:val="20"/>
+          <w:szCs w:val="20"/>
+        </w:rPr>
+        <w:t>, str</w:t>
       </w:r>
     </w:p>
     <w:p>
@@ -3943,15 +3958,15 @@
           <w:szCs w:val="18"/>
           <w:u w:val="none"/>
         </w:rPr>
-        <w:t>symbol-ns</w:t>
-      </w:r>
-      <w:r>
-        <w:rPr>
-          <w:rFonts w:ascii="Georgia" w:hAnsi="Georgia"/>
-          <w:b/>
-          <w:bCs/>
-          <w:i w:val="false"/>
-          <w:iCs/>
+        <w:t>symbol-n</w:t>
+      </w:r>
+      <w:r>
+        <w:rPr>
+          <w:rFonts w:ascii="Georgia" w:hAnsi="Georgia"/>
+          <w:b/>
+          <w:bCs/>
+          <w:i w:val="false"/>
+          <w:iCs w:val="false"/>
           <w:caps w:val="false"/>
           <w:smallCaps w:val="false"/>
           <w:color w:val="24292E"/>
@@ -3960,14 +3975,14 @@
           <w:szCs w:val="18"/>
           <w:u w:val="none"/>
         </w:rPr>
-        <w:t xml:space="preserve"> </w:t>
-      </w:r>
-      <w:r>
-        <w:rPr>
-          <w:rFonts w:ascii="Georgia" w:hAnsi="Georgia"/>
-          <w:b w:val="false"/>
-          <w:bCs w:val="false"/>
-          <w:i/>
+        <w:t>amespace</w:t>
+      </w:r>
+      <w:r>
+        <w:rPr>
+          <w:rFonts w:ascii="Georgia" w:hAnsi="Georgia"/>
+          <w:b/>
+          <w:bCs/>
+          <w:i w:val="false"/>
           <w:iCs/>
           <w:caps w:val="false"/>
           <w:smallCaps w:val="false"/>
@@ -3977,14 +3992,14 @@
           <w:szCs w:val="18"/>
           <w:u w:val="none"/>
         </w:rPr>
-        <w:t>symbol</w:t>
-      </w:r>
-      <w:r>
-        <w:rPr>
-          <w:rFonts w:ascii="Georgia" w:hAnsi="Georgia"/>
-          <w:b w:val="false"/>
-          <w:bCs w:val="false"/>
-          <w:i w:val="false"/>
+        <w:t xml:space="preserve"> </w:t>
+      </w:r>
+      <w:r>
+        <w:rPr>
+          <w:rFonts w:ascii="Georgia" w:hAnsi="Georgia"/>
+          <w:b w:val="false"/>
+          <w:bCs w:val="false"/>
+          <w:i/>
           <w:iCs/>
           <w:caps w:val="false"/>
           <w:smallCaps w:val="false"/>
@@ -3994,8 +4009,18 @@
           <w:szCs w:val="18"/>
           <w:u w:val="none"/>
         </w:rPr>
-        <w:tab/>
-      </w:r>
+        <w:t>symbol</w:t>
+      </w:r>
+    </w:p>
+    <w:p>
+      <w:pPr>
+        <w:pStyle w:val="Normal"/>
+        <w:ind w:hanging="0" w:start="0" w:end="0"/>
+        <w:rPr>
+          <w:sz w:val="18"/>
+          <w:szCs w:val="18"/>
+        </w:rPr>
+      </w:pPr>
       <w:r>
         <w:rPr>
           <w:rFonts w:ascii="Georgia" w:hAnsi="Georgia"/>
@@ -4011,171 +4036,206 @@
           <w:szCs w:val="18"/>
           <w:u w:val="none"/>
         </w:rPr>
-        <w:t>key</w:t>
-        <w:tab/>
-        <w:t>namespace</w:t>
-      </w:r>
-    </w:p>
-    <w:p>
-      <w:pPr>
-        <w:pStyle w:val="Normal"/>
-        <w:rPr>
-          <w:sz w:val="18"/>
-          <w:szCs w:val="18"/>
-        </w:rPr>
-      </w:pPr>
-      <w:r>
-        <w:rPr>
-          <w:rFonts w:ascii="Georgia" w:hAnsi="Georgia"/>
-          <w:b/>
-          <w:bCs/>
-          <w:sz w:val="18"/>
-          <w:szCs w:val="18"/>
-          <w:u w:val="none"/>
-        </w:rPr>
-        <w:t xml:space="preserve">  </w:t>
-      </w:r>
-      <w:r>
-        <w:rPr>
-          <w:rFonts w:ascii="Georgia" w:hAnsi="Georgia"/>
-          <w:b/>
-          <w:bCs/>
-          <w:sz w:val="18"/>
-          <w:szCs w:val="18"/>
-          <w:u w:val="none"/>
-        </w:rPr>
-        <w:t>symbol-name</w:t>
-      </w:r>
-      <w:r>
-        <w:rPr>
-          <w:rFonts w:ascii="Georgia" w:hAnsi="Georgia"/>
-          <w:b w:val="false"/>
-          <w:bCs/>
-          <w:i w:val="false"/>
-          <w:sz w:val="18"/>
-          <w:szCs w:val="18"/>
-          <w:u w:val="none"/>
-        </w:rPr>
-        <w:t xml:space="preserve"> </w:t>
-      </w:r>
-      <w:r>
-        <w:rPr>
-          <w:rFonts w:ascii="Georgia" w:hAnsi="Georgia"/>
-          <w:b w:val="false"/>
-          <w:bCs w:val="false"/>
-          <w:i/>
-          <w:iCs/>
-          <w:sz w:val="18"/>
-          <w:szCs w:val="18"/>
-          <w:u w:val="none"/>
-        </w:rPr>
-        <w:t>symbol</w:t>
-        <w:tab/>
-        <w:t>string</w:t>
-        <w:tab/>
-      </w:r>
-      <w:r>
-        <w:rPr>
-          <w:rFonts w:ascii="Georgia" w:hAnsi="Georgia"/>
-          <w:b w:val="false"/>
-          <w:bCs w:val="false"/>
-          <w:i w:val="false"/>
-          <w:iCs w:val="false"/>
-          <w:sz w:val="18"/>
-          <w:szCs w:val="18"/>
-          <w:u w:val="none"/>
-        </w:rPr>
-        <w:t>name binding</w:t>
-      </w:r>
-    </w:p>
-    <w:p>
-      <w:pPr>
-        <w:pStyle w:val="Normal"/>
-        <w:rPr>
-          <w:sz w:val="18"/>
-          <w:szCs w:val="18"/>
-        </w:rPr>
-      </w:pPr>
-      <w:r>
-        <w:rPr>
-          <w:rFonts w:ascii="Georgia" w:hAnsi="Georgia"/>
-          <w:b/>
-          <w:bCs/>
-          <w:sz w:val="18"/>
-          <w:szCs w:val="18"/>
-          <w:u w:val="none"/>
-        </w:rPr>
-        <w:t xml:space="preserve">  </w:t>
-      </w:r>
-      <w:r>
-        <w:rPr>
-          <w:rFonts w:ascii="Georgia" w:hAnsi="Georgia"/>
-          <w:b/>
-          <w:bCs/>
-          <w:sz w:val="18"/>
-          <w:szCs w:val="18"/>
-          <w:u w:val="none"/>
-        </w:rPr>
-        <w:t xml:space="preserve">symbol-value  </w:t>
-      </w:r>
-      <w:r>
-        <w:rPr>
-          <w:rFonts w:ascii="Georgia" w:hAnsi="Georgia"/>
-          <w:b w:val="false"/>
-          <w:bCs w:val="false"/>
-          <w:i/>
-          <w:iCs/>
-          <w:sz w:val="18"/>
-          <w:szCs w:val="18"/>
-          <w:u w:val="none"/>
-        </w:rPr>
-        <w:t>symbol</w:t>
-        <w:tab/>
-        <w:t>T</w:t>
-        <w:tab/>
-      </w:r>
-      <w:r>
-        <w:rPr>
-          <w:rFonts w:ascii="Georgia" w:hAnsi="Georgia"/>
-          <w:b w:val="false"/>
-          <w:bCs w:val="false"/>
-          <w:i w:val="false"/>
-          <w:iCs w:val="false"/>
-          <w:sz w:val="18"/>
-          <w:szCs w:val="18"/>
-          <w:u w:val="none"/>
-        </w:rPr>
-        <w:t xml:space="preserve">value binding </w:t>
-      </w:r>
-    </w:p>
-    <w:p>
-      <w:pPr>
-        <w:pStyle w:val="Normal"/>
-        <w:ind w:hanging="0" w:start="0" w:end="0"/>
-        <w:rPr>
-          <w:rFonts w:ascii="Georgia" w:hAnsi="Georgia"/>
-          <w:b w:val="false"/>
-          <w:i w:val="false"/>
-          <w:i w:val="false"/>
-          <w:iCs w:val="false"/>
+        <w:tab/>
+        <w:tab/>
+      </w:r>
+      <w:r>
+        <w:rPr>
+          <w:rFonts w:ascii="Georgia" w:hAnsi="Georgia"/>
+          <w:b w:val="false"/>
+          <w:bCs w:val="false"/>
+          <w:i w:val="false"/>
+          <w:iCs/>
           <w:caps w:val="false"/>
           <w:smallCaps w:val="false"/>
           <w:color w:val="24292E"/>
           <w:spacing w:val="0"/>
-          <w:sz w:val="16"/>
-          <w:szCs w:val="16"/>
-        </w:rPr>
-      </w:pPr>
-      <w:r>
-        <w:rPr>
-          <w:rFonts w:ascii="Georgia" w:hAnsi="Georgia"/>
-          <w:b w:val="false"/>
-          <w:i w:val="false"/>
-          <w:iCs w:val="false"/>
+          <w:sz w:val="18"/>
+          <w:szCs w:val="18"/>
+          <w:u w:val="none"/>
+        </w:rPr>
+        <w:tab/>
+      </w:r>
+      <w:r>
+        <w:rPr>
+          <w:rFonts w:ascii="Georgia" w:hAnsi="Georgia"/>
+          <w:b w:val="false"/>
+          <w:bCs w:val="false"/>
+          <w:i/>
+          <w:iCs/>
           <w:caps w:val="false"/>
           <w:smallCaps w:val="false"/>
           <w:color w:val="24292E"/>
           <w:spacing w:val="0"/>
+          <w:sz w:val="18"/>
+          <w:szCs w:val="18"/>
+          <w:u w:val="none"/>
+        </w:rPr>
+        <w:t>key</w:t>
+        <w:tab/>
+        <w:t>namespace</w:t>
+      </w:r>
+    </w:p>
+    <w:p>
+      <w:pPr>
+        <w:pStyle w:val="Normal"/>
+        <w:rPr>
+          <w:sz w:val="18"/>
+          <w:szCs w:val="18"/>
+        </w:rPr>
+      </w:pPr>
+      <w:r>
+        <w:rPr>
+          <w:rFonts w:ascii="Georgia" w:hAnsi="Georgia"/>
+          <w:b/>
+          <w:bCs/>
+          <w:sz w:val="18"/>
+          <w:szCs w:val="18"/>
+          <w:u w:val="none"/>
+        </w:rPr>
+        <w:t xml:space="preserve">  </w:t>
+      </w:r>
+      <w:r>
+        <w:rPr>
+          <w:rFonts w:ascii="Georgia" w:hAnsi="Georgia"/>
+          <w:b/>
+          <w:bCs/>
+          <w:sz w:val="18"/>
+          <w:szCs w:val="18"/>
+          <w:u w:val="none"/>
+        </w:rPr>
+        <w:t>symbol-name</w:t>
+      </w:r>
+      <w:r>
+        <w:rPr>
+          <w:rFonts w:ascii="Georgia" w:hAnsi="Georgia"/>
+          <w:b w:val="false"/>
+          <w:bCs/>
+          <w:i w:val="false"/>
+          <w:sz w:val="18"/>
+          <w:szCs w:val="18"/>
+          <w:u w:val="none"/>
+        </w:rPr>
+        <w:t xml:space="preserve"> </w:t>
+      </w:r>
+      <w:r>
+        <w:rPr>
+          <w:rFonts w:ascii="Georgia" w:hAnsi="Georgia"/>
+          <w:b w:val="false"/>
+          <w:bCs w:val="false"/>
+          <w:i/>
+          <w:iCs/>
+          <w:sz w:val="18"/>
+          <w:szCs w:val="18"/>
+          <w:u w:val="none"/>
+        </w:rPr>
+        <w:t>symbol</w:t>
+        <w:tab/>
+        <w:t>string</w:t>
+        <w:tab/>
+      </w:r>
+      <w:r>
+        <w:rPr>
+          <w:rFonts w:ascii="Georgia" w:hAnsi="Georgia"/>
+          <w:b w:val="false"/>
+          <w:bCs w:val="false"/>
+          <w:i w:val="false"/>
+          <w:iCs w:val="false"/>
+          <w:sz w:val="18"/>
+          <w:szCs w:val="18"/>
+          <w:u w:val="none"/>
+        </w:rPr>
+        <w:t>name binding</w:t>
+      </w:r>
+    </w:p>
+    <w:p>
+      <w:pPr>
+        <w:pStyle w:val="Normal"/>
+        <w:rPr>
+          <w:sz w:val="18"/>
+          <w:szCs w:val="18"/>
+        </w:rPr>
+      </w:pPr>
+      <w:r>
+        <w:rPr>
+          <w:rFonts w:ascii="Georgia" w:hAnsi="Georgia"/>
+          <w:b/>
+          <w:bCs/>
+          <w:sz w:val="18"/>
+          <w:szCs w:val="18"/>
+          <w:u w:val="none"/>
+        </w:rPr>
+        <w:t xml:space="preserve">  </w:t>
+      </w:r>
+      <w:r>
+        <w:rPr>
+          <w:rFonts w:ascii="Georgia" w:hAnsi="Georgia"/>
+          <w:b/>
+          <w:bCs/>
+          <w:sz w:val="18"/>
+          <w:szCs w:val="18"/>
+          <w:u w:val="none"/>
+        </w:rPr>
+        <w:t xml:space="preserve">symbol-value  </w:t>
+      </w:r>
+      <w:r>
+        <w:rPr>
+          <w:rFonts w:ascii="Georgia" w:hAnsi="Georgia"/>
+          <w:b w:val="false"/>
+          <w:bCs w:val="false"/>
+          <w:i/>
+          <w:iCs/>
+          <w:sz w:val="18"/>
+          <w:szCs w:val="18"/>
+          <w:u w:val="none"/>
+        </w:rPr>
+        <w:t>symbol</w:t>
+        <w:tab/>
+        <w:t>T</w:t>
+        <w:tab/>
+      </w:r>
+      <w:r>
+        <w:rPr>
+          <w:rFonts w:ascii="Georgia" w:hAnsi="Georgia"/>
+          <w:b w:val="false"/>
+          <w:bCs w:val="false"/>
+          <w:i w:val="false"/>
+          <w:iCs w:val="false"/>
+          <w:sz w:val="18"/>
+          <w:szCs w:val="18"/>
+          <w:u w:val="none"/>
+        </w:rPr>
+        <w:t xml:space="preserve">value binding </w:t>
+      </w:r>
+    </w:p>
+    <w:p>
+      <w:pPr>
+        <w:pStyle w:val="Normal"/>
+        <w:ind w:hanging="0" w:start="0" w:end="0"/>
+        <w:rPr>
+          <w:rFonts w:ascii="Georgia" w:hAnsi="Georgia"/>
+          <w:b w:val="false"/>
+          <w:i w:val="false"/>
+          <w:i w:val="false"/>
+          <w:iCs w:val="false"/>
+          <w:caps w:val="false"/>
+          <w:smallCaps w:val="false"/>
+          <w:color w:val="24292E"/>
+          <w:spacing w:val="0"/>
+          <w:sz w:val="16"/>
+          <w:szCs w:val="16"/>
+        </w:rPr>
+      </w:pPr>
+      <w:r>
+        <w:rPr>
+          <w:rFonts w:ascii="Georgia" w:hAnsi="Georgia"/>
+          <w:b w:val="false"/>
+          <w:i w:val="false"/>
+          <w:iCs w:val="false"/>
+          <w:caps w:val="false"/>
+          <w:smallCaps w:val="false"/>
+          <w:color w:val="24292E"/>
+          <w:spacing w:val="0"/>
           <w:sz w:val="16"/>
           <w:szCs w:val="16"/>
         </w:rPr>
@@ -4379,7 +4439,17 @@
           <w:sz w:val="18"/>
           <w:szCs w:val="18"/>
         </w:rPr>
-        <w:t>anonymous function</w:t>
+        <w:t xml:space="preserve">anonymous </w:t>
+      </w:r>
+      <w:r>
+        <w:rPr>
+          <w:rFonts w:ascii="Georgia" w:hAnsi="Georgia"/>
+          <w:i/>
+          <w:iCs/>
+          <w:sz w:val="18"/>
+          <w:szCs w:val="18"/>
+        </w:rPr>
+        <w:t>function</w:t>
       </w:r>
     </w:p>
     <w:p>
@@ -5605,15 +5675,6 @@
           <w:szCs w:val="18"/>
         </w:rPr>
         <w:t>internal-run-time</w:t>
-      </w:r>
-      <w:r>
-        <w:rPr>
-          <w:rFonts w:ascii="Georgia" w:hAnsi="Georgia"/>
-          <w:b/>
-          <w:bCs/>
-          <w:sz w:val="18"/>
-          <w:szCs w:val="18"/>
-        </w:rPr>
         <w:tab/>
       </w:r>
       <w:r>
@@ -7088,21 +7149,6 @@
           <w:u w:val="none"/>
         </w:rPr>
         <w:t>poll completion</w:t>
-      </w:r>
-    </w:p>
-    <w:p>
-      <w:pPr>
-        <w:pStyle w:val="Normal"/>
-        <w:rPr>
-          <w:sz w:val="18"/>
-          <w:szCs w:val="18"/>
-        </w:rPr>
-      </w:pPr>
-      <w:r>
-        <w:rPr>
-          <w:sz w:val="18"/>
-          <w:szCs w:val="18"/>
-        </w:rPr>
       </w:r>
     </w:p>
     <w:p>
@@ -15224,39 +15270,28 @@
           <w:sz w:val="18"/>
           <w:szCs w:val="18"/>
         </w:rPr>
-        <w:t>make-ns</w:t>
-      </w:r>
-      <w:r>
-        <w:rPr>
-          <w:rFonts w:ascii="Georgia" w:hAnsi="Georgia"/>
-          <w:b w:val="false"/>
-          <w:i w:val="false"/>
-          <w:sz w:val="18"/>
-          <w:szCs w:val="18"/>
-        </w:rPr>
-        <w:t xml:space="preserve"> </w:t>
-      </w:r>
-      <w:r>
-        <w:rPr>
-          <w:rFonts w:ascii="Georgia" w:hAnsi="Georgia"/>
-          <w:b w:val="false"/>
-          <w:i/>
-          <w:iCs/>
-          <w:sz w:val="18"/>
-          <w:szCs w:val="18"/>
-        </w:rPr>
-        <w:t>string</w:t>
-      </w:r>
-      <w:r>
-        <w:rPr>
-          <w:rFonts w:ascii="Georgia" w:hAnsi="Georgia"/>
-          <w:b w:val="false"/>
-          <w:i w:val="false"/>
-          <w:iCs w:val="false"/>
-          <w:sz w:val="18"/>
-          <w:szCs w:val="18"/>
-        </w:rPr>
-        <w:tab/>
+        <w:t xml:space="preserve">make-namespace </w:t>
+      </w:r>
+      <w:r>
+        <w:rPr>
+          <w:rFonts w:ascii="Georgia" w:hAnsi="Georgia"/>
+          <w:b w:val="false"/>
+          <w:i/>
+          <w:iCs/>
+          <w:sz w:val="18"/>
+          <w:szCs w:val="18"/>
+        </w:rPr>
+        <w:t>str</w:t>
+      </w:r>
+      <w:r>
+        <w:rPr>
+          <w:rFonts w:ascii="Georgia" w:hAnsi="Georgia"/>
+          <w:b w:val="false"/>
+          <w:i w:val="false"/>
+          <w:iCs w:val="false"/>
+          <w:sz w:val="18"/>
+          <w:szCs w:val="18"/>
+        </w:rPr>
         <w:tab/>
       </w:r>
       <w:r>
@@ -15333,7 +15368,7 @@
           <w:sz w:val="18"/>
           <w:szCs w:val="18"/>
         </w:rPr>
-        <w:t xml:space="preserve">ns-map </w:t>
+        <w:t xml:space="preserve">namespace-map </w:t>
       </w:r>
       <w:r>
         <w:rPr>
@@ -15357,7 +15392,6 @@
           <w:szCs w:val="18"/>
         </w:rPr>
         <w:tab/>
-        <w:tab/>
       </w:r>
       <w:r>
         <w:rPr>
@@ -15429,7 +15463,7 @@
           <w:sz w:val="18"/>
           <w:szCs w:val="18"/>
         </w:rPr>
-        <w:t xml:space="preserve">ns-name </w:t>
+        <w:t xml:space="preserve">namespace-name </w:t>
       </w:r>
       <w:r>
         <w:rPr>
@@ -15452,7 +15486,6 @@
           <w:sz w:val="18"/>
           <w:szCs w:val="18"/>
         </w:rPr>
-        <w:tab/>
         <w:tab/>
       </w:r>
       <w:r>
@@ -15535,7 +15568,8 @@
           <w:u w:val="none"/>
           <w:lang w:val="en-US" w:eastAsia="zh-CN" w:bidi="hi-IN"/>
         </w:rPr>
-        <w:t xml:space="preserve"> ns string</w:t>
+        <w:t xml:space="preserve"> ns str</w:t>
+        <w:tab/>
         <w:tab/>
         <w:t>symbol</w:t>
         <w:tab/>
@@ -15613,7 +15647,7 @@
           <w:u w:val="none"/>
           <w:lang w:val="en-US" w:eastAsia="zh-CN" w:bidi="hi-IN"/>
         </w:rPr>
-        <w:t>ns string value</w:t>
+        <w:t>ns str value</w:t>
         <w:tab/>
         <w:t>symbol</w:t>
         <w:tab/>
@@ -15673,14 +15707,14 @@
           <w:u w:val="none"/>
           <w:lang w:val="en-US" w:eastAsia="zh-CN" w:bidi="hi-IN"/>
         </w:rPr>
-        <w:t>find-ns</w:t>
+        <w:t xml:space="preserve">find-namespace </w:t>
       </w:r>
       <w:r>
         <w:rPr>
           <w:rFonts w:eastAsia="Songti SC" w:cs="Arial Unicode MS" w:ascii="Georgia" w:hAnsi="Georgia"/>
           <w:b w:val="false"/>
           <w:bCs w:val="false"/>
-          <w:i w:val="false"/>
+          <w:i/>
           <w:iCs/>
           <w:color w:val="auto"/>
           <w:kern w:val="2"/>
@@ -15689,15 +15723,15 @@
           <w:u w:val="none"/>
           <w:lang w:val="en-US" w:eastAsia="zh-CN" w:bidi="hi-IN"/>
         </w:rPr>
-        <w:t xml:space="preserve"> </w:t>
+        <w:t>str</w:t>
       </w:r>
       <w:r>
         <w:rPr>
           <w:rFonts w:eastAsia="Songti SC" w:cs="Arial Unicode MS" w:ascii="Georgia" w:hAnsi="Georgia"/>
           <w:b w:val="false"/>
           <w:bCs w:val="false"/>
-          <w:i/>
-          <w:iCs/>
+          <w:i w:val="false"/>
+          <w:iCs w:val="false"/>
           <w:color w:val="auto"/>
           <w:kern w:val="2"/>
           <w:sz w:val="18"/>
@@ -15705,15 +15739,16 @@
           <w:u w:val="none"/>
           <w:lang w:val="en-US" w:eastAsia="zh-CN" w:bidi="hi-IN"/>
         </w:rPr>
-        <w:t>string</w:t>
+        <w:t xml:space="preserve">    </w:t>
+        <w:tab/>
       </w:r>
       <w:r>
         <w:rPr>
           <w:rFonts w:eastAsia="Songti SC" w:cs="Arial Unicode MS" w:ascii="Georgia" w:hAnsi="Georgia"/>
           <w:b w:val="false"/>
           <w:bCs w:val="false"/>
-          <w:i w:val="false"/>
-          <w:iCs w:val="false"/>
+          <w:i/>
+          <w:iCs/>
           <w:color w:val="auto"/>
           <w:kern w:val="2"/>
           <w:sz w:val="18"/>
@@ -15721,8 +15756,7 @@
           <w:u w:val="none"/>
           <w:lang w:val="en-US" w:eastAsia="zh-CN" w:bidi="hi-IN"/>
         </w:rPr>
-        <w:t xml:space="preserve">    </w:t>
-        <w:tab/>
+        <w:t>ns</w:t>
         <w:tab/>
       </w:r>
       <w:r>
@@ -15730,8 +15764,8 @@
           <w:rFonts w:eastAsia="Songti SC" w:cs="Arial Unicode MS" w:ascii="Georgia" w:hAnsi="Georgia"/>
           <w:b w:val="false"/>
           <w:bCs w:val="false"/>
-          <w:i/>
-          <w:iCs/>
+          <w:i w:val="false"/>
+          <w:iCs w:val="false"/>
           <w:color w:val="auto"/>
           <w:kern w:val="2"/>
           <w:sz w:val="18"/>
@@ -15739,16 +15773,15 @@
           <w:u w:val="none"/>
           <w:lang w:val="en-US" w:eastAsia="zh-CN" w:bidi="hi-IN"/>
         </w:rPr>
-        <w:t>ns</w:t>
-        <w:tab/>
+        <w:t xml:space="preserve">map </w:t>
       </w:r>
       <w:r>
         <w:rPr>
           <w:rFonts w:eastAsia="Songti SC" w:cs="Arial Unicode MS" w:ascii="Georgia" w:hAnsi="Georgia"/>
           <w:b w:val="false"/>
           <w:bCs w:val="false"/>
-          <w:i w:val="false"/>
-          <w:iCs w:val="false"/>
+          <w:i/>
+          <w:iCs/>
           <w:color w:val="auto"/>
           <w:kern w:val="2"/>
           <w:sz w:val="18"/>
@@ -15756,14 +15789,14 @@
           <w:u w:val="none"/>
           <w:lang w:val="en-US" w:eastAsia="zh-CN" w:bidi="hi-IN"/>
         </w:rPr>
-        <w:t xml:space="preserve">map </w:t>
+        <w:t>string</w:t>
       </w:r>
       <w:r>
         <w:rPr>
           <w:rFonts w:eastAsia="Songti SC" w:cs="Arial Unicode MS" w:ascii="Georgia" w:hAnsi="Georgia"/>
           <w:b w:val="false"/>
           <w:bCs w:val="false"/>
-          <w:i/>
+          <w:i w:val="false"/>
           <w:iCs/>
           <w:color w:val="auto"/>
           <w:kern w:val="2"/>
@@ -15772,7 +15805,7 @@
           <w:u w:val="none"/>
           <w:lang w:val="en-US" w:eastAsia="zh-CN" w:bidi="hi-IN"/>
         </w:rPr>
-        <w:t>string</w:t>
+        <w:t xml:space="preserve"> </w:t>
       </w:r>
       <w:r>
         <w:rPr>
@@ -15780,7 +15813,7 @@
           <w:b w:val="false"/>
           <w:bCs w:val="false"/>
           <w:i w:val="false"/>
-          <w:iCs/>
+          <w:iCs w:val="false"/>
           <w:color w:val="auto"/>
           <w:kern w:val="2"/>
           <w:sz w:val="18"/>
@@ -15788,15 +15821,20 @@
           <w:u w:val="none"/>
           <w:lang w:val="en-US" w:eastAsia="zh-CN" w:bidi="hi-IN"/>
         </w:rPr>
-        <w:t xml:space="preserve"> </w:t>
+        <w:t xml:space="preserve">to </w:t>
+        <w:tab/>
+        <w:tab/>
+        <w:tab/>
+        <w:tab/>
+        <w:tab/>
       </w:r>
       <w:r>
         <w:rPr>
           <w:rFonts w:eastAsia="Songti SC" w:cs="Arial Unicode MS" w:ascii="Georgia" w:hAnsi="Georgia"/>
           <w:b w:val="false"/>
           <w:bCs w:val="false"/>
-          <w:i w:val="false"/>
-          <w:iCs w:val="false"/>
+          <w:i/>
+          <w:iCs/>
           <w:color w:val="auto"/>
           <w:kern w:val="2"/>
           <w:sz w:val="18"/>
@@ -15804,11 +15842,94 @@
           <w:u w:val="none"/>
           <w:lang w:val="en-US" w:eastAsia="zh-CN" w:bidi="hi-IN"/>
         </w:rPr>
-        <w:t xml:space="preserve">to </w:t>
-        <w:tab/>
-        <w:tab/>
-        <w:tab/>
-        <w:tab/>
+        <w:t>namespace</w:t>
+      </w:r>
+    </w:p>
+    <w:p>
+      <w:pPr>
+        <w:pStyle w:val="Normal"/>
+        <w:rPr>
+          <w:sz w:val="18"/>
+          <w:szCs w:val="18"/>
+        </w:rPr>
+      </w:pPr>
+      <w:r>
+        <w:rPr>
+          <w:rFonts w:ascii="Georgia" w:hAnsi="Georgia"/>
+          <w:b/>
+          <w:bCs/>
+          <w:i w:val="false"/>
+          <w:iCs w:val="false"/>
+          <w:sz w:val="18"/>
+          <w:szCs w:val="18"/>
+        </w:rPr>
+        <w:t xml:space="preserve"> </w:t>
+      </w:r>
+      <w:r>
+        <w:rPr>
+          <w:rFonts w:ascii="Georgia" w:hAnsi="Georgia"/>
+          <w:b/>
+          <w:bCs/>
+          <w:i w:val="false"/>
+          <w:iCs w:val="false"/>
+          <w:sz w:val="18"/>
+          <w:szCs w:val="18"/>
+        </w:rPr>
+        <w:t>find</w:t>
+      </w:r>
+      <w:r>
+        <w:rPr>
+          <w:rFonts w:ascii="Georgia" w:hAnsi="Georgia"/>
+          <w:b w:val="false"/>
+          <w:i w:val="false"/>
+          <w:iCs/>
+          <w:sz w:val="18"/>
+          <w:szCs w:val="18"/>
+        </w:rPr>
+        <w:t xml:space="preserve"> </w:t>
+      </w:r>
+      <w:r>
+        <w:rPr>
+          <w:rFonts w:ascii="Georgia" w:hAnsi="Georgia"/>
+          <w:b w:val="false"/>
+          <w:i/>
+          <w:iCs/>
+          <w:sz w:val="18"/>
+          <w:szCs w:val="18"/>
+        </w:rPr>
+        <w:t>ns</w:t>
+      </w:r>
+      <w:r>
+        <w:rPr>
+          <w:rFonts w:ascii="Georgia" w:hAnsi="Georgia"/>
+          <w:b w:val="false"/>
+          <w:i w:val="false"/>
+          <w:iCs/>
+          <w:sz w:val="18"/>
+          <w:szCs w:val="18"/>
+        </w:rPr>
+        <w:t xml:space="preserve"> </w:t>
+      </w:r>
+      <w:r>
+        <w:rPr>
+          <w:rFonts w:ascii="Georgia" w:hAnsi="Georgia"/>
+          <w:i/>
+          <w:iCs/>
+          <w:sz w:val="18"/>
+          <w:szCs w:val="18"/>
+        </w:rPr>
+        <w:t>string</w:t>
+      </w:r>
+      <w:r>
+        <w:rPr>
+          <w:rFonts w:ascii="Georgia" w:hAnsi="Georgia"/>
+          <w:b w:val="false"/>
+          <w:i w:val="false"/>
+          <w:iCs w:val="false"/>
+          <w:sz w:val="18"/>
+          <w:szCs w:val="18"/>
+        </w:rPr>
+        <w:t xml:space="preserve">    </w:t>
         <w:tab/>
       </w:r>
       <w:r>
@@ -15816,8 +15937,8 @@
           <w:rFonts w:eastAsia="Songti SC" w:cs="Arial Unicode MS" w:ascii="Georgia" w:hAnsi="Georgia"/>
           <w:b w:val="false"/>
           <w:bCs w:val="false"/>
-          <w:i/>
-          <w:iCs/>
+          <w:i w:val="false"/>
+          <w:iCs w:val="false"/>
           <w:color w:val="auto"/>
           <w:kern w:val="2"/>
           <w:sz w:val="18"/>
@@ -15825,94 +15946,6 @@
           <w:u w:val="none"/>
           <w:lang w:val="en-US" w:eastAsia="zh-CN" w:bidi="hi-IN"/>
         </w:rPr>
-        <w:t>namespace</w:t>
-      </w:r>
-    </w:p>
-    <w:p>
-      <w:pPr>
-        <w:pStyle w:val="Normal"/>
-        <w:rPr>
-          <w:sz w:val="18"/>
-          <w:szCs w:val="18"/>
-        </w:rPr>
-      </w:pPr>
-      <w:r>
-        <w:rPr>
-          <w:rFonts w:ascii="Georgia" w:hAnsi="Georgia"/>
-          <w:b/>
-          <w:bCs/>
-          <w:i w:val="false"/>
-          <w:iCs w:val="false"/>
-          <w:sz w:val="18"/>
-          <w:szCs w:val="18"/>
-        </w:rPr>
-        <w:t xml:space="preserve"> </w:t>
-      </w:r>
-      <w:r>
-        <w:rPr>
-          <w:rFonts w:ascii="Georgia" w:hAnsi="Georgia"/>
-          <w:b/>
-          <w:bCs/>
-          <w:i w:val="false"/>
-          <w:iCs w:val="false"/>
-          <w:sz w:val="18"/>
-          <w:szCs w:val="18"/>
-        </w:rPr>
-        <w:t>find</w:t>
-      </w:r>
-      <w:r>
-        <w:rPr>
-          <w:rFonts w:ascii="Georgia" w:hAnsi="Georgia"/>
-          <w:b w:val="false"/>
-          <w:i w:val="false"/>
-          <w:iCs/>
-          <w:sz w:val="18"/>
-          <w:szCs w:val="18"/>
-        </w:rPr>
-        <w:t xml:space="preserve"> </w:t>
-      </w:r>
-      <w:r>
-        <w:rPr>
-          <w:rFonts w:ascii="Georgia" w:hAnsi="Georgia"/>
-          <w:b w:val="false"/>
-          <w:i/>
-          <w:iCs/>
-          <w:sz w:val="18"/>
-          <w:szCs w:val="18"/>
-        </w:rPr>
-        <w:t>ns</w:t>
-      </w:r>
-      <w:r>
-        <w:rPr>
-          <w:rFonts w:ascii="Georgia" w:hAnsi="Georgia"/>
-          <w:b w:val="false"/>
-          <w:i w:val="false"/>
-          <w:iCs/>
-          <w:sz w:val="18"/>
-          <w:szCs w:val="18"/>
-        </w:rPr>
-        <w:t xml:space="preserve"> </w:t>
-      </w:r>
-      <w:r>
-        <w:rPr>
-          <w:rFonts w:ascii="Georgia" w:hAnsi="Georgia"/>
-          <w:i/>
-          <w:iCs/>
-          <w:sz w:val="18"/>
-          <w:szCs w:val="18"/>
-        </w:rPr>
-        <w:t>string</w:t>
-      </w:r>
-      <w:r>
-        <w:rPr>
-          <w:rFonts w:ascii="Georgia" w:hAnsi="Georgia"/>
-          <w:b w:val="false"/>
-          <w:i w:val="false"/>
-          <w:iCs w:val="false"/>
-          <w:sz w:val="18"/>
-          <w:szCs w:val="18"/>
-        </w:rPr>
-        <w:t xml:space="preserve">    </w:t>
         <w:tab/>
       </w:r>
       <w:r>
@@ -15920,8 +15953,8 @@
           <w:rFonts w:eastAsia="Songti SC" w:cs="Arial Unicode MS" w:ascii="Georgia" w:hAnsi="Georgia"/>
           <w:b w:val="false"/>
           <w:bCs w:val="false"/>
-          <w:i w:val="false"/>
-          <w:iCs w:val="false"/>
+          <w:i/>
+          <w:iCs/>
           <w:color w:val="auto"/>
           <w:kern w:val="2"/>
           <w:sz w:val="18"/>
@@ -15929,22 +15962,6 @@
           <w:u w:val="none"/>
           <w:lang w:val="en-US" w:eastAsia="zh-CN" w:bidi="hi-IN"/>
         </w:rPr>
-        <w:tab/>
-      </w:r>
-      <w:r>
-        <w:rPr>
-          <w:rFonts w:eastAsia="Songti SC" w:cs="Arial Unicode MS" w:ascii="Georgia" w:hAnsi="Georgia"/>
-          <w:b w:val="false"/>
-          <w:bCs w:val="false"/>
-          <w:i/>
-          <w:iCs/>
-          <w:color w:val="auto"/>
-          <w:kern w:val="2"/>
-          <w:sz w:val="18"/>
-          <w:szCs w:val="18"/>
-          <w:u w:val="none"/>
-          <w:lang w:val="en-US" w:eastAsia="zh-CN" w:bidi="hi-IN"/>
-        </w:rPr>
         <w:t>symbol</w:t>
         <w:tab/>
       </w:r>
@@ -16058,56 +16075,30 @@
           <w:sz w:val="18"/>
           <w:szCs w:val="18"/>
         </w:rPr>
-        <w:t>symbols</w:t>
-      </w:r>
-      <w:r>
-        <w:rPr>
-          <w:rFonts w:ascii="Georgia" w:hAnsi="Georgia"/>
-          <w:b w:val="false"/>
-          <w:i w:val="false"/>
-          <w:iCs w:val="false"/>
-          <w:sz w:val="18"/>
-          <w:szCs w:val="18"/>
-        </w:rPr>
-        <w:t xml:space="preserve"> </w:t>
-      </w:r>
-      <w:r>
-        <w:rPr>
-          <w:rFonts w:ascii="Andale Mono" w:hAnsi="Andale Mono"/>
-          <w:b w:val="false"/>
-          <w:bCs w:val="false"/>
-          <w:i/>
-          <w:iCs/>
-          <w:sz w:val="16"/>
-          <w:szCs w:val="16"/>
-        </w:rPr>
-        <w:t>type</w:t>
-      </w:r>
-      <w:r>
-        <w:rPr>
-          <w:rFonts w:ascii="Georgia" w:hAnsi="Georgia"/>
-          <w:b w:val="false"/>
-          <w:bCs w:val="false"/>
-          <w:i w:val="false"/>
-          <w:iCs w:val="false"/>
-          <w:sz w:val="18"/>
-          <w:szCs w:val="18"/>
-        </w:rPr>
-        <w:t xml:space="preserve"> </w:t>
-      </w:r>
-      <w:r>
-        <w:rPr>
-          <w:rFonts w:ascii="Georgia" w:hAnsi="Georgia"/>
-          <w:b w:val="false"/>
-          <w:bCs w:val="false"/>
-          <w:i/>
-          <w:iCs/>
-          <w:sz w:val="18"/>
-          <w:szCs w:val="18"/>
-        </w:rPr>
-        <w:t xml:space="preserve">ns </w:t>
-        <w:tab/>
-        <w:t>list</w:t>
+        <w:t>namespace-symbols</w:t>
+      </w:r>
+      <w:r>
+        <w:rPr>
+          <w:rFonts w:ascii="Georgia" w:hAnsi="Georgia"/>
+          <w:b w:val="false"/>
+          <w:i w:val="false"/>
+          <w:iCs w:val="false"/>
+          <w:sz w:val="18"/>
+          <w:szCs w:val="18"/>
+        </w:rPr>
+        <w:t xml:space="preserve"> </w:t>
+      </w:r>
+      <w:r>
+        <w:rPr>
+          <w:rFonts w:ascii="Georgia" w:hAnsi="Georgia"/>
+          <w:b w:val="false"/>
+          <w:bCs w:val="false"/>
+          <w:i/>
+          <w:iCs/>
+          <w:sz w:val="18"/>
+          <w:szCs w:val="18"/>
+        </w:rPr>
+        <w:t>ns list</w:t>
         <w:tab/>
         <w:t>namespace symbols</w:t>
       </w:r>

</xml_diff>

<commit_message>
#394 - prelude: compile lexical symbols correctly
</commit_message>
<xml_diff>
--- a/doc/refcards/lib-ref.docx
+++ b/doc/refcards/lib-ref.docx
@@ -327,7 +327,7 @@
           <w:sz w:val="16"/>
           <w:szCs w:val="16"/>
         </w:rPr>
-        <w:t>0.1.72</w:t>
+        <w:t>0.1.73</w:t>
       </w:r>
     </w:p>
     <w:p>
@@ -2866,8 +2866,8 @@
       <w:r>
         <w:rPr>
           <w:rFonts w:eastAsia="Songti SC" w:cs="Arial Unicode MS" w:ascii="Georgia" w:hAnsi="Georgia"/>
-          <w:b/>
-          <w:bCs/>
+          <w:b w:val="false"/>
+          <w:bCs w:val="false"/>
           <w:i w:val="false"/>
           <w:iCs w:val="false"/>
           <w:caps w:val="false"/>
@@ -2880,15 +2880,15 @@
           <w:u w:val="none"/>
           <w:lang w:val="en-US" w:eastAsia="zh-CN" w:bidi="hi-IN"/>
         </w:rPr>
-        <w:t>frames</w:t>
+        <w:t>%</w:t>
       </w:r>
       <w:r>
         <w:rPr>
           <w:rFonts w:eastAsia="Songti SC" w:cs="Arial Unicode MS" w:ascii="Georgia" w:hAnsi="Georgia"/>
-          <w:b w:val="false"/>
-          <w:bCs/>
-          <w:i w:val="false"/>
-          <w:iCs/>
+          <w:b/>
+          <w:bCs/>
+          <w:i w:val="false"/>
+          <w:iCs w:val="false"/>
           <w:caps w:val="false"/>
           <w:smallCaps w:val="false"/>
           <w:color w:val="24292E"/>
@@ -2899,7 +2899,25 @@
           <w:u w:val="none"/>
           <w:lang w:val="en-US" w:eastAsia="zh-CN" w:bidi="hi-IN"/>
         </w:rPr>
-        <w:tab/>
+        <w:t>frame-stack</w:t>
+      </w:r>
+      <w:r>
+        <w:rPr>
+          <w:rFonts w:eastAsia="Songti SC" w:cs="Arial Unicode MS" w:ascii="Georgia" w:hAnsi="Georgia"/>
+          <w:b w:val="false"/>
+          <w:bCs/>
+          <w:i w:val="false"/>
+          <w:iCs/>
+          <w:caps w:val="false"/>
+          <w:smallCaps w:val="false"/>
+          <w:color w:val="24292E"/>
+          <w:spacing w:val="0"/>
+          <w:kern w:val="2"/>
+          <w:sz w:val="18"/>
+          <w:szCs w:val="18"/>
+          <w:u w:val="none"/>
+          <w:lang w:val="en-US" w:eastAsia="zh-CN" w:bidi="hi-IN"/>
+        </w:rPr>
         <w:tab/>
         <w:tab/>
       </w:r>
@@ -3029,7 +3047,7 @@
           <w:sz w:val="18"/>
           <w:szCs w:val="18"/>
         </w:rPr>
-        <w:t>frame-pop</w:t>
+        <w:t>%frame-pop</w:t>
       </w:r>
       <w:r>
         <w:rPr>
@@ -3349,7 +3367,7 @@
           <w:sz w:val="18"/>
           <w:szCs w:val="18"/>
         </w:rPr>
-        <w:t>frame-push</w:t>
+        <w:t>%frame-push</w:t>
       </w:r>
       <w:r>
         <w:rPr>
@@ -3399,67 +3417,68 @@
           <w:sz w:val="18"/>
           <w:szCs w:val="18"/>
         </w:rPr>
-        <w:t>push frame binding</w:t>
-      </w:r>
-    </w:p>
-    <w:p>
-      <w:pPr>
-        <w:pStyle w:val="Normal"/>
-        <w:rPr>
-          <w:b/>
-          <w:bCs/>
-        </w:rPr>
-      </w:pPr>
-      <w:r>
-        <w:rPr>
-          <w:rFonts w:ascii="Georgia" w:hAnsi="Georgia"/>
-          <w:b/>
-          <w:bCs/>
-          <w:i w:val="false"/>
-          <w:iCs/>
-          <w:sz w:val="18"/>
-          <w:szCs w:val="18"/>
-        </w:rPr>
-        <w:t xml:space="preserve"> </w:t>
-      </w:r>
-      <w:r>
-        <w:rPr>
-          <w:rFonts w:ascii="Georgia" w:hAnsi="Georgia"/>
-          <w:b/>
-          <w:bCs/>
-          <w:i w:val="false"/>
-          <w:iCs/>
-          <w:sz w:val="18"/>
-          <w:szCs w:val="18"/>
-        </w:rPr>
-        <w:t>frame-ref</w:t>
-      </w:r>
-      <w:r>
-        <w:rPr>
-          <w:rFonts w:ascii="Georgia" w:hAnsi="Georgia"/>
-          <w:b w:val="false"/>
-          <w:bCs w:val="false"/>
-          <w:i/>
-          <w:iCs/>
-          <w:sz w:val="18"/>
-          <w:szCs w:val="18"/>
-        </w:rPr>
-        <w:t xml:space="preserve"> fix fix</w:t>
+        <w:t>push frame</w:t>
+      </w:r>
+    </w:p>
+    <w:p>
+      <w:pPr>
+        <w:pStyle w:val="Normal"/>
+        <w:rPr>
+          <w:b/>
+          <w:bCs/>
+        </w:rPr>
+      </w:pPr>
+      <w:r>
+        <w:rPr>
+          <w:rFonts w:ascii="Georgia" w:hAnsi="Georgia"/>
+          <w:b/>
+          <w:bCs/>
+          <w:i w:val="false"/>
+          <w:iCs/>
+          <w:sz w:val="18"/>
+          <w:szCs w:val="18"/>
+        </w:rPr>
+        <w:t xml:space="preserve"> </w:t>
+      </w:r>
+      <w:r>
+        <w:rPr>
+          <w:rFonts w:ascii="Georgia" w:hAnsi="Georgia"/>
+          <w:b/>
+          <w:bCs/>
+          <w:i w:val="false"/>
+          <w:iCs/>
+          <w:sz w:val="18"/>
+          <w:szCs w:val="18"/>
+        </w:rPr>
+        <w:t>%frame-ref</w:t>
+      </w:r>
+      <w:r>
+        <w:rPr>
+          <w:rFonts w:ascii="Georgia" w:hAnsi="Georgia"/>
+          <w:b w:val="false"/>
+          <w:bCs w:val="false"/>
+          <w:i/>
+          <w:iCs/>
+          <w:sz w:val="18"/>
+          <w:szCs w:val="18"/>
+        </w:rPr>
+        <w:t xml:space="preserve"> fn fix</w:t>
         <w:tab/>
         <w:t>T</w:t>
         <w:tab/>
-      </w:r>
-      <w:r>
-        <w:rPr>
-          <w:rFonts w:ascii="Georgia" w:hAnsi="Georgia"/>
-          <w:b w:val="false"/>
-          <w:bCs w:val="false"/>
-          <w:i w:val="false"/>
-          <w:iCs w:val="false"/>
-          <w:sz w:val="18"/>
-          <w:szCs w:val="18"/>
-        </w:rPr>
-        <w:t>frame id, offset</w:t>
+        <w:t>function</w:t>
+      </w:r>
+      <w:r>
+        <w:rPr>
+          <w:rFonts w:ascii="Georgia" w:hAnsi="Georgia"/>
+          <w:b w:val="false"/>
+          <w:bCs w:val="false"/>
+          <w:i w:val="false"/>
+          <w:iCs w:val="false"/>
+          <w:sz w:val="18"/>
+          <w:szCs w:val="18"/>
+        </w:rPr>
+        <w:t>, offset</w:t>
       </w:r>
     </w:p>
     <w:p>
@@ -3958,24 +3977,7 @@
           <w:szCs w:val="18"/>
           <w:u w:val="none"/>
         </w:rPr>
-        <w:t>symbol-n</w:t>
-      </w:r>
-      <w:r>
-        <w:rPr>
-          <w:rFonts w:ascii="Georgia" w:hAnsi="Georgia"/>
-          <w:b/>
-          <w:bCs/>
-          <w:i w:val="false"/>
-          <w:iCs w:val="false"/>
-          <w:caps w:val="false"/>
-          <w:smallCaps w:val="false"/>
-          <w:color w:val="24292E"/>
-          <w:spacing w:val="0"/>
-          <w:sz w:val="18"/>
-          <w:szCs w:val="18"/>
-          <w:u w:val="none"/>
-        </w:rPr>
-        <w:t>amespace</w:t>
+        <w:t>symbol-namespace</w:t>
       </w:r>
       <w:r>
         <w:rPr>

</xml_diff>

<commit_message>
#398 - mu: rethink library architecture
</commit_message>
<xml_diff>
--- a/doc/refcards/lib-ref.docx
+++ b/doc/refcards/lib-ref.docx
@@ -66,7 +66,7 @@
           <w:tab w:val="left" w:pos="4110" w:leader="none"/>
         </w:tabs>
         <w:suppressAutoHyphens w:val="true"/>
-        <w:overflowPunct w:val="true"/>
+        <w:overflowPunct w:val="false"/>
         <w:bidi w:val="0"/>
         <w:spacing w:before="0" w:after="0"/>
         <w:ind w:hanging="0" w:start="0" w:end="0"/>
@@ -7158,7 +7158,7 @@
         <w:pStyle w:val="Normal"/>
         <w:widowControl/>
         <w:suppressAutoHyphens w:val="true"/>
-        <w:overflowPunct w:val="true"/>
+        <w:overflowPunct w:val="false"/>
         <w:bidi w:val="0"/>
         <w:spacing w:before="0" w:after="0"/>
         <w:ind w:hanging="0" w:start="0" w:end="0"/>
@@ -11000,7 +11000,7 @@
           <w:tab w:val="left" w:pos="4110" w:leader="none"/>
         </w:tabs>
         <w:suppressAutoHyphens w:val="true"/>
-        <w:overflowPunct w:val="true"/>
+        <w:overflowPunct w:val="false"/>
         <w:bidi w:val="0"/>
         <w:spacing w:before="0" w:after="0"/>
         <w:ind w:hanging="0" w:start="0" w:end="0"/>
@@ -11451,7 +11451,7 @@
           <w:tab w:val="left" w:pos="4110" w:leader="none"/>
         </w:tabs>
         <w:suppressAutoHyphens w:val="true"/>
-        <w:overflowPunct w:val="true"/>
+        <w:overflowPunct w:val="false"/>
         <w:bidi w:val="0"/>
         <w:spacing w:before="0" w:after="0"/>
         <w:ind w:hanging="0" w:start="0" w:end="0"/>
@@ -15370,19 +15370,7 @@
           <w:sz w:val="18"/>
           <w:szCs w:val="18"/>
         </w:rPr>
-        <w:t xml:space="preserve">namespace-map </w:t>
-      </w:r>
-      <w:r>
-        <w:rPr>
-          <w:rFonts w:ascii="Georgia" w:hAnsi="Georgia"/>
-          <w:b w:val="false"/>
-          <w:bCs w:val="false"/>
-          <w:i/>
-          <w:iCs/>
-          <w:sz w:val="18"/>
-          <w:szCs w:val="18"/>
-        </w:rPr>
-        <w:t>ns</w:t>
+        <w:t>namespace-map</w:t>
       </w:r>
       <w:r>
         <w:rPr>
@@ -21014,7 +21002,7 @@
     <w:pPr>
       <w:widowControl/>
       <w:suppressAutoHyphens w:val="true"/>
-      <w:overflowPunct w:val="true"/>
+      <w:overflowPunct w:val="false"/>
       <w:bidi w:val="0"/>
       <w:spacing w:before="0" w:after="0"/>
       <w:jc w:val="start"/>

</xml_diff>